<commit_message>
Added customised docx template
</commit_message>
<xml_diff>
--- a/main_ms.docx
+++ b/main_ms.docx
@@ -92,77 +92,138 @@
         <w:t xml:space="preserve"> </w:t>
       </w:r>
       <w:r>
+        <w:t xml:space="preserve">(IPCC 2021)</w:t>
+      </w:r>
+      <w:r>
+        <w:t xml:space="preserve"> </w:t>
+      </w:r>
+      <w:r>
+        <w:t xml:space="preserve">to supporting the understanding of fundamental processes in natural resource management</w:t>
+      </w:r>
+      <w:r>
+        <w:t xml:space="preserve"> </w:t>
+      </w:r>
+      <w:r>
+        <w:t xml:space="preserve">(e.g. Fryxell et al. 2010; Cusack et al. 2020)</w:t>
+      </w:r>
+      <w:r>
+        <w:t xml:space="preserve">. Given the continued rapid global loss of biodiversity</w:t>
+      </w:r>
+      <w:r>
+        <w:t xml:space="preserve"> </w:t>
+      </w:r>
+      <w:r>
+        <w:t xml:space="preserve">(Ceballos et al. 2015; Ceballos, Ehrlich, and Dirzo 2017)</w:t>
+      </w:r>
+      <w:r>
+        <w:t xml:space="preserve">, understanding the mechanisms and consequences of such loss is vital. Although a number of drivers of biodiversity loss have been identified</w:t>
+      </w:r>
+      <w:r>
+        <w:t xml:space="preserve"> </w:t>
+      </w:r>
+      <w:r>
+        <w:t xml:space="preserve">(e.g. Maxwell et al. 2016)</w:t>
+      </w:r>
+      <w:r>
+        <w:t xml:space="preserve">, one of the most prevalent and widespread ones is human exploitation of habitats and natural resources, both directly (e.g. through hunting or habitat loss to agriculture) or indirectly (e.g. through international trade in natural resources)</w:t>
+      </w:r>
+      <w:r>
+        <w:t xml:space="preserve"> </w:t>
+      </w:r>
+      <w:r>
+        <w:t xml:space="preserve">(e.g. Wilting et al. 2017)</w:t>
+      </w:r>
+      <w:r>
+        <w:t xml:space="preserve">. Because resource use is fundamentally driven by economic and social processes, it has long been recognised that accurate predictions thereof is reliant as much on understanding resource dynamics as it is on understanding human behaviour and decision-making</w:t>
+      </w:r>
+      <w:r>
+        <w:t xml:space="preserve"> </w:t>
+      </w:r>
+      <w:r>
+        <w:t xml:space="preserve">(Milner-Gulland 2012; Schlüter et al. 2012)</w:t>
+      </w:r>
+      <w:r>
+        <w:t xml:space="preserve">.</w:t>
+      </w:r>
+      <w:r>
+        <w:t xml:space="preserve"> </w:t>
+      </w:r>
+      <w:r>
+        <w:t xml:space="preserve">Thus, the development of socio-ecological models in which natural resource dynamics and human decision making interact is becoming increasingly urgent.</w:t>
+      </w:r>
+    </w:p>
+    <w:p>
+      <w:pPr>
+        <w:pStyle w:val="TextBody"/>
+      </w:pPr>
+      <w:r>
+        <w:t xml:space="preserve">Cutting-edge modelling approaches have made significant progress towards this goal.</w:t>
+      </w:r>
+      <w:r>
+        <w:t xml:space="preserve"> </w:t>
+      </w:r>
+      <w:r>
+        <w:t xml:space="preserve">For example, XXX XXX. Although such modelling efforts represent significant progress in modelling complex socio-ecological systems, their increased complexity poses to two, interlinked, challenges.</w:t>
+      </w:r>
+      <w:r>
+        <w:t xml:space="preserve"> </w:t>
+      </w:r>
+      <w:r>
+        <w:t xml:space="preserve">First, models are often difficult to communicate clearly to non-specialist audiences in the first place, and this challenge increases with model complexity.</w:t>
+      </w:r>
+      <w:r>
+        <w:t xml:space="preserve"> </w:t>
+      </w:r>
+      <w:r>
+        <w:t xml:space="preserve">This is particularly important for models for resource use in socio-ecological systems, as they are often specifically intended for use by managers or stakeholders who may lack technical expertise.</w:t>
+      </w:r>
+      <w:r>
+        <w:t xml:space="preserve"> </w:t>
+      </w:r>
+      <w:r>
+        <w:t xml:space="preserve">Much has been said about improving the uptake of models in such settings, and detailed documentation of the purpose, organisation and predictions has been highlighted as particularly important</w:t>
+      </w:r>
+      <w:r>
+        <w:t xml:space="preserve"> </w:t>
+      </w:r>
+      <w:r>
+        <w:t xml:space="preserve">(Grimm et al. 2020)</w:t>
+      </w:r>
+      <w:r>
+        <w:t xml:space="preserve">. Even so, often the evidence for practical uptake of many models is limited [</w:t>
+      </w:r>
+      <w:r>
         <w:rPr>
           <w:bCs/>
           <w:b/>
         </w:rPr>
-        <w:t xml:space="preserve">(ref IPCC report)</w:t>
-      </w:r>
-      <w:r>
-        <w:t xml:space="preserve"> </w:t>
-      </w:r>
-      <w:r>
-        <w:t xml:space="preserve">to supporting the understanding of fundamental processes in natural resource management (</w:t>
+        <w:t xml:space="preserve">REF</w:t>
+      </w:r>
+      <w:r>
+        <w:t xml:space="preserve">]. Second, their complexity implies the need for extensive data to parameterise them effectively. In terms of socio-ecological systems, while data to parameterise the ecological component are often relatively easily available, empirical data on which to base modelled human decision-making is much rarer, and often highly context-specific [</w:t>
       </w:r>
       <w:r>
         <w:rPr>
           <w:bCs/>
           <w:b/>
         </w:rPr>
-        <w:t xml:space="preserve">ref Fryxell or similar</w:t>
-      </w:r>
-      <w:r>
-        <w:t xml:space="preserve">).</w:t>
-      </w:r>
-      <w:r>
-        <w:t xml:space="preserve"> </w:t>
-      </w:r>
-      <w:r>
-        <w:t xml:space="preserve">Given the continued rapid loss of biodiversity, understanding the mechanisms and consequences of such loss is vital.</w:t>
-      </w:r>
-      <w:r>
-        <w:t xml:space="preserve"> </w:t>
-      </w:r>
-      <w:r>
-        <w:t xml:space="preserve">Although a number of drivers of biodiversity loss have been identified, one of the most prevalent and widespread ones is human exploitation of habitats and natural resources, both directly (e.g. through hunting or habitat loss to agriculture) or indirectly (e.g. through international trade in natural resources)</w:t>
-      </w:r>
-      <w:r>
-        <w:t xml:space="preserve"> </w:t>
-      </w:r>
-      <w:r>
-        <w:t xml:space="preserve">(e.g. Maxwell et al. 2016; Wilting et al. 2017)</w:t>
-      </w:r>
-      <w:r>
-        <w:t xml:space="preserve">.</w:t>
-      </w:r>
-    </w:p>
-    <w:p>
-      <w:pPr>
-        <w:pStyle w:val="BodyText"/>
-      </w:pPr>
-      <w:r>
-        <w:t xml:space="preserve">Thus, the development of models that can effectively represent systems in which natural resource dynamics and human decision making interact is becoming increasingly urgent.</w:t>
-      </w:r>
-    </w:p>
-    <w:p>
-      <w:pPr>
-        <w:pStyle w:val="BodyText"/>
-      </w:pPr>
-      <w:r>
-        <w:t xml:space="preserve">Cutting-edge modelling approaches have made significant inroads towards this goal.</w:t>
-      </w:r>
-    </w:p>
-    <w:p>
-      <w:pPr>
-        <w:pStyle w:val="BodyText"/>
-      </w:pPr>
-      <w:r>
-        <w:t xml:space="preserve">It is clear that successful applications of such models rely not only on effective and accurate parameterisation, but also on effective communication of both the model itself as well as its inputs and outputs, particularly to non-specialist audiences.</w:t>
-      </w:r>
-    </w:p>
-    <w:p>
-      <w:pPr>
-        <w:pStyle w:val="BodyText"/>
+        <w:t xml:space="preserve">general ref?</w:t>
+      </w:r>
+      <w:r>
+        <w:t xml:space="preserve">].</w:t>
+      </w:r>
+    </w:p>
+    <w:p>
+      <w:pPr>
+        <w:pStyle w:val="TextBody"/>
+      </w:pPr>
+      <w:r>
+        <w:t xml:space="preserve">In short, it is clear that successful applications of such models rely not only on effective and accurate parameterisation, but also on effective communication of both the model itself as well as its inputs and outputs, particularly to non-specialist audiences.</w:t>
+      </w:r>
+    </w:p>
+    <w:p>
+      <w:pPr>
+        <w:pStyle w:val="TextBody"/>
       </w:pPr>
       <w:r>
         <w:t xml:space="preserve">Games have a long history of being used as educational tools, and in research settings as tools to communicate complex ideas and processes to non-specialists, including in socio-ecological studies.</w:t>
@@ -176,7 +237,7 @@
     </w:p>
     <w:p>
       <w:pPr>
-        <w:pStyle w:val="BodyText"/>
+        <w:pStyle w:val="TextBody"/>
       </w:pPr>
       <w:r>
         <w:t xml:space="preserve">Given this long history, it is striking that the parallels between games (particularly videogames) and models are not discussed more widely.</w:t>
@@ -220,7 +281,7 @@
     </w:p>
     <w:p>
       <w:pPr>
-        <w:pStyle w:val="BodyText"/>
+        <w:pStyle w:val="TextBody"/>
       </w:pPr>
       <w:r>
         <w:t xml:space="preserve">In addition, presenting a model as a game provides an opportunity to empirically collect data on how stakeholders make decisions in the modelled environment</w:t>
@@ -228,7 +289,7 @@
     </w:p>
     <w:p>
       <w:pPr>
-        <w:pStyle w:val="BodyText"/>
+        <w:pStyle w:val="TextBody"/>
       </w:pPr>
       <w:r>
         <w:t xml:space="preserve">Thus, model-games can be considered</w:t>
@@ -254,7 +315,7 @@
     </w:p>
     <w:p>
       <w:pPr>
-        <w:pStyle w:val="BodyText"/>
+        <w:pStyle w:val="TextBody"/>
       </w:pPr>
       <w:r>
         <w:t xml:space="preserve">We here aim to illustrate the potential for this model-game approach, both in terms of aiding model communication as well data collection for improved parameterisation, by introducing Animal&amp;Farm (A&amp;F).</w:t>
@@ -440,7 +501,7 @@
     </w:p>
     <w:p>
       <w:pPr>
-        <w:pStyle w:val="BodyText"/>
+        <w:pStyle w:val="TextBody"/>
       </w:pPr>
       <w:r>
         <w:t xml:space="preserve">Setting up</w:t>
@@ -514,7 +575,7 @@
     <w:bookmarkEnd w:id="32"/>
     <w:bookmarkEnd w:id="33"/>
     <w:bookmarkEnd w:id="34"/>
-    <w:bookmarkStart w:id="49" w:name="discussion"/>
+    <w:bookmarkStart w:id="65" w:name="discussion"/>
     <w:p>
       <w:pPr>
         <w:pStyle w:val="Heading1"/>
@@ -621,14 +682,277 @@
     </w:p>
     <w:bookmarkEnd w:id="41"/>
     <w:bookmarkEnd w:id="42"/>
-    <w:bookmarkStart w:id="48" w:name="section-1"/>
+    <w:bookmarkStart w:id="64" w:name="section-1"/>
     <w:p>
       <w:pPr>
         <w:pStyle w:val="Heading2"/>
       </w:pPr>
     </w:p>
-    <w:bookmarkStart w:id="47" w:name="refs"/>
-    <w:bookmarkStart w:id="44" w:name="ref-maxwell2016a"/>
+    <w:bookmarkStart w:id="63" w:name="refs"/>
+    <w:bookmarkStart w:id="44" w:name="ref-ceballos2015"/>
+    <w:p>
+      <w:pPr>
+        <w:pStyle w:val="Bibliography"/>
+      </w:pPr>
+      <w:r>
+        <w:t xml:space="preserve">Ceballos, Gerardo, Paul R. Ehrlich, Anthony D. Barnosky, Andrés García, Robert M. Pringle, and Todd M. Palmer. 2015.</w:t>
+      </w:r>
+      <w:r>
+        <w:t xml:space="preserve"> </w:t>
+      </w:r>
+      <w:r>
+        <w:t xml:space="preserve">“Accelerated Modern Human</w:t>
+      </w:r>
+      <w:r>
+        <w:t xml:space="preserve">induced Species Losses: Entering the Sixth Mass Extinction.”</w:t>
+      </w:r>
+      <w:r>
+        <w:t xml:space="preserve"> </w:t>
+      </w:r>
+      <w:r>
+        <w:rPr>
+          <w:iCs/>
+          <w:i/>
+        </w:rPr>
+        <w:t xml:space="preserve">Science Advances</w:t>
+      </w:r>
+      <w:r>
+        <w:t xml:space="preserve"> </w:t>
+      </w:r>
+      <w:r>
+        <w:t xml:space="preserve">1 (5): e1400253.</w:t>
+      </w:r>
+      <w:r>
+        <w:t xml:space="preserve"> </w:t>
+      </w:r>
+      <w:hyperlink r:id="rId43">
+        <w:r>
+          <w:rPr>
+            <w:rStyle w:val="InternetLink"/>
+          </w:rPr>
+          <w:t xml:space="preserve">https://doi.org/10.1126/sciadv.1400253</w:t>
+        </w:r>
+      </w:hyperlink>
+      <w:r>
+        <w:t xml:space="preserve">.</w:t>
+      </w:r>
+    </w:p>
+    <w:bookmarkEnd w:id="44"/>
+    <w:bookmarkStart w:id="46" w:name="ref-ceballos2017"/>
+    <w:p>
+      <w:pPr>
+        <w:pStyle w:val="Bibliography"/>
+      </w:pPr>
+      <w:r>
+        <w:t xml:space="preserve">Ceballos, Gerardo, Paul R. Ehrlich, and Rodolfo Dirzo. 2017.</w:t>
+      </w:r>
+      <w:r>
+        <w:t xml:space="preserve"> </w:t>
+      </w:r>
+      <w:r>
+        <w:t xml:space="preserve">“Biological Annihilation via the Ongoing Sixth Mass Extinction Signaled by Vertebrate Population Losses and Declines.”</w:t>
+      </w:r>
+      <w:r>
+        <w:t xml:space="preserve"> </w:t>
+      </w:r>
+      <w:r>
+        <w:rPr>
+          <w:iCs/>
+          <w:i/>
+        </w:rPr>
+        <w:t xml:space="preserve">Proceedings of the National Academy of Sciences</w:t>
+      </w:r>
+      <w:r>
+        <w:t xml:space="preserve"> </w:t>
+      </w:r>
+      <w:r>
+        <w:t xml:space="preserve">114 (30): E6089–96.</w:t>
+      </w:r>
+      <w:r>
+        <w:t xml:space="preserve"> </w:t>
+      </w:r>
+      <w:hyperlink r:id="rId45">
+        <w:r>
+          <w:rPr>
+            <w:rStyle w:val="InternetLink"/>
+          </w:rPr>
+          <w:t xml:space="preserve">https://doi.org/10.1073/pnas.1704949114</w:t>
+        </w:r>
+      </w:hyperlink>
+      <w:r>
+        <w:t xml:space="preserve">.</w:t>
+      </w:r>
+    </w:p>
+    <w:bookmarkEnd w:id="46"/>
+    <w:bookmarkStart w:id="48" w:name="ref-cusack2020"/>
+    <w:p>
+      <w:pPr>
+        <w:pStyle w:val="Bibliography"/>
+      </w:pPr>
+      <w:r>
+        <w:t xml:space="preserve">Cusack, Jeremy, A. Duthie, Jeroen Minderman, Isabel Jones, Rocío Pozo, O. Rakotonarivo, Steve Redpath, and Nils Bunnefeld. 2020.</w:t>
+      </w:r>
+      <w:r>
+        <w:t xml:space="preserve"> </w:t>
+      </w:r>
+      <w:r>
+        <w:t xml:space="preserve">“Integrating Conflict, Lobbying, and Compliance to Predict the Sustainability of Natural Resource Use.”</w:t>
+      </w:r>
+      <w:r>
+        <w:t xml:space="preserve"> </w:t>
+      </w:r>
+      <w:r>
+        <w:rPr>
+          <w:iCs/>
+          <w:i/>
+        </w:rPr>
+        <w:t xml:space="preserve">Ecology and Society</w:t>
+      </w:r>
+      <w:r>
+        <w:t xml:space="preserve"> </w:t>
+      </w:r>
+      <w:r>
+        <w:t xml:space="preserve">25 (2).</w:t>
+      </w:r>
+      <w:r>
+        <w:t xml:space="preserve"> </w:t>
+      </w:r>
+      <w:hyperlink r:id="rId47">
+        <w:r>
+          <w:rPr>
+            <w:rStyle w:val="InternetLink"/>
+          </w:rPr>
+          <w:t xml:space="preserve">https://doi.org/10.5751/ES-11552-250213</w:t>
+        </w:r>
+      </w:hyperlink>
+      <w:r>
+        <w:t xml:space="preserve">.</w:t>
+      </w:r>
+    </w:p>
+    <w:bookmarkEnd w:id="48"/>
+    <w:bookmarkStart w:id="50" w:name="ref-fryxell2010"/>
+    <w:p>
+      <w:pPr>
+        <w:pStyle w:val="Bibliography"/>
+      </w:pPr>
+      <w:r>
+        <w:t xml:space="preserve">Fryxell, J. M., C. Packer, K. McCann, E. J. Solberg, and B.-E. Saether. 2010.</w:t>
+      </w:r>
+      <w:r>
+        <w:t xml:space="preserve"> </w:t>
+      </w:r>
+      <w:r>
+        <w:t xml:space="preserve">“Resource Management Cycles and the Sustainability of Harvested Wildlife Populations.”</w:t>
+      </w:r>
+      <w:r>
+        <w:t xml:space="preserve"> </w:t>
+      </w:r>
+      <w:r>
+        <w:rPr>
+          <w:iCs/>
+          <w:i/>
+        </w:rPr>
+        <w:t xml:space="preserve">Science</w:t>
+      </w:r>
+      <w:r>
+        <w:t xml:space="preserve"> </w:t>
+      </w:r>
+      <w:r>
+        <w:t xml:space="preserve">328 (5980): 903–6.</w:t>
+      </w:r>
+      <w:r>
+        <w:t xml:space="preserve"> </w:t>
+      </w:r>
+      <w:hyperlink r:id="rId49">
+        <w:r>
+          <w:rPr>
+            <w:rStyle w:val="InternetLink"/>
+          </w:rPr>
+          <w:t xml:space="preserve">https://doi.org/10.1126/science.1185802</w:t>
+        </w:r>
+      </w:hyperlink>
+      <w:r>
+        <w:t xml:space="preserve">.</w:t>
+      </w:r>
+    </w:p>
+    <w:bookmarkEnd w:id="50"/>
+    <w:bookmarkStart w:id="52" w:name="ref-grimm2020"/>
+    <w:p>
+      <w:pPr>
+        <w:pStyle w:val="Bibliography"/>
+      </w:pPr>
+      <w:r>
+        <w:t xml:space="preserve">Grimm, Volker, Alice S. A. Johnston, H.-H. Thulke, V. E. Forbes, and P. Thorbek. 2020.</w:t>
+      </w:r>
+      <w:r>
+        <w:t xml:space="preserve"> </w:t>
+      </w:r>
+      <w:r>
+        <w:t xml:space="preserve">“Three Questions to Ask Before Using Model Outputs for Decision Support.”</w:t>
+      </w:r>
+      <w:r>
+        <w:t xml:space="preserve"> </w:t>
+      </w:r>
+      <w:r>
+        <w:rPr>
+          <w:iCs/>
+          <w:i/>
+        </w:rPr>
+        <w:t xml:space="preserve">Nature Communications</w:t>
+      </w:r>
+      <w:r>
+        <w:t xml:space="preserve"> </w:t>
+      </w:r>
+      <w:r>
+        <w:t xml:space="preserve">11 (1): 4959.</w:t>
+      </w:r>
+      <w:r>
+        <w:t xml:space="preserve"> </w:t>
+      </w:r>
+      <w:hyperlink r:id="rId51">
+        <w:r>
+          <w:rPr>
+            <w:rStyle w:val="InternetLink"/>
+          </w:rPr>
+          <w:t xml:space="preserve">https://doi.org/10.1038/s41467-020-17785-2</w:t>
+        </w:r>
+      </w:hyperlink>
+      <w:r>
+        <w:t xml:space="preserve">.</w:t>
+      </w:r>
+    </w:p>
+    <w:bookmarkEnd w:id="52"/>
+    <w:bookmarkStart w:id="54" w:name="ref-ipcc2021"/>
+    <w:p>
+      <w:pPr>
+        <w:pStyle w:val="Bibliography"/>
+      </w:pPr>
+      <w:r>
+        <w:t xml:space="preserve">IPCC. 2021.</w:t>
+      </w:r>
+      <w:r>
+        <w:t xml:space="preserve"> </w:t>
+      </w:r>
+      <w:r>
+        <w:t xml:space="preserve">“Climate Change 2021: The Physical Science Basis. Contribution of Working Group i to the Sixth Assessment Report of the Intergovernmental Panel on Climate Change.”</w:t>
+      </w:r>
+      <w:r>
+        <w:t xml:space="preserve"> </w:t>
+      </w:r>
+      <w:hyperlink r:id="rId53">
+        <w:r>
+          <w:rPr>
+            <w:rStyle w:val="InternetLink"/>
+          </w:rPr>
+          <w:t xml:space="preserve">https://www.ipcc.ch/report/ar6/wg1/</w:t>
+        </w:r>
+      </w:hyperlink>
+      <w:r>
+        <w:t xml:space="preserve">.</w:t>
+      </w:r>
+    </w:p>
+    <w:bookmarkEnd w:id="54"/>
+    <w:bookmarkStart w:id="56" w:name="ref-maxwell2016a"/>
     <w:p>
       <w:pPr>
         <w:pStyle w:val="Bibliography"/>
@@ -661,10 +985,10 @@
       <w:r>
         <w:t xml:space="preserve"> </w:t>
       </w:r>
-      <w:hyperlink r:id="rId43">
+      <w:hyperlink r:id="rId55">
         <w:r>
           <w:rPr>
-            <w:rStyle w:val="Hyperlink"/>
+            <w:rStyle w:val="InternetLink"/>
           </w:rPr>
           <w:t xml:space="preserve">https://doi.org/10.1038/536143a</w:t>
         </w:r>
@@ -673,8 +997,100 @@
         <w:t xml:space="preserve">.</w:t>
       </w:r>
     </w:p>
-    <w:bookmarkEnd w:id="44"/>
-    <w:bookmarkStart w:id="46" w:name="ref-wilting2017"/>
+    <w:bookmarkEnd w:id="56"/>
+    <w:bookmarkStart w:id="58" w:name="ref-milner-gulland2012"/>
+    <w:p>
+      <w:pPr>
+        <w:pStyle w:val="Bibliography"/>
+      </w:pPr>
+      <w:r>
+        <w:t xml:space="preserve">Milner-Gulland, E. J. 2012.</w:t>
+      </w:r>
+      <w:r>
+        <w:t xml:space="preserve"> </w:t>
+      </w:r>
+      <w:r>
+        <w:t xml:space="preserve">“Interactions Between Human Behaviour and Ecological Systems.”</w:t>
+      </w:r>
+      <w:r>
+        <w:t xml:space="preserve"> </w:t>
+      </w:r>
+      <w:r>
+        <w:rPr>
+          <w:iCs/>
+          <w:i/>
+        </w:rPr>
+        <w:t xml:space="preserve">Philosophical Transactions of the Royal Society B: Biological Sciences</w:t>
+      </w:r>
+      <w:r>
+        <w:t xml:space="preserve"> </w:t>
+      </w:r>
+      <w:r>
+        <w:t xml:space="preserve">367 (1586): 270–78.</w:t>
+      </w:r>
+      <w:r>
+        <w:t xml:space="preserve"> </w:t>
+      </w:r>
+      <w:hyperlink r:id="rId57">
+        <w:r>
+          <w:rPr>
+            <w:rStyle w:val="InternetLink"/>
+          </w:rPr>
+          <w:t xml:space="preserve">https://doi.org/10.1098/rstb.2011.0175</w:t>
+        </w:r>
+      </w:hyperlink>
+      <w:r>
+        <w:t xml:space="preserve">.</w:t>
+      </w:r>
+    </w:p>
+    <w:bookmarkEnd w:id="58"/>
+    <w:bookmarkStart w:id="60" w:name="ref-schlüter2012"/>
+    <w:p>
+      <w:pPr>
+        <w:pStyle w:val="Bibliography"/>
+      </w:pPr>
+      <w:r>
+        <w:t xml:space="preserve">Schlüter, M., R. R. J. Mcallister, R. Arlinghaus, N. Bunnefeld, K. Eisenack, F. Hölker, E. J. Milner-Gulland, et al. 2012.</w:t>
+      </w:r>
+      <w:r>
+        <w:t xml:space="preserve"> </w:t>
+      </w:r>
+      <w:r>
+        <w:t xml:space="preserve">“New Horizons for Managing the Environment: A Review of Coupled Social-Ecological Systems Modeling.”</w:t>
+      </w:r>
+      <w:r>
+        <w:t xml:space="preserve"> </w:t>
+      </w:r>
+      <w:r>
+        <w:rPr>
+          <w:iCs/>
+          <w:i/>
+        </w:rPr>
+        <w:t xml:space="preserve">Natural Resource Modeling</w:t>
+      </w:r>
+      <w:r>
+        <w:t xml:space="preserve"> </w:t>
+      </w:r>
+      <w:r>
+        <w:t xml:space="preserve">25 (1): 219–72.</w:t>
+      </w:r>
+      <w:r>
+        <w:t xml:space="preserve"> </w:t>
+      </w:r>
+      <w:hyperlink r:id="rId59">
+        <w:r>
+          <w:rPr>
+            <w:rStyle w:val="InternetLink"/>
+          </w:rPr>
+          <w:t xml:space="preserve">https://doi.org/10.1111/j.1939-7445.2011.00108.x</w:t>
+        </w:r>
+      </w:hyperlink>
+      <w:r>
+        <w:t xml:space="preserve">.</w:t>
+      </w:r>
+    </w:p>
+    <w:bookmarkEnd w:id="60"/>
+    <w:bookmarkStart w:id="62" w:name="ref-wilting2017"/>
     <w:p>
       <w:pPr>
         <w:pStyle w:val="Bibliography"/>
@@ -707,10 +1123,10 @@
       <w:r>
         <w:t xml:space="preserve"> </w:t>
       </w:r>
-      <w:hyperlink r:id="rId45">
+      <w:hyperlink r:id="rId61">
         <w:r>
           <w:rPr>
-            <w:rStyle w:val="Hyperlink"/>
+            <w:rStyle w:val="InternetLink"/>
           </w:rPr>
           <w:t xml:space="preserve">https://doi.org/10.1021/acs.est.6b05296</w:t>
         </w:r>
@@ -719,17 +1135,60 @@
         <w:t xml:space="preserve">.</w:t>
       </w:r>
     </w:p>
-    <w:bookmarkEnd w:id="46"/>
-    <w:bookmarkEnd w:id="47"/>
-    <w:bookmarkEnd w:id="48"/>
-    <w:bookmarkEnd w:id="49"/>
-    <w:sectPr/>
+    <w:bookmarkEnd w:id="62"/>
+    <w:bookmarkEnd w:id="63"/>
+    <w:bookmarkEnd w:id="64"/>
+    <w:bookmarkEnd w:id="65"/>
+    <w:sectPr>
+      <w:footerReference w:type="default" r:id="rId9"/>
+      <w:type w:val="nextPage"/>
+      <w:pgSz w:w="12240" w:h="15840"/>
+      <w:pgMar w:left="1440" w:right="1440" w:header="0" w:top="1440" w:footer="1440" w:bottom="2204" w:gutter="0"/>
+      <w:lnNumType w:countBy="1" w:restart="continuous" w:distance="283"/>
+      <w:pgNumType w:fmt="decimal"/>
+      <w:formProt w:val="false"/>
+      <w:textDirection w:val="lrTb"/>
+      <w:docGrid w:type="default" w:linePitch="100" w:charSpace="0"/>
+    </w:sectPr>
   </w:body>
 </w:document>
 </file>
 
 <file path=word/comments.xml><?xml version="1.0" encoding="utf-8"?>
 <w:comments xmlns:w="http://schemas.openxmlformats.org/wordprocessingml/2006/main" xmlns:m="http://schemas.openxmlformats.org/officeDocument/2006/math" xmlns:r="http://schemas.openxmlformats.org/officeDocument/2006/relationships" xmlns:o="urn:schemas-microsoft-com:office:office" xmlns:v="urn:schemas-microsoft-com:vml" xmlns:w10="urn:schemas-microsoft-com:office:word" xmlns:a="http://schemas.openxmlformats.org/drawingml/2006/main" xmlns:pic="http://schemas.openxmlformats.org/drawingml/2006/picture" xmlns:wp="http://schemas.openxmlformats.org/drawingml/2006/wordprocessingDrawing"/>
+</file>
+
+<file path=word/footer1.xml><?xml version="1.0" encoding="utf-8"?>
+<w:ftr xmlns:o="urn:schemas-microsoft-com:office:office" xmlns:r="http://schemas.openxmlformats.org/officeDocument/2006/relationships" xmlns:v="urn:schemas-microsoft-com:vml" xmlns:w="http://schemas.openxmlformats.org/wordprocessingml/2006/main" xmlns:w10="urn:schemas-microsoft-com:office:word" xmlns:wp="http://schemas.openxmlformats.org/drawingml/2006/wordprocessingDrawing" xmlns:wps="http://schemas.microsoft.com/office/word/2010/wordprocessingShape" xmlns:wpg="http://schemas.microsoft.com/office/word/2010/wordprocessingGroup" xmlns:mc="http://schemas.openxmlformats.org/markup-compatibility/2006" xmlns:wp14="http://schemas.microsoft.com/office/word/2010/wordprocessingDrawing" xmlns:w14="http://schemas.microsoft.com/office/word/2010/wordml" mc:Ignorable="w14 wp14">
+  <w:p>
+    <w:pPr>
+      <w:pStyle w:val="Footer"/>
+      <w:spacing w:before="0" w:after="200"/>
+      <w:jc w:val="right"/>
+      <w:rPr/>
+    </w:pPr>
+    <w:r>
+      <w:rPr/>
+      <w:fldChar w:fldCharType="begin"/>
+    </w:r>
+    <w:r>
+      <w:rPr/>
+      <w:instrText> PAGE </w:instrText>
+    </w:r>
+    <w:r>
+      <w:rPr/>
+      <w:fldChar w:fldCharType="separate"/>
+    </w:r>
+    <w:r>
+      <w:rPr/>
+      <w:t>6</w:t>
+    </w:r>
+    <w:r>
+      <w:rPr/>
+      <w:fldChar w:fldCharType="end"/>
+    </w:r>
+  </w:p>
+</w:ftr>
 </file>
 
 <file path=word/footnotes.xml><?xml version="1.0" encoding="utf-8"?>
@@ -836,11 +1295,11 @@
 </file>
 
 <file path=word/styles.xml><?xml version="1.0" encoding="utf-8"?>
-<w:styles xmlns:r="http://schemas.openxmlformats.org/officeDocument/2006/relationships" xmlns:w="http://schemas.openxmlformats.org/wordprocessingml/2006/main">
+<w:styles xmlns:w="http://schemas.openxmlformats.org/wordprocessingml/2006/main" xmlns:w14="http://schemas.microsoft.com/office/word/2010/wordml" xmlns:mc="http://schemas.openxmlformats.org/markup-compatibility/2006" mc:Ignorable="w14">
   <w:docDefaults>
     <w:rPrDefault>
       <w:rPr>
-        <w:rFonts w:asciiTheme="minorHAnsi" w:eastAsiaTheme="minorHAnsi" w:hAnsiTheme="minorHAnsi" w:cstheme="minorBidi"/>
+        <w:rFonts w:ascii="Cambria" w:hAnsi="Cambria" w:eastAsia="Cambria" w:cs="" w:asciiTheme="minorHAnsi" w:cstheme="minorBidi" w:eastAsiaTheme="minorHAnsi" w:hAnsiTheme="minorHAnsi"/>
         <w:sz w:val="24"/>
         <w:szCs w:val="24"/>
         <w:lang w:val="en-US" w:eastAsia="en-US" w:bidi="ar-SA"/>
@@ -848,178 +1307,91 @@
     </w:rPrDefault>
     <w:pPrDefault>
       <w:pPr>
-        <w:spacing w:after="200"/>
+        <w:suppressAutoHyphens w:val="true"/>
       </w:pPr>
     </w:pPrDefault>
   </w:docDefaults>
   <w:latentStyles w:defLockedState="0" w:defUIPriority="0" w:defSemiHidden="0" w:defUnhideWhenUsed="0" w:defQFormat="0" w:count="276"/>
-  <w:style w:type="paragraph" w:default="1" w:styleId="Normal">
+  <w:style w:type="paragraph" w:styleId="Normal" w:default="1">
     <w:name w:val="Normal"/>
     <w:qFormat/>
-  </w:style>
-  <w:style w:type="paragraph" w:styleId="BodyText">
-    <w:name w:val="Body Text"/>
-    <w:basedOn w:val="Normal"/>
-    <w:link w:val="BodyTextChar"/>
-    <w:pPr>
-      <w:spacing w:before="180" w:after="180"/>
-    </w:pPr>
-    <w:qFormat/>
-  </w:style>
-  <w:style w:type="paragraph" w:customStyle="1" w:styleId="FirstParagraph">
-    <w:name w:val="First Paragraph"/>
-    <w:basedOn w:val="BodyText"/>
-    <w:next w:val="BodyText"/>
-    <w:qFormat/>
-  </w:style>
-  <w:style w:type="paragraph" w:customStyle="1" w:styleId="Compact">
-    <w:name w:val="Compact"/>
-    <w:basedOn w:val="BodyText"/>
-    <w:qFormat/>
-    <w:pPr>
-      <w:spacing w:before="36" w:after="36"/>
-    </w:pPr>
-  </w:style>
-  <w:style w:type="paragraph" w:styleId="Title">
-    <w:name w:val="Title"/>
-    <w:basedOn w:val="Normal"/>
-    <w:next w:val="BodyText"/>
-    <w:qFormat/>
-    <w:pPr>
-      <w:keepNext/>
-      <w:keepLines/>
-      <w:spacing w:before="480" w:after="240"/>
-      <w:jc w:val="center"/>
-    </w:pPr>
-    <w:rPr>
-      <w:rFonts w:asciiTheme="majorHAnsi" w:eastAsiaTheme="majorEastAsia" w:hAnsiTheme="majorHAnsi" w:cstheme="majorBidi"/>
-      <w:b/>
-      <w:bCs/>
-      <w:color w:val="345A8A" w:themeColor="accent1" w:themeShade="B5"/>
-      <w:sz w:val="36"/>
-      <w:szCs w:val="36"/>
-    </w:rPr>
-  </w:style>
-  <w:style w:type="paragraph" w:styleId="Subtitle">
-    <w:name w:val="Subtitle"/>
-    <w:basedOn w:val="Title"/>
-    <w:next w:val="BodyText"/>
-    <w:qFormat/>
-    <w:pPr>
-      <w:keepNext/>
-      <w:keepLines/>
-      <w:spacing w:before="240" w:after="240"/>
-      <w:jc w:val="center"/>
-    </w:pPr>
-    <w:rPr>
-      <w:sz w:val="30"/>
-      <w:szCs w:val="30"/>
-    </w:rPr>
-  </w:style>
-  <w:style w:type="paragraph" w:customStyle="1" w:styleId="Author">
-    <w:name w:val="Author"/>
-    <w:next w:val="BodyText"/>
-    <w:qFormat/>
-    <w:pPr>
-      <w:keepNext/>
-      <w:keepLines/>
-      <w:jc w:val="center"/>
-    </w:pPr>
-  </w:style>
-  <w:style w:type="paragraph" w:styleId="Date">
-    <w:name w:val="Date"/>
-    <w:next w:val="BodyText"/>
-    <w:qFormat/>
-    <w:pPr>
-      <w:keepNext/>
-      <w:keepLines/>
-      <w:jc w:val="center"/>
-    </w:pPr>
-  </w:style>
-  <w:style w:type="paragraph" w:customStyle="1" w:styleId="Abstract">
-    <w:name w:val="Abstract"/>
-    <w:basedOn w:val="Normal"/>
-    <w:next w:val="BodyText"/>
-    <w:qFormat/>
-    <w:pPr>
-      <w:keepNext/>
-      <w:keepLines/>
-      <w:spacing w:before="300" w:after="300"/>
-    </w:pPr>
-    <w:rPr>
-      <w:sz w:val="20"/>
-      <w:szCs w:val="20"/>
-    </w:rPr>
-  </w:style>
-  <w:style w:type="paragraph" w:styleId="Bibliography">
-    <w:name w:val="Bibliography"/>
-    <w:basedOn w:val="Normal"/>
-    <w:next w:val="Bibliography"/>
-    <w:qFormat/>
-    <w:pPr/>
-    <w:rPr/>
+    <w:pPr>
+      <w:widowControl/>
+      <w:bidi w:val="0"/>
+      <w:spacing w:before="0" w:after="200"/>
+      <w:jc w:val="left"/>
+    </w:pPr>
+    <w:rPr>
+      <w:rFonts w:ascii="Cambria" w:hAnsi="Cambria" w:eastAsia="Cambria" w:cs="" w:asciiTheme="minorHAnsi" w:cstheme="minorBidi" w:eastAsiaTheme="minorHAnsi" w:hAnsiTheme="minorHAnsi"/>
+      <w:color w:val="auto"/>
+      <w:kern w:val="0"/>
+      <w:sz w:val="24"/>
+      <w:szCs w:val="24"/>
+      <w:lang w:val="en-US" w:eastAsia="en-US" w:bidi="ar-SA"/>
+    </w:rPr>
   </w:style>
   <w:style w:type="paragraph" w:styleId="Heading1">
     <w:name w:val="Heading 1"/>
     <w:basedOn w:val="Normal"/>
-    <w:next w:val="BodyText"/>
+    <w:next w:val="TextBody"/>
     <w:uiPriority w:val="9"/>
     <w:qFormat/>
     <w:pPr>
-      <w:keepNext/>
+      <w:keepNext w:val="true"/>
       <w:keepLines/>
       <w:spacing w:before="480" w:after="0"/>
       <w:outlineLvl w:val="0"/>
     </w:pPr>
     <w:rPr>
-      <w:rFonts w:asciiTheme="majorHAnsi" w:eastAsiaTheme="majorEastAsia" w:hAnsiTheme="majorHAnsi" w:cstheme="majorBidi"/>
+      <w:rFonts w:ascii="Times New Roman" w:hAnsi="Times New Roman" w:eastAsia="" w:cs="" w:cstheme="majorBidi" w:eastAsiaTheme="majorEastAsia"/>
       <w:b/>
       <w:bCs/>
-      <w:color w:val="4F81BD" w:themeColor="accent1"/>
-      <w:sz w:val="32"/>
+      <w:color w:val="000000"/>
+      <w:sz w:val="28"/>
       <w:szCs w:val="32"/>
     </w:rPr>
   </w:style>
   <w:style w:type="paragraph" w:styleId="Heading2">
     <w:name w:val="Heading 2"/>
     <w:basedOn w:val="Normal"/>
-    <w:next w:val="BodyText"/>
+    <w:next w:val="TextBody"/>
     <w:uiPriority w:val="9"/>
     <w:unhideWhenUsed/>
     <w:qFormat/>
     <w:pPr>
-      <w:keepNext/>
+      <w:keepNext w:val="true"/>
       <w:keepLines/>
       <w:spacing w:before="200" w:after="0"/>
       <w:outlineLvl w:val="1"/>
     </w:pPr>
     <w:rPr>
-      <w:rFonts w:asciiTheme="majorHAnsi" w:eastAsiaTheme="majorEastAsia" w:hAnsiTheme="majorHAnsi" w:cstheme="majorBidi"/>
+      <w:rFonts w:ascii="Times New Roman" w:hAnsi="Times New Roman" w:eastAsia="" w:cs="" w:cstheme="majorBidi" w:eastAsiaTheme="majorEastAsia"/>
       <w:b/>
       <w:bCs/>
-      <w:color w:val="4F81BD" w:themeColor="accent1"/>
-      <w:sz w:val="28"/>
+      <w:color w:val="000000"/>
+      <w:sz w:val="26"/>
       <w:szCs w:val="28"/>
     </w:rPr>
   </w:style>
   <w:style w:type="paragraph" w:styleId="Heading3">
     <w:name w:val="Heading 3"/>
     <w:basedOn w:val="Normal"/>
-    <w:next w:val="BodyText"/>
+    <w:next w:val="TextBody"/>
     <w:uiPriority w:val="9"/>
     <w:unhideWhenUsed/>
     <w:qFormat/>
     <w:pPr>
-      <w:keepNext/>
+      <w:keepNext w:val="true"/>
       <w:keepLines/>
       <w:spacing w:before="200" w:after="0"/>
       <w:outlineLvl w:val="2"/>
     </w:pPr>
     <w:rPr>
-      <w:rFonts w:asciiTheme="majorHAnsi" w:eastAsiaTheme="majorEastAsia" w:hAnsiTheme="majorHAnsi" w:cstheme="majorBidi"/>
+      <w:rFonts w:ascii="Times New Roman" w:hAnsi="Times New Roman" w:eastAsia="" w:cs="" w:cstheme="majorBidi" w:eastAsiaTheme="majorEastAsia"/>
       <w:b/>
       <w:bCs/>
-      <w:color w:val="4F81BD" w:themeColor="accent1"/>
+      <w:i/>
+      <w:color w:val="000000"/>
       <w:sz w:val="24"/>
       <w:szCs w:val="24"/>
     </w:rPr>
@@ -1027,21 +1399,21 @@
   <w:style w:type="paragraph" w:styleId="Heading4">
     <w:name w:val="Heading 4"/>
     <w:basedOn w:val="Normal"/>
-    <w:next w:val="BodyText"/>
+    <w:next w:val="TextBody"/>
     <w:uiPriority w:val="9"/>
     <w:unhideWhenUsed/>
     <w:qFormat/>
     <w:pPr>
-      <w:keepNext/>
+      <w:keepNext w:val="true"/>
       <w:keepLines/>
       <w:spacing w:before="200" w:after="0"/>
       <w:outlineLvl w:val="3"/>
     </w:pPr>
     <w:rPr>
-      <w:rFonts w:asciiTheme="majorHAnsi" w:eastAsiaTheme="majorEastAsia" w:hAnsiTheme="majorHAnsi" w:cstheme="majorBidi"/>
+      <w:rFonts w:ascii="Calibri" w:hAnsi="Calibri" w:eastAsia="" w:cs="" w:asciiTheme="majorHAnsi" w:cstheme="majorBidi" w:eastAsiaTheme="majorEastAsia" w:hAnsiTheme="majorHAnsi"/>
+      <w:bCs/>
       <w:i/>
-      <w:bCs/>
-      <w:color w:val="4F81BD" w:themeColor="accent1"/>
+      <w:color w:val="000000"/>
       <w:sz w:val="24"/>
       <w:szCs w:val="24"/>
     </w:rPr>
@@ -1049,18 +1421,18 @@
   <w:style w:type="paragraph" w:styleId="Heading5">
     <w:name w:val="Heading 5"/>
     <w:basedOn w:val="Normal"/>
-    <w:next w:val="BodyText"/>
+    <w:next w:val="TextBody"/>
     <w:uiPriority w:val="9"/>
     <w:unhideWhenUsed/>
     <w:qFormat/>
     <w:pPr>
-      <w:keepNext/>
+      <w:keepNext w:val="true"/>
       <w:keepLines/>
       <w:spacing w:before="200" w:after="0"/>
       <w:outlineLvl w:val="4"/>
     </w:pPr>
     <w:rPr>
-      <w:rFonts w:asciiTheme="majorHAnsi" w:eastAsiaTheme="majorEastAsia" w:hAnsiTheme="majorHAnsi" w:cstheme="majorBidi"/>
+      <w:rFonts w:ascii="Calibri" w:hAnsi="Calibri" w:eastAsia="" w:cs="" w:asciiTheme="majorHAnsi" w:cstheme="majorBidi" w:eastAsiaTheme="majorEastAsia" w:hAnsiTheme="majorHAnsi"/>
       <w:iCs/>
       <w:color w:val="4F81BD" w:themeColor="accent1"/>
       <w:sz w:val="24"/>
@@ -1070,18 +1442,18 @@
   <w:style w:type="paragraph" w:styleId="Heading6">
     <w:name w:val="Heading 6"/>
     <w:basedOn w:val="Normal"/>
-    <w:next w:val="BodyText"/>
+    <w:next w:val="TextBody"/>
     <w:uiPriority w:val="9"/>
     <w:unhideWhenUsed/>
     <w:qFormat/>
     <w:pPr>
-      <w:keepNext/>
+      <w:keepNext w:val="true"/>
       <w:keepLines/>
       <w:spacing w:before="200" w:after="0"/>
       <w:outlineLvl w:val="5"/>
     </w:pPr>
     <w:rPr>
-      <w:rFonts w:asciiTheme="majorHAnsi" w:eastAsiaTheme="majorEastAsia" w:hAnsiTheme="majorHAnsi" w:cstheme="majorBidi"/>
+      <w:rFonts w:ascii="Calibri" w:hAnsi="Calibri" w:eastAsia="" w:cs="" w:asciiTheme="majorHAnsi" w:cstheme="majorBidi" w:eastAsiaTheme="majorEastAsia" w:hAnsiTheme="majorHAnsi"/>
       <w:color w:val="4F81BD" w:themeColor="accent1"/>
       <w:sz w:val="24"/>
       <w:szCs w:val="24"/>
@@ -1090,18 +1462,18 @@
   <w:style w:type="paragraph" w:styleId="Heading7">
     <w:name w:val="Heading 7"/>
     <w:basedOn w:val="Normal"/>
-    <w:next w:val="BodyText"/>
+    <w:next w:val="TextBody"/>
     <w:uiPriority w:val="9"/>
     <w:unhideWhenUsed/>
     <w:qFormat/>
     <w:pPr>
-      <w:keepNext/>
+      <w:keepNext w:val="true"/>
       <w:keepLines/>
       <w:spacing w:before="200" w:after="0"/>
       <w:outlineLvl w:val="6"/>
     </w:pPr>
     <w:rPr>
-      <w:rFonts w:asciiTheme="majorHAnsi" w:eastAsiaTheme="majorEastAsia" w:hAnsiTheme="majorHAnsi" w:cstheme="majorBidi"/>
+      <w:rFonts w:ascii="Calibri" w:hAnsi="Calibri" w:eastAsia="" w:cs="" w:asciiTheme="majorHAnsi" w:cstheme="majorBidi" w:eastAsiaTheme="majorEastAsia" w:hAnsiTheme="majorHAnsi"/>
       <w:color w:val="4F81BD" w:themeColor="accent1"/>
       <w:sz w:val="24"/>
       <w:szCs w:val="24"/>
@@ -1110,18 +1482,18 @@
   <w:style w:type="paragraph" w:styleId="Heading8">
     <w:name w:val="Heading 8"/>
     <w:basedOn w:val="Normal"/>
-    <w:next w:val="BodyText"/>
+    <w:next w:val="TextBody"/>
     <w:uiPriority w:val="9"/>
     <w:unhideWhenUsed/>
     <w:qFormat/>
     <w:pPr>
-      <w:keepNext/>
+      <w:keepNext w:val="true"/>
       <w:keepLines/>
       <w:spacing w:before="200" w:after="0"/>
       <w:outlineLvl w:val="7"/>
     </w:pPr>
     <w:rPr>
-      <w:rFonts w:asciiTheme="majorHAnsi" w:eastAsiaTheme="majorEastAsia" w:hAnsiTheme="majorHAnsi" w:cstheme="majorBidi"/>
+      <w:rFonts w:ascii="Calibri" w:hAnsi="Calibri" w:eastAsia="" w:cs="" w:asciiTheme="majorHAnsi" w:cstheme="majorBidi" w:eastAsiaTheme="majorEastAsia" w:hAnsiTheme="majorHAnsi"/>
       <w:color w:val="4F81BD" w:themeColor="accent1"/>
       <w:sz w:val="24"/>
       <w:szCs w:val="24"/>
@@ -1130,47 +1502,684 @@
   <w:style w:type="paragraph" w:styleId="Heading9">
     <w:name w:val="Heading 9"/>
     <w:basedOn w:val="Normal"/>
-    <w:next w:val="BodyText"/>
+    <w:next w:val="TextBody"/>
     <w:uiPriority w:val="9"/>
     <w:unhideWhenUsed/>
     <w:qFormat/>
     <w:pPr>
-      <w:keepNext/>
+      <w:keepNext w:val="true"/>
       <w:keepLines/>
       <w:spacing w:before="200" w:after="0"/>
       <w:outlineLvl w:val="8"/>
     </w:pPr>
     <w:rPr>
-      <w:rFonts w:asciiTheme="majorHAnsi" w:eastAsiaTheme="majorEastAsia" w:hAnsiTheme="majorHAnsi" w:cstheme="majorBidi"/>
+      <w:rFonts w:ascii="Calibri" w:hAnsi="Calibri" w:eastAsia="" w:cs="" w:asciiTheme="majorHAnsi" w:cstheme="majorBidi" w:eastAsiaTheme="majorEastAsia" w:hAnsiTheme="majorHAnsi"/>
       <w:color w:val="4F81BD" w:themeColor="accent1"/>
       <w:sz w:val="24"/>
       <w:szCs w:val="24"/>
     </w:rPr>
   </w:style>
-  <w:style w:type="paragraph" w:styleId="BlockText">
-    <w:name w:val="Block Text"/>
-    <w:basedOn w:val="BodyText"/>
-    <w:next w:val="BodyText"/>
-    <w:uiPriority w:val="9"/>
-    <w:unhideWhenUsed/>
-    <w:qFormat/>
-    <w:pPr>
-      <w:spacing w:before="100" w:after="100"/>
-      <w:ind w:firstLine="0" w:left="480" w:right="480"/>
-    </w:pPr>
-  </w:style>
-  <w:style w:type="paragraph" w:styleId="FootnoteText">
-    <w:name w:val="Footnote Text"/>
-    <w:basedOn w:val="Normal"/>
-    <w:next w:val="FootnoteText"/>
-    <w:uiPriority w:val="9"/>
-    <w:unhideWhenUsed/>
-    <w:qFormat/>
-  </w:style>
-  <w:style w:type="character" w:default="1" w:styleId="DefaultParagraphFont">
+  <w:style w:type="character" w:styleId="DefaultParagraphFont" w:default="1">
     <w:name w:val="Default Paragraph Font"/>
     <w:semiHidden/>
     <w:unhideWhenUsed/>
+    <w:qFormat/>
+    <w:rPr/>
+  </w:style>
+  <w:style w:type="character" w:styleId="BodyTextChar" w:customStyle="1">
+    <w:name w:val="Body Text Char"/>
+    <w:basedOn w:val="DefaultParagraphFont"/>
+    <w:link w:val="BodyText"/>
+    <w:qFormat/>
+    <w:rPr/>
+  </w:style>
+  <w:style w:type="character" w:styleId="VerbatimChar" w:customStyle="1">
+    <w:name w:val="Verbatim Char"/>
+    <w:basedOn w:val="BodyTextChar"/>
+    <w:qFormat/>
+    <w:rPr>
+      <w:rFonts w:ascii="Consolas" w:hAnsi="Consolas"/>
+      <w:sz w:val="22"/>
+    </w:rPr>
+  </w:style>
+  <w:style w:type="character" w:styleId="SectionNumber" w:customStyle="1">
+    <w:name w:val="Section Number"/>
+    <w:basedOn w:val="BodyTextChar"/>
+    <w:qFormat/>
+    <w:rPr/>
+  </w:style>
+  <w:style w:type="character" w:styleId="FootnoteCharacters">
+    <w:name w:val="Footnote Characters"/>
+    <w:basedOn w:val="BodyTextChar"/>
+    <w:qFormat/>
+    <w:rPr>
+      <w:vertAlign w:val="superscript"/>
+    </w:rPr>
+  </w:style>
+  <w:style w:type="character" w:styleId="FootnoteAnchor">
+    <w:name w:val="Footnote Anchor"/>
+    <w:rPr>
+      <w:vertAlign w:val="superscript"/>
+    </w:rPr>
+  </w:style>
+  <w:style w:type="character" w:styleId="InternetLink">
+    <w:name w:val="Hyperlink"/>
+    <w:basedOn w:val="BodyTextChar"/>
+    <w:rPr>
+      <w:color w:val="4F81BD" w:themeColor="accent1"/>
+    </w:rPr>
+  </w:style>
+  <w:style w:type="character" w:styleId="KeywordTok" w:customStyle="1">
+    <w:name w:val="KeywordTok"/>
+    <w:basedOn w:val="VerbatimChar"/>
+    <w:qFormat/>
+    <w:rPr>
+      <w:b/>
+      <w:color w:val="204A87"/>
+      <w:shd w:fill="F8F8F8" w:val="clear"/>
+    </w:rPr>
+  </w:style>
+  <w:style w:type="character" w:styleId="DataTypeTok" w:customStyle="1">
+    <w:name w:val="DataTypeTok"/>
+    <w:basedOn w:val="VerbatimChar"/>
+    <w:qFormat/>
+    <w:rPr>
+      <w:color w:val="204A87"/>
+      <w:shd w:fill="F8F8F8" w:val="clear"/>
+    </w:rPr>
+  </w:style>
+  <w:style w:type="character" w:styleId="DecValTok" w:customStyle="1">
+    <w:name w:val="DecValTok"/>
+    <w:basedOn w:val="VerbatimChar"/>
+    <w:qFormat/>
+    <w:rPr>
+      <w:color w:val="0000CF"/>
+      <w:shd w:fill="F8F8F8" w:val="clear"/>
+    </w:rPr>
+  </w:style>
+  <w:style w:type="character" w:styleId="BaseNTok" w:customStyle="1">
+    <w:name w:val="BaseNTok"/>
+    <w:basedOn w:val="VerbatimChar"/>
+    <w:qFormat/>
+    <w:rPr>
+      <w:color w:val="0000CF"/>
+      <w:shd w:fill="F8F8F8" w:val="clear"/>
+    </w:rPr>
+  </w:style>
+  <w:style w:type="character" w:styleId="FloatTok" w:customStyle="1">
+    <w:name w:val="FloatTok"/>
+    <w:basedOn w:val="VerbatimChar"/>
+    <w:qFormat/>
+    <w:rPr>
+      <w:color w:val="0000CF"/>
+      <w:shd w:fill="F8F8F8" w:val="clear"/>
+    </w:rPr>
+  </w:style>
+  <w:style w:type="character" w:styleId="ConstantTok" w:customStyle="1">
+    <w:name w:val="ConstantTok"/>
+    <w:basedOn w:val="VerbatimChar"/>
+    <w:qFormat/>
+    <w:rPr>
+      <w:color w:val="000000"/>
+      <w:shd w:fill="F8F8F8" w:val="clear"/>
+    </w:rPr>
+  </w:style>
+  <w:style w:type="character" w:styleId="CharTok" w:customStyle="1">
+    <w:name w:val="CharTok"/>
+    <w:basedOn w:val="VerbatimChar"/>
+    <w:qFormat/>
+    <w:rPr>
+      <w:color w:val="4E9A06"/>
+      <w:shd w:fill="F8F8F8" w:val="clear"/>
+    </w:rPr>
+  </w:style>
+  <w:style w:type="character" w:styleId="SpecialCharTok" w:customStyle="1">
+    <w:name w:val="SpecialCharTok"/>
+    <w:basedOn w:val="VerbatimChar"/>
+    <w:qFormat/>
+    <w:rPr>
+      <w:color w:val="000000"/>
+      <w:shd w:fill="F8F8F8" w:val="clear"/>
+    </w:rPr>
+  </w:style>
+  <w:style w:type="character" w:styleId="StringTok" w:customStyle="1">
+    <w:name w:val="StringTok"/>
+    <w:basedOn w:val="VerbatimChar"/>
+    <w:qFormat/>
+    <w:rPr>
+      <w:color w:val="4E9A06"/>
+      <w:shd w:fill="F8F8F8" w:val="clear"/>
+    </w:rPr>
+  </w:style>
+  <w:style w:type="character" w:styleId="VerbatimStringTok" w:customStyle="1">
+    <w:name w:val="VerbatimStringTok"/>
+    <w:basedOn w:val="VerbatimChar"/>
+    <w:qFormat/>
+    <w:rPr>
+      <w:color w:val="4E9A06"/>
+      <w:shd w:fill="F8F8F8" w:val="clear"/>
+    </w:rPr>
+  </w:style>
+  <w:style w:type="character" w:styleId="SpecialStringTok" w:customStyle="1">
+    <w:name w:val="SpecialStringTok"/>
+    <w:basedOn w:val="VerbatimChar"/>
+    <w:qFormat/>
+    <w:rPr>
+      <w:color w:val="4E9A06"/>
+      <w:shd w:fill="F8F8F8" w:val="clear"/>
+    </w:rPr>
+  </w:style>
+  <w:style w:type="character" w:styleId="ImportTok" w:customStyle="1">
+    <w:name w:val="ImportTok"/>
+    <w:basedOn w:val="VerbatimChar"/>
+    <w:qFormat/>
+    <w:rPr>
+      <w:shd w:fill="F8F8F8" w:val="clear"/>
+    </w:rPr>
+  </w:style>
+  <w:style w:type="character" w:styleId="CommentTok" w:customStyle="1">
+    <w:name w:val="CommentTok"/>
+    <w:basedOn w:val="VerbatimChar"/>
+    <w:qFormat/>
+    <w:rPr>
+      <w:i/>
+      <w:color w:val="8F5902"/>
+      <w:shd w:fill="F8F8F8" w:val="clear"/>
+    </w:rPr>
+  </w:style>
+  <w:style w:type="character" w:styleId="DocumentationTok" w:customStyle="1">
+    <w:name w:val="DocumentationTok"/>
+    <w:basedOn w:val="VerbatimChar"/>
+    <w:qFormat/>
+    <w:rPr>
+      <w:b/>
+      <w:i/>
+      <w:color w:val="8F5902"/>
+      <w:shd w:fill="F8F8F8" w:val="clear"/>
+    </w:rPr>
+  </w:style>
+  <w:style w:type="character" w:styleId="AnnotationTok" w:customStyle="1">
+    <w:name w:val="AnnotationTok"/>
+    <w:basedOn w:val="VerbatimChar"/>
+    <w:qFormat/>
+    <w:rPr>
+      <w:b/>
+      <w:i/>
+      <w:color w:val="8F5902"/>
+      <w:shd w:fill="F8F8F8" w:val="clear"/>
+    </w:rPr>
+  </w:style>
+  <w:style w:type="character" w:styleId="CommentVarTok" w:customStyle="1">
+    <w:name w:val="CommentVarTok"/>
+    <w:basedOn w:val="VerbatimChar"/>
+    <w:qFormat/>
+    <w:rPr>
+      <w:b/>
+      <w:i/>
+      <w:color w:val="8F5902"/>
+      <w:shd w:fill="F8F8F8" w:val="clear"/>
+    </w:rPr>
+  </w:style>
+  <w:style w:type="character" w:styleId="OtherTok" w:customStyle="1">
+    <w:name w:val="OtherTok"/>
+    <w:basedOn w:val="VerbatimChar"/>
+    <w:qFormat/>
+    <w:rPr>
+      <w:color w:val="8F5902"/>
+      <w:shd w:fill="F8F8F8" w:val="clear"/>
+    </w:rPr>
+  </w:style>
+  <w:style w:type="character" w:styleId="FunctionTok" w:customStyle="1">
+    <w:name w:val="FunctionTok"/>
+    <w:basedOn w:val="VerbatimChar"/>
+    <w:qFormat/>
+    <w:rPr>
+      <w:color w:val="000000"/>
+      <w:shd w:fill="F8F8F8" w:val="clear"/>
+    </w:rPr>
+  </w:style>
+  <w:style w:type="character" w:styleId="VariableTok" w:customStyle="1">
+    <w:name w:val="VariableTok"/>
+    <w:basedOn w:val="VerbatimChar"/>
+    <w:qFormat/>
+    <w:rPr>
+      <w:color w:val="000000"/>
+      <w:shd w:fill="F8F8F8" w:val="clear"/>
+    </w:rPr>
+  </w:style>
+  <w:style w:type="character" w:styleId="ControlFlowTok" w:customStyle="1">
+    <w:name w:val="ControlFlowTok"/>
+    <w:basedOn w:val="VerbatimChar"/>
+    <w:qFormat/>
+    <w:rPr>
+      <w:b/>
+      <w:color w:val="204A87"/>
+      <w:shd w:fill="F8F8F8" w:val="clear"/>
+    </w:rPr>
+  </w:style>
+  <w:style w:type="character" w:styleId="OperatorTok" w:customStyle="1">
+    <w:name w:val="OperatorTok"/>
+    <w:basedOn w:val="VerbatimChar"/>
+    <w:qFormat/>
+    <w:rPr>
+      <w:b/>
+      <w:color w:val="CE5C00"/>
+      <w:shd w:fill="F8F8F8" w:val="clear"/>
+    </w:rPr>
+  </w:style>
+  <w:style w:type="character" w:styleId="BuiltInTok" w:customStyle="1">
+    <w:name w:val="BuiltInTok"/>
+    <w:basedOn w:val="VerbatimChar"/>
+    <w:qFormat/>
+    <w:rPr>
+      <w:shd w:fill="F8F8F8" w:val="clear"/>
+    </w:rPr>
+  </w:style>
+  <w:style w:type="character" w:styleId="ExtensionTok" w:customStyle="1">
+    <w:name w:val="ExtensionTok"/>
+    <w:basedOn w:val="VerbatimChar"/>
+    <w:qFormat/>
+    <w:rPr>
+      <w:shd w:fill="F8F8F8" w:val="clear"/>
+    </w:rPr>
+  </w:style>
+  <w:style w:type="character" w:styleId="PreprocessorTok" w:customStyle="1">
+    <w:name w:val="PreprocessorTok"/>
+    <w:basedOn w:val="VerbatimChar"/>
+    <w:qFormat/>
+    <w:rPr>
+      <w:i/>
+      <w:color w:val="8F5902"/>
+      <w:shd w:fill="F8F8F8" w:val="clear"/>
+    </w:rPr>
+  </w:style>
+  <w:style w:type="character" w:styleId="AttributeTok" w:customStyle="1">
+    <w:name w:val="AttributeTok"/>
+    <w:basedOn w:val="VerbatimChar"/>
+    <w:qFormat/>
+    <w:rPr>
+      <w:color w:val="C4A000"/>
+      <w:shd w:fill="F8F8F8" w:val="clear"/>
+    </w:rPr>
+  </w:style>
+  <w:style w:type="character" w:styleId="RegionMarkerTok" w:customStyle="1">
+    <w:name w:val="RegionMarkerTok"/>
+    <w:basedOn w:val="VerbatimChar"/>
+    <w:qFormat/>
+    <w:rPr>
+      <w:shd w:fill="F8F8F8" w:val="clear"/>
+    </w:rPr>
+  </w:style>
+  <w:style w:type="character" w:styleId="InformationTok" w:customStyle="1">
+    <w:name w:val="InformationTok"/>
+    <w:basedOn w:val="VerbatimChar"/>
+    <w:qFormat/>
+    <w:rPr>
+      <w:b/>
+      <w:i/>
+      <w:color w:val="8F5902"/>
+      <w:shd w:fill="F8F8F8" w:val="clear"/>
+    </w:rPr>
+  </w:style>
+  <w:style w:type="character" w:styleId="WarningTok" w:customStyle="1">
+    <w:name w:val="WarningTok"/>
+    <w:basedOn w:val="VerbatimChar"/>
+    <w:qFormat/>
+    <w:rPr>
+      <w:b/>
+      <w:i/>
+      <w:color w:val="8F5902"/>
+      <w:shd w:fill="F8F8F8" w:val="clear"/>
+    </w:rPr>
+  </w:style>
+  <w:style w:type="character" w:styleId="AlertTok" w:customStyle="1">
+    <w:name w:val="AlertTok"/>
+    <w:basedOn w:val="VerbatimChar"/>
+    <w:qFormat/>
+    <w:rPr>
+      <w:color w:val="EF2929"/>
+      <w:shd w:fill="F8F8F8" w:val="clear"/>
+    </w:rPr>
+  </w:style>
+  <w:style w:type="character" w:styleId="ErrorTok" w:customStyle="1">
+    <w:name w:val="ErrorTok"/>
+    <w:basedOn w:val="VerbatimChar"/>
+    <w:qFormat/>
+    <w:rPr>
+      <w:b/>
+      <w:color w:val="A40000"/>
+      <w:shd w:fill="F8F8F8" w:val="clear"/>
+    </w:rPr>
+  </w:style>
+  <w:style w:type="character" w:styleId="NormalTok" w:customStyle="1">
+    <w:name w:val="NormalTok"/>
+    <w:basedOn w:val="VerbatimChar"/>
+    <w:qFormat/>
+    <w:rPr>
+      <w:shd w:fill="F8F8F8" w:val="clear"/>
+    </w:rPr>
+  </w:style>
+  <w:style w:type="character" w:styleId="LineNumbering">
+    <w:name w:val="Line Numbering"/>
+    <w:rPr/>
+  </w:style>
+  <w:style w:type="paragraph" w:styleId="Heading">
+    <w:name w:val="Heading"/>
+    <w:basedOn w:val="Normal"/>
+    <w:next w:val="TextBody"/>
+    <w:qFormat/>
+    <w:pPr>
+      <w:keepNext w:val="true"/>
+      <w:spacing w:before="240" w:after="120"/>
+    </w:pPr>
+    <w:rPr>
+      <w:rFonts w:ascii="Liberation Sans" w:hAnsi="Liberation Sans" w:eastAsia="Noto Sans CJK SC" w:cs="Lohit Devanagari"/>
+      <w:sz w:val="28"/>
+      <w:szCs w:val="28"/>
+    </w:rPr>
+  </w:style>
+  <w:style w:type="paragraph" w:styleId="TextBody">
+    <w:name w:val="Body Text"/>
+    <w:basedOn w:val="Normal"/>
+    <w:link w:val="BodyTextChar"/>
+    <w:qFormat/>
+    <w:pPr>
+      <w:spacing w:lineRule="auto" w:line="360" w:before="180" w:after="180"/>
+      <w:jc w:val="both"/>
+    </w:pPr>
+    <w:rPr>
+      <w:rFonts w:ascii="Times New Roman" w:hAnsi="Times New Roman"/>
+    </w:rPr>
+  </w:style>
+  <w:style w:type="paragraph" w:styleId="List">
+    <w:name w:val="List"/>
+    <w:basedOn w:val="TextBody"/>
+    <w:pPr/>
+    <w:rPr>
+      <w:rFonts w:cs="Lohit Devanagari"/>
+    </w:rPr>
+  </w:style>
+  <w:style w:type="paragraph" w:styleId="Caption">
+    <w:name w:val="Caption"/>
+    <w:basedOn w:val="Normal"/>
+    <w:link w:val="BodyTextChar"/>
+    <w:qFormat/>
+    <w:pPr>
+      <w:spacing w:before="0" w:after="120"/>
+    </w:pPr>
+    <w:rPr>
+      <w:i/>
+    </w:rPr>
+  </w:style>
+  <w:style w:type="paragraph" w:styleId="Index">
+    <w:name w:val="Index"/>
+    <w:basedOn w:val="Normal"/>
+    <w:qFormat/>
+    <w:pPr>
+      <w:suppressLineNumbers/>
+    </w:pPr>
+    <w:rPr>
+      <w:rFonts w:cs="Lohit Devanagari"/>
+    </w:rPr>
+  </w:style>
+  <w:style w:type="paragraph" w:styleId="FirstParagraph" w:customStyle="1">
+    <w:name w:val="First Paragraph"/>
+    <w:basedOn w:val="TextBody"/>
+    <w:next w:val="TextBody"/>
+    <w:qFormat/>
+    <w:pPr>
+      <w:spacing w:lineRule="auto" w:line="360"/>
+      <w:jc w:val="both"/>
+    </w:pPr>
+    <w:rPr>
+      <w:rFonts w:ascii="Times New Roman" w:hAnsi="Times New Roman"/>
+    </w:rPr>
+  </w:style>
+  <w:style w:type="paragraph" w:styleId="Compact" w:customStyle="1">
+    <w:name w:val="Compact"/>
+    <w:basedOn w:val="TextBody"/>
+    <w:qFormat/>
+    <w:pPr>
+      <w:spacing w:before="36" w:after="36"/>
+    </w:pPr>
+    <w:rPr/>
+  </w:style>
+  <w:style w:type="paragraph" w:styleId="Title">
+    <w:name w:val="Title"/>
+    <w:basedOn w:val="Normal"/>
+    <w:next w:val="TextBody"/>
+    <w:qFormat/>
+    <w:pPr>
+      <w:keepNext w:val="true"/>
+      <w:keepLines/>
+      <w:spacing w:before="480" w:after="240"/>
+      <w:jc w:val="center"/>
+    </w:pPr>
+    <w:rPr>
+      <w:rFonts w:ascii="Times New Roman" w:hAnsi="Times New Roman" w:eastAsia="" w:cs="" w:cstheme="majorBidi" w:eastAsiaTheme="majorEastAsia"/>
+      <w:b/>
+      <w:bCs/>
+      <w:color w:val="000000" w:themeShade="b5"/>
+      <w:sz w:val="28"/>
+      <w:szCs w:val="36"/>
+    </w:rPr>
+  </w:style>
+  <w:style w:type="paragraph" w:styleId="Subtitle">
+    <w:name w:val="Subtitle"/>
+    <w:basedOn w:val="Title"/>
+    <w:next w:val="TextBody"/>
+    <w:qFormat/>
+    <w:pPr>
+      <w:keepNext w:val="true"/>
+      <w:keepLines/>
+      <w:spacing w:before="240" w:after="240"/>
+      <w:jc w:val="center"/>
+    </w:pPr>
+    <w:rPr>
+      <w:sz w:val="30"/>
+      <w:szCs w:val="30"/>
+    </w:rPr>
+  </w:style>
+  <w:style w:type="paragraph" w:styleId="Author" w:customStyle="1">
+    <w:name w:val="Author"/>
+    <w:next w:val="TextBody"/>
+    <w:qFormat/>
+    <w:pPr>
+      <w:keepNext w:val="true"/>
+      <w:keepLines/>
+      <w:widowControl/>
+      <w:bidi w:val="0"/>
+      <w:spacing w:before="0" w:after="200"/>
+      <w:jc w:val="center"/>
+    </w:pPr>
+    <w:rPr>
+      <w:rFonts w:ascii="Times New Roman" w:hAnsi="Times New Roman" w:eastAsia="Cambria" w:cs="" w:cstheme="minorBidi" w:eastAsiaTheme="minorHAnsi"/>
+      <w:i/>
+      <w:color w:val="auto"/>
+      <w:kern w:val="0"/>
+      <w:sz w:val="24"/>
+      <w:szCs w:val="24"/>
+      <w:lang w:val="en-US" w:eastAsia="en-US" w:bidi="ar-SA"/>
+    </w:rPr>
+  </w:style>
+  <w:style w:type="paragraph" w:styleId="Date">
+    <w:name w:val="Date"/>
+    <w:next w:val="TextBody"/>
+    <w:qFormat/>
+    <w:pPr>
+      <w:keepNext w:val="true"/>
+      <w:keepLines/>
+      <w:widowControl/>
+      <w:bidi w:val="0"/>
+      <w:spacing w:before="0" w:after="200"/>
+      <w:jc w:val="center"/>
+    </w:pPr>
+    <w:rPr>
+      <w:rFonts w:ascii="Times New Roman" w:hAnsi="Times New Roman" w:eastAsia="Cambria" w:cs="" w:cstheme="minorBidi" w:eastAsiaTheme="minorHAnsi"/>
+      <w:color w:val="auto"/>
+      <w:kern w:val="0"/>
+      <w:sz w:val="24"/>
+      <w:szCs w:val="24"/>
+      <w:lang w:val="en-US" w:eastAsia="en-US" w:bidi="ar-SA"/>
+    </w:rPr>
+  </w:style>
+  <w:style w:type="paragraph" w:styleId="Abstract" w:customStyle="1">
+    <w:name w:val="Abstract"/>
+    <w:basedOn w:val="Normal"/>
+    <w:next w:val="TextBody"/>
+    <w:qFormat/>
+    <w:pPr>
+      <w:keepNext w:val="true"/>
+      <w:keepLines/>
+      <w:spacing w:before="300" w:after="300"/>
+    </w:pPr>
+    <w:rPr>
+      <w:sz w:val="20"/>
+      <w:szCs w:val="20"/>
+    </w:rPr>
+  </w:style>
+  <w:style w:type="paragraph" w:styleId="Bibliography">
+    <w:name w:val="Bibliography"/>
+    <w:basedOn w:val="Normal"/>
+    <w:qFormat/>
+    <w:pPr/>
+    <w:rPr/>
+  </w:style>
+  <w:style w:type="paragraph" w:styleId="BlockText">
+    <w:name w:val="Block Text"/>
+    <w:basedOn w:val="TextBody"/>
+    <w:next w:val="TextBody"/>
+    <w:uiPriority w:val="9"/>
+    <w:unhideWhenUsed/>
+    <w:qFormat/>
+    <w:pPr>
+      <w:spacing w:before="100" w:after="100"/>
+      <w:ind w:left="480" w:right="480" w:hanging="0"/>
+    </w:pPr>
+    <w:rPr/>
+  </w:style>
+  <w:style w:type="paragraph" w:styleId="Footnote">
+    <w:name w:val="Footnote Text"/>
+    <w:basedOn w:val="Normal"/>
+    <w:uiPriority w:val="9"/>
+    <w:unhideWhenUsed/>
+    <w:qFormat/>
+    <w:pPr/>
+    <w:rPr/>
+  </w:style>
+  <w:style w:type="paragraph" w:styleId="DefinitionTerm" w:customStyle="1">
+    <w:name w:val="Definition Term"/>
+    <w:basedOn w:val="Normal"/>
+    <w:next w:val="Definition"/>
+    <w:qFormat/>
+    <w:pPr>
+      <w:keepNext w:val="true"/>
+      <w:keepLines/>
+      <w:spacing w:before="0" w:after="0"/>
+    </w:pPr>
+    <w:rPr>
+      <w:b/>
+    </w:rPr>
+  </w:style>
+  <w:style w:type="paragraph" w:styleId="Definition" w:customStyle="1">
+    <w:name w:val="Definition"/>
+    <w:basedOn w:val="Normal"/>
+    <w:qFormat/>
+    <w:pPr/>
+    <w:rPr/>
+  </w:style>
+  <w:style w:type="paragraph" w:styleId="TableCaption" w:customStyle="1">
+    <w:name w:val="Table Caption"/>
+    <w:basedOn w:val="Caption"/>
+    <w:qFormat/>
+    <w:pPr>
+      <w:keepNext w:val="true"/>
+    </w:pPr>
+    <w:rPr/>
+  </w:style>
+  <w:style w:type="paragraph" w:styleId="ImageCaption" w:customStyle="1">
+    <w:name w:val="Image Caption"/>
+    <w:basedOn w:val="Caption"/>
+    <w:qFormat/>
+    <w:pPr/>
+    <w:rPr/>
+  </w:style>
+  <w:style w:type="paragraph" w:styleId="Figure" w:customStyle="1">
+    <w:name w:val="Figure"/>
+    <w:basedOn w:val="Normal"/>
+    <w:qFormat/>
+    <w:pPr/>
+    <w:rPr/>
+  </w:style>
+  <w:style w:type="paragraph" w:styleId="CaptionedFigure" w:customStyle="1">
+    <w:name w:val="Captioned Figure"/>
+    <w:basedOn w:val="Figure"/>
+    <w:qFormat/>
+    <w:pPr>
+      <w:keepNext w:val="true"/>
+    </w:pPr>
+    <w:rPr/>
+  </w:style>
+  <w:style w:type="paragraph" w:styleId="TOCHeading">
+    <w:name w:val="TOC Heading"/>
+    <w:basedOn w:val="Heading1"/>
+    <w:next w:val="TextBody"/>
+    <w:uiPriority w:val="39"/>
+    <w:unhideWhenUsed/>
+    <w:qFormat/>
+    <w:pPr>
+      <w:spacing w:lineRule="auto" w:line="259" w:before="240" w:after="0"/>
+    </w:pPr>
+    <w:rPr>
+      <w:rFonts w:ascii="Calibri" w:hAnsi="Calibri" w:eastAsia="" w:cs="" w:asciiTheme="majorHAnsi" w:cstheme="majorBidi" w:eastAsiaTheme="majorEastAsia" w:hAnsiTheme="majorHAnsi"/>
+      <w:b w:val="false"/>
+      <w:bCs w:val="false"/>
+      <w:color w:val="365F91" w:themeColor="accent1" w:themeShade="bf"/>
+    </w:rPr>
+  </w:style>
+  <w:style w:type="paragraph" w:styleId="SourceCode" w:customStyle="1">
+    <w:name w:val="Source Code"/>
+    <w:basedOn w:val="Normal"/>
+    <w:link w:val="VerbatimChar"/>
+    <w:qFormat/>
+    <w:pPr>
+      <w:shd w:val="clear" w:fill="F8F8F8"/>
+    </w:pPr>
+    <w:rPr/>
+  </w:style>
+  <w:style w:type="paragraph" w:styleId="HeaderandFooter">
+    <w:name w:val="Header and Footer"/>
+    <w:basedOn w:val="Normal"/>
+    <w:qFormat/>
+    <w:pPr>
+      <w:suppressLineNumbers/>
+      <w:tabs>
+        <w:tab w:val="clear" w:pos="720"/>
+        <w:tab w:val="center" w:pos="4680" w:leader="none"/>
+        <w:tab w:val="right" w:pos="9360" w:leader="none"/>
+      </w:tabs>
+    </w:pPr>
+    <w:rPr/>
+  </w:style>
+  <w:style w:type="paragraph" w:styleId="Footer">
+    <w:name w:val="Footer"/>
+    <w:basedOn w:val="HeaderandFooter"/>
+    <w:pPr>
+      <w:suppressLineNumbers/>
+    </w:pPr>
+    <w:rPr/>
+  </w:style>
+  <w:style w:type="paragraph" w:styleId="Header">
+    <w:name w:val="Header"/>
+    <w:basedOn w:val="HeaderandFooter"/>
+    <w:pPr>
+      <w:suppressLineNumbers/>
+      <w:tabs>
+        <w:tab w:val="center" w:pos="4680" w:leader="none"/>
+        <w:tab w:val="right" w:pos="9360" w:leader="none"/>
+      </w:tabs>
+    </w:pPr>
+    <w:rPr/>
   </w:style>
   <w:style w:type="table" w:default="1" w:styleId="Table">
     <w:name w:val="Table"/>
@@ -1189,386 +2198,15 @@
     </w:tblPr>
     <w:tblStylePr w:type="firstRow">
       <w:tblPr>
-        <w:jc w:val="left"/>
         <w:tblInd w:w="0" w:type="dxa"/>
       </w:tblPr>
-      <w:trPr>
-        <w:jc w:val="left"/>
-      </w:trPr>
       <w:tcPr>
-        <w:vAlign w:val="bottom"/>
         <w:tcBorders>
           <w:bottom w:val="single"/>
         </w:tcBorders>
+        <w:vAlign w:val="bottom"/>
       </w:tcPr>
     </w:tblStylePr>
-  </w:style>
-  <w:style w:type="paragraph" w:customStyle="1" w:styleId="DefinitionTerm">
-    <w:name w:val="Definition Term"/>
-    <w:basedOn w:val="Normal"/>
-    <w:next w:val="Definition"/>
-    <w:pPr>
-      <w:keepNext/>
-      <w:keepLines/>
-      <w:spacing w:after="0"/>
-    </w:pPr>
-    <w:rPr>
-      <w:b/>
-    </w:rPr>
-  </w:style>
-  <w:style w:type="paragraph" w:customStyle="1" w:styleId="Definition">
-    <w:name w:val="Definition"/>
-    <w:basedOn w:val="Normal"/>
-  </w:style>
-  <w:style w:type="paragraph" w:styleId="Caption">
-    <w:name w:val="Caption"/>
-    <w:basedOn w:val="Normal"/>
-    <w:link w:val="BodyTextChar"/>
-    <w:pPr>
-      <w:spacing w:before="0" w:after="120"/>
-    </w:pPr>
-    <w:rPr>
-      <w:i/>
-    </w:rPr>
-  </w:style>
-  <w:style w:type="paragraph" w:customStyle="1" w:styleId="TableCaption">
-    <w:name w:val="Table Caption"/>
-    <w:basedOn w:val="Caption"/>
-    <w:pPr>
-      <w:keepNext/>
-    </w:pPr>
-  </w:style>
-  <w:style w:type="paragraph" w:customStyle="1" w:styleId="ImageCaption">
-    <w:name w:val="Image Caption"/>
-    <w:basedOn w:val="Caption"/>
-  </w:style>
-  <w:style w:type="paragraph" w:customStyle="1" w:styleId="Figure">
-    <w:name w:val="Figure"/>
-    <w:basedOn w:val="Normal"/>
-  </w:style>
-  <w:style w:type="paragraph" w:customStyle="1" w:styleId="CaptionedFigure">
-    <w:name w:val="Captioned Figure"/>
-    <w:basedOn w:val="Figure"/>
-    <w:pPr>
-      <w:keepNext/>
-    </w:pPr>
-  </w:style>
-  <w:style w:type="character" w:customStyle="1" w:styleId="BodyTextChar">
-    <w:name w:val="Body Text Char"/>
-    <w:basedOn w:val="DefaultParagraphFont"/>
-    <w:link w:val="BodyText"/>
-  </w:style>
-  <w:style w:type="character" w:customStyle="1" w:styleId="VerbatimChar">
-    <w:name w:val="Verbatim Char"/>
-    <w:basedOn w:val="BodyTextChar"/>
-    <w:rPr>
-      <w:rFonts w:ascii="Consolas" w:hAnsi="Consolas"/>
-      <w:sz w:val="22"/>
-    </w:rPr>
-  </w:style>
-  <w:style w:type="character" w:customStyle="1" w:styleId="SectionNumber">
-    <w:name w:val="Section Number"/>
-    <w:basedOn w:val="BodyTextChar"/>
-  </w:style>
-  <w:style w:type="character" w:styleId="FootnoteReference">
-    <w:name w:val="Footnote Reference"/>
-    <w:basedOn w:val="BodyTextChar"/>
-    <w:rPr>
-      <w:vertAlign w:val="superscript"/>
-    </w:rPr>
-  </w:style>
-  <w:style w:type="character" w:styleId="Hyperlink">
-    <w:name w:val="Hyperlink"/>
-    <w:basedOn w:val="BodyTextChar"/>
-    <w:rPr>
-      <w:color w:val="4F81BD" w:themeColor="accent1"/>
-    </w:rPr>
-  </w:style>
-  <w:style w:type="paragraph" w:styleId="TOCHeading">
-    <w:name w:val="TOC Heading"/>
-    <w:basedOn w:val="Heading1"/>
-    <w:next w:val="BodyText"/>
-    <w:uiPriority w:val="39"/>
-    <w:unhideWhenUsed/>
-    <w:qFormat/>
-    <w:pPr>
-      <w:spacing w:before="240" w:line="259" w:lineRule="auto"/>
-      <w:outlineLvl w:val="9"/>
-    </w:pPr>
-    <w:rPr>
-      <w:rFonts w:asciiTheme="majorHAnsi" w:eastAsiaTheme="majorEastAsia" w:hAnsiTheme="majorHAnsi" w:cstheme="majorBidi"/>
-      <w:b w:val="0"/>
-      <w:bCs w:val="0"/>
-      <w:color w:val="365F91" w:themeColor="accent1" w:themeShade="BF"/>
-    </w:rPr>
-  </w:style>
-  <w:style w:type="paragraph" w:customStyle="1" w:styleId="SourceCode">
-    <w:name w:val="Source Code"/>
-    <w:basedOn w:val="Normal"/>
-    <w:link w:val="VerbatimChar"/>
-    <w:pPr>
-      <w:wordWrap w:val="off"/>
-      <w:shd w:val="clear" w:fill="f8f8f8"/>
-    </w:pPr>
-  </w:style>
-  <w:style w:type="character" w:customStyle="1" w:styleId="KeywordTok">
-    <w:name w:val="KeywordTok"/>
-    <w:basedOn w:val="VerbatimChar"/>
-    <w:rPr>
-      <w:color w:val="204a87"/>
-      <w:shd w:val="clear" w:fill="f8f8f8"/>
-      <w:b/>
-    </w:rPr>
-  </w:style>
-  <w:style w:type="character" w:customStyle="1" w:styleId="DataTypeTok">
-    <w:name w:val="DataTypeTok"/>
-    <w:basedOn w:val="VerbatimChar"/>
-    <w:rPr>
-      <w:color w:val="204a87"/>
-      <w:shd w:val="clear" w:fill="f8f8f8"/>
-    </w:rPr>
-  </w:style>
-  <w:style w:type="character" w:customStyle="1" w:styleId="DecValTok">
-    <w:name w:val="DecValTok"/>
-    <w:basedOn w:val="VerbatimChar"/>
-    <w:rPr>
-      <w:color w:val="0000cf"/>
-      <w:shd w:val="clear" w:fill="f8f8f8"/>
-    </w:rPr>
-  </w:style>
-  <w:style w:type="character" w:customStyle="1" w:styleId="BaseNTok">
-    <w:name w:val="BaseNTok"/>
-    <w:basedOn w:val="VerbatimChar"/>
-    <w:rPr>
-      <w:color w:val="0000cf"/>
-      <w:shd w:val="clear" w:fill="f8f8f8"/>
-    </w:rPr>
-  </w:style>
-  <w:style w:type="character" w:customStyle="1" w:styleId="FloatTok">
-    <w:name w:val="FloatTok"/>
-    <w:basedOn w:val="VerbatimChar"/>
-    <w:rPr>
-      <w:color w:val="0000cf"/>
-      <w:shd w:val="clear" w:fill="f8f8f8"/>
-    </w:rPr>
-  </w:style>
-  <w:style w:type="character" w:customStyle="1" w:styleId="ConstantTok">
-    <w:name w:val="ConstantTok"/>
-    <w:basedOn w:val="VerbatimChar"/>
-    <w:rPr>
-      <w:color w:val="000000"/>
-      <w:shd w:val="clear" w:fill="f8f8f8"/>
-    </w:rPr>
-  </w:style>
-  <w:style w:type="character" w:customStyle="1" w:styleId="CharTok">
-    <w:name w:val="CharTok"/>
-    <w:basedOn w:val="VerbatimChar"/>
-    <w:rPr>
-      <w:color w:val="4e9a06"/>
-      <w:shd w:val="clear" w:fill="f8f8f8"/>
-    </w:rPr>
-  </w:style>
-  <w:style w:type="character" w:customStyle="1" w:styleId="SpecialCharTok">
-    <w:name w:val="SpecialCharTok"/>
-    <w:basedOn w:val="VerbatimChar"/>
-    <w:rPr>
-      <w:color w:val="000000"/>
-      <w:shd w:val="clear" w:fill="f8f8f8"/>
-    </w:rPr>
-  </w:style>
-  <w:style w:type="character" w:customStyle="1" w:styleId="StringTok">
-    <w:name w:val="StringTok"/>
-    <w:basedOn w:val="VerbatimChar"/>
-    <w:rPr>
-      <w:color w:val="4e9a06"/>
-      <w:shd w:val="clear" w:fill="f8f8f8"/>
-    </w:rPr>
-  </w:style>
-  <w:style w:type="character" w:customStyle="1" w:styleId="VerbatimStringTok">
-    <w:name w:val="VerbatimStringTok"/>
-    <w:basedOn w:val="VerbatimChar"/>
-    <w:rPr>
-      <w:color w:val="4e9a06"/>
-      <w:shd w:val="clear" w:fill="f8f8f8"/>
-    </w:rPr>
-  </w:style>
-  <w:style w:type="character" w:customStyle="1" w:styleId="SpecialStringTok">
-    <w:name w:val="SpecialStringTok"/>
-    <w:basedOn w:val="VerbatimChar"/>
-    <w:rPr>
-      <w:color w:val="4e9a06"/>
-      <w:shd w:val="clear" w:fill="f8f8f8"/>
-    </w:rPr>
-  </w:style>
-  <w:style w:type="character" w:customStyle="1" w:styleId="ImportTok">
-    <w:name w:val="ImportTok"/>
-    <w:basedOn w:val="VerbatimChar"/>
-    <w:rPr>
-      <w:shd w:val="clear" w:fill="f8f8f8"/>
-    </w:rPr>
-  </w:style>
-  <w:style w:type="character" w:customStyle="1" w:styleId="CommentTok">
-    <w:name w:val="CommentTok"/>
-    <w:basedOn w:val="VerbatimChar"/>
-    <w:rPr>
-      <w:color w:val="8f5902"/>
-      <w:shd w:val="clear" w:fill="f8f8f8"/>
-      <w:i/>
-    </w:rPr>
-  </w:style>
-  <w:style w:type="character" w:customStyle="1" w:styleId="DocumentationTok">
-    <w:name w:val="DocumentationTok"/>
-    <w:basedOn w:val="VerbatimChar"/>
-    <w:rPr>
-      <w:color w:val="8f5902"/>
-      <w:shd w:val="clear" w:fill="f8f8f8"/>
-      <w:b/>
-      <w:i/>
-    </w:rPr>
-  </w:style>
-  <w:style w:type="character" w:customStyle="1" w:styleId="AnnotationTok">
-    <w:name w:val="AnnotationTok"/>
-    <w:basedOn w:val="VerbatimChar"/>
-    <w:rPr>
-      <w:color w:val="8f5902"/>
-      <w:shd w:val="clear" w:fill="f8f8f8"/>
-      <w:b/>
-      <w:i/>
-    </w:rPr>
-  </w:style>
-  <w:style w:type="character" w:customStyle="1" w:styleId="CommentVarTok">
-    <w:name w:val="CommentVarTok"/>
-    <w:basedOn w:val="VerbatimChar"/>
-    <w:rPr>
-      <w:color w:val="8f5902"/>
-      <w:shd w:val="clear" w:fill="f8f8f8"/>
-      <w:b/>
-      <w:i/>
-    </w:rPr>
-  </w:style>
-  <w:style w:type="character" w:customStyle="1" w:styleId="OtherTok">
-    <w:name w:val="OtherTok"/>
-    <w:basedOn w:val="VerbatimChar"/>
-    <w:rPr>
-      <w:color w:val="8f5902"/>
-      <w:shd w:val="clear" w:fill="f8f8f8"/>
-    </w:rPr>
-  </w:style>
-  <w:style w:type="character" w:customStyle="1" w:styleId="FunctionTok">
-    <w:name w:val="FunctionTok"/>
-    <w:basedOn w:val="VerbatimChar"/>
-    <w:rPr>
-      <w:color w:val="000000"/>
-      <w:shd w:val="clear" w:fill="f8f8f8"/>
-    </w:rPr>
-  </w:style>
-  <w:style w:type="character" w:customStyle="1" w:styleId="VariableTok">
-    <w:name w:val="VariableTok"/>
-    <w:basedOn w:val="VerbatimChar"/>
-    <w:rPr>
-      <w:color w:val="000000"/>
-      <w:shd w:val="clear" w:fill="f8f8f8"/>
-    </w:rPr>
-  </w:style>
-  <w:style w:type="character" w:customStyle="1" w:styleId="ControlFlowTok">
-    <w:name w:val="ControlFlowTok"/>
-    <w:basedOn w:val="VerbatimChar"/>
-    <w:rPr>
-      <w:color w:val="204a87"/>
-      <w:shd w:val="clear" w:fill="f8f8f8"/>
-      <w:b/>
-    </w:rPr>
-  </w:style>
-  <w:style w:type="character" w:customStyle="1" w:styleId="OperatorTok">
-    <w:name w:val="OperatorTok"/>
-    <w:basedOn w:val="VerbatimChar"/>
-    <w:rPr>
-      <w:color w:val="ce5c00"/>
-      <w:shd w:val="clear" w:fill="f8f8f8"/>
-      <w:b/>
-    </w:rPr>
-  </w:style>
-  <w:style w:type="character" w:customStyle="1" w:styleId="BuiltInTok">
-    <w:name w:val="BuiltInTok"/>
-    <w:basedOn w:val="VerbatimChar"/>
-    <w:rPr>
-      <w:shd w:val="clear" w:fill="f8f8f8"/>
-    </w:rPr>
-  </w:style>
-  <w:style w:type="character" w:customStyle="1" w:styleId="ExtensionTok">
-    <w:name w:val="ExtensionTok"/>
-    <w:basedOn w:val="VerbatimChar"/>
-    <w:rPr>
-      <w:shd w:val="clear" w:fill="f8f8f8"/>
-    </w:rPr>
-  </w:style>
-  <w:style w:type="character" w:customStyle="1" w:styleId="PreprocessorTok">
-    <w:name w:val="PreprocessorTok"/>
-    <w:basedOn w:val="VerbatimChar"/>
-    <w:rPr>
-      <w:color w:val="8f5902"/>
-      <w:shd w:val="clear" w:fill="f8f8f8"/>
-      <w:i/>
-    </w:rPr>
-  </w:style>
-  <w:style w:type="character" w:customStyle="1" w:styleId="AttributeTok">
-    <w:name w:val="AttributeTok"/>
-    <w:basedOn w:val="VerbatimChar"/>
-    <w:rPr>
-      <w:color w:val="c4a000"/>
-      <w:shd w:val="clear" w:fill="f8f8f8"/>
-    </w:rPr>
-  </w:style>
-  <w:style w:type="character" w:customStyle="1" w:styleId="RegionMarkerTok">
-    <w:name w:val="RegionMarkerTok"/>
-    <w:basedOn w:val="VerbatimChar"/>
-    <w:rPr>
-      <w:shd w:val="clear" w:fill="f8f8f8"/>
-    </w:rPr>
-  </w:style>
-  <w:style w:type="character" w:customStyle="1" w:styleId="InformationTok">
-    <w:name w:val="InformationTok"/>
-    <w:basedOn w:val="VerbatimChar"/>
-    <w:rPr>
-      <w:color w:val="8f5902"/>
-      <w:shd w:val="clear" w:fill="f8f8f8"/>
-      <w:b/>
-      <w:i/>
-    </w:rPr>
-  </w:style>
-  <w:style w:type="character" w:customStyle="1" w:styleId="WarningTok">
-    <w:name w:val="WarningTok"/>
-    <w:basedOn w:val="VerbatimChar"/>
-    <w:rPr>
-      <w:color w:val="8f5902"/>
-      <w:shd w:val="clear" w:fill="f8f8f8"/>
-      <w:b/>
-      <w:i/>
-    </w:rPr>
-  </w:style>
-  <w:style w:type="character" w:customStyle="1" w:styleId="AlertTok">
-    <w:name w:val="AlertTok"/>
-    <w:basedOn w:val="VerbatimChar"/>
-    <w:rPr>
-      <w:color w:val="ef2929"/>
-      <w:shd w:val="clear" w:fill="f8f8f8"/>
-    </w:rPr>
-  </w:style>
-  <w:style w:type="character" w:customStyle="1" w:styleId="ErrorTok">
-    <w:name w:val="ErrorTok"/>
-    <w:basedOn w:val="VerbatimChar"/>
-    <w:rPr>
-      <w:color w:val="a40000"/>
-      <w:shd w:val="clear" w:fill="f8f8f8"/>
-      <w:b/>
-    </w:rPr>
-  </w:style>
-  <w:style w:type="character" w:customStyle="1" w:styleId="NormalTok">
-    <w:name w:val="NormalTok"/>
-    <w:basedOn w:val="VerbatimChar"/>
-    <w:rPr>
-      <w:shd w:val="clear" w:fill="f8f8f8"/>
-    </w:rPr>
   </w:style>
 </w:styles>
 </file>

</xml_diff>

<commit_message>
Added small number of refs to intro, modified template for footnote formatting
</commit_message>
<xml_diff>
--- a/main_ms.docx
+++ b/main_ms.docx
@@ -168,7 +168,7 @@
       </w:r>
     </w:p>
     <w:bookmarkEnd w:id="20"/>
-    <w:bookmarkStart w:id="21" w:name="introduction"/>
+    <w:bookmarkStart w:id="22" w:name="introduction"/>
     <w:p>
       <w:pPr>
         <w:pStyle w:val="Heading1"/>
@@ -203,7 +203,13 @@
         <w:t xml:space="preserve">(e.g. Fryxell et al. 2010; Cusack et al. 2020)</w:t>
       </w:r>
       <w:r>
-        <w:t xml:space="preserve">. Given the continued rapid global loss of biodiversity</w:t>
+        <w:t xml:space="preserve">.</w:t>
+      </w:r>
+      <w:r>
+        <w:t xml:space="preserve"> </w:t>
+      </w:r>
+      <w:r>
+        <w:t xml:space="preserve">Given the continued rapid global loss of biodiversity</w:t>
       </w:r>
       <w:r>
         <w:t xml:space="preserve"> </w:t>
@@ -212,7 +218,13 @@
         <w:t xml:space="preserve">(Ceballos et al. 2015; Ceballos, Ehrlich, and Dirzo 2017)</w:t>
       </w:r>
       <w:r>
-        <w:t xml:space="preserve">, understanding the mechanisms and consequences of such loss is vital. Although a number of drivers of biodiversity loss have been identified</w:t>
+        <w:t xml:space="preserve">, understanding the mechanisms and consequences of such loss is vital.</w:t>
+      </w:r>
+      <w:r>
+        <w:t xml:space="preserve"> </w:t>
+      </w:r>
+      <w:r>
+        <w:t xml:space="preserve">Although a number of drivers of biodiversity loss have been identified</w:t>
       </w:r>
       <w:r>
         <w:t xml:space="preserve"> </w:t>
@@ -230,7 +242,13 @@
         <w:t xml:space="preserve">(e.g. Wilting et al. 2017)</w:t>
       </w:r>
       <w:r>
-        <w:t xml:space="preserve">. Because resource use is fundamentally driven by economic and social processes, it has long been recognised that accurate predictions thereof is reliant as much on understanding resource dynamics as it is on understanding human behaviour and decision-making</w:t>
+        <w:t xml:space="preserve">.</w:t>
+      </w:r>
+      <w:r>
+        <w:t xml:space="preserve"> </w:t>
+      </w:r>
+      <w:r>
+        <w:t xml:space="preserve">Because resource use is fundamentally driven by economic and social processes, it has long been recognised that accurate predictions thereof is reliant as much on understanding resource dynamics as it is on understanding human behaviour and decision-making</w:t>
       </w:r>
       <w:r>
         <w:t xml:space="preserve"> </w:t>
@@ -295,7 +313,19 @@
         <w:t xml:space="preserve"> </w:t>
       </w:r>
       <w:r>
-        <w:t xml:space="preserve">to assess the effect of lobbying on species extinction risk. Although such modelling efforts represent significant progress in modelling complex socio-ecological systems, their increased complexity poses to two, interlinked, challenges. First, models are often difficult to communicate clearly to non-specialist audiences in the first place [</w:t>
+        <w:t xml:space="preserve">to assess the effect of lobbying on species extinction risk.</w:t>
+      </w:r>
+      <w:r>
+        <w:t xml:space="preserve"> </w:t>
+      </w:r>
+      <w:r>
+        <w:t xml:space="preserve">Although such modelling efforts represent significant progress in modelling complex socio-ecological systems, their increased complexity poses to two, interlinked, challenges.</w:t>
+      </w:r>
+      <w:r>
+        <w:t xml:space="preserve"> </w:t>
+      </w:r>
+      <w:r>
+        <w:t xml:space="preserve">First, models are often difficult to communicate clearly to non-specialist audiences in the first place [</w:t>
       </w:r>
       <w:r>
         <w:rPr>
@@ -305,7 +335,19 @@
         <w:t xml:space="preserve">REF?</w:t>
       </w:r>
       <w:r>
-        <w:t xml:space="preserve">], and this challenge increases with model complexity. This is particularly important for models for resource use in socio-ecological systems, as they are often specifically intended for use by managers or stakeholders who may lack technical expertise. Much has been said about improving the uptake of models in such settings</w:t>
+        <w:t xml:space="preserve">], and this challenge increases with model complexity.</w:t>
+      </w:r>
+      <w:r>
+        <w:t xml:space="preserve"> </w:t>
+      </w:r>
+      <w:r>
+        <w:t xml:space="preserve">This is particularly important for models for resource use in socio-ecological systems, as they are often specifically intended for use by managers or stakeholders who may lack technical expertise.</w:t>
+      </w:r>
+      <w:r>
+        <w:t xml:space="preserve"> </w:t>
+      </w:r>
+      <w:r>
+        <w:t xml:space="preserve">Much has been said about improving the uptake of models in such settings</w:t>
       </w:r>
       <w:r>
         <w:t xml:space="preserve"> </w:t>
@@ -323,7 +365,13 @@
         <w:t xml:space="preserve">(Grimm et al. 2020)</w:t>
       </w:r>
       <w:r>
-        <w:t xml:space="preserve">. Even so, often the evidence for practical uptake of many models is limited</w:t>
+        <w:t xml:space="preserve">.</w:t>
+      </w:r>
+      <w:r>
+        <w:t xml:space="preserve"> </w:t>
+      </w:r>
+      <w:r>
+        <w:t xml:space="preserve">Even so, often the evidence for practical uptake of many models is limited</w:t>
       </w:r>
       <w:r>
         <w:t xml:space="preserve"> </w:t>
@@ -332,7 +380,19 @@
         <w:t xml:space="preserve">(Addison et al. 2013; Zasada et al. 2017)</w:t>
       </w:r>
       <w:r>
-        <w:t xml:space="preserve">. Second, their complexity implies the need for extensive data to parameterise them effectively. In terms of socio-ecological systems, while data to parameterise the ecological component are often relatively easily available, the human decision-making components are often based on limited theory and lack a general empirical basis</w:t>
+        <w:t xml:space="preserve">.</w:t>
+      </w:r>
+      <w:r>
+        <w:t xml:space="preserve"> </w:t>
+      </w:r>
+      <w:r>
+        <w:t xml:space="preserve">Second, their complexity implies the need for extensive data to parameterise them effectively.</w:t>
+      </w:r>
+      <w:r>
+        <w:t xml:space="preserve"> </w:t>
+      </w:r>
+      <w:r>
+        <w:t xml:space="preserve">In terms of socio-ecological systems, while data to parameterise the ecological component are often relatively easily available, the human decision-making components are often based on limited theory and lack a general empirical basis</w:t>
       </w:r>
       <w:r>
         <w:t xml:space="preserve"> </w:t>
@@ -341,7 +401,13 @@
         <w:t xml:space="preserve">(Groeneveld et al. 2017)</w:t>
       </w:r>
       <w:r>
-        <w:t xml:space="preserve">. Not only may this lead to limited predictive power, a perceived lack of empirical basis may negatively affect their acceptance by stakeholders</w:t>
+        <w:t xml:space="preserve">.</w:t>
+      </w:r>
+      <w:r>
+        <w:t xml:space="preserve"> </w:t>
+      </w:r>
+      <w:r>
+        <w:t xml:space="preserve">Not only may this lead to limited predictive power, a perceived lack of empirical basis may negatively affect their acceptance by stakeholders</w:t>
       </w:r>
       <w:r>
         <w:t xml:space="preserve"> </w:t>
@@ -376,23 +442,25 @@
         <w:pStyle w:val="TextBody"/>
       </w:pPr>
       <w:r>
-        <w:t xml:space="preserve">Games have a long history of being used as research tools, particularly for aiding the communication of complex ideas and processes to non-specialists, and increasing stakeholder engagement.</w:t>
-      </w:r>
-      <w:r>
-        <w:t xml:space="preserve"> </w:t>
-      </w:r>
-      <w:r>
-        <w:t xml:space="preserve">[</w:t>
-      </w:r>
-      <w:r>
-        <w:rPr>
-          <w:bCs/>
-          <w:b/>
-        </w:rPr>
-        <w:t xml:space="preserve">For example, XXX , XXX, XXX</w:t>
-      </w:r>
-      <w:r>
-        <w:t xml:space="preserve">].</w:t>
+        <w:t xml:space="preserve">Games have a long history of being in research</w:t>
+      </w:r>
+      <w:r>
+        <w:t xml:space="preserve"> </w:t>
+      </w:r>
+      <w:r>
+        <w:t xml:space="preserve">(Sandbrook, Adams, and Monteferri 2015; Chabris 2017; Redpath et al. 2018)</w:t>
+      </w:r>
+      <w:r>
+        <w:t xml:space="preserve">, including as tools to aid the communication of complex ideas and processes to non-specialists</w:t>
+      </w:r>
+      <w:r>
+        <w:t xml:space="preserve"> </w:t>
+      </w:r>
+      <w:r>
+        <w:t xml:space="preserve">(Garcia, Dray, and Waeber 2016; Tan et al. 2018; Fjaellingsdal and Kloeckner 2019)</w:t>
+      </w:r>
+      <w:r>
+        <w:t xml:space="preserve">.</w:t>
       </w:r>
       <w:r>
         <w:t xml:space="preserve"> </w:t>
@@ -478,7 +546,7 @@
         <w:t xml:space="preserve"> </w:t>
       </w:r>
       <w:r>
-        <w:t xml:space="preserve">source to improve the parameterisation of the underlying model itself. Many existing models represent human decision-making by relatively crude algorithms (e.g. fully rational utility maximisation) despite widespread recognition that this does not reflects real-world decision-making</w:t>
+        <w:t xml:space="preserve">source to improve the parameterisation of the underlying model itself. Many existing models represent human decision-making by relatively crude algorithms (e.g. fully rational utility maximisation) despite widespread recognition that this does not reflect real-world decision-making</w:t>
       </w:r>
       <w:r>
         <w:t xml:space="preserve"> </w:t>
@@ -487,7 +555,34 @@
         <w:t xml:space="preserve">(Groeneveld et al. 2017)</w:t>
       </w:r>
       <w:r>
-        <w:t xml:space="preserve">. By presenting real-world stakeholders with in-game decisions that would otherwise be taken by a predefined algorithm, large data sets of actions and outcomes may be collected. Given a large enough sample of players and in-game conditions, such data might then be used to train decision-making algorithms that better reflect human decision-making in natural resource management. It is notable that this</w:t>
+        <w:t xml:space="preserve">.</w:t>
+      </w:r>
+      <w:r>
+        <w:t xml:space="preserve"> </w:t>
+      </w:r>
+      <w:r>
+        <w:t xml:space="preserve">By presenting real-world stakeholders with in-game decisions that would otherwise be taken by a predefined algorithm, large data sets of actions and outcomes may be collected.</w:t>
+      </w:r>
+      <w:r>
+        <w:t xml:space="preserve"> </w:t>
+      </w:r>
+      <w:r>
+        <w:t xml:space="preserve">Given a large enough sample of players and in-game conditions, such data might then be used to train decision-making algorithms that better reflect human decision-making in natural resource management</w:t>
+      </w:r>
+      <w:r>
+        <w:rPr>
+          <w:rStyle w:val="FootnoteReference"/>
+        </w:rPr>
+        <w:footnoteReference w:id="21"/>
+      </w:r>
+      <w:r>
+        <w:t xml:space="preserve">.</w:t>
+      </w:r>
+      <w:r>
+        <w:t xml:space="preserve"> </w:t>
+      </w:r>
+      <w:r>
+        <w:t xml:space="preserve">It is notable that this</w:t>
       </w:r>
       <w:r>
         <w:t xml:space="preserve"> </w:t>
@@ -523,13 +618,13 @@
         <w:t xml:space="preserve"> </w:t>
       </w:r>
       <w:r>
-        <w:t xml:space="preserve">Sipper and Moore (2020)</w:t>
-      </w:r>
-      <w:r>
-        <w:t xml:space="preserve"> </w:t>
-      </w:r>
-      <w:r>
-        <w:t xml:space="preserve">approach has already been used in a number of other fields (e.g. crowdsourcing accurate protein-structure models</w:t>
+        <w:t xml:space="preserve">(Sipper and Moore 2020)</w:t>
+      </w:r>
+      <w:r>
+        <w:t xml:space="preserve"> </w:t>
+      </w:r>
+      <w:r>
+        <w:t xml:space="preserve">approach has already been widely used in a number of other fields (e.g. crowdsourcing accurate protein-structure models</w:t>
       </w:r>
       <w:r>
         <w:t xml:space="preserve"> </w:t>
@@ -538,10 +633,7 @@
         <w:t xml:space="preserve">(Khatib et al. 2011)</w:t>
       </w:r>
       <w:r>
-        <w:t xml:space="preserve"> </w:t>
-      </w:r>
-      <w:r>
-        <w:t xml:space="preserve">and classification of fluorescence microscopy images</w:t>
+        <w:t xml:space="preserve">, and classification of fluorescence microscopy images</w:t>
       </w:r>
       <w:r>
         <w:t xml:space="preserve"> </w:t>
@@ -550,7 +642,16 @@
         <w:t xml:space="preserve">(Sullivan et al. 2018)</w:t>
       </w:r>
       <w:r>
-        <w:t xml:space="preserve">) but not yet in conservation science. Thus, model-games can be considered</w:t>
+        <w:t xml:space="preserve">), but remains rare in conservation science</w:t>
+      </w:r>
+      <w:r>
+        <w:t xml:space="preserve"> </w:t>
+      </w:r>
+      <w:r>
+        <w:t xml:space="preserve">(but see van den Bergh et al. 2021)</w:t>
+      </w:r>
+      <w:r>
+        <w:t xml:space="preserve">. Thus, model-games can be considered</w:t>
       </w:r>
       <w:r>
         <w:t xml:space="preserve"> </w:t>
@@ -637,8 +738,8 @@
         <w:t xml:space="preserve">Finally, using test player feedback as a basis, we discuss both the limitations of this approach as well as its wider potential.</w:t>
       </w:r>
     </w:p>
-    <w:bookmarkEnd w:id="21"/>
-    <w:bookmarkStart w:id="29" w:name="outline-of-approach"/>
+    <w:bookmarkEnd w:id="22"/>
+    <w:bookmarkStart w:id="30" w:name="outline-of-approach"/>
     <w:p>
       <w:pPr>
         <w:pStyle w:val="Heading1"/>
@@ -647,7 +748,7 @@
         <w:t xml:space="preserve">Outline of approach</w:t>
       </w:r>
     </w:p>
-    <w:bookmarkStart w:id="24" w:name="underlying-model-gmse"/>
+    <w:bookmarkStart w:id="25" w:name="underlying-model-gmse"/>
     <w:p>
       <w:pPr>
         <w:pStyle w:val="Heading2"/>
@@ -656,7 +757,7 @@
         <w:t xml:space="preserve">Underlying model: GMSE</w:t>
       </w:r>
     </w:p>
-    <w:bookmarkStart w:id="22" w:name="X661808d150ab65b64bbf7eca0b36a8bee1a312a"/>
+    <w:bookmarkStart w:id="23" w:name="X661808d150ab65b64bbf7eca0b36a8bee1a312a"/>
     <w:p>
       <w:pPr>
         <w:pStyle w:val="Heading3"/>
@@ -665,8 +766,8 @@
         <w:t xml:space="preserve">Basic introduction of GMSE principles and structures</w:t>
       </w:r>
     </w:p>
-    <w:bookmarkEnd w:id="22"/>
-    <w:bookmarkStart w:id="23" w:name="brief-discussion-of-limitations-of-gmse"/>
+    <w:bookmarkEnd w:id="23"/>
+    <w:bookmarkStart w:id="24" w:name="brief-discussion-of-limitations-of-gmse"/>
     <w:p>
       <w:pPr>
         <w:pStyle w:val="Heading3"/>
@@ -675,9 +776,9 @@
         <w:t xml:space="preserve">Brief discussion of limitations of GMSE</w:t>
       </w:r>
     </w:p>
-    <w:bookmarkEnd w:id="23"/>
     <w:bookmarkEnd w:id="24"/>
-    <w:bookmarkStart w:id="28" w:name="animalfarm"/>
+    <w:bookmarkEnd w:id="25"/>
+    <w:bookmarkStart w:id="29" w:name="animalfarm"/>
     <w:p>
       <w:pPr>
         <w:pStyle w:val="Heading2"/>
@@ -686,7 +787,7 @@
         <w:t xml:space="preserve">Animal&amp;Farm</w:t>
       </w:r>
     </w:p>
-    <w:bookmarkStart w:id="25" w:name="structure-as-relating-to-gmse"/>
+    <w:bookmarkStart w:id="26" w:name="structure-as-relating-to-gmse"/>
     <w:p>
       <w:pPr>
         <w:pStyle w:val="Heading3"/>
@@ -695,8 +796,8 @@
         <w:t xml:space="preserve">Structure as relating to GMSE</w:t>
       </w:r>
     </w:p>
-    <w:bookmarkEnd w:id="25"/>
-    <w:bookmarkStart w:id="26" w:name="database-back-end"/>
+    <w:bookmarkEnd w:id="26"/>
+    <w:bookmarkStart w:id="27" w:name="database-back-end"/>
     <w:p>
       <w:pPr>
         <w:pStyle w:val="Heading3"/>
@@ -717,8 +818,8 @@
         <w:t xml:space="preserve">”</w:t>
       </w:r>
     </w:p>
-    <w:bookmarkEnd w:id="26"/>
-    <w:bookmarkStart w:id="27" w:name="sandbox-for-in-silico-experiments"/>
+    <w:bookmarkEnd w:id="27"/>
+    <w:bookmarkStart w:id="28" w:name="sandbox-for-in-silico-experiments"/>
     <w:p>
       <w:pPr>
         <w:pStyle w:val="Heading3"/>
@@ -789,10 +890,10 @@
         <w:t xml:space="preserve">to test specific hypotheses/predictions</w:t>
       </w:r>
     </w:p>
-    <w:bookmarkEnd w:id="27"/>
     <w:bookmarkEnd w:id="28"/>
     <w:bookmarkEnd w:id="29"/>
-    <w:bookmarkStart w:id="34" w:name="example-application"/>
+    <w:bookmarkEnd w:id="30"/>
+    <w:bookmarkStart w:id="35" w:name="example-application"/>
     <w:p>
       <w:pPr>
         <w:pStyle w:val="Heading1"/>
@@ -801,7 +902,7 @@
         <w:t xml:space="preserve">Example application</w:t>
       </w:r>
     </w:p>
-    <w:bookmarkStart w:id="30" w:name="methodsrationale-for-scenario-set-up"/>
+    <w:bookmarkStart w:id="31" w:name="methodsrationale-for-scenario-set-up"/>
     <w:p>
       <w:pPr>
         <w:pStyle w:val="Heading2"/>
@@ -810,8 +911,8 @@
         <w:t xml:space="preserve">Methods/rationale for scenario set up</w:t>
       </w:r>
     </w:p>
-    <w:bookmarkEnd w:id="30"/>
-    <w:bookmarkStart w:id="31" w:name="illustrative-results"/>
+    <w:bookmarkEnd w:id="31"/>
+    <w:bookmarkStart w:id="32" w:name="illustrative-results"/>
     <w:p>
       <w:pPr>
         <w:pStyle w:val="Heading2"/>
@@ -820,8 +921,8 @@
         <w:t xml:space="preserve">Illustrative results</w:t>
       </w:r>
     </w:p>
-    <w:bookmarkEnd w:id="31"/>
-    <w:bookmarkStart w:id="33" w:name="summary-of-player-feedback"/>
+    <w:bookmarkEnd w:id="32"/>
+    <w:bookmarkStart w:id="34" w:name="summary-of-player-feedback"/>
     <w:p>
       <w:pPr>
         <w:pStyle w:val="Heading2"/>
@@ -830,16 +931,16 @@
         <w:t xml:space="preserve">Summary of player feedback</w:t>
       </w:r>
     </w:p>
-    <w:bookmarkStart w:id="32" w:name="section"/>
+    <w:bookmarkStart w:id="33" w:name="section"/>
     <w:p>
       <w:pPr>
         <w:pStyle w:val="Heading3"/>
       </w:pPr>
     </w:p>
-    <w:bookmarkEnd w:id="32"/>
     <w:bookmarkEnd w:id="33"/>
     <w:bookmarkEnd w:id="34"/>
-    <w:bookmarkStart w:id="97" w:name="discussion"/>
+    <w:bookmarkEnd w:id="35"/>
+    <w:bookmarkStart w:id="112" w:name="discussion"/>
     <w:p>
       <w:pPr>
         <w:pStyle w:val="Heading1"/>
@@ -848,7 +949,7 @@
         <w:t xml:space="preserve">Discussion</w:t>
       </w:r>
     </w:p>
-    <w:bookmarkStart w:id="35" w:name="Xa9535846b2adfd25e25fac9f5c27e9bf4361617"/>
+    <w:bookmarkStart w:id="36" w:name="Xa9535846b2adfd25e25fac9f5c27e9bf4361617"/>
     <w:p>
       <w:pPr>
         <w:pStyle w:val="Heading2"/>
@@ -857,8 +958,8 @@
         <w:t xml:space="preserve">Brief summary of aims, process and outcome of example scenarios</w:t>
       </w:r>
     </w:p>
-    <w:bookmarkEnd w:id="35"/>
-    <w:bookmarkStart w:id="36" w:name="revisit-player-feedback"/>
+    <w:bookmarkEnd w:id="36"/>
+    <w:bookmarkStart w:id="37" w:name="revisit-player-feedback"/>
     <w:p>
       <w:pPr>
         <w:pStyle w:val="Heading2"/>
@@ -867,8 +968,8 @@
         <w:t xml:space="preserve">Revisit player feedback</w:t>
       </w:r>
     </w:p>
-    <w:bookmarkEnd w:id="36"/>
-    <w:bookmarkStart w:id="37" w:name="Xf0fe130512899828161ec518a4f286486541478"/>
+    <w:bookmarkEnd w:id="37"/>
+    <w:bookmarkStart w:id="38" w:name="Xf0fe130512899828161ec518a4f286486541478"/>
     <w:p>
       <w:pPr>
         <w:pStyle w:val="Heading2"/>
@@ -877,8 +978,8 @@
         <w:t xml:space="preserve">Discussion of limitations of overall approach, with reference to player feedback</w:t>
       </w:r>
     </w:p>
-    <w:bookmarkEnd w:id="37"/>
-    <w:bookmarkStart w:id="38" w:name="X3f20906c92819e45bf354eb538df34603a1721f"/>
+    <w:bookmarkEnd w:id="38"/>
+    <w:bookmarkStart w:id="39" w:name="X3f20906c92819e45bf354eb538df34603a1721f"/>
     <w:p>
       <w:pPr>
         <w:pStyle w:val="Heading2"/>
@@ -887,8 +988,8 @@
         <w:t xml:space="preserve">(Potentially general discussion of issues with games approach?)</w:t>
       </w:r>
     </w:p>
-    <w:bookmarkEnd w:id="38"/>
-    <w:bookmarkStart w:id="42" w:name="discussion-of-potential"/>
+    <w:bookmarkEnd w:id="39"/>
+    <w:bookmarkStart w:id="43" w:name="discussion-of-potential"/>
     <w:p>
       <w:pPr>
         <w:pStyle w:val="Heading2"/>
@@ -897,7 +998,7 @@
         <w:t xml:space="preserve">Discussion of potential</w:t>
       </w:r>
     </w:p>
-    <w:bookmarkStart w:id="39" w:name="X02b85aca5402857f548d73fbc28a4cbb84b051f"/>
+    <w:bookmarkStart w:id="40" w:name="X02b85aca5402857f548d73fbc28a4cbb84b051f"/>
     <w:p>
       <w:pPr>
         <w:pStyle w:val="Heading3"/>
@@ -924,8 +1025,8 @@
         <w:t xml:space="preserve">By taking game approach, shortcomings more obvious to non-specialists.</w:t>
       </w:r>
     </w:p>
-    <w:bookmarkEnd w:id="39"/>
-    <w:bookmarkStart w:id="40" w:name="Xdd946997f7007cf539ea75c2dc05801b1d23efe"/>
+    <w:bookmarkEnd w:id="40"/>
+    <w:bookmarkStart w:id="41" w:name="Xdd946997f7007cf539ea75c2dc05801b1d23efe"/>
     <w:p>
       <w:pPr>
         <w:pStyle w:val="Heading3"/>
@@ -934,8 +1035,8 @@
         <w:t xml:space="preserve">Yes, problematic when expecting direct application to real life, but again this is/should be clear for all models.</w:t>
       </w:r>
     </w:p>
-    <w:bookmarkEnd w:id="40"/>
-    <w:bookmarkStart w:id="41" w:name="X7e54ea71f1e27e050e97c54af9b9f891788b8b0"/>
+    <w:bookmarkEnd w:id="41"/>
+    <w:bookmarkStart w:id="42" w:name="X7e54ea71f1e27e050e97c54af9b9f891788b8b0"/>
     <w:p>
       <w:pPr>
         <w:pStyle w:val="Heading3"/>
@@ -944,16 +1045,16 @@
         <w:t xml:space="preserve">Highlight expandability of approach, sandboxing ideas in flexible simulated environment</w:t>
       </w:r>
     </w:p>
-    <w:bookmarkEnd w:id="41"/>
     <w:bookmarkEnd w:id="42"/>
-    <w:bookmarkStart w:id="96" w:name="section-1"/>
+    <w:bookmarkEnd w:id="43"/>
+    <w:bookmarkStart w:id="111" w:name="section-1"/>
     <w:p>
       <w:pPr>
         <w:pStyle w:val="Heading2"/>
       </w:pPr>
     </w:p>
-    <w:bookmarkStart w:id="95" w:name="refs"/>
-    <w:bookmarkStart w:id="44" w:name="ref-addison2013"/>
+    <w:bookmarkStart w:id="110" w:name="refs"/>
+    <w:bookmarkStart w:id="45" w:name="ref-addison2013"/>
     <w:p>
       <w:pPr>
         <w:pStyle w:val="Bibliography"/>
@@ -986,7 +1087,7 @@
       <w:r>
         <w:t xml:space="preserve"> </w:t>
       </w:r>
-      <w:hyperlink r:id="rId43">
+      <w:hyperlink r:id="rId44">
         <w:r>
           <w:rPr>
             <w:rStyle w:val="InternetLink"/>
@@ -998,8 +1099,8 @@
         <w:t xml:space="preserve">.</w:t>
       </w:r>
     </w:p>
-    <w:bookmarkEnd w:id="44"/>
-    <w:bookmarkStart w:id="46" w:name="ref-ceballos2015"/>
+    <w:bookmarkEnd w:id="45"/>
+    <w:bookmarkStart w:id="47" w:name="ref-ceballos2015"/>
     <w:p>
       <w:pPr>
         <w:pStyle w:val="Bibliography"/>
@@ -1035,7 +1136,7 @@
       <w:r>
         <w:t xml:space="preserve"> </w:t>
       </w:r>
-      <w:hyperlink r:id="rId45">
+      <w:hyperlink r:id="rId46">
         <w:r>
           <w:rPr>
             <w:rStyle w:val="InternetLink"/>
@@ -1047,8 +1148,8 @@
         <w:t xml:space="preserve">.</w:t>
       </w:r>
     </w:p>
-    <w:bookmarkEnd w:id="46"/>
-    <w:bookmarkStart w:id="48" w:name="ref-ceballos2017"/>
+    <w:bookmarkEnd w:id="47"/>
+    <w:bookmarkStart w:id="49" w:name="ref-ceballos2017"/>
     <w:p>
       <w:pPr>
         <w:pStyle w:val="Bibliography"/>
@@ -1081,7 +1182,7 @@
       <w:r>
         <w:t xml:space="preserve"> </w:t>
       </w:r>
-      <w:hyperlink r:id="rId47">
+      <w:hyperlink r:id="rId48">
         <w:r>
           <w:rPr>
             <w:rStyle w:val="InternetLink"/>
@@ -1093,20 +1194,20 @@
         <w:t xml:space="preserve">.</w:t>
       </w:r>
     </w:p>
-    <w:bookmarkEnd w:id="48"/>
-    <w:bookmarkStart w:id="50" w:name="ref-cusack2020"/>
+    <w:bookmarkEnd w:id="49"/>
+    <w:bookmarkStart w:id="51" w:name="ref-chabris2017"/>
     <w:p>
       <w:pPr>
         <w:pStyle w:val="Bibliography"/>
       </w:pPr>
       <w:r>
-        <w:t xml:space="preserve">Cusack, Jeremy, A. Duthie, Jeroen Minderman, Isabel Jones, Rocío Pozo, O. Rakotonarivo, Steve Redpath, and Nils Bunnefeld. 2020.</w:t>
-      </w:r>
-      <w:r>
-        <w:t xml:space="preserve"> </w:t>
-      </w:r>
-      <w:r>
-        <w:t xml:space="preserve">“Integrating Conflict, Lobbying, and Compliance to Predict the Sustainability of Natural Resource Use.”</w:t>
+        <w:t xml:space="preserve">Chabris, Christopher F. 2017.</w:t>
+      </w:r>
+      <w:r>
+        <w:t xml:space="preserve"> </w:t>
+      </w:r>
+      <w:r>
+        <w:t xml:space="preserve">“Six Suggestions for Research on Games in Cognitive Science.”</w:t>
       </w:r>
       <w:r>
         <w:t xml:space="preserve"> </w:t>
@@ -1116,6 +1217,52 @@
           <w:iCs/>
           <w:i/>
         </w:rPr>
+        <w:t xml:space="preserve">Topics in Cognitive Science</w:t>
+      </w:r>
+      <w:r>
+        <w:t xml:space="preserve"> </w:t>
+      </w:r>
+      <w:r>
+        <w:t xml:space="preserve">9 (2): 497–509.</w:t>
+      </w:r>
+      <w:r>
+        <w:t xml:space="preserve"> </w:t>
+      </w:r>
+      <w:hyperlink r:id="rId50">
+        <w:r>
+          <w:rPr>
+            <w:rStyle w:val="InternetLink"/>
+          </w:rPr>
+          <w:t xml:space="preserve">https://doi.org/10.1111/tops.12267</w:t>
+        </w:r>
+      </w:hyperlink>
+      <w:r>
+        <w:t xml:space="preserve">.</w:t>
+      </w:r>
+    </w:p>
+    <w:bookmarkEnd w:id="51"/>
+    <w:bookmarkStart w:id="53" w:name="ref-cusack2020"/>
+    <w:p>
+      <w:pPr>
+        <w:pStyle w:val="Bibliography"/>
+      </w:pPr>
+      <w:r>
+        <w:t xml:space="preserve">Cusack, Jeremy, A. Duthie, Jeroen Minderman, Isabel Jones, Rocío Pozo, O. Rakotonarivo, Steve Redpath, and Nils Bunnefeld. 2020.</w:t>
+      </w:r>
+      <w:r>
+        <w:t xml:space="preserve"> </w:t>
+      </w:r>
+      <w:r>
+        <w:t xml:space="preserve">“Integrating Conflict, Lobbying, and Compliance to Predict the Sustainability of Natural Resource Use.”</w:t>
+      </w:r>
+      <w:r>
+        <w:t xml:space="preserve"> </w:t>
+      </w:r>
+      <w:r>
+        <w:rPr>
+          <w:iCs/>
+          <w:i/>
+        </w:rPr>
         <w:t xml:space="preserve">Ecology and Society</w:t>
       </w:r>
       <w:r>
@@ -1127,7 +1274,7 @@
       <w:r>
         <w:t xml:space="preserve"> </w:t>
       </w:r>
-      <w:hyperlink r:id="rId49">
+      <w:hyperlink r:id="rId52">
         <w:r>
           <w:rPr>
             <w:rStyle w:val="InternetLink"/>
@@ -1139,8 +1286,8 @@
         <w:t xml:space="preserve">.</w:t>
       </w:r>
     </w:p>
-    <w:bookmarkEnd w:id="50"/>
-    <w:bookmarkStart w:id="52" w:name="ref-duthie2018"/>
+    <w:bookmarkEnd w:id="53"/>
+    <w:bookmarkStart w:id="55" w:name="ref-duthie2018"/>
     <w:p>
       <w:pPr>
         <w:pStyle w:val="Bibliography"/>
@@ -1176,7 +1323,7 @@
       <w:r>
         <w:t xml:space="preserve"> </w:t>
       </w:r>
-      <w:hyperlink r:id="rId51">
+      <w:hyperlink r:id="rId54">
         <w:r>
           <w:rPr>
             <w:rStyle w:val="InternetLink"/>
@@ -1188,8 +1335,8 @@
         <w:t xml:space="preserve">.</w:t>
       </w:r>
     </w:p>
-    <w:bookmarkEnd w:id="52"/>
-    <w:bookmarkStart w:id="54" w:name="ref-duthie2021"/>
+    <w:bookmarkEnd w:id="55"/>
+    <w:bookmarkStart w:id="57" w:name="ref-duthie2021"/>
     <w:p>
       <w:pPr>
         <w:pStyle w:val="Bibliography"/>
@@ -1222,7 +1369,7 @@
       <w:r>
         <w:t xml:space="preserve"> </w:t>
       </w:r>
-      <w:hyperlink r:id="rId53">
+      <w:hyperlink r:id="rId56">
         <w:r>
           <w:rPr>
             <w:rStyle w:val="InternetLink"/>
@@ -1234,20 +1381,20 @@
         <w:t xml:space="preserve">.</w:t>
       </w:r>
     </w:p>
-    <w:bookmarkEnd w:id="54"/>
-    <w:bookmarkStart w:id="56" w:name="ref-fryxell2010"/>
+    <w:bookmarkEnd w:id="57"/>
+    <w:bookmarkStart w:id="59" w:name="ref-fjaellingsdal2019"/>
     <w:p>
       <w:pPr>
         <w:pStyle w:val="Bibliography"/>
       </w:pPr>
       <w:r>
-        <w:t xml:space="preserve">Fryxell, J. M., C. Packer, K. McCann, E. J. Solberg, and B.-E. Saether. 2010.</w:t>
-      </w:r>
-      <w:r>
-        <w:t xml:space="preserve"> </w:t>
-      </w:r>
-      <w:r>
-        <w:t xml:space="preserve">“Resource Management Cycles and the Sustainability of Harvested Wildlife Populations.”</w:t>
+        <w:t xml:space="preserve">Fjaellingsdal, Kristoffer S., and Christian A. Kloeckner. 2019.</w:t>
+      </w:r>
+      <w:r>
+        <w:t xml:space="preserve"> </w:t>
+      </w:r>
+      <w:r>
+        <w:t xml:space="preserve">“Gaming Green: The Educational Potential of Eco - a Digital Simulated Ecosystem.”</w:t>
       </w:r>
       <w:r>
         <w:t xml:space="preserve"> </w:t>
@@ -1257,6 +1404,52 @@
           <w:iCs/>
           <w:i/>
         </w:rPr>
+        <w:t xml:space="preserve">Frontiers in Psychology</w:t>
+      </w:r>
+      <w:r>
+        <w:t xml:space="preserve"> </w:t>
+      </w:r>
+      <w:r>
+        <w:t xml:space="preserve">10 (December): 2846.</w:t>
+      </w:r>
+      <w:r>
+        <w:t xml:space="preserve"> </w:t>
+      </w:r>
+      <w:hyperlink r:id="rId58">
+        <w:r>
+          <w:rPr>
+            <w:rStyle w:val="InternetLink"/>
+          </w:rPr>
+          <w:t xml:space="preserve">https://doi.org/10.3389/fpsyg.2019.02846</w:t>
+        </w:r>
+      </w:hyperlink>
+      <w:r>
+        <w:t xml:space="preserve">.</w:t>
+      </w:r>
+    </w:p>
+    <w:bookmarkEnd w:id="59"/>
+    <w:bookmarkStart w:id="61" w:name="ref-fryxell2010"/>
+    <w:p>
+      <w:pPr>
+        <w:pStyle w:val="Bibliography"/>
+      </w:pPr>
+      <w:r>
+        <w:t xml:space="preserve">Fryxell, J. M., C. Packer, K. McCann, E. J. Solberg, and B.-E. Saether. 2010.</w:t>
+      </w:r>
+      <w:r>
+        <w:t xml:space="preserve"> </w:t>
+      </w:r>
+      <w:r>
+        <w:t xml:space="preserve">“Resource Management Cycles and the Sustainability of Harvested Wildlife Populations.”</w:t>
+      </w:r>
+      <w:r>
+        <w:t xml:space="preserve"> </w:t>
+      </w:r>
+      <w:r>
+        <w:rPr>
+          <w:iCs/>
+          <w:i/>
+        </w:rPr>
         <w:t xml:space="preserve">Science</w:t>
       </w:r>
       <w:r>
@@ -1268,7 +1461,7 @@
       <w:r>
         <w:t xml:space="preserve"> </w:t>
       </w:r>
-      <w:hyperlink r:id="rId55">
+      <w:hyperlink r:id="rId60">
         <w:r>
           <w:rPr>
             <w:rStyle w:val="InternetLink"/>
@@ -1280,20 +1473,20 @@
         <w:t xml:space="preserve">.</w:t>
       </w:r>
     </w:p>
-    <w:bookmarkEnd w:id="56"/>
-    <w:bookmarkStart w:id="58" w:name="ref-grimm2020"/>
+    <w:bookmarkEnd w:id="61"/>
+    <w:bookmarkStart w:id="63" w:name="ref-garcia2016"/>
     <w:p>
       <w:pPr>
         <w:pStyle w:val="Bibliography"/>
       </w:pPr>
       <w:r>
-        <w:t xml:space="preserve">Grimm, Volker, Alice S. A. Johnston, H.-H. Thulke, V. E. Forbes, and P. Thorbek. 2020.</w:t>
-      </w:r>
-      <w:r>
-        <w:t xml:space="preserve"> </w:t>
-      </w:r>
-      <w:r>
-        <w:t xml:space="preserve">“Three Questions to Ask Before Using Model Outputs for Decision Support.”</w:t>
+        <w:t xml:space="preserve">Garcia, Claude, Anne Dray, and Patrick Waeber. 2016.</w:t>
+      </w:r>
+      <w:r>
+        <w:t xml:space="preserve"> </w:t>
+      </w:r>
+      <w:r>
+        <w:t xml:space="preserve">“Learning Begins When the Game Is over: Using Games to Embrace Complexity in Natural Resources Management.”</w:t>
       </w:r>
       <w:r>
         <w:t xml:space="preserve"> </w:t>
@@ -1303,6 +1496,52 @@
           <w:iCs/>
           <w:i/>
         </w:rPr>
+        <w:t xml:space="preserve">GAIA - Ecological Perspectives for Science and Society</w:t>
+      </w:r>
+      <w:r>
+        <w:t xml:space="preserve"> </w:t>
+      </w:r>
+      <w:r>
+        <w:t xml:space="preserve">25 (4): 289–91.</w:t>
+      </w:r>
+      <w:r>
+        <w:t xml:space="preserve"> </w:t>
+      </w:r>
+      <w:hyperlink r:id="rId62">
+        <w:r>
+          <w:rPr>
+            <w:rStyle w:val="InternetLink"/>
+          </w:rPr>
+          <w:t xml:space="preserve">https://doi.org/10.14512/gaia.25.4.13</w:t>
+        </w:r>
+      </w:hyperlink>
+      <w:r>
+        <w:t xml:space="preserve">.</w:t>
+      </w:r>
+    </w:p>
+    <w:bookmarkEnd w:id="63"/>
+    <w:bookmarkStart w:id="65" w:name="ref-grimm2020"/>
+    <w:p>
+      <w:pPr>
+        <w:pStyle w:val="Bibliography"/>
+      </w:pPr>
+      <w:r>
+        <w:t xml:space="preserve">Grimm, Volker, Alice S. A. Johnston, H.-H. Thulke, V. E. Forbes, and P. Thorbek. 2020.</w:t>
+      </w:r>
+      <w:r>
+        <w:t xml:space="preserve"> </w:t>
+      </w:r>
+      <w:r>
+        <w:t xml:space="preserve">“Three Questions to Ask Before Using Model Outputs for Decision Support.”</w:t>
+      </w:r>
+      <w:r>
+        <w:t xml:space="preserve"> </w:t>
+      </w:r>
+      <w:r>
+        <w:rPr>
+          <w:iCs/>
+          <w:i/>
+        </w:rPr>
         <w:t xml:space="preserve">Nature Communications</w:t>
       </w:r>
       <w:r>
@@ -1314,7 +1553,7 @@
       <w:r>
         <w:t xml:space="preserve"> </w:t>
       </w:r>
-      <w:hyperlink r:id="rId57">
+      <w:hyperlink r:id="rId64">
         <w:r>
           <w:rPr>
             <w:rStyle w:val="InternetLink"/>
@@ -1326,8 +1565,8 @@
         <w:t xml:space="preserve">.</w:t>
       </w:r>
     </w:p>
-    <w:bookmarkEnd w:id="58"/>
-    <w:bookmarkStart w:id="60" w:name="ref-groeneveld2017"/>
+    <w:bookmarkEnd w:id="65"/>
+    <w:bookmarkStart w:id="67" w:name="ref-groeneveld2017"/>
     <w:p>
       <w:pPr>
         <w:pStyle w:val="Bibliography"/>
@@ -1369,7 +1608,7 @@
       <w:r>
         <w:t xml:space="preserve"> </w:t>
       </w:r>
-      <w:hyperlink r:id="rId59">
+      <w:hyperlink r:id="rId66">
         <w:r>
           <w:rPr>
             <w:rStyle w:val="InternetLink"/>
@@ -1381,8 +1620,8 @@
         <w:t xml:space="preserve">.</w:t>
       </w:r>
     </w:p>
-    <w:bookmarkEnd w:id="60"/>
-    <w:bookmarkStart w:id="62" w:name="ref-ipcc2021"/>
+    <w:bookmarkEnd w:id="67"/>
+    <w:bookmarkStart w:id="69" w:name="ref-ipcc2021"/>
     <w:p>
       <w:pPr>
         <w:pStyle w:val="Bibliography"/>
@@ -1399,7 +1638,7 @@
       <w:r>
         <w:t xml:space="preserve"> </w:t>
       </w:r>
-      <w:hyperlink r:id="rId61">
+      <w:hyperlink r:id="rId68">
         <w:r>
           <w:rPr>
             <w:rStyle w:val="InternetLink"/>
@@ -1411,8 +1650,8 @@
         <w:t xml:space="preserve">.</w:t>
       </w:r>
     </w:p>
-    <w:bookmarkEnd w:id="62"/>
-    <w:bookmarkStart w:id="64" w:name="ref-khatib2011"/>
+    <w:bookmarkEnd w:id="69"/>
+    <w:bookmarkStart w:id="71" w:name="ref-khatib2011"/>
     <w:p>
       <w:pPr>
         <w:pStyle w:val="Bibliography"/>
@@ -1445,7 +1684,7 @@
       <w:r>
         <w:t xml:space="preserve"> </w:t>
       </w:r>
-      <w:hyperlink r:id="rId63">
+      <w:hyperlink r:id="rId70">
         <w:r>
           <w:rPr>
             <w:rStyle w:val="InternetLink"/>
@@ -1457,8 +1696,8 @@
         <w:t xml:space="preserve">.</w:t>
       </w:r>
     </w:p>
-    <w:bookmarkEnd w:id="64"/>
-    <w:bookmarkStart w:id="66" w:name="ref-kolkman2016"/>
+    <w:bookmarkEnd w:id="71"/>
+    <w:bookmarkStart w:id="73" w:name="ref-kolkman2016"/>
     <w:p>
       <w:pPr>
         <w:pStyle w:val="Bibliography"/>
@@ -1491,7 +1730,7 @@
       <w:r>
         <w:t xml:space="preserve"> </w:t>
       </w:r>
-      <w:hyperlink r:id="rId65">
+      <w:hyperlink r:id="rId72">
         <w:r>
           <w:rPr>
             <w:rStyle w:val="InternetLink"/>
@@ -1503,8 +1742,8 @@
         <w:t xml:space="preserve">.</w:t>
       </w:r>
     </w:p>
-    <w:bookmarkEnd w:id="66"/>
-    <w:bookmarkStart w:id="68" w:name="ref-maxwell2016a"/>
+    <w:bookmarkEnd w:id="73"/>
+    <w:bookmarkStart w:id="75" w:name="ref-maxwell2016a"/>
     <w:p>
       <w:pPr>
         <w:pStyle w:val="Bibliography"/>
@@ -1537,7 +1776,7 @@
       <w:r>
         <w:t xml:space="preserve"> </w:t>
       </w:r>
-      <w:hyperlink r:id="rId67">
+      <w:hyperlink r:id="rId74">
         <w:r>
           <w:rPr>
             <w:rStyle w:val="InternetLink"/>
@@ -1549,8 +1788,8 @@
         <w:t xml:space="preserve">.</w:t>
       </w:r>
     </w:p>
-    <w:bookmarkEnd w:id="68"/>
-    <w:bookmarkStart w:id="70" w:name="ref-meinzen-dick2016"/>
+    <w:bookmarkEnd w:id="75"/>
+    <w:bookmarkStart w:id="77" w:name="ref-meinzen-dick2016"/>
     <w:p>
       <w:pPr>
         <w:pStyle w:val="Bibliography"/>
@@ -1583,7 +1822,7 @@
       <w:r>
         <w:t xml:space="preserve"> </w:t>
       </w:r>
-      <w:hyperlink r:id="rId69">
+      <w:hyperlink r:id="rId76">
         <w:r>
           <w:rPr>
             <w:rStyle w:val="InternetLink"/>
@@ -1595,8 +1834,8 @@
         <w:t xml:space="preserve">.</w:t>
       </w:r>
     </w:p>
-    <w:bookmarkEnd w:id="70"/>
-    <w:bookmarkStart w:id="72" w:name="ref-milner-gulland2012"/>
+    <w:bookmarkEnd w:id="77"/>
+    <w:bookmarkStart w:id="79" w:name="ref-milner-gulland2012"/>
     <w:p>
       <w:pPr>
         <w:pStyle w:val="Bibliography"/>
@@ -1629,7 +1868,7 @@
       <w:r>
         <w:t xml:space="preserve"> </w:t>
       </w:r>
-      <w:hyperlink r:id="rId71">
+      <w:hyperlink r:id="rId78">
         <w:r>
           <w:rPr>
             <w:rStyle w:val="InternetLink"/>
@@ -1641,8 +1880,8 @@
         <w:t xml:space="preserve">.</w:t>
       </w:r>
     </w:p>
-    <w:bookmarkEnd w:id="72"/>
-    <w:bookmarkStart w:id="74" w:name="ref-orach2020"/>
+    <w:bookmarkEnd w:id="79"/>
+    <w:bookmarkStart w:id="81" w:name="ref-orach2020"/>
     <w:p>
       <w:pPr>
         <w:pStyle w:val="Bibliography"/>
@@ -1675,7 +1914,7 @@
       <w:r>
         <w:t xml:space="preserve"> </w:t>
       </w:r>
-      <w:hyperlink r:id="rId73">
+      <w:hyperlink r:id="rId80">
         <w:r>
           <w:rPr>
             <w:rStyle w:val="InternetLink"/>
@@ -1687,8 +1926,8 @@
         <w:t xml:space="preserve">.</w:t>
       </w:r>
     </w:p>
-    <w:bookmarkEnd w:id="74"/>
-    <w:bookmarkStart w:id="76" w:name="ref-rakotonarivo2021a"/>
+    <w:bookmarkEnd w:id="81"/>
+    <w:bookmarkStart w:id="83" w:name="ref-rakotonarivo2021a"/>
     <w:p>
       <w:pPr>
         <w:pStyle w:val="Bibliography"/>
@@ -1721,7 +1960,7 @@
       <w:r>
         <w:t xml:space="preserve"> </w:t>
       </w:r>
-      <w:hyperlink r:id="rId75">
+      <w:hyperlink r:id="rId82">
         <w:r>
           <w:rPr>
             <w:rStyle w:val="InternetLink"/>
@@ -1733,8 +1972,8 @@
         <w:t xml:space="preserve">.</w:t>
       </w:r>
     </w:p>
-    <w:bookmarkEnd w:id="76"/>
-    <w:bookmarkStart w:id="78" w:name="ref-rakotonarivo2021"/>
+    <w:bookmarkEnd w:id="83"/>
+    <w:bookmarkStart w:id="85" w:name="ref-rakotonarivo2021"/>
     <w:p>
       <w:pPr>
         <w:pStyle w:val="Bibliography"/>
@@ -1767,7 +2006,7 @@
       <w:r>
         <w:t xml:space="preserve"> </w:t>
       </w:r>
-      <w:hyperlink r:id="rId77">
+      <w:hyperlink r:id="rId84">
         <w:r>
           <w:rPr>
             <w:rStyle w:val="InternetLink"/>
@@ -1779,20 +2018,20 @@
         <w:t xml:space="preserve">.</w:t>
       </w:r>
     </w:p>
-    <w:bookmarkEnd w:id="78"/>
-    <w:bookmarkStart w:id="80" w:name="ref-schlüter2012"/>
+    <w:bookmarkEnd w:id="85"/>
+    <w:bookmarkStart w:id="87" w:name="ref-redpath2018"/>
     <w:p>
       <w:pPr>
         <w:pStyle w:val="Bibliography"/>
       </w:pPr>
       <w:r>
-        <w:t xml:space="preserve">Schlüter, M., R. R. J. Mcallister, R. Arlinghaus, N. Bunnefeld, K. Eisenack, F. Hölker, E. J. Milner-Gulland, et al. 2012.</w:t>
-      </w:r>
-      <w:r>
-        <w:t xml:space="preserve"> </w:t>
-      </w:r>
-      <w:r>
-        <w:t xml:space="preserve">“New Horizons for Managing the Environment: A Review of Coupled Social-Ecological Systems Modeling.”</w:t>
+        <w:t xml:space="preserve">Redpath, Steve M., Aidan Keane, Henrik Andrén, Zachary Baynham-Herd, Nils Bunnefeld, A. Bradley Duthie, Jens Frank, et al. 2018.</w:t>
+      </w:r>
+      <w:r>
+        <w:t xml:space="preserve"> </w:t>
+      </w:r>
+      <w:r>
+        <w:t xml:space="preserve">“Games as Tools to Address Conservation Conflicts.”</w:t>
       </w:r>
       <w:r>
         <w:t xml:space="preserve"> </w:t>
@@ -1802,6 +2041,98 @@
           <w:iCs/>
           <w:i/>
         </w:rPr>
+        <w:t xml:space="preserve">Trends in Ecology &amp; Evolution</w:t>
+      </w:r>
+      <w:r>
+        <w:t xml:space="preserve"> </w:t>
+      </w:r>
+      <w:r>
+        <w:t xml:space="preserve">33 (6): 415–26.</w:t>
+      </w:r>
+      <w:r>
+        <w:t xml:space="preserve"> </w:t>
+      </w:r>
+      <w:hyperlink r:id="rId86">
+        <w:r>
+          <w:rPr>
+            <w:rStyle w:val="InternetLink"/>
+          </w:rPr>
+          <w:t xml:space="preserve">https://doi.org/10.1016/j.tree.2018.03.005</w:t>
+        </w:r>
+      </w:hyperlink>
+      <w:r>
+        <w:t xml:space="preserve">.</w:t>
+      </w:r>
+    </w:p>
+    <w:bookmarkEnd w:id="87"/>
+    <w:bookmarkStart w:id="89" w:name="ref-sandbrook2015"/>
+    <w:p>
+      <w:pPr>
+        <w:pStyle w:val="Bibliography"/>
+      </w:pPr>
+      <w:r>
+        <w:t xml:space="preserve">Sandbrook, Chris, William M. Adams, and Bruno Monteferri. 2015.</w:t>
+      </w:r>
+      <w:r>
+        <w:t xml:space="preserve"> </w:t>
+      </w:r>
+      <w:r>
+        <w:t xml:space="preserve">“Digital Games and Biodiversity Conservation.”</w:t>
+      </w:r>
+      <w:r>
+        <w:t xml:space="preserve"> </w:t>
+      </w:r>
+      <w:r>
+        <w:rPr>
+          <w:iCs/>
+          <w:i/>
+        </w:rPr>
+        <w:t xml:space="preserve">Conservation Letters</w:t>
+      </w:r>
+      <w:r>
+        <w:t xml:space="preserve"> </w:t>
+      </w:r>
+      <w:r>
+        <w:t xml:space="preserve">8 (2): 118–24.</w:t>
+      </w:r>
+      <w:r>
+        <w:t xml:space="preserve"> </w:t>
+      </w:r>
+      <w:hyperlink r:id="rId88">
+        <w:r>
+          <w:rPr>
+            <w:rStyle w:val="InternetLink"/>
+          </w:rPr>
+          <w:t xml:space="preserve">https://doi.org/10.1111/conl.12113</w:t>
+        </w:r>
+      </w:hyperlink>
+      <w:r>
+        <w:t xml:space="preserve">.</w:t>
+      </w:r>
+    </w:p>
+    <w:bookmarkEnd w:id="89"/>
+    <w:bookmarkStart w:id="91" w:name="ref-schlüter2012"/>
+    <w:p>
+      <w:pPr>
+        <w:pStyle w:val="Bibliography"/>
+      </w:pPr>
+      <w:r>
+        <w:t xml:space="preserve">Schlüter, M., R. R. J. Mcallister, R. Arlinghaus, N. Bunnefeld, K. Eisenack, F. Hölker, E. J. Milner-Gulland, et al. 2012.</w:t>
+      </w:r>
+      <w:r>
+        <w:t xml:space="preserve"> </w:t>
+      </w:r>
+      <w:r>
+        <w:t xml:space="preserve">“New Horizons for Managing the Environment: A Review of Coupled Social-Ecological Systems Modeling.”</w:t>
+      </w:r>
+      <w:r>
+        <w:t xml:space="preserve"> </w:t>
+      </w:r>
+      <w:r>
+        <w:rPr>
+          <w:iCs/>
+          <w:i/>
+        </w:rPr>
         <w:t xml:space="preserve">Natural Resource Modeling</w:t>
       </w:r>
       <w:r>
@@ -1813,7 +2144,7 @@
       <w:r>
         <w:t xml:space="preserve"> </w:t>
       </w:r>
-      <w:hyperlink r:id="rId79">
+      <w:hyperlink r:id="rId90">
         <w:r>
           <w:rPr>
             <w:rStyle w:val="InternetLink"/>
@@ -1825,8 +2156,8 @@
         <w:t xml:space="preserve">.</w:t>
       </w:r>
     </w:p>
-    <w:bookmarkEnd w:id="80"/>
-    <w:bookmarkStart w:id="82" w:name="ref-schuwirth2019"/>
+    <w:bookmarkEnd w:id="91"/>
+    <w:bookmarkStart w:id="93" w:name="ref-schuwirth2019"/>
     <w:p>
       <w:pPr>
         <w:pStyle w:val="Bibliography"/>
@@ -1859,7 +2190,7 @@
       <w:r>
         <w:t xml:space="preserve"> </w:t>
       </w:r>
-      <w:hyperlink r:id="rId81">
+      <w:hyperlink r:id="rId92">
         <w:r>
           <w:rPr>
             <w:rStyle w:val="InternetLink"/>
@@ -1871,8 +2202,8 @@
         <w:t xml:space="preserve">.</w:t>
       </w:r>
     </w:p>
-    <w:bookmarkEnd w:id="82"/>
-    <w:bookmarkStart w:id="84" w:name="ref-sipper2020"/>
+    <w:bookmarkEnd w:id="93"/>
+    <w:bookmarkStart w:id="95" w:name="ref-sipper2020"/>
     <w:p>
       <w:pPr>
         <w:pStyle w:val="Bibliography"/>
@@ -1905,7 +2236,7 @@
       <w:r>
         <w:t xml:space="preserve"> </w:t>
       </w:r>
-      <w:hyperlink r:id="rId83">
+      <w:hyperlink r:id="rId94">
         <w:r>
           <w:rPr>
             <w:rStyle w:val="InternetLink"/>
@@ -1917,8 +2248,8 @@
         <w:t xml:space="preserve">.</w:t>
       </w:r>
     </w:p>
-    <w:bookmarkEnd w:id="84"/>
-    <w:bookmarkStart w:id="86" w:name="ref-sullivan2018"/>
+    <w:bookmarkEnd w:id="95"/>
+    <w:bookmarkStart w:id="97" w:name="ref-sullivan2018"/>
     <w:p>
       <w:pPr>
         <w:pStyle w:val="Bibliography"/>
@@ -1951,7 +2282,7 @@
       <w:r>
         <w:t xml:space="preserve"> </w:t>
       </w:r>
-      <w:hyperlink r:id="rId85">
+      <w:hyperlink r:id="rId96">
         <w:r>
           <w:rPr>
             <w:rStyle w:val="InternetLink"/>
@@ -1963,20 +2294,20 @@
         <w:t xml:space="preserve">.</w:t>
       </w:r>
     </w:p>
-    <w:bookmarkEnd w:id="86"/>
-    <w:bookmarkStart w:id="88" w:name="ref-villamor2016"/>
+    <w:bookmarkEnd w:id="97"/>
+    <w:bookmarkStart w:id="99" w:name="ref-tan2018"/>
     <w:p>
       <w:pPr>
         <w:pStyle w:val="Bibliography"/>
       </w:pPr>
       <w:r>
-        <w:t xml:space="preserve">Villamor, Grace, and Biola Badmos. 2016.</w:t>
-      </w:r>
-      <w:r>
-        <w:t xml:space="preserve"> </w:t>
-      </w:r>
-      <w:r>
-        <w:t xml:space="preserve">“Grazing Game: A Learning Tool for Adaptive Management in Response to Climate Variability in Semiarid Areas of Ghana.”</w:t>
+        <w:t xml:space="preserve">Tan, Cedric Kai Wei, Jiin Woei Lee, Adeline Hii, Yen Yi Loo, Ahimsa Campos-Arceiz, and David W. Macdonald. 2018.</w:t>
+      </w:r>
+      <w:r>
+        <w:t xml:space="preserve"> </w:t>
+      </w:r>
+      <w:r>
+        <w:t xml:space="preserve">“The Effect of Using Games in Teaching Conservation.”</w:t>
       </w:r>
       <w:r>
         <w:t xml:space="preserve"> </w:t>
@@ -1986,6 +2317,107 @@
           <w:iCs/>
           <w:i/>
         </w:rPr>
+        <w:t xml:space="preserve">PeerJ</w:t>
+      </w:r>
+      <w:r>
+        <w:t xml:space="preserve"> </w:t>
+      </w:r>
+      <w:r>
+        <w:t xml:space="preserve">6 (April): e4509.</w:t>
+      </w:r>
+      <w:r>
+        <w:t xml:space="preserve"> </w:t>
+      </w:r>
+      <w:hyperlink r:id="rId98">
+        <w:r>
+          <w:rPr>
+            <w:rStyle w:val="InternetLink"/>
+          </w:rPr>
+          <w:t xml:space="preserve">https://doi.org/10.7717/peerj.4509</w:t>
+        </w:r>
+      </w:hyperlink>
+      <w:r>
+        <w:t xml:space="preserve">.</w:t>
+      </w:r>
+    </w:p>
+    <w:bookmarkEnd w:id="99"/>
+    <w:bookmarkStart w:id="101" w:name="ref-vandenbergh2021"/>
+    <w:p>
+      <w:pPr>
+        <w:pStyle w:val="Bibliography"/>
+      </w:pPr>
+      <w:r>
+        <w:t xml:space="preserve">van den Bergh, Jarrett, Ved Chirayath, Alan Li, Juan L. Torres-Pérez, and Michal Segal-Rozenhaimer. 2021.</w:t>
+      </w:r>
+      <w:r>
+        <w:t xml:space="preserve"> </w:t>
+      </w:r>
+      <w:r>
+        <w:t xml:space="preserve">“NeMO-Net</w:t>
+      </w:r>
+      <w:r>
+        <w:t xml:space="preserve"> </w:t>
+      </w:r>
+      <w:r>
+        <w:t xml:space="preserve"> </w:t>
+      </w:r>
+      <w:r>
+        <w:t xml:space="preserve">Gamifying 3d Labeling of Multi-Modal Reference Datasets to Support Automated Marine Habitat Mapping.”</w:t>
+      </w:r>
+      <w:r>
+        <w:t xml:space="preserve"> </w:t>
+      </w:r>
+      <w:r>
+        <w:rPr>
+          <w:iCs/>
+          <w:i/>
+        </w:rPr>
+        <w:t xml:space="preserve">Frontiers in Marine Science</w:t>
+      </w:r>
+      <w:r>
+        <w:t xml:space="preserve"> </w:t>
+      </w:r>
+      <w:r>
+        <w:t xml:space="preserve">0.</w:t>
+      </w:r>
+      <w:r>
+        <w:t xml:space="preserve"> </w:t>
+      </w:r>
+      <w:hyperlink r:id="rId100">
+        <w:r>
+          <w:rPr>
+            <w:rStyle w:val="InternetLink"/>
+          </w:rPr>
+          <w:t xml:space="preserve">https://doi.org/10.3389/fmars.2021.645408</w:t>
+        </w:r>
+      </w:hyperlink>
+      <w:r>
+        <w:t xml:space="preserve">.</w:t>
+      </w:r>
+    </w:p>
+    <w:bookmarkEnd w:id="101"/>
+    <w:bookmarkStart w:id="103" w:name="ref-villamor2016"/>
+    <w:p>
+      <w:pPr>
+        <w:pStyle w:val="Bibliography"/>
+      </w:pPr>
+      <w:r>
+        <w:t xml:space="preserve">Villamor, Grace, and Biola Badmos. 2016.</w:t>
+      </w:r>
+      <w:r>
+        <w:t xml:space="preserve"> </w:t>
+      </w:r>
+      <w:r>
+        <w:t xml:space="preserve">“Grazing Game: A Learning Tool for Adaptive Management in Response to Climate Variability in Semiarid Areas of Ghana.”</w:t>
+      </w:r>
+      <w:r>
+        <w:t xml:space="preserve"> </w:t>
+      </w:r>
+      <w:r>
+        <w:rPr>
+          <w:iCs/>
+          <w:i/>
+        </w:rPr>
         <w:t xml:space="preserve">Ecology and Society</w:t>
       </w:r>
       <w:r>
@@ -1997,7 +2429,7 @@
       <w:r>
         <w:t xml:space="preserve"> </w:t>
       </w:r>
-      <w:hyperlink r:id="rId87">
+      <w:hyperlink r:id="rId102">
         <w:r>
           <w:rPr>
             <w:rStyle w:val="InternetLink"/>
@@ -2009,8 +2441,8 @@
         <w:t xml:space="preserve">.</w:t>
       </w:r>
     </w:p>
-    <w:bookmarkEnd w:id="88"/>
-    <w:bookmarkStart w:id="90" w:name="ref-will2021"/>
+    <w:bookmarkEnd w:id="103"/>
+    <w:bookmarkStart w:id="105" w:name="ref-will2021"/>
     <w:p>
       <w:pPr>
         <w:pStyle w:val="Bibliography"/>
@@ -2043,7 +2475,7 @@
       <w:r>
         <w:t xml:space="preserve"> </w:t>
       </w:r>
-      <w:hyperlink r:id="rId89">
+      <w:hyperlink r:id="rId104">
         <w:r>
           <w:rPr>
             <w:rStyle w:val="InternetLink"/>
@@ -2055,8 +2487,8 @@
         <w:t xml:space="preserve">.</w:t>
       </w:r>
     </w:p>
-    <w:bookmarkEnd w:id="90"/>
-    <w:bookmarkStart w:id="92" w:name="ref-wilting2017"/>
+    <w:bookmarkEnd w:id="105"/>
+    <w:bookmarkStart w:id="107" w:name="ref-wilting2017"/>
     <w:p>
       <w:pPr>
         <w:pStyle w:val="Bibliography"/>
@@ -2089,7 +2521,7 @@
       <w:r>
         <w:t xml:space="preserve"> </w:t>
       </w:r>
-      <w:hyperlink r:id="rId91">
+      <w:hyperlink r:id="rId106">
         <w:r>
           <w:rPr>
             <w:rStyle w:val="InternetLink"/>
@@ -2101,8 +2533,8 @@
         <w:t xml:space="preserve">.</w:t>
       </w:r>
     </w:p>
-    <w:bookmarkEnd w:id="92"/>
-    <w:bookmarkStart w:id="94" w:name="ref-zasada2017"/>
+    <w:bookmarkEnd w:id="107"/>
+    <w:bookmarkStart w:id="109" w:name="ref-zasada2017"/>
     <w:p>
       <w:pPr>
         <w:pStyle w:val="Bibliography"/>
@@ -2135,7 +2567,7 @@
       <w:r>
         <w:t xml:space="preserve"> </w:t>
       </w:r>
-      <w:hyperlink r:id="rId93">
+      <w:hyperlink r:id="rId108">
         <w:r>
           <w:rPr>
             <w:rStyle w:val="InternetLink"/>
@@ -2147,10 +2579,10 @@
         <w:t xml:space="preserve">.</w:t>
       </w:r>
     </w:p>
-    <w:bookmarkEnd w:id="94"/>
-    <w:bookmarkEnd w:id="95"/>
-    <w:bookmarkEnd w:id="96"/>
-    <w:bookmarkEnd w:id="97"/>
+    <w:bookmarkEnd w:id="109"/>
+    <w:bookmarkEnd w:id="110"/>
+    <w:bookmarkEnd w:id="111"/>
+    <w:bookmarkEnd w:id="112"/>
     <w:sectPr>
       <w:footerReference w:type="default" r:id="rId9"/>
       <w:type w:val="nextPage"/>
@@ -2216,6 +2648,31 @@
     <w:p>
       <w:r>
         <w:separator/>
+      </w:r>
+    </w:p>
+  </w:footnote>
+  <w:footnote w:id="21">
+    <w:p>
+      <w:pPr>
+        <w:pStyle w:val="Footnote"/>
+      </w:pPr>
+      <w:r>
+        <w:rPr>
+          <w:rStyle w:val="FootnoteReference"/>
+        </w:rPr>
+        <w:footnoteRef/>
+      </w:r>
+      <w:r>
+        <w:t xml:space="preserve"> </w:t>
+      </w:r>
+      <w:r>
+        <w:t xml:space="preserve">Note that there are of course limitations to this, and that data on decisions made would only be relevant to the context of the game (i.e. internally valid in the game context).</w:t>
+      </w:r>
+      <w:r>
+        <w:t xml:space="preserve"> </w:t>
+      </w:r>
+      <w:r>
+        <w:t xml:space="preserve">Wider external validity depends on a number of factors; we discuss limitations in more detail below.</w:t>
       </w:r>
     </w:p>
   </w:footnote>

</xml_diff>

<commit_message>
Progress on 'methods' section
</commit_message>
<xml_diff>
--- a/main_ms.docx
+++ b/main_ms.docx
@@ -94,70 +94,6 @@
         <w:t xml:space="preserve">models</w:t>
       </w:r>
     </w:p>
-    <w:p>
-      <w:pPr>
-        <w:pStyle w:val="FirstParagraph"/>
-      </w:pPr>
-      <w:r>
-        <w:rPr>
-          <w:iCs/>
-          <w:i/>
-        </w:rPr>
-        <w:t xml:space="preserve">Jeroen Minderman</w:t>
-      </w:r>
-      <w:r>
-        <w:rPr>
-          <w:vertAlign w:val="superscript"/>
-          <w:iCs/>
-          <w:i/>
-        </w:rPr>
-        <w:t xml:space="preserve">1</w:t>
-      </w:r>
-      <w:r>
-        <w:rPr>
-          <w:iCs/>
-          <w:i/>
-        </w:rPr>
-        <w:t xml:space="preserve">, A. Bradley Duthie</w:t>
-      </w:r>
-      <w:r>
-        <w:rPr>
-          <w:vertAlign w:val="superscript"/>
-          <w:iCs/>
-          <w:i/>
-        </w:rPr>
-        <w:t xml:space="preserve">1</w:t>
-      </w:r>
-      <w:r>
-        <w:rPr>
-          <w:iCs/>
-          <w:i/>
-        </w:rPr>
-        <w:t xml:space="preserve">, Nils Bunnefeld</w:t>
-      </w:r>
-      <w:r>
-        <w:rPr>
-          <w:vertAlign w:val="superscript"/>
-          <w:iCs/>
-          <w:i/>
-        </w:rPr>
-        <w:t xml:space="preserve">1</w:t>
-      </w:r>
-    </w:p>
-    <w:p>
-      <w:pPr>
-        <w:pStyle w:val="TextBody"/>
-      </w:pPr>
-      <w:r>
-        <w:rPr>
-          <w:vertAlign w:val="superscript"/>
-        </w:rPr>
-        <w:t xml:space="preserve">1</w:t>
-      </w:r>
-      <w:r>
-        <w:t xml:space="preserve">ConFooBio, Biological &amp; Environmental Sciences, University of Stirling, Stirling, FK10 3BA</w:t>
-      </w:r>
-    </w:p>
     <w:bookmarkStart w:id="20" w:name="summary"/>
     <w:p>
       <w:pPr>
@@ -188,7 +124,18 @@
         <w:t xml:space="preserve"> </w:t>
       </w:r>
       <w:r>
-        <w:t xml:space="preserve">(IPCC 2021)</w:t>
+        <w:t xml:space="preserve">(</w:t>
+      </w:r>
+      <w:hyperlink w:anchor="ref-ipcc2021">
+        <w:r>
+          <w:rPr>
+            <w:rStyle w:val="InternetLink"/>
+          </w:rPr>
+          <w:t xml:space="preserve">IPCC 2021</w:t>
+        </w:r>
+      </w:hyperlink>
+      <w:r>
+        <w:t xml:space="preserve">)</w:t>
       </w:r>
       <w:r>
         <w:t xml:space="preserve"> </w:t>
@@ -200,25 +147,104 @@
         <w:t xml:space="preserve"> </w:t>
       </w:r>
       <w:r>
-        <w:t xml:space="preserve">(e.g. Fryxell et al. 2010; Cusack et al. 2020)</w:t>
-      </w:r>
-      <w:r>
-        <w:t xml:space="preserve">. Given the continued rapid global loss of biodiversity</w:t>
-      </w:r>
-      <w:r>
-        <w:t xml:space="preserve"> </w:t>
-      </w:r>
-      <w:r>
-        <w:t xml:space="preserve">(Ceballos et al. 2015; Ceballos, Ehrlich, and Dirzo 2017)</w:t>
-      </w:r>
-      <w:r>
-        <w:t xml:space="preserve">, understanding the mechanisms and consequences of such loss is vital. Although a number of drivers of biodiversity loss have been identified</w:t>
-      </w:r>
-      <w:r>
-        <w:t xml:space="preserve"> </w:t>
-      </w:r>
-      <w:r>
-        <w:t xml:space="preserve">(e.g. Maxwell et al. 2016)</w:t>
+        <w:t xml:space="preserve">(e.g.</w:t>
+      </w:r>
+      <w:r>
+        <w:t xml:space="preserve"> </w:t>
+      </w:r>
+      <w:hyperlink w:anchor="ref-fryxell2010">
+        <w:r>
+          <w:rPr>
+            <w:rStyle w:val="InternetLink"/>
+          </w:rPr>
+          <w:t xml:space="preserve">Fryxell et al. 2010</w:t>
+        </w:r>
+      </w:hyperlink>
+      <w:r>
+        <w:t xml:space="preserve">;</w:t>
+      </w:r>
+      <w:r>
+        <w:t xml:space="preserve"> </w:t>
+      </w:r>
+      <w:hyperlink w:anchor="ref-cusack2020">
+        <w:r>
+          <w:rPr>
+            <w:rStyle w:val="InternetLink"/>
+          </w:rPr>
+          <w:t xml:space="preserve">Cusack et al. 2020</w:t>
+        </w:r>
+      </w:hyperlink>
+      <w:r>
+        <w:t xml:space="preserve">)</w:t>
+      </w:r>
+      <w:r>
+        <w:t xml:space="preserve">.</w:t>
+      </w:r>
+      <w:r>
+        <w:t xml:space="preserve"> </w:t>
+      </w:r>
+      <w:r>
+        <w:t xml:space="preserve">Given the continued rapid global loss of biodiversity</w:t>
+      </w:r>
+      <w:r>
+        <w:t xml:space="preserve"> </w:t>
+      </w:r>
+      <w:r>
+        <w:t xml:space="preserve">(</w:t>
+      </w:r>
+      <w:hyperlink w:anchor="ref-ceballos2015">
+        <w:r>
+          <w:rPr>
+            <w:rStyle w:val="InternetLink"/>
+          </w:rPr>
+          <w:t xml:space="preserve">Ceballos et al. 2015</w:t>
+        </w:r>
+      </w:hyperlink>
+      <w:r>
+        <w:t xml:space="preserve">;</w:t>
+      </w:r>
+      <w:r>
+        <w:t xml:space="preserve"> </w:t>
+      </w:r>
+      <w:hyperlink w:anchor="ref-ceballos2017">
+        <w:r>
+          <w:rPr>
+            <w:rStyle w:val="InternetLink"/>
+          </w:rPr>
+          <w:t xml:space="preserve">Ceballos, Ehrlich, and Dirzo 2017</w:t>
+        </w:r>
+      </w:hyperlink>
+      <w:r>
+        <w:t xml:space="preserve">)</w:t>
+      </w:r>
+      <w:r>
+        <w:t xml:space="preserve">, understanding the mechanisms and consequences of such loss is vital.</w:t>
+      </w:r>
+      <w:r>
+        <w:t xml:space="preserve"> </w:t>
+      </w:r>
+      <w:r>
+        <w:t xml:space="preserve">Although a number of drivers of biodiversity loss have been identified</w:t>
+      </w:r>
+      <w:r>
+        <w:t xml:space="preserve"> </w:t>
+      </w:r>
+      <w:r>
+        <w:t xml:space="preserve">(e.g.</w:t>
+      </w:r>
+      <w:r>
+        <w:t xml:space="preserve"> </w:t>
+      </w:r>
+      <w:hyperlink w:anchor="ref-maxwell2016a">
+        <w:r>
+          <w:rPr>
+            <w:rStyle w:val="InternetLink"/>
+          </w:rPr>
+          <w:t xml:space="preserve">Maxwell et al. 2016</w:t>
+        </w:r>
+      </w:hyperlink>
+      <w:r>
+        <w:t xml:space="preserve">)</w:t>
       </w:r>
       <w:r>
         <w:t xml:space="preserve">, one of the most prevalent and widespread ones is human exploitation of habitats and natural resources, both directly (e.g. through hunting or habitat loss to agriculture) or indirectly (e.g. through international trade in natural resources)</w:t>
@@ -227,16 +253,21 @@
         <w:t xml:space="preserve"> </w:t>
       </w:r>
       <w:r>
-        <w:t xml:space="preserve">(e.g. Wilting et al. 2017)</w:t>
-      </w:r>
-      <w:r>
-        <w:t xml:space="preserve">. Because resource use is fundamentally driven by economic and social processes, it has long been recognised that accurate predictions thereof is reliant as much on understanding resource dynamics as it is on understanding human behaviour and decision-making</w:t>
-      </w:r>
-      <w:r>
-        <w:t xml:space="preserve"> </w:t>
-      </w:r>
-      <w:r>
-        <w:t xml:space="preserve">(Milner-Gulland 2012; Schlüter et al. 2012)</w:t>
+        <w:t xml:space="preserve">(e.g.</w:t>
+      </w:r>
+      <w:r>
+        <w:t xml:space="preserve"> </w:t>
+      </w:r>
+      <w:hyperlink w:anchor="ref-wilting2017">
+        <w:r>
+          <w:rPr>
+            <w:rStyle w:val="InternetLink"/>
+          </w:rPr>
+          <w:t xml:space="preserve">Wilting et al. 2017</w:t>
+        </w:r>
+      </w:hyperlink>
+      <w:r>
+        <w:t xml:space="preserve">)</w:t>
       </w:r>
       <w:r>
         <w:t xml:space="preserve">.</w:t>
@@ -245,6 +276,46 @@
         <w:t xml:space="preserve"> </w:t>
       </w:r>
       <w:r>
+        <w:t xml:space="preserve">Because resource use is fundamentally driven by economic and social processes, it has long been recognised that accurate predictions thereof is reliant as much on understanding resource dynamics as it is on understanding human behaviour and decision-making</w:t>
+      </w:r>
+      <w:r>
+        <w:t xml:space="preserve"> </w:t>
+      </w:r>
+      <w:r>
+        <w:t xml:space="preserve">(</w:t>
+      </w:r>
+      <w:hyperlink w:anchor="ref-milner-gulland2012">
+        <w:r>
+          <w:rPr>
+            <w:rStyle w:val="InternetLink"/>
+          </w:rPr>
+          <w:t xml:space="preserve">Milner-Gulland 2012</w:t>
+        </w:r>
+      </w:hyperlink>
+      <w:r>
+        <w:t xml:space="preserve">;</w:t>
+      </w:r>
+      <w:r>
+        <w:t xml:space="preserve"> </w:t>
+      </w:r>
+      <w:hyperlink w:anchor="ref-schlüter2012">
+        <w:r>
+          <w:rPr>
+            <w:rStyle w:val="InternetLink"/>
+          </w:rPr>
+          <w:t xml:space="preserve">Schlüter et al. 2012</w:t>
+        </w:r>
+      </w:hyperlink>
+      <w:r>
+        <w:t xml:space="preserve">)</w:t>
+      </w:r>
+      <w:r>
+        <w:t xml:space="preserve">.</w:t>
+      </w:r>
+      <w:r>
+        <w:t xml:space="preserve"> </w:t>
+      </w:r>
+      <w:r>
         <w:t xml:space="preserve">Thus, the development of socio-ecological models in which natural resource dynamics and human decision making interact is becoming increasingly urgent.</w:t>
       </w:r>
     </w:p>
@@ -264,8 +335,30 @@
       <w:r>
         <w:t xml:space="preserve"> </w:t>
       </w:r>
-      <w:r>
-        <w:t xml:space="preserve">Orach, Duit, and Schlüter (2020)</w:t>
+      <w:hyperlink w:anchor="ref-orach2020">
+        <w:r>
+          <w:rPr>
+            <w:rStyle w:val="InternetLink"/>
+          </w:rPr>
+          <w:t xml:space="preserve">Orach, Duit, and Schlüter</w:t>
+        </w:r>
+      </w:hyperlink>
+      <w:r>
+        <w:t xml:space="preserve"> </w:t>
+      </w:r>
+      <w:r>
+        <w:t xml:space="preserve">(</w:t>
+      </w:r>
+      <w:hyperlink w:anchor="ref-orach2020">
+        <w:r>
+          <w:rPr>
+            <w:rStyle w:val="InternetLink"/>
+          </w:rPr>
+          <w:t xml:space="preserve">2020</w:t>
+        </w:r>
+      </w:hyperlink>
+      <w:r>
+        <w:t xml:space="preserve">)</w:t>
       </w:r>
       <w:r>
         <w:t xml:space="preserve"> </w:t>
@@ -276,8 +369,30 @@
       <w:r>
         <w:t xml:space="preserve"> </w:t>
       </w:r>
-      <w:r>
-        <w:t xml:space="preserve">Cusack et al. (2020)</w:t>
+      <w:hyperlink w:anchor="ref-cusack2020">
+        <w:r>
+          <w:rPr>
+            <w:rStyle w:val="InternetLink"/>
+          </w:rPr>
+          <w:t xml:space="preserve">Cusack et al.</w:t>
+        </w:r>
+      </w:hyperlink>
+      <w:r>
+        <w:t xml:space="preserve"> </w:t>
+      </w:r>
+      <w:r>
+        <w:t xml:space="preserve">(</w:t>
+      </w:r>
+      <w:hyperlink w:anchor="ref-cusack2020">
+        <w:r>
+          <w:rPr>
+            <w:rStyle w:val="InternetLink"/>
+          </w:rPr>
+          <w:t xml:space="preserve">2020</w:t>
+        </w:r>
+      </w:hyperlink>
+      <w:r>
+        <w:t xml:space="preserve">)</w:t>
       </w:r>
       <w:r>
         <w:t xml:space="preserve"> </w:t>
@@ -289,28 +404,116 @@
         <w:t xml:space="preserve"> </w:t>
       </w:r>
       <w:r>
-        <w:t xml:space="preserve">(Duthie et al. 2018)</w:t>
-      </w:r>
-      <w:r>
-        <w:t xml:space="preserve"> </w:t>
-      </w:r>
-      <w:r>
-        <w:t xml:space="preserve">to assess the effect of lobbying on species extinction risk. Although such modelling efforts represent significant progress in modelling complex socio-ecological systems, their increased complexity poses to two, interlinked, challenges. First, models are often difficult to communicate clearly to non-specialist audiences in the first place, and this challenge increases with model complexity</w:t>
-      </w:r>
-      <w:r>
-        <w:t xml:space="preserve"> </w:t>
-      </w:r>
-      <w:r>
-        <w:t xml:space="preserve">(Grimm et al. 2006)</w:t>
-      </w:r>
-      <w:r>
-        <w:t xml:space="preserve">. This is particularly important for models for resource use in socio-ecological systems, as they are often specifically intended for use by managers or stakeholders who may lack technical expertise. Much has been said about improving the uptake of models in such settings</w:t>
-      </w:r>
-      <w:r>
-        <w:t xml:space="preserve"> </w:t>
-      </w:r>
-      <w:r>
-        <w:t xml:space="preserve">(e.g. Addison et al. 2013; Schuwirth et al. 2019; Will et al. 2021)</w:t>
+        <w:t xml:space="preserve">(</w:t>
+      </w:r>
+      <w:hyperlink w:anchor="ref-duthie2018">
+        <w:r>
+          <w:rPr>
+            <w:rStyle w:val="InternetLink"/>
+          </w:rPr>
+          <w:t xml:space="preserve">Duthie et al. 2018</w:t>
+        </w:r>
+      </w:hyperlink>
+      <w:r>
+        <w:t xml:space="preserve">)</w:t>
+      </w:r>
+      <w:r>
+        <w:t xml:space="preserve"> </w:t>
+      </w:r>
+      <w:r>
+        <w:t xml:space="preserve">to assess the effect of lobbying on species extinction risk.</w:t>
+      </w:r>
+      <w:r>
+        <w:t xml:space="preserve"> </w:t>
+      </w:r>
+      <w:r>
+        <w:t xml:space="preserve">Although such modelling efforts represent significant progress in modelling complex socio-ecological systems, their increased complexity poses to two, interlinked, challenges.</w:t>
+      </w:r>
+      <w:r>
+        <w:t xml:space="preserve"> </w:t>
+      </w:r>
+      <w:r>
+        <w:t xml:space="preserve">First, models are often difficult to communicate clearly to non-specialist audiences in the first place, and this challenge increases with model complexity</w:t>
+      </w:r>
+      <w:r>
+        <w:t xml:space="preserve"> </w:t>
+      </w:r>
+      <w:r>
+        <w:t xml:space="preserve">(</w:t>
+      </w:r>
+      <w:hyperlink w:anchor="ref-grimm2006">
+        <w:r>
+          <w:rPr>
+            <w:rStyle w:val="InternetLink"/>
+          </w:rPr>
+          <w:t xml:space="preserve">Grimm et al. 2006</w:t>
+        </w:r>
+      </w:hyperlink>
+      <w:r>
+        <w:t xml:space="preserve">)</w:t>
+      </w:r>
+      <w:r>
+        <w:t xml:space="preserve">.</w:t>
+      </w:r>
+      <w:r>
+        <w:t xml:space="preserve"> </w:t>
+      </w:r>
+      <w:r>
+        <w:t xml:space="preserve">This is particularly important for models for resource use in socio-ecological systems, as they are often specifically intended for use by managers or stakeholders who may lack technical expertise.</w:t>
+      </w:r>
+      <w:r>
+        <w:t xml:space="preserve"> </w:t>
+      </w:r>
+      <w:r>
+        <w:t xml:space="preserve">Much has been said about improving the uptake of models in such settings</w:t>
+      </w:r>
+      <w:r>
+        <w:t xml:space="preserve"> </w:t>
+      </w:r>
+      <w:r>
+        <w:t xml:space="preserve">(e.g.</w:t>
+      </w:r>
+      <w:r>
+        <w:t xml:space="preserve"> </w:t>
+      </w:r>
+      <w:hyperlink w:anchor="ref-addison2013">
+        <w:r>
+          <w:rPr>
+            <w:rStyle w:val="InternetLink"/>
+          </w:rPr>
+          <w:t xml:space="preserve">Addison et al. 2013</w:t>
+        </w:r>
+      </w:hyperlink>
+      <w:r>
+        <w:t xml:space="preserve">;</w:t>
+      </w:r>
+      <w:r>
+        <w:t xml:space="preserve"> </w:t>
+      </w:r>
+      <w:hyperlink w:anchor="ref-schuwirth2019">
+        <w:r>
+          <w:rPr>
+            <w:rStyle w:val="InternetLink"/>
+          </w:rPr>
+          <w:t xml:space="preserve">Schuwirth et al. 2019</w:t>
+        </w:r>
+      </w:hyperlink>
+      <w:r>
+        <w:t xml:space="preserve">;</w:t>
+      </w:r>
+      <w:r>
+        <w:t xml:space="preserve"> </w:t>
+      </w:r>
+      <w:hyperlink w:anchor="ref-will2021">
+        <w:r>
+          <w:rPr>
+            <w:rStyle w:val="InternetLink"/>
+          </w:rPr>
+          <w:t xml:space="preserve">Will et al. 2021</w:t>
+        </w:r>
+      </w:hyperlink>
+      <w:r>
+        <w:t xml:space="preserve">)</w:t>
       </w:r>
       <w:r>
         <w:t xml:space="preserve">, and detailed documentation of the purpose, organisation and predictions has been highlighted as particularly important</w:t>
@@ -319,28 +522,99 @@
         <w:t xml:space="preserve"> </w:t>
       </w:r>
       <w:r>
-        <w:t xml:space="preserve">(Grimm et al. 2020)</w:t>
-      </w:r>
-      <w:r>
-        <w:t xml:space="preserve">. Even so, often the evidence for practical uptake of many models is limited</w:t>
-      </w:r>
-      <w:r>
-        <w:t xml:space="preserve"> </w:t>
-      </w:r>
-      <w:r>
-        <w:t xml:space="preserve">(Addison et al. 2013; Zasada et al. 2017)</w:t>
-      </w:r>
-      <w:r>
-        <w:t xml:space="preserve">. Second, their complexity implies the need for extensive data to parameterise them effectively. In terms of socio-ecological systems, while data to parameterise the ecological component are often relatively easily available, the human decision-making components are often based on limited theory and lack a general empirical basis</w:t>
-      </w:r>
-      <w:r>
-        <w:t xml:space="preserve"> </w:t>
-      </w:r>
-      <w:r>
-        <w:t xml:space="preserve">(Groeneveld et al. 2017)</w:t>
-      </w:r>
-      <w:r>
-        <w:t xml:space="preserve">. Not only may this lead to limited predictive power, a perceived lack of empirical basis may negatively affect their acceptance by stakeholders</w:t>
+        <w:t xml:space="preserve">(</w:t>
+      </w:r>
+      <w:hyperlink w:anchor="ref-grimm2020">
+        <w:r>
+          <w:rPr>
+            <w:rStyle w:val="InternetLink"/>
+          </w:rPr>
+          <w:t xml:space="preserve">Grimm et al. 2020</w:t>
+        </w:r>
+      </w:hyperlink>
+      <w:r>
+        <w:t xml:space="preserve">)</w:t>
+      </w:r>
+      <w:r>
+        <w:t xml:space="preserve">.</w:t>
+      </w:r>
+      <w:r>
+        <w:t xml:space="preserve"> </w:t>
+      </w:r>
+      <w:r>
+        <w:t xml:space="preserve">Even so, often the evidence for practical uptake of many models is limited</w:t>
+      </w:r>
+      <w:r>
+        <w:t xml:space="preserve"> </w:t>
+      </w:r>
+      <w:r>
+        <w:t xml:space="preserve">(</w:t>
+      </w:r>
+      <w:hyperlink w:anchor="ref-addison2013">
+        <w:r>
+          <w:rPr>
+            <w:rStyle w:val="InternetLink"/>
+          </w:rPr>
+          <w:t xml:space="preserve">Addison et al. 2013</w:t>
+        </w:r>
+      </w:hyperlink>
+      <w:r>
+        <w:t xml:space="preserve">;</w:t>
+      </w:r>
+      <w:r>
+        <w:t xml:space="preserve"> </w:t>
+      </w:r>
+      <w:hyperlink w:anchor="ref-zasada2017">
+        <w:r>
+          <w:rPr>
+            <w:rStyle w:val="InternetLink"/>
+          </w:rPr>
+          <w:t xml:space="preserve">Zasada et al. 2017</w:t>
+        </w:r>
+      </w:hyperlink>
+      <w:r>
+        <w:t xml:space="preserve">)</w:t>
+      </w:r>
+      <w:r>
+        <w:t xml:space="preserve">.</w:t>
+      </w:r>
+      <w:r>
+        <w:t xml:space="preserve"> </w:t>
+      </w:r>
+      <w:r>
+        <w:t xml:space="preserve">Second, their complexity implies the need for extensive data to parameterise them effectively.</w:t>
+      </w:r>
+      <w:r>
+        <w:t xml:space="preserve"> </w:t>
+      </w:r>
+      <w:r>
+        <w:t xml:space="preserve">In terms of socio-ecological systems, while data to parameterise the ecological component are often relatively easily available, the human decision-making components are often based on limited theory and lack a general empirical basis</w:t>
+      </w:r>
+      <w:r>
+        <w:t xml:space="preserve"> </w:t>
+      </w:r>
+      <w:r>
+        <w:t xml:space="preserve">(</w:t>
+      </w:r>
+      <w:hyperlink w:anchor="ref-groeneveld2017">
+        <w:r>
+          <w:rPr>
+            <w:rStyle w:val="InternetLink"/>
+          </w:rPr>
+          <w:t xml:space="preserve">Groeneveld et al. 2017</w:t>
+        </w:r>
+      </w:hyperlink>
+      <w:r>
+        <w:t xml:space="preserve">)</w:t>
+      </w:r>
+      <w:r>
+        <w:t xml:space="preserve">.</w:t>
+      </w:r>
+      <w:r>
+        <w:t xml:space="preserve"> </w:t>
+      </w:r>
+      <w:r>
+        <w:t xml:space="preserve">Not only may this lead to limited predictive power, a perceived lack of empirical basis may negatively affect their acceptance by stakeholders</w:t>
       </w:r>
       <w:r>
         <w:t xml:space="preserve"> </w:t>
@@ -358,7 +632,21 @@
         <w:t xml:space="preserve"> </w:t>
       </w:r>
       <w:r>
-        <w:t xml:space="preserve">as in Kolkman et al. 2016)</w:t>
+        <w:t xml:space="preserve">as in</w:t>
+      </w:r>
+      <w:r>
+        <w:t xml:space="preserve"> </w:t>
+      </w:r>
+      <w:hyperlink w:anchor="ref-kolkman2016">
+        <w:r>
+          <w:rPr>
+            <w:rStyle w:val="InternetLink"/>
+          </w:rPr>
+          <w:t xml:space="preserve">Kolkman et al. 2016</w:t>
+        </w:r>
+      </w:hyperlink>
+      <w:r>
+        <w:t xml:space="preserve">)</w:t>
       </w:r>
       <w:r>
         <w:t xml:space="preserve">.</w:t>
@@ -381,7 +669,46 @@
         <w:t xml:space="preserve"> </w:t>
       </w:r>
       <w:r>
-        <w:t xml:space="preserve">(Sandbrook, Adams, and Monteferri 2015; Chabris 2017; Redpath et al. 2018)</w:t>
+        <w:t xml:space="preserve">(</w:t>
+      </w:r>
+      <w:hyperlink w:anchor="ref-sandbrook2015">
+        <w:r>
+          <w:rPr>
+            <w:rStyle w:val="InternetLink"/>
+          </w:rPr>
+          <w:t xml:space="preserve">Sandbrook, Adams, and Monteferri 2015</w:t>
+        </w:r>
+      </w:hyperlink>
+      <w:r>
+        <w:t xml:space="preserve">;</w:t>
+      </w:r>
+      <w:r>
+        <w:t xml:space="preserve"> </w:t>
+      </w:r>
+      <w:hyperlink w:anchor="ref-chabris2017">
+        <w:r>
+          <w:rPr>
+            <w:rStyle w:val="InternetLink"/>
+          </w:rPr>
+          <w:t xml:space="preserve">Chabris 2017</w:t>
+        </w:r>
+      </w:hyperlink>
+      <w:r>
+        <w:t xml:space="preserve">;</w:t>
+      </w:r>
+      <w:r>
+        <w:t xml:space="preserve"> </w:t>
+      </w:r>
+      <w:hyperlink w:anchor="ref-redpath2018">
+        <w:r>
+          <w:rPr>
+            <w:rStyle w:val="InternetLink"/>
+          </w:rPr>
+          <w:t xml:space="preserve">Redpath et al. 2018</w:t>
+        </w:r>
+      </w:hyperlink>
+      <w:r>
+        <w:t xml:space="preserve">)</w:t>
       </w:r>
       <w:r>
         <w:t xml:space="preserve">, including as tools to aid the communication of complex ideas and processes to non-specialists</w:t>
@@ -390,7 +717,46 @@
         <w:t xml:space="preserve"> </w:t>
       </w:r>
       <w:r>
-        <w:t xml:space="preserve">(Garcia, Dray, and Waeber 2016; Tan et al. 2018; Fjaellingsdal and Kloeckner 2019)</w:t>
+        <w:t xml:space="preserve">(</w:t>
+      </w:r>
+      <w:hyperlink w:anchor="ref-garcia2016">
+        <w:r>
+          <w:rPr>
+            <w:rStyle w:val="InternetLink"/>
+          </w:rPr>
+          <w:t xml:space="preserve">Garcia, Dray, and Waeber 2016</w:t>
+        </w:r>
+      </w:hyperlink>
+      <w:r>
+        <w:t xml:space="preserve">;</w:t>
+      </w:r>
+      <w:r>
+        <w:t xml:space="preserve"> </w:t>
+      </w:r>
+      <w:hyperlink w:anchor="ref-tan2018">
+        <w:r>
+          <w:rPr>
+            <w:rStyle w:val="InternetLink"/>
+          </w:rPr>
+          <w:t xml:space="preserve">Tan et al. 2018</w:t>
+        </w:r>
+      </w:hyperlink>
+      <w:r>
+        <w:t xml:space="preserve">;</w:t>
+      </w:r>
+      <w:r>
+        <w:t xml:space="preserve"> </w:t>
+      </w:r>
+      <w:hyperlink w:anchor="ref-fjaellingsdal2019">
+        <w:r>
+          <w:rPr>
+            <w:rStyle w:val="InternetLink"/>
+          </w:rPr>
+          <w:t xml:space="preserve">Fjaellingsdal and Kloeckner 2019</w:t>
+        </w:r>
+      </w:hyperlink>
+      <w:r>
+        <w:t xml:space="preserve">)</w:t>
       </w:r>
       <w:r>
         <w:t xml:space="preserve">.</w:t>
@@ -455,13 +821,75 @@
         <w:t xml:space="preserve"> </w:t>
       </w:r>
       <w:r>
-        <w:t xml:space="preserve">(e.g. Meinzen-Dick et al. 2016; Villamor and Badmos 2016; S. Rakotonarivo et al. 2021; O. S. Rakotonarivo et al. 2021)</w:t>
-      </w:r>
-      <w:r>
-        <w:t xml:space="preserve"> </w:t>
-      </w:r>
-      <w:r>
-        <w:t xml:space="preserve">on what affects decision-making in socio-ecological systems. A less well-explored potential of using this approach is using in-game decisions directly as a</w:t>
+        <w:t xml:space="preserve">(e.g.</w:t>
+      </w:r>
+      <w:r>
+        <w:t xml:space="preserve"> </w:t>
+      </w:r>
+      <w:hyperlink w:anchor="ref-meinzen-dick2016">
+        <w:r>
+          <w:rPr>
+            <w:rStyle w:val="InternetLink"/>
+          </w:rPr>
+          <w:t xml:space="preserve">Meinzen-Dick et al. 2016</w:t>
+        </w:r>
+      </w:hyperlink>
+      <w:r>
+        <w:t xml:space="preserve">;</w:t>
+      </w:r>
+      <w:r>
+        <w:t xml:space="preserve"> </w:t>
+      </w:r>
+      <w:hyperlink w:anchor="ref-villamor2016">
+        <w:r>
+          <w:rPr>
+            <w:rStyle w:val="InternetLink"/>
+          </w:rPr>
+          <w:t xml:space="preserve">Villamor and Badmos 2016</w:t>
+        </w:r>
+      </w:hyperlink>
+      <w:r>
+        <w:t xml:space="preserve">;</w:t>
+      </w:r>
+      <w:r>
+        <w:t xml:space="preserve"> </w:t>
+      </w:r>
+      <w:hyperlink w:anchor="ref-rakotonarivo2021">
+        <w:r>
+          <w:rPr>
+            <w:rStyle w:val="InternetLink"/>
+          </w:rPr>
+          <w:t xml:space="preserve">S. Rakotonarivo et al. 2021</w:t>
+        </w:r>
+      </w:hyperlink>
+      <w:r>
+        <w:t xml:space="preserve">;</w:t>
+      </w:r>
+      <w:r>
+        <w:t xml:space="preserve"> </w:t>
+      </w:r>
+      <w:hyperlink w:anchor="ref-rakotonarivo2021a">
+        <w:r>
+          <w:rPr>
+            <w:rStyle w:val="InternetLink"/>
+          </w:rPr>
+          <w:t xml:space="preserve">O. S. Rakotonarivo et al. 2021</w:t>
+        </w:r>
+      </w:hyperlink>
+      <w:r>
+        <w:t xml:space="preserve">)</w:t>
+      </w:r>
+      <w:r>
+        <w:t xml:space="preserve"> </w:t>
+      </w:r>
+      <w:r>
+        <w:t xml:space="preserve">on what affects decision-making in socio-ecological systems.</w:t>
+      </w:r>
+      <w:r>
+        <w:t xml:space="preserve"> </w:t>
+      </w:r>
+      <w:r>
+        <w:t xml:space="preserve">A less well-explored potential of using this approach is using in-game decisions directly as a</w:t>
       </w:r>
       <w:r>
         <w:t xml:space="preserve"> </w:t>
@@ -479,13 +907,30 @@
         <w:t xml:space="preserve"> </w:t>
       </w:r>
       <w:r>
-        <w:t xml:space="preserve">source to improve the parameterisation of the underlying model itself. Many existing models represent human decision-making by relatively crude algorithms (e.g. fully rational utility maximisation) despite widespread recognition that this does not reflect real-world decision-making</w:t>
-      </w:r>
-      <w:r>
-        <w:t xml:space="preserve"> </w:t>
-      </w:r>
-      <w:r>
-        <w:t xml:space="preserve">(Groeneveld et al. 2017)</w:t>
+        <w:t xml:space="preserve">source to improve the parameterisation of the underlying model itself.</w:t>
+      </w:r>
+      <w:r>
+        <w:t xml:space="preserve"> </w:t>
+      </w:r>
+      <w:r>
+        <w:t xml:space="preserve">Many existing models represent human decision-making by relatively crude algorithms (e.g. fully rational utility maximisation) despite widespread recognition that this does not reflect real-world decision-making</w:t>
+      </w:r>
+      <w:r>
+        <w:t xml:space="preserve"> </w:t>
+      </w:r>
+      <w:r>
+        <w:t xml:space="preserve">(</w:t>
+      </w:r>
+      <w:hyperlink w:anchor="ref-groeneveld2017">
+        <w:r>
+          <w:rPr>
+            <w:rStyle w:val="InternetLink"/>
+          </w:rPr>
+          <w:t xml:space="preserve">Groeneveld et al. 2017</w:t>
+        </w:r>
+      </w:hyperlink>
+      <w:r>
+        <w:t xml:space="preserve">)</w:t>
       </w:r>
       <w:r>
         <w:t xml:space="preserve">.</w:t>
@@ -551,7 +996,18 @@
         <w:t xml:space="preserve"> </w:t>
       </w:r>
       <w:r>
-        <w:t xml:space="preserve">(Sipper and Moore 2020)</w:t>
+        <w:t xml:space="preserve">(</w:t>
+      </w:r>
+      <w:hyperlink w:anchor="ref-sipper2020">
+        <w:r>
+          <w:rPr>
+            <w:rStyle w:val="InternetLink"/>
+          </w:rPr>
+          <w:t xml:space="preserve">Sipper and Moore 2020</w:t>
+        </w:r>
+      </w:hyperlink>
+      <w:r>
+        <w:t xml:space="preserve">)</w:t>
       </w:r>
       <w:r>
         <w:t xml:space="preserve"> </w:t>
@@ -563,7 +1019,18 @@
         <w:t xml:space="preserve"> </w:t>
       </w:r>
       <w:r>
-        <w:t xml:space="preserve">(Khatib et al. 2011)</w:t>
+        <w:t xml:space="preserve">(</w:t>
+      </w:r>
+      <w:hyperlink w:anchor="ref-khatib2011">
+        <w:r>
+          <w:rPr>
+            <w:rStyle w:val="InternetLink"/>
+          </w:rPr>
+          <w:t xml:space="preserve">Khatib et al. 2011</w:t>
+        </w:r>
+      </w:hyperlink>
+      <w:r>
+        <w:t xml:space="preserve">)</w:t>
       </w:r>
       <w:r>
         <w:t xml:space="preserve">, and classification of fluorescence microscopy images</w:t>
@@ -572,7 +1039,18 @@
         <w:t xml:space="preserve"> </w:t>
       </w:r>
       <w:r>
-        <w:t xml:space="preserve">(Sullivan et al. 2018)</w:t>
+        <w:t xml:space="preserve">(</w:t>
+      </w:r>
+      <w:hyperlink w:anchor="ref-sullivan2018">
+        <w:r>
+          <w:rPr>
+            <w:rStyle w:val="InternetLink"/>
+          </w:rPr>
+          <w:t xml:space="preserve">Sullivan et al. 2018</w:t>
+        </w:r>
+      </w:hyperlink>
+      <w:r>
+        <w:t xml:space="preserve">)</w:t>
       </w:r>
       <w:r>
         <w:t xml:space="preserve">), but remains rare in conservation science</w:t>
@@ -581,10 +1059,30 @@
         <w:t xml:space="preserve"> </w:t>
       </w:r>
       <w:r>
-        <w:t xml:space="preserve">(but see van den Bergh et al. 2021)</w:t>
-      </w:r>
-      <w:r>
-        <w:t xml:space="preserve">. Thus, model-games can be considered</w:t>
+        <w:t xml:space="preserve">(but see</w:t>
+      </w:r>
+      <w:r>
+        <w:t xml:space="preserve"> </w:t>
+      </w:r>
+      <w:hyperlink w:anchor="ref-vandenbergh2021">
+        <w:r>
+          <w:rPr>
+            <w:rStyle w:val="InternetLink"/>
+          </w:rPr>
+          <w:t xml:space="preserve">van den Bergh et al. 2021</w:t>
+        </w:r>
+      </w:hyperlink>
+      <w:r>
+        <w:t xml:space="preserve">)</w:t>
+      </w:r>
+      <w:r>
+        <w:t xml:space="preserve">.</w:t>
+      </w:r>
+      <w:r>
+        <w:t xml:space="preserve"> </w:t>
+      </w:r>
+      <w:r>
+        <w:t xml:space="preserve">Thus, model-games can be considered</w:t>
       </w:r>
       <w:r>
         <w:t xml:space="preserve"> </w:t>
@@ -602,7 +1100,18 @@
         <w:t xml:space="preserve"> </w:t>
       </w:r>
       <w:r>
-        <w:t xml:space="preserve">(Duthie et al. 2021)</w:t>
+        <w:t xml:space="preserve">(</w:t>
+      </w:r>
+      <w:hyperlink w:anchor="ref-duthie2021">
+        <w:r>
+          <w:rPr>
+            <w:rStyle w:val="InternetLink"/>
+          </w:rPr>
+          <w:t xml:space="preserve">Duthie et al. 2021</w:t>
+        </w:r>
+      </w:hyperlink>
+      <w:r>
+        <w:t xml:space="preserve">)</w:t>
       </w:r>
       <w:r>
         <w:t xml:space="preserve"> </w:t>
@@ -672,7 +1181,7 @@
       </w:r>
     </w:p>
     <w:bookmarkEnd w:id="22"/>
-    <w:bookmarkStart w:id="40" w:name="outline-of-approach"/>
+    <w:bookmarkStart w:id="42" w:name="outline-of-approach"/>
     <w:p>
       <w:pPr>
         <w:pStyle w:val="Heading1"/>
@@ -780,7 +1289,7 @@
     </w:p>
     <w:bookmarkEnd w:id="25"/>
     <w:bookmarkEnd w:id="26"/>
-    <w:bookmarkStart w:id="39" w:name="animalfarm"/>
+    <w:bookmarkStart w:id="41" w:name="animalfarm"/>
     <w:p>
       <w:pPr>
         <w:pStyle w:val="Heading2"/>
@@ -975,8 +1484,381 @@
       <w:r>
         <w:t xml:space="preserve"> </w:t>
       </w:r>
-      <w:r>
-        <w:t xml:space="preserve">The current implementation of A&amp;F continues for a maximum of 20 time steps, following the initial five, at which point the game session is ended and the player is presented with a scoreboard.</w:t>
+    </w:p>
+    <w:bookmarkEnd w:id="30"/>
+    <w:bookmarkStart w:id="37" w:name="user-interface"/>
+    <w:p>
+      <w:pPr>
+        <w:pStyle w:val="Heading3"/>
+      </w:pPr>
+      <w:r>
+        <w:t xml:space="preserve">User interface</w:t>
+      </w:r>
+    </w:p>
+    <w:p>
+      <w:pPr>
+        <w:pStyle w:val="FirstParagraph"/>
+      </w:pPr>
+      <w:r>
+        <w:t xml:space="preserve">The user interface for A&amp;F is a web application is coded in R, using</w:t>
+      </w:r>
+      <w:r>
+        <w:t xml:space="preserve"> </w:t>
+      </w:r>
+      <w:hyperlink r:id="rId31">
+        <w:r>
+          <w:rPr>
+            <w:rStyle w:val="VerbatimChar"/>
+          </w:rPr>
+          <w:t xml:space="preserve">Shiny</w:t>
+        </w:r>
+      </w:hyperlink>
+      <w:r>
+        <w:t xml:space="preserve"> </w:t>
+      </w:r>
+      <w:r>
+        <w:t xml:space="preserve">(1.6.0), and packages</w:t>
+      </w:r>
+      <w:r>
+        <w:t xml:space="preserve"> </w:t>
+      </w:r>
+      <w:hyperlink r:id="rId32">
+        <w:r>
+          <w:rPr>
+            <w:rStyle w:val="VerbatimChar"/>
+          </w:rPr>
+          <w:t xml:space="preserve">shinyjs</w:t>
+        </w:r>
+      </w:hyperlink>
+      <w:r>
+        <w:t xml:space="preserve"> </w:t>
+      </w:r>
+      <w:r>
+        <w:t xml:space="preserve">(2.0.0),</w:t>
+      </w:r>
+      <w:r>
+        <w:t xml:space="preserve"> </w:t>
+      </w:r>
+      <w:hyperlink r:id="rId33">
+        <w:r>
+          <w:rPr>
+            <w:rStyle w:val="VerbatimChar"/>
+          </w:rPr>
+          <w:t xml:space="preserve">shinyBS</w:t>
+        </w:r>
+      </w:hyperlink>
+      <w:r>
+        <w:t xml:space="preserve"> </w:t>
+      </w:r>
+      <w:r>
+        <w:t xml:space="preserve">(0.61), and</w:t>
+      </w:r>
+      <w:r>
+        <w:t xml:space="preserve"> </w:t>
+      </w:r>
+      <w:hyperlink r:id="rId34">
+        <w:r>
+          <w:rPr>
+            <w:rStyle w:val="VerbatimChar"/>
+          </w:rPr>
+          <w:t xml:space="preserve">waiter</w:t>
+        </w:r>
+      </w:hyperlink>
+      <w:r>
+        <w:t xml:space="preserve"> </w:t>
+      </w:r>
+      <w:r>
+        <w:t xml:space="preserve">(0.2.2).</w:t>
+      </w:r>
+    </w:p>
+    <w:p>
+      <w:pPr>
+        <w:pStyle w:val="TextBody"/>
+      </w:pPr>
+      <w:r>
+        <w:t xml:space="preserve">On starting a new game session, the player is presented with a series of introductory screens explaining the background, flow and objective of the game</w:t>
+      </w:r>
+      <w:r>
+        <w:t xml:space="preserve"> </w:t>
+      </w:r>
+      <w:r>
+        <w:t xml:space="preserve">, after which they are asked to enter a player name, which is stored and used to show player scores as the end of a session, compared to previous sessions by other players.</w:t>
+      </w:r>
+    </w:p>
+    <w:p>
+      <w:pPr>
+        <w:pStyle w:val="TextBody"/>
+      </w:pPr>
+      <w:r>
+        <w:t xml:space="preserve">The main game screen consists of four components (</w:t>
+      </w:r>
+      <w:r>
+        <w:rPr>
+          <w:bCs/>
+          <w:b/>
+        </w:rPr>
+        <w:t xml:space="preserve">FIG X</w:t>
+      </w:r>
+      <w:r>
+        <w:t xml:space="preserve">).</w:t>
+      </w:r>
+      <w:r>
+        <w:t xml:space="preserve"> </w:t>
+      </w:r>
+      <w:r>
+        <w:t xml:space="preserve">First, a trajectory plot (</w:t>
+      </w:r>
+      <w:r>
+        <w:rPr>
+          <w:bCs/>
+          <w:b/>
+        </w:rPr>
+        <w:t xml:space="preserve">Fig Xa</w:t>
+      </w:r>
+      <w:r>
+        <w:t xml:space="preserve">) showing (1) observed animal population numbers and (2) agricultural yield for each farmer in each time step, up to time</w:t>
+      </w:r>
+      <w:r>
+        <w:t xml:space="preserve"> </w:t>
+      </w:r>
+      <m:oMath>
+        <m:r>
+          <m:t>t</m:t>
+        </m:r>
+      </m:oMath>
+      <w:r>
+        <w:t xml:space="preserve"> </w:t>
+      </w:r>
+      <w:r>
+        <w:t xml:space="preserve">(at the start of the game this will show five observations from the initialisation steps described above).</w:t>
+      </w:r>
+      <w:r>
+        <w:t xml:space="preserve"> </w:t>
+      </w:r>
+      <w:r>
+        <w:t xml:space="preserve">Agricultural yield is expressed as a % of</w:t>
+      </w:r>
+      <w:r>
+        <w:t xml:space="preserve"> </w:t>
+      </w:r>
+      <w:r>
+        <w:t xml:space="preserve">“</w:t>
+      </w:r>
+      <w:r>
+        <w:t xml:space="preserve">maximum unaffected yield,</w:t>
+      </w:r>
+      <w:r>
+        <w:t xml:space="preserve">”</w:t>
+      </w:r>
+      <w:r>
+        <w:t xml:space="preserve"> </w:t>
+      </w:r>
+      <w:r>
+        <w:t xml:space="preserve">i.e. yield in the absence of damage from wildlife or investment in tending crops.</w:t>
+      </w:r>
+      <w:r>
+        <w:t xml:space="preserve"> </w:t>
+      </w:r>
+      <w:r>
+        <w:t xml:space="preserve">Second, a plot of the landscape (</w:t>
+      </w:r>
+      <w:r>
+        <w:rPr>
+          <w:bCs/>
+          <w:b/>
+        </w:rPr>
+        <w:t xml:space="preserve">Fig Xb</w:t>
+      </w:r>
+      <w:r>
+        <w:t xml:space="preserve">) showing the distribution of farm ownership as well as the position of animals at time</w:t>
+      </w:r>
+      <w:r>
+        <w:t xml:space="preserve"> </w:t>
+      </w:r>
+      <m:oMath>
+        <m:r>
+          <m:t>t</m:t>
+        </m:r>
+      </m:oMath>
+      <w:r>
+        <w:t xml:space="preserve">.</w:t>
+      </w:r>
+      <w:r>
+        <w:t xml:space="preserve"> </w:t>
+      </w:r>
+      <w:r>
+        <w:t xml:space="preserve">Third, a bar plot of the number of actions taken by each farmer at time</w:t>
+      </w:r>
+      <w:r>
+        <w:t xml:space="preserve"> </w:t>
+      </w:r>
+      <m:oMath>
+        <m:r>
+          <m:t>t</m:t>
+        </m:r>
+      </m:oMath>
+      <w:r>
+        <w:t xml:space="preserve"> </w:t>
+      </w:r>
+      <w:r>
+        <w:t xml:space="preserve">(</w:t>
+      </w:r>
+      <w:r>
+        <w:rPr>
+          <w:bCs/>
+          <w:b/>
+        </w:rPr>
+        <w:t xml:space="preserve">Fig Xc</w:t>
+      </w:r>
+      <w:r>
+        <w:t xml:space="preserve">).</w:t>
+      </w:r>
+      <w:r>
+        <w:t xml:space="preserve"> </w:t>
+      </w:r>
+      <w:r>
+        <w:t xml:space="preserve">Fourth, a report of the current management budget available (not allocated), player scores (</w:t>
+      </w:r>
+      <w:r>
+        <w:rPr>
+          <w:bCs/>
+          <w:b/>
+        </w:rPr>
+        <w:t xml:space="preserve">see below</w:t>
+      </w:r>
+      <w:r>
+        <w:t xml:space="preserve">), and player inputs (</w:t>
+      </w:r>
+      <w:r>
+        <w:rPr>
+          <w:bCs/>
+          <w:b/>
+        </w:rPr>
+        <w:t xml:space="preserve">Fig Xd</w:t>
+      </w:r>
+      <w:r>
+        <w:t xml:space="preserve">).</w:t>
+      </w:r>
+      <w:r>
+        <w:t xml:space="preserve"> </w:t>
+      </w:r>
+      <w:r>
+        <w:t xml:space="preserve">The player (manager) inputs consist of two sliders, setting the cost for two out of the three actions available</w:t>
+      </w:r>
+      <w:r>
+        <w:rPr>
+          <w:rStyle w:val="FootnoteReference"/>
+        </w:rPr>
+        <w:footnoteReference w:id="35"/>
+      </w:r>
+      <w:r>
+        <w:t xml:space="preserve"> </w:t>
+      </w:r>
+      <w:r>
+        <w:t xml:space="preserve">to farmers in time</w:t>
+      </w:r>
+      <w:r>
+        <w:t xml:space="preserve"> </w:t>
+      </w:r>
+      <m:oMath>
+        <m:r>
+          <m:t>t</m:t>
+        </m:r>
+        <m:r>
+          <m:rPr>
+            <m:sty m:val="p"/>
+          </m:rPr>
+          <m:t>+</m:t>
+        </m:r>
+        <m:r>
+          <m:t>1</m:t>
+        </m:r>
+      </m:oMath>
+      <w:r>
+        <w:t xml:space="preserve">: killing animals (presented as the cost of a hunting licence) and scaring animals off their land (presented as the cost of a scaring licence).</w:t>
+      </w:r>
+      <w:r>
+        <w:t xml:space="preserve"> </w:t>
+      </w:r>
+      <w:r>
+        <w:t xml:space="preserve">Management budget allocated to one of these cannot be allocated to another, and any budget not allocated is not rolled over to the next time step.</w:t>
+      </w:r>
+      <w:r>
+        <w:t xml:space="preserve"> </w:t>
+      </w:r>
+      <w:r>
+        <w:t xml:space="preserve">The third action available to farmers (tending crops) cannot be directly</w:t>
+      </w:r>
+      <w:r>
+        <w:rPr>
+          <w:rStyle w:val="FootnoteReference"/>
+        </w:rPr>
+        <w:footnoteReference w:id="36"/>
+      </w:r>
+      <w:r>
+        <w:t xml:space="preserve"> </w:t>
+      </w:r>
+      <w:r>
+        <w:t xml:space="preserve">affected by the manager (player), so no input is available for this</w:t>
+      </w:r>
+      <w:r>
+        <w:t xml:space="preserve"> </w:t>
+      </w:r>
+      <w:r>
+        <w:t xml:space="preserve">.</w:t>
+      </w:r>
+    </w:p>
+    <w:p>
+      <w:pPr>
+        <w:pStyle w:val="TextBody"/>
+      </w:pPr>
+      <w:r>
+        <w:t xml:space="preserve">The game progresses to the next time step</w:t>
+      </w:r>
+      <w:r>
+        <w:t xml:space="preserve"> </w:t>
+      </w:r>
+      <m:oMath>
+        <m:r>
+          <m:t>t</m:t>
+        </m:r>
+        <m:r>
+          <m:rPr>
+            <m:sty m:val="p"/>
+          </m:rPr>
+          <m:t>+</m:t>
+        </m:r>
+        <m:r>
+          <m:t>1</m:t>
+        </m:r>
+      </m:oMath>
+      <w:r>
+        <w:t xml:space="preserve"> </w:t>
+      </w:r>
+      <w:r>
+        <w:t xml:space="preserve">once the player confirms their choice of cost inputs.</w:t>
+      </w:r>
+      <w:r>
+        <w:t xml:space="preserve"> </w:t>
+      </w:r>
+      <w:r>
+        <w:t xml:space="preserve">At this point (1) the user, resource and observation models are run using the updated action costs set by the player, (2) selected environment state data are stored in the database (</w:t>
+      </w:r>
+      <w:r>
+        <w:rPr>
+          <w:bCs/>
+          <w:b/>
+        </w:rPr>
+        <w:t xml:space="preserve">see below</w:t>
+      </w:r>
+      <w:r>
+        <w:t xml:space="preserve">), and (3) trajectory, landscape and action plots are updated and budget allocation is reset.</w:t>
+      </w:r>
+      <w:r>
+        <w:t xml:space="preserve"> </w:t>
+      </w:r>
+      <w:r>
+        <w:t xml:space="preserve">The current implementation of A&amp;F continues for a maximum of 20 time steps (following the initial five) at which point the game session is ended and the player is presented with a scoreboard.</w:t>
       </w:r>
       <w:r>
         <w:t xml:space="preserve"> </w:t>
@@ -985,14 +1867,14 @@
         <w:t xml:space="preserve">If the resource population reaches extinction, the game session is also terminated.</w:t>
       </w:r>
     </w:p>
-    <w:bookmarkEnd w:id="30"/>
-    <w:bookmarkStart w:id="36" w:name="user-interface"/>
+    <w:bookmarkEnd w:id="37"/>
+    <w:bookmarkStart w:id="38" w:name="game-objective-scores-and-scoreboard"/>
     <w:p>
       <w:pPr>
         <w:pStyle w:val="Heading3"/>
       </w:pPr>
       <w:r>
-        <w:t xml:space="preserve">User interface</w:t>
+        <w:t xml:space="preserve">Game objective, scores and scoreboard</w:t>
       </w:r>
     </w:p>
     <w:p>
@@ -1000,111 +1882,450 @@
         <w:pStyle w:val="FirstParagraph"/>
       </w:pPr>
       <w:r>
-        <w:t xml:space="preserve">The user interface for A&amp;F is a web application is coded in R, using</w:t>
-      </w:r>
-      <w:r>
-        <w:t xml:space="preserve"> </w:t>
-      </w:r>
-      <w:hyperlink r:id="rId31">
-        <w:r>
-          <w:rPr>
-            <w:rStyle w:val="VerbatimChar"/>
-          </w:rPr>
-          <w:t xml:space="preserve">Shiny</w:t>
-        </w:r>
-      </w:hyperlink>
-      <w:r>
-        <w:t xml:space="preserve"> </w:t>
-      </w:r>
-      <w:r>
-        <w:t xml:space="preserve">(1.6.0), and packages</w:t>
-      </w:r>
-      <w:r>
-        <w:t xml:space="preserve"> </w:t>
-      </w:r>
-      <w:hyperlink r:id="rId32">
-        <w:r>
-          <w:rPr>
-            <w:rStyle w:val="VerbatimChar"/>
-          </w:rPr>
-          <w:t xml:space="preserve">shinyjs</w:t>
-        </w:r>
-      </w:hyperlink>
-      <w:r>
-        <w:t xml:space="preserve"> </w:t>
-      </w:r>
-      <w:r>
-        <w:t xml:space="preserve">(2.0.0),</w:t>
-      </w:r>
-      <w:r>
-        <w:t xml:space="preserve"> </w:t>
-      </w:r>
-      <w:hyperlink r:id="rId33">
-        <w:r>
-          <w:rPr>
-            <w:rStyle w:val="VerbatimChar"/>
-          </w:rPr>
-          <w:t xml:space="preserve">shinyBS</w:t>
-        </w:r>
-      </w:hyperlink>
-      <w:r>
-        <w:t xml:space="preserve"> </w:t>
-      </w:r>
-      <w:r>
-        <w:t xml:space="preserve">(0.61), and</w:t>
-      </w:r>
-      <w:r>
-        <w:t xml:space="preserve"> </w:t>
-      </w:r>
-      <w:hyperlink r:id="rId34">
-        <w:r>
-          <w:rPr>
-            <w:rStyle w:val="VerbatimChar"/>
-          </w:rPr>
-          <w:t xml:space="preserve">waiter</w:t>
-        </w:r>
-      </w:hyperlink>
-      <w:r>
-        <w:t xml:space="preserve"> </w:t>
-      </w:r>
-      <w:r>
-        <w:t xml:space="preserve">(0.2.2).</w:t>
-      </w:r>
-    </w:p>
-    <w:bookmarkStart w:id="35" w:name="scoreboard"/>
-    <w:p>
-      <w:pPr>
-        <w:pStyle w:val="Heading4"/>
-      </w:pPr>
-      <w:r>
-        <w:t xml:space="preserve">Scoreboard</w:t>
-      </w:r>
-    </w:p>
-    <w:bookmarkEnd w:id="35"/>
-    <w:bookmarkEnd w:id="36"/>
-    <w:bookmarkStart w:id="37" w:name="database-back-end"/>
+        <w:t xml:space="preserve">Other than preventing extinction of the animal population, A&amp;F does not have a particular game objective; instead, the player is asked to make management decisions reflecting their preference of animal population and agricultural yield trajectory.</w:t>
+      </w:r>
+      <w:r>
+        <w:t xml:space="preserve"> </w:t>
+      </w:r>
+      <w:r>
+        <w:t xml:space="preserve">The player is, however, presented with two scores which allows them to assess their performance relative to their own previous game sessions as well as those of other players.</w:t>
+      </w:r>
+    </w:p>
+    <w:p>
+      <w:pPr>
+        <w:pStyle w:val="TextBody"/>
+      </w:pPr>
+      <w:r>
+        <w:t xml:space="preserve">The scores are arbitrarily defined to reflect performance in terms of the animal population (</w:t>
+      </w:r>
+      <w:r>
+        <w:t xml:space="preserve">“</w:t>
+      </w:r>
+      <w:r>
+        <w:t xml:space="preserve">animal score,</w:t>
+      </w:r>
+      <w:r>
+        <w:t xml:space="preserve">”</w:t>
+      </w:r>
+      <w:r>
+        <w:t xml:space="preserve"> </w:t>
+      </w:r>
+      <m:oMath>
+        <m:sSub>
+          <m:e>
+            <m:r>
+              <m:t>A</m:t>
+            </m:r>
+          </m:e>
+          <m:sub>
+            <m:r>
+              <m:t>t</m:t>
+            </m:r>
+          </m:sub>
+        </m:sSub>
+      </m:oMath>
+      <w:r>
+        <w:t xml:space="preserve">) on the one hand, and overall agricultural yield (</w:t>
+      </w:r>
+      <w:r>
+        <w:t xml:space="preserve">“</w:t>
+      </w:r>
+      <w:r>
+        <w:t xml:space="preserve">yield score,</w:t>
+      </w:r>
+      <w:r>
+        <w:t xml:space="preserve">”</w:t>
+      </w:r>
+      <w:r>
+        <w:t xml:space="preserve"> </w:t>
+      </w:r>
+      <m:oMath>
+        <m:sSub>
+          <m:e>
+            <m:r>
+              <m:t>Y</m:t>
+            </m:r>
+          </m:e>
+          <m:sub>
+            <m:r>
+              <m:t>t</m:t>
+            </m:r>
+          </m:sub>
+        </m:sSub>
+      </m:oMath>
+      <w:r>
+        <w:t xml:space="preserve">) on the other.</w:t>
+      </w:r>
+      <w:r>
+        <w:t xml:space="preserve"> </w:t>
+      </w:r>
+      <w:r>
+        <w:t xml:space="preserve">Both scores can be interpreted as the mean % of the initial (i.e. at time</w:t>
+      </w:r>
+      <w:r>
+        <w:t xml:space="preserve"> </w:t>
+      </w:r>
+      <m:oMath>
+        <m:r>
+          <m:t>t</m:t>
+        </m:r>
+        <m:r>
+          <m:rPr>
+            <m:sty m:val="p"/>
+          </m:rPr>
+          <m:t>=</m:t>
+        </m:r>
+        <m:r>
+          <m:t>5</m:t>
+        </m:r>
+      </m:oMath>
+      <w:r>
+        <w:t xml:space="preserve">) true size of the animal population</w:t>
+      </w:r>
+      <w:r>
+        <w:t xml:space="preserve"> </w:t>
+      </w:r>
+      <m:oMath>
+        <m:sSub>
+          <m:e>
+            <m:r>
+              <m:t>N</m:t>
+            </m:r>
+          </m:e>
+          <m:sub>
+            <m:r>
+              <m:t>t</m:t>
+            </m:r>
+          </m:sub>
+        </m:sSub>
+      </m:oMath>
+      <w:r>
+        <w:t xml:space="preserve"> </w:t>
+      </w:r>
+      <w:r>
+        <w:t xml:space="preserve">and landscape yield</w:t>
+      </w:r>
+      <w:r>
+        <w:t xml:space="preserve"> </w:t>
+      </w:r>
+      <m:oMath>
+        <m:sSub>
+          <m:e>
+            <m:r>
+              <m:t>y</m:t>
+            </m:r>
+          </m:e>
+          <m:sub>
+            <m:r>
+              <m:t>t</m:t>
+            </m:r>
+          </m:sub>
+        </m:sSub>
+      </m:oMath>
+      <w:r>
+        <w:t xml:space="preserve">, with</w:t>
+      </w:r>
+      <w:r>
+        <w:t xml:space="preserve"> </w:t>
+      </w:r>
+      <m:oMath>
+        <m:sSub>
+          <m:e>
+            <m:r>
+              <m:t>y</m:t>
+            </m:r>
+          </m:e>
+          <m:sub>
+            <m:r>
+              <m:t>t</m:t>
+            </m:r>
+          </m:sub>
+        </m:sSub>
+      </m:oMath>
+      <w:r>
+        <w:t xml:space="preserve"> </w:t>
+      </w:r>
+      <w:r>
+        <w:t xml:space="preserve">calculated as the mean yield over all landscape cells at time</w:t>
+      </w:r>
+      <w:r>
+        <w:t xml:space="preserve"> </w:t>
+      </w:r>
+      <m:oMath>
+        <m:r>
+          <m:t>t</m:t>
+        </m:r>
+      </m:oMath>
+      <w:r>
+        <w:t xml:space="preserve"> </w:t>
+      </w:r>
+      <w:r>
+        <w:t xml:space="preserve">.</w:t>
+      </w:r>
+    </w:p>
+    <w:p>
+      <w:pPr>
+        <w:pStyle w:val="TextBody"/>
+      </w:pPr>
+      <m:oMath>
+        <m:sSub>
+          <m:e>
+            <m:r>
+              <m:t>A</m:t>
+            </m:r>
+          </m:e>
+          <m:sub>
+            <m:r>
+              <m:t>t</m:t>
+            </m:r>
+          </m:sub>
+        </m:sSub>
+        <m:r>
+          <m:rPr>
+            <m:sty m:val="p"/>
+          </m:rPr>
+          <m:t>=</m:t>
+        </m:r>
+        <m:f>
+          <m:fPr>
+            <m:type m:val="bar"/>
+          </m:fPr>
+          <m:num>
+            <m:nary>
+              <m:naryPr>
+                <m:chr m:val="∑"/>
+                <m:limLoc m:val="undOvr"/>
+                <m:subHide m:val="0"/>
+                <m:supHide m:val="0"/>
+              </m:naryPr>
+              <m:sub>
+                <m:r>
+                  <m:t>t</m:t>
+                </m:r>
+                <m:r>
+                  <m:rPr>
+                    <m:sty m:val="p"/>
+                  </m:rPr>
+                  <m:t>=</m:t>
+                </m:r>
+                <m:r>
+                  <m:t>5</m:t>
+                </m:r>
+              </m:sub>
+              <m:sup>
+                <m:r>
+                  <m:t>n</m:t>
+                </m:r>
+              </m:sup>
+              <m:e>
+                <m:f>
+                  <m:fPr>
+                    <m:type m:val="bar"/>
+                  </m:fPr>
+                  <m:num>
+                    <m:sSub>
+                      <m:e>
+                        <m:r>
+                          <m:t>N</m:t>
+                        </m:r>
+                      </m:e>
+                      <m:sub>
+                        <m:r>
+                          <m:t>t</m:t>
+                        </m:r>
+                      </m:sub>
+                    </m:sSub>
+                  </m:num>
+                  <m:den>
+                    <m:sSub>
+                      <m:e>
+                        <m:r>
+                          <m:t>N</m:t>
+                        </m:r>
+                      </m:e>
+                      <m:sub>
+                        <m:r>
+                          <m:t>t</m:t>
+                        </m:r>
+                        <m:r>
+                          <m:rPr>
+                            <m:sty m:val="p"/>
+                          </m:rPr>
+                          <m:t>=</m:t>
+                        </m:r>
+                        <m:r>
+                          <m:t>5</m:t>
+                        </m:r>
+                      </m:sub>
+                    </m:sSub>
+                  </m:den>
+                </m:f>
+              </m:e>
+            </m:nary>
+          </m:num>
+          <m:den>
+            <m:r>
+              <m:t>t</m:t>
+            </m:r>
+          </m:den>
+        </m:f>
+      </m:oMath>
+      <w:r>
+        <w:t xml:space="preserve"> </w:t>
+      </w:r>
+      <w:r>
+        <w:t xml:space="preserve">and</w:t>
+      </w:r>
+      <w:r>
+        <w:t xml:space="preserve"> </w:t>
+      </w:r>
+      <m:oMath>
+        <m:sSub>
+          <m:e>
+            <m:r>
+              <m:t>S</m:t>
+            </m:r>
+          </m:e>
+          <m:sub>
+            <m:r>
+              <m:t>t</m:t>
+            </m:r>
+          </m:sub>
+        </m:sSub>
+        <m:r>
+          <m:rPr>
+            <m:sty m:val="p"/>
+          </m:rPr>
+          <m:t>=</m:t>
+        </m:r>
+        <m:f>
+          <m:fPr>
+            <m:type m:val="bar"/>
+          </m:fPr>
+          <m:num>
+            <m:r>
+              <m:rPr>
+                <m:sty m:val="p"/>
+              </m:rPr>
+              <m:t>∑</m:t>
+            </m:r>
+            <m:sSub>
+              <m:e>
+                <m:r>
+                  <m:t>y</m:t>
+                </m:r>
+              </m:e>
+              <m:sub>
+                <m:r>
+                  <m:t>t</m:t>
+                </m:r>
+              </m:sub>
+            </m:sSub>
+          </m:num>
+          <m:den>
+            <m:r>
+              <m:t>t</m:t>
+            </m:r>
+          </m:den>
+        </m:f>
+      </m:oMath>
+      <w:r>
+        <w:t xml:space="preserve"> </w:t>
+      </w:r>
+      <w:r>
+        <w:t xml:space="preserve">where</w:t>
+      </w:r>
+      <w:r>
+        <w:t xml:space="preserve"> </w:t>
+      </w:r>
+      <m:oMath>
+        <m:r>
+          <m:t>t</m:t>
+        </m:r>
+        <m:r>
+          <m:rPr>
+            <m:sty m:val="p"/>
+          </m:rPr>
+          <m:t>≥</m:t>
+        </m:r>
+        <m:r>
+          <m:t>5</m:t>
+        </m:r>
+      </m:oMath>
+      <w:r>
+        <w:t xml:space="preserve">.</w:t>
+      </w:r>
+    </w:p>
+    <w:p>
+      <w:pPr>
+        <w:pStyle w:val="TextBody"/>
+      </w:pPr>
+      <w:r>
+        <w:t xml:space="preserve">Players can choose to either balance both scores, or score highly on one or the other.</w:t>
+      </w:r>
+      <w:r>
+        <w:t xml:space="preserve"> </w:t>
+      </w:r>
+      <w:r>
+        <w:t xml:space="preserve">They are updated and displayed on each time step, and the final scores are displayed on a score board after the final time step (</w:t>
+      </w:r>
+      <m:oMath>
+        <m:r>
+          <m:t>t</m:t>
+        </m:r>
+        <m:r>
+          <m:rPr>
+            <m:sty m:val="p"/>
+          </m:rPr>
+          <m:t>=</m:t>
+        </m:r>
+        <m:r>
+          <m:t>25</m:t>
+        </m:r>
+      </m:oMath>
+      <w:r>
+        <w:t xml:space="preserve">, so after 20 time steps played) is complete, or once the animal population goes extinct.</w:t>
+      </w:r>
+      <w:r>
+        <w:t xml:space="preserve"> </w:t>
+      </w:r>
+      <w:r>
+        <w:t xml:space="preserve">The scoreboard is a top 10</w:t>
+      </w:r>
+      <w:r>
+        <w:t xml:space="preserve"> </w:t>
+      </w:r>
+      <w:r>
+        <w:t xml:space="preserve">“</w:t>
+      </w:r>
+      <w:r>
+        <w:t xml:space="preserve">leaderboard</w:t>
+      </w:r>
+      <w:r>
+        <w:t xml:space="preserve">”</w:t>
+      </w:r>
+      <w:r>
+        <w:t xml:space="preserve"> </w:t>
+      </w:r>
+      <w:r>
+        <w:t xml:space="preserve">of scores over all sessions played by all players to date; if the current player’s score is not included in the top 10, it is displayed at the bottom of the board with the correct rank relative to other players.</w:t>
+      </w:r>
+      <w:r>
+        <w:t xml:space="preserve"> </w:t>
+      </w:r>
+    </w:p>
+    <w:bookmarkEnd w:id="38"/>
+    <w:bookmarkStart w:id="39" w:name="data-collection-database"/>
     <w:p>
       <w:pPr>
         <w:pStyle w:val="Heading3"/>
       </w:pPr>
       <w:r>
-        <w:t xml:space="preserve">Database</w:t>
-      </w:r>
-      <w:r>
-        <w:t xml:space="preserve"> </w:t>
-      </w:r>
-      <w:r>
-        <w:t xml:space="preserve">“</w:t>
-      </w:r>
-      <w:r>
-        <w:t xml:space="preserve">back end</w:t>
-      </w:r>
-      <w:r>
-        <w:t xml:space="preserve">”</w:t>
-      </w:r>
-    </w:p>
-    <w:bookmarkEnd w:id="37"/>
-    <w:bookmarkStart w:id="38" w:name="sandbox-for-in-silico-experiments"/>
+        <w:t xml:space="preserve">Data collection &amp; database</w:t>
+      </w:r>
+    </w:p>
+    <w:bookmarkEnd w:id="39"/>
+    <w:bookmarkStart w:id="40" w:name="sandbox-for-in-silico-experiments"/>
     <w:p>
       <w:pPr>
         <w:pStyle w:val="Heading3"/>
@@ -1175,10 +2396,10 @@
         <w:t xml:space="preserve">to test specific hypotheses/predictions</w:t>
       </w:r>
     </w:p>
-    <w:bookmarkEnd w:id="38"/>
-    <w:bookmarkEnd w:id="39"/>
     <w:bookmarkEnd w:id="40"/>
-    <w:bookmarkStart w:id="45" w:name="example-application"/>
+    <w:bookmarkEnd w:id="41"/>
+    <w:bookmarkEnd w:id="42"/>
+    <w:bookmarkStart w:id="48" w:name="example-application"/>
     <w:p>
       <w:pPr>
         <w:pStyle w:val="Heading1"/>
@@ -1187,17 +2408,27 @@
         <w:t xml:space="preserve">Example application</w:t>
       </w:r>
     </w:p>
-    <w:bookmarkStart w:id="41" w:name="methodsrationale-for-scenario-set-up"/>
+    <w:bookmarkStart w:id="43" w:name="note-on-ethics-approval"/>
     <w:p>
       <w:pPr>
         <w:pStyle w:val="Heading2"/>
       </w:pPr>
       <w:r>
+        <w:t xml:space="preserve">Note on ethics approval</w:t>
+      </w:r>
+    </w:p>
+    <w:bookmarkEnd w:id="43"/>
+    <w:bookmarkStart w:id="44" w:name="methodsrationale-for-scenario-set-up"/>
+    <w:p>
+      <w:pPr>
+        <w:pStyle w:val="Heading2"/>
+      </w:pPr>
+      <w:r>
         <w:t xml:space="preserve">Methods/rationale for scenario set up</w:t>
       </w:r>
     </w:p>
-    <w:bookmarkEnd w:id="41"/>
-    <w:bookmarkStart w:id="42" w:name="illustrative-results"/>
+    <w:bookmarkEnd w:id="44"/>
+    <w:bookmarkStart w:id="45" w:name="illustrative-results"/>
     <w:p>
       <w:pPr>
         <w:pStyle w:val="Heading2"/>
@@ -1206,8 +2437,8 @@
         <w:t xml:space="preserve">Illustrative results</w:t>
       </w:r>
     </w:p>
-    <w:bookmarkEnd w:id="42"/>
-    <w:bookmarkStart w:id="44" w:name="summary-of-player-feedback"/>
+    <w:bookmarkEnd w:id="45"/>
+    <w:bookmarkStart w:id="47" w:name="summary-of-player-feedback"/>
     <w:p>
       <w:pPr>
         <w:pStyle w:val="Heading2"/>
@@ -1216,16 +2447,16 @@
         <w:t xml:space="preserve">Summary of player feedback</w:t>
       </w:r>
     </w:p>
-    <w:bookmarkStart w:id="43" w:name="section"/>
+    <w:bookmarkStart w:id="46" w:name="section"/>
     <w:p>
       <w:pPr>
         <w:pStyle w:val="Heading3"/>
       </w:pPr>
     </w:p>
-    <w:bookmarkEnd w:id="43"/>
-    <w:bookmarkEnd w:id="44"/>
-    <w:bookmarkEnd w:id="45"/>
-    <w:bookmarkStart w:id="124" w:name="discussion"/>
+    <w:bookmarkEnd w:id="46"/>
+    <w:bookmarkEnd w:id="47"/>
+    <w:bookmarkEnd w:id="48"/>
+    <w:bookmarkStart w:id="58" w:name="discussion"/>
     <w:p>
       <w:pPr>
         <w:pStyle w:val="Heading1"/>
@@ -1234,7 +2465,7 @@
         <w:t xml:space="preserve">Discussion</w:t>
       </w:r>
     </w:p>
-    <w:bookmarkStart w:id="46" w:name="Xa9535846b2adfd25e25fac9f5c27e9bf4361617"/>
+    <w:bookmarkStart w:id="49" w:name="Xa9535846b2adfd25e25fac9f5c27e9bf4361617"/>
     <w:p>
       <w:pPr>
         <w:pStyle w:val="Heading2"/>
@@ -1243,8 +2474,8 @@
         <w:t xml:space="preserve">Brief summary of aims, process and outcome of example scenarios</w:t>
       </w:r>
     </w:p>
-    <w:bookmarkEnd w:id="46"/>
-    <w:bookmarkStart w:id="47" w:name="revisit-player-feedback"/>
+    <w:bookmarkEnd w:id="49"/>
+    <w:bookmarkStart w:id="50" w:name="revisit-player-feedback"/>
     <w:p>
       <w:pPr>
         <w:pStyle w:val="Heading2"/>
@@ -1253,8 +2484,8 @@
         <w:t xml:space="preserve">Revisit player feedback</w:t>
       </w:r>
     </w:p>
-    <w:bookmarkEnd w:id="47"/>
-    <w:bookmarkStart w:id="48" w:name="Xf0fe130512899828161ec518a4f286486541478"/>
+    <w:bookmarkEnd w:id="50"/>
+    <w:bookmarkStart w:id="51" w:name="Xf0fe130512899828161ec518a4f286486541478"/>
     <w:p>
       <w:pPr>
         <w:pStyle w:val="Heading2"/>
@@ -1263,8 +2494,8 @@
         <w:t xml:space="preserve">Discussion of limitations of overall approach, with reference to player feedback</w:t>
       </w:r>
     </w:p>
-    <w:bookmarkEnd w:id="48"/>
-    <w:bookmarkStart w:id="49" w:name="X3f20906c92819e45bf354eb538df34603a1721f"/>
+    <w:bookmarkEnd w:id="51"/>
+    <w:bookmarkStart w:id="52" w:name="X3f20906c92819e45bf354eb538df34603a1721f"/>
     <w:p>
       <w:pPr>
         <w:pStyle w:val="Heading2"/>
@@ -1273,8 +2504,8 @@
         <w:t xml:space="preserve">(Potentially general discussion of issues with games approach?)</w:t>
       </w:r>
     </w:p>
-    <w:bookmarkEnd w:id="49"/>
-    <w:bookmarkStart w:id="53" w:name="discussion-of-potential"/>
+    <w:bookmarkEnd w:id="52"/>
+    <w:bookmarkStart w:id="56" w:name="discussion-of-potential"/>
     <w:p>
       <w:pPr>
         <w:pStyle w:val="Heading2"/>
@@ -1283,7 +2514,7 @@
         <w:t xml:space="preserve">Discussion of potential</w:t>
       </w:r>
     </w:p>
-    <w:bookmarkStart w:id="50" w:name="X02b85aca5402857f548d73fbc28a4cbb84b051f"/>
+    <w:bookmarkStart w:id="53" w:name="X02b85aca5402857f548d73fbc28a4cbb84b051f"/>
     <w:p>
       <w:pPr>
         <w:pStyle w:val="Heading3"/>
@@ -1310,8 +2541,8 @@
         <w:t xml:space="preserve">By taking game approach, shortcomings more obvious to non-specialists.</w:t>
       </w:r>
     </w:p>
-    <w:bookmarkEnd w:id="50"/>
-    <w:bookmarkStart w:id="51" w:name="Xdd946997f7007cf539ea75c2dc05801b1d23efe"/>
+    <w:bookmarkEnd w:id="53"/>
+    <w:bookmarkStart w:id="54" w:name="Xdd946997f7007cf539ea75c2dc05801b1d23efe"/>
     <w:p>
       <w:pPr>
         <w:pStyle w:val="Heading3"/>
@@ -1320,8 +2551,8 @@
         <w:t xml:space="preserve">Yes, problematic when expecting direct application to real life, but again this is/should be clear for all models.</w:t>
       </w:r>
     </w:p>
-    <w:bookmarkEnd w:id="51"/>
-    <w:bookmarkStart w:id="52" w:name="X7e54ea71f1e27e050e97c54af9b9f891788b8b0"/>
+    <w:bookmarkEnd w:id="54"/>
+    <w:bookmarkStart w:id="55" w:name="X7e54ea71f1e27e050e97c54af9b9f891788b8b0"/>
     <w:p>
       <w:pPr>
         <w:pStyle w:val="Heading3"/>
@@ -1330,16 +2561,27 @@
         <w:t xml:space="preserve">Highlight expandability of approach, sandboxing ideas in flexible simulated environment</w:t>
       </w:r>
     </w:p>
-    <w:bookmarkEnd w:id="52"/>
-    <w:bookmarkEnd w:id="53"/>
-    <w:bookmarkStart w:id="123" w:name="section-1"/>
+    <w:bookmarkEnd w:id="55"/>
+    <w:bookmarkEnd w:id="56"/>
+    <w:bookmarkStart w:id="57" w:name="section-1"/>
     <w:p>
       <w:pPr>
         <w:pStyle w:val="Heading2"/>
       </w:pPr>
     </w:p>
-    <w:bookmarkStart w:id="122" w:name="refs"/>
-    <w:bookmarkStart w:id="55" w:name="ref-addison2013"/>
+    <w:bookmarkEnd w:id="57"/>
+    <w:bookmarkEnd w:id="58"/>
+    <w:bookmarkStart w:id="128" w:name="references"/>
+    <w:p>
+      <w:pPr>
+        <w:pStyle w:val="Heading1"/>
+      </w:pPr>
+      <w:r>
+        <w:t xml:space="preserve">References</w:t>
+      </w:r>
+    </w:p>
+    <w:bookmarkStart w:id="127" w:name="refs"/>
+    <w:bookmarkStart w:id="60" w:name="ref-addison2013"/>
     <w:p>
       <w:pPr>
         <w:pStyle w:val="Bibliography"/>
@@ -1372,7 +2614,7 @@
       <w:r>
         <w:t xml:space="preserve"> </w:t>
       </w:r>
-      <w:hyperlink r:id="rId54">
+      <w:hyperlink r:id="rId59">
         <w:r>
           <w:rPr>
             <w:rStyle w:val="InternetLink"/>
@@ -1384,8 +2626,8 @@
         <w:t xml:space="preserve">.</w:t>
       </w:r>
     </w:p>
-    <w:bookmarkEnd w:id="55"/>
-    <w:bookmarkStart w:id="57" w:name="ref-ceballos2015"/>
+    <w:bookmarkEnd w:id="60"/>
+    <w:bookmarkStart w:id="62" w:name="ref-ceballos2015"/>
     <w:p>
       <w:pPr>
         <w:pStyle w:val="Bibliography"/>
@@ -1421,7 +2663,7 @@
       <w:r>
         <w:t xml:space="preserve"> </w:t>
       </w:r>
-      <w:hyperlink r:id="rId56">
+      <w:hyperlink r:id="rId61">
         <w:r>
           <w:rPr>
             <w:rStyle w:val="InternetLink"/>
@@ -1433,8 +2675,8 @@
         <w:t xml:space="preserve">.</w:t>
       </w:r>
     </w:p>
-    <w:bookmarkEnd w:id="57"/>
-    <w:bookmarkStart w:id="59" w:name="ref-ceballos2017"/>
+    <w:bookmarkEnd w:id="62"/>
+    <w:bookmarkStart w:id="64" w:name="ref-ceballos2017"/>
     <w:p>
       <w:pPr>
         <w:pStyle w:val="Bibliography"/>
@@ -1467,7 +2709,7 @@
       <w:r>
         <w:t xml:space="preserve"> </w:t>
       </w:r>
-      <w:hyperlink r:id="rId58">
+      <w:hyperlink r:id="rId63">
         <w:r>
           <w:rPr>
             <w:rStyle w:val="InternetLink"/>
@@ -1479,8 +2721,8 @@
         <w:t xml:space="preserve">.</w:t>
       </w:r>
     </w:p>
-    <w:bookmarkEnd w:id="59"/>
-    <w:bookmarkStart w:id="61" w:name="ref-chabris2017"/>
+    <w:bookmarkEnd w:id="64"/>
+    <w:bookmarkStart w:id="66" w:name="ref-chabris2017"/>
     <w:p>
       <w:pPr>
         <w:pStyle w:val="Bibliography"/>
@@ -1513,7 +2755,7 @@
       <w:r>
         <w:t xml:space="preserve"> </w:t>
       </w:r>
-      <w:hyperlink r:id="rId60">
+      <w:hyperlink r:id="rId65">
         <w:r>
           <w:rPr>
             <w:rStyle w:val="InternetLink"/>
@@ -1525,8 +2767,8 @@
         <w:t xml:space="preserve">.</w:t>
       </w:r>
     </w:p>
-    <w:bookmarkEnd w:id="61"/>
-    <w:bookmarkStart w:id="63" w:name="ref-cusack2020"/>
+    <w:bookmarkEnd w:id="66"/>
+    <w:bookmarkStart w:id="68" w:name="ref-cusack2020"/>
     <w:p>
       <w:pPr>
         <w:pStyle w:val="Bibliography"/>
@@ -1559,7 +2801,7 @@
       <w:r>
         <w:t xml:space="preserve"> </w:t>
       </w:r>
-      <w:hyperlink r:id="rId62">
+      <w:hyperlink r:id="rId67">
         <w:r>
           <w:rPr>
             <w:rStyle w:val="InternetLink"/>
@@ -1571,8 +2813,8 @@
         <w:t xml:space="preserve">.</w:t>
       </w:r>
     </w:p>
-    <w:bookmarkEnd w:id="63"/>
-    <w:bookmarkStart w:id="65" w:name="ref-duthie2018"/>
+    <w:bookmarkEnd w:id="68"/>
+    <w:bookmarkStart w:id="70" w:name="ref-duthie2018"/>
     <w:p>
       <w:pPr>
         <w:pStyle w:val="Bibliography"/>
@@ -1608,7 +2850,7 @@
       <w:r>
         <w:t xml:space="preserve"> </w:t>
       </w:r>
-      <w:hyperlink r:id="rId64">
+      <w:hyperlink r:id="rId69">
         <w:r>
           <w:rPr>
             <w:rStyle w:val="InternetLink"/>
@@ -1620,8 +2862,8 @@
         <w:t xml:space="preserve">.</w:t>
       </w:r>
     </w:p>
-    <w:bookmarkEnd w:id="65"/>
-    <w:bookmarkStart w:id="67" w:name="ref-duthie2021"/>
+    <w:bookmarkEnd w:id="70"/>
+    <w:bookmarkStart w:id="72" w:name="ref-duthie2021"/>
     <w:p>
       <w:pPr>
         <w:pStyle w:val="Bibliography"/>
@@ -1654,7 +2896,7 @@
       <w:r>
         <w:t xml:space="preserve"> </w:t>
       </w:r>
-      <w:hyperlink r:id="rId66">
+      <w:hyperlink r:id="rId71">
         <w:r>
           <w:rPr>
             <w:rStyle w:val="InternetLink"/>
@@ -1666,8 +2908,8 @@
         <w:t xml:space="preserve">.</w:t>
       </w:r>
     </w:p>
-    <w:bookmarkEnd w:id="67"/>
-    <w:bookmarkStart w:id="69" w:name="ref-fjaellingsdal2019"/>
+    <w:bookmarkEnd w:id="72"/>
+    <w:bookmarkStart w:id="74" w:name="ref-fjaellingsdal2019"/>
     <w:p>
       <w:pPr>
         <w:pStyle w:val="Bibliography"/>
@@ -1700,7 +2942,7 @@
       <w:r>
         <w:t xml:space="preserve"> </w:t>
       </w:r>
-      <w:hyperlink r:id="rId68">
+      <w:hyperlink r:id="rId73">
         <w:r>
           <w:rPr>
             <w:rStyle w:val="InternetLink"/>
@@ -1712,8 +2954,8 @@
         <w:t xml:space="preserve">.</w:t>
       </w:r>
     </w:p>
-    <w:bookmarkEnd w:id="69"/>
-    <w:bookmarkStart w:id="71" w:name="ref-fryxell2010"/>
+    <w:bookmarkEnd w:id="74"/>
+    <w:bookmarkStart w:id="76" w:name="ref-fryxell2010"/>
     <w:p>
       <w:pPr>
         <w:pStyle w:val="Bibliography"/>
@@ -1746,7 +2988,7 @@
       <w:r>
         <w:t xml:space="preserve"> </w:t>
       </w:r>
-      <w:hyperlink r:id="rId70">
+      <w:hyperlink r:id="rId75">
         <w:r>
           <w:rPr>
             <w:rStyle w:val="InternetLink"/>
@@ -1758,8 +3000,8 @@
         <w:t xml:space="preserve">.</w:t>
       </w:r>
     </w:p>
-    <w:bookmarkEnd w:id="71"/>
-    <w:bookmarkStart w:id="73" w:name="ref-garcia2016"/>
+    <w:bookmarkEnd w:id="76"/>
+    <w:bookmarkStart w:id="78" w:name="ref-garcia2016"/>
     <w:p>
       <w:pPr>
         <w:pStyle w:val="Bibliography"/>
@@ -1792,7 +3034,7 @@
       <w:r>
         <w:t xml:space="preserve"> </w:t>
       </w:r>
-      <w:hyperlink r:id="rId72">
+      <w:hyperlink r:id="rId77">
         <w:r>
           <w:rPr>
             <w:rStyle w:val="InternetLink"/>
@@ -1804,8 +3046,8 @@
         <w:t xml:space="preserve">.</w:t>
       </w:r>
     </w:p>
-    <w:bookmarkEnd w:id="73"/>
-    <w:bookmarkStart w:id="75" w:name="ref-grimm2006"/>
+    <w:bookmarkEnd w:id="78"/>
+    <w:bookmarkStart w:id="80" w:name="ref-grimm2006"/>
     <w:p>
       <w:pPr>
         <w:pStyle w:val="Bibliography"/>
@@ -1838,7 +3080,7 @@
       <w:r>
         <w:t xml:space="preserve"> </w:t>
       </w:r>
-      <w:hyperlink r:id="rId74">
+      <w:hyperlink r:id="rId79">
         <w:r>
           <w:rPr>
             <w:rStyle w:val="InternetLink"/>
@@ -1850,8 +3092,8 @@
         <w:t xml:space="preserve">.</w:t>
       </w:r>
     </w:p>
-    <w:bookmarkEnd w:id="75"/>
-    <w:bookmarkStart w:id="77" w:name="ref-grimm2020"/>
+    <w:bookmarkEnd w:id="80"/>
+    <w:bookmarkStart w:id="82" w:name="ref-grimm2020"/>
     <w:p>
       <w:pPr>
         <w:pStyle w:val="Bibliography"/>
@@ -1884,7 +3126,7 @@
       <w:r>
         <w:t xml:space="preserve"> </w:t>
       </w:r>
-      <w:hyperlink r:id="rId76">
+      <w:hyperlink r:id="rId81">
         <w:r>
           <w:rPr>
             <w:rStyle w:val="InternetLink"/>
@@ -1896,8 +3138,8 @@
         <w:t xml:space="preserve">.</w:t>
       </w:r>
     </w:p>
-    <w:bookmarkEnd w:id="77"/>
-    <w:bookmarkStart w:id="79" w:name="ref-groeneveld2017"/>
+    <w:bookmarkEnd w:id="82"/>
+    <w:bookmarkStart w:id="84" w:name="ref-groeneveld2017"/>
     <w:p>
       <w:pPr>
         <w:pStyle w:val="Bibliography"/>
@@ -1939,7 +3181,7 @@
       <w:r>
         <w:t xml:space="preserve"> </w:t>
       </w:r>
-      <w:hyperlink r:id="rId78">
+      <w:hyperlink r:id="rId83">
         <w:r>
           <w:rPr>
             <w:rStyle w:val="InternetLink"/>
@@ -1951,8 +3193,8 @@
         <w:t xml:space="preserve">.</w:t>
       </w:r>
     </w:p>
-    <w:bookmarkEnd w:id="79"/>
-    <w:bookmarkStart w:id="81" w:name="ref-ipcc2021"/>
+    <w:bookmarkEnd w:id="84"/>
+    <w:bookmarkStart w:id="86" w:name="ref-ipcc2021"/>
     <w:p>
       <w:pPr>
         <w:pStyle w:val="Bibliography"/>
@@ -1969,7 +3211,7 @@
       <w:r>
         <w:t xml:space="preserve"> </w:t>
       </w:r>
-      <w:hyperlink r:id="rId80">
+      <w:hyperlink r:id="rId85">
         <w:r>
           <w:rPr>
             <w:rStyle w:val="InternetLink"/>
@@ -1981,8 +3223,8 @@
         <w:t xml:space="preserve">.</w:t>
       </w:r>
     </w:p>
-    <w:bookmarkEnd w:id="81"/>
-    <w:bookmarkStart w:id="83" w:name="ref-khatib2011"/>
+    <w:bookmarkEnd w:id="86"/>
+    <w:bookmarkStart w:id="88" w:name="ref-khatib2011"/>
     <w:p>
       <w:pPr>
         <w:pStyle w:val="Bibliography"/>
@@ -2015,7 +3257,7 @@
       <w:r>
         <w:t xml:space="preserve"> </w:t>
       </w:r>
-      <w:hyperlink r:id="rId82">
+      <w:hyperlink r:id="rId87">
         <w:r>
           <w:rPr>
             <w:rStyle w:val="InternetLink"/>
@@ -2027,8 +3269,8 @@
         <w:t xml:space="preserve">.</w:t>
       </w:r>
     </w:p>
-    <w:bookmarkEnd w:id="83"/>
-    <w:bookmarkStart w:id="85" w:name="ref-kolkman2016"/>
+    <w:bookmarkEnd w:id="88"/>
+    <w:bookmarkStart w:id="90" w:name="ref-kolkman2016"/>
     <w:p>
       <w:pPr>
         <w:pStyle w:val="Bibliography"/>
@@ -2061,7 +3303,7 @@
       <w:r>
         <w:t xml:space="preserve"> </w:t>
       </w:r>
-      <w:hyperlink r:id="rId84">
+      <w:hyperlink r:id="rId89">
         <w:r>
           <w:rPr>
             <w:rStyle w:val="InternetLink"/>
@@ -2073,8 +3315,8 @@
         <w:t xml:space="preserve">.</w:t>
       </w:r>
     </w:p>
-    <w:bookmarkEnd w:id="85"/>
-    <w:bookmarkStart w:id="87" w:name="ref-maxwell2016a"/>
+    <w:bookmarkEnd w:id="90"/>
+    <w:bookmarkStart w:id="92" w:name="ref-maxwell2016a"/>
     <w:p>
       <w:pPr>
         <w:pStyle w:val="Bibliography"/>
@@ -2107,7 +3349,7 @@
       <w:r>
         <w:t xml:space="preserve"> </w:t>
       </w:r>
-      <w:hyperlink r:id="rId86">
+      <w:hyperlink r:id="rId91">
         <w:r>
           <w:rPr>
             <w:rStyle w:val="InternetLink"/>
@@ -2119,8 +3361,8 @@
         <w:t xml:space="preserve">.</w:t>
       </w:r>
     </w:p>
-    <w:bookmarkEnd w:id="87"/>
-    <w:bookmarkStart w:id="89" w:name="ref-meinzen-dick2016"/>
+    <w:bookmarkEnd w:id="92"/>
+    <w:bookmarkStart w:id="94" w:name="ref-meinzen-dick2016"/>
     <w:p>
       <w:pPr>
         <w:pStyle w:val="Bibliography"/>
@@ -2153,7 +3395,7 @@
       <w:r>
         <w:t xml:space="preserve"> </w:t>
       </w:r>
-      <w:hyperlink r:id="rId88">
+      <w:hyperlink r:id="rId93">
         <w:r>
           <w:rPr>
             <w:rStyle w:val="InternetLink"/>
@@ -2165,8 +3407,8 @@
         <w:t xml:space="preserve">.</w:t>
       </w:r>
     </w:p>
-    <w:bookmarkEnd w:id="89"/>
-    <w:bookmarkStart w:id="91" w:name="ref-milner-gulland2012"/>
+    <w:bookmarkEnd w:id="94"/>
+    <w:bookmarkStart w:id="96" w:name="ref-milner-gulland2012"/>
     <w:p>
       <w:pPr>
         <w:pStyle w:val="Bibliography"/>
@@ -2199,7 +3441,7 @@
       <w:r>
         <w:t xml:space="preserve"> </w:t>
       </w:r>
-      <w:hyperlink r:id="rId90">
+      <w:hyperlink r:id="rId95">
         <w:r>
           <w:rPr>
             <w:rStyle w:val="InternetLink"/>
@@ -2211,8 +3453,8 @@
         <w:t xml:space="preserve">.</w:t>
       </w:r>
     </w:p>
-    <w:bookmarkEnd w:id="91"/>
-    <w:bookmarkStart w:id="93" w:name="ref-orach2020"/>
+    <w:bookmarkEnd w:id="96"/>
+    <w:bookmarkStart w:id="98" w:name="ref-orach2020"/>
     <w:p>
       <w:pPr>
         <w:pStyle w:val="Bibliography"/>
@@ -2245,7 +3487,7 @@
       <w:r>
         <w:t xml:space="preserve"> </w:t>
       </w:r>
-      <w:hyperlink r:id="rId92">
+      <w:hyperlink r:id="rId97">
         <w:r>
           <w:rPr>
             <w:rStyle w:val="InternetLink"/>
@@ -2257,8 +3499,8 @@
         <w:t xml:space="preserve">.</w:t>
       </w:r>
     </w:p>
-    <w:bookmarkEnd w:id="93"/>
-    <w:bookmarkStart w:id="95" w:name="ref-rakotonarivo2021a"/>
+    <w:bookmarkEnd w:id="98"/>
+    <w:bookmarkStart w:id="100" w:name="ref-rakotonarivo2021a"/>
     <w:p>
       <w:pPr>
         <w:pStyle w:val="Bibliography"/>
@@ -2291,7 +3533,7 @@
       <w:r>
         <w:t xml:space="preserve"> </w:t>
       </w:r>
-      <w:hyperlink r:id="rId94">
+      <w:hyperlink r:id="rId99">
         <w:r>
           <w:rPr>
             <w:rStyle w:val="InternetLink"/>
@@ -2303,8 +3545,8 @@
         <w:t xml:space="preserve">.</w:t>
       </w:r>
     </w:p>
-    <w:bookmarkEnd w:id="95"/>
-    <w:bookmarkStart w:id="97" w:name="ref-rakotonarivo2021"/>
+    <w:bookmarkEnd w:id="100"/>
+    <w:bookmarkStart w:id="102" w:name="ref-rakotonarivo2021"/>
     <w:p>
       <w:pPr>
         <w:pStyle w:val="Bibliography"/>
@@ -2337,7 +3579,7 @@
       <w:r>
         <w:t xml:space="preserve"> </w:t>
       </w:r>
-      <w:hyperlink r:id="rId96">
+      <w:hyperlink r:id="rId101">
         <w:r>
           <w:rPr>
             <w:rStyle w:val="InternetLink"/>
@@ -2349,8 +3591,8 @@
         <w:t xml:space="preserve">.</w:t>
       </w:r>
     </w:p>
-    <w:bookmarkEnd w:id="97"/>
-    <w:bookmarkStart w:id="99" w:name="ref-redpath2018"/>
+    <w:bookmarkEnd w:id="102"/>
+    <w:bookmarkStart w:id="104" w:name="ref-redpath2018"/>
     <w:p>
       <w:pPr>
         <w:pStyle w:val="Bibliography"/>
@@ -2383,7 +3625,7 @@
       <w:r>
         <w:t xml:space="preserve"> </w:t>
       </w:r>
-      <w:hyperlink r:id="rId98">
+      <w:hyperlink r:id="rId103">
         <w:r>
           <w:rPr>
             <w:rStyle w:val="InternetLink"/>
@@ -2395,8 +3637,8 @@
         <w:t xml:space="preserve">.</w:t>
       </w:r>
     </w:p>
-    <w:bookmarkEnd w:id="99"/>
-    <w:bookmarkStart w:id="101" w:name="ref-sandbrook2015"/>
+    <w:bookmarkEnd w:id="104"/>
+    <w:bookmarkStart w:id="106" w:name="ref-sandbrook2015"/>
     <w:p>
       <w:pPr>
         <w:pStyle w:val="Bibliography"/>
@@ -2429,7 +3671,7 @@
       <w:r>
         <w:t xml:space="preserve"> </w:t>
       </w:r>
-      <w:hyperlink r:id="rId100">
+      <w:hyperlink r:id="rId105">
         <w:r>
           <w:rPr>
             <w:rStyle w:val="InternetLink"/>
@@ -2441,8 +3683,8 @@
         <w:t xml:space="preserve">.</w:t>
       </w:r>
     </w:p>
-    <w:bookmarkEnd w:id="101"/>
-    <w:bookmarkStart w:id="103" w:name="ref-schlüter2012"/>
+    <w:bookmarkEnd w:id="106"/>
+    <w:bookmarkStart w:id="108" w:name="ref-schlüter2012"/>
     <w:p>
       <w:pPr>
         <w:pStyle w:val="Bibliography"/>
@@ -2475,7 +3717,7 @@
       <w:r>
         <w:t xml:space="preserve"> </w:t>
       </w:r>
-      <w:hyperlink r:id="rId102">
+      <w:hyperlink r:id="rId107">
         <w:r>
           <w:rPr>
             <w:rStyle w:val="InternetLink"/>
@@ -2487,8 +3729,8 @@
         <w:t xml:space="preserve">.</w:t>
       </w:r>
     </w:p>
-    <w:bookmarkEnd w:id="103"/>
-    <w:bookmarkStart w:id="105" w:name="ref-schuwirth2019"/>
+    <w:bookmarkEnd w:id="108"/>
+    <w:bookmarkStart w:id="110" w:name="ref-schuwirth2019"/>
     <w:p>
       <w:pPr>
         <w:pStyle w:val="Bibliography"/>
@@ -2521,7 +3763,7 @@
       <w:r>
         <w:t xml:space="preserve"> </w:t>
       </w:r>
-      <w:hyperlink r:id="rId104">
+      <w:hyperlink r:id="rId109">
         <w:r>
           <w:rPr>
             <w:rStyle w:val="InternetLink"/>
@@ -2533,8 +3775,8 @@
         <w:t xml:space="preserve">.</w:t>
       </w:r>
     </w:p>
-    <w:bookmarkEnd w:id="105"/>
-    <w:bookmarkStart w:id="107" w:name="ref-sipper2020"/>
+    <w:bookmarkEnd w:id="110"/>
+    <w:bookmarkStart w:id="112" w:name="ref-sipper2020"/>
     <w:p>
       <w:pPr>
         <w:pStyle w:val="Bibliography"/>
@@ -2567,7 +3809,7 @@
       <w:r>
         <w:t xml:space="preserve"> </w:t>
       </w:r>
-      <w:hyperlink r:id="rId106">
+      <w:hyperlink r:id="rId111">
         <w:r>
           <w:rPr>
             <w:rStyle w:val="InternetLink"/>
@@ -2579,8 +3821,8 @@
         <w:t xml:space="preserve">.</w:t>
       </w:r>
     </w:p>
-    <w:bookmarkEnd w:id="107"/>
-    <w:bookmarkStart w:id="109" w:name="ref-sullivan2018"/>
+    <w:bookmarkEnd w:id="112"/>
+    <w:bookmarkStart w:id="114" w:name="ref-sullivan2018"/>
     <w:p>
       <w:pPr>
         <w:pStyle w:val="Bibliography"/>
@@ -2613,7 +3855,7 @@
       <w:r>
         <w:t xml:space="preserve"> </w:t>
       </w:r>
-      <w:hyperlink r:id="rId108">
+      <w:hyperlink r:id="rId113">
         <w:r>
           <w:rPr>
             <w:rStyle w:val="InternetLink"/>
@@ -2625,8 +3867,8 @@
         <w:t xml:space="preserve">.</w:t>
       </w:r>
     </w:p>
-    <w:bookmarkEnd w:id="109"/>
-    <w:bookmarkStart w:id="111" w:name="ref-tan2018"/>
+    <w:bookmarkEnd w:id="114"/>
+    <w:bookmarkStart w:id="116" w:name="ref-tan2018"/>
     <w:p>
       <w:pPr>
         <w:pStyle w:val="Bibliography"/>
@@ -2659,7 +3901,7 @@
       <w:r>
         <w:t xml:space="preserve"> </w:t>
       </w:r>
-      <w:hyperlink r:id="rId110">
+      <w:hyperlink r:id="rId115">
         <w:r>
           <w:rPr>
             <w:rStyle w:val="InternetLink"/>
@@ -2671,8 +3913,8 @@
         <w:t xml:space="preserve">.</w:t>
       </w:r>
     </w:p>
-    <w:bookmarkEnd w:id="111"/>
-    <w:bookmarkStart w:id="113" w:name="ref-vandenbergh2021"/>
+    <w:bookmarkEnd w:id="116"/>
+    <w:bookmarkStart w:id="118" w:name="ref-vandenbergh2021"/>
     <w:p>
       <w:pPr>
         <w:pStyle w:val="Bibliography"/>
@@ -2714,7 +3956,7 @@
       <w:r>
         <w:t xml:space="preserve"> </w:t>
       </w:r>
-      <w:hyperlink r:id="rId112">
+      <w:hyperlink r:id="rId117">
         <w:r>
           <w:rPr>
             <w:rStyle w:val="InternetLink"/>
@@ -2726,8 +3968,8 @@
         <w:t xml:space="preserve">.</w:t>
       </w:r>
     </w:p>
-    <w:bookmarkEnd w:id="113"/>
-    <w:bookmarkStart w:id="115" w:name="ref-villamor2016"/>
+    <w:bookmarkEnd w:id="118"/>
+    <w:bookmarkStart w:id="120" w:name="ref-villamor2016"/>
     <w:p>
       <w:pPr>
         <w:pStyle w:val="Bibliography"/>
@@ -2760,7 +4002,7 @@
       <w:r>
         <w:t xml:space="preserve"> </w:t>
       </w:r>
-      <w:hyperlink r:id="rId114">
+      <w:hyperlink r:id="rId119">
         <w:r>
           <w:rPr>
             <w:rStyle w:val="InternetLink"/>
@@ -2772,8 +4014,8 @@
         <w:t xml:space="preserve">.</w:t>
       </w:r>
     </w:p>
-    <w:bookmarkEnd w:id="115"/>
-    <w:bookmarkStart w:id="117" w:name="ref-will2021"/>
+    <w:bookmarkEnd w:id="120"/>
+    <w:bookmarkStart w:id="122" w:name="ref-will2021"/>
     <w:p>
       <w:pPr>
         <w:pStyle w:val="Bibliography"/>
@@ -2806,7 +4048,7 @@
       <w:r>
         <w:t xml:space="preserve"> </w:t>
       </w:r>
-      <w:hyperlink r:id="rId116">
+      <w:hyperlink r:id="rId121">
         <w:r>
           <w:rPr>
             <w:rStyle w:val="InternetLink"/>
@@ -2818,8 +4060,8 @@
         <w:t xml:space="preserve">.</w:t>
       </w:r>
     </w:p>
-    <w:bookmarkEnd w:id="117"/>
-    <w:bookmarkStart w:id="119" w:name="ref-wilting2017"/>
+    <w:bookmarkEnd w:id="122"/>
+    <w:bookmarkStart w:id="124" w:name="ref-wilting2017"/>
     <w:p>
       <w:pPr>
         <w:pStyle w:val="Bibliography"/>
@@ -2852,7 +4094,7 @@
       <w:r>
         <w:t xml:space="preserve"> </w:t>
       </w:r>
-      <w:hyperlink r:id="rId118">
+      <w:hyperlink r:id="rId123">
         <w:r>
           <w:rPr>
             <w:rStyle w:val="InternetLink"/>
@@ -2864,8 +4106,8 @@
         <w:t xml:space="preserve">.</w:t>
       </w:r>
     </w:p>
-    <w:bookmarkEnd w:id="119"/>
-    <w:bookmarkStart w:id="121" w:name="ref-zasada2017"/>
+    <w:bookmarkEnd w:id="124"/>
+    <w:bookmarkStart w:id="126" w:name="ref-zasada2017"/>
     <w:p>
       <w:pPr>
         <w:pStyle w:val="Bibliography"/>
@@ -2898,7 +4140,7 @@
       <w:r>
         <w:t xml:space="preserve"> </w:t>
       </w:r>
-      <w:hyperlink r:id="rId120">
+      <w:hyperlink r:id="rId125">
         <w:r>
           <w:rPr>
             <w:rStyle w:val="InternetLink"/>
@@ -2910,10 +4152,9 @@
         <w:t xml:space="preserve">.</w:t>
       </w:r>
     </w:p>
-    <w:bookmarkEnd w:id="121"/>
-    <w:bookmarkEnd w:id="122"/>
-    <w:bookmarkEnd w:id="123"/>
-    <w:bookmarkEnd w:id="124"/>
+    <w:bookmarkEnd w:id="126"/>
+    <w:bookmarkEnd w:id="127"/>
+    <w:bookmarkEnd w:id="128"/>
     <w:sectPr>
       <w:footerReference w:type="default" r:id="rId9"/>
       <w:footnotePr>
@@ -2959,7 +4200,7 @@
     </w:r>
     <w:r>
       <w:rPr/>
-      <w:t>11</w:t>
+      <w:t>13</w:t>
     </w:r>
     <w:r>
       <w:rPr/>
@@ -3010,11 +4251,203 @@
       </w:r>
     </w:p>
   </w:footnote>
+  <w:footnote w:id="35">
+    <w:p>
+      <w:pPr>
+        <w:pStyle w:val="Footnote"/>
+      </w:pPr>
+      <w:r>
+        <w:rPr>
+          <w:rStyle w:val="FootnoteReference"/>
+        </w:rPr>
+        <w:footnoteRef/>
+      </w:r>
+      <w:r>
+        <w:t xml:space="preserve"> </w:t>
+      </w:r>
+      <w:r>
+        <w:t xml:space="preserve">A&amp;F currently focuses only on hunting animals, scaring animals or tending crops as available actions to farmers; this may be expanded in the future to other actions available in GMSE.</w:t>
+      </w:r>
+    </w:p>
+  </w:footnote>
+  <w:footnote w:id="36">
+    <w:p>
+      <w:pPr>
+        <w:pStyle w:val="Footnote"/>
+      </w:pPr>
+      <w:r>
+        <w:rPr>
+          <w:rStyle w:val="FootnoteReference"/>
+        </w:rPr>
+        <w:footnoteRef/>
+      </w:r>
+      <w:r>
+        <w:t xml:space="preserve"> </w:t>
+      </w:r>
+      <w:r>
+        <w:t xml:space="preserve">It can be affected</w:t>
+      </w:r>
+      <w:r>
+        <w:t xml:space="preserve"> </w:t>
+      </w:r>
+      <w:r>
+        <w:rPr>
+          <w:iCs/>
+          <w:i/>
+        </w:rPr>
+        <w:t xml:space="preserve">indirectly</w:t>
+      </w:r>
+      <w:r>
+        <w:t xml:space="preserve"> </w:t>
+      </w:r>
+      <w:r>
+        <w:t xml:space="preserve">by setting the cost for the two actions prohibitively high, so that tending crops becomes more likely to be most beneficial to maximising yield (the farmer’s goal).</w:t>
+      </w:r>
+      <w:r>
+        <w:t xml:space="preserve"> </w:t>
+      </w:r>
+      <w:r>
+        <w:t xml:space="preserve">See</w:t>
+      </w:r>
+      <w:r>
+        <w:t xml:space="preserve"> </w:t>
+      </w:r>
+      <w:r>
+        <w:rPr>
+          <w:bCs/>
+          <w:b/>
+        </w:rPr>
+        <w:t xml:space="preserve">XXX</w:t>
+      </w:r>
+      <w:r>
+        <w:t xml:space="preserve">.</w:t>
+      </w:r>
+    </w:p>
+  </w:footnote>
 </w:footnotes>
 </file>
 
 <file path=word/numbering.xml><?xml version="1.0" encoding="utf-8"?>
-<w:numbering xmlns:w="http://schemas.openxmlformats.org/wordprocessingml/2006/main">
+<w:numbering xmlns:w="http://schemas.openxmlformats.org/wordprocessingml/2006/main" xmlns:o="urn:schemas-microsoft-com:office:office" xmlns:r="http://schemas.openxmlformats.org/officeDocument/2006/relationships" xmlns:v="urn:schemas-microsoft-com:vml">
+  <w:abstractNum w:abstractNumId="1">
+    <w:lvl w:ilvl="0">
+      <w:start w:val="1"/>
+      <w:pStyle w:val="Heading1"/>
+      <w:numFmt w:val="decimal"/>
+      <w:lvlText w:val="%1"/>
+      <w:lvlJc w:val="left"/>
+      <w:pPr>
+        <w:tabs>
+          <w:tab w:val="num" w:pos="0"/>
+        </w:tabs>
+        <w:ind w:left="0" w:hanging="0"/>
+      </w:pPr>
+    </w:lvl>
+    <w:lvl w:ilvl="1">
+      <w:start w:val="1"/>
+      <w:pStyle w:val="Heading2"/>
+      <w:numFmt w:val="decimal"/>
+      <w:lvlText w:val="%1.%2"/>
+      <w:lvlJc w:val="left"/>
+      <w:pPr>
+        <w:tabs>
+          <w:tab w:val="num" w:pos="0"/>
+        </w:tabs>
+        <w:ind w:left="0" w:hanging="0"/>
+      </w:pPr>
+    </w:lvl>
+    <w:lvl w:ilvl="2">
+      <w:start w:val="1"/>
+      <w:pStyle w:val="Heading3"/>
+      <w:numFmt w:val="decimal"/>
+      <w:lvlText w:val="%1.%2.%3"/>
+      <w:lvlJc w:val="left"/>
+      <w:pPr>
+        <w:tabs>
+          <w:tab w:val="num" w:pos="0"/>
+        </w:tabs>
+        <w:ind w:left="0" w:hanging="0"/>
+      </w:pPr>
+    </w:lvl>
+    <w:lvl w:ilvl="3">
+      <w:start w:val="1"/>
+      <w:pStyle w:val="Heading4"/>
+      <w:numFmt w:val="decimal"/>
+      <w:lvlText w:val="%1.%2.%3.%4"/>
+      <w:lvlJc w:val="left"/>
+      <w:pPr>
+        <w:tabs>
+          <w:tab w:val="num" w:pos="0"/>
+        </w:tabs>
+        <w:ind w:left="0" w:hanging="0"/>
+      </w:pPr>
+    </w:lvl>
+    <w:lvl w:ilvl="4">
+      <w:start w:val="1"/>
+      <w:numFmt w:val="none"/>
+      <w:suff w:val="nothing"/>
+      <w:lvlText w:val=""/>
+      <w:lvlJc w:val="left"/>
+      <w:pPr>
+        <w:tabs>
+          <w:tab w:val="num" w:pos="0"/>
+        </w:tabs>
+        <w:ind w:left="0" w:hanging="0"/>
+      </w:pPr>
+    </w:lvl>
+    <w:lvl w:ilvl="5">
+      <w:start w:val="1"/>
+      <w:numFmt w:val="none"/>
+      <w:suff w:val="nothing"/>
+      <w:lvlText w:val=""/>
+      <w:lvlJc w:val="left"/>
+      <w:pPr>
+        <w:tabs>
+          <w:tab w:val="num" w:pos="0"/>
+        </w:tabs>
+        <w:ind w:left="0" w:hanging="0"/>
+      </w:pPr>
+    </w:lvl>
+    <w:lvl w:ilvl="6">
+      <w:start w:val="1"/>
+      <w:numFmt w:val="none"/>
+      <w:suff w:val="nothing"/>
+      <w:lvlText w:val=""/>
+      <w:lvlJc w:val="left"/>
+      <w:pPr>
+        <w:tabs>
+          <w:tab w:val="num" w:pos="0"/>
+        </w:tabs>
+        <w:ind w:left="0" w:hanging="0"/>
+      </w:pPr>
+    </w:lvl>
+    <w:lvl w:ilvl="7">
+      <w:start w:val="1"/>
+      <w:numFmt w:val="none"/>
+      <w:suff w:val="nothing"/>
+      <w:lvlText w:val=""/>
+      <w:lvlJc w:val="left"/>
+      <w:pPr>
+        <w:tabs>
+          <w:tab w:val="num" w:pos="0"/>
+        </w:tabs>
+        <w:ind w:left="0" w:hanging="0"/>
+      </w:pPr>
+    </w:lvl>
+    <w:lvl w:ilvl="8">
+      <w:start w:val="1"/>
+      <w:numFmt w:val="none"/>
+      <w:suff w:val="nothing"/>
+      <w:lvlText w:val=""/>
+      <w:lvlJc w:val="left"/>
+      <w:pPr>
+        <w:tabs>
+          <w:tab w:val="num" w:pos="0"/>
+        </w:tabs>
+        <w:ind w:left="0" w:hanging="0"/>
+      </w:pPr>
+    </w:lvl>
+  </w:abstractNum>
   <w:abstractNum w:abstractNumId="990">
     <w:nsid w:val="2c1ae401"/>
     <w:multiLevelType w:val="multilevel"/>
@@ -3091,6 +4524,9 @@
       </w:pPr>
     </w:lvl>
   </w:abstractNum>
+  <w:num w:numId="1">
+    <w:abstractNumId w:val="1"/>
+  </w:num>
   <w:num w:numId="1000">
     <w:abstractNumId w:val="990"/>
   </w:num>
@@ -3142,6 +4578,10 @@
     <w:pPr>
       <w:keepNext w:val="true"/>
       <w:keepLines/>
+      <w:numPr>
+        <w:ilvl w:val="0"/>
+        <w:numId w:val="1"/>
+      </w:numPr>
       <w:spacing w:before="480" w:after="0"/>
       <w:outlineLvl w:val="0"/>
     </w:pPr>
@@ -3156,7 +4596,7 @@
   </w:style>
   <w:style w:type="paragraph" w:styleId="Heading2">
     <w:name w:val="Heading 2"/>
-    <w:basedOn w:val="Normal"/>
+    <w:basedOn w:val="Heading1"/>
     <w:next w:val="TextBody"/>
     <w:uiPriority w:val="9"/>
     <w:unhideWhenUsed/>
@@ -3164,7 +4604,12 @@
     <w:pPr>
       <w:keepNext w:val="true"/>
       <w:keepLines/>
+      <w:numPr>
+        <w:ilvl w:val="1"/>
+        <w:numId w:val="1"/>
+      </w:numPr>
       <w:spacing w:before="200" w:after="0"/>
+      <w:ind w:left="0" w:right="0" w:hanging="0"/>
       <w:outlineLvl w:val="1"/>
     </w:pPr>
     <w:rPr>
@@ -3186,6 +4631,10 @@
     <w:pPr>
       <w:keepNext w:val="true"/>
       <w:keepLines/>
+      <w:numPr>
+        <w:ilvl w:val="2"/>
+        <w:numId w:val="1"/>
+      </w:numPr>
       <w:spacing w:before="200" w:after="0"/>
       <w:outlineLvl w:val="2"/>
     </w:pPr>
@@ -3209,6 +4658,10 @@
     <w:pPr>
       <w:keepNext w:val="true"/>
       <w:keepLines/>
+      <w:numPr>
+        <w:ilvl w:val="3"/>
+        <w:numId w:val="1"/>
+      </w:numPr>
       <w:spacing w:before="200" w:after="0"/>
       <w:outlineLvl w:val="3"/>
     </w:pPr>
@@ -3674,6 +5127,11 @@
   </w:style>
   <w:style w:type="character" w:styleId="EndnoteCharacters">
     <w:name w:val="Endnote Characters"/>
+    <w:qFormat/>
+    <w:rPr/>
+  </w:style>
+  <w:style w:type="character" w:styleId="NumberingSymbols">
+    <w:name w:val="Numbering Symbols"/>
     <w:qFormat/>
     <w:rPr/>
   </w:style>
@@ -3858,8 +5316,12 @@
     <w:name w:val="Bibliography"/>
     <w:basedOn w:val="Normal"/>
     <w:qFormat/>
-    <w:pPr/>
-    <w:rPr/>
+    <w:pPr>
+      <w:spacing w:lineRule="auto" w:line="360" w:before="181" w:after="181"/>
+    </w:pPr>
+    <w:rPr>
+      <w:rFonts w:ascii="Times New Roman" w:hAnsi="Times New Roman"/>
+    </w:rPr>
   </w:style>
   <w:style w:type="paragraph" w:styleId="BlockText">
     <w:name w:val="Block Text"/>
@@ -3949,6 +5411,10 @@
     <w:unhideWhenUsed/>
     <w:qFormat/>
     <w:pPr>
+      <w:numPr>
+        <w:ilvl w:val="0"/>
+        <w:numId w:val="0"/>
+      </w:numPr>
       <w:spacing w:lineRule="auto" w:line="259" w:before="240" w:after="0"/>
     </w:pPr>
     <w:rPr>
@@ -3997,6 +5463,26 @@
       <w:suppressLineNumbers/>
     </w:pPr>
     <w:rPr/>
+  </w:style>
+  <w:style w:type="paragraph" w:styleId="Bibliography1">
+    <w:name w:val="Bibliography 1"/>
+    <w:basedOn w:val="Index"/>
+    <w:qFormat/>
+    <w:pPr>
+      <w:tabs>
+        <w:tab w:val="clear" w:pos="720"/>
+        <w:tab w:val="right" w:pos="9360" w:leader="dot"/>
+      </w:tabs>
+      <w:spacing w:lineRule="auto" w:line="360"/>
+      <w:ind w:left="0" w:hanging="0"/>
+    </w:pPr>
+    <w:rPr>
+      <w:rFonts w:ascii="Times New Roman" w:hAnsi="Times New Roman"/>
+    </w:rPr>
+  </w:style>
+  <w:style w:type="numbering" w:styleId="Numbering123">
+    <w:name w:val="Numbering 123"/>
+    <w:qFormat/>
   </w:style>
   <w:style w:type="table" w:default="1" w:styleId="Table">
     <w:name w:val="Table"/>

</xml_diff>

<commit_message>
Progress into example application section
</commit_message>
<xml_diff>
--- a/main_ms.docx
+++ b/main_ms.docx
@@ -1458,31 +1458,364 @@
         <w:pStyle w:val="TextBody"/>
       </w:pPr>
       <w:r>
-        <w:t xml:space="preserve">Each following A&amp;F time step then consists of (1) user input, taking the place of the default management model, in which the player can assess the environment using outputs provided (see below) and choose management actions (costs for user actions), and, (2) and once the player confirms their choice, a modified GMSE time step including sequential calls to the default user, resource and observation models (</w:t>
-      </w:r>
-      <w:hyperlink r:id="rId29">
-        <w:r>
-          <w:rPr>
-            <w:rStyle w:val="VerbatimChar"/>
-          </w:rPr>
-          <w:t xml:space="preserve">gmse_apply_UROM()</w:t>
-        </w:r>
-      </w:hyperlink>
-      <w:r>
-        <w:t xml:space="preserve">) [</w:t>
+        <w:t xml:space="preserve">The current GMSE simulations used by A&amp;F simulates a landscape of 100x100 cells, divided into farms owned by 4-12 farmers (stakeholders; the precise number and land distribution is randomly varied per session, see</w:t>
+      </w:r>
+      <w:r>
+        <w:t xml:space="preserve"> </w:t>
       </w:r>
       <w:r>
         <w:rPr>
           <w:bCs/>
           <w:b/>
         </w:rPr>
+        <w:t xml:space="preserve">section XXX</w:t>
+      </w:r>
+      <w:r>
+        <w:t xml:space="preserve"> </w:t>
+      </w:r>
+      <w:r>
+        <w:t xml:space="preserve">below).</w:t>
+      </w:r>
+      <w:r>
+        <w:t xml:space="preserve"> </w:t>
+      </w:r>
+      <w:r>
+        <w:t xml:space="preserve">Farmers can take three possible actions; tending crops, hunting (culling) animals, or scaring animals off their land.</w:t>
+      </w:r>
+      <w:r>
+        <w:t xml:space="preserve"> </w:t>
+      </w:r>
+      <w:r>
+        <w:t xml:space="preserve">All submodels used in A&amp;F are currently the default GMSE models (with the exception of the management model in time steps</w:t>
+      </w:r>
+      <w:r>
+        <w:t xml:space="preserve"> </w:t>
+      </w:r>
+      <m:oMath>
+        <m:r>
+          <m:t>t</m:t>
+        </m:r>
+        <m:r>
+          <m:rPr>
+            <m:sty m:val="p"/>
+          </m:rPr>
+          <m:t>&gt;</m:t>
+        </m:r>
+        <m:r>
+          <m:t>5</m:t>
+        </m:r>
+      </m:oMath>
+      <w:r>
+        <w:t xml:space="preserve">, where the player assumes control over the management decisions (see below).</w:t>
+      </w:r>
+      <w:r>
+        <w:t xml:space="preserve"> </w:t>
+      </w:r>
+      <w:r>
+        <w:t xml:space="preserve">Thus, we only give brief details here, for full details and descriptions of all models, see</w:t>
+      </w:r>
+      <w:r>
+        <w:t xml:space="preserve"> </w:t>
+      </w:r>
+      <w:r>
+        <w:rPr>
+          <w:bCs/>
+          <w:b/>
+        </w:rPr>
+        <w:t xml:space="preserve">XXX</w:t>
+      </w:r>
+      <w:r>
+        <w:t xml:space="preserve"> </w:t>
+      </w:r>
+      <w:r>
+        <w:t xml:space="preserve">and</w:t>
+      </w:r>
+      <w:r>
+        <w:t xml:space="preserve"> </w:t>
+      </w:r>
+      <w:r>
+        <w:rPr>
+          <w:bCs/>
+          <w:b/>
+        </w:rPr>
+        <w:t xml:space="preserve">XXX</w:t>
+      </w:r>
+      <w:r>
+        <w:t xml:space="preserve">.</w:t>
+      </w:r>
+      <w:r>
+        <w:t xml:space="preserve"> </w:t>
+      </w:r>
+      <w:r>
+        <w:t xml:space="preserve">The</w:t>
+      </w:r>
+      <w:r>
+        <w:t xml:space="preserve"> </w:t>
+      </w:r>
+      <w:r>
+        <w:rPr>
+          <w:bCs/>
+          <w:b/>
+        </w:rPr>
+        <w:t xml:space="preserve">animal population</w:t>
+      </w:r>
+      <w:r>
+        <w:t xml:space="preserve"> </w:t>
+      </w:r>
+      <w:r>
+        <w:t xml:space="preserve">model uses the logistic growth form with</w:t>
+      </w:r>
+      <w:r>
+        <w:t xml:space="preserve"> </w:t>
+      </w:r>
+      <m:oMath>
+        <m:sSub>
+          <m:e>
+            <m:r>
+              <m:t>N</m:t>
+            </m:r>
+          </m:e>
+          <m:sub>
+            <m:r>
+              <m:t>o</m:t>
+            </m:r>
+          </m:sub>
+        </m:sSub>
+        <m:r>
+          <m:rPr>
+            <m:sty m:val="p"/>
+          </m:rPr>
+          <m:t>=</m:t>
+        </m:r>
+        <m:r>
+          <m:t>1000</m:t>
+        </m:r>
+      </m:oMath>
+      <w:r>
+        <w:t xml:space="preserve">,</w:t>
+      </w:r>
+      <w:r>
+        <w:t xml:space="preserve"> </w:t>
+      </w:r>
+      <m:oMath>
+        <m:r>
+          <m:t>λ</m:t>
+        </m:r>
+        <m:r>
+          <m:rPr>
+            <m:sty m:val="p"/>
+          </m:rPr>
+          <m:t>=</m:t>
+        </m:r>
+        <m:r>
+          <m:t>0.3</m:t>
+        </m:r>
+      </m:oMath>
+      <w:r>
+        <w:t xml:space="preserve"> </w:t>
+      </w:r>
+      <w:r>
+        <w:t xml:space="preserve">and</w:t>
+      </w:r>
+      <w:r>
+        <w:t xml:space="preserve"> </w:t>
+      </w:r>
+      <m:oMath>
+        <m:r>
+          <m:t>K</m:t>
+        </m:r>
+        <m:r>
+          <m:rPr>
+            <m:sty m:val="p"/>
+          </m:rPr>
+          <m:t>=</m:t>
+        </m:r>
+        <m:r>
+          <m:t>5000</m:t>
+        </m:r>
+      </m:oMath>
+      <w:r>
+        <w:t xml:space="preserve">, meaning that in the absence of any management the population is likely to increase from the initial population size (1000) to carrying capacity (5000).</w:t>
+      </w:r>
+      <w:r>
+        <w:t xml:space="preserve"> </w:t>
+      </w:r>
+      <w:r>
+        <w:t xml:space="preserve">To ensure a level of unpredictability in game play, a random death probability (</w:t>
+      </w:r>
+      <m:oMath>
+        <m:r>
+          <m:t>0.05</m:t>
+        </m:r>
+        <m:r>
+          <m:rPr>
+            <m:sty m:val="p"/>
+          </m:rPr>
+          <m:t>≤</m:t>
+        </m:r>
+        <m:sSub>
+          <m:e>
+            <m:r>
+              <m:t>r</m:t>
+            </m:r>
+          </m:e>
+          <m:sub>
+            <m:r>
+              <m:t>d</m:t>
+            </m:r>
+          </m:sub>
+        </m:sSub>
+        <m:r>
+          <m:rPr>
+            <m:sty m:val="p"/>
+          </m:rPr>
+          <m:t>≤</m:t>
+        </m:r>
+        <m:r>
+          <m:t>0.2</m:t>
+        </m:r>
+      </m:oMath>
+      <w:r>
+        <w:t xml:space="preserve">) per individual animal per time step is implemented.</w:t>
+      </w:r>
+      <w:r>
+        <w:t xml:space="preserve"> </w:t>
+      </w:r>
+      <w:r>
+        <w:t xml:space="preserve">The</w:t>
+      </w:r>
+      <w:r>
+        <w:t xml:space="preserve"> </w:t>
+      </w:r>
+      <w:r>
+        <w:rPr>
+          <w:bCs/>
+          <w:b/>
+        </w:rPr>
+        <w:t xml:space="preserve">observation model</w:t>
+      </w:r>
+      <w:r>
+        <w:t xml:space="preserve"> </w:t>
+      </w:r>
+      <w:r>
+        <w:t xml:space="preserve">uses the default GMSE model (density-based sampling of a subset of the environment); only</w:t>
+      </w:r>
+      <w:r>
+        <w:t xml:space="preserve"> </w:t>
+      </w:r>
+      <w:r>
+        <w:rPr>
+          <w:iCs/>
+          <w:i/>
+        </w:rPr>
+        <w:t xml:space="preserve">observed</w:t>
+      </w:r>
+      <w:r>
+        <w:t xml:space="preserve"> </w:t>
+      </w:r>
+      <w:r>
+        <w:t xml:space="preserve">numbers of animals are available to the manager to base decisions on (and thus population trajectory plots in the game interface reflect observations only, which are subject to an unknown level of uncertainty).</w:t>
+      </w:r>
+      <w:r>
+        <w:t xml:space="preserve"> </w:t>
+      </w:r>
+      <w:r>
+        <w:t xml:space="preserve">Both the</w:t>
+      </w:r>
+      <w:r>
+        <w:t xml:space="preserve"> </w:t>
+      </w:r>
+      <w:r>
+        <w:rPr>
+          <w:bCs/>
+          <w:b/>
+        </w:rPr>
+        <w:t xml:space="preserve">management model</w:t>
+      </w:r>
+      <w:r>
+        <w:t xml:space="preserve"> </w:t>
+      </w:r>
+      <w:r>
+        <w:t xml:space="preserve">(in the initialisation steps) and</w:t>
+      </w:r>
+      <w:r>
+        <w:t xml:space="preserve"> </w:t>
+      </w:r>
+      <w:r>
+        <w:rPr>
+          <w:bCs/>
+          <w:b/>
+        </w:rPr>
+        <w:t xml:space="preserve">user model</w:t>
+      </w:r>
+      <w:r>
+        <w:t xml:space="preserve"> </w:t>
+      </w:r>
+      <w:r>
+        <w:t xml:space="preserve">use the GA algorithms with default parameter settings.</w:t>
+      </w:r>
+      <w:r>
+        <w:t xml:space="preserve"> </w:t>
+      </w:r>
+      <w:r>
+        <w:t xml:space="preserve">User (farmer) budgets are set to 1500 units per time step, manager budgets to 1000 units (both for the initial 5 time steps and the subsequent game play).</w:t>
+      </w:r>
+      <w:r>
+        <w:t xml:space="preserve"> </w:t>
+      </w:r>
+      <w:r>
+        <w:t xml:space="preserve">The users (farmers) aim to maximise yield from their land, their annual budget is reset each year and is unaffected by yield.</w:t>
+      </w:r>
+      <w:r>
+        <w:t xml:space="preserve"> </w:t>
+      </w:r>
+      <w:r>
+        <w:t xml:space="preserve">Yield is positively affected by tending crops, and may be negatively affected by the presence of grazing wild animals - thus hunting or scaring may offset any potentially negative effects on yield.</w:t>
+      </w:r>
+      <w:r>
+        <w:t xml:space="preserve"> </w:t>
+      </w:r>
+      <w:r>
+        <w:t xml:space="preserve">Note that the choice of models and parameter values here serve as an example only; it is expected that future implementations and development of A&amp;F will focus on specific research questions / case studies, and will adjust models and parameter settings accordingly (</w:t>
+      </w:r>
+      <w:r>
+        <w:rPr>
+          <w:bCs/>
+          <w:b/>
+        </w:rPr>
+        <w:t xml:space="preserve">see XXX below</w:t>
+      </w:r>
+      <w:r>
+        <w:t xml:space="preserve">).</w:t>
+      </w:r>
+    </w:p>
+    <w:p>
+      <w:pPr>
+        <w:pStyle w:val="TextBody"/>
+      </w:pPr>
+      <w:r>
+        <w:t xml:space="preserve">Each following A&amp;F time step then consists of (1) user input, taking the place of the default management model, in which the player can assess the environment using outputs provided (see below) and choose management actions (costs for user actions), and, (2) and once the player confirms their choice, a modified GMSE time step including sequential calls to the default user, resource and observation models (</w:t>
+      </w:r>
+      <w:hyperlink r:id="rId29">
+        <w:r>
+          <w:rPr>
+            <w:rStyle w:val="VerbatimChar"/>
+          </w:rPr>
+          <w:t xml:space="preserve">gmse_apply_UROM()</w:t>
+        </w:r>
+      </w:hyperlink>
+      <w:r>
+        <w:t xml:space="preserve">) [</w:t>
+      </w:r>
+      <w:r>
+        <w:rPr>
+          <w:bCs/>
+          <w:b/>
+        </w:rPr>
         <w:t xml:space="preserve">FIG Xb</w:t>
       </w:r>
       <w:r>
         <w:t xml:space="preserve">].</w:t>
-      </w:r>
-      <w:r>
-        <w:t xml:space="preserve"> </w:t>
       </w:r>
     </w:p>
     <w:bookmarkEnd w:id="30"/>
@@ -2114,7 +2447,7 @@
               </m:sub>
               <m:sup>
                 <m:r>
-                  <m:t>n</m:t>
+                  <m:t>T</m:t>
                 </m:r>
               </m:sup>
               <m:e>
@@ -2203,24 +2536,47 @@
             <m:type m:val="bar"/>
           </m:fPr>
           <m:num>
-            <m:r>
-              <m:rPr>
-                <m:sty m:val="p"/>
-              </m:rPr>
-              <m:t>∑</m:t>
-            </m:r>
-            <m:sSub>
-              <m:e>
-                <m:r>
-                  <m:t>y</m:t>
-                </m:r>
-              </m:e>
+            <m:nary>
+              <m:naryPr>
+                <m:chr m:val="∑"/>
+                <m:limLoc m:val="undOvr"/>
+                <m:subHide m:val="0"/>
+                <m:supHide m:val="0"/>
+              </m:naryPr>
               <m:sub>
                 <m:r>
                   <m:t>t</m:t>
                 </m:r>
+                <m:r>
+                  <m:rPr>
+                    <m:sty m:val="p"/>
+                  </m:rPr>
+                  <m:t>=</m:t>
+                </m:r>
+                <m:r>
+                  <m:t>5</m:t>
+                </m:r>
               </m:sub>
-            </m:sSub>
+              <m:sup>
+                <m:r>
+                  <m:t>T</m:t>
+                </m:r>
+              </m:sup>
+              <m:e>
+                <m:sSub>
+                  <m:e>
+                    <m:r>
+                      <m:t>y</m:t>
+                    </m:r>
+                  </m:e>
+                  <m:sub>
+                    <m:r>
+                      <m:t>t</m:t>
+                    </m:r>
+                  </m:sub>
+                </m:sSub>
+              </m:e>
+            </m:nary>
           </m:num>
           <m:den>
             <m:r>
@@ -2253,7 +2609,80 @@
         </m:r>
       </m:oMath>
       <w:r>
-        <w:t xml:space="preserve">.</w:t>
+        <w:t xml:space="preserve"> </w:t>
+      </w:r>
+      <w:r>
+        <w:t xml:space="preserve">and</w:t>
+      </w:r>
+      <w:r>
+        <w:t xml:space="preserve"> </w:t>
+      </w:r>
+      <m:oMath>
+        <m:r>
+          <m:t>T</m:t>
+        </m:r>
+      </m:oMath>
+      <w:r>
+        <w:t xml:space="preserve"> </w:t>
+      </w:r>
+      <w:r>
+        <w:t xml:space="preserve">the total number of time steps for the game session.</w:t>
+      </w:r>
+      <w:r>
+        <w:t xml:space="preserve"> </w:t>
+      </w:r>
+      <w:r>
+        <w:t xml:space="preserve">Both scores are intitialised as</w:t>
+      </w:r>
+      <w:r>
+        <w:t xml:space="preserve"> </w:t>
+      </w:r>
+      <m:oMath>
+        <m:sSub>
+          <m:e>
+            <m:r>
+              <m:t>A</m:t>
+            </m:r>
+          </m:e>
+          <m:sub>
+            <m:r>
+              <m:t>t</m:t>
+            </m:r>
+          </m:sub>
+        </m:sSub>
+        <m:r>
+          <m:rPr>
+            <m:sty m:val="p"/>
+          </m:rPr>
+          <m:t>=</m:t>
+        </m:r>
+        <m:sSub>
+          <m:e>
+            <m:r>
+              <m:t>S</m:t>
+            </m:r>
+          </m:e>
+          <m:sub>
+            <m:r>
+              <m:t>t</m:t>
+            </m:r>
+          </m:sub>
+        </m:sSub>
+        <m:r>
+          <m:rPr>
+            <m:sty m:val="p"/>
+          </m:rPr>
+          <m:t>=</m:t>
+        </m:r>
+        <m:r>
+          <m:t>100</m:t>
+        </m:r>
+      </m:oMath>
+      <w:r>
+        <w:t xml:space="preserve"> </w:t>
+      </w:r>
+      <w:r>
+        <w:t xml:space="preserve">when the game is first initialised, to ensure score development over a session can be interpreted as a change from that baseline.</w:t>
       </w:r>
     </w:p>
     <w:p>
@@ -2322,6 +2751,375 @@
       </w:pPr>
       <w:r>
         <w:t xml:space="preserve">Data collection &amp; database</w:t>
+      </w:r>
+    </w:p>
+    <w:p>
+      <w:pPr>
+        <w:pStyle w:val="FirstParagraph"/>
+      </w:pPr>
+      <w:r>
+        <w:t xml:space="preserve">Game play data (e.g. session variables, player inputs, environment state variables) are stored in a MySQL relational database.</w:t>
+      </w:r>
+      <w:r>
+        <w:t xml:space="preserve"> </w:t>
+      </w:r>
+      <w:r>
+        <w:t xml:space="preserve">Database structure is summarised in Fig X and a full list of parameter values stored and their description is listed in Table X. The current version of A&amp;F stores only a subset of GMSE parameters; this may be easily extended in the future by adding additional fields to the relevant database table and ensuring the database interface functions append the extra parameters.</w:t>
+      </w:r>
+      <w:r>
+        <w:t xml:space="preserve"> </w:t>
+      </w:r>
+      <w:r>
+        <w:t xml:space="preserve">For any GMSE parameters that are not stored currently, the default GMSE parameter values are used.</w:t>
+      </w:r>
+    </w:p>
+    <w:p>
+      <w:pPr>
+        <w:pStyle w:val="TextBody"/>
+      </w:pPr>
+      <w:r>
+        <w:t xml:space="preserve">In summary, six main tables are used to store data (see</w:t>
+      </w:r>
+      <w:r>
+        <w:t xml:space="preserve"> </w:t>
+      </w:r>
+      <w:r>
+        <w:rPr>
+          <w:bCs/>
+          <w:b/>
+        </w:rPr>
+        <w:t xml:space="preserve">XXX</w:t>
+      </w:r>
+      <w:r>
+        <w:t xml:space="preserve"> </w:t>
+      </w:r>
+      <w:r>
+        <w:t xml:space="preserve">for a full description).</w:t>
+      </w:r>
+      <w:r>
+        <w:t xml:space="preserve"> </w:t>
+      </w:r>
+      <w:r>
+        <w:t xml:space="preserve">Tables are linked by the unique session ID present in each table.</w:t>
+      </w:r>
+    </w:p>
+    <w:p>
+      <w:pPr>
+        <w:numPr>
+          <w:ilvl w:val="0"/>
+          <w:numId w:val="1001"/>
+        </w:numPr>
+      </w:pPr>
+      <w:r>
+        <w:rPr>
+          <w:rStyle w:val="VerbatimChar"/>
+        </w:rPr>
+        <w:t xml:space="preserve">run</w:t>
+      </w:r>
+    </w:p>
+    <w:p>
+      <w:pPr>
+        <w:numPr>
+          <w:ilvl w:val="0"/>
+          <w:numId w:val="1000"/>
+        </w:numPr>
+      </w:pPr>
+      <w:r>
+        <w:t xml:space="preserve">Holding player name, start- and end times for the session and a flag for whether or not the animal population reached extinction or not (single record per session).</w:t>
+      </w:r>
+    </w:p>
+    <w:p>
+      <w:pPr>
+        <w:numPr>
+          <w:ilvl w:val="0"/>
+          <w:numId w:val="1001"/>
+        </w:numPr>
+      </w:pPr>
+      <w:r>
+        <w:rPr>
+          <w:rStyle w:val="VerbatimChar"/>
+        </w:rPr>
+        <w:t xml:space="preserve">run_par</w:t>
+      </w:r>
+    </w:p>
+    <w:p>
+      <w:pPr>
+        <w:numPr>
+          <w:ilvl w:val="0"/>
+          <w:numId w:val="1000"/>
+        </w:numPr>
+      </w:pPr>
+      <w:r>
+        <w:t xml:space="preserve">Holding all game parameters for the GMSE simulation for a session. As per section</w:t>
+      </w:r>
+      <w:r>
+        <w:t xml:space="preserve"> </w:t>
+      </w:r>
+      <w:r>
+        <w:rPr>
+          <w:bCs/>
+          <w:b/>
+        </w:rPr>
+        <w:t xml:space="preserve">XXX</w:t>
+      </w:r>
+      <w:r>
+        <w:t xml:space="preserve">, in the example application presented here, the majority of these will be constants, with only</w:t>
+      </w:r>
+      <w:r>
+        <w:t xml:space="preserve"> </w:t>
+      </w:r>
+      <w:r>
+        <w:rPr>
+          <w:rStyle w:val="VerbatimChar"/>
+        </w:rPr>
+        <w:t xml:space="preserve">ownership_var</w:t>
+      </w:r>
+      <w:r>
+        <w:t xml:space="preserve"> </w:t>
+      </w:r>
+      <w:r>
+        <w:t xml:space="preserve">and</w:t>
+      </w:r>
+      <w:r>
+        <w:t xml:space="preserve"> </w:t>
+      </w:r>
+      <w:r>
+        <w:rPr>
+          <w:rStyle w:val="VerbatimChar"/>
+        </w:rPr>
+        <w:t xml:space="preserve">remove_pr</w:t>
+      </w:r>
+      <w:r>
+        <w:t xml:space="preserve"> </w:t>
+      </w:r>
+      <w:r>
+        <w:t xml:space="preserve">varying per session.</w:t>
+      </w:r>
+    </w:p>
+    <w:p>
+      <w:pPr>
+        <w:numPr>
+          <w:ilvl w:val="0"/>
+          <w:numId w:val="1001"/>
+        </w:numPr>
+      </w:pPr>
+      <w:r>
+        <w:rPr>
+          <w:rStyle w:val="VerbatimChar"/>
+        </w:rPr>
+        <w:t xml:space="preserve">scores</w:t>
+      </w:r>
+    </w:p>
+    <w:p>
+      <w:pPr>
+        <w:numPr>
+          <w:ilvl w:val="0"/>
+          <w:numId w:val="1000"/>
+        </w:numPr>
+      </w:pPr>
+      <w:r>
+        <w:t xml:space="preserve">Holding the number of time steps achieved per session and the animal and yield score.</w:t>
+      </w:r>
+    </w:p>
+    <w:p>
+      <w:pPr>
+        <w:numPr>
+          <w:ilvl w:val="0"/>
+          <w:numId w:val="1001"/>
+        </w:numPr>
+      </w:pPr>
+      <w:r>
+        <w:rPr>
+          <w:rStyle w:val="VerbatimChar"/>
+        </w:rPr>
+        <w:t xml:space="preserve">gdata</w:t>
+      </w:r>
+    </w:p>
+    <w:p>
+      <w:pPr>
+        <w:numPr>
+          <w:ilvl w:val="0"/>
+          <w:numId w:val="1000"/>
+        </w:numPr>
+      </w:pPr>
+      <w:r>
+        <w:t xml:space="preserve">A record per time step for each session, recording the true and observed population state, the number of actions of each type taken, and the costs set by the manager (player), as well as the total yield in the environment.</w:t>
+      </w:r>
+    </w:p>
+    <w:p>
+      <w:pPr>
+        <w:numPr>
+          <w:ilvl w:val="0"/>
+          <w:numId w:val="1001"/>
+        </w:numPr>
+      </w:pPr>
+      <w:r>
+        <w:rPr>
+          <w:rStyle w:val="VerbatimChar"/>
+        </w:rPr>
+        <w:t xml:space="preserve">yield</w:t>
+      </w:r>
+    </w:p>
+    <w:p>
+      <w:pPr>
+        <w:numPr>
+          <w:ilvl w:val="0"/>
+          <w:numId w:val="1000"/>
+        </w:numPr>
+      </w:pPr>
+      <w:r>
+        <w:t xml:space="preserve">The yield achieved by each farmer in each time step, per session.</w:t>
+      </w:r>
+    </w:p>
+    <w:p>
+      <w:pPr>
+        <w:pStyle w:val="FirstParagraph"/>
+      </w:pPr>
+      <w:r>
+        <w:t xml:space="preserve">Records in tables</w:t>
+      </w:r>
+      <w:r>
+        <w:t xml:space="preserve"> </w:t>
+      </w:r>
+      <w:r>
+        <w:rPr>
+          <w:rStyle w:val="VerbatimChar"/>
+        </w:rPr>
+        <w:t xml:space="preserve">run</w:t>
+      </w:r>
+      <w:r>
+        <w:t xml:space="preserve">,</w:t>
+      </w:r>
+      <w:r>
+        <w:t xml:space="preserve"> </w:t>
+      </w:r>
+      <w:r>
+        <w:rPr>
+          <w:rStyle w:val="VerbatimChar"/>
+        </w:rPr>
+        <w:t xml:space="preserve">run_par</w:t>
+      </w:r>
+      <w:r>
+        <w:t xml:space="preserve"> </w:t>
+      </w:r>
+      <w:r>
+        <w:t xml:space="preserve">and</w:t>
+      </w:r>
+      <w:r>
+        <w:t xml:space="preserve"> </w:t>
+      </w:r>
+      <w:r>
+        <w:rPr>
+          <w:rStyle w:val="VerbatimChar"/>
+        </w:rPr>
+        <w:t xml:space="preserve">scores</w:t>
+      </w:r>
+      <w:r>
+        <w:t xml:space="preserve"> </w:t>
+      </w:r>
+      <w:r>
+        <w:t xml:space="preserve">are only updated at the start and end of each session, whereas</w:t>
+      </w:r>
+      <w:r>
+        <w:t xml:space="preserve"> </w:t>
+      </w:r>
+      <w:r>
+        <w:rPr>
+          <w:rStyle w:val="VerbatimChar"/>
+        </w:rPr>
+        <w:t xml:space="preserve">gdata</w:t>
+      </w:r>
+      <w:r>
+        <w:t xml:space="preserve"> </w:t>
+      </w:r>
+      <w:r>
+        <w:t xml:space="preserve">and</w:t>
+      </w:r>
+      <w:r>
+        <w:t xml:space="preserve"> </w:t>
+      </w:r>
+      <w:r>
+        <w:rPr>
+          <w:rStyle w:val="VerbatimChar"/>
+        </w:rPr>
+        <w:t xml:space="preserve">yield</w:t>
+      </w:r>
+      <w:r>
+        <w:t xml:space="preserve"> </w:t>
+      </w:r>
+      <w:r>
+        <w:t xml:space="preserve">are the</w:t>
+      </w:r>
+      <w:r>
+        <w:t xml:space="preserve"> </w:t>
+      </w:r>
+      <w:r>
+        <w:t xml:space="preserve">“</w:t>
+      </w:r>
+      <w:r>
+        <w:t xml:space="preserve">live</w:t>
+      </w:r>
+      <w:r>
+        <w:t xml:space="preserve">”</w:t>
+      </w:r>
+      <w:r>
+        <w:t xml:space="preserve"> </w:t>
+      </w:r>
+      <w:r>
+        <w:t xml:space="preserve">tables that are appended to at each time step during a game session.</w:t>
+      </w:r>
+      <w:r>
+        <w:t xml:space="preserve"> </w:t>
+      </w:r>
+      <w:r>
+        <w:t xml:space="preserve">End time records are recorded for each session where the player either reaches</w:t>
+      </w:r>
+      <w:r>
+        <w:t xml:space="preserve"> </w:t>
+      </w:r>
+      <m:oMath>
+        <m:r>
+          <m:t>t</m:t>
+        </m:r>
+        <m:r>
+          <m:rPr>
+            <m:sty m:val="p"/>
+          </m:rPr>
+          <m:t>=</m:t>
+        </m:r>
+        <m:r>
+          <m:t>25</m:t>
+        </m:r>
+      </m:oMath>
+      <w:r>
+        <w:t xml:space="preserve">, manually resets the game during a session, or as the animal population reaches extinction; i.e. when this field remains blank (</w:t>
+      </w:r>
+      <w:r>
+        <w:rPr>
+          <w:rStyle w:val="VerbatimChar"/>
+        </w:rPr>
+        <w:t xml:space="preserve">NULL</w:t>
+      </w:r>
+      <w:r>
+        <w:t xml:space="preserve">), it means that a session was not terminated</w:t>
+      </w:r>
+      <w:r>
+        <w:t xml:space="preserve"> </w:t>
+      </w:r>
+      <w:r>
+        <w:t xml:space="preserve">“</w:t>
+      </w:r>
+      <w:r>
+        <w:t xml:space="preserve">normally,</w:t>
+      </w:r>
+      <w:r>
+        <w:t xml:space="preserve">”</w:t>
+      </w:r>
+      <w:r>
+        <w:t xml:space="preserve"> </w:t>
+      </w:r>
+      <w:r>
+        <w:t xml:space="preserve">i.e. by the browser being closed manually or timing out due to inactivity.</w:t>
       </w:r>
     </w:p>
     <w:bookmarkEnd w:id="39"/>
@@ -4524,11 +5322,90 @@
       </w:pPr>
     </w:lvl>
   </w:abstractNum>
+  <w:abstractNum w:abstractNumId="991">
+    <w:nsid w:val="ea454b4c"/>
+    <w:multiLevelType w:val="multilevel"/>
+    <w:lvl w:ilvl="0">
+      <w:numFmt w:val="bullet"/>
+      <w:lvlText w:val="•"/>
+      <w:lvlJc w:val="left"/>
+      <w:pPr>
+        <w:ind w:left="720" w:hanging="480"/>
+      </w:pPr>
+    </w:lvl>
+    <w:lvl w:ilvl="1">
+      <w:numFmt w:val="bullet"/>
+      <w:lvlText w:val="–"/>
+      <w:lvlJc w:val="left"/>
+      <w:pPr>
+        <w:ind w:left="1440" w:hanging="480"/>
+      </w:pPr>
+    </w:lvl>
+    <w:lvl w:ilvl="2">
+      <w:numFmt w:val="bullet"/>
+      <w:lvlText w:val="•"/>
+      <w:lvlJc w:val="left"/>
+      <w:pPr>
+        <w:ind w:left="2160" w:hanging="480"/>
+      </w:pPr>
+    </w:lvl>
+    <w:lvl w:ilvl="3">
+      <w:numFmt w:val="bullet"/>
+      <w:lvlText w:val="–"/>
+      <w:lvlJc w:val="left"/>
+      <w:pPr>
+        <w:ind w:left="2880" w:hanging="480"/>
+      </w:pPr>
+    </w:lvl>
+    <w:lvl w:ilvl="4">
+      <w:numFmt w:val="bullet"/>
+      <w:lvlText w:val="•"/>
+      <w:lvlJc w:val="left"/>
+      <w:pPr>
+        <w:ind w:left="3600" w:hanging="480"/>
+      </w:pPr>
+    </w:lvl>
+    <w:lvl w:ilvl="5">
+      <w:numFmt w:val="bullet"/>
+      <w:lvlText w:val="–"/>
+      <w:lvlJc w:val="left"/>
+      <w:pPr>
+        <w:ind w:left="4320" w:hanging="480"/>
+      </w:pPr>
+    </w:lvl>
+    <w:lvl w:ilvl="6">
+      <w:numFmt w:val="bullet"/>
+      <w:lvlText w:val="•"/>
+      <w:lvlJc w:val="left"/>
+      <w:pPr>
+        <w:ind w:left="5040" w:hanging="480"/>
+      </w:pPr>
+    </w:lvl>
+    <w:lvl w:ilvl="7">
+      <w:numFmt w:val="bullet"/>
+      <w:lvlText w:val="–"/>
+      <w:lvlJc w:val="left"/>
+      <w:pPr>
+        <w:ind w:left="5760" w:hanging="480"/>
+      </w:pPr>
+    </w:lvl>
+    <w:lvl w:ilvl="8">
+      <w:numFmt w:val="bullet"/>
+      <w:lvlText w:val="•"/>
+      <w:lvlJc w:val="left"/>
+      <w:pPr>
+        <w:ind w:left="6480" w:hanging="480"/>
+      </w:pPr>
+    </w:lvl>
+  </w:abstractNum>
   <w:num w:numId="1">
     <w:abstractNumId w:val="1"/>
   </w:num>
   <w:num w:numId="1000">
     <w:abstractNumId w:val="990"/>
+  </w:num>
+  <w:num w:numId="1001">
+    <w:abstractNumId w:val="991"/>
   </w:num>
 </w:numbering>
 </file>

</xml_diff>

<commit_message>
Some minor cleaning up of header hierarchy
</commit_message>
<xml_diff>
--- a/main_ms.docx
+++ b/main_ms.docx
@@ -4143,6 +4143,394 @@
       </w:pPr>
       <w:r>
         <w:t xml:space="preserve">Discussion</w:t>
+      </w:r>
+    </w:p>
+    <w:p>
+      <w:pPr>
+        <w:pStyle w:val="FirstParagraph"/>
+      </w:pPr>
+      <w:r>
+        <w:t xml:space="preserve">We have here outlined a framework for using an interactive game (A&amp;F) as an interface to a socio-ecological model for natural resource management.</w:t>
+      </w:r>
+      <w:r>
+        <w:t xml:space="preserve"> </w:t>
+      </w:r>
+      <w:r>
+        <w:t xml:space="preserve">The game interface allows players that are not familiar with the underlying model to interact directly and easily with it, with game play decisions directly reflecting parameter settings in the models.</w:t>
+      </w:r>
+      <w:r>
+        <w:t xml:space="preserve"> </w:t>
+      </w:r>
+      <w:r>
+        <w:t xml:space="preserve">We argue that not only does this provide a convenient communication/education tool with respect to both the specific model and models in general, it also provides a tool to both perform</w:t>
+      </w:r>
+      <w:r>
+        <w:t xml:space="preserve"> </w:t>
+      </w:r>
+      <w:r>
+        <w:rPr>
+          <w:iCs/>
+          <w:i/>
+        </w:rPr>
+        <w:t xml:space="preserve">in silico</w:t>
+      </w:r>
+      <w:r>
+        <w:t xml:space="preserve"> </w:t>
+      </w:r>
+      <w:r>
+        <w:t xml:space="preserve">experiments on human decision-making in given natural resource management scenarios, as well as collect large amounts of data that may be used to improve the model parameterisation.</w:t>
+      </w:r>
+    </w:p>
+    <w:p>
+      <w:pPr>
+        <w:pStyle w:val="TextBody"/>
+      </w:pPr>
+      <w:r>
+        <w:t xml:space="preserve">We illustrated this approach by showing the data from a small number of trial game play sessions: we showed that subtle variation in farmer land ownership can lead to noticeably different resource population trajectories and manager (player) decision-making patterns.</w:t>
+      </w:r>
+      <w:r>
+        <w:t xml:space="preserve"> </w:t>
+      </w:r>
+      <w:r>
+        <w:t xml:space="preserve">While the data shown here should be taken as illustrative only, it highlights the potential to easily run a range of</w:t>
+      </w:r>
+      <w:r>
+        <w:t xml:space="preserve"> </w:t>
+      </w:r>
+      <w:r>
+        <w:rPr>
+          <w:iCs/>
+          <w:i/>
+        </w:rPr>
+        <w:t xml:space="preserve">in silico</w:t>
+      </w:r>
+      <w:r>
+        <w:t xml:space="preserve"> </w:t>
+      </w:r>
+      <w:r>
+        <w:t xml:space="preserve">experiments with direct relevance to real-world questions.</w:t>
+      </w:r>
+      <w:r>
+        <w:t xml:space="preserve"> </w:t>
+      </w:r>
+      <w:r>
+        <w:t xml:space="preserve">For example, observation uncertainty and its consequences on decision-making is a perennial question in conservation management (</w:t>
+      </w:r>
+      <w:r>
+        <w:rPr>
+          <w:bCs/>
+          <w:b/>
+        </w:rPr>
+        <w:t xml:space="preserve">REF</w:t>
+      </w:r>
+      <w:r>
+        <w:t xml:space="preserve">).</w:t>
+      </w:r>
+      <w:r>
+        <w:t xml:space="preserve"> </w:t>
+      </w:r>
+      <w:r>
+        <w:t xml:space="preserve">While real-world experiments on this would be extremely challenging and costly, GMSE provides a suitable modelling framework in which observation uncertainty can be manipulated, and A&amp;F the platform to run controlled experiments with real-world stakeholders.</w:t>
+      </w:r>
+      <w:r>
+        <w:t xml:space="preserve"> </w:t>
+      </w:r>
+      <w:r>
+        <w:t xml:space="preserve">This approach could extend to many if not all of the</w:t>
+      </w:r>
+      <w:r>
+        <w:t xml:space="preserve"> </w:t>
+      </w:r>
+      <w:r>
+        <w:rPr>
+          <w:bCs/>
+          <w:b/>
+        </w:rPr>
+        <w:t xml:space="preserve">XXX</w:t>
+      </w:r>
+      <w:r>
+        <w:t xml:space="preserve"> </w:t>
+      </w:r>
+      <w:r>
+        <w:t xml:space="preserve">parameters currently available in GMSE, ranging from variability in demography or behaviour of the natural resource, to user (farmer) behaviour or variability, and wider environmental change or stochasticity.</w:t>
+      </w:r>
+      <w:r>
+        <w:t xml:space="preserve"> </w:t>
+      </w:r>
+      <w:r>
+        <w:t xml:space="preserve">The game interface and player interaction would remain the same, with only the underlying architecture and database back end requiring minor tweaks to accommodate the extra parameter variation.</w:t>
+      </w:r>
+    </w:p>
+    <w:p>
+      <w:pPr>
+        <w:pStyle w:val="TextBody"/>
+      </w:pPr>
+      <w:r>
+        <w:t xml:space="preserve">[</w:t>
+      </w:r>
+      <w:r>
+        <w:rPr>
+          <w:bCs/>
+          <w:b/>
+        </w:rPr>
+        <w:t xml:space="preserve">some sentences on</w:t>
+      </w:r>
+      <w:r>
+        <w:rPr>
+          <w:bCs/>
+          <w:b/>
+        </w:rPr>
+        <w:t xml:space="preserve"> </w:t>
+      </w:r>
+      <w:r>
+        <w:rPr>
+          <w:bCs/>
+          <w:b/>
+        </w:rPr>
+        <w:t xml:space="preserve">“</w:t>
+      </w:r>
+      <w:r>
+        <w:rPr>
+          <w:bCs/>
+          <w:b/>
+        </w:rPr>
+        <w:t xml:space="preserve">gamesourceing</w:t>
+      </w:r>
+      <w:r>
+        <w:rPr>
+          <w:bCs/>
+          <w:b/>
+        </w:rPr>
+        <w:t xml:space="preserve">”</w:t>
+      </w:r>
+      <w:r>
+        <w:rPr>
+          <w:bCs/>
+          <w:b/>
+        </w:rPr>
+        <w:t xml:space="preserve"> </w:t>
+      </w:r>
+      <w:r>
+        <w:rPr>
+          <w:bCs/>
+          <w:b/>
+        </w:rPr>
+        <w:t xml:space="preserve">potential</w:t>
+      </w:r>
+      <w:r>
+        <w:t xml:space="preserve">]</w:t>
+      </w:r>
+    </w:p>
+    <w:p>
+      <w:pPr>
+        <w:pStyle w:val="TextBody"/>
+      </w:pPr>
+      <w:r>
+        <w:t xml:space="preserve">There are clearly a number of limitations to the model-game approach, particularly in terms of directly using</w:t>
+      </w:r>
+      <w:r>
+        <w:t xml:space="preserve"> </w:t>
+      </w:r>
+      <w:r>
+        <w:t xml:space="preserve">“</w:t>
+      </w:r>
+      <w:r>
+        <w:t xml:space="preserve">game-sourced</w:t>
+      </w:r>
+      <w:r>
+        <w:t xml:space="preserve">”</w:t>
+      </w:r>
+      <w:r>
+        <w:t xml:space="preserve"> </w:t>
+      </w:r>
+      <w:r>
+        <w:t xml:space="preserve">data to (re)parameterise underlying models.</w:t>
+      </w:r>
+      <w:r>
+        <w:t xml:space="preserve"> </w:t>
+      </w:r>
+      <w:r>
+        <w:t xml:space="preserve">One concern was raised by several trial players, and can be summarised as the game or game play lacking</w:t>
+      </w:r>
+      <w:r>
+        <w:t xml:space="preserve"> </w:t>
+      </w:r>
+      <w:r>
+        <w:t xml:space="preserve">“</w:t>
+      </w:r>
+      <w:r>
+        <w:t xml:space="preserve">realism,</w:t>
+      </w:r>
+      <w:r>
+        <w:t xml:space="preserve">”</w:t>
+      </w:r>
+      <w:r>
+        <w:t xml:space="preserve"> </w:t>
+      </w:r>
+      <w:r>
+        <w:t xml:space="preserve">or crucially, lacking aspects or features or real life, or the player’s experience of the conservation problem (</w:t>
+      </w:r>
+      <w:r>
+        <w:rPr>
+          <w:bCs/>
+          <w:b/>
+        </w:rPr>
+        <w:t xml:space="preserve">INSERT QUOTES?</w:t>
+      </w:r>
+      <w:r>
+        <w:t xml:space="preserve">).</w:t>
+      </w:r>
+      <w:r>
+        <w:t xml:space="preserve"> </w:t>
+      </w:r>
+      <w:r>
+        <w:t xml:space="preserve">Essentially, this point relates to external validity of the game, i.e. to what extent the representations in the game, and/or any conclusions derived from data collected in it, can be extrapolated to real-world settings.</w:t>
+      </w:r>
+      <w:r>
+        <w:t xml:space="preserve"> </w:t>
+      </w:r>
+      <w:r>
+        <w:t xml:space="preserve">This may be seen as particularly important if such data collected is subsequently used to adjust model parameterisation; i.e. if the game world is not seen as sufficiently realistic, it may be argued that player behaviour cannot be taken as realistic, and therefore any reparameterisation would be (at best) biased.</w:t>
+      </w:r>
+      <w:r>
+        <w:t xml:space="preserve"> </w:t>
+      </w:r>
+      <w:r>
+        <w:t xml:space="preserve">While a very important point, it is interesting to note that strictly speaking, this point relates to the</w:t>
+      </w:r>
+      <w:r>
+        <w:t xml:space="preserve"> </w:t>
+      </w:r>
+      <w:r>
+        <w:rPr>
+          <w:iCs/>
+          <w:i/>
+        </w:rPr>
+        <w:t xml:space="preserve">underlying</w:t>
+      </w:r>
+      <w:r>
+        <w:t xml:space="preserve"> </w:t>
+      </w:r>
+      <w:r>
+        <w:rPr>
+          <w:iCs/>
+          <w:i/>
+        </w:rPr>
+        <w:t xml:space="preserve">model</w:t>
+      </w:r>
+      <w:r>
+        <w:t xml:space="preserve"> </w:t>
+      </w:r>
+      <w:r>
+        <w:t xml:space="preserve">as opposed to the game or the game interface itself.</w:t>
+      </w:r>
+      <w:r>
+        <w:t xml:space="preserve"> </w:t>
+      </w:r>
+      <w:r>
+        <w:t xml:space="preserve">That is, concerns about the lack of</w:t>
+      </w:r>
+      <w:r>
+        <w:t xml:space="preserve"> </w:t>
+      </w:r>
+      <w:r>
+        <w:t xml:space="preserve">“</w:t>
+      </w:r>
+      <w:r>
+        <w:t xml:space="preserve">features</w:t>
+      </w:r>
+      <w:r>
+        <w:t xml:space="preserve">”</w:t>
+      </w:r>
+      <w:r>
+        <w:t xml:space="preserve"> </w:t>
+      </w:r>
+      <w:r>
+        <w:t xml:space="preserve">or assumptions made are as true of any model as they are of the game representation of it, and indeed they are applicable to all models (</w:t>
+      </w:r>
+      <w:r>
+        <w:t xml:space="preserve">“</w:t>
+      </w:r>
+      <w:r>
+        <w:t xml:space="preserve">all models are wrong</w:t>
+      </w:r>
+      <w:r>
+        <w:t xml:space="preserve">”</w:t>
+      </w:r>
+      <w:r>
+        <w:t xml:space="preserve">).</w:t>
+      </w:r>
+      <w:r>
+        <w:t xml:space="preserve"> </w:t>
+      </w:r>
+      <w:r>
+        <w:t xml:space="preserve">Indeed, this in itself highlights the value of the model-game approach, in that it helps the user (i.e. player) to fully understand the model’s structure, assumptions, and consequent limitations: particularly given complex socio-ecological models, it can be challenging to effectively communicate the full scope of features and limitations.</w:t>
+      </w:r>
+      <w:r>
+        <w:t xml:space="preserve"> </w:t>
+      </w:r>
+      <w:r>
+        <w:t xml:space="preserve">By casting the model as a game, users are put in the center of the modelling process, and any limitations are likely more apparent, more quickly.</w:t>
+      </w:r>
+      <w:r>
+        <w:t xml:space="preserve"> </w:t>
+      </w:r>
+      <w:r>
+        <w:t xml:space="preserve">Recognition of this, particularly by those lacking technical modelling expertise is vital when such models are put to applied use; all models are abstractions of reality and some make sweeping assumptions, their utility (</w:t>
+      </w:r>
+      <w:r>
+        <w:t xml:space="preserve">“</w:t>
+      </w:r>
+      <w:r>
+        <w:t xml:space="preserve">some models are useful</w:t>
+      </w:r>
+      <w:r>
+        <w:t xml:space="preserve">”</w:t>
+      </w:r>
+      <w:r>
+        <w:t xml:space="preserve">) depends on careful application and recognition of this.</w:t>
+      </w:r>
+    </w:p>
+    <w:p>
+      <w:pPr>
+        <w:pStyle w:val="TextBody"/>
+      </w:pPr>
+      <w:r>
+        <w:t xml:space="preserve">Further limitation - framing</w:t>
+      </w:r>
+    </w:p>
+    <w:p>
+      <w:pPr>
+        <w:pStyle w:val="TextBody"/>
+      </w:pPr>
+      <w:r>
+        <w:t xml:space="preserve">Further limitation - limited audience, recruiting etc.</w:t>
+      </w:r>
+    </w:p>
+    <w:p>
+      <w:pPr>
+        <w:pStyle w:val="TextBody"/>
+      </w:pPr>
+      <w:r>
+        <w:t xml:space="preserve">End on positive</w:t>
+      </w:r>
+      <w:r>
+        <w:t xml:space="preserve"> </w:t>
+      </w:r>
+      <w:r>
+        <w:t xml:space="preserve">“</w:t>
+      </w:r>
+      <w:r>
+        <w:t xml:space="preserve">sandboxing</w:t>
+      </w:r>
+      <w:r>
+        <w:t xml:space="preserve">”</w:t>
+      </w:r>
+      <w:r>
+        <w:t xml:space="preserve"> </w:t>
+      </w:r>
+      <w:r>
+        <w:t xml:space="preserve">note?</w:t>
       </w:r>
     </w:p>
     <w:bookmarkStart w:id="52" w:name="Xa9535846b2adfd25e25fac9f5c27e9bf4361617"/>

</xml_diff>

<commit_message>
First full draft of Discussion
</commit_message>
<xml_diff>
--- a/main_ms.docx
+++ b/main_ms.docx
@@ -2723,9 +2723,6 @@
       <w:r>
         <w:t xml:space="preserve">of scores over all sessions played by all players to date; if the current player’s score is not included in the top 10, it is displayed at the bottom of the board with the correct rank relative to other players.</w:t>
       </w:r>
-      <w:r>
-        <w:t xml:space="preserve"> </w:t>
-      </w:r>
     </w:p>
     <w:bookmarkEnd w:id="38"/>
     <w:bookmarkStart w:id="39" w:name="data-collection-database"/>
@@ -3166,7 +3163,7 @@
     <w:bookmarkStart w:id="42" w:name="sandbox-for-in-silico-experiments"/>
     <w:p>
       <w:pPr>
-        <w:pStyle w:val="Heading3"/>
+        <w:pStyle w:val="Heading2"/>
       </w:pPr>
       <w:r>
         <w:t xml:space="preserve">“</w:t>
@@ -3305,16 +3302,16 @@
     <w:bookmarkStart w:id="45" w:name="example-scenario-method"/>
     <w:p>
       <w:pPr>
+        <w:pStyle w:val="Heading2"/>
+      </w:pPr>
+      <w:r>
+        <w:t xml:space="preserve">Example scenario &amp; method</w:t>
+      </w:r>
+    </w:p>
+    <w:bookmarkStart w:id="43" w:name="rationale-methods"/>
+    <w:p>
+      <w:pPr>
         <w:pStyle w:val="Heading3"/>
-      </w:pPr>
-      <w:r>
-        <w:t xml:space="preserve">Example scenario &amp; method</w:t>
-      </w:r>
-    </w:p>
-    <w:bookmarkStart w:id="43" w:name="rationale-methods"/>
-    <w:p>
-      <w:pPr>
-        <w:pStyle w:val="Heading4"/>
       </w:pPr>
       <w:r>
         <w:t xml:space="preserve">Rationale &amp; methods</w:t>
@@ -3557,7 +3554,7 @@
     <w:bookmarkStart w:id="44" w:name="ethics"/>
     <w:p>
       <w:pPr>
-        <w:pStyle w:val="Heading4"/>
+        <w:pStyle w:val="Heading3"/>
       </w:pPr>
       <w:r>
         <w:t xml:space="preserve">Ethics</w:t>
@@ -3613,7 +3610,7 @@
     <w:bookmarkStart w:id="50" w:name="illustrative-results"/>
     <w:p>
       <w:pPr>
-        <w:pStyle w:val="Heading3"/>
+        <w:pStyle w:val="Heading2"/>
       </w:pPr>
       <w:r>
         <w:t xml:space="preserve">Illustrative results</w:t>
@@ -4136,7 +4133,7 @@
     </w:p>
     <w:bookmarkEnd w:id="50"/>
     <w:bookmarkEnd w:id="51"/>
-    <w:bookmarkStart w:id="61" w:name="discussion"/>
+    <w:bookmarkStart w:id="58" w:name="discussion"/>
     <w:p>
       <w:pPr>
         <w:pStyle w:val="Heading1"/>
@@ -4180,13 +4177,28 @@
       <w:r>
         <w:t xml:space="preserve">experiments on human decision-making in given natural resource management scenarios, as well as collect large amounts of data that may be used to improve the model parameterisation.</w:t>
       </w:r>
-    </w:p>
-    <w:p>
-      <w:pPr>
-        <w:pStyle w:val="TextBody"/>
-      </w:pPr>
-      <w:r>
-        <w:t xml:space="preserve">We illustrated this approach by showing the data from a small number of trial game play sessions: we showed that subtle variation in farmer land ownership can lead to noticeably different resource population trajectories and manager (player) decision-making patterns.</w:t>
+      <w:r>
+        <w:t xml:space="preserve"> </w:t>
+      </w:r>
+      <w:r>
+        <w:t xml:space="preserve">It is worth stressing that we are here specifically referrring to model-games as data-collection tools, as opposed to exclusively as communication- or educational tools.</w:t>
+      </w:r>
+    </w:p>
+    <w:bookmarkStart w:id="52" w:name="potential"/>
+    <w:p>
+      <w:pPr>
+        <w:pStyle w:val="Heading2"/>
+      </w:pPr>
+      <w:r>
+        <w:t xml:space="preserve">Potential</w:t>
+      </w:r>
+    </w:p>
+    <w:p>
+      <w:pPr>
+        <w:pStyle w:val="FirstParagraph"/>
+      </w:pPr>
+      <w:r>
+        <w:t xml:space="preserve">We illustrated the potential of this approach by presenting data from a small number of trial game play sessions: we showed that subtle variation in farmer land ownership can lead to noticeably different resource population trajectories and manager (player) decision-making patterns.</w:t>
       </w:r>
       <w:r>
         <w:t xml:space="preserve"> </w:t>
@@ -4214,7 +4226,7 @@
         <w:t xml:space="preserve"> </w:t>
       </w:r>
       <w:r>
-        <w:t xml:space="preserve">For example, observation uncertainty and its consequences on decision-making is a perennial question in conservation management (</w:t>
+        <w:t xml:space="preserve">For example, observation uncertainty and its consequences on decision-making is a perennial topic in conservation management (</w:t>
       </w:r>
       <w:r>
         <w:rPr>
@@ -4230,7 +4242,7 @@
         <w:t xml:space="preserve"> </w:t>
       </w:r>
       <w:r>
-        <w:t xml:space="preserve">While real-world experiments on this would be extremely challenging and costly, GMSE provides a suitable modelling framework in which observation uncertainty can be manipulated, and A&amp;F the platform to run controlled experiments with real-world stakeholders.</w:t>
+        <w:t xml:space="preserve">While real-world experiments on this would be extremely challenging and costly, GMSE provides a suitable modelling framework in which observation uncertainty can be manipulated, with A&amp;F providing the platform to run controlled experiments with real-world stakeholders.</w:t>
       </w:r>
       <w:r>
         <w:t xml:space="preserve"> </w:t>
@@ -4266,20 +4278,221 @@
         <w:pStyle w:val="TextBody"/>
       </w:pPr>
       <w:r>
-        <w:t xml:space="preserve">[</w:t>
+        <w:t xml:space="preserve">In addition to use as an experimental tool, this approach also has great potential for use as a way to source large amounts of decision-making data which may then be used to re-parameterise the underlying models, to better reflect real-world decision making.</w:t>
+      </w:r>
+      <w:r>
+        <w:t xml:space="preserve"> </w:t>
+      </w:r>
+      <w:r>
+        <w:t xml:space="preserve">Given a large enough sample of play sessions with a range of parameter combinations and outcomes, it may be possible to train machine learning algorithms on data collected from this approach, to represent human decision-making under a wide range of conditions.</w:t>
+      </w:r>
+      <w:r>
+        <w:t xml:space="preserve"> </w:t>
+      </w:r>
+      <w:r>
+        <w:t xml:space="preserve">Such algorithms would potentially reflect a range of subtleties of the decision-making process, e.g. balancing multiple objectives in the presences of e.g. social, financial, and organisational constraints.</w:t>
+      </w:r>
+      <w:r>
+        <w:t xml:space="preserve"> </w:t>
+      </w:r>
+      <w:r>
+        <w:t xml:space="preserve">Algorithms implemented in existing modelling approaches (without reference to empirical data) including GMSE, are very limited in how they can represent such</w:t>
+      </w:r>
+      <w:r>
+        <w:t xml:space="preserve"> </w:t>
+      </w:r>
+      <w:r>
+        <w:t xml:space="preserve">“</w:t>
+      </w:r>
+      <w:r>
+        <w:t xml:space="preserve">non-rational</w:t>
+      </w:r>
+      <w:r>
+        <w:t xml:space="preserve">”</w:t>
+      </w:r>
+      <w:r>
+        <w:t xml:space="preserve"> </w:t>
+      </w:r>
+      <w:r>
+        <w:t xml:space="preserve">decision-making.</w:t>
+      </w:r>
+    </w:p>
+    <w:bookmarkEnd w:id="52"/>
+    <w:bookmarkStart w:id="55" w:name="some-limitations-and-potential-solutions"/>
+    <w:p>
+      <w:pPr>
+        <w:pStyle w:val="Heading2"/>
+      </w:pPr>
+      <w:r>
+        <w:t xml:space="preserve">Some limitations and potential solutions</w:t>
+      </w:r>
+    </w:p>
+    <w:bookmarkStart w:id="53" w:name="the-game-is-unrealistic"/>
+    <w:p>
+      <w:pPr>
+        <w:pStyle w:val="Heading3"/>
+      </w:pPr>
+      <w:r>
+        <w:t xml:space="preserve">“</w:t>
+      </w:r>
+      <w:r>
+        <w:t xml:space="preserve">The game is unrealistic</w:t>
+      </w:r>
+      <w:r>
+        <w:t xml:space="preserve">”</w:t>
+      </w:r>
+    </w:p>
+    <w:p>
+      <w:pPr>
+        <w:pStyle w:val="FirstParagraph"/>
+      </w:pPr>
+      <w:r>
+        <w:t xml:space="preserve">There are clearly a number of limitations to the model-game approach, particularly in terms of directly using</w:t>
+      </w:r>
+      <w:r>
+        <w:t xml:space="preserve"> </w:t>
+      </w:r>
+      <w:r>
+        <w:t xml:space="preserve">“</w:t>
+      </w:r>
+      <w:r>
+        <w:t xml:space="preserve">game-sourced</w:t>
+      </w:r>
+      <w:r>
+        <w:t xml:space="preserve">”</w:t>
+      </w:r>
+      <w:r>
+        <w:t xml:space="preserve"> </w:t>
+      </w:r>
+      <w:r>
+        <w:t xml:space="preserve">data to (re)parameterise underlying models.</w:t>
+      </w:r>
+      <w:r>
+        <w:t xml:space="preserve"> </w:t>
+      </w:r>
+      <w:r>
+        <w:t xml:space="preserve">One concern was raised by several trial players, and can be summarised as the game or game play lacking</w:t>
+      </w:r>
+      <w:r>
+        <w:t xml:space="preserve"> </w:t>
+      </w:r>
+      <w:r>
+        <w:t xml:space="preserve">“</w:t>
+      </w:r>
+      <w:r>
+        <w:t xml:space="preserve">realism,</w:t>
+      </w:r>
+      <w:r>
+        <w:t xml:space="preserve">”</w:t>
+      </w:r>
+      <w:r>
+        <w:t xml:space="preserve"> </w:t>
+      </w:r>
+      <w:r>
+        <w:t xml:space="preserve">or crucially, lacking aspects or features or real life, or the player’s experience of the conservation problem (</w:t>
       </w:r>
       <w:r>
         <w:rPr>
           <w:bCs/>
           <w:b/>
         </w:rPr>
-        <w:t xml:space="preserve">some sentences on</w:t>
+        <w:t xml:space="preserve">INSERT QUOTES?</w:t>
+      </w:r>
+      <w:r>
+        <w:t xml:space="preserve">).</w:t>
+      </w:r>
+      <w:r>
+        <w:t xml:space="preserve"> </w:t>
+      </w:r>
+      <w:r>
+        <w:t xml:space="preserve">Essentially, this point relates to external validity (</w:t>
       </w:r>
       <w:r>
         <w:rPr>
           <w:bCs/>
           <w:b/>
         </w:rPr>
+        <w:t xml:space="preserve">REF?</w:t>
+      </w:r>
+      <w:r>
+        <w:t xml:space="preserve">) of the game, i.e. to what extent the representations in the game, and/or any conclusions derived from data collected in it, can be extrapolated to real-world settings.</w:t>
+      </w:r>
+      <w:r>
+        <w:t xml:space="preserve"> </w:t>
+      </w:r>
+      <w:r>
+        <w:t xml:space="preserve">This may be seen as particularly important if such data collected is subsequently used to adjust model parameterisation; i.e. if the game world is not seen as sufficiently realistic, it may be argued that player behaviour cannot be taken as realistic, and therefore any reparameterisation would be (at best) biased.</w:t>
+      </w:r>
+      <w:r>
+        <w:t xml:space="preserve"> </w:t>
+      </w:r>
+      <w:r>
+        <w:t xml:space="preserve">While a very important point, it is interesting to note that strictly speaking, this point relates to the</w:t>
+      </w:r>
+      <w:r>
+        <w:t xml:space="preserve"> </w:t>
+      </w:r>
+      <w:r>
+        <w:rPr>
+          <w:iCs/>
+          <w:i/>
+        </w:rPr>
+        <w:t xml:space="preserve">underlying</w:t>
+      </w:r>
+      <w:r>
+        <w:t xml:space="preserve"> </w:t>
+      </w:r>
+      <w:r>
+        <w:rPr>
+          <w:iCs/>
+          <w:i/>
+        </w:rPr>
+        <w:t xml:space="preserve">model</w:t>
+      </w:r>
+      <w:r>
+        <w:t xml:space="preserve"> </w:t>
+      </w:r>
+      <w:r>
+        <w:t xml:space="preserve">as opposed to the game or the game interface itself.</w:t>
+      </w:r>
+      <w:r>
+        <w:t xml:space="preserve"> </w:t>
+      </w:r>
+      <w:r>
+        <w:t xml:space="preserve">That is, concerns about the lack of</w:t>
+      </w:r>
+      <w:r>
+        <w:t xml:space="preserve"> </w:t>
+      </w:r>
+      <w:r>
+        <w:t xml:space="preserve">“</w:t>
+      </w:r>
+      <w:r>
+        <w:t xml:space="preserve">features</w:t>
+      </w:r>
+      <w:r>
+        <w:t xml:space="preserve">”</w:t>
+      </w:r>
+      <w:r>
+        <w:t xml:space="preserve"> </w:t>
+      </w:r>
+      <w:r>
+        <w:t xml:space="preserve">or assumptions made are as true of any model as they are of the game representation of it, and indeed they are applicable to all models (</w:t>
+      </w:r>
+      <w:r>
+        <w:t xml:space="preserve">“</w:t>
+      </w:r>
+      <w:r>
+        <w:rPr>
+          <w:iCs/>
+          <w:i/>
+        </w:rPr>
+        <w:t xml:space="preserve">all models are wrong</w:t>
+      </w:r>
+      <w:r>
+        <w:t xml:space="preserve">”</w:t>
+      </w:r>
+      <w:r>
         <w:t xml:space="preserve"> </w:t>
       </w:r>
       <w:r>
@@ -4287,46 +4500,179 @@
           <w:bCs/>
           <w:b/>
         </w:rPr>
-        <w:t xml:space="preserve">“</w:t>
+        <w:t xml:space="preserve">REF</w:t>
+      </w:r>
+      <w:r>
+        <w:t xml:space="preserve">).</w:t>
+      </w:r>
+      <w:r>
+        <w:t xml:space="preserve"> </w:t>
+      </w:r>
+      <w:r>
+        <w:t xml:space="preserve">Indeed, this in itself highlights the value of the model-game approach, in that it helps the user (i.e. player) to fully understand the model’s structure, assumptions, and consequent limitations: particularly given complex socio-ecological models, it can be challenging to effectively communicate the full scope of features and limitations (</w:t>
       </w:r>
       <w:r>
         <w:rPr>
           <w:bCs/>
           <w:b/>
         </w:rPr>
-        <w:t xml:space="preserve">gamesourceing</w:t>
+        <w:t xml:space="preserve">REF</w:t>
+      </w:r>
+      <w:r>
+        <w:t xml:space="preserve">).</w:t>
+      </w:r>
+      <w:r>
+        <w:t xml:space="preserve"> </w:t>
+      </w:r>
+      <w:r>
+        <w:t xml:space="preserve">By casting the model as a game, users are put in the center of the modelling process, and any limitations are likely more apparent, more quickly.</w:t>
+      </w:r>
+      <w:r>
+        <w:t xml:space="preserve"> </w:t>
+      </w:r>
+      <w:r>
+        <w:t xml:space="preserve">Recognition of this, particularly by those lacking technical modelling expertise is vital when such models are put to applied use: all models are abstractions of reality and their utility (</w:t>
+      </w:r>
+      <w:r>
+        <w:t xml:space="preserve">“</w:t>
+      </w:r>
+      <w:r>
+        <w:rPr>
+          <w:iCs/>
+          <w:i/>
+        </w:rPr>
+        <w:t xml:space="preserve">some models are useful</w:t>
+      </w:r>
+      <w:r>
+        <w:t xml:space="preserve">,</w:t>
+      </w:r>
+      <w:r>
+        <w:t xml:space="preserve">”</w:t>
+      </w:r>
+      <w:r>
+        <w:t xml:space="preserve"> </w:t>
       </w:r>
       <w:r>
         <w:rPr>
           <w:bCs/>
           <w:b/>
         </w:rPr>
+        <w:t xml:space="preserve">REF</w:t>
+      </w:r>
+      <w:r>
+        <w:t xml:space="preserve">) depends on careful application and recognition of this.</w:t>
+      </w:r>
+    </w:p>
+    <w:bookmarkEnd w:id="53"/>
+    <w:bookmarkStart w:id="54" w:name="humans-are-biased"/>
+    <w:p>
+      <w:pPr>
+        <w:pStyle w:val="Heading3"/>
+      </w:pPr>
+      <w:r>
+        <w:t xml:space="preserve">“</w:t>
+      </w:r>
+      <w:r>
+        <w:t xml:space="preserve">Humans are biased</w:t>
+      </w:r>
+      <w:r>
         <w:t xml:space="preserve">”</w:t>
+      </w:r>
+    </w:p>
+    <w:p>
+      <w:pPr>
+        <w:pStyle w:val="FirstParagraph"/>
+      </w:pPr>
+      <w:r>
+        <w:t xml:space="preserve">An additional limitation of</w:t>
+      </w:r>
+      <w:r>
+        <w:t xml:space="preserve"> </w:t>
+      </w:r>
+      <w:r>
+        <w:t xml:space="preserve">“</w:t>
+      </w:r>
+      <w:r>
+        <w:t xml:space="preserve">gamesourcing</w:t>
+      </w:r>
+      <w:r>
+        <w:t xml:space="preserve">”</w:t>
+      </w:r>
+      <w:r>
+        <w:t xml:space="preserve"> </w:t>
+      </w:r>
+      <w:r>
+        <w:t xml:space="preserve">data either in experimental settings or for parameterising models, is the potential for the sampled decision-making data to be biased, e.g. in terms of players or their motivations.</w:t>
+      </w:r>
+      <w:r>
+        <w:t xml:space="preserve"> </w:t>
+      </w:r>
+      <w:r>
+        <w:t xml:space="preserve">For example, either intentionally or unintentionally, it may be that players are sampled from a limited subset; e.g. all players may have a single professional background such as conservation science, or the nature of the game (framing) may selectively attract a subset of the public.</w:t>
+      </w:r>
+      <w:r>
+        <w:t xml:space="preserve"> </w:t>
+      </w:r>
+      <w:r>
+        <w:t xml:space="preserve">As a consequence, decision-making may not be representative of a wider population of potential players (e.g. more biased towards conservation rather than social objectives).</w:t>
+      </w:r>
+      <w:r>
+        <w:t xml:space="preserve"> </w:t>
+      </w:r>
+      <w:r>
+        <w:t xml:space="preserve">While this is an important potential issue, we argue that such issues can be avoided by carefully controlling player recruitment, and subsampling of data collected in different sampling regimes, depending on the research question.</w:t>
+      </w:r>
+      <w:r>
+        <w:t xml:space="preserve"> </w:t>
+      </w:r>
+      <w:r>
+        <w:t xml:space="preserve">This may be achieved, for example, by using game play session codes, separating game sessions for a specific experiment from</w:t>
+      </w:r>
+      <w:r>
+        <w:t xml:space="preserve"> </w:t>
+      </w:r>
+      <w:r>
+        <w:t xml:space="preserve">“</w:t>
+      </w:r>
+      <w:r>
+        <w:t xml:space="preserve">open</w:t>
+      </w:r>
+      <w:r>
+        <w:t xml:space="preserve">”</w:t>
+      </w:r>
+      <w:r>
+        <w:t xml:space="preserve"> </w:t>
+      </w:r>
+      <w:r>
+        <w:t xml:space="preserve">play sessions (</w:t>
       </w:r>
       <w:r>
         <w:rPr>
           <w:bCs/>
           <w:b/>
         </w:rPr>
-        <w:t xml:space="preserve"> </w:t>
+        <w:t xml:space="preserve">REF Izzy’s game</w:t>
+      </w:r>
+      <w:r>
+        <w:t xml:space="preserve">).</w:t>
+      </w:r>
+    </w:p>
+    <w:p>
+      <w:pPr>
+        <w:pStyle w:val="TextBody"/>
+      </w:pPr>
+      <w:r>
+        <w:t xml:space="preserve">Similar bias may occur if some players play the game with widely different motivations (</w:t>
       </w:r>
       <w:r>
         <w:rPr>
           <w:bCs/>
           <w:b/>
         </w:rPr>
-        <w:t xml:space="preserve">potential</w:t>
-      </w:r>
-      <w:r>
-        <w:t xml:space="preserve">]</w:t>
-      </w:r>
-    </w:p>
-    <w:p>
-      <w:pPr>
-        <w:pStyle w:val="TextBody"/>
-      </w:pPr>
-      <w:r>
-        <w:t xml:space="preserve">There are clearly a number of limitations to the model-game approach, particularly in terms of directly using</w:t>
+        <w:t xml:space="preserve">REF?</w:t>
+      </w:r>
+      <w:r>
+        <w:t xml:space="preserve">): e.g. playing to</w:t>
       </w:r>
       <w:r>
         <w:t xml:space="preserve"> </w:t>
@@ -4335,7 +4681,7 @@
         <w:t xml:space="preserve">“</w:t>
       </w:r>
       <w:r>
-        <w:t xml:space="preserve">game-sourced</w:t>
+        <w:t xml:space="preserve">win,</w:t>
       </w:r>
       <w:r>
         <w:t xml:space="preserve">”</w:t>
@@ -4344,38 +4690,32 @@
         <w:t xml:space="preserve"> </w:t>
       </w:r>
       <w:r>
-        <w:t xml:space="preserve">data to (re)parameterise underlying models.</w:t>
-      </w:r>
-      <w:r>
-        <w:t xml:space="preserve"> </w:t>
-      </w:r>
-      <w:r>
-        <w:t xml:space="preserve">One concern was raised by several trial players, and can be summarised as the game or game play lacking</w:t>
-      </w:r>
-      <w:r>
-        <w:t xml:space="preserve"> </w:t>
-      </w:r>
-      <w:r>
-        <w:t xml:space="preserve">“</w:t>
-      </w:r>
-      <w:r>
-        <w:t xml:space="preserve">realism,</w:t>
-      </w:r>
-      <w:r>
-        <w:t xml:space="preserve">”</w:t>
-      </w:r>
-      <w:r>
-        <w:t xml:space="preserve"> </w:t>
-      </w:r>
-      <w:r>
-        <w:t xml:space="preserve">or crucially, lacking aspects or features or real life, or the player’s experience of the conservation problem (</w:t>
+        <w:t xml:space="preserve">simply maximise a single score, or deliberately attempt to achieve undesirable outcomes.</w:t>
+      </w:r>
+      <w:r>
+        <w:t xml:space="preserve"> </w:t>
+      </w:r>
+      <w:r>
+        <w:t xml:space="preserve">Indeed, it should be stressed that the scores used in the example implementation presented here are to some extent entirely arbitrary, and the choice of scoring system (including algorithms to calculate them) may inherently bias the decision-making data collected, depending on player motivations.</w:t>
+      </w:r>
+      <w:r>
+        <w:t xml:space="preserve"> </w:t>
+      </w:r>
+      <w:r>
+        <w:t xml:space="preserve">There are a number of ways in which this issue can be addressed.</w:t>
+      </w:r>
+      <w:r>
+        <w:t xml:space="preserve"> </w:t>
+      </w:r>
+      <w:r>
+        <w:t xml:space="preserve">First, in fully implementing this model-game approach, it will be vital to collect player data through pre- or post-game questionnaires, including on e.g. professional background, social- and ecological atttitudes, which can be used to control for any potential motivational biases in decision-making data (</w:t>
       </w:r>
       <w:r>
         <w:rPr>
           <w:bCs/>
           <w:b/>
         </w:rPr>
-        <w:t xml:space="preserve">INSERT QUOTES?</w:t>
+        <w:t xml:space="preserve">REF?</w:t>
       </w:r>
       <w:r>
         <w:t xml:space="preserve">).</w:t>
@@ -4384,19 +4724,88 @@
         <w:t xml:space="preserve"> </w:t>
       </w:r>
       <w:r>
-        <w:t xml:space="preserve">Essentially, this point relates to external validity of the game, i.e. to what extent the representations in the game, and/or any conclusions derived from data collected in it, can be extrapolated to real-world settings.</w:t>
-      </w:r>
-      <w:r>
-        <w:t xml:space="preserve"> </w:t>
-      </w:r>
-      <w:r>
-        <w:t xml:space="preserve">This may be seen as particularly important if such data collected is subsequently used to adjust model parameterisation; i.e. if the game world is not seen as sufficiently realistic, it may be argued that player behaviour cannot be taken as realistic, and therefore any reparameterisation would be (at best) biased.</w:t>
-      </w:r>
-      <w:r>
-        <w:t xml:space="preserve"> </w:t>
-      </w:r>
-      <w:r>
-        <w:t xml:space="preserve">While a very important point, it is interesting to note that strictly speaking, this point relates to the</w:t>
+        <w:t xml:space="preserve">It should be noted that the current example implementation of A&amp;F allows for anonymous play, and that collection of player personal data would require both further ethical approval as well as additional infrastructure (i.e. unique player names through codes or accounts).</w:t>
+      </w:r>
+      <w:r>
+        <w:t xml:space="preserve"> </w:t>
+      </w:r>
+      <w:r>
+        <w:t xml:space="preserve">Second, it should be stressed that in setting up A&amp;F, we were careful not to steer players to play to maximise any specific objective (</w:t>
+      </w:r>
+      <w:r>
+        <w:rPr>
+          <w:bCs/>
+          <w:b/>
+        </w:rPr>
+        <w:t xml:space="preserve">INCLUDE PHRASE ON GAME GOAL IN INTRO SCREENS</w:t>
+      </w:r>
+      <w:r>
+        <w:t xml:space="preserve">).</w:t>
+      </w:r>
+      <w:r>
+        <w:t xml:space="preserve"> </w:t>
+      </w:r>
+      <w:r>
+        <w:t xml:space="preserve">Careful framing of the game (either in open play or in more limited experimental settings) in terms of game objectives, and ensuring that this matches the objective of the particular application, is vital to avoid goal bias.</w:t>
+      </w:r>
+    </w:p>
+    <w:bookmarkEnd w:id="54"/>
+    <w:bookmarkEnd w:id="55"/>
+    <w:bookmarkStart w:id="56" w:name="concluding-remarks"/>
+    <w:p>
+      <w:pPr>
+        <w:pStyle w:val="Heading2"/>
+      </w:pPr>
+      <w:r>
+        <w:t xml:space="preserve">Concluding remarks</w:t>
+      </w:r>
+    </w:p>
+    <w:p>
+      <w:pPr>
+        <w:pStyle w:val="FirstParagraph"/>
+      </w:pPr>
+      <w:r>
+        <w:t xml:space="preserve">Provided that the limitations outlined above are taken into account, and the given application is carefully considered, we believe that the approach outlined here has great potential to advance both the understanding and capability of complex socio-ecological models for natural resource management.</w:t>
+      </w:r>
+      <w:r>
+        <w:t xml:space="preserve"> </w:t>
+      </w:r>
+      <w:r>
+        <w:t xml:space="preserve">As previous work has already shown, games and in particular videogames provide a great tool to increase public engagement with quantitative models, and we here highlight how this could be extended to provide effective, flexible and powerful tools for data collection.</w:t>
+      </w:r>
+    </w:p>
+    <w:bookmarkEnd w:id="56"/>
+    <w:bookmarkStart w:id="57" w:name="section"/>
+    <w:p>
+      <w:pPr>
+        <w:pStyle w:val="Heading2"/>
+      </w:pPr>
+    </w:p>
+    <w:bookmarkEnd w:id="57"/>
+    <w:bookmarkEnd w:id="58"/>
+    <w:bookmarkStart w:id="128" w:name="references"/>
+    <w:p>
+      <w:pPr>
+        <w:pStyle w:val="Heading1"/>
+      </w:pPr>
+      <w:r>
+        <w:t xml:space="preserve">References</w:t>
+      </w:r>
+    </w:p>
+    <w:bookmarkStart w:id="127" w:name="refs"/>
+    <w:bookmarkStart w:id="60" w:name="ref-addison2013"/>
+    <w:p>
+      <w:pPr>
+        <w:pStyle w:val="Bibliography"/>
+      </w:pPr>
+      <w:r>
+        <w:t xml:space="preserve">Addison, Prue F. E., Libby Rumpff, S. Sana Bau, Janet M. Carey, Yung En Chee, Frith C. Jarrad, Marissa F. McBride, and Mark A. Burgman. 2013.</w:t>
+      </w:r>
+      <w:r>
+        <w:t xml:space="preserve"> </w:t>
+      </w:r>
+      <w:r>
+        <w:t xml:space="preserve">“Practical Solutions for Making Models Indispensable in Conservation Decision-Making.”</w:t>
       </w:r>
       <w:r>
         <w:t xml:space="preserve"> </w:t>
@@ -4406,271 +4815,6 @@
           <w:iCs/>
           <w:i/>
         </w:rPr>
-        <w:t xml:space="preserve">underlying</w:t>
-      </w:r>
-      <w:r>
-        <w:t xml:space="preserve"> </w:t>
-      </w:r>
-      <w:r>
-        <w:rPr>
-          <w:iCs/>
-          <w:i/>
-        </w:rPr>
-        <w:t xml:space="preserve">model</w:t>
-      </w:r>
-      <w:r>
-        <w:t xml:space="preserve"> </w:t>
-      </w:r>
-      <w:r>
-        <w:t xml:space="preserve">as opposed to the game or the game interface itself.</w:t>
-      </w:r>
-      <w:r>
-        <w:t xml:space="preserve"> </w:t>
-      </w:r>
-      <w:r>
-        <w:t xml:space="preserve">That is, concerns about the lack of</w:t>
-      </w:r>
-      <w:r>
-        <w:t xml:space="preserve"> </w:t>
-      </w:r>
-      <w:r>
-        <w:t xml:space="preserve">“</w:t>
-      </w:r>
-      <w:r>
-        <w:t xml:space="preserve">features</w:t>
-      </w:r>
-      <w:r>
-        <w:t xml:space="preserve">”</w:t>
-      </w:r>
-      <w:r>
-        <w:t xml:space="preserve"> </w:t>
-      </w:r>
-      <w:r>
-        <w:t xml:space="preserve">or assumptions made are as true of any model as they are of the game representation of it, and indeed they are applicable to all models (</w:t>
-      </w:r>
-      <w:r>
-        <w:t xml:space="preserve">“</w:t>
-      </w:r>
-      <w:r>
-        <w:t xml:space="preserve">all models are wrong</w:t>
-      </w:r>
-      <w:r>
-        <w:t xml:space="preserve">”</w:t>
-      </w:r>
-      <w:r>
-        <w:t xml:space="preserve">).</w:t>
-      </w:r>
-      <w:r>
-        <w:t xml:space="preserve"> </w:t>
-      </w:r>
-      <w:r>
-        <w:t xml:space="preserve">Indeed, this in itself highlights the value of the model-game approach, in that it helps the user (i.e. player) to fully understand the model’s structure, assumptions, and consequent limitations: particularly given complex socio-ecological models, it can be challenging to effectively communicate the full scope of features and limitations.</w:t>
-      </w:r>
-      <w:r>
-        <w:t xml:space="preserve"> </w:t>
-      </w:r>
-      <w:r>
-        <w:t xml:space="preserve">By casting the model as a game, users are put in the center of the modelling process, and any limitations are likely more apparent, more quickly.</w:t>
-      </w:r>
-      <w:r>
-        <w:t xml:space="preserve"> </w:t>
-      </w:r>
-      <w:r>
-        <w:t xml:space="preserve">Recognition of this, particularly by those lacking technical modelling expertise is vital when such models are put to applied use; all models are abstractions of reality and some make sweeping assumptions, their utility (</w:t>
-      </w:r>
-      <w:r>
-        <w:t xml:space="preserve">“</w:t>
-      </w:r>
-      <w:r>
-        <w:t xml:space="preserve">some models are useful</w:t>
-      </w:r>
-      <w:r>
-        <w:t xml:space="preserve">”</w:t>
-      </w:r>
-      <w:r>
-        <w:t xml:space="preserve">) depends on careful application and recognition of this.</w:t>
-      </w:r>
-    </w:p>
-    <w:p>
-      <w:pPr>
-        <w:pStyle w:val="TextBody"/>
-      </w:pPr>
-      <w:r>
-        <w:t xml:space="preserve">Further limitation - framing</w:t>
-      </w:r>
-    </w:p>
-    <w:p>
-      <w:pPr>
-        <w:pStyle w:val="TextBody"/>
-      </w:pPr>
-      <w:r>
-        <w:t xml:space="preserve">Further limitation - limited audience, recruiting etc.</w:t>
-      </w:r>
-    </w:p>
-    <w:p>
-      <w:pPr>
-        <w:pStyle w:val="TextBody"/>
-      </w:pPr>
-      <w:r>
-        <w:t xml:space="preserve">End on positive</w:t>
-      </w:r>
-      <w:r>
-        <w:t xml:space="preserve"> </w:t>
-      </w:r>
-      <w:r>
-        <w:t xml:space="preserve">“</w:t>
-      </w:r>
-      <w:r>
-        <w:t xml:space="preserve">sandboxing</w:t>
-      </w:r>
-      <w:r>
-        <w:t xml:space="preserve">”</w:t>
-      </w:r>
-      <w:r>
-        <w:t xml:space="preserve"> </w:t>
-      </w:r>
-      <w:r>
-        <w:t xml:space="preserve">note?</w:t>
-      </w:r>
-    </w:p>
-    <w:bookmarkStart w:id="52" w:name="Xa9535846b2adfd25e25fac9f5c27e9bf4361617"/>
-    <w:p>
-      <w:pPr>
-        <w:pStyle w:val="Heading2"/>
-      </w:pPr>
-      <w:r>
-        <w:t xml:space="preserve">Brief summary of aims, process and outcome of example scenarios</w:t>
-      </w:r>
-    </w:p>
-    <w:bookmarkEnd w:id="52"/>
-    <w:bookmarkStart w:id="53" w:name="revisit-player-feedback"/>
-    <w:p>
-      <w:pPr>
-        <w:pStyle w:val="Heading2"/>
-      </w:pPr>
-      <w:r>
-        <w:t xml:space="preserve">Revisit player feedback</w:t>
-      </w:r>
-    </w:p>
-    <w:bookmarkEnd w:id="53"/>
-    <w:bookmarkStart w:id="54" w:name="Xf0fe130512899828161ec518a4f286486541478"/>
-    <w:p>
-      <w:pPr>
-        <w:pStyle w:val="Heading2"/>
-      </w:pPr>
-      <w:r>
-        <w:t xml:space="preserve">Discussion of limitations of overall approach, with reference to player feedback</w:t>
-      </w:r>
-    </w:p>
-    <w:bookmarkEnd w:id="54"/>
-    <w:bookmarkStart w:id="55" w:name="X3f20906c92819e45bf354eb538df34603a1721f"/>
-    <w:p>
-      <w:pPr>
-        <w:pStyle w:val="Heading2"/>
-      </w:pPr>
-      <w:r>
-        <w:t xml:space="preserve">(Potentially general discussion of issues with games approach?)</w:t>
-      </w:r>
-    </w:p>
-    <w:bookmarkEnd w:id="55"/>
-    <w:bookmarkStart w:id="59" w:name="discussion-of-potential"/>
-    <w:p>
-      <w:pPr>
-        <w:pStyle w:val="Heading2"/>
-      </w:pPr>
-      <w:r>
-        <w:t xml:space="preserve">Discussion of potential</w:t>
-      </w:r>
-    </w:p>
-    <w:bookmarkStart w:id="56" w:name="X02b85aca5402857f548d73fbc28a4cbb84b051f"/>
-    <w:p>
-      <w:pPr>
-        <w:pStyle w:val="Heading3"/>
-      </w:pPr>
-      <w:r>
-        <w:t xml:space="preserve">Communication/education: highlight player feedback as very point of approach: game may be abstract, restrictive and not representative of reality, but this is case for any model, yet latter point often</w:t>
-      </w:r>
-      <w:r>
-        <w:t xml:space="preserve"> </w:t>
-      </w:r>
-      <w:r>
-        <w:t xml:space="preserve">“</w:t>
-      </w:r>
-      <w:r>
-        <w:t xml:space="preserve">hidden.</w:t>
-      </w:r>
-      <w:r>
-        <w:t xml:space="preserve">”</w:t>
-      </w:r>
-      <w:r>
-        <w:t xml:space="preserve"> </w:t>
-      </w:r>
-      <w:r>
-        <w:t xml:space="preserve">By taking game approach, shortcomings more obvious to non-specialists.</w:t>
-      </w:r>
-    </w:p>
-    <w:bookmarkEnd w:id="56"/>
-    <w:bookmarkStart w:id="57" w:name="Xdd946997f7007cf539ea75c2dc05801b1d23efe"/>
-    <w:p>
-      <w:pPr>
-        <w:pStyle w:val="Heading3"/>
-      </w:pPr>
-      <w:r>
-        <w:t xml:space="preserve">Yes, problematic when expecting direct application to real life, but again this is/should be clear for all models.</w:t>
-      </w:r>
-    </w:p>
-    <w:bookmarkEnd w:id="57"/>
-    <w:bookmarkStart w:id="58" w:name="X7e54ea71f1e27e050e97c54af9b9f891788b8b0"/>
-    <w:p>
-      <w:pPr>
-        <w:pStyle w:val="Heading3"/>
-      </w:pPr>
-      <w:r>
-        <w:t xml:space="preserve">Highlight expandability of approach, sandboxing ideas in flexible simulated environment</w:t>
-      </w:r>
-    </w:p>
-    <w:bookmarkEnd w:id="58"/>
-    <w:bookmarkEnd w:id="59"/>
-    <w:bookmarkStart w:id="60" w:name="section"/>
-    <w:p>
-      <w:pPr>
-        <w:pStyle w:val="Heading2"/>
-      </w:pPr>
-    </w:p>
-    <w:bookmarkEnd w:id="60"/>
-    <w:bookmarkEnd w:id="61"/>
-    <w:bookmarkStart w:id="131" w:name="references"/>
-    <w:p>
-      <w:pPr>
-        <w:pStyle w:val="Heading1"/>
-      </w:pPr>
-      <w:r>
-        <w:t xml:space="preserve">References</w:t>
-      </w:r>
-    </w:p>
-    <w:bookmarkStart w:id="130" w:name="refs"/>
-    <w:bookmarkStart w:id="63" w:name="ref-addison2013"/>
-    <w:p>
-      <w:pPr>
-        <w:pStyle w:val="Bibliography"/>
-      </w:pPr>
-      <w:r>
-        <w:t xml:space="preserve">Addison, Prue F. E., Libby Rumpff, S. Sana Bau, Janet M. Carey, Yung En Chee, Frith C. Jarrad, Marissa F. McBride, and Mark A. Burgman. 2013.</w:t>
-      </w:r>
-      <w:r>
-        <w:t xml:space="preserve"> </w:t>
-      </w:r>
-      <w:r>
-        <w:t xml:space="preserve">“Practical Solutions for Making Models Indispensable in Conservation Decision-Making.”</w:t>
-      </w:r>
-      <w:r>
-        <w:t xml:space="preserve"> </w:t>
-      </w:r>
-      <w:r>
-        <w:rPr>
-          <w:iCs/>
-          <w:i/>
-        </w:rPr>
         <w:t xml:space="preserve">Diversity and Distributions</w:t>
       </w:r>
       <w:r>
@@ -4682,7 +4826,7 @@
       <w:r>
         <w:t xml:space="preserve"> </w:t>
       </w:r>
-      <w:hyperlink r:id="rId62">
+      <w:hyperlink r:id="rId59">
         <w:r>
           <w:rPr>
             <w:rStyle w:val="InternetLink"/>
@@ -4694,8 +4838,8 @@
         <w:t xml:space="preserve">.</w:t>
       </w:r>
     </w:p>
-    <w:bookmarkEnd w:id="63"/>
-    <w:bookmarkStart w:id="65" w:name="ref-ceballos2015"/>
+    <w:bookmarkEnd w:id="60"/>
+    <w:bookmarkStart w:id="62" w:name="ref-ceballos2015"/>
     <w:p>
       <w:pPr>
         <w:pStyle w:val="Bibliography"/>
@@ -4731,7 +4875,7 @@
       <w:r>
         <w:t xml:space="preserve"> </w:t>
       </w:r>
-      <w:hyperlink r:id="rId64">
+      <w:hyperlink r:id="rId61">
         <w:r>
           <w:rPr>
             <w:rStyle w:val="InternetLink"/>
@@ -4743,8 +4887,8 @@
         <w:t xml:space="preserve">.</w:t>
       </w:r>
     </w:p>
-    <w:bookmarkEnd w:id="65"/>
-    <w:bookmarkStart w:id="67" w:name="ref-ceballos2017"/>
+    <w:bookmarkEnd w:id="62"/>
+    <w:bookmarkStart w:id="64" w:name="ref-ceballos2017"/>
     <w:p>
       <w:pPr>
         <w:pStyle w:val="Bibliography"/>
@@ -4777,7 +4921,7 @@
       <w:r>
         <w:t xml:space="preserve"> </w:t>
       </w:r>
-      <w:hyperlink r:id="rId66">
+      <w:hyperlink r:id="rId63">
         <w:r>
           <w:rPr>
             <w:rStyle w:val="InternetLink"/>
@@ -4789,8 +4933,8 @@
         <w:t xml:space="preserve">.</w:t>
       </w:r>
     </w:p>
-    <w:bookmarkEnd w:id="67"/>
-    <w:bookmarkStart w:id="69" w:name="ref-chabris2017"/>
+    <w:bookmarkEnd w:id="64"/>
+    <w:bookmarkStart w:id="66" w:name="ref-chabris2017"/>
     <w:p>
       <w:pPr>
         <w:pStyle w:val="Bibliography"/>
@@ -4823,7 +4967,7 @@
       <w:r>
         <w:t xml:space="preserve"> </w:t>
       </w:r>
-      <w:hyperlink r:id="rId68">
+      <w:hyperlink r:id="rId65">
         <w:r>
           <w:rPr>
             <w:rStyle w:val="InternetLink"/>
@@ -4835,8 +4979,8 @@
         <w:t xml:space="preserve">.</w:t>
       </w:r>
     </w:p>
-    <w:bookmarkEnd w:id="69"/>
-    <w:bookmarkStart w:id="71" w:name="ref-cusack2020"/>
+    <w:bookmarkEnd w:id="66"/>
+    <w:bookmarkStart w:id="68" w:name="ref-cusack2020"/>
     <w:p>
       <w:pPr>
         <w:pStyle w:val="Bibliography"/>
@@ -4869,7 +5013,7 @@
       <w:r>
         <w:t xml:space="preserve"> </w:t>
       </w:r>
-      <w:hyperlink r:id="rId70">
+      <w:hyperlink r:id="rId67">
         <w:r>
           <w:rPr>
             <w:rStyle w:val="InternetLink"/>
@@ -4881,8 +5025,8 @@
         <w:t xml:space="preserve">.</w:t>
       </w:r>
     </w:p>
-    <w:bookmarkEnd w:id="71"/>
-    <w:bookmarkStart w:id="73" w:name="ref-duthie2018"/>
+    <w:bookmarkEnd w:id="68"/>
+    <w:bookmarkStart w:id="70" w:name="ref-duthie2018"/>
     <w:p>
       <w:pPr>
         <w:pStyle w:val="Bibliography"/>
@@ -4918,7 +5062,7 @@
       <w:r>
         <w:t xml:space="preserve"> </w:t>
       </w:r>
-      <w:hyperlink r:id="rId72">
+      <w:hyperlink r:id="rId69">
         <w:r>
           <w:rPr>
             <w:rStyle w:val="InternetLink"/>
@@ -4930,8 +5074,8 @@
         <w:t xml:space="preserve">.</w:t>
       </w:r>
     </w:p>
-    <w:bookmarkEnd w:id="73"/>
-    <w:bookmarkStart w:id="75" w:name="ref-duthie2021"/>
+    <w:bookmarkEnd w:id="70"/>
+    <w:bookmarkStart w:id="72" w:name="ref-duthie2021"/>
     <w:p>
       <w:pPr>
         <w:pStyle w:val="Bibliography"/>
@@ -4964,7 +5108,7 @@
       <w:r>
         <w:t xml:space="preserve"> </w:t>
       </w:r>
-      <w:hyperlink r:id="rId74">
+      <w:hyperlink r:id="rId71">
         <w:r>
           <w:rPr>
             <w:rStyle w:val="InternetLink"/>
@@ -4976,8 +5120,8 @@
         <w:t xml:space="preserve">.</w:t>
       </w:r>
     </w:p>
-    <w:bookmarkEnd w:id="75"/>
-    <w:bookmarkStart w:id="77" w:name="ref-fjaellingsdal2019"/>
+    <w:bookmarkEnd w:id="72"/>
+    <w:bookmarkStart w:id="74" w:name="ref-fjaellingsdal2019"/>
     <w:p>
       <w:pPr>
         <w:pStyle w:val="Bibliography"/>
@@ -5010,7 +5154,7 @@
       <w:r>
         <w:t xml:space="preserve"> </w:t>
       </w:r>
-      <w:hyperlink r:id="rId76">
+      <w:hyperlink r:id="rId73">
         <w:r>
           <w:rPr>
             <w:rStyle w:val="InternetLink"/>
@@ -5022,8 +5166,8 @@
         <w:t xml:space="preserve">.</w:t>
       </w:r>
     </w:p>
-    <w:bookmarkEnd w:id="77"/>
-    <w:bookmarkStart w:id="79" w:name="ref-fryxell2010"/>
+    <w:bookmarkEnd w:id="74"/>
+    <w:bookmarkStart w:id="76" w:name="ref-fryxell2010"/>
     <w:p>
       <w:pPr>
         <w:pStyle w:val="Bibliography"/>
@@ -5056,7 +5200,7 @@
       <w:r>
         <w:t xml:space="preserve"> </w:t>
       </w:r>
-      <w:hyperlink r:id="rId78">
+      <w:hyperlink r:id="rId75">
         <w:r>
           <w:rPr>
             <w:rStyle w:val="InternetLink"/>
@@ -5068,8 +5212,8 @@
         <w:t xml:space="preserve">.</w:t>
       </w:r>
     </w:p>
-    <w:bookmarkEnd w:id="79"/>
-    <w:bookmarkStart w:id="81" w:name="ref-garcia2016"/>
+    <w:bookmarkEnd w:id="76"/>
+    <w:bookmarkStart w:id="78" w:name="ref-garcia2016"/>
     <w:p>
       <w:pPr>
         <w:pStyle w:val="Bibliography"/>
@@ -5102,7 +5246,7 @@
       <w:r>
         <w:t xml:space="preserve"> </w:t>
       </w:r>
-      <w:hyperlink r:id="rId80">
+      <w:hyperlink r:id="rId77">
         <w:r>
           <w:rPr>
             <w:rStyle w:val="InternetLink"/>
@@ -5114,8 +5258,8 @@
         <w:t xml:space="preserve">.</w:t>
       </w:r>
     </w:p>
-    <w:bookmarkEnd w:id="81"/>
-    <w:bookmarkStart w:id="83" w:name="ref-grimm2006"/>
+    <w:bookmarkEnd w:id="78"/>
+    <w:bookmarkStart w:id="80" w:name="ref-grimm2006"/>
     <w:p>
       <w:pPr>
         <w:pStyle w:val="Bibliography"/>
@@ -5148,7 +5292,7 @@
       <w:r>
         <w:t xml:space="preserve"> </w:t>
       </w:r>
-      <w:hyperlink r:id="rId82">
+      <w:hyperlink r:id="rId79">
         <w:r>
           <w:rPr>
             <w:rStyle w:val="InternetLink"/>
@@ -5160,8 +5304,8 @@
         <w:t xml:space="preserve">.</w:t>
       </w:r>
     </w:p>
-    <w:bookmarkEnd w:id="83"/>
-    <w:bookmarkStart w:id="85" w:name="ref-grimm2020"/>
+    <w:bookmarkEnd w:id="80"/>
+    <w:bookmarkStart w:id="82" w:name="ref-grimm2020"/>
     <w:p>
       <w:pPr>
         <w:pStyle w:val="Bibliography"/>
@@ -5194,7 +5338,7 @@
       <w:r>
         <w:t xml:space="preserve"> </w:t>
       </w:r>
-      <w:hyperlink r:id="rId84">
+      <w:hyperlink r:id="rId81">
         <w:r>
           <w:rPr>
             <w:rStyle w:val="InternetLink"/>
@@ -5206,8 +5350,8 @@
         <w:t xml:space="preserve">.</w:t>
       </w:r>
     </w:p>
-    <w:bookmarkEnd w:id="85"/>
-    <w:bookmarkStart w:id="87" w:name="ref-groeneveld2017"/>
+    <w:bookmarkEnd w:id="82"/>
+    <w:bookmarkStart w:id="84" w:name="ref-groeneveld2017"/>
     <w:p>
       <w:pPr>
         <w:pStyle w:val="Bibliography"/>
@@ -5249,7 +5393,7 @@
       <w:r>
         <w:t xml:space="preserve"> </w:t>
       </w:r>
-      <w:hyperlink r:id="rId86">
+      <w:hyperlink r:id="rId83">
         <w:r>
           <w:rPr>
             <w:rStyle w:val="InternetLink"/>
@@ -5261,8 +5405,8 @@
         <w:t xml:space="preserve">.</w:t>
       </w:r>
     </w:p>
-    <w:bookmarkEnd w:id="87"/>
-    <w:bookmarkStart w:id="89" w:name="ref-ipcc2021"/>
+    <w:bookmarkEnd w:id="84"/>
+    <w:bookmarkStart w:id="86" w:name="ref-ipcc2021"/>
     <w:p>
       <w:pPr>
         <w:pStyle w:val="Bibliography"/>
@@ -5279,7 +5423,7 @@
       <w:r>
         <w:t xml:space="preserve"> </w:t>
       </w:r>
-      <w:hyperlink r:id="rId88">
+      <w:hyperlink r:id="rId85">
         <w:r>
           <w:rPr>
             <w:rStyle w:val="InternetLink"/>
@@ -5291,8 +5435,8 @@
         <w:t xml:space="preserve">.</w:t>
       </w:r>
     </w:p>
-    <w:bookmarkEnd w:id="89"/>
-    <w:bookmarkStart w:id="91" w:name="ref-khatib2011"/>
+    <w:bookmarkEnd w:id="86"/>
+    <w:bookmarkStart w:id="88" w:name="ref-khatib2011"/>
     <w:p>
       <w:pPr>
         <w:pStyle w:val="Bibliography"/>
@@ -5325,7 +5469,7 @@
       <w:r>
         <w:t xml:space="preserve"> </w:t>
       </w:r>
-      <w:hyperlink r:id="rId90">
+      <w:hyperlink r:id="rId87">
         <w:r>
           <w:rPr>
             <w:rStyle w:val="InternetLink"/>
@@ -5337,8 +5481,8 @@
         <w:t xml:space="preserve">.</w:t>
       </w:r>
     </w:p>
-    <w:bookmarkEnd w:id="91"/>
-    <w:bookmarkStart w:id="93" w:name="ref-kolkman2016"/>
+    <w:bookmarkEnd w:id="88"/>
+    <w:bookmarkStart w:id="90" w:name="ref-kolkman2016"/>
     <w:p>
       <w:pPr>
         <w:pStyle w:val="Bibliography"/>
@@ -5371,7 +5515,7 @@
       <w:r>
         <w:t xml:space="preserve"> </w:t>
       </w:r>
-      <w:hyperlink r:id="rId92">
+      <w:hyperlink r:id="rId89">
         <w:r>
           <w:rPr>
             <w:rStyle w:val="InternetLink"/>
@@ -5383,8 +5527,8 @@
         <w:t xml:space="preserve">.</w:t>
       </w:r>
     </w:p>
-    <w:bookmarkEnd w:id="93"/>
-    <w:bookmarkStart w:id="95" w:name="ref-maxwell2016a"/>
+    <w:bookmarkEnd w:id="90"/>
+    <w:bookmarkStart w:id="92" w:name="ref-maxwell2016a"/>
     <w:p>
       <w:pPr>
         <w:pStyle w:val="Bibliography"/>
@@ -5417,7 +5561,7 @@
       <w:r>
         <w:t xml:space="preserve"> </w:t>
       </w:r>
-      <w:hyperlink r:id="rId94">
+      <w:hyperlink r:id="rId91">
         <w:r>
           <w:rPr>
             <w:rStyle w:val="InternetLink"/>
@@ -5429,8 +5573,8 @@
         <w:t xml:space="preserve">.</w:t>
       </w:r>
     </w:p>
-    <w:bookmarkEnd w:id="95"/>
-    <w:bookmarkStart w:id="97" w:name="ref-meinzen-dick2016"/>
+    <w:bookmarkEnd w:id="92"/>
+    <w:bookmarkStart w:id="94" w:name="ref-meinzen-dick2016"/>
     <w:p>
       <w:pPr>
         <w:pStyle w:val="Bibliography"/>
@@ -5463,7 +5607,7 @@
       <w:r>
         <w:t xml:space="preserve"> </w:t>
       </w:r>
-      <w:hyperlink r:id="rId96">
+      <w:hyperlink r:id="rId93">
         <w:r>
           <w:rPr>
             <w:rStyle w:val="InternetLink"/>
@@ -5475,8 +5619,8 @@
         <w:t xml:space="preserve">.</w:t>
       </w:r>
     </w:p>
-    <w:bookmarkEnd w:id="97"/>
-    <w:bookmarkStart w:id="99" w:name="ref-milner-gulland2012"/>
+    <w:bookmarkEnd w:id="94"/>
+    <w:bookmarkStart w:id="96" w:name="ref-milner-gulland2012"/>
     <w:p>
       <w:pPr>
         <w:pStyle w:val="Bibliography"/>
@@ -5509,7 +5653,7 @@
       <w:r>
         <w:t xml:space="preserve"> </w:t>
       </w:r>
-      <w:hyperlink r:id="rId98">
+      <w:hyperlink r:id="rId95">
         <w:r>
           <w:rPr>
             <w:rStyle w:val="InternetLink"/>
@@ -5521,8 +5665,8 @@
         <w:t xml:space="preserve">.</w:t>
       </w:r>
     </w:p>
-    <w:bookmarkEnd w:id="99"/>
-    <w:bookmarkStart w:id="101" w:name="ref-orach2020"/>
+    <w:bookmarkEnd w:id="96"/>
+    <w:bookmarkStart w:id="98" w:name="ref-orach2020"/>
     <w:p>
       <w:pPr>
         <w:pStyle w:val="Bibliography"/>
@@ -5555,7 +5699,7 @@
       <w:r>
         <w:t xml:space="preserve"> </w:t>
       </w:r>
-      <w:hyperlink r:id="rId100">
+      <w:hyperlink r:id="rId97">
         <w:r>
           <w:rPr>
             <w:rStyle w:val="InternetLink"/>
@@ -5567,8 +5711,8 @@
         <w:t xml:space="preserve">.</w:t>
       </w:r>
     </w:p>
-    <w:bookmarkEnd w:id="101"/>
-    <w:bookmarkStart w:id="103" w:name="ref-rakotonarivo2021a"/>
+    <w:bookmarkEnd w:id="98"/>
+    <w:bookmarkStart w:id="100" w:name="ref-rakotonarivo2021a"/>
     <w:p>
       <w:pPr>
         <w:pStyle w:val="Bibliography"/>
@@ -5601,7 +5745,7 @@
       <w:r>
         <w:t xml:space="preserve"> </w:t>
       </w:r>
-      <w:hyperlink r:id="rId102">
+      <w:hyperlink r:id="rId99">
         <w:r>
           <w:rPr>
             <w:rStyle w:val="InternetLink"/>
@@ -5613,8 +5757,8 @@
         <w:t xml:space="preserve">.</w:t>
       </w:r>
     </w:p>
-    <w:bookmarkEnd w:id="103"/>
-    <w:bookmarkStart w:id="105" w:name="ref-rakotonarivo2021"/>
+    <w:bookmarkEnd w:id="100"/>
+    <w:bookmarkStart w:id="102" w:name="ref-rakotonarivo2021"/>
     <w:p>
       <w:pPr>
         <w:pStyle w:val="Bibliography"/>
@@ -5647,7 +5791,7 @@
       <w:r>
         <w:t xml:space="preserve"> </w:t>
       </w:r>
-      <w:hyperlink r:id="rId104">
+      <w:hyperlink r:id="rId101">
         <w:r>
           <w:rPr>
             <w:rStyle w:val="InternetLink"/>
@@ -5659,8 +5803,8 @@
         <w:t xml:space="preserve">.</w:t>
       </w:r>
     </w:p>
-    <w:bookmarkEnd w:id="105"/>
-    <w:bookmarkStart w:id="107" w:name="ref-redpath2018"/>
+    <w:bookmarkEnd w:id="102"/>
+    <w:bookmarkStart w:id="104" w:name="ref-redpath2018"/>
     <w:p>
       <w:pPr>
         <w:pStyle w:val="Bibliography"/>
@@ -5693,7 +5837,7 @@
       <w:r>
         <w:t xml:space="preserve"> </w:t>
       </w:r>
-      <w:hyperlink r:id="rId106">
+      <w:hyperlink r:id="rId103">
         <w:r>
           <w:rPr>
             <w:rStyle w:val="InternetLink"/>
@@ -5705,8 +5849,8 @@
         <w:t xml:space="preserve">.</w:t>
       </w:r>
     </w:p>
-    <w:bookmarkEnd w:id="107"/>
-    <w:bookmarkStart w:id="109" w:name="ref-sandbrook2015"/>
+    <w:bookmarkEnd w:id="104"/>
+    <w:bookmarkStart w:id="106" w:name="ref-sandbrook2015"/>
     <w:p>
       <w:pPr>
         <w:pStyle w:val="Bibliography"/>
@@ -5739,7 +5883,7 @@
       <w:r>
         <w:t xml:space="preserve"> </w:t>
       </w:r>
-      <w:hyperlink r:id="rId108">
+      <w:hyperlink r:id="rId105">
         <w:r>
           <w:rPr>
             <w:rStyle w:val="InternetLink"/>
@@ -5751,8 +5895,8 @@
         <w:t xml:space="preserve">.</w:t>
       </w:r>
     </w:p>
-    <w:bookmarkEnd w:id="109"/>
-    <w:bookmarkStart w:id="111" w:name="ref-schlüter2012"/>
+    <w:bookmarkEnd w:id="106"/>
+    <w:bookmarkStart w:id="108" w:name="ref-schlüter2012"/>
     <w:p>
       <w:pPr>
         <w:pStyle w:val="Bibliography"/>
@@ -5785,7 +5929,7 @@
       <w:r>
         <w:t xml:space="preserve"> </w:t>
       </w:r>
-      <w:hyperlink r:id="rId110">
+      <w:hyperlink r:id="rId107">
         <w:r>
           <w:rPr>
             <w:rStyle w:val="InternetLink"/>
@@ -5797,8 +5941,8 @@
         <w:t xml:space="preserve">.</w:t>
       </w:r>
     </w:p>
-    <w:bookmarkEnd w:id="111"/>
-    <w:bookmarkStart w:id="113" w:name="ref-schuwirth2019"/>
+    <w:bookmarkEnd w:id="108"/>
+    <w:bookmarkStart w:id="110" w:name="ref-schuwirth2019"/>
     <w:p>
       <w:pPr>
         <w:pStyle w:val="Bibliography"/>
@@ -5831,7 +5975,7 @@
       <w:r>
         <w:t xml:space="preserve"> </w:t>
       </w:r>
-      <w:hyperlink r:id="rId112">
+      <w:hyperlink r:id="rId109">
         <w:r>
           <w:rPr>
             <w:rStyle w:val="InternetLink"/>
@@ -5843,8 +5987,8 @@
         <w:t xml:space="preserve">.</w:t>
       </w:r>
     </w:p>
-    <w:bookmarkEnd w:id="113"/>
-    <w:bookmarkStart w:id="115" w:name="ref-sipper2020"/>
+    <w:bookmarkEnd w:id="110"/>
+    <w:bookmarkStart w:id="112" w:name="ref-sipper2020"/>
     <w:p>
       <w:pPr>
         <w:pStyle w:val="Bibliography"/>
@@ -5877,7 +6021,7 @@
       <w:r>
         <w:t xml:space="preserve"> </w:t>
       </w:r>
-      <w:hyperlink r:id="rId114">
+      <w:hyperlink r:id="rId111">
         <w:r>
           <w:rPr>
             <w:rStyle w:val="InternetLink"/>
@@ -5889,8 +6033,8 @@
         <w:t xml:space="preserve">.</w:t>
       </w:r>
     </w:p>
-    <w:bookmarkEnd w:id="115"/>
-    <w:bookmarkStart w:id="117" w:name="ref-sullivan2018"/>
+    <w:bookmarkEnd w:id="112"/>
+    <w:bookmarkStart w:id="114" w:name="ref-sullivan2018"/>
     <w:p>
       <w:pPr>
         <w:pStyle w:val="Bibliography"/>
@@ -5923,7 +6067,7 @@
       <w:r>
         <w:t xml:space="preserve"> </w:t>
       </w:r>
-      <w:hyperlink r:id="rId116">
+      <w:hyperlink r:id="rId113">
         <w:r>
           <w:rPr>
             <w:rStyle w:val="InternetLink"/>
@@ -5935,8 +6079,8 @@
         <w:t xml:space="preserve">.</w:t>
       </w:r>
     </w:p>
-    <w:bookmarkEnd w:id="117"/>
-    <w:bookmarkStart w:id="119" w:name="ref-tan2018"/>
+    <w:bookmarkEnd w:id="114"/>
+    <w:bookmarkStart w:id="116" w:name="ref-tan2018"/>
     <w:p>
       <w:pPr>
         <w:pStyle w:val="Bibliography"/>
@@ -5969,7 +6113,7 @@
       <w:r>
         <w:t xml:space="preserve"> </w:t>
       </w:r>
-      <w:hyperlink r:id="rId118">
+      <w:hyperlink r:id="rId115">
         <w:r>
           <w:rPr>
             <w:rStyle w:val="InternetLink"/>
@@ -5981,8 +6125,8 @@
         <w:t xml:space="preserve">.</w:t>
       </w:r>
     </w:p>
-    <w:bookmarkEnd w:id="119"/>
-    <w:bookmarkStart w:id="121" w:name="ref-vandenbergh2021"/>
+    <w:bookmarkEnd w:id="116"/>
+    <w:bookmarkStart w:id="118" w:name="ref-vandenbergh2021"/>
     <w:p>
       <w:pPr>
         <w:pStyle w:val="Bibliography"/>
@@ -6024,7 +6168,7 @@
       <w:r>
         <w:t xml:space="preserve"> </w:t>
       </w:r>
-      <w:hyperlink r:id="rId120">
+      <w:hyperlink r:id="rId117">
         <w:r>
           <w:rPr>
             <w:rStyle w:val="InternetLink"/>
@@ -6036,8 +6180,8 @@
         <w:t xml:space="preserve">.</w:t>
       </w:r>
     </w:p>
-    <w:bookmarkEnd w:id="121"/>
-    <w:bookmarkStart w:id="123" w:name="ref-villamor2016"/>
+    <w:bookmarkEnd w:id="118"/>
+    <w:bookmarkStart w:id="120" w:name="ref-villamor2016"/>
     <w:p>
       <w:pPr>
         <w:pStyle w:val="Bibliography"/>
@@ -6070,7 +6214,7 @@
       <w:r>
         <w:t xml:space="preserve"> </w:t>
       </w:r>
-      <w:hyperlink r:id="rId122">
+      <w:hyperlink r:id="rId119">
         <w:r>
           <w:rPr>
             <w:rStyle w:val="InternetLink"/>
@@ -6082,8 +6226,8 @@
         <w:t xml:space="preserve">.</w:t>
       </w:r>
     </w:p>
-    <w:bookmarkEnd w:id="123"/>
-    <w:bookmarkStart w:id="125" w:name="ref-will2021"/>
+    <w:bookmarkEnd w:id="120"/>
+    <w:bookmarkStart w:id="122" w:name="ref-will2021"/>
     <w:p>
       <w:pPr>
         <w:pStyle w:val="Bibliography"/>
@@ -6116,7 +6260,7 @@
       <w:r>
         <w:t xml:space="preserve"> </w:t>
       </w:r>
-      <w:hyperlink r:id="rId124">
+      <w:hyperlink r:id="rId121">
         <w:r>
           <w:rPr>
             <w:rStyle w:val="InternetLink"/>
@@ -6128,8 +6272,8 @@
         <w:t xml:space="preserve">.</w:t>
       </w:r>
     </w:p>
-    <w:bookmarkEnd w:id="125"/>
-    <w:bookmarkStart w:id="127" w:name="ref-wilting2017"/>
+    <w:bookmarkEnd w:id="122"/>
+    <w:bookmarkStart w:id="124" w:name="ref-wilting2017"/>
     <w:p>
       <w:pPr>
         <w:pStyle w:val="Bibliography"/>
@@ -6162,7 +6306,7 @@
       <w:r>
         <w:t xml:space="preserve"> </w:t>
       </w:r>
-      <w:hyperlink r:id="rId126">
+      <w:hyperlink r:id="rId123">
         <w:r>
           <w:rPr>
             <w:rStyle w:val="InternetLink"/>
@@ -6174,8 +6318,8 @@
         <w:t xml:space="preserve">.</w:t>
       </w:r>
     </w:p>
-    <w:bookmarkEnd w:id="127"/>
-    <w:bookmarkStart w:id="129" w:name="ref-zasada2017"/>
+    <w:bookmarkEnd w:id="124"/>
+    <w:bookmarkStart w:id="126" w:name="ref-zasada2017"/>
     <w:p>
       <w:pPr>
         <w:pStyle w:val="Bibliography"/>
@@ -6208,7 +6352,7 @@
       <w:r>
         <w:t xml:space="preserve"> </w:t>
       </w:r>
-      <w:hyperlink r:id="rId128">
+      <w:hyperlink r:id="rId125">
         <w:r>
           <w:rPr>
             <w:rStyle w:val="InternetLink"/>
@@ -6220,9 +6364,9 @@
         <w:t xml:space="preserve">.</w:t>
       </w:r>
     </w:p>
-    <w:bookmarkEnd w:id="129"/>
-    <w:bookmarkEnd w:id="130"/>
-    <w:bookmarkEnd w:id="131"/>
+    <w:bookmarkEnd w:id="126"/>
+    <w:bookmarkEnd w:id="127"/>
+    <w:bookmarkEnd w:id="128"/>
     <w:sectPr>
       <w:footerReference w:type="default" r:id="rId9"/>
       <w:footnotePr>

</xml_diff>

<commit_message>
First draft of basic GMSE summary in Methods. Need to probably rework this. Only Summary remaining as blank, now.
</commit_message>
<xml_diff>
--- a/main_ms.docx
+++ b/main_ms.docx
@@ -1281,6 +1281,36 @@
         <w:t xml:space="preserve">Underlying model: GMSE</w:t>
       </w:r>
     </w:p>
+    <w:p>
+      <w:pPr>
+        <w:pStyle w:val="FirstParagraph"/>
+      </w:pPr>
+      <w:r>
+        <w:t xml:space="preserve">We used the Generalised Management Strategy Evaluation (GMSE) modelling framework to model the socio-ecological system underlying A&amp;F.</w:t>
+      </w:r>
+      <w:r>
+        <w:t xml:space="preserve"> </w:t>
+      </w:r>
+      <w:r>
+        <w:t xml:space="preserve">The GMSE R package (</w:t>
+      </w:r>
+      <w:r>
+        <w:rPr>
+          <w:bCs/>
+          <w:b/>
+        </w:rPr>
+        <w:t xml:space="preserve">ref</w:t>
+      </w:r>
+      <w:r>
+        <w:t xml:space="preserve">) was designed as a flexible solution for parameterising systems that model the management, observation, exploitation and population dynamics of a natural resource (e.g. a population of hunted wildlife).</w:t>
+      </w:r>
+      <w:r>
+        <w:t xml:space="preserve"> </w:t>
+      </w:r>
+      <w:r>
+        <w:t xml:space="preserve">In this section, we summarise the basic functionality of GMSE as relevant to the present manuscript; for a full description see XXX and XXX (the latter containing an appendix with the full ODD model description).</w:t>
+      </w:r>
+    </w:p>
     <w:bookmarkStart w:id="24" w:name="X661808d150ab65b64bbf7eca0b36a8bee1a312a"/>
     <w:p>
       <w:pPr>
@@ -1288,6 +1318,187 @@
       </w:pPr>
       <w:r>
         <w:t xml:space="preserve">Basic introduction of GMSE principles and structures</w:t>
+      </w:r>
+    </w:p>
+    <w:p>
+      <w:pPr>
+        <w:pStyle w:val="FirstParagraph"/>
+      </w:pPr>
+      <w:r>
+        <w:t xml:space="preserve">GMSE consists of four submodels: (1) the</w:t>
+      </w:r>
+      <w:r>
+        <w:t xml:space="preserve"> </w:t>
+      </w:r>
+      <w:r>
+        <w:rPr>
+          <w:bCs/>
+          <w:b/>
+        </w:rPr>
+        <w:t xml:space="preserve">resource model</w:t>
+      </w:r>
+      <w:r>
+        <w:t xml:space="preserve">, an individual-based model for an animal population situated on a landscape modelled as 100x100 square cells; (2) the</w:t>
+      </w:r>
+      <w:r>
+        <w:t xml:space="preserve"> </w:t>
+      </w:r>
+      <w:r>
+        <w:rPr>
+          <w:bCs/>
+          <w:b/>
+        </w:rPr>
+        <w:t xml:space="preserve">observation model</w:t>
+      </w:r>
+      <w:r>
+        <w:t xml:space="preserve"> </w:t>
+      </w:r>
+      <w:r>
+        <w:t xml:space="preserve">which represents the process of observations (including a degree of uncertainty) of the animal population, feeding into (3) the</w:t>
+      </w:r>
+      <w:r>
+        <w:t xml:space="preserve"> </w:t>
+      </w:r>
+      <w:r>
+        <w:rPr>
+          <w:bCs/>
+          <w:b/>
+        </w:rPr>
+        <w:t xml:space="preserve">manager model</w:t>
+      </w:r>
+      <w:r>
+        <w:t xml:space="preserve"> </w:t>
+      </w:r>
+      <w:r>
+        <w:t xml:space="preserve">which uses the observation of the animal population to make management decisions, involving costs set for agents in (4) the</w:t>
+      </w:r>
+      <w:r>
+        <w:t xml:space="preserve"> </w:t>
+      </w:r>
+      <w:r>
+        <w:rPr>
+          <w:bCs/>
+          <w:b/>
+        </w:rPr>
+        <w:t xml:space="preserve">user model</w:t>
+      </w:r>
+      <w:r>
+        <w:t xml:space="preserve">, representing a number of agents (farmers) that each own a part of the landscape.</w:t>
+      </w:r>
+      <w:r>
+        <w:t xml:space="preserve"> </w:t>
+      </w:r>
+      <w:r>
+        <w:t xml:space="preserve">In each time step, both manager and user agents are allocated a (fixed) budget.</w:t>
+      </w:r>
+      <w:r>
+        <w:t xml:space="preserve"> </w:t>
+      </w:r>
+      <w:r>
+        <w:t xml:space="preserve">The users (farmers) may allocate their budget to taking one of several potential actions (here: hunting animals, scaring animals of their land, or tending crops - they may only take these actions on their own land).</w:t>
+      </w:r>
+    </w:p>
+    <w:p>
+      <w:pPr>
+        <w:pStyle w:val="TextBody"/>
+      </w:pPr>
+      <w:r>
+        <w:t xml:space="preserve">The goal for the manager is to maintain the animal population to a desired level (the management target, normally set externally as a model parameter).</w:t>
+      </w:r>
+      <w:r>
+        <w:t xml:space="preserve"> </w:t>
+      </w:r>
+      <w:r>
+        <w:t xml:space="preserve">It does so by controlling the cost for user (farmer) actions in the following time step: e.g. higher costs for hunting is likely to decrease the number of animals hunted, limiting negative effects on the population and thus making population increases more likely, decreasing scaring cost may increase the number of users choosing scaring.</w:t>
+      </w:r>
+      <w:r>
+        <w:t xml:space="preserve"> </w:t>
+      </w:r>
+      <w:r>
+        <w:t xml:space="preserve">Users (farmers) aim to maximise agricultural yield from their land; yield equals 1 per cell owned per time step, but yield is decreased by the presence of animals on a cell (e.g. through grazing) and may be increased by tending crops (one of the possible three actions).</w:t>
+      </w:r>
+      <w:r>
+        <w:t xml:space="preserve"> </w:t>
+      </w:r>
+      <w:r>
+        <w:t xml:space="preserve">Through this, users have an incentive to control the number of animals of their land, either through allocating budget to hunting or through scaring.</w:t>
+      </w:r>
+      <w:r>
+        <w:t xml:space="preserve"> </w:t>
+      </w:r>
+      <w:r>
+        <w:t xml:space="preserve">The former permanently reduces the number of animals present, the latter has a certain probability of moving an animal away from the user’s land, for the duration of the time step.</w:t>
+      </w:r>
+      <w:r>
+        <w:t xml:space="preserve"> </w:t>
+      </w:r>
+      <w:r>
+        <w:t xml:space="preserve">Users can only take actions on land that they own.</w:t>
+      </w:r>
+    </w:p>
+    <w:p>
+      <w:pPr>
+        <w:pStyle w:val="TextBody"/>
+      </w:pPr>
+      <w:r>
+        <w:t xml:space="preserve">Costs for actions (by the manager) or actions taken (by the users) are chosen using a genetic algorithm (GA), a heuristic optimisation algorithm which mimics the choice of decision as evolution by natural selection; a large number of possible decisions are iteratively compared by assessing their outcome, with the decision that maximises a given utility function (yield for users, and minimising distance to population target for the manager) identified as the</w:t>
+      </w:r>
+      <w:r>
+        <w:t xml:space="preserve"> </w:t>
+      </w:r>
+      <w:r>
+        <w:t xml:space="preserve">“</w:t>
+      </w:r>
+      <w:r>
+        <w:t xml:space="preserve">fittest.</w:t>
+      </w:r>
+      <w:r>
+        <w:t xml:space="preserve">”</w:t>
+      </w:r>
+      <w:r>
+        <w:t xml:space="preserve"> </w:t>
+      </w:r>
+      <w:r>
+        <w:t xml:space="preserve">The GA is run separately for each agent (manager and all users) in each time step.</w:t>
+      </w:r>
+      <w:r>
+        <w:t xml:space="preserve"> </w:t>
+      </w:r>
+      <w:r>
+        <w:t xml:space="preserve">Note that the users and manager have only a single goal each; by default agents in GMSE cannot balance multiple objectives.</w:t>
+      </w:r>
+    </w:p>
+    <w:p>
+      <w:pPr>
+        <w:pStyle w:val="TextBody"/>
+      </w:pPr>
+      <w:r>
+        <w:t xml:space="preserve">In the default resource (animal) model in GMSE, the animal population is modelled as a form of logistic growth, with a small amount of added random mortality per time step and death caused by hunting; for more detail see below and in</w:t>
+      </w:r>
+      <w:r>
+        <w:t xml:space="preserve"> </w:t>
+      </w:r>
+      <w:r>
+        <w:rPr>
+          <w:bCs/>
+          <w:b/>
+        </w:rPr>
+        <w:t xml:space="preserve">XXX</w:t>
+      </w:r>
+      <w:r>
+        <w:t xml:space="preserve">.</w:t>
+      </w:r>
+      <w:r>
+        <w:t xml:space="preserve"> </w:t>
+      </w:r>
+      <w:r>
+        <w:t xml:space="preserve">In each time step, each animal moves a given distance in a random direction, and feeds from the cell it is present in.</w:t>
+      </w:r>
+      <w:r>
+        <w:t xml:space="preserve"> </w:t>
+      </w:r>
+      <w:r>
+        <w:t xml:space="preserve">In the current model, neither movement nor population growth rate is affected by agricultural yield.</w:t>
       </w:r>
     </w:p>
     <w:bookmarkEnd w:id="24"/>
@@ -4133,7 +4344,7 @@
     </w:p>
     <w:bookmarkEnd w:id="50"/>
     <w:bookmarkEnd w:id="51"/>
-    <w:bookmarkStart w:id="58" w:name="discussion"/>
+    <w:bookmarkStart w:id="57" w:name="discussion"/>
     <w:p>
       <w:pPr>
         <w:pStyle w:val="Heading1"/>
@@ -4775,15 +4986,42 @@
       </w:r>
     </w:p>
     <w:bookmarkEnd w:id="56"/>
-    <w:bookmarkStart w:id="57" w:name="section"/>
+    <w:bookmarkEnd w:id="57"/>
+    <w:bookmarkStart w:id="59" w:name="acknowledgements"/>
+    <w:p>
+      <w:pPr>
+        <w:pStyle w:val="Heading1"/>
+      </w:pPr>
+      <w:r>
+        <w:t xml:space="preserve">Acknowledgements</w:t>
+      </w:r>
+    </w:p>
+    <w:p>
+      <w:pPr>
+        <w:pStyle w:val="FirstParagraph"/>
+      </w:pPr>
+      <w:r>
+        <w:t xml:space="preserve">We thank all the trial players for their time and effort in testing A&amp;F.</w:t>
+      </w:r>
+      <w:r>
+        <w:t xml:space="preserve"> </w:t>
+      </w:r>
+      <w:r>
+        <w:t xml:space="preserve">Special thanks to five of the trial players for providing specific feedback on which much of the Discussion for this paper was based, and which will form a starting point for future improvements of the model-game approach.</w:t>
+      </w:r>
+      <w:r>
+        <w:t xml:space="preserve"> </w:t>
+      </w:r>
+    </w:p>
+    <w:bookmarkStart w:id="58" w:name="section"/>
     <w:p>
       <w:pPr>
         <w:pStyle w:val="Heading2"/>
       </w:pPr>
     </w:p>
-    <w:bookmarkEnd w:id="57"/>
     <w:bookmarkEnd w:id="58"/>
-    <w:bookmarkStart w:id="128" w:name="references"/>
+    <w:bookmarkEnd w:id="59"/>
+    <w:bookmarkStart w:id="129" w:name="references"/>
     <w:p>
       <w:pPr>
         <w:pStyle w:val="Heading1"/>
@@ -4792,8 +5030,8 @@
         <w:t xml:space="preserve">References</w:t>
       </w:r>
     </w:p>
-    <w:bookmarkStart w:id="127" w:name="refs"/>
-    <w:bookmarkStart w:id="60" w:name="ref-addison2013"/>
+    <w:bookmarkStart w:id="128" w:name="refs"/>
+    <w:bookmarkStart w:id="61" w:name="ref-addison2013"/>
     <w:p>
       <w:pPr>
         <w:pStyle w:val="Bibliography"/>
@@ -4826,7 +5064,7 @@
       <w:r>
         <w:t xml:space="preserve"> </w:t>
       </w:r>
-      <w:hyperlink r:id="rId59">
+      <w:hyperlink r:id="rId60">
         <w:r>
           <w:rPr>
             <w:rStyle w:val="InternetLink"/>
@@ -4838,8 +5076,8 @@
         <w:t xml:space="preserve">.</w:t>
       </w:r>
     </w:p>
-    <w:bookmarkEnd w:id="60"/>
-    <w:bookmarkStart w:id="62" w:name="ref-ceballos2015"/>
+    <w:bookmarkEnd w:id="61"/>
+    <w:bookmarkStart w:id="63" w:name="ref-ceballos2015"/>
     <w:p>
       <w:pPr>
         <w:pStyle w:val="Bibliography"/>
@@ -4875,7 +5113,7 @@
       <w:r>
         <w:t xml:space="preserve"> </w:t>
       </w:r>
-      <w:hyperlink r:id="rId61">
+      <w:hyperlink r:id="rId62">
         <w:r>
           <w:rPr>
             <w:rStyle w:val="InternetLink"/>
@@ -4887,8 +5125,8 @@
         <w:t xml:space="preserve">.</w:t>
       </w:r>
     </w:p>
-    <w:bookmarkEnd w:id="62"/>
-    <w:bookmarkStart w:id="64" w:name="ref-ceballos2017"/>
+    <w:bookmarkEnd w:id="63"/>
+    <w:bookmarkStart w:id="65" w:name="ref-ceballos2017"/>
     <w:p>
       <w:pPr>
         <w:pStyle w:val="Bibliography"/>
@@ -4921,7 +5159,7 @@
       <w:r>
         <w:t xml:space="preserve"> </w:t>
       </w:r>
-      <w:hyperlink r:id="rId63">
+      <w:hyperlink r:id="rId64">
         <w:r>
           <w:rPr>
             <w:rStyle w:val="InternetLink"/>
@@ -4933,8 +5171,8 @@
         <w:t xml:space="preserve">.</w:t>
       </w:r>
     </w:p>
-    <w:bookmarkEnd w:id="64"/>
-    <w:bookmarkStart w:id="66" w:name="ref-chabris2017"/>
+    <w:bookmarkEnd w:id="65"/>
+    <w:bookmarkStart w:id="67" w:name="ref-chabris2017"/>
     <w:p>
       <w:pPr>
         <w:pStyle w:val="Bibliography"/>
@@ -4967,7 +5205,7 @@
       <w:r>
         <w:t xml:space="preserve"> </w:t>
       </w:r>
-      <w:hyperlink r:id="rId65">
+      <w:hyperlink r:id="rId66">
         <w:r>
           <w:rPr>
             <w:rStyle w:val="InternetLink"/>
@@ -4979,8 +5217,8 @@
         <w:t xml:space="preserve">.</w:t>
       </w:r>
     </w:p>
-    <w:bookmarkEnd w:id="66"/>
-    <w:bookmarkStart w:id="68" w:name="ref-cusack2020"/>
+    <w:bookmarkEnd w:id="67"/>
+    <w:bookmarkStart w:id="69" w:name="ref-cusack2020"/>
     <w:p>
       <w:pPr>
         <w:pStyle w:val="Bibliography"/>
@@ -5013,7 +5251,7 @@
       <w:r>
         <w:t xml:space="preserve"> </w:t>
       </w:r>
-      <w:hyperlink r:id="rId67">
+      <w:hyperlink r:id="rId68">
         <w:r>
           <w:rPr>
             <w:rStyle w:val="InternetLink"/>
@@ -5025,8 +5263,8 @@
         <w:t xml:space="preserve">.</w:t>
       </w:r>
     </w:p>
-    <w:bookmarkEnd w:id="68"/>
-    <w:bookmarkStart w:id="70" w:name="ref-duthie2018"/>
+    <w:bookmarkEnd w:id="69"/>
+    <w:bookmarkStart w:id="71" w:name="ref-duthie2018"/>
     <w:p>
       <w:pPr>
         <w:pStyle w:val="Bibliography"/>
@@ -5062,7 +5300,7 @@
       <w:r>
         <w:t xml:space="preserve"> </w:t>
       </w:r>
-      <w:hyperlink r:id="rId69">
+      <w:hyperlink r:id="rId70">
         <w:r>
           <w:rPr>
             <w:rStyle w:val="InternetLink"/>
@@ -5074,8 +5312,8 @@
         <w:t xml:space="preserve">.</w:t>
       </w:r>
     </w:p>
-    <w:bookmarkEnd w:id="70"/>
-    <w:bookmarkStart w:id="72" w:name="ref-duthie2021"/>
+    <w:bookmarkEnd w:id="71"/>
+    <w:bookmarkStart w:id="73" w:name="ref-duthie2021"/>
     <w:p>
       <w:pPr>
         <w:pStyle w:val="Bibliography"/>
@@ -5108,7 +5346,7 @@
       <w:r>
         <w:t xml:space="preserve"> </w:t>
       </w:r>
-      <w:hyperlink r:id="rId71">
+      <w:hyperlink r:id="rId72">
         <w:r>
           <w:rPr>
             <w:rStyle w:val="InternetLink"/>
@@ -5120,8 +5358,8 @@
         <w:t xml:space="preserve">.</w:t>
       </w:r>
     </w:p>
-    <w:bookmarkEnd w:id="72"/>
-    <w:bookmarkStart w:id="74" w:name="ref-fjaellingsdal2019"/>
+    <w:bookmarkEnd w:id="73"/>
+    <w:bookmarkStart w:id="75" w:name="ref-fjaellingsdal2019"/>
     <w:p>
       <w:pPr>
         <w:pStyle w:val="Bibliography"/>
@@ -5154,7 +5392,7 @@
       <w:r>
         <w:t xml:space="preserve"> </w:t>
       </w:r>
-      <w:hyperlink r:id="rId73">
+      <w:hyperlink r:id="rId74">
         <w:r>
           <w:rPr>
             <w:rStyle w:val="InternetLink"/>
@@ -5166,8 +5404,8 @@
         <w:t xml:space="preserve">.</w:t>
       </w:r>
     </w:p>
-    <w:bookmarkEnd w:id="74"/>
-    <w:bookmarkStart w:id="76" w:name="ref-fryxell2010"/>
+    <w:bookmarkEnd w:id="75"/>
+    <w:bookmarkStart w:id="77" w:name="ref-fryxell2010"/>
     <w:p>
       <w:pPr>
         <w:pStyle w:val="Bibliography"/>
@@ -5200,7 +5438,7 @@
       <w:r>
         <w:t xml:space="preserve"> </w:t>
       </w:r>
-      <w:hyperlink r:id="rId75">
+      <w:hyperlink r:id="rId76">
         <w:r>
           <w:rPr>
             <w:rStyle w:val="InternetLink"/>
@@ -5212,8 +5450,8 @@
         <w:t xml:space="preserve">.</w:t>
       </w:r>
     </w:p>
-    <w:bookmarkEnd w:id="76"/>
-    <w:bookmarkStart w:id="78" w:name="ref-garcia2016"/>
+    <w:bookmarkEnd w:id="77"/>
+    <w:bookmarkStart w:id="79" w:name="ref-garcia2016"/>
     <w:p>
       <w:pPr>
         <w:pStyle w:val="Bibliography"/>
@@ -5246,7 +5484,7 @@
       <w:r>
         <w:t xml:space="preserve"> </w:t>
       </w:r>
-      <w:hyperlink r:id="rId77">
+      <w:hyperlink r:id="rId78">
         <w:r>
           <w:rPr>
             <w:rStyle w:val="InternetLink"/>
@@ -5258,8 +5496,8 @@
         <w:t xml:space="preserve">.</w:t>
       </w:r>
     </w:p>
-    <w:bookmarkEnd w:id="78"/>
-    <w:bookmarkStart w:id="80" w:name="ref-grimm2006"/>
+    <w:bookmarkEnd w:id="79"/>
+    <w:bookmarkStart w:id="81" w:name="ref-grimm2006"/>
     <w:p>
       <w:pPr>
         <w:pStyle w:val="Bibliography"/>
@@ -5292,7 +5530,7 @@
       <w:r>
         <w:t xml:space="preserve"> </w:t>
       </w:r>
-      <w:hyperlink r:id="rId79">
+      <w:hyperlink r:id="rId80">
         <w:r>
           <w:rPr>
             <w:rStyle w:val="InternetLink"/>
@@ -5304,8 +5542,8 @@
         <w:t xml:space="preserve">.</w:t>
       </w:r>
     </w:p>
-    <w:bookmarkEnd w:id="80"/>
-    <w:bookmarkStart w:id="82" w:name="ref-grimm2020"/>
+    <w:bookmarkEnd w:id="81"/>
+    <w:bookmarkStart w:id="83" w:name="ref-grimm2020"/>
     <w:p>
       <w:pPr>
         <w:pStyle w:val="Bibliography"/>
@@ -5338,7 +5576,7 @@
       <w:r>
         <w:t xml:space="preserve"> </w:t>
       </w:r>
-      <w:hyperlink r:id="rId81">
+      <w:hyperlink r:id="rId82">
         <w:r>
           <w:rPr>
             <w:rStyle w:val="InternetLink"/>
@@ -5350,8 +5588,8 @@
         <w:t xml:space="preserve">.</w:t>
       </w:r>
     </w:p>
-    <w:bookmarkEnd w:id="82"/>
-    <w:bookmarkStart w:id="84" w:name="ref-groeneveld2017"/>
+    <w:bookmarkEnd w:id="83"/>
+    <w:bookmarkStart w:id="85" w:name="ref-groeneveld2017"/>
     <w:p>
       <w:pPr>
         <w:pStyle w:val="Bibliography"/>
@@ -5393,7 +5631,7 @@
       <w:r>
         <w:t xml:space="preserve"> </w:t>
       </w:r>
-      <w:hyperlink r:id="rId83">
+      <w:hyperlink r:id="rId84">
         <w:r>
           <w:rPr>
             <w:rStyle w:val="InternetLink"/>
@@ -5405,8 +5643,8 @@
         <w:t xml:space="preserve">.</w:t>
       </w:r>
     </w:p>
-    <w:bookmarkEnd w:id="84"/>
-    <w:bookmarkStart w:id="86" w:name="ref-ipcc2021"/>
+    <w:bookmarkEnd w:id="85"/>
+    <w:bookmarkStart w:id="87" w:name="ref-ipcc2021"/>
     <w:p>
       <w:pPr>
         <w:pStyle w:val="Bibliography"/>
@@ -5423,7 +5661,7 @@
       <w:r>
         <w:t xml:space="preserve"> </w:t>
       </w:r>
-      <w:hyperlink r:id="rId85">
+      <w:hyperlink r:id="rId86">
         <w:r>
           <w:rPr>
             <w:rStyle w:val="InternetLink"/>
@@ -5435,8 +5673,8 @@
         <w:t xml:space="preserve">.</w:t>
       </w:r>
     </w:p>
-    <w:bookmarkEnd w:id="86"/>
-    <w:bookmarkStart w:id="88" w:name="ref-khatib2011"/>
+    <w:bookmarkEnd w:id="87"/>
+    <w:bookmarkStart w:id="89" w:name="ref-khatib2011"/>
     <w:p>
       <w:pPr>
         <w:pStyle w:val="Bibliography"/>
@@ -5469,7 +5707,7 @@
       <w:r>
         <w:t xml:space="preserve"> </w:t>
       </w:r>
-      <w:hyperlink r:id="rId87">
+      <w:hyperlink r:id="rId88">
         <w:r>
           <w:rPr>
             <w:rStyle w:val="InternetLink"/>
@@ -5481,8 +5719,8 @@
         <w:t xml:space="preserve">.</w:t>
       </w:r>
     </w:p>
-    <w:bookmarkEnd w:id="88"/>
-    <w:bookmarkStart w:id="90" w:name="ref-kolkman2016"/>
+    <w:bookmarkEnd w:id="89"/>
+    <w:bookmarkStart w:id="91" w:name="ref-kolkman2016"/>
     <w:p>
       <w:pPr>
         <w:pStyle w:val="Bibliography"/>
@@ -5515,7 +5753,7 @@
       <w:r>
         <w:t xml:space="preserve"> </w:t>
       </w:r>
-      <w:hyperlink r:id="rId89">
+      <w:hyperlink r:id="rId90">
         <w:r>
           <w:rPr>
             <w:rStyle w:val="InternetLink"/>
@@ -5527,8 +5765,8 @@
         <w:t xml:space="preserve">.</w:t>
       </w:r>
     </w:p>
-    <w:bookmarkEnd w:id="90"/>
-    <w:bookmarkStart w:id="92" w:name="ref-maxwell2016a"/>
+    <w:bookmarkEnd w:id="91"/>
+    <w:bookmarkStart w:id="93" w:name="ref-maxwell2016a"/>
     <w:p>
       <w:pPr>
         <w:pStyle w:val="Bibliography"/>
@@ -5561,7 +5799,7 @@
       <w:r>
         <w:t xml:space="preserve"> </w:t>
       </w:r>
-      <w:hyperlink r:id="rId91">
+      <w:hyperlink r:id="rId92">
         <w:r>
           <w:rPr>
             <w:rStyle w:val="InternetLink"/>
@@ -5573,8 +5811,8 @@
         <w:t xml:space="preserve">.</w:t>
       </w:r>
     </w:p>
-    <w:bookmarkEnd w:id="92"/>
-    <w:bookmarkStart w:id="94" w:name="ref-meinzen-dick2016"/>
+    <w:bookmarkEnd w:id="93"/>
+    <w:bookmarkStart w:id="95" w:name="ref-meinzen-dick2016"/>
     <w:p>
       <w:pPr>
         <w:pStyle w:val="Bibliography"/>
@@ -5607,7 +5845,7 @@
       <w:r>
         <w:t xml:space="preserve"> </w:t>
       </w:r>
-      <w:hyperlink r:id="rId93">
+      <w:hyperlink r:id="rId94">
         <w:r>
           <w:rPr>
             <w:rStyle w:val="InternetLink"/>
@@ -5619,8 +5857,8 @@
         <w:t xml:space="preserve">.</w:t>
       </w:r>
     </w:p>
-    <w:bookmarkEnd w:id="94"/>
-    <w:bookmarkStart w:id="96" w:name="ref-milner-gulland2012"/>
+    <w:bookmarkEnd w:id="95"/>
+    <w:bookmarkStart w:id="97" w:name="ref-milner-gulland2012"/>
     <w:p>
       <w:pPr>
         <w:pStyle w:val="Bibliography"/>
@@ -5653,7 +5891,7 @@
       <w:r>
         <w:t xml:space="preserve"> </w:t>
       </w:r>
-      <w:hyperlink r:id="rId95">
+      <w:hyperlink r:id="rId96">
         <w:r>
           <w:rPr>
             <w:rStyle w:val="InternetLink"/>
@@ -5665,8 +5903,8 @@
         <w:t xml:space="preserve">.</w:t>
       </w:r>
     </w:p>
-    <w:bookmarkEnd w:id="96"/>
-    <w:bookmarkStart w:id="98" w:name="ref-orach2020"/>
+    <w:bookmarkEnd w:id="97"/>
+    <w:bookmarkStart w:id="99" w:name="ref-orach2020"/>
     <w:p>
       <w:pPr>
         <w:pStyle w:val="Bibliography"/>
@@ -5699,7 +5937,7 @@
       <w:r>
         <w:t xml:space="preserve"> </w:t>
       </w:r>
-      <w:hyperlink r:id="rId97">
+      <w:hyperlink r:id="rId98">
         <w:r>
           <w:rPr>
             <w:rStyle w:val="InternetLink"/>
@@ -5711,8 +5949,8 @@
         <w:t xml:space="preserve">.</w:t>
       </w:r>
     </w:p>
-    <w:bookmarkEnd w:id="98"/>
-    <w:bookmarkStart w:id="100" w:name="ref-rakotonarivo2021a"/>
+    <w:bookmarkEnd w:id="99"/>
+    <w:bookmarkStart w:id="101" w:name="ref-rakotonarivo2021a"/>
     <w:p>
       <w:pPr>
         <w:pStyle w:val="Bibliography"/>
@@ -5745,7 +5983,7 @@
       <w:r>
         <w:t xml:space="preserve"> </w:t>
       </w:r>
-      <w:hyperlink r:id="rId99">
+      <w:hyperlink r:id="rId100">
         <w:r>
           <w:rPr>
             <w:rStyle w:val="InternetLink"/>
@@ -5757,8 +5995,8 @@
         <w:t xml:space="preserve">.</w:t>
       </w:r>
     </w:p>
-    <w:bookmarkEnd w:id="100"/>
-    <w:bookmarkStart w:id="102" w:name="ref-rakotonarivo2021"/>
+    <w:bookmarkEnd w:id="101"/>
+    <w:bookmarkStart w:id="103" w:name="ref-rakotonarivo2021"/>
     <w:p>
       <w:pPr>
         <w:pStyle w:val="Bibliography"/>
@@ -5791,7 +6029,7 @@
       <w:r>
         <w:t xml:space="preserve"> </w:t>
       </w:r>
-      <w:hyperlink r:id="rId101">
+      <w:hyperlink r:id="rId102">
         <w:r>
           <w:rPr>
             <w:rStyle w:val="InternetLink"/>
@@ -5803,8 +6041,8 @@
         <w:t xml:space="preserve">.</w:t>
       </w:r>
     </w:p>
-    <w:bookmarkEnd w:id="102"/>
-    <w:bookmarkStart w:id="104" w:name="ref-redpath2018"/>
+    <w:bookmarkEnd w:id="103"/>
+    <w:bookmarkStart w:id="105" w:name="ref-redpath2018"/>
     <w:p>
       <w:pPr>
         <w:pStyle w:val="Bibliography"/>
@@ -5837,7 +6075,7 @@
       <w:r>
         <w:t xml:space="preserve"> </w:t>
       </w:r>
-      <w:hyperlink r:id="rId103">
+      <w:hyperlink r:id="rId104">
         <w:r>
           <w:rPr>
             <w:rStyle w:val="InternetLink"/>
@@ -5849,8 +6087,8 @@
         <w:t xml:space="preserve">.</w:t>
       </w:r>
     </w:p>
-    <w:bookmarkEnd w:id="104"/>
-    <w:bookmarkStart w:id="106" w:name="ref-sandbrook2015"/>
+    <w:bookmarkEnd w:id="105"/>
+    <w:bookmarkStart w:id="107" w:name="ref-sandbrook2015"/>
     <w:p>
       <w:pPr>
         <w:pStyle w:val="Bibliography"/>
@@ -5883,7 +6121,7 @@
       <w:r>
         <w:t xml:space="preserve"> </w:t>
       </w:r>
-      <w:hyperlink r:id="rId105">
+      <w:hyperlink r:id="rId106">
         <w:r>
           <w:rPr>
             <w:rStyle w:val="InternetLink"/>
@@ -5895,8 +6133,8 @@
         <w:t xml:space="preserve">.</w:t>
       </w:r>
     </w:p>
-    <w:bookmarkEnd w:id="106"/>
-    <w:bookmarkStart w:id="108" w:name="ref-schlüter2012"/>
+    <w:bookmarkEnd w:id="107"/>
+    <w:bookmarkStart w:id="109" w:name="ref-schlüter2012"/>
     <w:p>
       <w:pPr>
         <w:pStyle w:val="Bibliography"/>
@@ -5929,7 +6167,7 @@
       <w:r>
         <w:t xml:space="preserve"> </w:t>
       </w:r>
-      <w:hyperlink r:id="rId107">
+      <w:hyperlink r:id="rId108">
         <w:r>
           <w:rPr>
             <w:rStyle w:val="InternetLink"/>
@@ -5941,8 +6179,8 @@
         <w:t xml:space="preserve">.</w:t>
       </w:r>
     </w:p>
-    <w:bookmarkEnd w:id="108"/>
-    <w:bookmarkStart w:id="110" w:name="ref-schuwirth2019"/>
+    <w:bookmarkEnd w:id="109"/>
+    <w:bookmarkStart w:id="111" w:name="ref-schuwirth2019"/>
     <w:p>
       <w:pPr>
         <w:pStyle w:val="Bibliography"/>
@@ -5975,7 +6213,7 @@
       <w:r>
         <w:t xml:space="preserve"> </w:t>
       </w:r>
-      <w:hyperlink r:id="rId109">
+      <w:hyperlink r:id="rId110">
         <w:r>
           <w:rPr>
             <w:rStyle w:val="InternetLink"/>
@@ -5987,8 +6225,8 @@
         <w:t xml:space="preserve">.</w:t>
       </w:r>
     </w:p>
-    <w:bookmarkEnd w:id="110"/>
-    <w:bookmarkStart w:id="112" w:name="ref-sipper2020"/>
+    <w:bookmarkEnd w:id="111"/>
+    <w:bookmarkStart w:id="113" w:name="ref-sipper2020"/>
     <w:p>
       <w:pPr>
         <w:pStyle w:val="Bibliography"/>
@@ -6021,7 +6259,7 @@
       <w:r>
         <w:t xml:space="preserve"> </w:t>
       </w:r>
-      <w:hyperlink r:id="rId111">
+      <w:hyperlink r:id="rId112">
         <w:r>
           <w:rPr>
             <w:rStyle w:val="InternetLink"/>
@@ -6033,8 +6271,8 @@
         <w:t xml:space="preserve">.</w:t>
       </w:r>
     </w:p>
-    <w:bookmarkEnd w:id="112"/>
-    <w:bookmarkStart w:id="114" w:name="ref-sullivan2018"/>
+    <w:bookmarkEnd w:id="113"/>
+    <w:bookmarkStart w:id="115" w:name="ref-sullivan2018"/>
     <w:p>
       <w:pPr>
         <w:pStyle w:val="Bibliography"/>
@@ -6067,7 +6305,7 @@
       <w:r>
         <w:t xml:space="preserve"> </w:t>
       </w:r>
-      <w:hyperlink r:id="rId113">
+      <w:hyperlink r:id="rId114">
         <w:r>
           <w:rPr>
             <w:rStyle w:val="InternetLink"/>
@@ -6079,8 +6317,8 @@
         <w:t xml:space="preserve">.</w:t>
       </w:r>
     </w:p>
-    <w:bookmarkEnd w:id="114"/>
-    <w:bookmarkStart w:id="116" w:name="ref-tan2018"/>
+    <w:bookmarkEnd w:id="115"/>
+    <w:bookmarkStart w:id="117" w:name="ref-tan2018"/>
     <w:p>
       <w:pPr>
         <w:pStyle w:val="Bibliography"/>
@@ -6113,7 +6351,7 @@
       <w:r>
         <w:t xml:space="preserve"> </w:t>
       </w:r>
-      <w:hyperlink r:id="rId115">
+      <w:hyperlink r:id="rId116">
         <w:r>
           <w:rPr>
             <w:rStyle w:val="InternetLink"/>
@@ -6125,8 +6363,8 @@
         <w:t xml:space="preserve">.</w:t>
       </w:r>
     </w:p>
-    <w:bookmarkEnd w:id="116"/>
-    <w:bookmarkStart w:id="118" w:name="ref-vandenbergh2021"/>
+    <w:bookmarkEnd w:id="117"/>
+    <w:bookmarkStart w:id="119" w:name="ref-vandenbergh2021"/>
     <w:p>
       <w:pPr>
         <w:pStyle w:val="Bibliography"/>
@@ -6168,7 +6406,7 @@
       <w:r>
         <w:t xml:space="preserve"> </w:t>
       </w:r>
-      <w:hyperlink r:id="rId117">
+      <w:hyperlink r:id="rId118">
         <w:r>
           <w:rPr>
             <w:rStyle w:val="InternetLink"/>
@@ -6180,8 +6418,8 @@
         <w:t xml:space="preserve">.</w:t>
       </w:r>
     </w:p>
-    <w:bookmarkEnd w:id="118"/>
-    <w:bookmarkStart w:id="120" w:name="ref-villamor2016"/>
+    <w:bookmarkEnd w:id="119"/>
+    <w:bookmarkStart w:id="121" w:name="ref-villamor2016"/>
     <w:p>
       <w:pPr>
         <w:pStyle w:val="Bibliography"/>
@@ -6214,7 +6452,7 @@
       <w:r>
         <w:t xml:space="preserve"> </w:t>
       </w:r>
-      <w:hyperlink r:id="rId119">
+      <w:hyperlink r:id="rId120">
         <w:r>
           <w:rPr>
             <w:rStyle w:val="InternetLink"/>
@@ -6226,8 +6464,8 @@
         <w:t xml:space="preserve">.</w:t>
       </w:r>
     </w:p>
-    <w:bookmarkEnd w:id="120"/>
-    <w:bookmarkStart w:id="122" w:name="ref-will2021"/>
+    <w:bookmarkEnd w:id="121"/>
+    <w:bookmarkStart w:id="123" w:name="ref-will2021"/>
     <w:p>
       <w:pPr>
         <w:pStyle w:val="Bibliography"/>
@@ -6260,7 +6498,7 @@
       <w:r>
         <w:t xml:space="preserve"> </w:t>
       </w:r>
-      <w:hyperlink r:id="rId121">
+      <w:hyperlink r:id="rId122">
         <w:r>
           <w:rPr>
             <w:rStyle w:val="InternetLink"/>
@@ -6272,8 +6510,8 @@
         <w:t xml:space="preserve">.</w:t>
       </w:r>
     </w:p>
-    <w:bookmarkEnd w:id="122"/>
-    <w:bookmarkStart w:id="124" w:name="ref-wilting2017"/>
+    <w:bookmarkEnd w:id="123"/>
+    <w:bookmarkStart w:id="125" w:name="ref-wilting2017"/>
     <w:p>
       <w:pPr>
         <w:pStyle w:val="Bibliography"/>
@@ -6306,7 +6544,7 @@
       <w:r>
         <w:t xml:space="preserve"> </w:t>
       </w:r>
-      <w:hyperlink r:id="rId123">
+      <w:hyperlink r:id="rId124">
         <w:r>
           <w:rPr>
             <w:rStyle w:val="InternetLink"/>
@@ -6318,8 +6556,8 @@
         <w:t xml:space="preserve">.</w:t>
       </w:r>
     </w:p>
-    <w:bookmarkEnd w:id="124"/>
-    <w:bookmarkStart w:id="126" w:name="ref-zasada2017"/>
+    <w:bookmarkEnd w:id="125"/>
+    <w:bookmarkStart w:id="127" w:name="ref-zasada2017"/>
     <w:p>
       <w:pPr>
         <w:pStyle w:val="Bibliography"/>
@@ -6352,7 +6590,7 @@
       <w:r>
         <w:t xml:space="preserve"> </w:t>
       </w:r>
-      <w:hyperlink r:id="rId125">
+      <w:hyperlink r:id="rId126">
         <w:r>
           <w:rPr>
             <w:rStyle w:val="InternetLink"/>
@@ -6364,9 +6602,9 @@
         <w:t xml:space="preserve">.</w:t>
       </w:r>
     </w:p>
-    <w:bookmarkEnd w:id="126"/>
     <w:bookmarkEnd w:id="127"/>
     <w:bookmarkEnd w:id="128"/>
+    <w:bookmarkEnd w:id="129"/>
     <w:sectPr>
       <w:footerReference w:type="default" r:id="rId9"/>
       <w:footnotePr>

</xml_diff>

<commit_message>
Added first version of Summary. Added two main illustrative figs 1 and 2. Sorted out figure references. Added bit on GMSE limitations and removed header for that section. Cleaned up. Mostly ready as first draft now.
</commit_message>
<xml_diff>
--- a/main_ms.docx
+++ b/main_ms.docx
@@ -101,6 +101,84 @@
       </w:pPr>
       <w:r>
         <w:t xml:space="preserve">Summary</w:t>
+      </w:r>
+    </w:p>
+    <w:p>
+      <w:pPr>
+        <w:numPr>
+          <w:ilvl w:val="0"/>
+          <w:numId w:val="1001"/>
+        </w:numPr>
+        <w:pStyle w:val="Compact"/>
+      </w:pPr>
+      <w:r>
+        <w:t xml:space="preserve">Models have become indispensable tools in conservation science in the face of increasingly rapid loss of biodiversity through anthropogenic habitat loss and natural resource exploitation. In addition to their ecological components, accurately representing human decision-making processes in such models is vital to maximise their utility. This can be problematic, as models such socio-ecological models because increasingly complex, and thus both challenging to communicate and parameterise.</w:t>
+      </w:r>
+    </w:p>
+    <w:p>
+      <w:pPr>
+        <w:numPr>
+          <w:ilvl w:val="0"/>
+          <w:numId w:val="1001"/>
+        </w:numPr>
+        <w:pStyle w:val="Compact"/>
+      </w:pPr>
+      <w:r>
+        <w:t xml:space="preserve">Games have a long history of being used as science communication tools, but are less widely used as data collection tools, particularly in videogame form. This is surprising, given many parallels between models and videogames. We here propose a novel approach to both aiding communication of complex socio-ecological models as well as</w:t>
+      </w:r>
+      <w:r>
+        <w:t xml:space="preserve"> </w:t>
+      </w:r>
+      <w:r>
+        <w:t xml:space="preserve">“</w:t>
+      </w:r>
+      <w:r>
+        <w:t xml:space="preserve">gamesourcing</w:t>
+      </w:r>
+      <w:r>
+        <w:t xml:space="preserve">”</w:t>
+      </w:r>
+      <w:r>
+        <w:t xml:space="preserve"> </w:t>
+      </w:r>
+      <w:r>
+        <w:t xml:space="preserve">human decision-making data, by explicitly casting an existing modelling framework as an interactive videogame.</w:t>
+      </w:r>
+    </w:p>
+    <w:p>
+      <w:pPr>
+        <w:numPr>
+          <w:ilvl w:val="0"/>
+          <w:numId w:val="1001"/>
+        </w:numPr>
+        <w:pStyle w:val="Compact"/>
+      </w:pPr>
+      <w:r>
+        <w:t xml:space="preserve">We present players with a natural resource management game, in which they make management decisions about a population of wild animals, which graze on crops and can thus lower agricultural yield. A number of (non-player) farmers respond to the player’s management decisions, taking actions that may affect their yield as well as the animal population. Players are asked to set their own management goal (e.g. maintain the animal population at a certain level or improving yield), and make decisions accordingly. Trail players were also asked to provide any feedback on both gameplay and purpose.</w:t>
+      </w:r>
+    </w:p>
+    <w:p>
+      <w:pPr>
+        <w:numPr>
+          <w:ilvl w:val="0"/>
+          <w:numId w:val="1001"/>
+        </w:numPr>
+        <w:pStyle w:val="Compact"/>
+      </w:pPr>
+      <w:r>
+        <w:t xml:space="preserve">We demonstrate the utility of this approach by collecting and analysing game play data from a small sample of trial plays, in which we systematically vary two model parameters, and allowing trial players to interact with the model through the game interface. As an illustration, we show how variations in land ownership and the number of farmers in the system affects decision-making patterns as well as population trajectories (extinction probabilities).</w:t>
+      </w:r>
+    </w:p>
+    <w:p>
+      <w:pPr>
+        <w:numPr>
+          <w:ilvl w:val="0"/>
+          <w:numId w:val="1001"/>
+        </w:numPr>
+        <w:pStyle w:val="Compact"/>
+      </w:pPr>
+      <w:r>
+        <w:t xml:space="preserve">We discuss the potential and limitations of this model-game approach in the light of trial player feedback received, focusing in particular on (1) concerns about external validity of the game, i.e. lacking features or relevance to real life, and (2) potential issues with audience bias and player sampling. Player feedback further highlights the parallels between games and models, and in particular the need for clear communication of model limitations and assumptions. We conclude that videogames provide an effective means to do so, and that although they provide a promising means to collect data on human decision-making, it is vital to carefully consider both external validity and potential biases when doing so.</w:t>
       </w:r>
     </w:p>
     <w:bookmarkEnd w:id="20"/>
@@ -1194,7 +1272,7 @@
       </w:r>
     </w:p>
     <w:bookmarkEnd w:id="22"/>
-    <w:bookmarkStart w:id="41" w:name="outline-of-approach"/>
+    <w:bookmarkStart w:id="42" w:name="outline-of-approach"/>
     <w:p>
       <w:pPr>
         <w:pStyle w:val="Heading1"/>
@@ -1251,25 +1329,7 @@
         <w:t xml:space="preserve"> </w:t>
       </w:r>
       <w:r>
-        <w:t xml:space="preserve">or stakeholder) actions, all implemented using the GMSE framework as described below; and (2) the game interface for the underlying model, which allows the player to set management actions (specifically, costs for user actions) that would otherwise be determined by the management model in the</w:t>
-      </w:r>
-      <w:r>
-        <w:t xml:space="preserve"> </w:t>
-      </w:r>
-      <w:r>
-        <w:t xml:space="preserve">“</w:t>
-      </w:r>
-      <w:r>
-        <w:t xml:space="preserve">vanilla</w:t>
-      </w:r>
-      <w:r>
-        <w:t xml:space="preserve">”</w:t>
-      </w:r>
-      <w:r>
-        <w:t xml:space="preserve"> </w:t>
-      </w:r>
-      <w:r>
-        <w:t xml:space="preserve">GMSE set up.</w:t>
+        <w:t xml:space="preserve">or stakeholder) actions, all implemented using the GMSE framework as described below; and (2) the game interface for the underlying model, which allows the player to set management actions (specifically, costs for user actions) that would otherwise be determined by the management model in the default GMSE set up.</w:t>
       </w:r>
     </w:p>
     <w:bookmarkStart w:id="26" w:name="underlying-model-gmse"/>
@@ -1299,7 +1359,7 @@
           <w:bCs/>
           <w:b/>
         </w:rPr>
-        <w:t xml:space="preserve">ref</w:t>
+        <w:t xml:space="preserve">REF</w:t>
       </w:r>
       <w:r>
         <w:t xml:space="preserve">) was designed as a flexible solution for parameterising systems that model the management, observation, exploitation and population dynamics of a natural resource (e.g. a population of hunted wildlife).</w:t>
@@ -1308,10 +1368,78 @@
         <w:t xml:space="preserve"> </w:t>
       </w:r>
       <w:r>
-        <w:t xml:space="preserve">In this section, we summarise the basic functionality of GMSE as relevant to the present manuscript; for a full description see XXX and XXX (the latter containing an appendix with the full ODD model description).</w:t>
-      </w:r>
-    </w:p>
-    <w:bookmarkStart w:id="24" w:name="X661808d150ab65b64bbf7eca0b36a8bee1a312a"/>
+        <w:t xml:space="preserve">In this section, we summarise the basic functionality of GMSE as relevant to the present manuscript; for a full description see</w:t>
+      </w:r>
+      <w:r>
+        <w:t xml:space="preserve"> </w:t>
+      </w:r>
+      <w:hyperlink w:anchor="ref-duthie2018">
+        <w:r>
+          <w:rPr>
+            <w:rStyle w:val="InternetLink"/>
+          </w:rPr>
+          <w:t xml:space="preserve">Duthie et al.</w:t>
+        </w:r>
+      </w:hyperlink>
+      <w:r>
+        <w:t xml:space="preserve"> </w:t>
+      </w:r>
+      <w:r>
+        <w:t xml:space="preserve">(</w:t>
+      </w:r>
+      <w:hyperlink w:anchor="ref-duthie2018">
+        <w:r>
+          <w:rPr>
+            <w:rStyle w:val="InternetLink"/>
+          </w:rPr>
+          <w:t xml:space="preserve">2018</w:t>
+        </w:r>
+      </w:hyperlink>
+      <w:r>
+        <w:t xml:space="preserve">)</w:t>
+      </w:r>
+      <w:r>
+        <w:t xml:space="preserve"> </w:t>
+      </w:r>
+      <w:r>
+        <w:t xml:space="preserve">and</w:t>
+      </w:r>
+      <w:r>
+        <w:t xml:space="preserve"> </w:t>
+      </w:r>
+      <w:hyperlink w:anchor="ref-nilsson2021">
+        <w:r>
+          <w:rPr>
+            <w:rStyle w:val="InternetLink"/>
+          </w:rPr>
+          <w:t xml:space="preserve">Nilsson et al.</w:t>
+        </w:r>
+      </w:hyperlink>
+      <w:r>
+        <w:t xml:space="preserve"> </w:t>
+      </w:r>
+      <w:r>
+        <w:t xml:space="preserve">(</w:t>
+      </w:r>
+      <w:hyperlink w:anchor="ref-nilsson2021">
+        <w:r>
+          <w:rPr>
+            <w:rStyle w:val="InternetLink"/>
+          </w:rPr>
+          <w:t xml:space="preserve">2021</w:t>
+        </w:r>
+      </w:hyperlink>
+      <w:r>
+        <w:t xml:space="preserve">)</w:t>
+      </w:r>
+      <w:r>
+        <w:t xml:space="preserve"> </w:t>
+      </w:r>
+      <w:r>
+        <w:t xml:space="preserve">(the latter containing an appendix with the full ODD model description).</w:t>
+      </w:r>
+    </w:p>
+    <w:bookmarkStart w:id="25" w:name="X661808d150ab65b64bbf7eca0b36a8bee1a312a"/>
     <w:p>
       <w:pPr>
         <w:pStyle w:val="Heading3"/>
@@ -1325,7 +1453,7 @@
         <w:pStyle w:val="FirstParagraph"/>
       </w:pPr>
       <w:r>
-        <w:t xml:space="preserve">GMSE consists of four submodels: (1) the</w:t>
+        <w:t xml:space="preserve">GMSE consists of four submodels (Figure 1a): (1) the</w:t>
       </w:r>
       <w:r>
         <w:t xml:space="preserve"> </w:t>
@@ -1400,6 +1528,61 @@
     </w:p>
     <w:p>
       <w:pPr>
+        <w:pStyle w:val="CaptionedFigure"/>
+      </w:pPr>
+      <w:r>
+        <w:drawing>
+          <wp:inline>
+            <wp:extent cx="5715000" cy="2098622"/>
+            <wp:effectExtent b="0" l="0" r="0" t="0"/>
+            <wp:docPr descr="Figure 1. The basic structure of (a) the GMSE modelling framework and its default order of operations with the genetic algorithm (GA) modelling the decision-making process of both users and manager, and (b) the adaptation of the GMSE framework to accomodate the model-game approach presented here. The grey boxes represent the various GMSE submodels, with the arrows representing the process links between them. The yellow boxes and circles are the adapted components in the model-game adaptation, with player interaction replacing the manager model in GMSE, and the underlying GA for the manager - the GA is still used to make user decisions. Grey circles indicate the order of operations in each." title="" id="1" name="Picture"/>
+            <a:graphic>
+              <a:graphicData uri="http://schemas.openxmlformats.org/drawingml/2006/picture">
+                <pic:pic>
+                  <pic:nvPicPr>
+                    <pic:cNvPr descr="GMSE_AnF_structure.jpg" id="0" name="Picture"/>
+                    <pic:cNvPicPr>
+                      <a:picLocks noChangeArrowheads="1" noChangeAspect="1"/>
+                    </pic:cNvPicPr>
+                  </pic:nvPicPr>
+                  <pic:blipFill>
+                    <a:blip r:embed="rId24"/>
+                    <a:stretch>
+                      <a:fillRect/>
+                    </a:stretch>
+                  </pic:blipFill>
+                  <pic:spPr bwMode="auto">
+                    <a:xfrm>
+                      <a:off x="0" y="0"/>
+                      <a:ext cx="5715000" cy="2098622"/>
+                    </a:xfrm>
+                    <a:prstGeom prst="rect">
+                      <a:avLst/>
+                    </a:prstGeom>
+                    <a:noFill/>
+                    <a:ln w="9525">
+                      <a:noFill/>
+                      <a:headEnd/>
+                      <a:tailEnd/>
+                    </a:ln>
+                  </pic:spPr>
+                </pic:pic>
+              </a:graphicData>
+            </a:graphic>
+          </wp:inline>
+        </w:drawing>
+      </w:r>
+    </w:p>
+    <w:p>
+      <w:pPr>
+        <w:pStyle w:val="ImageCaption"/>
+      </w:pPr>
+      <w:r>
+        <w:t xml:space="preserve">Figure 1. The basic structure of (a) the GMSE modelling framework and its default order of operations with the genetic algorithm (GA) modelling the decision-making process of both users and manager, and (b) the adaptation of the GMSE framework to accomodate the model-game approach presented here. The grey boxes represent the various GMSE submodels, with the arrows representing the process links between them. The yellow boxes and circles are the adapted components in the model-game adaptation, with player interaction replacing the manager model in GMSE, and the underlying GA for the manager - the GA is still used to make user decisions. Grey circles indicate the order of operations in each.</w:t>
+      </w:r>
+    </w:p>
+    <w:p>
+      <w:pPr>
         <w:pStyle w:val="TextBody"/>
       </w:pPr>
       <w:r>
@@ -1461,12 +1644,6 @@
       <w:r>
         <w:t xml:space="preserve">The GA is run separately for each agent (manager and all users) in each time step.</w:t>
       </w:r>
-      <w:r>
-        <w:t xml:space="preserve"> </w:t>
-      </w:r>
-      <w:r>
-        <w:t xml:space="preserve">Note that the users and manager have only a single goal each; by default agents in GMSE cannot balance multiple objectives.</w:t>
-      </w:r>
     </w:p>
     <w:p>
       <w:pPr>
@@ -1477,43 +1654,103 @@
       </w:r>
       <w:r>
         <w:t xml:space="preserve"> </w:t>
+      </w:r>
+      <w:hyperlink w:anchor="ref-duthie2018">
+        <w:r>
+          <w:rPr>
+            <w:rStyle w:val="InternetLink"/>
+          </w:rPr>
+          <w:t xml:space="preserve">Duthie et al.</w:t>
+        </w:r>
+      </w:hyperlink>
+      <w:r>
+        <w:t xml:space="preserve"> </w:t>
+      </w:r>
+      <w:r>
+        <w:t xml:space="preserve">(</w:t>
+      </w:r>
+      <w:hyperlink w:anchor="ref-duthie2018">
+        <w:r>
+          <w:rPr>
+            <w:rStyle w:val="InternetLink"/>
+          </w:rPr>
+          <w:t xml:space="preserve">2018</w:t>
+        </w:r>
+      </w:hyperlink>
+      <w:r>
+        <w:t xml:space="preserve">)</w:t>
+      </w:r>
+      <w:r>
+        <w:t xml:space="preserve">.</w:t>
+      </w:r>
+      <w:r>
+        <w:t xml:space="preserve"> </w:t>
+      </w:r>
+      <w:r>
+        <w:t xml:space="preserve">In each time step, each animal moves a given distance in a random direction, and feeds from the cell it is present in.</w:t>
+      </w:r>
+      <w:r>
+        <w:t xml:space="preserve"> </w:t>
+      </w:r>
+      <w:r>
+        <w:t xml:space="preserve">In the current model, neither movement nor population growth rate is affected by agricultural yield.</w:t>
+      </w:r>
+    </w:p>
+    <w:p>
+      <w:pPr>
+        <w:pStyle w:val="TextBody"/>
+      </w:pPr>
+      <w:r>
+        <w:t xml:space="preserve">It is worthwhile stressing that in the current GMSE implementation, using the GA, both agent types (users and the manager) essentially have only a single goal they each aim for.</w:t>
+      </w:r>
+      <w:r>
+        <w:t xml:space="preserve"> </w:t>
+      </w:r>
+      <w:r>
+        <w:t xml:space="preserve">Users (farmers) aim to maximise their yield, whereas the manager aims to minimise deviation from a given population target - neither can balance multiple competing objectives.</w:t>
+      </w:r>
+      <w:r>
+        <w:t xml:space="preserve"> </w:t>
+      </w:r>
+      <w:r>
+        <w:t xml:space="preserve">This is unlikely to be reflective of real conservation scenarios, where it is common for conservation managers to at least recognise other aims if not take these explicitly into account when setting policy , and other stakeholders in the system (e.g. farmers) commonly having some interest in conservation objectives (</w:t>
       </w:r>
       <w:r>
         <w:rPr>
           <w:bCs/>
           <w:b/>
         </w:rPr>
-        <w:t xml:space="preserve">XXX</w:t>
-      </w:r>
-      <w:r>
-        <w:t xml:space="preserve">.</w:t>
-      </w:r>
-      <w:r>
-        <w:t xml:space="preserve"> </w:t>
-      </w:r>
-      <w:r>
-        <w:t xml:space="preserve">In each time step, each animal moves a given distance in a random direction, and feeds from the cell it is present in.</w:t>
-      </w:r>
-      <w:r>
-        <w:t xml:space="preserve"> </w:t>
-      </w:r>
-      <w:r>
-        <w:t xml:space="preserve">In the current model, neither movement nor population growth rate is affected by agricultural yield.</w:t>
-      </w:r>
-    </w:p>
-    <w:bookmarkEnd w:id="24"/>
-    <w:bookmarkStart w:id="25" w:name="brief-discussion-of-limitations-of-gmse"/>
-    <w:p>
-      <w:pPr>
-        <w:pStyle w:val="Heading3"/>
-      </w:pPr>
-      <w:r>
-        <w:t xml:space="preserve">Brief discussion of limitations of GMSE</w:t>
+        <w:t xml:space="preserve">REF?</w:t>
+      </w:r>
+      <w:r>
+        <w:t xml:space="preserve">).</w:t>
+      </w:r>
+      <w:r>
+        <w:t xml:space="preserve"> </w:t>
+      </w:r>
+      <w:r>
+        <w:t xml:space="preserve">Human decision-making in such scenarios in inevitably about balancing these different objectives, but parameterising algorithms that mimic such processes without reference to long-term data is very challenging (</w:t>
+      </w:r>
+      <w:r>
+        <w:rPr>
+          <w:bCs/>
+          <w:b/>
+        </w:rPr>
+        <w:t xml:space="preserve">REF?</w:t>
+      </w:r>
+      <w:r>
+        <w:t xml:space="preserve">).</w:t>
+      </w:r>
+      <w:r>
+        <w:t xml:space="preserve"> </w:t>
+      </w:r>
+      <w:r>
+        <w:t xml:space="preserve">Addressing this issue was a key motivation for the development of the model-game approach presented here.</w:t>
       </w:r>
     </w:p>
     <w:bookmarkEnd w:id="25"/>
     <w:bookmarkEnd w:id="26"/>
-    <w:bookmarkStart w:id="40" w:name="animalfarm"/>
+    <w:bookmarkStart w:id="41" w:name="animalfarm"/>
     <w:p>
       <w:pPr>
         <w:pStyle w:val="Heading2"/>
@@ -1550,17 +1787,7 @@
         <w:t xml:space="preserve"> </w:t>
       </w:r>
       <w:r>
-        <w:t xml:space="preserve">step consists of a series of calls to the resource model, observation model, management model and user model, in that specific order; in other words, a time step ends after user actions have been chosen (by the GA) and implemented [</w:t>
-      </w:r>
-      <w:r>
-        <w:rPr>
-          <w:bCs/>
-          <w:b/>
-        </w:rPr>
-        <w:t xml:space="preserve">FIG Xa</w:t>
-      </w:r>
-      <w:r>
-        <w:t xml:space="preserve">].</w:t>
+        <w:t xml:space="preserve">step consists of a series of calls to the resource model, observation model, management model and user model, in that specific order; in other words, a time step ends after user actions have been chosen (by the GA) and implemented (Figure 1b).</w:t>
       </w:r>
       <w:r>
         <w:t xml:space="preserve"> </w:t>
@@ -1597,17 +1824,7 @@
         <w:t xml:space="preserve"> </w:t>
       </w:r>
       <w:r>
-        <w:t xml:space="preserve">To initialise each game session, four time steps are run using the default GMSE implementation; i.e. in these time steps the management decisions are chosen by the default GA, and the resource, observation and user models are run using the parameters as defined for the given the scenario (</w:t>
-      </w:r>
-      <w:r>
-        <w:rPr>
-          <w:bCs/>
-          <w:b/>
-        </w:rPr>
-        <w:t xml:space="preserve">see below</w:t>
-      </w:r>
-      <w:r>
-        <w:t xml:space="preserve">).</w:t>
+        <w:t xml:space="preserve">To initialise each game session, four time steps are run using the default GMSE implementation; i.e. in these time steps the management decisions are chosen by the default GA, and the resource, observation and user models are run using the parameters as defined for the given the scenario (see 4.2 below).</w:t>
       </w:r>
       <w:r>
         <w:t xml:space="preserve"> </w:t>
@@ -1682,23 +1899,7 @@
         <w:pStyle w:val="TextBody"/>
       </w:pPr>
       <w:r>
-        <w:t xml:space="preserve">The current GMSE simulations used by A&amp;F simulates a landscape of 100x100 cells, divided into farms owned by 4-12 farmers (stakeholders; the precise number and land distribution is randomly varied per session, see</w:t>
-      </w:r>
-      <w:r>
-        <w:t xml:space="preserve"> </w:t>
-      </w:r>
-      <w:r>
-        <w:rPr>
-          <w:bCs/>
-          <w:b/>
-        </w:rPr>
-        <w:t xml:space="preserve">section XXX</w:t>
-      </w:r>
-      <w:r>
-        <w:t xml:space="preserve"> </w:t>
-      </w:r>
-      <w:r>
-        <w:t xml:space="preserve">below).</w:t>
+        <w:t xml:space="preserve">The current GMSE simulations used by A&amp;F simulates a landscape of 100x100 cells, divided into farms owned by 4-12 farmers (stakeholders; the precise number and land distribution is randomly varied per session, see 4.2 below).</w:t>
       </w:r>
       <w:r>
         <w:t xml:space="preserve"> </w:t>
@@ -1741,12 +1942,30 @@
       <w:r>
         <w:t xml:space="preserve"> </w:t>
       </w:r>
-      <w:r>
-        <w:rPr>
-          <w:bCs/>
-          <w:b/>
-        </w:rPr>
-        <w:t xml:space="preserve">XXX</w:t>
+      <w:hyperlink w:anchor="ref-duthie2018">
+        <w:r>
+          <w:rPr>
+            <w:rStyle w:val="InternetLink"/>
+          </w:rPr>
+          <w:t xml:space="preserve">Duthie et al.</w:t>
+        </w:r>
+      </w:hyperlink>
+      <w:r>
+        <w:t xml:space="preserve"> </w:t>
+      </w:r>
+      <w:r>
+        <w:t xml:space="preserve">(</w:t>
+      </w:r>
+      <w:hyperlink w:anchor="ref-duthie2018">
+        <w:r>
+          <w:rPr>
+            <w:rStyle w:val="InternetLink"/>
+          </w:rPr>
+          <w:t xml:space="preserve">2018</w:t>
+        </w:r>
+      </w:hyperlink>
+      <w:r>
+        <w:t xml:space="preserve">)</w:t>
       </w:r>
       <w:r>
         <w:t xml:space="preserve"> </w:t>
@@ -1757,15 +1976,36 @@
       <w:r>
         <w:t xml:space="preserve"> </w:t>
       </w:r>
-      <w:r>
-        <w:rPr>
-          <w:bCs/>
-          <w:b/>
-        </w:rPr>
-        <w:t xml:space="preserve">XXX</w:t>
-      </w:r>
-      <w:r>
-        <w:t xml:space="preserve">.</w:t>
+      <w:hyperlink w:anchor="ref-nilsson2021">
+        <w:r>
+          <w:rPr>
+            <w:rStyle w:val="InternetLink"/>
+          </w:rPr>
+          <w:t xml:space="preserve">Nilsson et al.</w:t>
+        </w:r>
+      </w:hyperlink>
+      <w:r>
+        <w:t xml:space="preserve"> </w:t>
+      </w:r>
+      <w:r>
+        <w:t xml:space="preserve">(</w:t>
+      </w:r>
+      <w:hyperlink w:anchor="ref-nilsson2021">
+        <w:r>
+          <w:rPr>
+            <w:rStyle w:val="InternetLink"/>
+          </w:rPr>
+          <w:t xml:space="preserve">2021</w:t>
+        </w:r>
+      </w:hyperlink>
+      <w:r>
+        <w:t xml:space="preserve">)</w:t>
+      </w:r>
+      <w:r>
+        <w:t xml:space="preserve"> </w:t>
+      </w:r>
+      <w:r>
+        <w:t xml:space="preserve">for further details).</w:t>
       </w:r>
       <w:r>
         <w:t xml:space="preserve"> </w:t>
@@ -1959,17 +2199,7 @@
         <w:t xml:space="preserve"> </w:t>
       </w:r>
       <w:r>
-        <w:t xml:space="preserve">Note that the choice of models and parameter values here serve as an example only; it is expected that future implementations and development of A&amp;F will focus on specific research questions / case studies, and will adjust models and parameter settings accordingly (</w:t>
-      </w:r>
-      <w:r>
-        <w:rPr>
-          <w:bCs/>
-          <w:b/>
-        </w:rPr>
-        <w:t xml:space="preserve">see XXX below</w:t>
-      </w:r>
-      <w:r>
-        <w:t xml:space="preserve">).</w:t>
+        <w:t xml:space="preserve">Note that the choice of models and parameter values here serve as an example only; it is expected that future implementations and development of A&amp;F will focus on specific research questions / case studies, and will adjust models and parameter settings accordingly (see Discussion).</w:t>
       </w:r>
     </w:p>
     <w:p>
@@ -1988,21 +2218,11 @@
         </w:r>
       </w:hyperlink>
       <w:r>
-        <w:t xml:space="preserve">) [</w:t>
-      </w:r>
-      <w:r>
-        <w:rPr>
-          <w:bCs/>
-          <w:b/>
-        </w:rPr>
-        <w:t xml:space="preserve">FIG Xb</w:t>
-      </w:r>
-      <w:r>
-        <w:t xml:space="preserve">].</w:t>
+        <w:t xml:space="preserve">) (Figure 1b).</w:t>
       </w:r>
     </w:p>
     <w:bookmarkEnd w:id="30"/>
-    <w:bookmarkStart w:id="37" w:name="user-interface"/>
+    <w:bookmarkStart w:id="38" w:name="user-interface"/>
     <w:p>
       <w:pPr>
         <w:pStyle w:val="Heading3"/>
@@ -2103,36 +2323,71 @@
     </w:p>
     <w:p>
       <w:pPr>
+        <w:pStyle w:val="CaptionedFigure"/>
+      </w:pPr>
+      <w:r>
+        <w:drawing>
+          <wp:inline>
+            <wp:extent cx="5715000" cy="5320862"/>
+            <wp:effectExtent b="0" l="0" r="0" t="0"/>
+            <wp:docPr descr="Figure 2. The Animal &amp; Farm main game interface, showing (a) animal (resource) population trajectory and yield per farmer, (b) the farming landscape with animal positions as red dots and farm ownwership indicated by the grey shades, (c) actions taken by farmers in the previous game round, and (d) user inputs inluding a budget report and costs set for actions." title="" id="1" name="Picture"/>
+            <a:graphic>
+              <a:graphicData uri="http://schemas.openxmlformats.org/drawingml/2006/picture">
+                <pic:pic>
+                  <pic:nvPicPr>
+                    <pic:cNvPr descr="anf_interface.jpg" id="0" name="Picture"/>
+                    <pic:cNvPicPr>
+                      <a:picLocks noChangeArrowheads="1" noChangeAspect="1"/>
+                    </pic:cNvPicPr>
+                  </pic:nvPicPr>
+                  <pic:blipFill>
+                    <a:blip r:embed="rId35"/>
+                    <a:stretch>
+                      <a:fillRect/>
+                    </a:stretch>
+                  </pic:blipFill>
+                  <pic:spPr bwMode="auto">
+                    <a:xfrm>
+                      <a:off x="0" y="0"/>
+                      <a:ext cx="5715000" cy="5320862"/>
+                    </a:xfrm>
+                    <a:prstGeom prst="rect">
+                      <a:avLst/>
+                    </a:prstGeom>
+                    <a:noFill/>
+                    <a:ln w="9525">
+                      <a:noFill/>
+                      <a:headEnd/>
+                      <a:tailEnd/>
+                    </a:ln>
+                  </pic:spPr>
+                </pic:pic>
+              </a:graphicData>
+            </a:graphic>
+          </wp:inline>
+        </w:drawing>
+      </w:r>
+    </w:p>
+    <w:p>
+      <w:pPr>
+        <w:pStyle w:val="ImageCaption"/>
+      </w:pPr>
+      <w:r>
+        <w:t xml:space="preserve">Figure 2. The Animal &amp; Farm main game interface, showing (a) animal (resource) population trajectory and yield per farmer, (b) the farming landscape with animal positions as red dots and farm ownwership indicated by the grey shades, (c) actions taken by farmers in the previous game round, and (d) user inputs inluding a budget report and costs set for actions.</w:t>
+      </w:r>
+    </w:p>
+    <w:p>
+      <w:pPr>
         <w:pStyle w:val="TextBody"/>
       </w:pPr>
       <w:r>
-        <w:t xml:space="preserve">The main game screen consists of four components (</w:t>
-      </w:r>
-      <w:r>
-        <w:rPr>
-          <w:bCs/>
-          <w:b/>
-        </w:rPr>
-        <w:t xml:space="preserve">FIG X</w:t>
-      </w:r>
-      <w:r>
-        <w:t xml:space="preserve">).</w:t>
-      </w:r>
-      <w:r>
-        <w:t xml:space="preserve"> </w:t>
-      </w:r>
-      <w:r>
-        <w:t xml:space="preserve">First, a trajectory plot (</w:t>
-      </w:r>
-      <w:r>
-        <w:rPr>
-          <w:bCs/>
-          <w:b/>
-        </w:rPr>
-        <w:t xml:space="preserve">Fig Xa</w:t>
-      </w:r>
-      <w:r>
-        <w:t xml:space="preserve">) showing (1) observed animal population numbers and (2) agricultural yield for each farmer in each time step, up to time</w:t>
+        <w:t xml:space="preserve">The main game screen consists of four components (Figure 2).</w:t>
+      </w:r>
+      <w:r>
+        <w:t xml:space="preserve"> </w:t>
+      </w:r>
+      <w:r>
+        <w:t xml:space="preserve">First, a trajectory plot (Figure 2a) showing (1) observed animal population numbers and (2) agricultural yield for each farmer in each time step, up to time</w:t>
       </w:r>
       <w:r>
         <w:t xml:space="preserve"> </w:t>
@@ -2176,17 +2431,7 @@
         <w:t xml:space="preserve"> </w:t>
       </w:r>
       <w:r>
-        <w:t xml:space="preserve">Second, a plot of the landscape (</w:t>
-      </w:r>
-      <w:r>
-        <w:rPr>
-          <w:bCs/>
-          <w:b/>
-        </w:rPr>
-        <w:t xml:space="preserve">Fig Xb</w:t>
-      </w:r>
-      <w:r>
-        <w:t xml:space="preserve">) showing the distribution of farm ownership as well as the position of animals at time</w:t>
+        <w:t xml:space="preserve">Second, a plot of the landscape (Figure 2b) showing the distribution of farm ownership as well as the position of animals at time</w:t>
       </w:r>
       <w:r>
         <w:t xml:space="preserve"> </w:t>
@@ -2217,43 +2462,13 @@
         <w:t xml:space="preserve"> </w:t>
       </w:r>
       <w:r>
-        <w:t xml:space="preserve">(</w:t>
-      </w:r>
-      <w:r>
-        <w:rPr>
-          <w:bCs/>
-          <w:b/>
-        </w:rPr>
-        <w:t xml:space="preserve">Fig Xc</w:t>
-      </w:r>
-      <w:r>
-        <w:t xml:space="preserve">).</w:t>
-      </w:r>
-      <w:r>
-        <w:t xml:space="preserve"> </w:t>
-      </w:r>
-      <w:r>
-        <w:t xml:space="preserve">Fourth, a report of the current management budget available (not allocated), player scores (</w:t>
-      </w:r>
-      <w:r>
-        <w:rPr>
-          <w:bCs/>
-          <w:b/>
-        </w:rPr>
-        <w:t xml:space="preserve">see below</w:t>
-      </w:r>
-      <w:r>
-        <w:t xml:space="preserve">), and player inputs (</w:t>
-      </w:r>
-      <w:r>
-        <w:rPr>
-          <w:bCs/>
-          <w:b/>
-        </w:rPr>
-        <w:t xml:space="preserve">Fig Xd</w:t>
-      </w:r>
-      <w:r>
-        <w:t xml:space="preserve">).</w:t>
+        <w:t xml:space="preserve">(Figure 2c).</w:t>
+      </w:r>
+      <w:r>
+        <w:t xml:space="preserve"> </w:t>
+      </w:r>
+      <w:r>
+        <w:t xml:space="preserve">Fourth, a report of the current management budget available (not allocated), player scores (see 3.2.3 below), and player inputs (Figure 2d).</w:t>
       </w:r>
       <w:r>
         <w:t xml:space="preserve"> </w:t>
@@ -2265,7 +2480,7 @@
         <w:rPr>
           <w:rStyle w:val="FootnoteReference"/>
         </w:rPr>
-        <w:footnoteReference w:id="35"/>
+        <w:footnoteReference w:id="36"/>
       </w:r>
       <w:r>
         <w:t xml:space="preserve"> </w:t>
@@ -2309,7 +2524,7 @@
         <w:rPr>
           <w:rStyle w:val="FootnoteReference"/>
         </w:rPr>
-        <w:footnoteReference w:id="36"/>
+        <w:footnoteReference w:id="37"/>
       </w:r>
       <w:r>
         <w:t xml:space="preserve"> </w:t>
@@ -2358,17 +2573,7 @@
         <w:t xml:space="preserve"> </w:t>
       </w:r>
       <w:r>
-        <w:t xml:space="preserve">At this point (1) the user, resource and observation models are run using the updated action costs set by the player, (2) selected environment state data are stored in the database (</w:t>
-      </w:r>
-      <w:r>
-        <w:rPr>
-          <w:bCs/>
-          <w:b/>
-        </w:rPr>
-        <w:t xml:space="preserve">see below</w:t>
-      </w:r>
-      <w:r>
-        <w:t xml:space="preserve">), and (3) trajectory, landscape and action plots are updated and budget allocation is reset.</w:t>
+        <w:t xml:space="preserve">At this point (1) the user, resource and observation models are run using the updated action costs set by the player, (2) selected environment state data are stored in the database (See 3.2.3 below), and (3) trajectory, landscape and action plots are updated and budget allocation is reset.</w:t>
       </w:r>
       <w:r>
         <w:t xml:space="preserve"> </w:t>
@@ -2383,8 +2588,8 @@
         <w:t xml:space="preserve">If the resource population reaches extinction, the game session is also terminated.</w:t>
       </w:r>
     </w:p>
-    <w:bookmarkEnd w:id="37"/>
-    <w:bookmarkStart w:id="38" w:name="game-objective-scores-and-scoreboard"/>
+    <w:bookmarkEnd w:id="38"/>
+    <w:bookmarkStart w:id="39" w:name="game-objective-scores-and-scoreboard"/>
     <w:p>
       <w:pPr>
         <w:pStyle w:val="Heading3"/>
@@ -2935,8 +3140,8 @@
         <w:t xml:space="preserve">of scores over all sessions played by all players to date; if the current player’s score is not included in the top 10, it is displayed at the bottom of the board with the correct rank relative to other players.</w:t>
       </w:r>
     </w:p>
-    <w:bookmarkEnd w:id="38"/>
-    <w:bookmarkStart w:id="39" w:name="data-collection-database"/>
+    <w:bookmarkEnd w:id="39"/>
+    <w:bookmarkStart w:id="40" w:name="data-collection-database"/>
     <w:p>
       <w:pPr>
         <w:pStyle w:val="Heading3"/>
@@ -3038,7 +3243,7 @@
       <w:pPr>
         <w:numPr>
           <w:ilvl w:val="0"/>
-          <w:numId w:val="1001"/>
+          <w:numId w:val="1002"/>
         </w:numPr>
       </w:pPr>
       <w:r>
@@ -3063,7 +3268,7 @@
       <w:pPr>
         <w:numPr>
           <w:ilvl w:val="0"/>
-          <w:numId w:val="1001"/>
+          <w:numId w:val="1002"/>
         </w:numPr>
       </w:pPr>
       <w:r>
@@ -3137,7 +3342,7 @@
       <w:pPr>
         <w:numPr>
           <w:ilvl w:val="0"/>
-          <w:numId w:val="1001"/>
+          <w:numId w:val="1002"/>
         </w:numPr>
       </w:pPr>
       <w:r>
@@ -3162,7 +3367,7 @@
       <w:pPr>
         <w:numPr>
           <w:ilvl w:val="0"/>
-          <w:numId w:val="1001"/>
+          <w:numId w:val="1002"/>
         </w:numPr>
       </w:pPr>
       <w:r>
@@ -3187,7 +3392,7 @@
       <w:pPr>
         <w:numPr>
           <w:ilvl w:val="0"/>
-          <w:numId w:val="1001"/>
+          <w:numId w:val="1002"/>
         </w:numPr>
       </w:pPr>
       <w:r>
@@ -3359,10 +3564,10 @@
         <w:t xml:space="preserve">i.e. by the browser being closed manually or timing out due to inactivity.</w:t>
       </w:r>
     </w:p>
-    <w:bookmarkEnd w:id="39"/>
     <w:bookmarkEnd w:id="40"/>
     <w:bookmarkEnd w:id="41"/>
-    <w:bookmarkStart w:id="51" w:name="example-application"/>
+    <w:bookmarkEnd w:id="42"/>
+    <w:bookmarkStart w:id="52" w:name="example-application"/>
     <w:p>
       <w:pPr>
         <w:pStyle w:val="Heading1"/>
@@ -3371,7 +3576,7 @@
         <w:t xml:space="preserve">Example application</w:t>
       </w:r>
     </w:p>
-    <w:bookmarkStart w:id="42" w:name="sandbox-for-in-silico-experiments"/>
+    <w:bookmarkStart w:id="43" w:name="sandbox-for-in-silico-experiments"/>
     <w:p>
       <w:pPr>
         <w:pStyle w:val="Heading2"/>
@@ -3509,8 +3714,8 @@
         <w:t xml:space="preserve">Parameterising an alternative algorithm directly based on empirical decision-making data has the potential to address these shortcomings.</w:t>
       </w:r>
     </w:p>
-    <w:bookmarkEnd w:id="42"/>
-    <w:bookmarkStart w:id="45" w:name="example-scenario-method"/>
+    <w:bookmarkEnd w:id="43"/>
+    <w:bookmarkStart w:id="46" w:name="example-scenario-method"/>
     <w:p>
       <w:pPr>
         <w:pStyle w:val="Heading2"/>
@@ -3519,7 +3724,7 @@
         <w:t xml:space="preserve">Example scenario &amp; method</w:t>
       </w:r>
     </w:p>
-    <w:bookmarkStart w:id="43" w:name="rationale-methods"/>
+    <w:bookmarkStart w:id="44" w:name="rationale-methods"/>
     <w:p>
       <w:pPr>
         <w:pStyle w:val="Heading3"/>
@@ -3724,23 +3929,13 @@
         <w:pStyle w:val="TextBody"/>
       </w:pPr>
       <w:r>
-        <w:t xml:space="preserve">We circulated a link to the game with scenarios configured as above to a</w:t>
-      </w:r>
-      <w:r>
-        <w:t xml:space="preserve"> </w:t>
-      </w:r>
-      <w:r>
-        <w:rPr>
-          <w:bCs/>
-          <w:b/>
-        </w:rPr>
-        <w:t xml:space="preserve">sample of XXX</w:t>
-      </w:r>
-      <w:r>
-        <w:t xml:space="preserve"> </w:t>
-      </w:r>
-      <w:r>
-        <w:t xml:space="preserve">contacts working in conservation science and practical conservation and management, covering a range of academic institutions, research institutes, NGO’s and government.</w:t>
+        <w:t xml:space="preserve">We circulated a link to the game with scenarios configured as above to a sample of 45 contacts working in conservation science and practical conservation and management, covering a range of academic institutions, research institutes, NGO’s and government.</w:t>
+      </w:r>
+      <w:r>
+        <w:t xml:space="preserve"> </w:t>
+      </w:r>
+      <w:r>
+        <w:t xml:space="preserve">Contacts were also asked to share the link with any potentially interested contacts.</w:t>
       </w:r>
       <w:r>
         <w:t xml:space="preserve"> </w:t>
@@ -3761,8 +3956,8 @@
         <w:t xml:space="preserve">Note that the data collected here should not be interpreted as comprehensive research on a specific question, and is intended as illustrative only.</w:t>
       </w:r>
     </w:p>
-    <w:bookmarkEnd w:id="43"/>
-    <w:bookmarkStart w:id="44" w:name="ethics"/>
+    <w:bookmarkEnd w:id="44"/>
+    <w:bookmarkStart w:id="45" w:name="ethics"/>
     <w:p>
       <w:pPr>
         <w:pStyle w:val="Heading3"/>
@@ -3776,20 +3971,7 @@
         <w:pStyle w:val="FirstParagraph"/>
       </w:pPr>
       <w:r>
-        <w:t xml:space="preserve">The work described here was approved by the University of Stirling’s General University Ethics Panel (GUEP), project no.</w:t>
-      </w:r>
-      <w:r>
-        <w:t xml:space="preserve"> </w:t>
-      </w:r>
-      <w:r>
-        <w:rPr>
-          <w:bCs/>
-          <w:b/>
-        </w:rPr>
-        <w:t xml:space="preserve">X</w:t>
-      </w:r>
-      <w:r>
-        <w:t xml:space="preserve">.</w:t>
+        <w:t xml:space="preserve">The work described here was approved by the University of Stirling’s General University Ethics Panel (GUEP), project no. 2519.</w:t>
       </w:r>
       <w:r>
         <w:t xml:space="preserve"> </w:t>
@@ -3816,9 +3998,9 @@
         <w:t xml:space="preserve">Player nicknames are replaced by random identifiers prior to further data processing.</w:t>
       </w:r>
     </w:p>
-    <w:bookmarkEnd w:id="44"/>
     <w:bookmarkEnd w:id="45"/>
-    <w:bookmarkStart w:id="50" w:name="illustrative-results"/>
+    <w:bookmarkEnd w:id="46"/>
+    <w:bookmarkStart w:id="51" w:name="illustrative-results"/>
     <w:p>
       <w:pPr>
         <w:pStyle w:val="Heading2"/>
@@ -3838,7 +4020,7 @@
         <w:rPr>
           <w:rStyle w:val="FootnoteReference"/>
         </w:rPr>
-        <w:footnoteReference w:id="46"/>
+        <w:footnoteReference w:id="47"/>
       </w:r>
       <w:r>
         <w:t xml:space="preserve">.</w:t>
@@ -3988,33 +4170,13 @@
         </m:r>
       </m:oMath>
       <w:r>
-        <w:t xml:space="preserve">) levels (</w:t>
-      </w:r>
-      <w:r>
-        <w:rPr>
-          <w:bCs/>
-          <w:b/>
-        </w:rPr>
-        <w:t xml:space="preserve">Figure Xa</w:t>
-      </w:r>
-      <w:r>
-        <w:t xml:space="preserve">).</w:t>
-      </w:r>
-      <w:r>
-        <w:t xml:space="preserve"> </w:t>
-      </w:r>
-      <w:r>
-        <w:t xml:space="preserve">Differences in extinction probability with variability in farmer (stakeholder) number was less pronounced (</w:t>
-      </w:r>
-      <w:r>
-        <w:rPr>
-          <w:bCs/>
-          <w:b/>
-        </w:rPr>
-        <w:t xml:space="preserve">Figure Xb</w:t>
-      </w:r>
-      <w:r>
-        <w:t xml:space="preserve">).</w:t>
+        <w:t xml:space="preserve">) levels (Figure 3a).</w:t>
+      </w:r>
+      <w:r>
+        <w:t xml:space="preserve"> </w:t>
+      </w:r>
+      <w:r>
+        <w:t xml:space="preserve">Differences in extinction probability with variability in farmer (stakeholder) number was less pronounced (Figure 3b).</w:t>
       </w:r>
     </w:p>
     <w:p>
@@ -4028,17 +4190,7 @@
         <w:t xml:space="preserve"> </w:t>
       </w:r>
       <w:r>
-        <w:rPr>
-          <w:bCs/>
-          <w:b/>
-        </w:rPr>
-        <w:t xml:space="preserve">Figure X</w:t>
-      </w:r>
-      <w:r>
-        <w:t xml:space="preserve"> </w:t>
-      </w:r>
-      <w:r>
-        <w:t xml:space="preserve">show trajectories per level of landownership variability, with cases where the population reached extinction highlighted in red.</w:t>
+        <w:t xml:space="preserve">Figure 4 shows trajectories per level of landownership variability, with cases where the population reached extinction highlighted in red.</w:t>
       </w:r>
       <w:r>
         <w:t xml:space="preserve"> </w:t>
@@ -4130,7 +4282,13 @@
         </m:r>
       </m:oMath>
       <w:r>
-        <w:t xml:space="preserve">) are summarised in Figure X. It is notable that when land ownership variability was higher (</w:t>
+        <w:t xml:space="preserve">) are summarised in Figure 5.</w:t>
+      </w:r>
+      <w:r>
+        <w:t xml:space="preserve"> </w:t>
+      </w:r>
+      <w:r>
+        <w:t xml:space="preserve">It is notable that when land ownership variability was higher (</w:t>
       </w:r>
       <m:oMath>
         <m:sSub>
@@ -4156,7 +4314,7 @@
         </m:r>
       </m:oMath>
       <w:r>
-        <w:t xml:space="preserve">), chosen costs for hunting licences appeared to be more stable (i.e. less variable), particularly toward the end of playing sessions (Figures Xc vs. Xa-b).</w:t>
+        <w:t xml:space="preserve">), chosen costs for hunting licences appeared to be more stable (i.e. less variable), particularly toward the end of playing sessions (Figures 5c vs. 5a-b).</w:t>
       </w:r>
       <w:r>
         <w:t xml:space="preserve"> </w:t>
@@ -4174,7 +4332,7 @@
         <w:t xml:space="preserve"> </w:t>
       </w:r>
       <w:r>
-        <w:t xml:space="preserve">By comparison, costs set for scaring licences appeared to more stable over time (Figures Xd-f).</w:t>
+        <w:t xml:space="preserve">By comparison, costs set for scaring licences appeared to more stable over time (Figures 5d-f).</w:t>
       </w:r>
     </w:p>
     <w:p>
@@ -4186,67 +4344,12 @@
           <wp:inline>
             <wp:extent cx="5943600" cy="2971800"/>
             <wp:effectExtent b="0" l="0" r="0" t="0"/>
-            <wp:docPr descr="Figure X. Proportion of game sessions where animal population reached extinction, as a function of (a) land ownership variability and (b) the number of farmers (stakeholders) in the game session." title="" id="1" name="Picture"/>
+            <wp:docPr descr="Figure 3. Proportion of game sessions where animal population reached extinction, as a function of (a) land ownership variability and (b) the number of farmers (stakeholders) in the game session." title="" id="1" name="Picture"/>
             <a:graphic>
               <a:graphicData uri="http://schemas.openxmlformats.org/drawingml/2006/picture">
                 <pic:pic>
                   <pic:nvPicPr>
-                    <pic:cNvPr descr="main_ms_files/figure-docx/unnamed-chunk-2-1.png" id="0" name="Picture"/>
-                    <pic:cNvPicPr>
-                      <a:picLocks noChangeArrowheads="1" noChangeAspect="1"/>
-                    </pic:cNvPicPr>
-                  </pic:nvPicPr>
-                  <pic:blipFill>
-                    <a:blip r:embed="rId47"/>
-                    <a:stretch>
-                      <a:fillRect/>
-                    </a:stretch>
-                  </pic:blipFill>
-                  <pic:spPr bwMode="auto">
-                    <a:xfrm>
-                      <a:off x="0" y="0"/>
-                      <a:ext cx="5943600" cy="2971800"/>
-                    </a:xfrm>
-                    <a:prstGeom prst="rect">
-                      <a:avLst/>
-                    </a:prstGeom>
-                    <a:noFill/>
-                    <a:ln w="9525">
-                      <a:noFill/>
-                      <a:headEnd/>
-                      <a:tailEnd/>
-                    </a:ln>
-                  </pic:spPr>
-                </pic:pic>
-              </a:graphicData>
-            </a:graphic>
-          </wp:inline>
-        </w:drawing>
-      </w:r>
-    </w:p>
-    <w:p>
-      <w:pPr>
-        <w:pStyle w:val="ImageCaption"/>
-      </w:pPr>
-      <w:r>
-        <w:t xml:space="preserve">Figure X. Proportion of game sessions where animal population reached extinction, as a function of (a) land ownership variability and (b) the number of farmers (stakeholders) in the game session.</w:t>
-      </w:r>
-    </w:p>
-    <w:p>
-      <w:pPr>
-        <w:pStyle w:val="CaptionedFigure"/>
-      </w:pPr>
-      <w:r>
-        <w:drawing>
-          <wp:inline>
-            <wp:extent cx="5943600" cy="2971800"/>
-            <wp:effectExtent b="0" l="0" r="0" t="0"/>
-            <wp:docPr descr="Figure X. Animal population trajectories per game session, split by levels of land ownership variability. Trajectories highlighted in red are sessions where the population reached extinction." title="" id="1" name="Picture"/>
-            <a:graphic>
-              <a:graphicData uri="http://schemas.openxmlformats.org/drawingml/2006/picture">
-                <pic:pic>
-                  <pic:nvPicPr>
-                    <pic:cNvPr descr="main_ms_files/figure-docx/unnamed-chunk-3-1.png" id="0" name="Picture"/>
+                    <pic:cNvPr descr="main_ms_files/figure-docx/unnamed-chunk-4-1.png" id="0" name="Picture"/>
                     <pic:cNvPicPr>
                       <a:picLocks noChangeArrowheads="1" noChangeAspect="1"/>
                     </pic:cNvPicPr>
@@ -4284,7 +4387,7 @@
         <w:pStyle w:val="ImageCaption"/>
       </w:pPr>
       <w:r>
-        <w:t xml:space="preserve">Figure X. Animal population trajectories per game session, split by levels of land ownership variability. Trajectories highlighted in red are sessions where the population reached extinction.</w:t>
+        <w:t xml:space="preserve">Figure 3. Proportion of game sessions where animal population reached extinction, as a function of (a) land ownership variability and (b) the number of farmers (stakeholders) in the game session.</w:t>
       </w:r>
     </w:p>
     <w:p>
@@ -4294,20 +4397,75 @@
       <w:r>
         <w:drawing>
           <wp:inline>
-            <wp:extent cx="5943600" cy="4160520"/>
+            <wp:extent cx="5943600" cy="2971800"/>
             <wp:effectExtent b="0" l="0" r="0" t="0"/>
-            <wp:docPr descr="Figure X. Summary of player management actions (costs set for hunting- and scaring licences) over time, per ownership variability scenario. Solid black line is the mean cost per time step, with lighter and darker polygons representing the 25-75% and 2.5% and 97.5% quantiles of the cost distribution per time step." title="" id="1" name="Picture"/>
+            <wp:docPr descr="Figure 4. Animal population trajectories per game session, split by levels of land ownership variability. Trajectories highlighted in red are sessions where the population reached extinction." title="" id="1" name="Picture"/>
             <a:graphic>
               <a:graphicData uri="http://schemas.openxmlformats.org/drawingml/2006/picture">
                 <pic:pic>
                   <pic:nvPicPr>
-                    <pic:cNvPr descr="main_ms_files/figure-docx/unnamed-chunk-4-1.png" id="0" name="Picture"/>
+                    <pic:cNvPr descr="main_ms_files/figure-docx/unnamed-chunk-5-1.png" id="0" name="Picture"/>
                     <pic:cNvPicPr>
                       <a:picLocks noChangeArrowheads="1" noChangeAspect="1"/>
                     </pic:cNvPicPr>
                   </pic:nvPicPr>
                   <pic:blipFill>
                     <a:blip r:embed="rId49"/>
+                    <a:stretch>
+                      <a:fillRect/>
+                    </a:stretch>
+                  </pic:blipFill>
+                  <pic:spPr bwMode="auto">
+                    <a:xfrm>
+                      <a:off x="0" y="0"/>
+                      <a:ext cx="5943600" cy="2971800"/>
+                    </a:xfrm>
+                    <a:prstGeom prst="rect">
+                      <a:avLst/>
+                    </a:prstGeom>
+                    <a:noFill/>
+                    <a:ln w="9525">
+                      <a:noFill/>
+                      <a:headEnd/>
+                      <a:tailEnd/>
+                    </a:ln>
+                  </pic:spPr>
+                </pic:pic>
+              </a:graphicData>
+            </a:graphic>
+          </wp:inline>
+        </w:drawing>
+      </w:r>
+    </w:p>
+    <w:p>
+      <w:pPr>
+        <w:pStyle w:val="ImageCaption"/>
+      </w:pPr>
+      <w:r>
+        <w:t xml:space="preserve">Figure 4. Animal population trajectories per game session, split by levels of land ownership variability. Trajectories highlighted in red are sessions where the population reached extinction.</w:t>
+      </w:r>
+    </w:p>
+    <w:p>
+      <w:pPr>
+        <w:pStyle w:val="CaptionedFigure"/>
+      </w:pPr>
+      <w:r>
+        <w:drawing>
+          <wp:inline>
+            <wp:extent cx="5943600" cy="4160520"/>
+            <wp:effectExtent b="0" l="0" r="0" t="0"/>
+            <wp:docPr descr="Figure 5. Summary of player management actions (costs set for hunting- and scaring licences) over time, per ownership variability scenario. Solid black line is the mean cost per time step, with lighter and darker polygons representing the 25-75% and 2.5% and 97.5% quantiles of the cost distribution per time step." title="" id="1" name="Picture"/>
+            <a:graphic>
+              <a:graphicData uri="http://schemas.openxmlformats.org/drawingml/2006/picture">
+                <pic:pic>
+                  <pic:nvPicPr>
+                    <pic:cNvPr descr="main_ms_files/figure-docx/unnamed-chunk-6-1.png" id="0" name="Picture"/>
+                    <pic:cNvPicPr>
+                      <a:picLocks noChangeArrowheads="1" noChangeAspect="1"/>
+                    </pic:cNvPicPr>
+                  </pic:nvPicPr>
+                  <pic:blipFill>
+                    <a:blip r:embed="rId50"/>
                     <a:stretch>
                       <a:fillRect/>
                     </a:stretch>
@@ -4339,12 +4497,12 @@
         <w:pStyle w:val="ImageCaption"/>
       </w:pPr>
       <w:r>
-        <w:t xml:space="preserve">Figure X. Summary of player management actions (costs set for hunting- and scaring licences) over time, per ownership variability scenario. Solid black line is the mean cost per time step, with lighter and darker polygons representing the 25-75% and 2.5% and 97.5% quantiles of the cost distribution per time step.</w:t>
-      </w:r>
-    </w:p>
-    <w:bookmarkEnd w:id="50"/>
+        <w:t xml:space="preserve">Figure 5. Summary of player management actions (costs set for hunting- and scaring licences) over time, per ownership variability scenario. Solid black line is the mean cost per time step, with lighter and darker polygons representing the 25-75% and 2.5% and 97.5% quantiles of the cost distribution per time step.</w:t>
+      </w:r>
+    </w:p>
     <w:bookmarkEnd w:id="51"/>
-    <w:bookmarkStart w:id="57" w:name="discussion"/>
+    <w:bookmarkEnd w:id="52"/>
+    <w:bookmarkStart w:id="58" w:name="discussion"/>
     <w:p>
       <w:pPr>
         <w:pStyle w:val="Heading1"/>
@@ -4395,7 +4553,7 @@
         <w:t xml:space="preserve">It is worth stressing that we are here specifically referrring to model-games as data-collection tools, as opposed to exclusively as communication- or educational tools.</w:t>
       </w:r>
     </w:p>
-    <w:bookmarkStart w:id="52" w:name="potential"/>
+    <w:bookmarkStart w:id="53" w:name="potential"/>
     <w:p>
       <w:pPr>
         <w:pStyle w:val="Heading2"/>
@@ -4437,17 +4595,27 @@
         <w:t xml:space="preserve"> </w:t>
       </w:r>
       <w:r>
-        <w:t xml:space="preserve">For example, observation uncertainty and its consequences on decision-making is a perennial topic in conservation management (</w:t>
-      </w:r>
-      <w:r>
-        <w:rPr>
-          <w:bCs/>
-          <w:b/>
-        </w:rPr>
-        <w:t xml:space="preserve">REF</w:t>
-      </w:r>
-      <w:r>
-        <w:t xml:space="preserve">).</w:t>
+        <w:t xml:space="preserve">For example, observation uncertainty and its consequences on decision-making is a perennial topic in conservation management</w:t>
+      </w:r>
+      <w:r>
+        <w:t xml:space="preserve"> </w:t>
+      </w:r>
+      <w:r>
+        <w:t xml:space="preserve">(</w:t>
+      </w:r>
+      <w:hyperlink w:anchor="ref-nuno2013">
+        <w:r>
+          <w:rPr>
+            <w:rStyle w:val="InternetLink"/>
+          </w:rPr>
+          <w:t xml:space="preserve">Nuno, Bunnefeld, and Milner-Gulland 2013</w:t>
+        </w:r>
+      </w:hyperlink>
+      <w:r>
+        <w:t xml:space="preserve">)</w:t>
+      </w:r>
+      <w:r>
+        <w:t xml:space="preserve">.</w:t>
       </w:r>
       <w:r>
         <w:t xml:space="preserve"> </w:t>
@@ -4459,23 +4627,7 @@
         <w:t xml:space="preserve"> </w:t>
       </w:r>
       <w:r>
-        <w:t xml:space="preserve">This approach could extend to many if not all of the</w:t>
-      </w:r>
-      <w:r>
-        <w:t xml:space="preserve"> </w:t>
-      </w:r>
-      <w:r>
-        <w:rPr>
-          <w:bCs/>
-          <w:b/>
-        </w:rPr>
-        <w:t xml:space="preserve">XXX</w:t>
-      </w:r>
-      <w:r>
-        <w:t xml:space="preserve"> </w:t>
-      </w:r>
-      <w:r>
-        <w:t xml:space="preserve">parameters currently available in GMSE, ranging from variability in demography or behaviour of the natural resource, to user (farmer) behaviour or variability, and wider environmental change or stochasticity.</w:t>
+        <w:t xml:space="preserve">This approach could extend to many if not all of the 74 parameters currently controllable by users in GMSE, ranging from variability in demography or behaviour of the natural resource, to user (farmer) behaviour or variability, and wider environmental change or stochasticity.</w:t>
       </w:r>
       <w:r>
         <w:t xml:space="preserve"> </w:t>
@@ -4528,8 +4680,8 @@
         <w:t xml:space="preserve">decision-making.</w:t>
       </w:r>
     </w:p>
-    <w:bookmarkEnd w:id="52"/>
-    <w:bookmarkStart w:id="55" w:name="some-limitations-and-potential-solutions"/>
+    <w:bookmarkEnd w:id="53"/>
+    <w:bookmarkStart w:id="56" w:name="some-limitations-and-potential-solutions"/>
     <w:p>
       <w:pPr>
         <w:pStyle w:val="Heading2"/>
@@ -4538,7 +4690,7 @@
         <w:t xml:space="preserve">Some limitations and potential solutions</w:t>
       </w:r>
     </w:p>
-    <w:bookmarkStart w:id="53" w:name="the-game-is-unrealistic"/>
+    <w:bookmarkStart w:id="54" w:name="the-game-is-unrealistic"/>
     <w:p>
       <w:pPr>
         <w:pStyle w:val="Heading3"/>
@@ -4616,23 +4768,41 @@
         <w:t xml:space="preserve"> </w:t>
       </w:r>
       <w:r>
-        <w:t xml:space="preserve">Essentially, this point relates to external validity (</w:t>
-      </w:r>
-      <w:r>
-        <w:rPr>
-          <w:bCs/>
-          <w:b/>
-        </w:rPr>
-        <w:t xml:space="preserve">REF?</w:t>
-      </w:r>
-      <w:r>
-        <w:t xml:space="preserve">) of the game, i.e. to what extent the representations in the game, and/or any conclusions derived from data collected in it, can be extrapolated to real-world settings.</w:t>
-      </w:r>
-      <w:r>
-        <w:t xml:space="preserve"> </w:t>
-      </w:r>
-      <w:r>
-        <w:t xml:space="preserve">This may be seen as particularly important if such data collected is subsequently used to adjust model parameterisation; i.e. if the game world is not seen as sufficiently realistic, it may be argued that player behaviour cannot be taken as realistic, and therefore any reparameterisation would be (at best) biased.</w:t>
+        <w:t xml:space="preserve">This may be seen as particularly problematic if such data collected is subsequently used to adjust model parameterisation; i.e. if the game world is not seen as sufficiently realistic, it may be argued that player behaviour cannot be taken as realistic (i.e. perceived lack of realism leading to lack of external validity,</w:t>
+      </w:r>
+      <w:r>
+        <w:t xml:space="preserve"> </w:t>
+      </w:r>
+      <w:r>
+        <w:t xml:space="preserve">(</w:t>
+      </w:r>
+      <w:hyperlink w:anchor="ref-jackson2012a">
+        <w:r>
+          <w:rPr>
+            <w:rStyle w:val="InternetLink"/>
+          </w:rPr>
+          <w:t xml:space="preserve">Jackson 2012</w:t>
+        </w:r>
+      </w:hyperlink>
+      <w:r>
+        <w:t xml:space="preserve">;</w:t>
+      </w:r>
+      <w:r>
+        <w:t xml:space="preserve"> </w:t>
+      </w:r>
+      <w:hyperlink w:anchor="ref-levitt2007">
+        <w:r>
+          <w:rPr>
+            <w:rStyle w:val="InternetLink"/>
+          </w:rPr>
+          <w:t xml:space="preserve">Levitt and List 2007</w:t>
+        </w:r>
+      </w:hyperlink>
+      <w:r>
+        <w:t xml:space="preserve">)</w:t>
+      </w:r>
+      <w:r>
+        <w:t xml:space="preserve">), and therefore any reparameterisation would be (at best) biased.</w:t>
       </w:r>
       <w:r>
         <w:t xml:space="preserve"> </w:t>
@@ -4701,17 +4871,27 @@
         <w:t xml:space="preserve">all models are wrong</w:t>
       </w:r>
       <w:r>
+        <w:t xml:space="preserve">,</w:t>
+      </w:r>
+      <w:r>
         <w:t xml:space="preserve">”</w:t>
       </w:r>
       <w:r>
         <w:t xml:space="preserve"> </w:t>
       </w:r>
       <w:r>
-        <w:rPr>
-          <w:bCs/>
-          <w:b/>
-        </w:rPr>
-        <w:t xml:space="preserve">REF</w:t>
+        <w:t xml:space="preserve">(</w:t>
+      </w:r>
+      <w:hyperlink w:anchor="ref-box1979">
+        <w:r>
+          <w:rPr>
+            <w:rStyle w:val="InternetLink"/>
+          </w:rPr>
+          <w:t xml:space="preserve">Box 1979</w:t>
+        </w:r>
+      </w:hyperlink>
+      <w:r>
+        <w:t xml:space="preserve">)</w:t>
       </w:r>
       <w:r>
         <w:t xml:space="preserve">).</w:t>
@@ -4720,17 +4900,41 @@
         <w:t xml:space="preserve"> </w:t>
       </w:r>
       <w:r>
-        <w:t xml:space="preserve">Indeed, this in itself highlights the value of the model-game approach, in that it helps the user (i.e. player) to fully understand the model’s structure, assumptions, and consequent limitations: particularly given complex socio-ecological models, it can be challenging to effectively communicate the full scope of features and limitations (</w:t>
-      </w:r>
-      <w:r>
-        <w:rPr>
-          <w:bCs/>
-          <w:b/>
-        </w:rPr>
-        <w:t xml:space="preserve">REF</w:t>
-      </w:r>
-      <w:r>
-        <w:t xml:space="preserve">).</w:t>
+        <w:t xml:space="preserve">Indeed, this in itself highlights the value of the model-game approach, in that it helps the user (i.e. player) to fully understand the model’s structure, assumptions, and consequent limitations: particularly given complex socio-ecological models, it can be challenging to effectively communicate the full scope of features and limitations</w:t>
+      </w:r>
+      <w:r>
+        <w:t xml:space="preserve"> </w:t>
+      </w:r>
+      <w:r>
+        <w:t xml:space="preserve">(</w:t>
+      </w:r>
+      <w:hyperlink w:anchor="ref-grimm2006">
+        <w:r>
+          <w:rPr>
+            <w:rStyle w:val="InternetLink"/>
+          </w:rPr>
+          <w:t xml:space="preserve">Grimm et al. 2006</w:t>
+        </w:r>
+      </w:hyperlink>
+      <w:r>
+        <w:t xml:space="preserve">,</w:t>
+      </w:r>
+      <w:r>
+        <w:t xml:space="preserve"> </w:t>
+      </w:r>
+      <w:hyperlink w:anchor="ref-grimm2020">
+        <w:r>
+          <w:rPr>
+            <w:rStyle w:val="InternetLink"/>
+          </w:rPr>
+          <w:t xml:space="preserve">2020</w:t>
+        </w:r>
+      </w:hyperlink>
+      <w:r>
+        <w:t xml:space="preserve">)</w:t>
+      </w:r>
+      <w:r>
+        <w:t xml:space="preserve">.</w:t>
       </w:r>
       <w:r>
         <w:t xml:space="preserve"> </w:t>
@@ -4764,18 +4968,25 @@
         <w:t xml:space="preserve"> </w:t>
       </w:r>
       <w:r>
-        <w:rPr>
-          <w:bCs/>
-          <w:b/>
-        </w:rPr>
-        <w:t xml:space="preserve">REF</w:t>
+        <w:t xml:space="preserve">(</w:t>
+      </w:r>
+      <w:hyperlink w:anchor="ref-box1979">
+        <w:r>
+          <w:rPr>
+            <w:rStyle w:val="InternetLink"/>
+          </w:rPr>
+          <w:t xml:space="preserve">Box 1979</w:t>
+        </w:r>
+      </w:hyperlink>
+      <w:r>
+        <w:t xml:space="preserve">)</w:t>
       </w:r>
       <w:r>
         <w:t xml:space="preserve">) depends on careful application and recognition of this.</w:t>
       </w:r>
     </w:p>
-    <w:bookmarkEnd w:id="53"/>
-    <w:bookmarkStart w:id="54" w:name="humans-are-biased"/>
+    <w:bookmarkEnd w:id="54"/>
+    <w:bookmarkStart w:id="55" w:name="humans-are-biased"/>
     <w:p>
       <w:pPr>
         <w:pStyle w:val="Heading3"/>
@@ -4873,17 +5084,30 @@
         <w:pStyle w:val="TextBody"/>
       </w:pPr>
       <w:r>
-        <w:t xml:space="preserve">Similar bias may occur if some players play the game with widely different motivations (</w:t>
-      </w:r>
-      <w:r>
-        <w:rPr>
-          <w:bCs/>
-          <w:b/>
-        </w:rPr>
-        <w:t xml:space="preserve">REF?</w:t>
-      </w:r>
-      <w:r>
-        <w:t xml:space="preserve">): e.g. playing to</w:t>
+        <w:t xml:space="preserve">Similar bias may occur if some players play the game with widely different motivations</w:t>
+      </w:r>
+      <w:r>
+        <w:t xml:space="preserve"> </w:t>
+      </w:r>
+      <w:r>
+        <w:t xml:space="preserve">(e.g.</w:t>
+      </w:r>
+      <w:r>
+        <w:t xml:space="preserve"> </w:t>
+      </w:r>
+      <w:hyperlink w:anchor="ref-levitt2007">
+        <w:r>
+          <w:rPr>
+            <w:rStyle w:val="InternetLink"/>
+          </w:rPr>
+          <w:t xml:space="preserve">Levitt and List 2007</w:t>
+        </w:r>
+      </w:hyperlink>
+      <w:r>
+        <w:t xml:space="preserve">)</w:t>
+      </w:r>
+      <w:r>
+        <w:t xml:space="preserve">: e.g. playing to</w:t>
       </w:r>
       <w:r>
         <w:t xml:space="preserve"> </w:t>
@@ -4919,17 +5143,44 @@
         <w:t xml:space="preserve"> </w:t>
       </w:r>
       <w:r>
-        <w:t xml:space="preserve">First, in fully implementing this model-game approach, it will be vital to collect player data through pre- or post-game questionnaires, including on e.g. professional background, social- and ecological atttitudes, which can be used to control for any potential motivational biases in decision-making data (</w:t>
-      </w:r>
-      <w:r>
-        <w:rPr>
-          <w:bCs/>
-          <w:b/>
-        </w:rPr>
-        <w:t xml:space="preserve">REF?</w:t>
-      </w:r>
-      <w:r>
-        <w:t xml:space="preserve">).</w:t>
+        <w:t xml:space="preserve">First, in fully implementing this model-game approach, it will be vital to collect player data through pre- or post-game questionnaires, including on e.g. professional background, social- and ecological atttitudes</w:t>
+      </w:r>
+      <w:r>
+        <w:t xml:space="preserve"> </w:t>
+      </w:r>
+      <w:r>
+        <w:t xml:space="preserve">(as in e.g.</w:t>
+      </w:r>
+      <w:r>
+        <w:t xml:space="preserve"> </w:t>
+      </w:r>
+      <w:hyperlink w:anchor="ref-rakotonarivo2021">
+        <w:r>
+          <w:rPr>
+            <w:rStyle w:val="InternetLink"/>
+          </w:rPr>
+          <w:t xml:space="preserve">S. Rakotonarivo et al. 2021</w:t>
+        </w:r>
+      </w:hyperlink>
+      <w:r>
+        <w:t xml:space="preserve">;</w:t>
+      </w:r>
+      <w:r>
+        <w:t xml:space="preserve"> </w:t>
+      </w:r>
+      <w:hyperlink w:anchor="ref-rakotonarivo2021a">
+        <w:r>
+          <w:rPr>
+            <w:rStyle w:val="InternetLink"/>
+          </w:rPr>
+          <w:t xml:space="preserve">O. S. Rakotonarivo et al. 2021</w:t>
+        </w:r>
+      </w:hyperlink>
+      <w:r>
+        <w:t xml:space="preserve">)</w:t>
+      </w:r>
+      <w:r>
+        <w:t xml:space="preserve">, which can be used to control for any potential motivational biases in decision-making data.</w:t>
       </w:r>
       <w:r>
         <w:t xml:space="preserve"> </w:t>
@@ -4960,9 +5211,9 @@
         <w:t xml:space="preserve">Careful framing of the game (either in open play or in more limited experimental settings) in terms of game objectives, and ensuring that this matches the objective of the particular application, is vital to avoid goal bias.</w:t>
       </w:r>
     </w:p>
-    <w:bookmarkEnd w:id="54"/>
     <w:bookmarkEnd w:id="55"/>
-    <w:bookmarkStart w:id="56" w:name="concluding-remarks"/>
+    <w:bookmarkEnd w:id="56"/>
+    <w:bookmarkStart w:id="57" w:name="concluding-remarks"/>
     <w:p>
       <w:pPr>
         <w:pStyle w:val="Heading2"/>
@@ -4985,9 +5236,9 @@
         <w:t xml:space="preserve">As previous work has already shown, games and in particular videogames provide a great tool to increase public engagement with quantitative models, and we here highlight how this could be extended to provide effective, flexible and powerful tools for data collection.</w:t>
       </w:r>
     </w:p>
-    <w:bookmarkEnd w:id="56"/>
     <w:bookmarkEnd w:id="57"/>
-    <w:bookmarkStart w:id="59" w:name="acknowledgements"/>
+    <w:bookmarkEnd w:id="58"/>
+    <w:bookmarkStart w:id="60" w:name="acknowledgements"/>
     <w:p>
       <w:pPr>
         <w:pStyle w:val="Heading1"/>
@@ -5013,15 +5264,15 @@
         <w:t xml:space="preserve"> </w:t>
       </w:r>
     </w:p>
-    <w:bookmarkStart w:id="58" w:name="section"/>
+    <w:bookmarkStart w:id="59" w:name="section"/>
     <w:p>
       <w:pPr>
         <w:pStyle w:val="Heading2"/>
       </w:pPr>
     </w:p>
-    <w:bookmarkEnd w:id="58"/>
     <w:bookmarkEnd w:id="59"/>
-    <w:bookmarkStart w:id="129" w:name="references"/>
+    <w:bookmarkEnd w:id="60"/>
+    <w:bookmarkStart w:id="140" w:name="references"/>
     <w:p>
       <w:pPr>
         <w:pStyle w:val="Heading1"/>
@@ -5030,8 +5281,8 @@
         <w:t xml:space="preserve">References</w:t>
       </w:r>
     </w:p>
-    <w:bookmarkStart w:id="128" w:name="refs"/>
-    <w:bookmarkStart w:id="61" w:name="ref-addison2013"/>
+    <w:bookmarkStart w:id="139" w:name="refs"/>
+    <w:bookmarkStart w:id="62" w:name="ref-addison2013"/>
     <w:p>
       <w:pPr>
         <w:pStyle w:val="Bibliography"/>
@@ -5064,7 +5315,7 @@
       <w:r>
         <w:t xml:space="preserve"> </w:t>
       </w:r>
-      <w:hyperlink r:id="rId60">
+      <w:hyperlink r:id="rId61">
         <w:r>
           <w:rPr>
             <w:rStyle w:val="InternetLink"/>
@@ -5076,8 +5327,44 @@
         <w:t xml:space="preserve">.</w:t>
       </w:r>
     </w:p>
-    <w:bookmarkEnd w:id="61"/>
-    <w:bookmarkStart w:id="63" w:name="ref-ceballos2015"/>
+    <w:bookmarkEnd w:id="62"/>
+    <w:bookmarkStart w:id="64" w:name="ref-box1979"/>
+    <w:p>
+      <w:pPr>
+        <w:pStyle w:val="Bibliography"/>
+      </w:pPr>
+      <w:r>
+        <w:t xml:space="preserve">Box, G. E. P. 1979.</w:t>
+      </w:r>
+      <w:r>
+        <w:t xml:space="preserve"> </w:t>
+      </w:r>
+      <w:r>
+        <w:t xml:space="preserve">“Robustness in the Strategy of Scientific Model Building.”</w:t>
+      </w:r>
+      <w:r>
+        <w:t xml:space="preserve"> </w:t>
+      </w:r>
+      <w:r>
+        <w:t xml:space="preserve">In, edited by ROBERT L. Launer and GRAHAM N. Wilkinson, 201–36. Academic Press.</w:t>
+      </w:r>
+      <w:r>
+        <w:t xml:space="preserve"> </w:t>
+      </w:r>
+      <w:hyperlink r:id="rId63">
+        <w:r>
+          <w:rPr>
+            <w:rStyle w:val="InternetLink"/>
+          </w:rPr>
+          <w:t xml:space="preserve">https://doi.org/10.1016/B978-0-12-438150-6.50018-2</w:t>
+        </w:r>
+      </w:hyperlink>
+      <w:r>
+        <w:t xml:space="preserve">.</w:t>
+      </w:r>
+    </w:p>
+    <w:bookmarkEnd w:id="64"/>
+    <w:bookmarkStart w:id="66" w:name="ref-ceballos2015"/>
     <w:p>
       <w:pPr>
         <w:pStyle w:val="Bibliography"/>
@@ -5113,7 +5400,7 @@
       <w:r>
         <w:t xml:space="preserve"> </w:t>
       </w:r>
-      <w:hyperlink r:id="rId62">
+      <w:hyperlink r:id="rId65">
         <w:r>
           <w:rPr>
             <w:rStyle w:val="InternetLink"/>
@@ -5125,8 +5412,8 @@
         <w:t xml:space="preserve">.</w:t>
       </w:r>
     </w:p>
-    <w:bookmarkEnd w:id="63"/>
-    <w:bookmarkStart w:id="65" w:name="ref-ceballos2017"/>
+    <w:bookmarkEnd w:id="66"/>
+    <w:bookmarkStart w:id="68" w:name="ref-ceballos2017"/>
     <w:p>
       <w:pPr>
         <w:pStyle w:val="Bibliography"/>
@@ -5159,7 +5446,7 @@
       <w:r>
         <w:t xml:space="preserve"> </w:t>
       </w:r>
-      <w:hyperlink r:id="rId64">
+      <w:hyperlink r:id="rId67">
         <w:r>
           <w:rPr>
             <w:rStyle w:val="InternetLink"/>
@@ -5171,8 +5458,8 @@
         <w:t xml:space="preserve">.</w:t>
       </w:r>
     </w:p>
-    <w:bookmarkEnd w:id="65"/>
-    <w:bookmarkStart w:id="67" w:name="ref-chabris2017"/>
+    <w:bookmarkEnd w:id="68"/>
+    <w:bookmarkStart w:id="70" w:name="ref-chabris2017"/>
     <w:p>
       <w:pPr>
         <w:pStyle w:val="Bibliography"/>
@@ -5205,7 +5492,7 @@
       <w:r>
         <w:t xml:space="preserve"> </w:t>
       </w:r>
-      <w:hyperlink r:id="rId66">
+      <w:hyperlink r:id="rId69">
         <w:r>
           <w:rPr>
             <w:rStyle w:val="InternetLink"/>
@@ -5217,8 +5504,8 @@
         <w:t xml:space="preserve">.</w:t>
       </w:r>
     </w:p>
-    <w:bookmarkEnd w:id="67"/>
-    <w:bookmarkStart w:id="69" w:name="ref-cusack2020"/>
+    <w:bookmarkEnd w:id="70"/>
+    <w:bookmarkStart w:id="72" w:name="ref-cusack2020"/>
     <w:p>
       <w:pPr>
         <w:pStyle w:val="Bibliography"/>
@@ -5251,7 +5538,7 @@
       <w:r>
         <w:t xml:space="preserve"> </w:t>
       </w:r>
-      <w:hyperlink r:id="rId68">
+      <w:hyperlink r:id="rId71">
         <w:r>
           <w:rPr>
             <w:rStyle w:val="InternetLink"/>
@@ -5263,8 +5550,8 @@
         <w:t xml:space="preserve">.</w:t>
       </w:r>
     </w:p>
-    <w:bookmarkEnd w:id="69"/>
-    <w:bookmarkStart w:id="71" w:name="ref-duthie2018"/>
+    <w:bookmarkEnd w:id="72"/>
+    <w:bookmarkStart w:id="74" w:name="ref-duthie2018"/>
     <w:p>
       <w:pPr>
         <w:pStyle w:val="Bibliography"/>
@@ -5300,7 +5587,7 @@
       <w:r>
         <w:t xml:space="preserve"> </w:t>
       </w:r>
-      <w:hyperlink r:id="rId70">
+      <w:hyperlink r:id="rId73">
         <w:r>
           <w:rPr>
             <w:rStyle w:val="InternetLink"/>
@@ -5312,8 +5599,8 @@
         <w:t xml:space="preserve">.</w:t>
       </w:r>
     </w:p>
-    <w:bookmarkEnd w:id="71"/>
-    <w:bookmarkStart w:id="73" w:name="ref-duthie2021"/>
+    <w:bookmarkEnd w:id="74"/>
+    <w:bookmarkStart w:id="76" w:name="ref-duthie2021"/>
     <w:p>
       <w:pPr>
         <w:pStyle w:val="Bibliography"/>
@@ -5346,7 +5633,7 @@
       <w:r>
         <w:t xml:space="preserve"> </w:t>
       </w:r>
-      <w:hyperlink r:id="rId72">
+      <w:hyperlink r:id="rId75">
         <w:r>
           <w:rPr>
             <w:rStyle w:val="InternetLink"/>
@@ -5358,8 +5645,8 @@
         <w:t xml:space="preserve">.</w:t>
       </w:r>
     </w:p>
-    <w:bookmarkEnd w:id="73"/>
-    <w:bookmarkStart w:id="75" w:name="ref-fjaellingsdal2019"/>
+    <w:bookmarkEnd w:id="76"/>
+    <w:bookmarkStart w:id="78" w:name="ref-fjaellingsdal2019"/>
     <w:p>
       <w:pPr>
         <w:pStyle w:val="Bibliography"/>
@@ -5392,7 +5679,7 @@
       <w:r>
         <w:t xml:space="preserve"> </w:t>
       </w:r>
-      <w:hyperlink r:id="rId74">
+      <w:hyperlink r:id="rId77">
         <w:r>
           <w:rPr>
             <w:rStyle w:val="InternetLink"/>
@@ -5404,8 +5691,8 @@
         <w:t xml:space="preserve">.</w:t>
       </w:r>
     </w:p>
-    <w:bookmarkEnd w:id="75"/>
-    <w:bookmarkStart w:id="77" w:name="ref-fryxell2010"/>
+    <w:bookmarkEnd w:id="78"/>
+    <w:bookmarkStart w:id="80" w:name="ref-fryxell2010"/>
     <w:p>
       <w:pPr>
         <w:pStyle w:val="Bibliography"/>
@@ -5438,7 +5725,7 @@
       <w:r>
         <w:t xml:space="preserve"> </w:t>
       </w:r>
-      <w:hyperlink r:id="rId76">
+      <w:hyperlink r:id="rId79">
         <w:r>
           <w:rPr>
             <w:rStyle w:val="InternetLink"/>
@@ -5450,8 +5737,8 @@
         <w:t xml:space="preserve">.</w:t>
       </w:r>
     </w:p>
-    <w:bookmarkEnd w:id="77"/>
-    <w:bookmarkStart w:id="79" w:name="ref-garcia2016"/>
+    <w:bookmarkEnd w:id="80"/>
+    <w:bookmarkStart w:id="82" w:name="ref-garcia2016"/>
     <w:p>
       <w:pPr>
         <w:pStyle w:val="Bibliography"/>
@@ -5484,7 +5771,7 @@
       <w:r>
         <w:t xml:space="preserve"> </w:t>
       </w:r>
-      <w:hyperlink r:id="rId78">
+      <w:hyperlink r:id="rId81">
         <w:r>
           <w:rPr>
             <w:rStyle w:val="InternetLink"/>
@@ -5496,8 +5783,8 @@
         <w:t xml:space="preserve">.</w:t>
       </w:r>
     </w:p>
-    <w:bookmarkEnd w:id="79"/>
-    <w:bookmarkStart w:id="81" w:name="ref-grimm2006"/>
+    <w:bookmarkEnd w:id="82"/>
+    <w:bookmarkStart w:id="84" w:name="ref-grimm2006"/>
     <w:p>
       <w:pPr>
         <w:pStyle w:val="Bibliography"/>
@@ -5530,7 +5817,7 @@
       <w:r>
         <w:t xml:space="preserve"> </w:t>
       </w:r>
-      <w:hyperlink r:id="rId80">
+      <w:hyperlink r:id="rId83">
         <w:r>
           <w:rPr>
             <w:rStyle w:val="InternetLink"/>
@@ -5542,8 +5829,8 @@
         <w:t xml:space="preserve">.</w:t>
       </w:r>
     </w:p>
-    <w:bookmarkEnd w:id="81"/>
-    <w:bookmarkStart w:id="83" w:name="ref-grimm2020"/>
+    <w:bookmarkEnd w:id="84"/>
+    <w:bookmarkStart w:id="86" w:name="ref-grimm2020"/>
     <w:p>
       <w:pPr>
         <w:pStyle w:val="Bibliography"/>
@@ -5576,7 +5863,7 @@
       <w:r>
         <w:t xml:space="preserve"> </w:t>
       </w:r>
-      <w:hyperlink r:id="rId82">
+      <w:hyperlink r:id="rId85">
         <w:r>
           <w:rPr>
             <w:rStyle w:val="InternetLink"/>
@@ -5588,8 +5875,8 @@
         <w:t xml:space="preserve">.</w:t>
       </w:r>
     </w:p>
-    <w:bookmarkEnd w:id="83"/>
-    <w:bookmarkStart w:id="85" w:name="ref-groeneveld2017"/>
+    <w:bookmarkEnd w:id="86"/>
+    <w:bookmarkStart w:id="88" w:name="ref-groeneveld2017"/>
     <w:p>
       <w:pPr>
         <w:pStyle w:val="Bibliography"/>
@@ -5631,7 +5918,7 @@
       <w:r>
         <w:t xml:space="preserve"> </w:t>
       </w:r>
-      <w:hyperlink r:id="rId84">
+      <w:hyperlink r:id="rId87">
         <w:r>
           <w:rPr>
             <w:rStyle w:val="InternetLink"/>
@@ -5643,8 +5930,8 @@
         <w:t xml:space="preserve">.</w:t>
       </w:r>
     </w:p>
-    <w:bookmarkEnd w:id="85"/>
-    <w:bookmarkStart w:id="87" w:name="ref-ipcc2021"/>
+    <w:bookmarkEnd w:id="88"/>
+    <w:bookmarkStart w:id="90" w:name="ref-ipcc2021"/>
     <w:p>
       <w:pPr>
         <w:pStyle w:val="Bibliography"/>
@@ -5661,7 +5948,7 @@
       <w:r>
         <w:t xml:space="preserve"> </w:t>
       </w:r>
-      <w:hyperlink r:id="rId86">
+      <w:hyperlink r:id="rId89">
         <w:r>
           <w:rPr>
             <w:rStyle w:val="InternetLink"/>
@@ -5673,8 +5960,54 @@
         <w:t xml:space="preserve">.</w:t>
       </w:r>
     </w:p>
-    <w:bookmarkEnd w:id="87"/>
-    <w:bookmarkStart w:id="89" w:name="ref-khatib2011"/>
+    <w:bookmarkEnd w:id="90"/>
+    <w:bookmarkStart w:id="92" w:name="ref-jackson2012a"/>
+    <w:p>
+      <w:pPr>
+        <w:pStyle w:val="Bibliography"/>
+      </w:pPr>
+      <w:r>
+        <w:t xml:space="preserve">Jackson, Cecile. 2012.</w:t>
+      </w:r>
+      <w:r>
+        <w:t xml:space="preserve"> </w:t>
+      </w:r>
+      <w:r>
+        <w:t xml:space="preserve">“Internal and External Validity in Experimental Games: A Social Reality Check.”</w:t>
+      </w:r>
+      <w:r>
+        <w:t xml:space="preserve"> </w:t>
+      </w:r>
+      <w:r>
+        <w:rPr>
+          <w:iCs/>
+          <w:i/>
+        </w:rPr>
+        <w:t xml:space="preserve">The European Journal of Development Research</w:t>
+      </w:r>
+      <w:r>
+        <w:t xml:space="preserve"> </w:t>
+      </w:r>
+      <w:r>
+        <w:t xml:space="preserve">24 (1): 71–88.</w:t>
+      </w:r>
+      <w:r>
+        <w:t xml:space="preserve"> </w:t>
+      </w:r>
+      <w:hyperlink r:id="rId91">
+        <w:r>
+          <w:rPr>
+            <w:rStyle w:val="InternetLink"/>
+          </w:rPr>
+          <w:t xml:space="preserve">https://doi.org/10.1057/ejdr.2011.47</w:t>
+        </w:r>
+      </w:hyperlink>
+      <w:r>
+        <w:t xml:space="preserve">.</w:t>
+      </w:r>
+    </w:p>
+    <w:bookmarkEnd w:id="92"/>
+    <w:bookmarkStart w:id="94" w:name="ref-khatib2011"/>
     <w:p>
       <w:pPr>
         <w:pStyle w:val="Bibliography"/>
@@ -5707,7 +6040,7 @@
       <w:r>
         <w:t xml:space="preserve"> </w:t>
       </w:r>
-      <w:hyperlink r:id="rId88">
+      <w:hyperlink r:id="rId93">
         <w:r>
           <w:rPr>
             <w:rStyle w:val="InternetLink"/>
@@ -5719,8 +6052,8 @@
         <w:t xml:space="preserve">.</w:t>
       </w:r>
     </w:p>
-    <w:bookmarkEnd w:id="89"/>
-    <w:bookmarkStart w:id="91" w:name="ref-kolkman2016"/>
+    <w:bookmarkEnd w:id="94"/>
+    <w:bookmarkStart w:id="96" w:name="ref-kolkman2016"/>
     <w:p>
       <w:pPr>
         <w:pStyle w:val="Bibliography"/>
@@ -5753,7 +6086,7 @@
       <w:r>
         <w:t xml:space="preserve"> </w:t>
       </w:r>
-      <w:hyperlink r:id="rId90">
+      <w:hyperlink r:id="rId95">
         <w:r>
           <w:rPr>
             <w:rStyle w:val="InternetLink"/>
@@ -5765,8 +6098,54 @@
         <w:t xml:space="preserve">.</w:t>
       </w:r>
     </w:p>
-    <w:bookmarkEnd w:id="91"/>
-    <w:bookmarkStart w:id="93" w:name="ref-maxwell2016a"/>
+    <w:bookmarkEnd w:id="96"/>
+    <w:bookmarkStart w:id="98" w:name="ref-levitt2007"/>
+    <w:p>
+      <w:pPr>
+        <w:pStyle w:val="Bibliography"/>
+      </w:pPr>
+      <w:r>
+        <w:t xml:space="preserve">Levitt, Steven D., and John A. List. 2007.</w:t>
+      </w:r>
+      <w:r>
+        <w:t xml:space="preserve"> </w:t>
+      </w:r>
+      <w:r>
+        <w:t xml:space="preserve">“What Do Laboratory Experiments Measuring Social Preferences Reveal about the Real World?”</w:t>
+      </w:r>
+      <w:r>
+        <w:t xml:space="preserve"> </w:t>
+      </w:r>
+      <w:r>
+        <w:rPr>
+          <w:iCs/>
+          <w:i/>
+        </w:rPr>
+        <w:t xml:space="preserve">Journal of Economic Perspectives</w:t>
+      </w:r>
+      <w:r>
+        <w:t xml:space="preserve"> </w:t>
+      </w:r>
+      <w:r>
+        <w:t xml:space="preserve">21 (2): 153–74.</w:t>
+      </w:r>
+      <w:r>
+        <w:t xml:space="preserve"> </w:t>
+      </w:r>
+      <w:hyperlink r:id="rId97">
+        <w:r>
+          <w:rPr>
+            <w:rStyle w:val="InternetLink"/>
+          </w:rPr>
+          <w:t xml:space="preserve">https://doi.org/10.1257/jep.21.2.153</w:t>
+        </w:r>
+      </w:hyperlink>
+      <w:r>
+        <w:t xml:space="preserve">.</w:t>
+      </w:r>
+    </w:p>
+    <w:bookmarkEnd w:id="98"/>
+    <w:bookmarkStart w:id="100" w:name="ref-maxwell2016a"/>
     <w:p>
       <w:pPr>
         <w:pStyle w:val="Bibliography"/>
@@ -5799,7 +6178,7 @@
       <w:r>
         <w:t xml:space="preserve"> </w:t>
       </w:r>
-      <w:hyperlink r:id="rId92">
+      <w:hyperlink r:id="rId99">
         <w:r>
           <w:rPr>
             <w:rStyle w:val="InternetLink"/>
@@ -5811,8 +6190,8 @@
         <w:t xml:space="preserve">.</w:t>
       </w:r>
     </w:p>
-    <w:bookmarkEnd w:id="93"/>
-    <w:bookmarkStart w:id="95" w:name="ref-meinzen-dick2016"/>
+    <w:bookmarkEnd w:id="100"/>
+    <w:bookmarkStart w:id="102" w:name="ref-meinzen-dick2016"/>
     <w:p>
       <w:pPr>
         <w:pStyle w:val="Bibliography"/>
@@ -5845,7 +6224,7 @@
       <w:r>
         <w:t xml:space="preserve"> </w:t>
       </w:r>
-      <w:hyperlink r:id="rId94">
+      <w:hyperlink r:id="rId101">
         <w:r>
           <w:rPr>
             <w:rStyle w:val="InternetLink"/>
@@ -5857,8 +6236,8 @@
         <w:t xml:space="preserve">.</w:t>
       </w:r>
     </w:p>
-    <w:bookmarkEnd w:id="95"/>
-    <w:bookmarkStart w:id="97" w:name="ref-milner-gulland2012"/>
+    <w:bookmarkEnd w:id="102"/>
+    <w:bookmarkStart w:id="104" w:name="ref-milner-gulland2012"/>
     <w:p>
       <w:pPr>
         <w:pStyle w:val="Bibliography"/>
@@ -5891,7 +6270,7 @@
       <w:r>
         <w:t xml:space="preserve"> </w:t>
       </w:r>
-      <w:hyperlink r:id="rId96">
+      <w:hyperlink r:id="rId103">
         <w:r>
           <w:rPr>
             <w:rStyle w:val="InternetLink"/>
@@ -5903,8 +6282,100 @@
         <w:t xml:space="preserve">.</w:t>
       </w:r>
     </w:p>
-    <w:bookmarkEnd w:id="97"/>
-    <w:bookmarkStart w:id="99" w:name="ref-orach2020"/>
+    <w:bookmarkEnd w:id="104"/>
+    <w:bookmarkStart w:id="106" w:name="ref-nilsson2021"/>
+    <w:p>
+      <w:pPr>
+        <w:pStyle w:val="Bibliography"/>
+      </w:pPr>
+      <w:r>
+        <w:t xml:space="preserve">Nilsson, L., N. Bunnefeld, J. Minderman, and A. B Duthie. 2021.</w:t>
+      </w:r>
+      <w:r>
+        <w:t xml:space="preserve"> </w:t>
+      </w:r>
+      <w:r>
+        <w:t xml:space="preserve">“Effects of Stakeholder Empowerment on Crane Population and Agricultural Production.”</w:t>
+      </w:r>
+      <w:r>
+        <w:t xml:space="preserve"> </w:t>
+      </w:r>
+      <w:r>
+        <w:rPr>
+          <w:iCs/>
+          <w:i/>
+        </w:rPr>
+        <w:t xml:space="preserve">Ecological Modelling</w:t>
+      </w:r>
+      <w:r>
+        <w:t xml:space="preserve"> </w:t>
+      </w:r>
+      <w:r>
+        <w:t xml:space="preserve">440 (January): 109396.</w:t>
+      </w:r>
+      <w:r>
+        <w:t xml:space="preserve"> </w:t>
+      </w:r>
+      <w:hyperlink r:id="rId105">
+        <w:r>
+          <w:rPr>
+            <w:rStyle w:val="InternetLink"/>
+          </w:rPr>
+          <w:t xml:space="preserve">https://doi.org/10.1016/j.ecolmodel.2020.109396</w:t>
+        </w:r>
+      </w:hyperlink>
+      <w:r>
+        <w:t xml:space="preserve">.</w:t>
+      </w:r>
+    </w:p>
+    <w:bookmarkEnd w:id="106"/>
+    <w:bookmarkStart w:id="108" w:name="ref-nuno2013"/>
+    <w:p>
+      <w:pPr>
+        <w:pStyle w:val="Bibliography"/>
+      </w:pPr>
+      <w:r>
+        <w:t xml:space="preserve">Nuno, Ana, Nils Bunnefeld, and E. J. Milner-Gulland. 2013.</w:t>
+      </w:r>
+      <w:r>
+        <w:t xml:space="preserve"> </w:t>
+      </w:r>
+      <w:r>
+        <w:t xml:space="preserve">“Matching Observations and Reality: Using Simulation Models to Improve Monitoring Under Uncertainty in the Serengeti.”</w:t>
+      </w:r>
+      <w:r>
+        <w:t xml:space="preserve"> </w:t>
+      </w:r>
+      <w:r>
+        <w:rPr>
+          <w:iCs/>
+          <w:i/>
+        </w:rPr>
+        <w:t xml:space="preserve">Journal of Applied Ecology</w:t>
+      </w:r>
+      <w:r>
+        <w:t xml:space="preserve"> </w:t>
+      </w:r>
+      <w:r>
+        <w:t xml:space="preserve">50 (2): 488498.</w:t>
+      </w:r>
+      <w:r>
+        <w:t xml:space="preserve"> </w:t>
+      </w:r>
+      <w:hyperlink r:id="rId107">
+        <w:r>
+          <w:rPr>
+            <w:rStyle w:val="InternetLink"/>
+          </w:rPr>
+          <w:t xml:space="preserve">https://doi.org/10.1111/1365-2664.12051</w:t>
+        </w:r>
+      </w:hyperlink>
+      <w:r>
+        <w:t xml:space="preserve">.</w:t>
+      </w:r>
+    </w:p>
+    <w:bookmarkEnd w:id="108"/>
+    <w:bookmarkStart w:id="110" w:name="ref-orach2020"/>
     <w:p>
       <w:pPr>
         <w:pStyle w:val="Bibliography"/>
@@ -5937,7 +6408,7 @@
       <w:r>
         <w:t xml:space="preserve"> </w:t>
       </w:r>
-      <w:hyperlink r:id="rId98">
+      <w:hyperlink r:id="rId109">
         <w:r>
           <w:rPr>
             <w:rStyle w:val="InternetLink"/>
@@ -5949,8 +6420,8 @@
         <w:t xml:space="preserve">.</w:t>
       </w:r>
     </w:p>
-    <w:bookmarkEnd w:id="99"/>
-    <w:bookmarkStart w:id="101" w:name="ref-rakotonarivo2021a"/>
+    <w:bookmarkEnd w:id="110"/>
+    <w:bookmarkStart w:id="112" w:name="ref-rakotonarivo2021a"/>
     <w:p>
       <w:pPr>
         <w:pStyle w:val="Bibliography"/>
@@ -5983,7 +6454,7 @@
       <w:r>
         <w:t xml:space="preserve"> </w:t>
       </w:r>
-      <w:hyperlink r:id="rId100">
+      <w:hyperlink r:id="rId111">
         <w:r>
           <w:rPr>
             <w:rStyle w:val="InternetLink"/>
@@ -5995,8 +6466,8 @@
         <w:t xml:space="preserve">.</w:t>
       </w:r>
     </w:p>
-    <w:bookmarkEnd w:id="101"/>
-    <w:bookmarkStart w:id="103" w:name="ref-rakotonarivo2021"/>
+    <w:bookmarkEnd w:id="112"/>
+    <w:bookmarkStart w:id="114" w:name="ref-rakotonarivo2021"/>
     <w:p>
       <w:pPr>
         <w:pStyle w:val="Bibliography"/>
@@ -6029,7 +6500,7 @@
       <w:r>
         <w:t xml:space="preserve"> </w:t>
       </w:r>
-      <w:hyperlink r:id="rId102">
+      <w:hyperlink r:id="rId113">
         <w:r>
           <w:rPr>
             <w:rStyle w:val="InternetLink"/>
@@ -6041,8 +6512,8 @@
         <w:t xml:space="preserve">.</w:t>
       </w:r>
     </w:p>
-    <w:bookmarkEnd w:id="103"/>
-    <w:bookmarkStart w:id="105" w:name="ref-redpath2018"/>
+    <w:bookmarkEnd w:id="114"/>
+    <w:bookmarkStart w:id="116" w:name="ref-redpath2018"/>
     <w:p>
       <w:pPr>
         <w:pStyle w:val="Bibliography"/>
@@ -6075,7 +6546,7 @@
       <w:r>
         <w:t xml:space="preserve"> </w:t>
       </w:r>
-      <w:hyperlink r:id="rId104">
+      <w:hyperlink r:id="rId115">
         <w:r>
           <w:rPr>
             <w:rStyle w:val="InternetLink"/>
@@ -6087,8 +6558,8 @@
         <w:t xml:space="preserve">.</w:t>
       </w:r>
     </w:p>
-    <w:bookmarkEnd w:id="105"/>
-    <w:bookmarkStart w:id="107" w:name="ref-sandbrook2015"/>
+    <w:bookmarkEnd w:id="116"/>
+    <w:bookmarkStart w:id="118" w:name="ref-sandbrook2015"/>
     <w:p>
       <w:pPr>
         <w:pStyle w:val="Bibliography"/>
@@ -6121,7 +6592,7 @@
       <w:r>
         <w:t xml:space="preserve"> </w:t>
       </w:r>
-      <w:hyperlink r:id="rId106">
+      <w:hyperlink r:id="rId117">
         <w:r>
           <w:rPr>
             <w:rStyle w:val="InternetLink"/>
@@ -6133,8 +6604,8 @@
         <w:t xml:space="preserve">.</w:t>
       </w:r>
     </w:p>
-    <w:bookmarkEnd w:id="107"/>
-    <w:bookmarkStart w:id="109" w:name="ref-schlüter2012"/>
+    <w:bookmarkEnd w:id="118"/>
+    <w:bookmarkStart w:id="120" w:name="ref-schlüter2012"/>
     <w:p>
       <w:pPr>
         <w:pStyle w:val="Bibliography"/>
@@ -6167,7 +6638,7 @@
       <w:r>
         <w:t xml:space="preserve"> </w:t>
       </w:r>
-      <w:hyperlink r:id="rId108">
+      <w:hyperlink r:id="rId119">
         <w:r>
           <w:rPr>
             <w:rStyle w:val="InternetLink"/>
@@ -6179,8 +6650,8 @@
         <w:t xml:space="preserve">.</w:t>
       </w:r>
     </w:p>
-    <w:bookmarkEnd w:id="109"/>
-    <w:bookmarkStart w:id="111" w:name="ref-schuwirth2019"/>
+    <w:bookmarkEnd w:id="120"/>
+    <w:bookmarkStart w:id="122" w:name="ref-schuwirth2019"/>
     <w:p>
       <w:pPr>
         <w:pStyle w:val="Bibliography"/>
@@ -6213,7 +6684,7 @@
       <w:r>
         <w:t xml:space="preserve"> </w:t>
       </w:r>
-      <w:hyperlink r:id="rId110">
+      <w:hyperlink r:id="rId121">
         <w:r>
           <w:rPr>
             <w:rStyle w:val="InternetLink"/>
@@ -6225,8 +6696,8 @@
         <w:t xml:space="preserve">.</w:t>
       </w:r>
     </w:p>
-    <w:bookmarkEnd w:id="111"/>
-    <w:bookmarkStart w:id="113" w:name="ref-sipper2020"/>
+    <w:bookmarkEnd w:id="122"/>
+    <w:bookmarkStart w:id="124" w:name="ref-sipper2020"/>
     <w:p>
       <w:pPr>
         <w:pStyle w:val="Bibliography"/>
@@ -6259,7 +6730,7 @@
       <w:r>
         <w:t xml:space="preserve"> </w:t>
       </w:r>
-      <w:hyperlink r:id="rId112">
+      <w:hyperlink r:id="rId123">
         <w:r>
           <w:rPr>
             <w:rStyle w:val="InternetLink"/>
@@ -6271,8 +6742,8 @@
         <w:t xml:space="preserve">.</w:t>
       </w:r>
     </w:p>
-    <w:bookmarkEnd w:id="113"/>
-    <w:bookmarkStart w:id="115" w:name="ref-sullivan2018"/>
+    <w:bookmarkEnd w:id="124"/>
+    <w:bookmarkStart w:id="126" w:name="ref-sullivan2018"/>
     <w:p>
       <w:pPr>
         <w:pStyle w:val="Bibliography"/>
@@ -6305,7 +6776,7 @@
       <w:r>
         <w:t xml:space="preserve"> </w:t>
       </w:r>
-      <w:hyperlink r:id="rId114">
+      <w:hyperlink r:id="rId125">
         <w:r>
           <w:rPr>
             <w:rStyle w:val="InternetLink"/>
@@ -6317,8 +6788,8 @@
         <w:t xml:space="preserve">.</w:t>
       </w:r>
     </w:p>
-    <w:bookmarkEnd w:id="115"/>
-    <w:bookmarkStart w:id="117" w:name="ref-tan2018"/>
+    <w:bookmarkEnd w:id="126"/>
+    <w:bookmarkStart w:id="128" w:name="ref-tan2018"/>
     <w:p>
       <w:pPr>
         <w:pStyle w:val="Bibliography"/>
@@ -6351,7 +6822,7 @@
       <w:r>
         <w:t xml:space="preserve"> </w:t>
       </w:r>
-      <w:hyperlink r:id="rId116">
+      <w:hyperlink r:id="rId127">
         <w:r>
           <w:rPr>
             <w:rStyle w:val="InternetLink"/>
@@ -6363,8 +6834,8 @@
         <w:t xml:space="preserve">.</w:t>
       </w:r>
     </w:p>
-    <w:bookmarkEnd w:id="117"/>
-    <w:bookmarkStart w:id="119" w:name="ref-vandenbergh2021"/>
+    <w:bookmarkEnd w:id="128"/>
+    <w:bookmarkStart w:id="130" w:name="ref-vandenbergh2021"/>
     <w:p>
       <w:pPr>
         <w:pStyle w:val="Bibliography"/>
@@ -6406,7 +6877,7 @@
       <w:r>
         <w:t xml:space="preserve"> </w:t>
       </w:r>
-      <w:hyperlink r:id="rId118">
+      <w:hyperlink r:id="rId129">
         <w:r>
           <w:rPr>
             <w:rStyle w:val="InternetLink"/>
@@ -6418,8 +6889,8 @@
         <w:t xml:space="preserve">.</w:t>
       </w:r>
     </w:p>
-    <w:bookmarkEnd w:id="119"/>
-    <w:bookmarkStart w:id="121" w:name="ref-villamor2016"/>
+    <w:bookmarkEnd w:id="130"/>
+    <w:bookmarkStart w:id="132" w:name="ref-villamor2016"/>
     <w:p>
       <w:pPr>
         <w:pStyle w:val="Bibliography"/>
@@ -6452,7 +6923,7 @@
       <w:r>
         <w:t xml:space="preserve"> </w:t>
       </w:r>
-      <w:hyperlink r:id="rId120">
+      <w:hyperlink r:id="rId131">
         <w:r>
           <w:rPr>
             <w:rStyle w:val="InternetLink"/>
@@ -6464,8 +6935,8 @@
         <w:t xml:space="preserve">.</w:t>
       </w:r>
     </w:p>
-    <w:bookmarkEnd w:id="121"/>
-    <w:bookmarkStart w:id="123" w:name="ref-will2021"/>
+    <w:bookmarkEnd w:id="132"/>
+    <w:bookmarkStart w:id="134" w:name="ref-will2021"/>
     <w:p>
       <w:pPr>
         <w:pStyle w:val="Bibliography"/>
@@ -6498,7 +6969,7 @@
       <w:r>
         <w:t xml:space="preserve"> </w:t>
       </w:r>
-      <w:hyperlink r:id="rId122">
+      <w:hyperlink r:id="rId133">
         <w:r>
           <w:rPr>
             <w:rStyle w:val="InternetLink"/>
@@ -6510,8 +6981,8 @@
         <w:t xml:space="preserve">.</w:t>
       </w:r>
     </w:p>
-    <w:bookmarkEnd w:id="123"/>
-    <w:bookmarkStart w:id="125" w:name="ref-wilting2017"/>
+    <w:bookmarkEnd w:id="134"/>
+    <w:bookmarkStart w:id="136" w:name="ref-wilting2017"/>
     <w:p>
       <w:pPr>
         <w:pStyle w:val="Bibliography"/>
@@ -6544,7 +7015,7 @@
       <w:r>
         <w:t xml:space="preserve"> </w:t>
       </w:r>
-      <w:hyperlink r:id="rId124">
+      <w:hyperlink r:id="rId135">
         <w:r>
           <w:rPr>
             <w:rStyle w:val="InternetLink"/>
@@ -6556,8 +7027,8 @@
         <w:t xml:space="preserve">.</w:t>
       </w:r>
     </w:p>
-    <w:bookmarkEnd w:id="125"/>
-    <w:bookmarkStart w:id="127" w:name="ref-zasada2017"/>
+    <w:bookmarkEnd w:id="136"/>
+    <w:bookmarkStart w:id="138" w:name="ref-zasada2017"/>
     <w:p>
       <w:pPr>
         <w:pStyle w:val="Bibliography"/>
@@ -6590,7 +7061,7 @@
       <w:r>
         <w:t xml:space="preserve"> </w:t>
       </w:r>
-      <w:hyperlink r:id="rId126">
+      <w:hyperlink r:id="rId137">
         <w:r>
           <w:rPr>
             <w:rStyle w:val="InternetLink"/>
@@ -6602,9 +7073,9 @@
         <w:t xml:space="preserve">.</w:t>
       </w:r>
     </w:p>
-    <w:bookmarkEnd w:id="127"/>
-    <w:bookmarkEnd w:id="128"/>
-    <w:bookmarkEnd w:id="129"/>
+    <w:bookmarkEnd w:id="138"/>
+    <w:bookmarkEnd w:id="139"/>
+    <w:bookmarkEnd w:id="140"/>
     <w:sectPr>
       <w:footerReference w:type="default" r:id="rId9"/>
       <w:footnotePr>
@@ -6701,7 +7172,7 @@
       </w:r>
     </w:p>
   </w:footnote>
-  <w:footnote w:id="35">
+  <w:footnote w:id="36">
     <w:p>
       <w:pPr>
         <w:pStyle w:val="Footnote"/>
@@ -6720,7 +7191,7 @@
       </w:r>
     </w:p>
   </w:footnote>
-  <w:footnote w:id="36">
+  <w:footnote w:id="37">
     <w:p>
       <w:pPr>
         <w:pStyle w:val="Footnote"/>
@@ -6774,7 +7245,7 @@
       </w:r>
     </w:p>
   </w:footnote>
-  <w:footnote w:id="46">
+  <w:footnote w:id="47">
     <w:p>
       <w:pPr>
         <w:pStyle w:val="Footnote"/>
@@ -7405,8 +7876,93 @@
       </w:pPr>
     </w:lvl>
   </w:abstractNum>
+  <w:abstractNum w:abstractNumId="99411">
+    <w:nsid w:val="ea454b4c"/>
+    <w:multiLevelType w:val="multilevel"/>
+    <w:lvl w:ilvl="0">
+      <w:start w:val="1"/>
+      <w:numFmt w:val="decimal"/>
+      <w:lvlText w:val="%1."/>
+      <w:lvlJc w:val="left"/>
+      <w:pPr>
+        <w:ind w:left="720" w:hanging="480"/>
+      </w:pPr>
+    </w:lvl>
+    <w:lvl w:ilvl="1">
+      <w:start w:val="1"/>
+      <w:numFmt w:val="decimal"/>
+      <w:lvlText w:val="%2."/>
+      <w:lvlJc w:val="left"/>
+      <w:pPr>
+        <w:ind w:left="1440" w:hanging="480"/>
+      </w:pPr>
+    </w:lvl>
+    <w:lvl w:ilvl="2">
+      <w:start w:val="1"/>
+      <w:numFmt w:val="decimal"/>
+      <w:lvlText w:val="%3."/>
+      <w:lvlJc w:val="left"/>
+      <w:pPr>
+        <w:ind w:left="2160" w:hanging="480"/>
+      </w:pPr>
+    </w:lvl>
+    <w:lvl w:ilvl="3">
+      <w:start w:val="1"/>
+      <w:numFmt w:val="decimal"/>
+      <w:lvlText w:val="%4."/>
+      <w:lvlJc w:val="left"/>
+      <w:pPr>
+        <w:ind w:left="2880" w:hanging="480"/>
+      </w:pPr>
+    </w:lvl>
+    <w:lvl w:ilvl="4">
+      <w:start w:val="1"/>
+      <w:numFmt w:val="decimal"/>
+      <w:lvlText w:val="%5."/>
+      <w:lvlJc w:val="left"/>
+      <w:pPr>
+        <w:ind w:left="3600" w:hanging="480"/>
+      </w:pPr>
+    </w:lvl>
+    <w:lvl w:ilvl="5">
+      <w:start w:val="1"/>
+      <w:numFmt w:val="decimal"/>
+      <w:lvlText w:val="%6."/>
+      <w:lvlJc w:val="left"/>
+      <w:pPr>
+        <w:ind w:left="4320" w:hanging="480"/>
+      </w:pPr>
+    </w:lvl>
+    <w:lvl w:ilvl="6">
+      <w:start w:val="1"/>
+      <w:numFmt w:val="decimal"/>
+      <w:lvlText w:val="%7."/>
+      <w:lvlJc w:val="left"/>
+      <w:pPr>
+        <w:ind w:left="5040" w:hanging="480"/>
+      </w:pPr>
+    </w:lvl>
+    <w:lvl w:ilvl="7">
+      <w:start w:val="1"/>
+      <w:numFmt w:val="decimal"/>
+      <w:lvlText w:val="%8."/>
+      <w:lvlJc w:val="left"/>
+      <w:pPr>
+        <w:ind w:left="5760" w:hanging="480"/>
+      </w:pPr>
+    </w:lvl>
+    <w:lvl w:ilvl="8">
+      <w:start w:val="1"/>
+      <w:numFmt w:val="decimal"/>
+      <w:lvlText w:val="%9."/>
+      <w:lvlJc w:val="left"/>
+      <w:pPr>
+        <w:ind w:left="6480" w:hanging="480"/>
+      </w:pPr>
+    </w:lvl>
+  </w:abstractNum>
   <w:abstractNum w:abstractNumId="991">
-    <w:nsid w:val="ea454b4c"/>
+    <w:nsid w:val="71315dca"/>
     <w:multiLevelType w:val="multilevel"/>
     <w:lvl w:ilvl="0">
       <w:numFmt w:val="bullet"/>
@@ -7497,6 +8053,36 @@
     <w:abstractNumId w:val="990"/>
   </w:num>
   <w:num w:numId="1001">
+    <w:abstractNumId w:val="99411"/>
+    <w:lvlOverride w:ilvl="0">
+      <w:startOverride w:val="1"/>
+    </w:lvlOverride>
+    <w:lvlOverride w:ilvl="1">
+      <w:startOverride w:val="1"/>
+    </w:lvlOverride>
+    <w:lvlOverride w:ilvl="2">
+      <w:startOverride w:val="1"/>
+    </w:lvlOverride>
+    <w:lvlOverride w:ilvl="3">
+      <w:startOverride w:val="1"/>
+    </w:lvlOverride>
+    <w:lvlOverride w:ilvl="4">
+      <w:startOverride w:val="1"/>
+    </w:lvlOverride>
+    <w:lvlOverride w:ilvl="5">
+      <w:startOverride w:val="1"/>
+    </w:lvlOverride>
+    <w:lvlOverride w:ilvl="6">
+      <w:startOverride w:val="1"/>
+    </w:lvlOverride>
+    <w:lvlOverride w:ilvl="7">
+      <w:startOverride w:val="1"/>
+    </w:lvlOverride>
+    <w:lvlOverride w:ilvl="8">
+      <w:startOverride w:val="1"/>
+    </w:lvlOverride>
+  </w:num>
+  <w:num w:numId="1002">
     <w:abstractNumId w:val="991"/>
   </w:num>
 </w:numbering>

</xml_diff>

<commit_message>
Post IJ comments, revised/clarified number of things. Added figure to illustrate landscape distributions. Updated equations from Brad's suggestions. Added further refs.
</commit_message>
<xml_diff>
--- a/main_ms.docx
+++ b/main_ms.docx
@@ -178,7 +178,25 @@
         <w:pStyle w:val="Compact"/>
       </w:pPr>
       <w:r>
-        <w:t xml:space="preserve">We discuss the potential and limitations of this model-game approach in the light of trial player feedback received, focusing in particular on (1) concerns about perceived lack of realism and potential adverse effects on external validity of decision-making, and (2) potential issues with audience bias and player sampling. Player feedback further highlights the parallels between games and models, and in particular the need for clear communication of model limitations and assumptions. We conclude that videogames may be an effective tool for conservation and natural resource management, and that although they provide a promising means to collect data on human decision-making, it is vital to carefully consider both external validity and potential biases when doing so.</w:t>
+        <w:t xml:space="preserve">We discuss the potential and limitations of this model-game approach in the light of trial player feedback received. In particular, we highlight how a common concern about the game framework (perceived lack of</w:t>
+      </w:r>
+      <w:r>
+        <w:t xml:space="preserve"> </w:t>
+      </w:r>
+      <w:r>
+        <w:t xml:space="preserve">“</w:t>
+      </w:r>
+      <w:r>
+        <w:t xml:space="preserve">realism</w:t>
+      </w:r>
+      <w:r>
+        <w:t xml:space="preserve">”</w:t>
+      </w:r>
+      <w:r>
+        <w:t xml:space="preserve"> </w:t>
+      </w:r>
+      <w:r>
+        <w:t xml:space="preserve">or relevance to a specific context) are actually criticisms of the underlying model, as opposed to the game itself. This further highlights both the parallels between games and models, as well as the utility of model-games to aid in communicating complex models. We conclude that videogames may be an effective tool for conservation and natural resource management, and that although they provide a promising means to collect data on human decision-making, it is vital to carefully consider both external validity and potential biases when doing so.</w:t>
       </w:r>
     </w:p>
     <w:bookmarkEnd w:id="20"/>
@@ -1791,11 +1809,48 @@
       <w:r>
         <w:t xml:space="preserve">In each GMSE time step, both the manager and all farmers are allocated a (fixed) budget.</w:t>
       </w:r>
-    </w:p>
-    <w:p>
-      <w:pPr>
-        <w:pStyle w:val="TextBody"/>
-      </w:pPr>
+      <w:r>
+        <w:t xml:space="preserve"> </w:t>
+      </w:r>
+      <w:r>
+        <w:t xml:space="preserve">In GMSE terms,</w:t>
+      </w:r>
+      <w:r>
+        <w:t xml:space="preserve"> </w:t>
+      </w:r>
+      <w:r>
+        <w:t xml:space="preserve">“</w:t>
+      </w:r>
+      <w:r>
+        <w:t xml:space="preserve">budget</w:t>
+      </w:r>
+      <w:r>
+        <w:t xml:space="preserve">”</w:t>
+      </w:r>
+      <w:r>
+        <w:t xml:space="preserve"> </w:t>
+      </w:r>
+      <w:r>
+        <w:t xml:space="preserve">should be interpreted as a budget of general</w:t>
+      </w:r>
+      <w:r>
+        <w:t xml:space="preserve"> </w:t>
+      </w:r>
+      <w:r>
+        <w:t xml:space="preserve">“</w:t>
+      </w:r>
+      <w:r>
+        <w:t xml:space="preserve">resource</w:t>
+      </w:r>
+      <w:r>
+        <w:t xml:space="preserve">”</w:t>
+      </w:r>
+      <w:r>
+        <w:t xml:space="preserve">; conceptually this may be interpreted as a financial budget, time, materials, or a combination thereof.</w:t>
+      </w:r>
+      <w:r>
+        <w:t xml:space="preserve"> </w:t>
+      </w:r>
       <w:r>
         <w:t xml:space="preserve">Farmers may allocate their budget to taking one of several potential actions (here: hunting animals, scaring animals off their land, or tending crops - they may only take these actions on their own land).</w:t>
       </w:r>
@@ -1875,7 +1930,7 @@
       <w:r>
         <w:drawing>
           <wp:inline>
-            <wp:extent cx="5715000" cy="2098622"/>
+            <wp:extent cx="5715000" cy="2083593"/>
             <wp:effectExtent b="0" l="0" r="0" t="0"/>
             <wp:docPr descr="Figure 1. The basic structure of (a) the GMSE modelling framework and its default order of operations with the genetic algorithm (GA) modelling the decision-making process of both users and manager, and (b) the adaptation of the GMSE framework to accomodate the model-game approach presented here. The grey boxes represent the various GMSE submodels, with the arrows representing the process links between them. The yellow boxes and circles are the adapted components in the model-game adaptation, with player interaction replacing the manager model in GMSE, and the underlying GA for the manager - the GA is still used to make user decisions. Grey circles indicate the order of operations in each." title="" id="1" name="Picture"/>
             <a:graphic>
@@ -1896,7 +1951,7 @@
                   <pic:spPr bwMode="auto">
                     <a:xfrm>
                       <a:off x="0" y="0"/>
-                      <a:ext cx="5715000" cy="2098622"/>
+                      <a:ext cx="5715000" cy="2083593"/>
                     </a:xfrm>
                     <a:prstGeom prst="rect">
                       <a:avLst/>
@@ -1934,19 +1989,73 @@
         <w:t xml:space="preserve"> </w:t>
       </w:r>
       <w:r>
-        <w:t xml:space="preserve">The manager does so by controlling the cost for farmer actions in the following time step: e.g. a higher cost for hunting is likely to decrease the number of animals hunted, limiting negative effects on the population and thus making population increases more likely; decreasing scaring cost may increase the number of farmers choosing scaring.</w:t>
-      </w:r>
-      <w:r>
-        <w:t xml:space="preserve"> </w:t>
-      </w:r>
-      <w:r>
-        <w:t xml:space="preserve">Farmers aim to maximise agricultural yield from their land; yield equals 1 per cell owned per time step, but yield is decreased by the presence of animals on a cell (e.g. through grazing) and may be increased by tending crops (one of the possible three actions).</w:t>
-      </w:r>
-      <w:r>
-        <w:t xml:space="preserve"> </w:t>
-      </w:r>
-      <w:r>
-        <w:t xml:space="preserve">Through this, farmers have an incentive to control the number of animals of their land, either through allocating budget to hunting or through scaring.</w:t>
+        <w:t xml:space="preserve">The manager does so by controlling the cost for farmer actions in the following time step.</w:t>
+      </w:r>
+      <w:r>
+        <w:t xml:space="preserve"> </w:t>
+      </w:r>
+      <w:r>
+        <w:t xml:space="preserve">For example, a higher cost for hunting will decrease the number of animals hunted by farmers leading to population growth, and a lower cost for scaring will increase the number of farmers choosing scaring as an action.</w:t>
+      </w:r>
+    </w:p>
+    <w:p>
+      <w:pPr>
+        <w:pStyle w:val="TextBody"/>
+      </w:pPr>
+      <w:r>
+        <w:t xml:space="preserve">Farmers aim to maximise agricultural yield from their land.</w:t>
+      </w:r>
+      <w:r>
+        <w:t xml:space="preserve"> </w:t>
+      </w:r>
+      <w:r>
+        <w:t xml:space="preserve">By default, yield equals 1 per landscape cell owned per time step, but this may be decreased by the presence of animals in a cell, e.g. through grazing, and increased through tending crops (the rates of increase/decrease through grazing and tending crops are controllable in GMSE, see</w:t>
+      </w:r>
+      <w:r>
+        <w:t xml:space="preserve"> </w:t>
+      </w:r>
+      <w:hyperlink w:anchor="ref-duthie2018">
+        <w:r>
+          <w:rPr>
+            <w:rStyle w:val="InternetLink"/>
+          </w:rPr>
+          <w:t xml:space="preserve">Duthie et al.</w:t>
+        </w:r>
+      </w:hyperlink>
+      <w:r>
+        <w:t xml:space="preserve"> </w:t>
+      </w:r>
+      <w:r>
+        <w:t xml:space="preserve">(</w:t>
+      </w:r>
+      <w:hyperlink w:anchor="ref-duthie2018">
+        <w:r>
+          <w:rPr>
+            <w:rStyle w:val="InternetLink"/>
+          </w:rPr>
+          <w:t xml:space="preserve">2018</w:t>
+        </w:r>
+      </w:hyperlink>
+      <w:r>
+        <w:t xml:space="preserve">)</w:t>
+      </w:r>
+      <w:r>
+        <w:t xml:space="preserve"> </w:t>
+      </w:r>
+      <w:r>
+        <w:t xml:space="preserve">for further detail, but kept as constant rates in the current A&amp;F implementation).</w:t>
+      </w:r>
+      <w:r>
+        <w:t xml:space="preserve"> </w:t>
+      </w:r>
+      <w:r>
+        <w:t xml:space="preserve">Thus, although their objective does not directly relate to the animals, farmers have an incentive to control the number of animals on their land to minimise potential negative effects on their yield.</w:t>
+      </w:r>
+      <w:r>
+        <w:t xml:space="preserve"> </w:t>
+      </w:r>
+      <w:r>
+        <w:t xml:space="preserve">They can do this by allocating budget to hunting or scaring animals.</w:t>
       </w:r>
       <w:r>
         <w:t xml:space="preserve"> </w:t>
@@ -1958,6 +2067,12 @@
         <w:t xml:space="preserve"> </w:t>
       </w:r>
       <w:r>
+        <w:t xml:space="preserve">The relative expected efficacy of the three possible actions (hunting, scaring or tending crops) depends on the number of animals on their land, and the cost of hunting and scaring set by the manager.</w:t>
+      </w:r>
+      <w:r>
+        <w:t xml:space="preserve"> </w:t>
+      </w:r>
+      <w:r>
         <w:t xml:space="preserve">Farmers can only take actions on land that they own.</w:t>
       </w:r>
     </w:p>
@@ -2075,33 +2190,83 @@
         <w:t xml:space="preserve"> </w:t>
       </w:r>
       <w:r>
-        <w:t xml:space="preserve">This is unlikely to be reflective of real conservation scenarios, where it is common for conservation managers to at least recognise other aims, if not take these explicitly into account when setting policy, and other stakeholders in the system (e.g. farmers) commonly having some interest in conservation objectives (</w:t>
-      </w:r>
-      <w:r>
-        <w:rPr>
-          <w:bCs/>
-          <w:b/>
-        </w:rPr>
-        <w:t xml:space="preserve">REF?</w:t>
-      </w:r>
-      <w:r>
-        <w:t xml:space="preserve">).</w:t>
-      </w:r>
-      <w:r>
-        <w:t xml:space="preserve"> </w:t>
-      </w:r>
-      <w:r>
-        <w:t xml:space="preserve">Human decision-making in such scenarios is inevitably about balancing these different objectives, but parameterising algorithms that mimic such processes without reference to long-term data is very challenging (</w:t>
-      </w:r>
-      <w:r>
-        <w:rPr>
-          <w:bCs/>
-          <w:b/>
-        </w:rPr>
-        <w:t xml:space="preserve">REF?</w:t>
-      </w:r>
-      <w:r>
-        <w:t xml:space="preserve">).</w:t>
+        <w:t xml:space="preserve">This is unlikely to be reflective of real conservation scenarios, where it is common for conservation managers to at least recognise other aims, if not take these explicitly into account when setting policy, and other stakeholders in the system (e.g. farmers) commonly having some interest in conservation objectives</w:t>
+      </w:r>
+      <w:r>
+        <w:t xml:space="preserve"> </w:t>
+      </w:r>
+      <w:r>
+        <w:t xml:space="preserve">(</w:t>
+      </w:r>
+      <w:hyperlink w:anchor="ref-redpath2017">
+        <w:r>
+          <w:rPr>
+            <w:rStyle w:val="InternetLink"/>
+          </w:rPr>
+          <w:t xml:space="preserve">Redpath et al. 2017</w:t>
+        </w:r>
+      </w:hyperlink>
+      <w:r>
+        <w:t xml:space="preserve">;</w:t>
+      </w:r>
+      <w:r>
+        <w:t xml:space="preserve"> </w:t>
+      </w:r>
+      <w:hyperlink w:anchor="ref-bunnefeld">
+        <w:r>
+          <w:rPr>
+            <w:rStyle w:val="InternetLink"/>
+            <w:bCs/>
+            <w:b/>
+          </w:rPr>
+          <w:t xml:space="preserve">bunnefeld?</w:t>
+        </w:r>
+      </w:hyperlink>
+      <w:r>
+        <w:t xml:space="preserve">)</w:t>
+      </w:r>
+      <w:r>
+        <w:t xml:space="preserve">.</w:t>
+      </w:r>
+      <w:r>
+        <w:t xml:space="preserve"> </w:t>
+      </w:r>
+      <w:r>
+        <w:t xml:space="preserve">Human decision-making in such scenarios is inevitably about balancing these different objectives, but parameterising algorithms that mimic such processes without reference to long-term data is very challenging</w:t>
+      </w:r>
+      <w:r>
+        <w:t xml:space="preserve"> </w:t>
+      </w:r>
+      <w:r>
+        <w:t xml:space="preserve">(</w:t>
+      </w:r>
+      <w:hyperlink w:anchor="ref-constantino2021">
+        <w:r>
+          <w:rPr>
+            <w:rStyle w:val="InternetLink"/>
+          </w:rPr>
+          <w:t xml:space="preserve">Constantino et al. 2021</w:t>
+        </w:r>
+      </w:hyperlink>
+      <w:r>
+        <w:t xml:space="preserve">;</w:t>
+      </w:r>
+      <w:r>
+        <w:t xml:space="preserve"> </w:t>
+      </w:r>
+      <w:hyperlink w:anchor="ref-dobson2019">
+        <w:r>
+          <w:rPr>
+            <w:rStyle w:val="InternetLink"/>
+          </w:rPr>
+          <w:t xml:space="preserve">Dobson et al. 2019</w:t>
+        </w:r>
+      </w:hyperlink>
+      <w:r>
+        <w:t xml:space="preserve">)</w:t>
+      </w:r>
+      <w:r>
+        <w:t xml:space="preserve">.</w:t>
       </w:r>
       <w:r>
         <w:t xml:space="preserve"> </w:t>
@@ -2197,7 +2362,43 @@
         <w:pStyle w:val="TextBody"/>
       </w:pPr>
       <w:r>
-        <w:t xml:space="preserve">The current GMSE parameter values used by A&amp;F simulates a landscape of 100x100 cells, divided into farms owned by 4-12 farmers (the precise number and land distribution is randomly varied per session, see 4.2 below).</w:t>
+        <w:t xml:space="preserve">The current GMSE parameter values used by A&amp;F largely reflect default parameter values in GMSE.</w:t>
+      </w:r>
+      <w:r>
+        <w:t xml:space="preserve"> </w:t>
+      </w:r>
+      <w:r>
+        <w:t xml:space="preserve">This is a purely pragmatic choice: because we are not modelling a specific system here, and aim only to illustrate the use of the A&amp;F platform in general terms, the specific parameter values given below and in</w:t>
+      </w:r>
+      <w:r>
+        <w:t xml:space="preserve"> </w:t>
+      </w:r>
+      <w:r>
+        <w:rPr>
+          <w:bCs/>
+          <w:b/>
+        </w:rPr>
+        <w:t xml:space="preserve">Table XXX</w:t>
+      </w:r>
+      <w:r>
+        <w:t xml:space="preserve"> </w:t>
+      </w:r>
+      <w:r>
+        <w:t xml:space="preserve">should simply be interpreted as examples.</w:t>
+      </w:r>
+      <w:r>
+        <w:t xml:space="preserve"> </w:t>
+      </w:r>
+      <w:r>
+        <w:t xml:space="preserve">It is important to stress that all these parameters are expected to be modified as appropriate for specific GMSE and A&amp;F applications.</w:t>
+      </w:r>
+    </w:p>
+    <w:p>
+      <w:pPr>
+        <w:pStyle w:val="TextBody"/>
+      </w:pPr>
+      <w:r>
+        <w:t xml:space="preserve">The example parameterisation used here simulates a landscape of 100x100 cells, divided into farms owned by 4-12 farmers (the precise number and land distribution is randomly varied per session, see 4.2 below).</w:t>
       </w:r>
       <w:r>
         <w:t xml:space="preserve"> </w:t>
@@ -2610,13 +2811,7 @@
         <w:pStyle w:val="TextBody"/>
       </w:pPr>
       <w:r>
-        <w:t xml:space="preserve">On starting a new game session the player is presented with a series of introductory screens explaining the background, flow and objective of the game</w:t>
-      </w:r>
-      <w:r>
-        <w:t xml:space="preserve"> </w:t>
-      </w:r>
-      <w:r>
-        <w:t xml:space="preserve">, after which they are asked to enter a player name, which is stored and used to show player scores as the end of a session, compared to previous sessions by other players.</w:t>
+        <w:t xml:space="preserve">On starting a new game session the player is presented with a series of introductory screens explaining the background, flow and objective of the game, after which they are asked to enter a player name, which is stored and used to show player scores as the end of a session, compared to previous sessions by other players.</w:t>
       </w:r>
     </w:p>
     <w:p>
@@ -3038,7 +3233,7 @@
     <w:bookmarkEnd w:id="39"/>
     <w:bookmarkEnd w:id="40"/>
     <w:bookmarkEnd w:id="41"/>
-    <w:bookmarkStart w:id="51" w:name="example-application"/>
+    <w:bookmarkStart w:id="52" w:name="example-application"/>
     <w:p>
       <w:pPr>
         <w:pStyle w:val="Heading1"/>
@@ -3186,7 +3381,7 @@
       </w:r>
     </w:p>
     <w:bookmarkEnd w:id="42"/>
-    <w:bookmarkStart w:id="45" w:name="example-scenario-method"/>
+    <w:bookmarkStart w:id="46" w:name="example-scenario-method"/>
     <w:p>
       <w:pPr>
         <w:pStyle w:val="Heading2"/>
@@ -3195,7 +3390,7 @@
         <w:t xml:space="preserve">Example scenario &amp; method</w:t>
       </w:r>
     </w:p>
-    <w:bookmarkStart w:id="43" w:name="rationale-methods"/>
+    <w:bookmarkStart w:id="44" w:name="rationale-methods"/>
     <w:p>
       <w:pPr>
         <w:pStyle w:val="Heading3"/>
@@ -3209,13 +3404,45 @@
         <w:pStyle w:val="FirstParagraph"/>
       </w:pPr>
       <w:r>
-        <w:t xml:space="preserve">Here we illustrate one aspect of this potential by collecting decision-making data from a small sample of test players during a short period.</w:t>
-      </w:r>
-      <w:r>
-        <w:t xml:space="preserve"> </w:t>
-      </w:r>
-      <w:r>
-        <w:t xml:space="preserve">We chose to focus on a scenario that systematically varies two parameters, farmer land ownership distribution</w:t>
+        <w:t xml:space="preserve">Here we illustrate one aspect of this potential by collecting decision-making data from a sample of test players.</w:t>
+      </w:r>
+      <w:r>
+        <w:t xml:space="preserve"> </w:t>
+      </w:r>
+      <w:r>
+        <w:t xml:space="preserve">The main aim was to (1) obtain feedback on the model-game set up, and (2) collect example data to illustrate the potential of the approach, with specific emphasis on how communication of it may be improved in the future.</w:t>
+      </w:r>
+      <w:r>
+        <w:t xml:space="preserve"> </w:t>
+      </w:r>
+      <w:r>
+        <w:t xml:space="preserve">We circulated a link to the game with scenarios configured as detailed below to a sample of 45 contacts working in conservation science and practical conservation and management, covering a range of academic institutions, research institutes, NGOs and government.</w:t>
+      </w:r>
+      <w:r>
+        <w:t xml:space="preserve"> </w:t>
+      </w:r>
+      <w:r>
+        <w:t xml:space="preserve">Contacts were also asked to share the link with any potentially interested contacts.</w:t>
+      </w:r>
+      <w:r>
+        <w:t xml:space="preserve"> </w:t>
+      </w:r>
+      <w:r>
+        <w:t xml:space="preserve">An accompanying covering letter explained this aim, the background to the work, and a request to respond with any feedback.</w:t>
+      </w:r>
+      <w:r>
+        <w:t xml:space="preserve"> </w:t>
+      </w:r>
+      <w:r>
+        <w:t xml:space="preserve">It should be stressed that the data collected here should not be interpreted as comprehensive research on a specific question, and is intended as illustrative of the approach only.</w:t>
+      </w:r>
+    </w:p>
+    <w:p>
+      <w:pPr>
+        <w:pStyle w:val="TextBody"/>
+      </w:pPr>
+      <w:r>
+        <w:t xml:space="preserve">For this proof of concept, we chose to focus on a scenario that systematically varies two parameters, farmer land ownership distribution</w:t>
       </w:r>
       <w:r>
         <w:t xml:space="preserve"> </w:t>
@@ -3309,20 +3536,7 @@
         </m:sSub>
       </m:oMath>
       <w:r>
-        <w:t xml:space="preserve">, representing low, moderate and high variability in land ownership (resulting landscape patterns illustrated in</w:t>
-      </w:r>
-      <w:r>
-        <w:t xml:space="preserve"> </w:t>
-      </w:r>
-      <w:r>
-        <w:rPr>
-          <w:bCs/>
-          <w:b/>
-        </w:rPr>
-        <w:t xml:space="preserve">Fig X</w:t>
-      </w:r>
-      <w:r>
-        <w:t xml:space="preserve">) and one of nine possible values of</w:t>
+        <w:t xml:space="preserve">, representing low, moderate and high variability in land ownership (resulting landscape patterns illustrated in Figure 3) and one of nine possible values of</w:t>
       </w:r>
       <w:r>
         <w:t xml:space="preserve"> </w:t>
@@ -3397,92 +3611,225 @@
     </w:p>
     <w:p>
       <w:pPr>
+        <w:pStyle w:val="SourceCode"/>
+      </w:pPr>
+      <w:r>
+        <w:rPr>
+          <w:rStyle w:val="VerbatimChar"/>
+        </w:rPr>
+        <w:t xml:space="preserve">## [1] "Initialising simulations ... "</w:t>
+      </w:r>
+    </w:p>
+    <w:p>
+      <w:pPr>
+        <w:pStyle w:val="SourceCode"/>
+      </w:pPr>
+      <w:r>
+        <w:rPr>
+          <w:rStyle w:val="VerbatimChar"/>
+        </w:rPr>
+        <w:t xml:space="preserve">## [1] "Initialising simulations ... "</w:t>
+      </w:r>
+    </w:p>
+    <w:p>
+      <w:pPr>
+        <w:pStyle w:val="SourceCode"/>
+      </w:pPr>
+      <w:r>
+        <w:rPr>
+          <w:rStyle w:val="VerbatimChar"/>
+        </w:rPr>
+        <w:t xml:space="preserve">## [1] "Initialising simulations ... "</w:t>
+      </w:r>
+    </w:p>
+    <w:p>
+      <w:pPr>
+        <w:pStyle w:val="CaptionedFigure"/>
+      </w:pPr>
+      <w:r>
+        <w:drawing>
+          <wp:inline>
+            <wp:extent cx="5943600" cy="2377440"/>
+            <wp:effectExtent b="0" l="0" r="0" t="0"/>
+            <wp:docPr descr="Figure 3. Examples of landscape ownership distributions, (a) low variability, o_v = 0 (equal distribution), (b) medium variability, o_v = 0.25, and (c) high variability, o_v = 0.5, here shown for 6 farmer-landowners." title="" id="1" name="Picture"/>
+            <a:graphic>
+              <a:graphicData uri="http://schemas.openxmlformats.org/drawingml/2006/picture">
+                <pic:pic>
+                  <pic:nvPicPr>
+                    <pic:cNvPr descr="main_ms_files/figure-docx/unnamed-chunk-3-1.png" id="0" name="Picture"/>
+                    <pic:cNvPicPr>
+                      <a:picLocks noChangeArrowheads="1" noChangeAspect="1"/>
+                    </pic:cNvPicPr>
+                  </pic:nvPicPr>
+                  <pic:blipFill>
+                    <a:blip r:embed="rId43"/>
+                    <a:stretch>
+                      <a:fillRect/>
+                    </a:stretch>
+                  </pic:blipFill>
+                  <pic:spPr bwMode="auto">
+                    <a:xfrm>
+                      <a:off x="0" y="0"/>
+                      <a:ext cx="5943600" cy="2377440"/>
+                    </a:xfrm>
+                    <a:prstGeom prst="rect">
+                      <a:avLst/>
+                    </a:prstGeom>
+                    <a:noFill/>
+                    <a:ln w="9525">
+                      <a:noFill/>
+                      <a:headEnd/>
+                      <a:tailEnd/>
+                    </a:ln>
+                  </pic:spPr>
+                </pic:pic>
+              </a:graphicData>
+            </a:graphic>
+          </wp:inline>
+        </w:drawing>
+      </w:r>
+    </w:p>
+    <w:p>
+      <w:pPr>
+        <w:pStyle w:val="ImageCaption"/>
+      </w:pPr>
+      <w:r>
+        <w:t xml:space="preserve">Figure 3. Examples of landscape ownership distributions, (a) low variability,</w:t>
+      </w:r>
+      <w:r>
+        <w:t xml:space="preserve"> </w:t>
+      </w:r>
+      <m:oMath>
+        <m:sSub>
+          <m:e>
+            <m:r>
+              <m:t>o</m:t>
+            </m:r>
+          </m:e>
+          <m:sub>
+            <m:r>
+              <m:t>v</m:t>
+            </m:r>
+          </m:sub>
+        </m:sSub>
+      </m:oMath>
+      <w:r>
+        <w:t xml:space="preserve"> </w:t>
+      </w:r>
+      <w:r>
+        <w:t xml:space="preserve">= 0 (equal distribution), (b) medium variability,</w:t>
+      </w:r>
+      <w:r>
+        <w:t xml:space="preserve"> </w:t>
+      </w:r>
+      <m:oMath>
+        <m:sSub>
+          <m:e>
+            <m:r>
+              <m:t>o</m:t>
+            </m:r>
+          </m:e>
+          <m:sub>
+            <m:r>
+              <m:t>v</m:t>
+            </m:r>
+          </m:sub>
+        </m:sSub>
+      </m:oMath>
+      <w:r>
+        <w:t xml:space="preserve"> </w:t>
+      </w:r>
+      <w:r>
+        <w:t xml:space="preserve">= 0.25, and (c) high variability,</w:t>
+      </w:r>
+      <w:r>
+        <w:t xml:space="preserve"> </w:t>
+      </w:r>
+      <m:oMath>
+        <m:sSub>
+          <m:e>
+            <m:r>
+              <m:t>o</m:t>
+            </m:r>
+          </m:e>
+          <m:sub>
+            <m:r>
+              <m:t>v</m:t>
+            </m:r>
+          </m:sub>
+        </m:sSub>
+      </m:oMath>
+      <w:r>
+        <w:t xml:space="preserve"> </w:t>
+      </w:r>
+      <w:r>
+        <w:t xml:space="preserve">= 0.5, here shown for 6 farmer-landowners.</w:t>
+      </w:r>
+    </w:p>
+    <w:bookmarkEnd w:id="44"/>
+    <w:bookmarkStart w:id="45" w:name="ethics"/>
+    <w:p>
+      <w:pPr>
+        <w:pStyle w:val="Heading3"/>
+      </w:pPr>
+      <w:r>
+        <w:t xml:space="preserve">Ethics</w:t>
+      </w:r>
+    </w:p>
+    <w:p>
+      <w:pPr>
+        <w:pStyle w:val="FirstParagraph"/>
+      </w:pPr>
+      <w:r>
+        <w:t xml:space="preserve">The work described here was approved by the University of Stirling’s General University Ethics Panel (GUEP), project no. 2519.</w:t>
+      </w:r>
+      <w:r>
+        <w:t xml:space="preserve"> </w:t>
+      </w:r>
+      <w:r>
+        <w:t xml:space="preserve">While the game link is publicly accessible, it was not publicised beyond the direct contacts described above.</w:t>
+      </w:r>
+      <w:r>
+        <w:t xml:space="preserve"> </w:t>
+      </w:r>
+      <w:r>
+        <w:t xml:space="preserve">On accessing the link, players are presented with a series of introductory screens explaining the background and purpose of the game, followed by a digital consent form, which has to be agreed to by ticking a confirmation tick box, before a new session can be started.</w:t>
+      </w:r>
+      <w:r>
+        <w:t xml:space="preserve"> </w:t>
+      </w:r>
+      <w:r>
+        <w:t xml:space="preserve">No personally identifiable data are collected or stored, other than a player nickname - the latter is only requested so that scores can be shown in context and compared to other players; however this can be left as a default placeholder, and players explicitly told that this is not expected to be their real name.</w:t>
+      </w:r>
+      <w:r>
+        <w:t xml:space="preserve"> </w:t>
+      </w:r>
+      <w:r>
+        <w:t xml:space="preserve">Player nicknames are replaced by random identifiers prior to further data processing.</w:t>
+      </w:r>
+    </w:p>
+    <w:bookmarkEnd w:id="45"/>
+    <w:bookmarkEnd w:id="46"/>
+    <w:bookmarkStart w:id="51" w:name="illustrative-results"/>
+    <w:p>
+      <w:pPr>
+        <w:pStyle w:val="Heading2"/>
+      </w:pPr>
+      <w:r>
+        <w:t xml:space="preserve">Illustrative results</w:t>
+      </w:r>
+    </w:p>
+    <w:p>
+      <w:pPr>
+        <w:pStyle w:val="FirstParagraph"/>
+      </w:pPr>
+      <w:r>
+        <w:t xml:space="preserve">Note that the results presented here are intended as illustrative of the model-game approach only, and should be interpreted as such.</w:t>
+      </w:r>
+    </w:p>
+    <w:p>
+      <w:pPr>
         <w:pStyle w:val="TextBody"/>
-      </w:pPr>
-      <w:r>
-        <w:t xml:space="preserve">We circulated a link to the game with scenarios configured as above to a sample of 45 contacts working in conservation science and practical conservation and management, covering a range of academic institutions, research institutes, NGO’s and government.</w:t>
-      </w:r>
-      <w:r>
-        <w:t xml:space="preserve"> </w:t>
-      </w:r>
-      <w:r>
-        <w:t xml:space="preserve">Contacts were also asked to share the link with any potentially interested contacts.</w:t>
-      </w:r>
-      <w:r>
-        <w:t xml:space="preserve"> </w:t>
-      </w:r>
-      <w:r>
-        <w:t xml:space="preserve">The main aim was to (1) obtain feedback on the model-game set up, and (2) collect example data to illustrate the potential of the approach, with specific emphasis on how communication of it may be improved in the future.</w:t>
-      </w:r>
-      <w:r>
-        <w:t xml:space="preserve"> </w:t>
-      </w:r>
-      <w:r>
-        <w:t xml:space="preserve">An accompanying covering letter explained this aim, the background to the work, and a request to respond with any feedback.</w:t>
-      </w:r>
-      <w:r>
-        <w:t xml:space="preserve"> </w:t>
-      </w:r>
-      <w:r>
-        <w:t xml:space="preserve">Note that the data collected here should not be interpreted as comprehensive research on a specific question, and is intended as illustrative only.</w:t>
-      </w:r>
-    </w:p>
-    <w:bookmarkEnd w:id="43"/>
-    <w:bookmarkStart w:id="44" w:name="ethics"/>
-    <w:p>
-      <w:pPr>
-        <w:pStyle w:val="Heading3"/>
-      </w:pPr>
-      <w:r>
-        <w:t xml:space="preserve">Ethics</w:t>
-      </w:r>
-    </w:p>
-    <w:p>
-      <w:pPr>
-        <w:pStyle w:val="FirstParagraph"/>
-      </w:pPr>
-      <w:r>
-        <w:t xml:space="preserve">The work described here was approved by the University of Stirling’s General University Ethics Panel (GUEP), project no. 2519.</w:t>
-      </w:r>
-      <w:r>
-        <w:t xml:space="preserve"> </w:t>
-      </w:r>
-      <w:r>
-        <w:t xml:space="preserve">While the game link is publicly accessible, it was not publicised beyond the direct contacts described above.</w:t>
-      </w:r>
-      <w:r>
-        <w:t xml:space="preserve"> </w:t>
-      </w:r>
-      <w:r>
-        <w:t xml:space="preserve">On accessing the link, players are presented with a series of introductory screens explaining the background and purpose of the game, followed by a digital consent form, which has to be agreed to by ticking a confirmation tick box, before a new session can be started.</w:t>
-      </w:r>
-      <w:r>
-        <w:t xml:space="preserve"> </w:t>
-      </w:r>
-      <w:r>
-        <w:t xml:space="preserve">No personally identifiable data are collected or stored, other than a player nickname - the latter is only requested so that scores can be shown in context and compared to other players; however this can be left as a default placeholder, and players explicitly told that this is not expected to be their real name.</w:t>
-      </w:r>
-      <w:r>
-        <w:t xml:space="preserve"> </w:t>
-      </w:r>
-      <w:r>
-        <w:t xml:space="preserve">Player nicknames are replaced by random identifiers prior to further data processing.</w:t>
-      </w:r>
-    </w:p>
-    <w:bookmarkEnd w:id="44"/>
-    <w:bookmarkEnd w:id="45"/>
-    <w:bookmarkStart w:id="50" w:name="illustrative-results"/>
-    <w:p>
-      <w:pPr>
-        <w:pStyle w:val="Heading2"/>
-      </w:pPr>
-      <w:r>
-        <w:t xml:space="preserve">Illustrative results</w:t>
-      </w:r>
-    </w:p>
-    <w:p>
-      <w:pPr>
-        <w:pStyle w:val="FirstParagraph"/>
       </w:pPr>
       <w:r>
         <w:t xml:space="preserve">Between 21 July 2021 and 19 August 2021, we collated data on 76 play sessions by 28 unique players</w:t>
@@ -3491,7 +3838,7 @@
         <w:rPr>
           <w:rStyle w:val="FootnoteReference"/>
         </w:rPr>
-        <w:footnoteReference w:id="46"/>
+        <w:footnoteReference w:id="47"/>
       </w:r>
       <w:r>
         <w:t xml:space="preserve">; this equated to a total of 1189 decisions (costs set).</w:t>
@@ -3500,7 +3847,7 @@
         <w:t xml:space="preserve"> </w:t>
       </w:r>
       <w:r>
-        <w:t xml:space="preserve">Sessions lasted 4.5 on average (median 1.6, range 0.2 - 179.4 minutes; the maximum duration recorded was an outlier likely caused by a game session not having been finished and the browser window left open).</w:t>
+        <w:t xml:space="preserve">Sessions lasted 4.5 minutes on average (median 1.6 minutes, range 0.2 - 179.4; the latter maximum duration recorded was an outlier, likely caused by a game session not having been finished and the browser window left open).</w:t>
       </w:r>
       <w:r>
         <w:t xml:space="preserve"> </w:t>
@@ -3641,13 +3988,13 @@
         </m:r>
       </m:oMath>
       <w:r>
-        <w:t xml:space="preserve">) levels (Figure 3a).</w:t>
-      </w:r>
-      <w:r>
-        <w:t xml:space="preserve"> </w:t>
-      </w:r>
-      <w:r>
-        <w:t xml:space="preserve">Differences in extinction probability with variability in farmer (stakeholder) number was less pronounced (Figure 3b).</w:t>
+        <w:t xml:space="preserve">) levels (Figure 4a).</w:t>
+      </w:r>
+      <w:r>
+        <w:t xml:space="preserve"> </w:t>
+      </w:r>
+      <w:r>
+        <w:t xml:space="preserve">Differences in extinction probability with variability in farmer (stakeholder) number was less pronounced (Figure 4b).</w:t>
       </w:r>
     </w:p>
     <w:p>
@@ -3661,13 +4008,13 @@
         <w:t xml:space="preserve"> </w:t>
       </w:r>
       <w:r>
-        <w:t xml:space="preserve">Figure 4 shows trajectories per level of landownership variability, with cases where the population reached extinction highlighted in red.</w:t>
-      </w:r>
-      <w:r>
-        <w:t xml:space="preserve"> </w:t>
-      </w:r>
-      <w:r>
-        <w:t xml:space="preserve">Both higher levels of variablility (</w:t>
+        <w:t xml:space="preserve">Figure 5 shows trajectories per level of landownership variability, with cases where the population reached extinction highlighted in red.</w:t>
+      </w:r>
+      <w:r>
+        <w:t xml:space="preserve"> </w:t>
+      </w:r>
+      <w:r>
+        <w:t xml:space="preserve">Both higher levels of variability (</w:t>
       </w:r>
       <m:oMath>
         <m:sSub>
@@ -3753,7 +4100,7 @@
         </m:r>
       </m:oMath>
       <w:r>
-        <w:t xml:space="preserve">) are summarised in Figure 5.</w:t>
+        <w:t xml:space="preserve">) are summarised in Figure 6.</w:t>
       </w:r>
       <w:r>
         <w:t xml:space="preserve"> </w:t>
@@ -3785,7 +4132,7 @@
         </m:r>
       </m:oMath>
       <w:r>
-        <w:t xml:space="preserve">), chosen costs for hunting licences appeared to be more stable (i.e. less variable), particularly toward the end of playing sessions (Figures 5c vs. 5a-b).</w:t>
+        <w:t xml:space="preserve">), chosen costs for hunting licences appeared to be more stable (i.e. less variable), particularly toward the end of playing sessions (Figures 6c vs. 6a-b).</w:t>
       </w:r>
       <w:r>
         <w:t xml:space="preserve"> </w:t>
@@ -3803,7 +4150,7 @@
         <w:t xml:space="preserve"> </w:t>
       </w:r>
       <w:r>
-        <w:t xml:space="preserve">By comparison, costs set for scaring licences appeared to more stable over time (Figures 5d-f).</w:t>
+        <w:t xml:space="preserve">By comparison, costs set for scaring licences appeared to more stable over time (Figures 6d-f).</w:t>
       </w:r>
     </w:p>
     <w:p>
@@ -3815,62 +4162,7 @@
           <wp:inline>
             <wp:extent cx="5943600" cy="2971800"/>
             <wp:effectExtent b="0" l="0" r="0" t="0"/>
-            <wp:docPr descr="Figure 3. Proportion of game sessions where animal population reached extinction, as a function of (a) land ownership variability and (b) the number of farmers (stakeholders) in the game session." title="" id="1" name="Picture"/>
-            <a:graphic>
-              <a:graphicData uri="http://schemas.openxmlformats.org/drawingml/2006/picture">
-                <pic:pic>
-                  <pic:nvPicPr>
-                    <pic:cNvPr descr="main_ms_files/figure-docx/unnamed-chunk-4-1.png" id="0" name="Picture"/>
-                    <pic:cNvPicPr>
-                      <a:picLocks noChangeArrowheads="1" noChangeAspect="1"/>
-                    </pic:cNvPicPr>
-                  </pic:nvPicPr>
-                  <pic:blipFill>
-                    <a:blip r:embed="rId47"/>
-                    <a:stretch>
-                      <a:fillRect/>
-                    </a:stretch>
-                  </pic:blipFill>
-                  <pic:spPr bwMode="auto">
-                    <a:xfrm>
-                      <a:off x="0" y="0"/>
-                      <a:ext cx="5943600" cy="2971800"/>
-                    </a:xfrm>
-                    <a:prstGeom prst="rect">
-                      <a:avLst/>
-                    </a:prstGeom>
-                    <a:noFill/>
-                    <a:ln w="9525">
-                      <a:noFill/>
-                      <a:headEnd/>
-                      <a:tailEnd/>
-                    </a:ln>
-                  </pic:spPr>
-                </pic:pic>
-              </a:graphicData>
-            </a:graphic>
-          </wp:inline>
-        </w:drawing>
-      </w:r>
-    </w:p>
-    <w:p>
-      <w:pPr>
-        <w:pStyle w:val="ImageCaption"/>
-      </w:pPr>
-      <w:r>
-        <w:t xml:space="preserve">Figure 3. Proportion of game sessions where animal population reached extinction, as a function of (a) land ownership variability and (b) the number of farmers (stakeholders) in the game session.</w:t>
-      </w:r>
-    </w:p>
-    <w:p>
-      <w:pPr>
-        <w:pStyle w:val="CaptionedFigure"/>
-      </w:pPr>
-      <w:r>
-        <w:drawing>
-          <wp:inline>
-            <wp:extent cx="5943600" cy="2971800"/>
-            <wp:effectExtent b="0" l="0" r="0" t="0"/>
-            <wp:docPr descr="Figure 4. Animal population trajectories per game session, split by levels of land ownership variability. Trajectories highlighted in red are sessions where the population reached extinction." title="" id="1" name="Picture"/>
+            <wp:docPr descr="Figure 4. Proportion of game sessions where animal population reached extinction, as a function of (a) land ownership variability and (b) the number of farmers (stakeholders) in the game session." title="" id="1" name="Picture"/>
             <a:graphic>
               <a:graphicData uri="http://schemas.openxmlformats.org/drawingml/2006/picture">
                 <pic:pic>
@@ -3913,7 +4205,7 @@
         <w:pStyle w:val="ImageCaption"/>
       </w:pPr>
       <w:r>
-        <w:t xml:space="preserve">Figure 4. Animal population trajectories per game session, split by levels of land ownership variability. Trajectories highlighted in red are sessions where the population reached extinction.</w:t>
+        <w:t xml:space="preserve">Figure 4. Proportion of game sessions where animal population reached extinction, as a function of (a) land ownership variability and (b) the number of farmers (stakeholders) in the game session.</w:t>
       </w:r>
     </w:p>
     <w:p>
@@ -3923,9 +4215,9 @@
       <w:r>
         <w:drawing>
           <wp:inline>
-            <wp:extent cx="5943600" cy="4160520"/>
+            <wp:extent cx="5943600" cy="2971800"/>
             <wp:effectExtent b="0" l="0" r="0" t="0"/>
-            <wp:docPr descr="Figure 5. Summary of player management actions (costs set for hunting- and scaring licences) over time, per ownership variability scenario. Solid black line is the mean cost per time step, with lighter and darker polygons representing the 25-75% and 2.5% and 97.5% quantiles of the cost distribution per time step." title="" id="1" name="Picture"/>
+            <wp:docPr descr="Figure 5. Animal population trajectories per game session, split by levels of land ownership variability. Trajectories highlighted in red are sessions where the population reached extinction." title="" id="1" name="Picture"/>
             <a:graphic>
               <a:graphicData uri="http://schemas.openxmlformats.org/drawingml/2006/picture">
                 <pic:pic>
@@ -3937,6 +4229,61 @@
                   </pic:nvPicPr>
                   <pic:blipFill>
                     <a:blip r:embed="rId49"/>
+                    <a:stretch>
+                      <a:fillRect/>
+                    </a:stretch>
+                  </pic:blipFill>
+                  <pic:spPr bwMode="auto">
+                    <a:xfrm>
+                      <a:off x="0" y="0"/>
+                      <a:ext cx="5943600" cy="2971800"/>
+                    </a:xfrm>
+                    <a:prstGeom prst="rect">
+                      <a:avLst/>
+                    </a:prstGeom>
+                    <a:noFill/>
+                    <a:ln w="9525">
+                      <a:noFill/>
+                      <a:headEnd/>
+                      <a:tailEnd/>
+                    </a:ln>
+                  </pic:spPr>
+                </pic:pic>
+              </a:graphicData>
+            </a:graphic>
+          </wp:inline>
+        </w:drawing>
+      </w:r>
+    </w:p>
+    <w:p>
+      <w:pPr>
+        <w:pStyle w:val="ImageCaption"/>
+      </w:pPr>
+      <w:r>
+        <w:t xml:space="preserve">Figure 5. Animal population trajectories per game session, split by levels of land ownership variability. Trajectories highlighted in red are sessions where the population reached extinction.</w:t>
+      </w:r>
+    </w:p>
+    <w:p>
+      <w:pPr>
+        <w:pStyle w:val="CaptionedFigure"/>
+      </w:pPr>
+      <w:r>
+        <w:drawing>
+          <wp:inline>
+            <wp:extent cx="5943600" cy="4160520"/>
+            <wp:effectExtent b="0" l="0" r="0" t="0"/>
+            <wp:docPr descr="Figure 6. Summary of player management actions (costs set for hunting- and scaring licences) over time, per ownership variability scenario. Solid black line is the mean cost per time step, with lighter and darker polygons representing the 25-75% and 2.5% and 97.5% quantiles of the cost distribution per time step." title="" id="1" name="Picture"/>
+            <a:graphic>
+              <a:graphicData uri="http://schemas.openxmlformats.org/drawingml/2006/picture">
+                <pic:pic>
+                  <pic:nvPicPr>
+                    <pic:cNvPr descr="main_ms_files/figure-docx/unnamed-chunk-7-1.png" id="0" name="Picture"/>
+                    <pic:cNvPicPr>
+                      <a:picLocks noChangeArrowheads="1" noChangeAspect="1"/>
+                    </pic:cNvPicPr>
+                  </pic:nvPicPr>
+                  <pic:blipFill>
+                    <a:blip r:embed="rId50"/>
                     <a:stretch>
                       <a:fillRect/>
                     </a:stretch>
@@ -3968,12 +4315,12 @@
         <w:pStyle w:val="ImageCaption"/>
       </w:pPr>
       <w:r>
-        <w:t xml:space="preserve">Figure 5. Summary of player management actions (costs set for hunting- and scaring licences) over time, per ownership variability scenario. Solid black line is the mean cost per time step, with lighter and darker polygons representing the 25-75% and 2.5% and 97.5% quantiles of the cost distribution per time step.</w:t>
-      </w:r>
-    </w:p>
-    <w:bookmarkEnd w:id="50"/>
+        <w:t xml:space="preserve">Figure 6. Summary of player management actions (costs set for hunting- and scaring licences) over time, per ownership variability scenario. Solid black line is the mean cost per time step, with lighter and darker polygons representing the 25-75% and 2.5% and 97.5% quantiles of the cost distribution per time step.</w:t>
+      </w:r>
+    </w:p>
     <w:bookmarkEnd w:id="51"/>
-    <w:bookmarkStart w:id="57" w:name="discussion"/>
+    <w:bookmarkEnd w:id="52"/>
+    <w:bookmarkStart w:id="58" w:name="discussion"/>
     <w:p>
       <w:pPr>
         <w:pStyle w:val="Heading1"/>
@@ -4021,10 +4368,10 @@
         <w:t xml:space="preserve"> </w:t>
       </w:r>
       <w:r>
-        <w:t xml:space="preserve">It is worth stressing that we are here specifically referrring to model-games as data-collection tools, as opposed to exclusively as communication- or educational tools.</w:t>
-      </w:r>
-    </w:p>
-    <w:bookmarkStart w:id="52" w:name="potential"/>
+        <w:t xml:space="preserve">It is worth stressing that we are here specifically referring to model-games as data-collection tools, as opposed to exclusively as communication- or educational tools.</w:t>
+      </w:r>
+    </w:p>
+    <w:bookmarkStart w:id="53" w:name="potential"/>
     <w:p>
       <w:pPr>
         <w:pStyle w:val="Heading2"/>
@@ -4118,7 +4465,41 @@
         <w:t xml:space="preserve"> </w:t>
       </w:r>
       <w:r>
-        <w:t xml:space="preserve">Given a large enough sample of play sessions with a range of parameter combinations and outcomes, it may be possible to train machine learning algorithms on data collected from this approach, to represent human decision-making under a wide range of conditions.</w:t>
+        <w:t xml:space="preserve">Given a large enough sample of play sessions with a range of parameter combinations and outcomes, it may be possible to train machine learning algorithms on data collected from this approach, to simulate human decision-making under a wide range of conditions</w:t>
+      </w:r>
+      <w:r>
+        <w:t xml:space="preserve"> </w:t>
+      </w:r>
+      <w:r>
+        <w:t xml:space="preserve">(</w:t>
+      </w:r>
+      <w:hyperlink w:anchor="ref-chabris2017">
+        <w:r>
+          <w:rPr>
+            <w:rStyle w:val="InternetLink"/>
+          </w:rPr>
+          <w:t xml:space="preserve">Chabris 2017</w:t>
+        </w:r>
+      </w:hyperlink>
+      <w:r>
+        <w:t xml:space="preserve">;</w:t>
+      </w:r>
+      <w:r>
+        <w:t xml:space="preserve"> </w:t>
+      </w:r>
+      <w:hyperlink w:anchor="ref-duthie2021">
+        <w:r>
+          <w:rPr>
+            <w:rStyle w:val="InternetLink"/>
+          </w:rPr>
+          <w:t xml:space="preserve">Duthie et al. 2021</w:t>
+        </w:r>
+      </w:hyperlink>
+      <w:r>
+        <w:t xml:space="preserve">)</w:t>
+      </w:r>
+      <w:r>
+        <w:t xml:space="preserve">.</w:t>
       </w:r>
       <w:r>
         <w:t xml:space="preserve"> </w:t>
@@ -4130,7 +4511,7 @@
         <w:t xml:space="preserve"> </w:t>
       </w:r>
       <w:r>
-        <w:t xml:space="preserve">Algorithms implemented in existing modelling approaches (without reference to empirical data) including GMSE, are very limited in how they can represent such</w:t>
+        <w:t xml:space="preserve">Algorithms implemented in existing modelling approaches (without reference to empirical data) including GMSE, are limited in how they can represent such</w:t>
       </w:r>
       <w:r>
         <w:t xml:space="preserve"> </w:t>
@@ -4148,11 +4529,48 @@
         <w:t xml:space="preserve"> </w:t>
       </w:r>
       <w:r>
-        <w:t xml:space="preserve">decision-making.</w:t>
-      </w:r>
-    </w:p>
-    <w:bookmarkEnd w:id="52"/>
-    <w:bookmarkStart w:id="55" w:name="some-limitations-and-potential-solutions"/>
+        <w:t xml:space="preserve">decision-making</w:t>
+      </w:r>
+      <w:r>
+        <w:t xml:space="preserve"> </w:t>
+      </w:r>
+      <w:r>
+        <w:t xml:space="preserve">(</w:t>
+      </w:r>
+      <w:hyperlink w:anchor="ref-constantino2021">
+        <w:r>
+          <w:rPr>
+            <w:rStyle w:val="InternetLink"/>
+          </w:rPr>
+          <w:t xml:space="preserve">Constantino et al. 2021</w:t>
+        </w:r>
+      </w:hyperlink>
+      <w:r>
+        <w:t xml:space="preserve">;</w:t>
+      </w:r>
+      <w:r>
+        <w:t xml:space="preserve"> </w:t>
+      </w:r>
+      <w:hyperlink w:anchor="ref-dobson2019">
+        <w:r>
+          <w:rPr>
+            <w:rStyle w:val="InternetLink"/>
+          </w:rPr>
+          <w:t xml:space="preserve">Dobson et al. 2019</w:t>
+        </w:r>
+      </w:hyperlink>
+      <w:r>
+        <w:t xml:space="preserve">)</w:t>
+      </w:r>
+      <w:r>
+        <w:t xml:space="preserve">.</w:t>
+      </w:r>
+      <w:r>
+        <w:t xml:space="preserve"> </w:t>
+      </w:r>
+    </w:p>
+    <w:bookmarkEnd w:id="53"/>
+    <w:bookmarkStart w:id="56" w:name="some-limitations-and-potential-solutions"/>
     <w:p>
       <w:pPr>
         <w:pStyle w:val="Heading2"/>
@@ -4161,7 +4579,7 @@
         <w:t xml:space="preserve">Some limitations and potential solutions</w:t>
       </w:r>
     </w:p>
-    <w:bookmarkStart w:id="53" w:name="the-game-is-unrealistic"/>
+    <w:bookmarkStart w:id="54" w:name="the-game-is-unrealistic"/>
     <w:p>
       <w:pPr>
         <w:pStyle w:val="Heading3"/>
@@ -4181,7 +4599,7 @@
         <w:pStyle w:val="FirstParagraph"/>
       </w:pPr>
       <w:r>
-        <w:t xml:space="preserve">There are clearly a number of limitations to the model-game approach, particularly in terms of directly using</w:t>
+        <w:t xml:space="preserve">There are a number of limitations to the model-game approach, particularly in terms of directly using</w:t>
       </w:r>
       <w:r>
         <w:t xml:space="preserve"> </w:t>
@@ -4223,17 +4641,13 @@
         <w:t xml:space="preserve"> </w:t>
       </w:r>
       <w:r>
-        <w:t xml:space="preserve">or crucially, lacking aspects or features or real life, or the player’s experience of the conservation problem (</w:t>
-      </w:r>
-      <w:r>
-        <w:rPr>
-          <w:bCs/>
-          <w:b/>
-        </w:rPr>
-        <w:t xml:space="preserve">INSERT QUOTES?</w:t>
-      </w:r>
-      <w:r>
-        <w:t xml:space="preserve">).</w:t>
+        <w:t xml:space="preserve">or crucially, lacking aspects or features or real life, or the player’s experience of the conservation problem</w:t>
+      </w:r>
+      <w:r>
+        <w:t xml:space="preserve"> </w:t>
+      </w:r>
+      <w:r>
+        <w:t xml:space="preserve">.</w:t>
       </w:r>
       <w:r>
         <w:t xml:space="preserve"> </w:t>
@@ -4273,13 +4687,13 @@
         <w:t xml:space="preserve">)</w:t>
       </w:r>
       <w:r>
-        <w:t xml:space="preserve">), and therefore any reparameterisation would be (at best) biased.</w:t>
-      </w:r>
-      <w:r>
-        <w:t xml:space="preserve"> </w:t>
-      </w:r>
-      <w:r>
-        <w:t xml:space="preserve">While a very important point, it is interesting to note that strictly speaking, this point relates to the</w:t>
+        <w:t xml:space="preserve">), and therefore any reparameterisation would be biased.</w:t>
+      </w:r>
+      <w:r>
+        <w:t xml:space="preserve"> </w:t>
+      </w:r>
+      <w:r>
+        <w:t xml:space="preserve">While a very important point, it is interesting to note that this point relates to the</w:t>
       </w:r>
       <w:r>
         <w:t xml:space="preserve"> </w:t>
@@ -4329,7 +4743,7 @@
         <w:t xml:space="preserve"> </w:t>
       </w:r>
       <w:r>
-        <w:t xml:space="preserve">or assumptions made are as true of any model as they are of the game representation of it, and indeed they are applicable to all models (</w:t>
+        <w:t xml:space="preserve">or assumptions made are as applicable to any model as they are to the game representation of it, and indeed they are applicable to all models (</w:t>
       </w:r>
       <w:r>
         <w:t xml:space="preserve">“</w:t>
@@ -4456,8 +4870,8 @@
         <w:t xml:space="preserve">) depends on careful application and recognition of this.</w:t>
       </w:r>
     </w:p>
-    <w:bookmarkEnd w:id="53"/>
-    <w:bookmarkStart w:id="54" w:name="humans-are-biased"/>
+    <w:bookmarkEnd w:id="54"/>
+    <w:bookmarkStart w:id="55" w:name="humans-are-biased"/>
     <w:p>
       <w:pPr>
         <w:pStyle w:val="Heading3"/>
@@ -4507,6 +4921,9 @@
         <w:t xml:space="preserve"> </w:t>
       </w:r>
       <w:r>
+        <w:t xml:space="preserve"> </w:t>
+      </w:r>
+      <w:r>
         <w:t xml:space="preserve">As a consequence, decision-making may not be representative of a wider population of potential players (e.g. more biased towards conservation rather than social objectives).</w:t>
       </w:r>
       <w:r>
@@ -4537,14 +4954,14 @@
         <w:t xml:space="preserve"> </w:t>
       </w:r>
       <w:r>
-        <w:t xml:space="preserve">play sessions (</w:t>
+        <w:t xml:space="preserve">play sessions (Jones et al. </w:t>
       </w:r>
       <w:r>
         <w:rPr>
-          <w:bCs/>
-          <w:b/>
+          <w:iCs/>
+          <w:i/>
         </w:rPr>
-        <w:t xml:space="preserve">REF Izzy’s game</w:t>
+        <w:t xml:space="preserve">in prep</w:t>
       </w:r>
       <w:r>
         <w:t xml:space="preserve">).</w:t>
@@ -4614,7 +5031,7 @@
         <w:t xml:space="preserve"> </w:t>
       </w:r>
       <w:r>
-        <w:t xml:space="preserve">First, in fully implementing this model-game approach, it will be vital to collect player data through pre- or post-game questionnaires, including on e.g. professional background, social- and ecological atttitudes</w:t>
+        <w:t xml:space="preserve">First, in fully implementing this model-game approach, it will be vital to collect player data through pre- or post-game questionnaires, including on e.g. professional background, social- and ecological attitudes</w:t>
       </w:r>
       <w:r>
         <w:t xml:space="preserve"> </w:t>
@@ -4651,6 +5068,9 @@
         <w:t xml:space="preserve">)</w:t>
       </w:r>
       <w:r>
+        <w:t xml:space="preserve"> </w:t>
+      </w:r>
+      <w:r>
         <w:t xml:space="preserve">, which can be used to control for any potential motivational biases in decision-making data.</w:t>
       </w:r>
       <w:r>
@@ -4663,14 +5083,23 @@
         <w:t xml:space="preserve"> </w:t>
       </w:r>
       <w:r>
-        <w:t xml:space="preserve">Second, it should be stressed that in setting up A&amp;F, we were careful not to steer players to play to maximise any specific objective (</w:t>
+        <w:t xml:space="preserve">Second, it should be stressed that in setting up A&amp;F, we were careful not to steer players to play to maximise any specific objective (See 3.2.3 above; the goal stated in the introductory screens is</w:t>
+      </w:r>
+      <w:r>
+        <w:t xml:space="preserve"> </w:t>
+      </w:r>
+      <w:r>
+        <w:t xml:space="preserve">“</w:t>
       </w:r>
       <w:r>
         <w:rPr>
-          <w:bCs/>
-          <w:b/>
+          <w:iCs/>
+          <w:i/>
         </w:rPr>
-        <w:t xml:space="preserve">INCLUDE PHRASE ON GAME GOAL IN INTRO SCREENS</w:t>
+        <w:t xml:space="preserve">your aim is to maintain the number of animals and overall agricultural yield of your choice</w:t>
+      </w:r>
+      <w:r>
+        <w:t xml:space="preserve">”</w:t>
       </w:r>
       <w:r>
         <w:t xml:space="preserve">).</w:t>
@@ -4679,18 +5108,41 @@
         <w:t xml:space="preserve"> </w:t>
       </w:r>
       <w:r>
-        <w:t xml:space="preserve">Careful framing of the game (either in open play or in more limited experimental settings) in terms of game objectives, and ensuring that this matches the objective of the particular application, is vital to avoid goal bias.</w:t>
-      </w:r>
-    </w:p>
-    <w:bookmarkEnd w:id="54"/>
+        <w:t xml:space="preserve">Careful framing of the game (either in open play or in more limited experimental settings) in terms of game objectives, and ensuring that this matches the objective of the particular application, is vital to avoid goal bias</w:t>
+      </w:r>
+      <w:r>
+        <w:t xml:space="preserve"> </w:t>
+      </w:r>
+      <w:r>
+        <w:t xml:space="preserve">(cf.</w:t>
+      </w:r>
+      <w:r>
+        <w:t xml:space="preserve"> </w:t>
+      </w:r>
+      <w:hyperlink w:anchor="ref-baynhamherd2020">
+        <w:r>
+          <w:rPr>
+            <w:rStyle w:val="InternetLink"/>
+          </w:rPr>
+          <w:t xml:space="preserve">Baynham-Herd et al. 2020</w:t>
+        </w:r>
+      </w:hyperlink>
+      <w:r>
+        <w:t xml:space="preserve">)</w:t>
+      </w:r>
+      <w:r>
+        <w:t xml:space="preserve">.</w:t>
+      </w:r>
+    </w:p>
     <w:bookmarkEnd w:id="55"/>
-    <w:bookmarkStart w:id="56" w:name="concluding-remarks"/>
+    <w:bookmarkEnd w:id="56"/>
+    <w:bookmarkStart w:id="57" w:name="conclusions-future-direction"/>
     <w:p>
       <w:pPr>
         <w:pStyle w:val="Heading2"/>
       </w:pPr>
       <w:r>
-        <w:t xml:space="preserve">Concluding remarks</w:t>
+        <w:t xml:space="preserve">Conclusions &amp; future direction</w:t>
       </w:r>
     </w:p>
     <w:p>
@@ -4698,7 +5150,7 @@
         <w:pStyle w:val="FirstParagraph"/>
       </w:pPr>
       <w:r>
-        <w:t xml:space="preserve">Provided that the limitations outlined above are taken into account, and the given application is carefully considered, we believe that the approach outlined here has great potential to advance both the understanding and capability of complex socio-ecological models for natural resource management.</w:t>
+        <w:t xml:space="preserve">Provided that the limitations outlined above are taken into account, and the application is carefully considered, we believe that the approach outlined here has great potential to advance both the understanding and capability of complex socio-ecological models for natural resource management.</w:t>
       </w:r>
       <w:r>
         <w:t xml:space="preserve"> </w:t>
@@ -4707,9 +5159,117 @@
         <w:t xml:space="preserve">As previous work has already shown, games and in particular videogames provide a great tool to increase public engagement with quantitative models, and we here highlight how this could be extended to provide effective, flexible and powerful tools for data collection.</w:t>
       </w:r>
     </w:p>
-    <w:bookmarkEnd w:id="56"/>
+    <w:p>
+      <w:pPr>
+        <w:pStyle w:val="TextBody"/>
+      </w:pPr>
+      <w:r>
+        <w:t xml:space="preserve">It is worth stressing that the specific parameterisation of the game presented here, as well as the data collected, is intended as illustrative only.</w:t>
+      </w:r>
+      <w:r>
+        <w:t xml:space="preserve"> </w:t>
+      </w:r>
+      <w:r>
+        <w:t xml:space="preserve">The current game could easily be expanded to give the player control over as much of the game</w:t>
+      </w:r>
+      <w:r>
+        <w:t xml:space="preserve"> </w:t>
+      </w:r>
+      <w:r>
+        <w:t xml:space="preserve">“</w:t>
+      </w:r>
+      <w:r>
+        <w:t xml:space="preserve">world</w:t>
+      </w:r>
+      <w:r>
+        <w:t xml:space="preserve">”</w:t>
+      </w:r>
+      <w:r>
+        <w:t xml:space="preserve"> </w:t>
+      </w:r>
+      <w:r>
+        <w:t xml:space="preserve">as is required for a given research question, and is supported by the underlying model.</w:t>
+      </w:r>
+      <w:r>
+        <w:t xml:space="preserve"> </w:t>
+      </w:r>
+      <w:r>
+        <w:t xml:space="preserve">More broadly, this proof of concept further supports the case for much wider model-game developments</w:t>
+      </w:r>
+      <w:r>
+        <w:t xml:space="preserve"> </w:t>
+      </w:r>
+      <w:r>
+        <w:t xml:space="preserve">(</w:t>
+      </w:r>
+      <w:hyperlink w:anchor="ref-duthie2021">
+        <w:r>
+          <w:rPr>
+            <w:rStyle w:val="InternetLink"/>
+          </w:rPr>
+          <w:t xml:space="preserve">Duthie et al. 2021</w:t>
+        </w:r>
+      </w:hyperlink>
+      <w:r>
+        <w:t xml:space="preserve">)</w:t>
+      </w:r>
+      <w:r>
+        <w:t xml:space="preserve">: within the broad theme of natural resource management, more sophisticated games might involve</w:t>
+      </w:r>
+      <w:r>
+        <w:t xml:space="preserve"> </w:t>
+      </w:r>
+      <w:r>
+        <w:t xml:space="preserve">“</w:t>
+      </w:r>
+      <w:r>
+        <w:t xml:space="preserve">open worlds</w:t>
+      </w:r>
+      <w:r>
+        <w:t xml:space="preserve">”</w:t>
+      </w:r>
+      <w:r>
+        <w:t xml:space="preserve"> </w:t>
+      </w:r>
+      <w:r>
+        <w:t xml:space="preserve">in which a plethora of decisions and strategies are available to players, in rich environments that may be affected by (and respond to) decisions in a variety of ways - including potentially other decision-makers in multiplayer settings.</w:t>
+      </w:r>
+      <w:r>
+        <w:t xml:space="preserve"> </w:t>
+      </w:r>
+      <w:r>
+        <w:t xml:space="preserve">Many hugely successful modern commercial videogames (e.g. Red Dead Redemption, MineCraft, Sim City) already provide such highly sophisticated environmental simulations, and the potential for sourcing data on human decision-making (and more broadly) from such virtual environments (or similar custom platforms) is huge.</w:t>
+      </w:r>
+      <w:r>
+        <w:t xml:space="preserve"> </w:t>
+      </w:r>
+      <w:r>
+        <w:t xml:space="preserve">Yet, in spite of recent developments</w:t>
+      </w:r>
+      <w:r>
+        <w:t xml:space="preserve"> </w:t>
+      </w:r>
+      <w:r>
+        <w:t xml:space="preserve">(</w:t>
+      </w:r>
+      <w:hyperlink w:anchor="ref-crowley2021">
+        <w:r>
+          <w:rPr>
+            <w:rStyle w:val="InternetLink"/>
+          </w:rPr>
+          <w:t xml:space="preserve">Crowley, Silk, and Crowley 2021</w:t>
+        </w:r>
+      </w:hyperlink>
+      <w:r>
+        <w:t xml:space="preserve">)</w:t>
+      </w:r>
+      <w:r>
+        <w:t xml:space="preserve">, this potential remains almost untapped in conservation science and natural resource management.</w:t>
+      </w:r>
+    </w:p>
     <w:bookmarkEnd w:id="57"/>
-    <w:bookmarkStart w:id="59" w:name="acknowledgements"/>
+    <w:bookmarkEnd w:id="58"/>
+    <w:bookmarkStart w:id="60" w:name="acknowledgements"/>
     <w:p>
       <w:pPr>
         <w:pStyle w:val="Heading1"/>
@@ -4729,21 +5289,21 @@
         <w:t xml:space="preserve"> </w:t>
       </w:r>
       <w:r>
-        <w:t xml:space="preserve">Special thanks to five of the trial players for providing specific feedback on which much of the Discussion for this paper was based, and which will form a starting point for future improvements of the model-game approach.</w:t>
-      </w:r>
-      <w:r>
-        <w:t xml:space="preserve"> </w:t>
-      </w:r>
-    </w:p>
-    <w:bookmarkStart w:id="58" w:name="section"/>
+        <w:t xml:space="preserve">Special thanks to seven of the trial players for providing specific feedback on which much of the Discussion for this paper was based, and which will form a starting point for future improvements of the model-game approach.</w:t>
+      </w:r>
+      <w:r>
+        <w:t xml:space="preserve"> </w:t>
+      </w:r>
+    </w:p>
+    <w:bookmarkStart w:id="59" w:name="section"/>
     <w:p>
       <w:pPr>
         <w:pStyle w:val="Heading2"/>
       </w:pPr>
     </w:p>
-    <w:bookmarkEnd w:id="58"/>
     <w:bookmarkEnd w:id="59"/>
-    <w:bookmarkStart w:id="147" w:name="references"/>
+    <w:bookmarkEnd w:id="60"/>
+    <w:bookmarkStart w:id="158" w:name="references"/>
     <w:p>
       <w:pPr>
         <w:pStyle w:val="Heading1"/>
@@ -4752,8 +5312,8 @@
         <w:t xml:space="preserve">References</w:t>
       </w:r>
     </w:p>
-    <w:bookmarkStart w:id="146" w:name="refs"/>
-    <w:bookmarkStart w:id="61" w:name="ref-addison2013"/>
+    <w:bookmarkStart w:id="157" w:name="refs"/>
+    <w:bookmarkStart w:id="62" w:name="ref-addison2013"/>
     <w:p>
       <w:pPr>
         <w:pStyle w:val="Bibliography"/>
@@ -4786,7 +5346,7 @@
       <w:r>
         <w:t xml:space="preserve"> </w:t>
       </w:r>
-      <w:hyperlink r:id="rId60">
+      <w:hyperlink r:id="rId61">
         <w:r>
           <w:rPr>
             <w:rStyle w:val="InternetLink"/>
@@ -4798,13 +5358,56 @@
         <w:t xml:space="preserve">.</w:t>
       </w:r>
     </w:p>
-    <w:bookmarkEnd w:id="61"/>
-    <w:bookmarkStart w:id="63" w:name="ref-box1979"/>
+    <w:bookmarkEnd w:id="62"/>
+    <w:bookmarkStart w:id="64" w:name="ref-baynhamherd2020"/>
     <w:p>
       <w:pPr>
         <w:pStyle w:val="Bibliography"/>
       </w:pPr>
       <w:r>
+        <w:t xml:space="preserve">Baynham-Herd, Zachary, Steve Redpath, Nils Bunnefeld, and Aidan Keane. 2020.</w:t>
+      </w:r>
+      <w:r>
+        <w:t xml:space="preserve"> </w:t>
+      </w:r>
+      <w:r>
+        <w:t xml:space="preserve">“Predicting Intervention Priorities for Wildlife Conflicts.”</w:t>
+      </w:r>
+      <w:r>
+        <w:t xml:space="preserve"> </w:t>
+      </w:r>
+      <w:r>
+        <w:rPr>
+          <w:iCs/>
+          <w:i/>
+        </w:rPr>
+        <w:t xml:space="preserve">Conservation Biology</w:t>
+      </w:r>
+      <w:r>
+        <w:t xml:space="preserve"> </w:t>
+      </w:r>
+      <w:r>
+        <w:t xml:space="preserve">34 (1): 232–43. https://doi.org/</w:t>
+      </w:r>
+      <w:hyperlink r:id="rId63">
+        <w:r>
+          <w:rPr>
+            <w:rStyle w:val="InternetLink"/>
+          </w:rPr>
+          <w:t xml:space="preserve">https://doi.org/10.1111/cobi.13372</w:t>
+        </w:r>
+      </w:hyperlink>
+      <w:r>
+        <w:t xml:space="preserve">.</w:t>
+      </w:r>
+    </w:p>
+    <w:bookmarkEnd w:id="64"/>
+    <w:bookmarkStart w:id="66" w:name="ref-box1979"/>
+    <w:p>
+      <w:pPr>
+        <w:pStyle w:val="Bibliography"/>
+      </w:pPr>
+      <w:r>
         <w:t xml:space="preserve">Box, G. E. P. 1979.</w:t>
       </w:r>
       <w:r>
@@ -4822,7 +5425,7 @@
       <w:r>
         <w:t xml:space="preserve"> </w:t>
       </w:r>
-      <w:hyperlink r:id="rId62">
+      <w:hyperlink r:id="rId65">
         <w:r>
           <w:rPr>
             <w:rStyle w:val="InternetLink"/>
@@ -4834,8 +5437,8 @@
         <w:t xml:space="preserve">.</w:t>
       </w:r>
     </w:p>
-    <w:bookmarkEnd w:id="63"/>
-    <w:bookmarkStart w:id="65" w:name="ref-bunnefeld2015"/>
+    <w:bookmarkEnd w:id="66"/>
+    <w:bookmarkStart w:id="68" w:name="ref-bunnefeld2015"/>
     <w:p>
       <w:pPr>
         <w:pStyle w:val="Bibliography"/>
@@ -4859,7 +5462,7 @@
       <w:r>
         <w:t xml:space="preserve"> </w:t>
       </w:r>
-      <w:hyperlink r:id="rId64">
+      <w:hyperlink r:id="rId67">
         <w:r>
           <w:rPr>
             <w:rStyle w:val="InternetLink"/>
@@ -4871,8 +5474,8 @@
         <w:t xml:space="preserve">.</w:t>
       </w:r>
     </w:p>
-    <w:bookmarkEnd w:id="65"/>
-    <w:bookmarkStart w:id="67" w:name="ref-ceballos2015"/>
+    <w:bookmarkEnd w:id="68"/>
+    <w:bookmarkStart w:id="70" w:name="ref-ceballos2015"/>
     <w:p>
       <w:pPr>
         <w:pStyle w:val="Bibliography"/>
@@ -4908,7 +5511,7 @@
       <w:r>
         <w:t xml:space="preserve"> </w:t>
       </w:r>
-      <w:hyperlink r:id="rId66">
+      <w:hyperlink r:id="rId69">
         <w:r>
           <w:rPr>
             <w:rStyle w:val="InternetLink"/>
@@ -4920,8 +5523,8 @@
         <w:t xml:space="preserve">.</w:t>
       </w:r>
     </w:p>
-    <w:bookmarkEnd w:id="67"/>
-    <w:bookmarkStart w:id="69" w:name="ref-ceballos2017"/>
+    <w:bookmarkEnd w:id="70"/>
+    <w:bookmarkStart w:id="72" w:name="ref-ceballos2017"/>
     <w:p>
       <w:pPr>
         <w:pStyle w:val="Bibliography"/>
@@ -4954,7 +5557,7 @@
       <w:r>
         <w:t xml:space="preserve"> </w:t>
       </w:r>
-      <w:hyperlink r:id="rId68">
+      <w:hyperlink r:id="rId71">
         <w:r>
           <w:rPr>
             <w:rStyle w:val="InternetLink"/>
@@ -4966,8 +5569,8 @@
         <w:t xml:space="preserve">.</w:t>
       </w:r>
     </w:p>
-    <w:bookmarkEnd w:id="69"/>
-    <w:bookmarkStart w:id="71" w:name="ref-chabris2017"/>
+    <w:bookmarkEnd w:id="72"/>
+    <w:bookmarkStart w:id="74" w:name="ref-chabris2017"/>
     <w:p>
       <w:pPr>
         <w:pStyle w:val="Bibliography"/>
@@ -5000,7 +5603,7 @@
       <w:r>
         <w:t xml:space="preserve"> </w:t>
       </w:r>
-      <w:hyperlink r:id="rId70">
+      <w:hyperlink r:id="rId73">
         <w:r>
           <w:rPr>
             <w:rStyle w:val="InternetLink"/>
@@ -5012,8 +5615,100 @@
         <w:t xml:space="preserve">.</w:t>
       </w:r>
     </w:p>
-    <w:bookmarkEnd w:id="71"/>
-    <w:bookmarkStart w:id="73" w:name="ref-cusack2020"/>
+    <w:bookmarkEnd w:id="74"/>
+    <w:bookmarkStart w:id="76" w:name="ref-constantino2021"/>
+    <w:p>
+      <w:pPr>
+        <w:pStyle w:val="Bibliography"/>
+      </w:pPr>
+      <w:r>
+        <w:t xml:space="preserve">Constantino, S. M., M. Schluter, E. U. Weber, and N. Wijermans. 2021.</w:t>
+      </w:r>
+      <w:r>
+        <w:t xml:space="preserve"> </w:t>
+      </w:r>
+      <w:r>
+        <w:t xml:space="preserve">“Cognition and Behavior in Context: A Framework and Theories to Explain Natural Resource Use Decisions in Social-Ecological Systems.”</w:t>
+      </w:r>
+      <w:r>
+        <w:t xml:space="preserve"> </w:t>
+      </w:r>
+      <w:r>
+        <w:rPr>
+          <w:iCs/>
+          <w:i/>
+        </w:rPr>
+        <w:t xml:space="preserve">Sustainability Science</w:t>
+      </w:r>
+      <w:r>
+        <w:t xml:space="preserve"> </w:t>
+      </w:r>
+      <w:r>
+        <w:t xml:space="preserve">16 (5): 1651–71.</w:t>
+      </w:r>
+      <w:r>
+        <w:t xml:space="preserve"> </w:t>
+      </w:r>
+      <w:hyperlink r:id="rId75">
+        <w:r>
+          <w:rPr>
+            <w:rStyle w:val="InternetLink"/>
+          </w:rPr>
+          <w:t xml:space="preserve">https://doi.org/10.1007/s11625-021-00989-w</w:t>
+        </w:r>
+      </w:hyperlink>
+      <w:r>
+        <w:t xml:space="preserve">.</w:t>
+      </w:r>
+    </w:p>
+    <w:bookmarkEnd w:id="76"/>
+    <w:bookmarkStart w:id="78" w:name="ref-crowley2021"/>
+    <w:p>
+      <w:pPr>
+        <w:pStyle w:val="Bibliography"/>
+      </w:pPr>
+      <w:r>
+        <w:t xml:space="preserve">Crowley, Edward J., Matthew J. Silk, and Sarah L. Crowley. 2021.</w:t>
+      </w:r>
+      <w:r>
+        <w:t xml:space="preserve"> </w:t>
+      </w:r>
+      <w:r>
+        <w:t xml:space="preserve">“The Educational Value of Virtual Ecologies in Red Dead Redemption 2.”</w:t>
+      </w:r>
+      <w:r>
+        <w:t xml:space="preserve"> </w:t>
+      </w:r>
+      <w:r>
+        <w:rPr>
+          <w:iCs/>
+          <w:i/>
+        </w:rPr>
+        <w:t xml:space="preserve">People and Nature</w:t>
+      </w:r>
+      <w:r>
+        <w:t xml:space="preserve"> </w:t>
+      </w:r>
+      <w:r>
+        <w:t xml:space="preserve">n/a (n/a).</w:t>
+      </w:r>
+      <w:r>
+        <w:t xml:space="preserve"> </w:t>
+      </w:r>
+      <w:hyperlink r:id="rId77">
+        <w:r>
+          <w:rPr>
+            <w:rStyle w:val="InternetLink"/>
+          </w:rPr>
+          <w:t xml:space="preserve">https://doi.org/10.1002/pan3.10242</w:t>
+        </w:r>
+      </w:hyperlink>
+      <w:r>
+        <w:t xml:space="preserve">.</w:t>
+      </w:r>
+    </w:p>
+    <w:bookmarkEnd w:id="78"/>
+    <w:bookmarkStart w:id="80" w:name="ref-cusack2020"/>
     <w:p>
       <w:pPr>
         <w:pStyle w:val="Bibliography"/>
@@ -5046,7 +5741,7 @@
       <w:r>
         <w:t xml:space="preserve"> </w:t>
       </w:r>
-      <w:hyperlink r:id="rId72">
+      <w:hyperlink r:id="rId79">
         <w:r>
           <w:rPr>
             <w:rStyle w:val="InternetLink"/>
@@ -5058,8 +5753,54 @@
         <w:t xml:space="preserve">.</w:t>
       </w:r>
     </w:p>
-    <w:bookmarkEnd w:id="73"/>
-    <w:bookmarkStart w:id="75" w:name="ref-duthie2018"/>
+    <w:bookmarkEnd w:id="80"/>
+    <w:bookmarkStart w:id="82" w:name="ref-dobson2019"/>
+    <w:p>
+      <w:pPr>
+        <w:pStyle w:val="Bibliography"/>
+      </w:pPr>
+      <w:r>
+        <w:t xml:space="preserve">Dobson, Andrew D. M., Emiel de Lange, Aidan Keane, Harriet Ibbett, and E. J. Milner-Gulland. 2019.</w:t>
+      </w:r>
+      <w:r>
+        <w:t xml:space="preserve"> </w:t>
+      </w:r>
+      <w:r>
+        <w:t xml:space="preserve">“Integrating Models of Human Behaviour Between the Individual and Population Levels to Inform Conservation Interventions.”</w:t>
+      </w:r>
+      <w:r>
+        <w:t xml:space="preserve"> </w:t>
+      </w:r>
+      <w:r>
+        <w:rPr>
+          <w:iCs/>
+          <w:i/>
+        </w:rPr>
+        <w:t xml:space="preserve">Philosophical Transactions of the Royal Society B: Biological Sciences</w:t>
+      </w:r>
+      <w:r>
+        <w:t xml:space="preserve"> </w:t>
+      </w:r>
+      <w:r>
+        <w:t xml:space="preserve">374 (1781): 20180053.</w:t>
+      </w:r>
+      <w:r>
+        <w:t xml:space="preserve"> </w:t>
+      </w:r>
+      <w:hyperlink r:id="rId81">
+        <w:r>
+          <w:rPr>
+            <w:rStyle w:val="InternetLink"/>
+          </w:rPr>
+          <w:t xml:space="preserve">https://doi.org/10.1098/rstb.2018.0053</w:t>
+        </w:r>
+      </w:hyperlink>
+      <w:r>
+        <w:t xml:space="preserve">.</w:t>
+      </w:r>
+    </w:p>
+    <w:bookmarkEnd w:id="82"/>
+    <w:bookmarkStart w:id="84" w:name="ref-duthie2018"/>
     <w:p>
       <w:pPr>
         <w:pStyle w:val="Bibliography"/>
@@ -5095,7 +5836,7 @@
       <w:r>
         <w:t xml:space="preserve"> </w:t>
       </w:r>
-      <w:hyperlink r:id="rId74">
+      <w:hyperlink r:id="rId83">
         <w:r>
           <w:rPr>
             <w:rStyle w:val="InternetLink"/>
@@ -5107,8 +5848,8 @@
         <w:t xml:space="preserve">.</w:t>
       </w:r>
     </w:p>
-    <w:bookmarkEnd w:id="75"/>
-    <w:bookmarkStart w:id="77" w:name="ref-duthie2021"/>
+    <w:bookmarkEnd w:id="84"/>
+    <w:bookmarkStart w:id="86" w:name="ref-duthie2021"/>
     <w:p>
       <w:pPr>
         <w:pStyle w:val="Bibliography"/>
@@ -5141,7 +5882,7 @@
       <w:r>
         <w:t xml:space="preserve"> </w:t>
       </w:r>
-      <w:hyperlink r:id="rId76">
+      <w:hyperlink r:id="rId85">
         <w:r>
           <w:rPr>
             <w:rStyle w:val="InternetLink"/>
@@ -5153,8 +5894,8 @@
         <w:t xml:space="preserve">.</w:t>
       </w:r>
     </w:p>
-    <w:bookmarkEnd w:id="77"/>
-    <w:bookmarkStart w:id="79" w:name="ref-fjaellingsdal2019"/>
+    <w:bookmarkEnd w:id="86"/>
+    <w:bookmarkStart w:id="88" w:name="ref-fjaellingsdal2019"/>
     <w:p>
       <w:pPr>
         <w:pStyle w:val="Bibliography"/>
@@ -5187,7 +5928,7 @@
       <w:r>
         <w:t xml:space="preserve"> </w:t>
       </w:r>
-      <w:hyperlink r:id="rId78">
+      <w:hyperlink r:id="rId87">
         <w:r>
           <w:rPr>
             <w:rStyle w:val="InternetLink"/>
@@ -5199,8 +5940,8 @@
         <w:t xml:space="preserve">.</w:t>
       </w:r>
     </w:p>
-    <w:bookmarkEnd w:id="79"/>
-    <w:bookmarkStart w:id="81" w:name="ref-fryxell2010"/>
+    <w:bookmarkEnd w:id="88"/>
+    <w:bookmarkStart w:id="90" w:name="ref-fryxell2010"/>
     <w:p>
       <w:pPr>
         <w:pStyle w:val="Bibliography"/>
@@ -5233,7 +5974,7 @@
       <w:r>
         <w:t xml:space="preserve"> </w:t>
       </w:r>
-      <w:hyperlink r:id="rId80">
+      <w:hyperlink r:id="rId89">
         <w:r>
           <w:rPr>
             <w:rStyle w:val="InternetLink"/>
@@ -5245,8 +5986,8 @@
         <w:t xml:space="preserve">.</w:t>
       </w:r>
     </w:p>
-    <w:bookmarkEnd w:id="81"/>
-    <w:bookmarkStart w:id="83" w:name="ref-garcia2016"/>
+    <w:bookmarkEnd w:id="90"/>
+    <w:bookmarkStart w:id="92" w:name="ref-garcia2016"/>
     <w:p>
       <w:pPr>
         <w:pStyle w:val="Bibliography"/>
@@ -5279,7 +6020,7 @@
       <w:r>
         <w:t xml:space="preserve"> </w:t>
       </w:r>
-      <w:hyperlink r:id="rId82">
+      <w:hyperlink r:id="rId91">
         <w:r>
           <w:rPr>
             <w:rStyle w:val="InternetLink"/>
@@ -5291,8 +6032,8 @@
         <w:t xml:space="preserve">.</w:t>
       </w:r>
     </w:p>
-    <w:bookmarkEnd w:id="83"/>
-    <w:bookmarkStart w:id="85" w:name="ref-grimm2006"/>
+    <w:bookmarkEnd w:id="92"/>
+    <w:bookmarkStart w:id="94" w:name="ref-grimm2006"/>
     <w:p>
       <w:pPr>
         <w:pStyle w:val="Bibliography"/>
@@ -5325,7 +6066,7 @@
       <w:r>
         <w:t xml:space="preserve"> </w:t>
       </w:r>
-      <w:hyperlink r:id="rId84">
+      <w:hyperlink r:id="rId93">
         <w:r>
           <w:rPr>
             <w:rStyle w:val="InternetLink"/>
@@ -5337,8 +6078,8 @@
         <w:t xml:space="preserve">.</w:t>
       </w:r>
     </w:p>
-    <w:bookmarkEnd w:id="85"/>
-    <w:bookmarkStart w:id="87" w:name="ref-grimm2020"/>
+    <w:bookmarkEnd w:id="94"/>
+    <w:bookmarkStart w:id="96" w:name="ref-grimm2020"/>
     <w:p>
       <w:pPr>
         <w:pStyle w:val="Bibliography"/>
@@ -5371,7 +6112,7 @@
       <w:r>
         <w:t xml:space="preserve"> </w:t>
       </w:r>
-      <w:hyperlink r:id="rId86">
+      <w:hyperlink r:id="rId95">
         <w:r>
           <w:rPr>
             <w:rStyle w:val="InternetLink"/>
@@ -5383,8 +6124,8 @@
         <w:t xml:space="preserve">.</w:t>
       </w:r>
     </w:p>
-    <w:bookmarkEnd w:id="87"/>
-    <w:bookmarkStart w:id="89" w:name="ref-groeneveld2017"/>
+    <w:bookmarkEnd w:id="96"/>
+    <w:bookmarkStart w:id="98" w:name="ref-groeneveld2017"/>
     <w:p>
       <w:pPr>
         <w:pStyle w:val="Bibliography"/>
@@ -5426,7 +6167,7 @@
       <w:r>
         <w:t xml:space="preserve"> </w:t>
       </w:r>
-      <w:hyperlink r:id="rId88">
+      <w:hyperlink r:id="rId97">
         <w:r>
           <w:rPr>
             <w:rStyle w:val="InternetLink"/>
@@ -5438,8 +6179,8 @@
         <w:t xml:space="preserve">.</w:t>
       </w:r>
     </w:p>
-    <w:bookmarkEnd w:id="89"/>
-    <w:bookmarkStart w:id="91" w:name="ref-hamblin2013"/>
+    <w:bookmarkEnd w:id="98"/>
+    <w:bookmarkStart w:id="100" w:name="ref-hamblin2013"/>
     <w:p>
       <w:pPr>
         <w:pStyle w:val="Bibliography"/>
@@ -5478,7 +6219,7 @@
       <w:r>
         <w:t xml:space="preserve"> </w:t>
       </w:r>
-      <w:hyperlink r:id="rId90">
+      <w:hyperlink r:id="rId99">
         <w:r>
           <w:rPr>
             <w:rStyle w:val="InternetLink"/>
@@ -5490,8 +6231,8 @@
         <w:t xml:space="preserve">.</w:t>
       </w:r>
     </w:p>
-    <w:bookmarkEnd w:id="91"/>
-    <w:bookmarkStart w:id="93" w:name="ref-ipcc2021"/>
+    <w:bookmarkEnd w:id="100"/>
+    <w:bookmarkStart w:id="102" w:name="ref-ipcc2021"/>
     <w:p>
       <w:pPr>
         <w:pStyle w:val="Bibliography"/>
@@ -5508,7 +6249,7 @@
       <w:r>
         <w:t xml:space="preserve"> </w:t>
       </w:r>
-      <w:hyperlink r:id="rId92">
+      <w:hyperlink r:id="rId101">
         <w:r>
           <w:rPr>
             <w:rStyle w:val="InternetLink"/>
@@ -5520,8 +6261,8 @@
         <w:t xml:space="preserve">.</w:t>
       </w:r>
     </w:p>
-    <w:bookmarkEnd w:id="93"/>
-    <w:bookmarkStart w:id="95" w:name="ref-jackson2012a"/>
+    <w:bookmarkEnd w:id="102"/>
+    <w:bookmarkStart w:id="104" w:name="ref-jackson2012a"/>
     <w:p>
       <w:pPr>
         <w:pStyle w:val="Bibliography"/>
@@ -5554,7 +6295,7 @@
       <w:r>
         <w:t xml:space="preserve"> </w:t>
       </w:r>
-      <w:hyperlink r:id="rId94">
+      <w:hyperlink r:id="rId103">
         <w:r>
           <w:rPr>
             <w:rStyle w:val="InternetLink"/>
@@ -5566,8 +6307,8 @@
         <w:t xml:space="preserve">.</w:t>
       </w:r>
     </w:p>
-    <w:bookmarkEnd w:id="95"/>
-    <w:bookmarkStart w:id="97" w:name="ref-khatib2011"/>
+    <w:bookmarkEnd w:id="104"/>
+    <w:bookmarkStart w:id="106" w:name="ref-khatib2011"/>
     <w:p>
       <w:pPr>
         <w:pStyle w:val="Bibliography"/>
@@ -5600,7 +6341,7 @@
       <w:r>
         <w:t xml:space="preserve"> </w:t>
       </w:r>
-      <w:hyperlink r:id="rId96">
+      <w:hyperlink r:id="rId105">
         <w:r>
           <w:rPr>
             <w:rStyle w:val="InternetLink"/>
@@ -5612,8 +6353,8 @@
         <w:t xml:space="preserve">.</w:t>
       </w:r>
     </w:p>
-    <w:bookmarkEnd w:id="97"/>
-    <w:bookmarkStart w:id="99" w:name="ref-kolkman2016"/>
+    <w:bookmarkEnd w:id="106"/>
+    <w:bookmarkStart w:id="108" w:name="ref-kolkman2016"/>
     <w:p>
       <w:pPr>
         <w:pStyle w:val="Bibliography"/>
@@ -5646,7 +6387,7 @@
       <w:r>
         <w:t xml:space="preserve"> </w:t>
       </w:r>
-      <w:hyperlink r:id="rId98">
+      <w:hyperlink r:id="rId107">
         <w:r>
           <w:rPr>
             <w:rStyle w:val="InternetLink"/>
@@ -5658,8 +6399,8 @@
         <w:t xml:space="preserve">.</w:t>
       </w:r>
     </w:p>
-    <w:bookmarkEnd w:id="99"/>
-    <w:bookmarkStart w:id="101" w:name="ref-levitt2007"/>
+    <w:bookmarkEnd w:id="108"/>
+    <w:bookmarkStart w:id="110" w:name="ref-levitt2007"/>
     <w:p>
       <w:pPr>
         <w:pStyle w:val="Bibliography"/>
@@ -5692,7 +6433,7 @@
       <w:r>
         <w:t xml:space="preserve"> </w:t>
       </w:r>
-      <w:hyperlink r:id="rId100">
+      <w:hyperlink r:id="rId109">
         <w:r>
           <w:rPr>
             <w:rStyle w:val="InternetLink"/>
@@ -5704,8 +6445,8 @@
         <w:t xml:space="preserve">.</w:t>
       </w:r>
     </w:p>
-    <w:bookmarkEnd w:id="101"/>
-    <w:bookmarkStart w:id="103" w:name="ref-maxwell2016a"/>
+    <w:bookmarkEnd w:id="110"/>
+    <w:bookmarkStart w:id="112" w:name="ref-maxwell2016a"/>
     <w:p>
       <w:pPr>
         <w:pStyle w:val="Bibliography"/>
@@ -5738,7 +6479,7 @@
       <w:r>
         <w:t xml:space="preserve"> </w:t>
       </w:r>
-      <w:hyperlink r:id="rId102">
+      <w:hyperlink r:id="rId111">
         <w:r>
           <w:rPr>
             <w:rStyle w:val="InternetLink"/>
@@ -5750,8 +6491,8 @@
         <w:t xml:space="preserve">.</w:t>
       </w:r>
     </w:p>
-    <w:bookmarkEnd w:id="103"/>
-    <w:bookmarkStart w:id="105" w:name="ref-meinzen-dick2016"/>
+    <w:bookmarkEnd w:id="112"/>
+    <w:bookmarkStart w:id="114" w:name="ref-meinzen-dick2016"/>
     <w:p>
       <w:pPr>
         <w:pStyle w:val="Bibliography"/>
@@ -5784,7 +6525,7 @@
       <w:r>
         <w:t xml:space="preserve"> </w:t>
       </w:r>
-      <w:hyperlink r:id="rId104">
+      <w:hyperlink r:id="rId113">
         <w:r>
           <w:rPr>
             <w:rStyle w:val="InternetLink"/>
@@ -5796,8 +6537,8 @@
         <w:t xml:space="preserve">.</w:t>
       </w:r>
     </w:p>
-    <w:bookmarkEnd w:id="105"/>
-    <w:bookmarkStart w:id="107" w:name="ref-milner-gulland2012"/>
+    <w:bookmarkEnd w:id="114"/>
+    <w:bookmarkStart w:id="116" w:name="ref-milner-gulland2012"/>
     <w:p>
       <w:pPr>
         <w:pStyle w:val="Bibliography"/>
@@ -5830,7 +6571,7 @@
       <w:r>
         <w:t xml:space="preserve"> </w:t>
       </w:r>
-      <w:hyperlink r:id="rId106">
+      <w:hyperlink r:id="rId115">
         <w:r>
           <w:rPr>
             <w:rStyle w:val="InternetLink"/>
@@ -5842,8 +6583,8 @@
         <w:t xml:space="preserve">.</w:t>
       </w:r>
     </w:p>
-    <w:bookmarkEnd w:id="107"/>
-    <w:bookmarkStart w:id="109" w:name="ref-nilsson2021"/>
+    <w:bookmarkEnd w:id="116"/>
+    <w:bookmarkStart w:id="118" w:name="ref-nilsson2021"/>
     <w:p>
       <w:pPr>
         <w:pStyle w:val="Bibliography"/>
@@ -5876,7 +6617,7 @@
       <w:r>
         <w:t xml:space="preserve"> </w:t>
       </w:r>
-      <w:hyperlink r:id="rId108">
+      <w:hyperlink r:id="rId117">
         <w:r>
           <w:rPr>
             <w:rStyle w:val="InternetLink"/>
@@ -5888,8 +6629,8 @@
         <w:t xml:space="preserve">.</w:t>
       </w:r>
     </w:p>
-    <w:bookmarkEnd w:id="109"/>
-    <w:bookmarkStart w:id="111" w:name="ref-nilsson2016"/>
+    <w:bookmarkEnd w:id="118"/>
+    <w:bookmarkStart w:id="120" w:name="ref-nilsson2016"/>
     <w:p>
       <w:pPr>
         <w:pStyle w:val="Bibliography"/>
@@ -5925,7 +6666,7 @@
       <w:r>
         <w:t xml:space="preserve"> </w:t>
       </w:r>
-      <w:hyperlink r:id="rId110">
+      <w:hyperlink r:id="rId119">
         <w:r>
           <w:rPr>
             <w:rStyle w:val="InternetLink"/>
@@ -5937,8 +6678,8 @@
         <w:t xml:space="preserve">.</w:t>
       </w:r>
     </w:p>
-    <w:bookmarkEnd w:id="111"/>
-    <w:bookmarkStart w:id="113" w:name="ref-nuno2013"/>
+    <w:bookmarkEnd w:id="120"/>
+    <w:bookmarkStart w:id="122" w:name="ref-nuno2013"/>
     <w:p>
       <w:pPr>
         <w:pStyle w:val="Bibliography"/>
@@ -5971,7 +6712,7 @@
       <w:r>
         <w:t xml:space="preserve"> </w:t>
       </w:r>
-      <w:hyperlink r:id="rId112">
+      <w:hyperlink r:id="rId121">
         <w:r>
           <w:rPr>
             <w:rStyle w:val="InternetLink"/>
@@ -5983,8 +6724,8 @@
         <w:t xml:space="preserve">.</w:t>
       </w:r>
     </w:p>
-    <w:bookmarkEnd w:id="113"/>
-    <w:bookmarkStart w:id="115" w:name="ref-orach2020"/>
+    <w:bookmarkEnd w:id="122"/>
+    <w:bookmarkStart w:id="124" w:name="ref-orach2020"/>
     <w:p>
       <w:pPr>
         <w:pStyle w:val="Bibliography"/>
@@ -6017,7 +6758,7 @@
       <w:r>
         <w:t xml:space="preserve"> </w:t>
       </w:r>
-      <w:hyperlink r:id="rId114">
+      <w:hyperlink r:id="rId123">
         <w:r>
           <w:rPr>
             <w:rStyle w:val="InternetLink"/>
@@ -6029,8 +6770,8 @@
         <w:t xml:space="preserve">.</w:t>
       </w:r>
     </w:p>
-    <w:bookmarkEnd w:id="115"/>
-    <w:bookmarkStart w:id="117" w:name="ref-rakotonarivo2021a"/>
+    <w:bookmarkEnd w:id="124"/>
+    <w:bookmarkStart w:id="126" w:name="ref-rakotonarivo2021a"/>
     <w:p>
       <w:pPr>
         <w:pStyle w:val="Bibliography"/>
@@ -6063,7 +6804,7 @@
       <w:r>
         <w:t xml:space="preserve"> </w:t>
       </w:r>
-      <w:hyperlink r:id="rId116">
+      <w:hyperlink r:id="rId125">
         <w:r>
           <w:rPr>
             <w:rStyle w:val="InternetLink"/>
@@ -6075,8 +6816,8 @@
         <w:t xml:space="preserve">.</w:t>
       </w:r>
     </w:p>
-    <w:bookmarkEnd w:id="117"/>
-    <w:bookmarkStart w:id="119" w:name="ref-rakotonarivo2021"/>
+    <w:bookmarkEnd w:id="126"/>
+    <w:bookmarkStart w:id="128" w:name="ref-rakotonarivo2021"/>
     <w:p>
       <w:pPr>
         <w:pStyle w:val="Bibliography"/>
@@ -6109,7 +6850,7 @@
       <w:r>
         <w:t xml:space="preserve"> </w:t>
       </w:r>
-      <w:hyperlink r:id="rId118">
+      <w:hyperlink r:id="rId127">
         <w:r>
           <w:rPr>
             <w:rStyle w:val="InternetLink"/>
@@ -6121,8 +6862,8 @@
         <w:t xml:space="preserve">.</w:t>
       </w:r>
     </w:p>
-    <w:bookmarkEnd w:id="119"/>
-    <w:bookmarkStart w:id="121" w:name="ref-redpath2018"/>
+    <w:bookmarkEnd w:id="128"/>
+    <w:bookmarkStart w:id="130" w:name="ref-redpath2018"/>
     <w:p>
       <w:pPr>
         <w:pStyle w:val="Bibliography"/>
@@ -6155,7 +6896,7 @@
       <w:r>
         <w:t xml:space="preserve"> </w:t>
       </w:r>
-      <w:hyperlink r:id="rId120">
+      <w:hyperlink r:id="rId129">
         <w:r>
           <w:rPr>
             <w:rStyle w:val="InternetLink"/>
@@ -6167,8 +6908,60 @@
         <w:t xml:space="preserve">.</w:t>
       </w:r>
     </w:p>
-    <w:bookmarkEnd w:id="121"/>
-    <w:bookmarkStart w:id="123" w:name="ref-sandbrook2015"/>
+    <w:bookmarkEnd w:id="130"/>
+    <w:bookmarkStart w:id="132" w:name="ref-redpath2017"/>
+    <w:p>
+      <w:pPr>
+        <w:pStyle w:val="Bibliography"/>
+      </w:pPr>
+      <w:r>
+        <w:t xml:space="preserve">Redpath, Steve M., John D. C. Linnell, Marco Festa-Bianchet, Luigi Boitani, Nils Bunnefeld, Amy Dickman, R. J. Gutiérrez, et al. 2017.</w:t>
+      </w:r>
+      <w:r>
+        <w:t xml:space="preserve"> </w:t>
+      </w:r>
+      <w:r>
+        <w:t xml:space="preserve">“Don’t Forget to Look down</w:t>
+      </w:r>
+      <w:r>
+        <w:t xml:space="preserve"> </w:t>
+      </w:r>
+      <w:r>
+        <w:t xml:space="preserve"> </w:t>
+      </w:r>
+      <w:r>
+        <w:t xml:space="preserve">Collaborative Approaches to Predator Conservation.”</w:t>
+      </w:r>
+      <w:r>
+        <w:t xml:space="preserve"> </w:t>
+      </w:r>
+      <w:r>
+        <w:rPr>
+          <w:iCs/>
+          <w:i/>
+        </w:rPr>
+        <w:t xml:space="preserve">Biological Reviews</w:t>
+      </w:r>
+      <w:r>
+        <w:t xml:space="preserve"> </w:t>
+      </w:r>
+      <w:r>
+        <w:t xml:space="preserve">92 (4): 2157–63. https://doi.org/</w:t>
+      </w:r>
+      <w:hyperlink r:id="rId131">
+        <w:r>
+          <w:rPr>
+            <w:rStyle w:val="InternetLink"/>
+          </w:rPr>
+          <w:t xml:space="preserve">https://doi.org/10.1111/brv.12326</w:t>
+        </w:r>
+      </w:hyperlink>
+      <w:r>
+        <w:t xml:space="preserve">.</w:t>
+      </w:r>
+    </w:p>
+    <w:bookmarkEnd w:id="132"/>
+    <w:bookmarkStart w:id="134" w:name="ref-sandbrook2015"/>
     <w:p>
       <w:pPr>
         <w:pStyle w:val="Bibliography"/>
@@ -6201,7 +6994,7 @@
       <w:r>
         <w:t xml:space="preserve"> </w:t>
       </w:r>
-      <w:hyperlink r:id="rId122">
+      <w:hyperlink r:id="rId133">
         <w:r>
           <w:rPr>
             <w:rStyle w:val="InternetLink"/>
@@ -6213,8 +7006,8 @@
         <w:t xml:space="preserve">.</w:t>
       </w:r>
     </w:p>
-    <w:bookmarkEnd w:id="123"/>
-    <w:bookmarkStart w:id="125" w:name="ref-schlüter2012"/>
+    <w:bookmarkEnd w:id="134"/>
+    <w:bookmarkStart w:id="136" w:name="ref-schlüter2012"/>
     <w:p>
       <w:pPr>
         <w:pStyle w:val="Bibliography"/>
@@ -6247,7 +7040,7 @@
       <w:r>
         <w:t xml:space="preserve"> </w:t>
       </w:r>
-      <w:hyperlink r:id="rId124">
+      <w:hyperlink r:id="rId135">
         <w:r>
           <w:rPr>
             <w:rStyle w:val="InternetLink"/>
@@ -6259,8 +7052,8 @@
         <w:t xml:space="preserve">.</w:t>
       </w:r>
     </w:p>
-    <w:bookmarkEnd w:id="125"/>
-    <w:bookmarkStart w:id="127" w:name="ref-schuwirth2019"/>
+    <w:bookmarkEnd w:id="136"/>
+    <w:bookmarkStart w:id="138" w:name="ref-schuwirth2019"/>
     <w:p>
       <w:pPr>
         <w:pStyle w:val="Bibliography"/>
@@ -6293,7 +7086,7 @@
       <w:r>
         <w:t xml:space="preserve"> </w:t>
       </w:r>
-      <w:hyperlink r:id="rId126">
+      <w:hyperlink r:id="rId137">
         <w:r>
           <w:rPr>
             <w:rStyle w:val="InternetLink"/>
@@ -6305,8 +7098,8 @@
         <w:t xml:space="preserve">.</w:t>
       </w:r>
     </w:p>
-    <w:bookmarkEnd w:id="127"/>
-    <w:bookmarkStart w:id="129" w:name="ref-schwarz2020"/>
+    <w:bookmarkEnd w:id="138"/>
+    <w:bookmarkStart w:id="140" w:name="ref-schwarz2020"/>
     <w:p>
       <w:pPr>
         <w:pStyle w:val="Bibliography"/>
@@ -6339,7 +7132,7 @@
       <w:r>
         <w:t xml:space="preserve"> </w:t>
       </w:r>
-      <w:hyperlink r:id="rId128">
+      <w:hyperlink r:id="rId139">
         <w:r>
           <w:rPr>
             <w:rStyle w:val="InternetLink"/>
@@ -6351,8 +7144,8 @@
         <w:t xml:space="preserve">.</w:t>
       </w:r>
     </w:p>
-    <w:bookmarkEnd w:id="129"/>
-    <w:bookmarkStart w:id="131" w:name="ref-sipper2020"/>
+    <w:bookmarkEnd w:id="140"/>
+    <w:bookmarkStart w:id="142" w:name="ref-sipper2020"/>
     <w:p>
       <w:pPr>
         <w:pStyle w:val="Bibliography"/>
@@ -6385,7 +7178,7 @@
       <w:r>
         <w:t xml:space="preserve"> </w:t>
       </w:r>
-      <w:hyperlink r:id="rId130">
+      <w:hyperlink r:id="rId141">
         <w:r>
           <w:rPr>
             <w:rStyle w:val="InternetLink"/>
@@ -6397,8 +7190,8 @@
         <w:t xml:space="preserve">.</w:t>
       </w:r>
     </w:p>
-    <w:bookmarkEnd w:id="131"/>
-    <w:bookmarkStart w:id="133" w:name="ref-sullivan2018"/>
+    <w:bookmarkEnd w:id="142"/>
+    <w:bookmarkStart w:id="144" w:name="ref-sullivan2018"/>
     <w:p>
       <w:pPr>
         <w:pStyle w:val="Bibliography"/>
@@ -6431,7 +7224,7 @@
       <w:r>
         <w:t xml:space="preserve"> </w:t>
       </w:r>
-      <w:hyperlink r:id="rId132">
+      <w:hyperlink r:id="rId143">
         <w:r>
           <w:rPr>
             <w:rStyle w:val="InternetLink"/>
@@ -6443,8 +7236,8 @@
         <w:t xml:space="preserve">.</w:t>
       </w:r>
     </w:p>
-    <w:bookmarkEnd w:id="133"/>
-    <w:bookmarkStart w:id="135" w:name="ref-tan2018"/>
+    <w:bookmarkEnd w:id="144"/>
+    <w:bookmarkStart w:id="146" w:name="ref-tan2018"/>
     <w:p>
       <w:pPr>
         <w:pStyle w:val="Bibliography"/>
@@ -6477,7 +7270,7 @@
       <w:r>
         <w:t xml:space="preserve"> </w:t>
       </w:r>
-      <w:hyperlink r:id="rId134">
+      <w:hyperlink r:id="rId145">
         <w:r>
           <w:rPr>
             <w:rStyle w:val="InternetLink"/>
@@ -6489,8 +7282,8 @@
         <w:t xml:space="preserve">.</w:t>
       </w:r>
     </w:p>
-    <w:bookmarkEnd w:id="135"/>
-    <w:bookmarkStart w:id="137" w:name="ref-vandenbergh2021"/>
+    <w:bookmarkEnd w:id="146"/>
+    <w:bookmarkStart w:id="148" w:name="ref-vandenbergh2021"/>
     <w:p>
       <w:pPr>
         <w:pStyle w:val="Bibliography"/>
@@ -6532,7 +7325,7 @@
       <w:r>
         <w:t xml:space="preserve"> </w:t>
       </w:r>
-      <w:hyperlink r:id="rId136">
+      <w:hyperlink r:id="rId147">
         <w:r>
           <w:rPr>
             <w:rStyle w:val="InternetLink"/>
@@ -6544,8 +7337,8 @@
         <w:t xml:space="preserve">.</w:t>
       </w:r>
     </w:p>
-    <w:bookmarkEnd w:id="137"/>
-    <w:bookmarkStart w:id="139" w:name="ref-villamor2016"/>
+    <w:bookmarkEnd w:id="148"/>
+    <w:bookmarkStart w:id="150" w:name="ref-villamor2016"/>
     <w:p>
       <w:pPr>
         <w:pStyle w:val="Bibliography"/>
@@ -6578,7 +7371,7 @@
       <w:r>
         <w:t xml:space="preserve"> </w:t>
       </w:r>
-      <w:hyperlink r:id="rId138">
+      <w:hyperlink r:id="rId149">
         <w:r>
           <w:rPr>
             <w:rStyle w:val="InternetLink"/>
@@ -6590,8 +7383,8 @@
         <w:t xml:space="preserve">.</w:t>
       </w:r>
     </w:p>
-    <w:bookmarkEnd w:id="139"/>
-    <w:bookmarkStart w:id="141" w:name="ref-will2021"/>
+    <w:bookmarkEnd w:id="150"/>
+    <w:bookmarkStart w:id="152" w:name="ref-will2021"/>
     <w:p>
       <w:pPr>
         <w:pStyle w:val="Bibliography"/>
@@ -6624,7 +7417,7 @@
       <w:r>
         <w:t xml:space="preserve"> </w:t>
       </w:r>
-      <w:hyperlink r:id="rId140">
+      <w:hyperlink r:id="rId151">
         <w:r>
           <w:rPr>
             <w:rStyle w:val="InternetLink"/>
@@ -6636,8 +7429,8 @@
         <w:t xml:space="preserve">.</w:t>
       </w:r>
     </w:p>
-    <w:bookmarkEnd w:id="141"/>
-    <w:bookmarkStart w:id="143" w:name="ref-wilting2017"/>
+    <w:bookmarkEnd w:id="152"/>
+    <w:bookmarkStart w:id="154" w:name="ref-wilting2017"/>
     <w:p>
       <w:pPr>
         <w:pStyle w:val="Bibliography"/>
@@ -6670,7 +7463,7 @@
       <w:r>
         <w:t xml:space="preserve"> </w:t>
       </w:r>
-      <w:hyperlink r:id="rId142">
+      <w:hyperlink r:id="rId153">
         <w:r>
           <w:rPr>
             <w:rStyle w:val="InternetLink"/>
@@ -6682,8 +7475,8 @@
         <w:t xml:space="preserve">.</w:t>
       </w:r>
     </w:p>
-    <w:bookmarkEnd w:id="143"/>
-    <w:bookmarkStart w:id="145" w:name="ref-zasada2017"/>
+    <w:bookmarkEnd w:id="154"/>
+    <w:bookmarkStart w:id="156" w:name="ref-zasada2017"/>
     <w:p>
       <w:pPr>
         <w:pStyle w:val="Bibliography"/>
@@ -6716,7 +7509,7 @@
       <w:r>
         <w:t xml:space="preserve"> </w:t>
       </w:r>
-      <w:hyperlink r:id="rId144">
+      <w:hyperlink r:id="rId155">
         <w:r>
           <w:rPr>
             <w:rStyle w:val="InternetLink"/>
@@ -6728,9 +7521,9 @@
         <w:t xml:space="preserve">.</w:t>
       </w:r>
     </w:p>
-    <w:bookmarkEnd w:id="145"/>
-    <w:bookmarkEnd w:id="146"/>
-    <w:bookmarkEnd w:id="147"/>
+    <w:bookmarkEnd w:id="156"/>
+    <w:bookmarkEnd w:id="157"/>
+    <w:bookmarkEnd w:id="158"/>
     <w:sectPr>
       <w:footerReference w:type="default" r:id="rId9"/>
       <w:footnotePr>
@@ -6881,7 +7674,7 @@
       </w:r>
     </w:p>
   </w:footnote>
-  <w:footnote w:id="46">
+  <w:footnote w:id="47">
     <w:p>
       <w:pPr>
         <w:pStyle w:val="Footnote"/>

</xml_diff>

<commit_message>
Completed S1 text, added tables and sorted table refs throughout. Moved Fig3 code out of main text and no treated as static image instead, to make rendering easier and avoiding extraneous GMSE messaging appearing in text itself.
</commit_message>
<xml_diff>
--- a/main_ms.docx
+++ b/main_ms.docx
@@ -124,7 +124,7 @@
         <w:pStyle w:val="Compact"/>
       </w:pPr>
       <w:r>
-        <w:t xml:space="preserve">Games have a long history of being used as science communication tools, but are less widely used as data collection tools, particularly in videogame form. This is surprising given many parallels between models and videogames. We propose a novel approach to (1) aid communication of complex socio-ecological models, and (2)</w:t>
+        <w:t xml:space="preserve">Games have a long history of being used as science communication tools, but are less widely used as data collection tools, particularly in videogame form. We propose a novel approach to (1) aid communication of complex socio-ecological models, and (2)</w:t>
       </w:r>
       <w:r>
         <w:t xml:space="preserve"> </w:t>
@@ -200,7 +200,7 @@
       </w:r>
     </w:p>
     <w:bookmarkEnd w:id="20"/>
-    <w:bookmarkStart w:id="22" w:name="introduction"/>
+    <w:bookmarkStart w:id="23" w:name="introduction"/>
     <w:p>
       <w:pPr>
         <w:pStyle w:val="Heading1"/>
@@ -214,903 +214,7 @@
         <w:pStyle w:val="FirstParagraph"/>
       </w:pPr>
       <w:r>
-        <w:t xml:space="preserve">In recent years, the use and application of models has become widespread and indispensable in conservation science, ranging from demonstrating the likely effects of climate change on biodiversity</w:t>
-      </w:r>
-      <w:r>
-        <w:t xml:space="preserve"> </w:t>
-      </w:r>
-      <w:r>
-        <w:t xml:space="preserve">(</w:t>
-      </w:r>
-      <w:hyperlink w:anchor="ref-ipcc2021">
-        <w:r>
-          <w:rPr>
-            <w:rStyle w:val="InternetLink"/>
-          </w:rPr>
-          <w:t xml:space="preserve">IPCC 2021</w:t>
-        </w:r>
-      </w:hyperlink>
-      <w:r>
-        <w:t xml:space="preserve">)</w:t>
-      </w:r>
-      <w:r>
-        <w:t xml:space="preserve"> </w:t>
-      </w:r>
-      <w:r>
-        <w:t xml:space="preserve">to supporting the understanding of fundamental processes in natural resource management</w:t>
-      </w:r>
-      <w:r>
-        <w:t xml:space="preserve"> </w:t>
-      </w:r>
-      <w:r>
-        <w:t xml:space="preserve">(e.g.</w:t>
-      </w:r>
-      <w:r>
-        <w:t xml:space="preserve"> </w:t>
-      </w:r>
-      <w:hyperlink w:anchor="ref-schlüter2012">
-        <w:r>
-          <w:rPr>
-            <w:rStyle w:val="InternetLink"/>
-          </w:rPr>
-          <w:t xml:space="preserve">Schlüter et al. 2012</w:t>
-        </w:r>
-      </w:hyperlink>
-      <w:r>
-        <w:t xml:space="preserve">;</w:t>
-      </w:r>
-      <w:r>
-        <w:t xml:space="preserve"> </w:t>
-      </w:r>
-      <w:hyperlink w:anchor="ref-fryxell2010">
-        <w:r>
-          <w:rPr>
-            <w:rStyle w:val="InternetLink"/>
-          </w:rPr>
-          <w:t xml:space="preserve">Fryxell et al. 2010</w:t>
-        </w:r>
-      </w:hyperlink>
-      <w:r>
-        <w:t xml:space="preserve">;</w:t>
-      </w:r>
-      <w:r>
-        <w:t xml:space="preserve"> </w:t>
-      </w:r>
-      <w:hyperlink w:anchor="ref-cusack2020">
-        <w:r>
-          <w:rPr>
-            <w:rStyle w:val="InternetLink"/>
-          </w:rPr>
-          <w:t xml:space="preserve">Cusack et al. 2020</w:t>
-        </w:r>
-      </w:hyperlink>
-      <w:r>
-        <w:t xml:space="preserve">)</w:t>
-      </w:r>
-      <w:r>
-        <w:t xml:space="preserve">.</w:t>
-      </w:r>
-      <w:r>
-        <w:t xml:space="preserve"> </w:t>
-      </w:r>
-      <w:r>
-        <w:t xml:space="preserve">Given the continued rapid global loss of biodiversity</w:t>
-      </w:r>
-      <w:r>
-        <w:t xml:space="preserve"> </w:t>
-      </w:r>
-      <w:r>
-        <w:t xml:space="preserve">(</w:t>
-      </w:r>
-      <w:hyperlink w:anchor="ref-ceballos2015">
-        <w:r>
-          <w:rPr>
-            <w:rStyle w:val="InternetLink"/>
-          </w:rPr>
-          <w:t xml:space="preserve">Ceballos et al. 2015</w:t>
-        </w:r>
-      </w:hyperlink>
-      <w:r>
-        <w:t xml:space="preserve">;</w:t>
-      </w:r>
-      <w:r>
-        <w:t xml:space="preserve"> </w:t>
-      </w:r>
-      <w:hyperlink w:anchor="ref-ceballos2017">
-        <w:r>
-          <w:rPr>
-            <w:rStyle w:val="InternetLink"/>
-          </w:rPr>
-          <w:t xml:space="preserve">Ceballos, Ehrlich, and Dirzo 2017</w:t>
-        </w:r>
-      </w:hyperlink>
-      <w:r>
-        <w:t xml:space="preserve">)</w:t>
-      </w:r>
-      <w:r>
-        <w:t xml:space="preserve">, understanding the mechanisms and consequences of such loss is vital for long-term sustainability.</w:t>
-      </w:r>
-      <w:r>
-        <w:t xml:space="preserve"> </w:t>
-      </w:r>
-      <w:r>
-        <w:t xml:space="preserve">Although a number of drivers of biodiversity loss have been identified</w:t>
-      </w:r>
-      <w:r>
-        <w:t xml:space="preserve"> </w:t>
-      </w:r>
-      <w:r>
-        <w:t xml:space="preserve">(e.g.</w:t>
-      </w:r>
-      <w:r>
-        <w:t xml:space="preserve"> </w:t>
-      </w:r>
-      <w:hyperlink w:anchor="ref-maxwell2016a">
-        <w:r>
-          <w:rPr>
-            <w:rStyle w:val="InternetLink"/>
-          </w:rPr>
-          <w:t xml:space="preserve">Maxwell et al. 2016</w:t>
-        </w:r>
-      </w:hyperlink>
-      <w:r>
-        <w:t xml:space="preserve">)</w:t>
-      </w:r>
-      <w:r>
-        <w:t xml:space="preserve">, one of the most prevalent and widespread is human exploitation of habitats and natural resources, both directly (e.g. through hunting or habitat loss to agriculture) or indirectly (e.g. through international trade in natural resources)</w:t>
-      </w:r>
-      <w:r>
-        <w:t xml:space="preserve"> </w:t>
-      </w:r>
-      <w:r>
-        <w:t xml:space="preserve">(e.g.</w:t>
-      </w:r>
-      <w:r>
-        <w:t xml:space="preserve"> </w:t>
-      </w:r>
-      <w:hyperlink w:anchor="ref-wilting2017">
-        <w:r>
-          <w:rPr>
-            <w:rStyle w:val="InternetLink"/>
-          </w:rPr>
-          <w:t xml:space="preserve">Wilting et al. 2017</w:t>
-        </w:r>
-      </w:hyperlink>
-      <w:r>
-        <w:t xml:space="preserve">)</w:t>
-      </w:r>
-      <w:r>
-        <w:t xml:space="preserve">.</w:t>
-      </w:r>
-      <w:r>
-        <w:t xml:space="preserve"> </w:t>
-      </w:r>
-      <w:r>
-        <w:t xml:space="preserve">Because resource use is fundamentally driven by economic and social processes, it has long been recognised that accurate predictions thereof are reliant as much on understanding human behaviour and decision-making</w:t>
-      </w:r>
-      <w:r>
-        <w:t xml:space="preserve"> </w:t>
-      </w:r>
-      <w:r>
-        <w:t xml:space="preserve">(</w:t>
-      </w:r>
-      <w:hyperlink w:anchor="ref-milner-gulland2012">
-        <w:r>
-          <w:rPr>
-            <w:rStyle w:val="InternetLink"/>
-          </w:rPr>
-          <w:t xml:space="preserve">Milner-Gulland 2012</w:t>
-        </w:r>
-      </w:hyperlink>
-      <w:r>
-        <w:t xml:space="preserve">;</w:t>
-      </w:r>
-      <w:r>
-        <w:t xml:space="preserve"> </w:t>
-      </w:r>
-      <w:hyperlink w:anchor="ref-schlüter2012">
-        <w:r>
-          <w:rPr>
-            <w:rStyle w:val="InternetLink"/>
-          </w:rPr>
-          <w:t xml:space="preserve">Schlüter et al. 2012</w:t>
-        </w:r>
-      </w:hyperlink>
-      <w:r>
-        <w:t xml:space="preserve">)</w:t>
-      </w:r>
-      <w:r>
-        <w:t xml:space="preserve"> </w:t>
-      </w:r>
-      <w:r>
-        <w:t xml:space="preserve">as on understanding resource dynamics.</w:t>
-      </w:r>
-      <w:r>
-        <w:t xml:space="preserve"> </w:t>
-      </w:r>
-      <w:r>
-        <w:t xml:space="preserve">Thus, the development of socio-ecological models in which natural resource dynamics and human decision making interact is becoming increasingly urgent.</w:t>
-      </w:r>
-    </w:p>
-    <w:p>
-      <w:pPr>
-        <w:pStyle w:val="TextBody"/>
-      </w:pPr>
-      <w:r>
-        <w:t xml:space="preserve">Cutting-edge modelling approaches have made significant progress towards this goal.</w:t>
-      </w:r>
-      <w:r>
-        <w:t xml:space="preserve"> </w:t>
-      </w:r>
-      <w:r>
-        <w:t xml:space="preserve">For example,</w:t>
-      </w:r>
-      <w:r>
-        <w:t xml:space="preserve"> </w:t>
-      </w:r>
-      <w:hyperlink w:anchor="ref-orach2020">
-        <w:r>
-          <w:rPr>
-            <w:rStyle w:val="InternetLink"/>
-          </w:rPr>
-          <w:t xml:space="preserve">Orach, Duit, and Schlüter</w:t>
-        </w:r>
-      </w:hyperlink>
-      <w:r>
-        <w:t xml:space="preserve"> </w:t>
-      </w:r>
-      <w:r>
-        <w:t xml:space="preserve">(</w:t>
-      </w:r>
-      <w:hyperlink w:anchor="ref-orach2020">
-        <w:r>
-          <w:rPr>
-            <w:rStyle w:val="InternetLink"/>
-          </w:rPr>
-          <w:t xml:space="preserve">2020</w:t>
-        </w:r>
-      </w:hyperlink>
-      <w:r>
-        <w:t xml:space="preserve">)</w:t>
-      </w:r>
-      <w:r>
-        <w:t xml:space="preserve"> </w:t>
-      </w:r>
-      <w:r>
-        <w:t xml:space="preserve">used an agent-based model to show how coalitions of interest groups can stabilise natural resource dynamics, whereas</w:t>
-      </w:r>
-      <w:r>
-        <w:t xml:space="preserve"> </w:t>
-      </w:r>
-      <w:hyperlink w:anchor="ref-cusack2020">
-        <w:r>
-          <w:rPr>
-            <w:rStyle w:val="InternetLink"/>
-          </w:rPr>
-          <w:t xml:space="preserve">Cusack et al.</w:t>
-        </w:r>
-      </w:hyperlink>
-      <w:r>
-        <w:t xml:space="preserve"> </w:t>
-      </w:r>
-      <w:r>
-        <w:t xml:space="preserve">(</w:t>
-      </w:r>
-      <w:hyperlink w:anchor="ref-cusack2020">
-        <w:r>
-          <w:rPr>
-            <w:rStyle w:val="InternetLink"/>
-          </w:rPr>
-          <w:t xml:space="preserve">2020</w:t>
-        </w:r>
-      </w:hyperlink>
-      <w:r>
-        <w:t xml:space="preserve">)</w:t>
-      </w:r>
-      <w:r>
-        <w:t xml:space="preserve"> </w:t>
-      </w:r>
-      <w:r>
-        <w:t xml:space="preserve">used a novel agent-based modelling framework</w:t>
-      </w:r>
-      <w:r>
-        <w:t xml:space="preserve"> </w:t>
-      </w:r>
-      <w:r>
-        <w:t xml:space="preserve">(</w:t>
-      </w:r>
-      <w:hyperlink w:anchor="ref-duthie2018">
-        <w:r>
-          <w:rPr>
-            <w:rStyle w:val="InternetLink"/>
-          </w:rPr>
-          <w:t xml:space="preserve">Duthie et al. 2018</w:t>
-        </w:r>
-      </w:hyperlink>
-      <w:r>
-        <w:t xml:space="preserve">)</w:t>
-      </w:r>
-      <w:r>
-        <w:t xml:space="preserve"> </w:t>
-      </w:r>
-      <w:r>
-        <w:t xml:space="preserve">to assess the effect of lobbying on species extinction risk.</w:t>
-      </w:r>
-      <w:r>
-        <w:t xml:space="preserve"> </w:t>
-      </w:r>
-      <w:r>
-        <w:t xml:space="preserve">Although such efforts represent significant progress in modelling complex socio-ecological systems, their increased complexity poses two interlinked challenges.</w:t>
-      </w:r>
-      <w:r>
-        <w:t xml:space="preserve"> </w:t>
-      </w:r>
-      <w:r>
-        <w:t xml:space="preserve">First, models are often difficult to communicate clearly to non-specialist audiences, and this challenge increases with model complexity</w:t>
-      </w:r>
-      <w:r>
-        <w:t xml:space="preserve"> </w:t>
-      </w:r>
-      <w:r>
-        <w:t xml:space="preserve">(</w:t>
-      </w:r>
-      <w:hyperlink w:anchor="ref-grimm2006">
-        <w:r>
-          <w:rPr>
-            <w:rStyle w:val="InternetLink"/>
-          </w:rPr>
-          <w:t xml:space="preserve">Grimm et al. 2006</w:t>
-        </w:r>
-      </w:hyperlink>
-      <w:r>
-        <w:t xml:space="preserve">)</w:t>
-      </w:r>
-      <w:r>
-        <w:t xml:space="preserve">.</w:t>
-      </w:r>
-      <w:r>
-        <w:t xml:space="preserve"> </w:t>
-      </w:r>
-      <w:r>
-        <w:t xml:space="preserve">This is particularly important for models of resource use in socio-ecological systems, as they are often specifically intended for use by managers or stakeholders who may lack technical expertise.</w:t>
-      </w:r>
-      <w:r>
-        <w:t xml:space="preserve"> </w:t>
-      </w:r>
-      <w:r>
-        <w:t xml:space="preserve">Much has been said about improving the uptake of models in such settings</w:t>
-      </w:r>
-      <w:r>
-        <w:t xml:space="preserve"> </w:t>
-      </w:r>
-      <w:r>
-        <w:t xml:space="preserve">(e.g.</w:t>
-      </w:r>
-      <w:r>
-        <w:t xml:space="preserve"> </w:t>
-      </w:r>
-      <w:hyperlink w:anchor="ref-bunnefeld2015">
-        <w:r>
-          <w:rPr>
-            <w:rStyle w:val="InternetLink"/>
-          </w:rPr>
-          <w:t xml:space="preserve">Bunnefeld, Nicholson, and Milner-Gulland 2015</w:t>
-        </w:r>
-      </w:hyperlink>
-      <w:r>
-        <w:t xml:space="preserve">;</w:t>
-      </w:r>
-      <w:r>
-        <w:t xml:space="preserve"> </w:t>
-      </w:r>
-      <w:hyperlink w:anchor="ref-addison2013">
-        <w:r>
-          <w:rPr>
-            <w:rStyle w:val="InternetLink"/>
-          </w:rPr>
-          <w:t xml:space="preserve">Addison et al. 2013</w:t>
-        </w:r>
-      </w:hyperlink>
-      <w:r>
-        <w:t xml:space="preserve">;</w:t>
-      </w:r>
-      <w:r>
-        <w:t xml:space="preserve"> </w:t>
-      </w:r>
-      <w:hyperlink w:anchor="ref-schuwirth2019">
-        <w:r>
-          <w:rPr>
-            <w:rStyle w:val="InternetLink"/>
-          </w:rPr>
-          <w:t xml:space="preserve">Schuwirth et al. 2019</w:t>
-        </w:r>
-      </w:hyperlink>
-      <w:r>
-        <w:t xml:space="preserve">;</w:t>
-      </w:r>
-      <w:r>
-        <w:t xml:space="preserve"> </w:t>
-      </w:r>
-      <w:hyperlink w:anchor="ref-will2021">
-        <w:r>
-          <w:rPr>
-            <w:rStyle w:val="InternetLink"/>
-          </w:rPr>
-          <w:t xml:space="preserve">Will et al. 2021</w:t>
-        </w:r>
-      </w:hyperlink>
-      <w:r>
-        <w:t xml:space="preserve">)</w:t>
-      </w:r>
-      <w:r>
-        <w:t xml:space="preserve">, and detailed documentation of the purpose, organisation and predictions has been highlighted as particularly important</w:t>
-      </w:r>
-      <w:r>
-        <w:t xml:space="preserve"> </w:t>
-      </w:r>
-      <w:r>
-        <w:t xml:space="preserve">(</w:t>
-      </w:r>
-      <w:hyperlink w:anchor="ref-grimm2020">
-        <w:r>
-          <w:rPr>
-            <w:rStyle w:val="InternetLink"/>
-          </w:rPr>
-          <w:t xml:space="preserve">Grimm et al. 2020</w:t>
-        </w:r>
-      </w:hyperlink>
-      <w:r>
-        <w:t xml:space="preserve">)</w:t>
-      </w:r>
-      <w:r>
-        <w:t xml:space="preserve">.</w:t>
-      </w:r>
-      <w:r>
-        <w:t xml:space="preserve"> </w:t>
-      </w:r>
-      <w:r>
-        <w:t xml:space="preserve">Even so, often the evidence for practical uptake of many models is limited</w:t>
-      </w:r>
-      <w:r>
-        <w:t xml:space="preserve"> </w:t>
-      </w:r>
-      <w:r>
-        <w:t xml:space="preserve">(</w:t>
-      </w:r>
-      <w:hyperlink w:anchor="ref-addison2013">
-        <w:r>
-          <w:rPr>
-            <w:rStyle w:val="InternetLink"/>
-          </w:rPr>
-          <w:t xml:space="preserve">Addison et al. 2013</w:t>
-        </w:r>
-      </w:hyperlink>
-      <w:r>
-        <w:t xml:space="preserve">;</w:t>
-      </w:r>
-      <w:r>
-        <w:t xml:space="preserve"> </w:t>
-      </w:r>
-      <w:hyperlink w:anchor="ref-bunnefeld2015">
-        <w:r>
-          <w:rPr>
-            <w:rStyle w:val="InternetLink"/>
-          </w:rPr>
-          <w:t xml:space="preserve">Bunnefeld, Nicholson, and Milner-Gulland 2015</w:t>
-        </w:r>
-      </w:hyperlink>
-      <w:r>
-        <w:t xml:space="preserve">;</w:t>
-      </w:r>
-      <w:r>
-        <w:t xml:space="preserve"> </w:t>
-      </w:r>
-      <w:hyperlink w:anchor="ref-zasada2017">
-        <w:r>
-          <w:rPr>
-            <w:rStyle w:val="InternetLink"/>
-          </w:rPr>
-          <w:t xml:space="preserve">Zasada et al. 2017</w:t>
-        </w:r>
-      </w:hyperlink>
-      <w:r>
-        <w:t xml:space="preserve">)</w:t>
-      </w:r>
-      <w:r>
-        <w:t xml:space="preserve">.</w:t>
-      </w:r>
-      <w:r>
-        <w:t xml:space="preserve"> </w:t>
-      </w:r>
-      <w:r>
-        <w:t xml:space="preserve">Second, their complexity implies the need for extensive data to parameterise them effectively.</w:t>
-      </w:r>
-      <w:r>
-        <w:t xml:space="preserve"> </w:t>
-      </w:r>
-      <w:r>
-        <w:t xml:space="preserve">In terms of socio-ecological systems, while data to parameterise the ecological component are often relatively easily available, the human decision-making components are often based on limited theory and lack a general empirical basis</w:t>
-      </w:r>
-      <w:r>
-        <w:t xml:space="preserve"> </w:t>
-      </w:r>
-      <w:r>
-        <w:t xml:space="preserve">(</w:t>
-      </w:r>
-      <w:hyperlink w:anchor="ref-groeneveld2017">
-        <w:r>
-          <w:rPr>
-            <w:rStyle w:val="InternetLink"/>
-          </w:rPr>
-          <w:t xml:space="preserve">Groeneveld et al. 2017</w:t>
-        </w:r>
-      </w:hyperlink>
-      <w:r>
-        <w:t xml:space="preserve">;</w:t>
-      </w:r>
-      <w:r>
-        <w:t xml:space="preserve"> </w:t>
-      </w:r>
-      <w:hyperlink w:anchor="ref-schwarz2020">
-        <w:r>
-          <w:rPr>
-            <w:rStyle w:val="InternetLink"/>
-          </w:rPr>
-          <w:t xml:space="preserve">Schwarz et al. 2020</w:t>
-        </w:r>
-      </w:hyperlink>
-      <w:r>
-        <w:t xml:space="preserve">)</w:t>
-      </w:r>
-      <w:r>
-        <w:t xml:space="preserve">.</w:t>
-      </w:r>
-      <w:r>
-        <w:t xml:space="preserve"> </w:t>
-      </w:r>
-      <w:r>
-        <w:t xml:space="preserve">Not only may this lead to limited predictive power, a perceived lack of empirical basis may negatively affect their acceptance by stakeholders</w:t>
-      </w:r>
-      <w:r>
-        <w:t xml:space="preserve"> </w:t>
-      </w:r>
-      <w:r>
-        <w:t xml:space="preserve">(cf. model</w:t>
-      </w:r>
-      <w:r>
-        <w:t xml:space="preserve"> </w:t>
-      </w:r>
-      <w:r>
-        <w:t xml:space="preserve">“quality”</w:t>
-      </w:r>
-      <w:r>
-        <w:t xml:space="preserve"> </w:t>
-      </w:r>
-      <w:r>
-        <w:t xml:space="preserve">as in</w:t>
-      </w:r>
-      <w:r>
-        <w:t xml:space="preserve"> </w:t>
-      </w:r>
-      <w:hyperlink w:anchor="ref-kolkman2016">
-        <w:r>
-          <w:rPr>
-            <w:rStyle w:val="InternetLink"/>
-          </w:rPr>
-          <w:t xml:space="preserve">Kolkman et al. 2016</w:t>
-        </w:r>
-      </w:hyperlink>
-      <w:r>
-        <w:t xml:space="preserve">)</w:t>
-      </w:r>
-      <w:r>
-        <w:t xml:space="preserve">.</w:t>
-      </w:r>
-      <w:r>
-        <w:t xml:space="preserve"> </w:t>
-      </w:r>
-      <w:r>
-        <w:t xml:space="preserve">To maximise the adoption of complex socio-ecological models as management tools, both appropriate representation of human decision-making and effective communication are therefore key.</w:t>
-      </w:r>
-    </w:p>
-    <w:p>
-      <w:pPr>
-        <w:pStyle w:val="TextBody"/>
-      </w:pPr>
-      <w:r>
-        <w:t xml:space="preserve">Games have a long history of use in research</w:t>
-      </w:r>
-      <w:r>
-        <w:t xml:space="preserve"> </w:t>
-      </w:r>
-      <w:r>
-        <w:t xml:space="preserve">(</w:t>
-      </w:r>
-      <w:hyperlink w:anchor="ref-sandbrook2015">
-        <w:r>
-          <w:rPr>
-            <w:rStyle w:val="InternetLink"/>
-          </w:rPr>
-          <w:t xml:space="preserve">Sandbrook, Adams, and Monteferri 2015</w:t>
-        </w:r>
-      </w:hyperlink>
-      <w:r>
-        <w:t xml:space="preserve">;</w:t>
-      </w:r>
-      <w:r>
-        <w:t xml:space="preserve"> </w:t>
-      </w:r>
-      <w:hyperlink w:anchor="ref-chabris2017">
-        <w:r>
-          <w:rPr>
-            <w:rStyle w:val="InternetLink"/>
-          </w:rPr>
-          <w:t xml:space="preserve">Chabris 2017</w:t>
-        </w:r>
-      </w:hyperlink>
-      <w:r>
-        <w:t xml:space="preserve">;</w:t>
-      </w:r>
-      <w:r>
-        <w:t xml:space="preserve"> </w:t>
-      </w:r>
-      <w:hyperlink w:anchor="ref-redpath2018">
-        <w:r>
-          <w:rPr>
-            <w:rStyle w:val="InternetLink"/>
-          </w:rPr>
-          <w:t xml:space="preserve">Redpath et al. 2018</w:t>
-        </w:r>
-      </w:hyperlink>
-      <w:r>
-        <w:t xml:space="preserve">)</w:t>
-      </w:r>
-      <w:r>
-        <w:t xml:space="preserve">, including as tools to aid the communication of complex ideas and processes to non-specialists</w:t>
-      </w:r>
-      <w:r>
-        <w:t xml:space="preserve"> </w:t>
-      </w:r>
-      <w:r>
-        <w:t xml:space="preserve">(</w:t>
-      </w:r>
-      <w:hyperlink w:anchor="ref-garcia2016">
-        <w:r>
-          <w:rPr>
-            <w:rStyle w:val="InternetLink"/>
-          </w:rPr>
-          <w:t xml:space="preserve">Garcia, Dray, and Waeber 2016</w:t>
-        </w:r>
-      </w:hyperlink>
-      <w:r>
-        <w:t xml:space="preserve">;</w:t>
-      </w:r>
-      <w:r>
-        <w:t xml:space="preserve"> </w:t>
-      </w:r>
-      <w:hyperlink w:anchor="ref-tan2018">
-        <w:r>
-          <w:rPr>
-            <w:rStyle w:val="InternetLink"/>
-          </w:rPr>
-          <w:t xml:space="preserve">Tan et al. 2018</w:t>
-        </w:r>
-      </w:hyperlink>
-      <w:r>
-        <w:t xml:space="preserve">;</w:t>
-      </w:r>
-      <w:r>
-        <w:t xml:space="preserve"> </w:t>
-      </w:r>
-      <w:hyperlink w:anchor="ref-fjaellingsdal2019">
-        <w:r>
-          <w:rPr>
-            <w:rStyle w:val="InternetLink"/>
-          </w:rPr>
-          <w:t xml:space="preserve">Fjaellingsdal and Kloeckner 2019</w:t>
-        </w:r>
-      </w:hyperlink>
-      <w:r>
-        <w:t xml:space="preserve">)</w:t>
-      </w:r>
-      <w:r>
-        <w:t xml:space="preserve">, with online and video games recently becoming popular (</w:t>
-      </w:r>
-      <w:r>
-        <w:rPr>
-          <w:bCs/>
-          <w:b/>
-        </w:rPr>
-        <w:t xml:space="preserve">REF</w:t>
-      </w:r>
-      <w:r>
-        <w:t xml:space="preserve">).</w:t>
-      </w:r>
-      <w:r>
-        <w:t xml:space="preserve"> </w:t>
-      </w:r>
-      <w:r>
-        <w:t xml:space="preserve">Given this long history, it is striking that the parallels between videogames in particular and models are not recognised more widely.</w:t>
-      </w:r>
-      <w:r>
-        <w:t xml:space="preserve"> </w:t>
-      </w:r>
-      <w:r>
-        <w:t xml:space="preserve">All models are abstract representations of environments, actors and relationships, with inputs (parameters) and outputs (predictions or inferences).</w:t>
-      </w:r>
-      <w:r>
-        <w:t xml:space="preserve"> </w:t>
-      </w:r>
-      <w:r>
-        <w:t xml:space="preserve">Similarly, all games present a player with an environment in a given state (parameters), including one or more actors, which can take actions (inputs) to affect the environment for a given effect (outputs).</w:t>
-      </w:r>
-      <w:r>
-        <w:t xml:space="preserve"> </w:t>
-      </w:r>
-      <w:r>
-        <w:t xml:space="preserve">It is worth stressing that every game has an underlying model that defines the state of the environment, relationships between objects in this environment, and inputs and outputs available to the player.</w:t>
-      </w:r>
-      <w:r>
-        <w:t xml:space="preserve"> </w:t>
-      </w:r>
-      <w:r>
-        <w:t xml:space="preserve">However, while games are by definition designed with player interaction in mind, models rarely have user-facing or even user-friendly interfaces, and running or adapting them to specific circumstances usually relies on technical expertise.</w:t>
-      </w:r>
-      <w:r>
-        <w:t xml:space="preserve"> </w:t>
-      </w:r>
-      <w:r>
-        <w:t xml:space="preserve">Casting models as games provides an opportunity to effectively improve the communication and understandability of even relatively complex models.</w:t>
-      </w:r>
-      <w:r>
-        <w:t xml:space="preserve"> </w:t>
-      </w:r>
-      <w:r>
-        <w:t xml:space="preserve">Inputs and outputs may be presented in a visual way and tweaked depending on the type of audience, and both potential applications and limitations of the model can be demonstrated effectively.</w:t>
-      </w:r>
-    </w:p>
-    <w:p>
-      <w:pPr>
-        <w:pStyle w:val="TextBody"/>
-      </w:pPr>
-      <w:r>
-        <w:t xml:space="preserve">In addition, presenting a model as a game provides an opportunity to empirically collect data on how stakeholders make decisions in the modelled environment.</w:t>
-      </w:r>
-      <w:r>
-        <w:t xml:space="preserve"> </w:t>
-      </w:r>
-      <w:r>
-        <w:t xml:space="preserve">Games have already been widely used for data collection to answer specific questions</w:t>
-      </w:r>
-      <w:r>
-        <w:t xml:space="preserve"> </w:t>
-      </w:r>
-      <w:r>
-        <w:t xml:space="preserve">(e.g.</w:t>
-      </w:r>
-      <w:r>
-        <w:t xml:space="preserve"> </w:t>
-      </w:r>
-      <w:hyperlink w:anchor="ref-meinzen-dick2016">
-        <w:r>
-          <w:rPr>
-            <w:rStyle w:val="InternetLink"/>
-          </w:rPr>
-          <w:t xml:space="preserve">Meinzen-Dick et al. 2016</w:t>
-        </w:r>
-      </w:hyperlink>
-      <w:r>
-        <w:t xml:space="preserve">;</w:t>
-      </w:r>
-      <w:r>
-        <w:t xml:space="preserve"> </w:t>
-      </w:r>
-      <w:hyperlink w:anchor="ref-villamor2016">
-        <w:r>
-          <w:rPr>
-            <w:rStyle w:val="InternetLink"/>
-          </w:rPr>
-          <w:t xml:space="preserve">Villamor and Badmos 2016</w:t>
-        </w:r>
-      </w:hyperlink>
-      <w:r>
-        <w:t xml:space="preserve">;</w:t>
-      </w:r>
-      <w:r>
-        <w:t xml:space="preserve"> </w:t>
-      </w:r>
-      <w:hyperlink w:anchor="ref-rakotonarivo2021">
-        <w:r>
-          <w:rPr>
-            <w:rStyle w:val="InternetLink"/>
-          </w:rPr>
-          <w:t xml:space="preserve">S. Rakotonarivo et al. 2021</w:t>
-        </w:r>
-      </w:hyperlink>
-      <w:r>
-        <w:t xml:space="preserve">;</w:t>
-      </w:r>
-      <w:r>
-        <w:t xml:space="preserve"> </w:t>
-      </w:r>
-      <w:hyperlink w:anchor="ref-rakotonarivo2021a">
-        <w:r>
-          <w:rPr>
-            <w:rStyle w:val="InternetLink"/>
-          </w:rPr>
-          <w:t xml:space="preserve">O. S. Rakotonarivo et al. 2021</w:t>
-        </w:r>
-      </w:hyperlink>
-      <w:r>
-        <w:t xml:space="preserve">)</w:t>
-      </w:r>
-      <w:r>
-        <w:t xml:space="preserve"> </w:t>
-      </w:r>
-      <w:r>
-        <w:t xml:space="preserve">on what affects decision-making in socio-ecological systems.</w:t>
-      </w:r>
-      <w:r>
-        <w:t xml:space="preserve"> </w:t>
-      </w:r>
-      <w:r>
-        <w:t xml:space="preserve">A less well-explored potential of using this approach is using in-game decisions directly as a</w:t>
-      </w:r>
-      <w:r>
-        <w:t xml:space="preserve"> </w:t>
-      </w:r>
-      <w:r>
-        <w:t xml:space="preserve">“</w:t>
-      </w:r>
-      <w:r>
-        <w:t xml:space="preserve">big data</w:t>
-      </w:r>
-      <w:r>
-        <w:t xml:space="preserve">”</w:t>
-      </w:r>
-      <w:r>
-        <w:t xml:space="preserve"> </w:t>
-      </w:r>
-      <w:r>
-        <w:t xml:space="preserve">source to improve the parameterisation of the underlying model itself.</w:t>
-      </w:r>
-      <w:r>
-        <w:t xml:space="preserve"> </w:t>
-      </w:r>
-      <w:r>
-        <w:t xml:space="preserve">Many existing models represent human decision-making by relatively crude algorithms (e.g. fully rational utility maximisation) despite widespread recognition that this does not reflect real-world decision-making</w:t>
-      </w:r>
-      <w:r>
-        <w:t xml:space="preserve"> </w:t>
-      </w:r>
-      <w:r>
-        <w:t xml:space="preserve">(</w:t>
-      </w:r>
-      <w:hyperlink w:anchor="ref-groeneveld2017">
-        <w:r>
-          <w:rPr>
-            <w:rStyle w:val="InternetLink"/>
-          </w:rPr>
-          <w:t xml:space="preserve">Groeneveld et al. 2017</w:t>
-        </w:r>
-      </w:hyperlink>
-      <w:r>
-        <w:t xml:space="preserve">)</w:t>
-      </w:r>
-      <w:r>
-        <w:t xml:space="preserve">.</w:t>
-      </w:r>
-      <w:r>
-        <w:t xml:space="preserve"> </w:t>
-      </w:r>
-      <w:r>
-        <w:t xml:space="preserve">By presenting real-world stakeholders with in-game decisions that would otherwise be taken by a predefined algorithm, large data sets of actions and outcomes may be collected.</w:t>
-      </w:r>
-      <w:r>
-        <w:t xml:space="preserve"> </w:t>
-      </w:r>
-      <w:r>
-        <w:t xml:space="preserve">Given a large enough sample of players and in-game conditions, such data might then be used to train decision-making algorithms that better reflect human decision-making in natural resource management</w:t>
+        <w:t xml:space="preserve">In recent years, the use and application of models</w:t>
       </w:r>
       <w:r>
         <w:rPr>
@@ -1119,12 +223,928 @@
         <w:footnoteReference w:id="21"/>
       </w:r>
       <w:r>
+        <w:t xml:space="preserve"> </w:t>
+      </w:r>
+      <w:r>
+        <w:t xml:space="preserve">has become widespread and indispensable in conservation science, ranging from demonstrating the likely effects of climate change on biodiversity</w:t>
+      </w:r>
+      <w:r>
+        <w:t xml:space="preserve"> </w:t>
+      </w:r>
+      <w:r>
+        <w:t xml:space="preserve">(</w:t>
+      </w:r>
+      <w:hyperlink w:anchor="ref-ipcc2021">
+        <w:r>
+          <w:rPr>
+            <w:rStyle w:val="InternetLink"/>
+          </w:rPr>
+          <w:t xml:space="preserve">IPCC 2021</w:t>
+        </w:r>
+      </w:hyperlink>
+      <w:r>
+        <w:t xml:space="preserve">)</w:t>
+      </w:r>
+      <w:r>
+        <w:t xml:space="preserve"> </w:t>
+      </w:r>
+      <w:r>
+        <w:t xml:space="preserve">to supporting the understanding of fundamental processes in natural resource management</w:t>
+      </w:r>
+      <w:r>
+        <w:t xml:space="preserve"> </w:t>
+      </w:r>
+      <w:r>
+        <w:t xml:space="preserve">(e.g.</w:t>
+      </w:r>
+      <w:r>
+        <w:t xml:space="preserve"> </w:t>
+      </w:r>
+      <w:hyperlink w:anchor="ref-schlüter2012">
+        <w:r>
+          <w:rPr>
+            <w:rStyle w:val="InternetLink"/>
+          </w:rPr>
+          <w:t xml:space="preserve">Schlüter et al. 2012</w:t>
+        </w:r>
+      </w:hyperlink>
+      <w:r>
+        <w:t xml:space="preserve">;</w:t>
+      </w:r>
+      <w:r>
+        <w:t xml:space="preserve"> </w:t>
+      </w:r>
+      <w:hyperlink w:anchor="ref-fryxell2010">
+        <w:r>
+          <w:rPr>
+            <w:rStyle w:val="InternetLink"/>
+          </w:rPr>
+          <w:t xml:space="preserve">Fryxell et al. 2010</w:t>
+        </w:r>
+      </w:hyperlink>
+      <w:r>
+        <w:t xml:space="preserve">;</w:t>
+      </w:r>
+      <w:r>
+        <w:t xml:space="preserve"> </w:t>
+      </w:r>
+      <w:hyperlink w:anchor="ref-cusack2020">
+        <w:r>
+          <w:rPr>
+            <w:rStyle w:val="InternetLink"/>
+          </w:rPr>
+          <w:t xml:space="preserve">Cusack et al. 2020</w:t>
+        </w:r>
+      </w:hyperlink>
+      <w:r>
+        <w:t xml:space="preserve">)</w:t>
+      </w:r>
+      <w:r>
+        <w:t xml:space="preserve">. Given the continued rapid global loss of biodiversity</w:t>
+      </w:r>
+      <w:r>
+        <w:t xml:space="preserve"> </w:t>
+      </w:r>
+      <w:r>
+        <w:t xml:space="preserve">(</w:t>
+      </w:r>
+      <w:hyperlink w:anchor="ref-ceballos2015">
+        <w:r>
+          <w:rPr>
+            <w:rStyle w:val="InternetLink"/>
+          </w:rPr>
+          <w:t xml:space="preserve">Ceballos et al. 2015</w:t>
+        </w:r>
+      </w:hyperlink>
+      <w:r>
+        <w:t xml:space="preserve">;</w:t>
+      </w:r>
+      <w:r>
+        <w:t xml:space="preserve"> </w:t>
+      </w:r>
+      <w:hyperlink w:anchor="ref-ceballos2017">
+        <w:r>
+          <w:rPr>
+            <w:rStyle w:val="InternetLink"/>
+          </w:rPr>
+          <w:t xml:space="preserve">Ceballos, Ehrlich, and Dirzo 2017</w:t>
+        </w:r>
+      </w:hyperlink>
+      <w:r>
+        <w:t xml:space="preserve">)</w:t>
+      </w:r>
+      <w:r>
+        <w:t xml:space="preserve">, understanding the mechanisms and consequences of such loss is vital for long-term sustainability. Although a number of drivers of biodiversity loss have been identified</w:t>
+      </w:r>
+      <w:r>
+        <w:t xml:space="preserve"> </w:t>
+      </w:r>
+      <w:r>
+        <w:t xml:space="preserve">(e.g.</w:t>
+      </w:r>
+      <w:r>
+        <w:t xml:space="preserve"> </w:t>
+      </w:r>
+      <w:hyperlink w:anchor="ref-maxwell2016a">
+        <w:r>
+          <w:rPr>
+            <w:rStyle w:val="InternetLink"/>
+          </w:rPr>
+          <w:t xml:space="preserve">Maxwell et al. 2016</w:t>
+        </w:r>
+      </w:hyperlink>
+      <w:r>
+        <w:t xml:space="preserve">)</w:t>
+      </w:r>
+      <w:r>
+        <w:t xml:space="preserve">, one of the most prevalent and widespread is human exploitation of habitats and natural resources, both directly (e.g. through hunting or habitat loss to agriculture) or indirectly (e.g. through international trade in natural resources)</w:t>
+      </w:r>
+      <w:r>
+        <w:t xml:space="preserve"> </w:t>
+      </w:r>
+      <w:r>
+        <w:t xml:space="preserve">(e.g.</w:t>
+      </w:r>
+      <w:r>
+        <w:t xml:space="preserve"> </w:t>
+      </w:r>
+      <w:hyperlink w:anchor="ref-wilting2017">
+        <w:r>
+          <w:rPr>
+            <w:rStyle w:val="InternetLink"/>
+          </w:rPr>
+          <w:t xml:space="preserve">Wilting et al. 2017</w:t>
+        </w:r>
+      </w:hyperlink>
+      <w:r>
+        <w:t xml:space="preserve">)</w:t>
+      </w:r>
+      <w:r>
+        <w:t xml:space="preserve">. Because resource use is fundamentally driven by economic and social processes, it has long been recognised that accurate predictions thereof are reliant as much on understanding human behaviour and decision-making</w:t>
+      </w:r>
+      <w:r>
+        <w:t xml:space="preserve"> </w:t>
+      </w:r>
+      <w:r>
+        <w:t xml:space="preserve">(</w:t>
+      </w:r>
+      <w:hyperlink w:anchor="ref-milner-gulland2012">
+        <w:r>
+          <w:rPr>
+            <w:rStyle w:val="InternetLink"/>
+          </w:rPr>
+          <w:t xml:space="preserve">Milner-Gulland 2012</w:t>
+        </w:r>
+      </w:hyperlink>
+      <w:r>
+        <w:t xml:space="preserve">;</w:t>
+      </w:r>
+      <w:r>
+        <w:t xml:space="preserve"> </w:t>
+      </w:r>
+      <w:hyperlink w:anchor="ref-schlüter2012">
+        <w:r>
+          <w:rPr>
+            <w:rStyle w:val="InternetLink"/>
+          </w:rPr>
+          <w:t xml:space="preserve">Schlüter et al. 2012</w:t>
+        </w:r>
+      </w:hyperlink>
+      <w:r>
+        <w:t xml:space="preserve">)</w:t>
+      </w:r>
+      <w:r>
+        <w:t xml:space="preserve"> </w:t>
+      </w:r>
+      <w:r>
+        <w:t xml:space="preserve">as on understanding resource dynamics.</w:t>
+      </w:r>
+      <w:r>
+        <w:t xml:space="preserve"> </w:t>
+      </w:r>
+      <w:r>
+        <w:t xml:space="preserve">Thus, the development of socio-ecological models in which natural resource dynamics and human decision making interact is becoming increasingly urgent.</w:t>
+      </w:r>
+    </w:p>
+    <w:p>
+      <w:pPr>
+        <w:pStyle w:val="TextBody"/>
+      </w:pPr>
+      <w:r>
+        <w:t xml:space="preserve">Cutting-edge modelling approaches have made significant progress towards this goal.</w:t>
+      </w:r>
+      <w:r>
+        <w:t xml:space="preserve"> </w:t>
+      </w:r>
+      <w:r>
+        <w:t xml:space="preserve">For example,</w:t>
+      </w:r>
+      <w:r>
+        <w:t xml:space="preserve"> </w:t>
+      </w:r>
+      <w:hyperlink w:anchor="ref-orach2020">
+        <w:r>
+          <w:rPr>
+            <w:rStyle w:val="InternetLink"/>
+          </w:rPr>
+          <w:t xml:space="preserve">Orach, Duit, and Schlüter</w:t>
+        </w:r>
+      </w:hyperlink>
+      <w:r>
+        <w:t xml:space="preserve"> </w:t>
+      </w:r>
+      <w:r>
+        <w:t xml:space="preserve">(</w:t>
+      </w:r>
+      <w:hyperlink w:anchor="ref-orach2020">
+        <w:r>
+          <w:rPr>
+            <w:rStyle w:val="InternetLink"/>
+          </w:rPr>
+          <w:t xml:space="preserve">2020</w:t>
+        </w:r>
+      </w:hyperlink>
+      <w:r>
+        <w:t xml:space="preserve">)</w:t>
+      </w:r>
+      <w:r>
+        <w:t xml:space="preserve"> </w:t>
+      </w:r>
+      <w:r>
+        <w:t xml:space="preserve">used an agent-based model to show how coalitions of interest groups can stabilise natural resource dynamics, whereas</w:t>
+      </w:r>
+      <w:r>
+        <w:t xml:space="preserve"> </w:t>
+      </w:r>
+      <w:hyperlink w:anchor="ref-cusack2020">
+        <w:r>
+          <w:rPr>
+            <w:rStyle w:val="InternetLink"/>
+          </w:rPr>
+          <w:t xml:space="preserve">Cusack et al.</w:t>
+        </w:r>
+      </w:hyperlink>
+      <w:r>
+        <w:t xml:space="preserve"> </w:t>
+      </w:r>
+      <w:r>
+        <w:t xml:space="preserve">(</w:t>
+      </w:r>
+      <w:hyperlink w:anchor="ref-cusack2020">
+        <w:r>
+          <w:rPr>
+            <w:rStyle w:val="InternetLink"/>
+          </w:rPr>
+          <w:t xml:space="preserve">2020</w:t>
+        </w:r>
+      </w:hyperlink>
+      <w:r>
+        <w:t xml:space="preserve">)</w:t>
+      </w:r>
+      <w:r>
+        <w:t xml:space="preserve"> </w:t>
+      </w:r>
+      <w:r>
+        <w:t xml:space="preserve">used a novel agent-based modelling framework</w:t>
+      </w:r>
+      <w:r>
+        <w:t xml:space="preserve"> </w:t>
+      </w:r>
+      <w:r>
+        <w:t xml:space="preserve">(</w:t>
+      </w:r>
+      <w:hyperlink w:anchor="ref-duthie2018">
+        <w:r>
+          <w:rPr>
+            <w:rStyle w:val="InternetLink"/>
+          </w:rPr>
+          <w:t xml:space="preserve">Duthie et al. 2018</w:t>
+        </w:r>
+      </w:hyperlink>
+      <w:r>
+        <w:t xml:space="preserve">)</w:t>
+      </w:r>
+      <w:r>
+        <w:t xml:space="preserve"> </w:t>
+      </w:r>
+      <w:r>
+        <w:t xml:space="preserve">to assess the effect of lobbying on species extinction risk.</w:t>
+      </w:r>
+      <w:r>
+        <w:t xml:space="preserve"> </w:t>
+      </w:r>
+      <w:r>
+        <w:t xml:space="preserve">Although such efforts represent significant progress in modelling complex socio-ecological systems, their increased complexity poses two interlinked challenges.</w:t>
+      </w:r>
+      <w:r>
+        <w:t xml:space="preserve"> </w:t>
+      </w:r>
+      <w:r>
+        <w:t xml:space="preserve">First, models are often difficult to communicate clearly to non-specialist audiences, and this challenge increases with model complexity</w:t>
+      </w:r>
+      <w:r>
+        <w:t xml:space="preserve"> </w:t>
+      </w:r>
+      <w:r>
+        <w:t xml:space="preserve">(</w:t>
+      </w:r>
+      <w:hyperlink w:anchor="ref-grimm2006">
+        <w:r>
+          <w:rPr>
+            <w:rStyle w:val="InternetLink"/>
+          </w:rPr>
+          <w:t xml:space="preserve">Grimm et al. 2006</w:t>
+        </w:r>
+      </w:hyperlink>
+      <w:r>
+        <w:t xml:space="preserve">)</w:t>
+      </w:r>
+      <w:r>
         <w:t xml:space="preserve">.</w:t>
       </w:r>
       <w:r>
         <w:t xml:space="preserve"> </w:t>
       </w:r>
       <w:r>
+        <w:t xml:space="preserve">This is particularly important for models of resource use in socio-ecological systems, as they are often specifically intended for use by managers or stakeholders who may lack technical expertise.</w:t>
+      </w:r>
+      <w:r>
+        <w:t xml:space="preserve"> </w:t>
+      </w:r>
+      <w:r>
+        <w:t xml:space="preserve">Much has been said about improving the uptake of models in such settings</w:t>
+      </w:r>
+      <w:r>
+        <w:t xml:space="preserve"> </w:t>
+      </w:r>
+      <w:r>
+        <w:t xml:space="preserve">(e.g.</w:t>
+      </w:r>
+      <w:r>
+        <w:t xml:space="preserve"> </w:t>
+      </w:r>
+      <w:hyperlink w:anchor="ref-bunnefeld2015">
+        <w:r>
+          <w:rPr>
+            <w:rStyle w:val="InternetLink"/>
+          </w:rPr>
+          <w:t xml:space="preserve">Bunnefeld, Nicholson, and Milner-Gulland 2015</w:t>
+        </w:r>
+      </w:hyperlink>
+      <w:r>
+        <w:t xml:space="preserve">;</w:t>
+      </w:r>
+      <w:r>
+        <w:t xml:space="preserve"> </w:t>
+      </w:r>
+      <w:hyperlink w:anchor="ref-addison2013">
+        <w:r>
+          <w:rPr>
+            <w:rStyle w:val="InternetLink"/>
+          </w:rPr>
+          <w:t xml:space="preserve">Addison et al. 2013</w:t>
+        </w:r>
+      </w:hyperlink>
+      <w:r>
+        <w:t xml:space="preserve">;</w:t>
+      </w:r>
+      <w:r>
+        <w:t xml:space="preserve"> </w:t>
+      </w:r>
+      <w:hyperlink w:anchor="ref-schuwirth2019">
+        <w:r>
+          <w:rPr>
+            <w:rStyle w:val="InternetLink"/>
+          </w:rPr>
+          <w:t xml:space="preserve">Schuwirth et al. 2019</w:t>
+        </w:r>
+      </w:hyperlink>
+      <w:r>
+        <w:t xml:space="preserve">;</w:t>
+      </w:r>
+      <w:r>
+        <w:t xml:space="preserve"> </w:t>
+      </w:r>
+      <w:hyperlink w:anchor="ref-will2021">
+        <w:r>
+          <w:rPr>
+            <w:rStyle w:val="InternetLink"/>
+          </w:rPr>
+          <w:t xml:space="preserve">Will et al. 2021</w:t>
+        </w:r>
+      </w:hyperlink>
+      <w:r>
+        <w:t xml:space="preserve">)</w:t>
+      </w:r>
+      <w:r>
+        <w:t xml:space="preserve">, and detailed documentation of the purpose, organisation and predictions has been highlighted as particularly important</w:t>
+      </w:r>
+      <w:r>
+        <w:t xml:space="preserve"> </w:t>
+      </w:r>
+      <w:r>
+        <w:t xml:space="preserve">(</w:t>
+      </w:r>
+      <w:hyperlink w:anchor="ref-grimm2020">
+        <w:r>
+          <w:rPr>
+            <w:rStyle w:val="InternetLink"/>
+          </w:rPr>
+          <w:t xml:space="preserve">Grimm et al. 2020</w:t>
+        </w:r>
+      </w:hyperlink>
+      <w:r>
+        <w:t xml:space="preserve">)</w:t>
+      </w:r>
+      <w:r>
+        <w:t xml:space="preserve">.</w:t>
+      </w:r>
+      <w:r>
+        <w:t xml:space="preserve"> </w:t>
+      </w:r>
+      <w:r>
+        <w:t xml:space="preserve">Even so, often the evidence for practical uptake of many models is limited</w:t>
+      </w:r>
+      <w:r>
+        <w:t xml:space="preserve"> </w:t>
+      </w:r>
+      <w:r>
+        <w:t xml:space="preserve">(</w:t>
+      </w:r>
+      <w:hyperlink w:anchor="ref-addison2013">
+        <w:r>
+          <w:rPr>
+            <w:rStyle w:val="InternetLink"/>
+          </w:rPr>
+          <w:t xml:space="preserve">Addison et al. 2013</w:t>
+        </w:r>
+      </w:hyperlink>
+      <w:r>
+        <w:t xml:space="preserve">;</w:t>
+      </w:r>
+      <w:r>
+        <w:t xml:space="preserve"> </w:t>
+      </w:r>
+      <w:hyperlink w:anchor="ref-bunnefeld2015">
+        <w:r>
+          <w:rPr>
+            <w:rStyle w:val="InternetLink"/>
+          </w:rPr>
+          <w:t xml:space="preserve">Bunnefeld, Nicholson, and Milner-Gulland 2015</w:t>
+        </w:r>
+      </w:hyperlink>
+      <w:r>
+        <w:t xml:space="preserve">;</w:t>
+      </w:r>
+      <w:r>
+        <w:t xml:space="preserve"> </w:t>
+      </w:r>
+      <w:hyperlink w:anchor="ref-zasada2017">
+        <w:r>
+          <w:rPr>
+            <w:rStyle w:val="InternetLink"/>
+          </w:rPr>
+          <w:t xml:space="preserve">Zasada et al. 2017</w:t>
+        </w:r>
+      </w:hyperlink>
+      <w:r>
+        <w:t xml:space="preserve">)</w:t>
+      </w:r>
+      <w:r>
+        <w:t xml:space="preserve">.</w:t>
+      </w:r>
+      <w:r>
+        <w:t xml:space="preserve"> </w:t>
+      </w:r>
+      <w:r>
+        <w:t xml:space="preserve">Second, their complexity implies the need for extensive data to parameterise them effectively.</w:t>
+      </w:r>
+      <w:r>
+        <w:t xml:space="preserve"> </w:t>
+      </w:r>
+      <w:r>
+        <w:t xml:space="preserve">In terms of socio-ecological systems, while data to parameterise the ecological component are often relatively easily available, the human decision-making components are often based on limited theory and lack a general empirical basis</w:t>
+      </w:r>
+      <w:r>
+        <w:t xml:space="preserve"> </w:t>
+      </w:r>
+      <w:r>
+        <w:t xml:space="preserve">(</w:t>
+      </w:r>
+      <w:hyperlink w:anchor="ref-groeneveld2017">
+        <w:r>
+          <w:rPr>
+            <w:rStyle w:val="InternetLink"/>
+          </w:rPr>
+          <w:t xml:space="preserve">Groeneveld et al. 2017</w:t>
+        </w:r>
+      </w:hyperlink>
+      <w:r>
+        <w:t xml:space="preserve">;</w:t>
+      </w:r>
+      <w:r>
+        <w:t xml:space="preserve"> </w:t>
+      </w:r>
+      <w:hyperlink w:anchor="ref-schwarz2020">
+        <w:r>
+          <w:rPr>
+            <w:rStyle w:val="InternetLink"/>
+          </w:rPr>
+          <w:t xml:space="preserve">Schwarz et al. 2020</w:t>
+        </w:r>
+      </w:hyperlink>
+      <w:r>
+        <w:t xml:space="preserve">)</w:t>
+      </w:r>
+      <w:r>
+        <w:t xml:space="preserve">.</w:t>
+      </w:r>
+      <w:r>
+        <w:t xml:space="preserve"> </w:t>
+      </w:r>
+      <w:r>
+        <w:t xml:space="preserve">Not only may this lead to limited predictive power, a perceived lack of empirical basis may negatively affect their acceptance by stakeholders</w:t>
+      </w:r>
+      <w:r>
+        <w:t xml:space="preserve"> </w:t>
+      </w:r>
+      <w:r>
+        <w:t xml:space="preserve">(cf. model</w:t>
+      </w:r>
+      <w:r>
+        <w:t xml:space="preserve"> </w:t>
+      </w:r>
+      <w:r>
+        <w:t xml:space="preserve">“quality”</w:t>
+      </w:r>
+      <w:r>
+        <w:t xml:space="preserve"> </w:t>
+      </w:r>
+      <w:r>
+        <w:t xml:space="preserve">as in</w:t>
+      </w:r>
+      <w:r>
+        <w:t xml:space="preserve"> </w:t>
+      </w:r>
+      <w:hyperlink w:anchor="ref-kolkman2016">
+        <w:r>
+          <w:rPr>
+            <w:rStyle w:val="InternetLink"/>
+          </w:rPr>
+          <w:t xml:space="preserve">Kolkman et al. 2016</w:t>
+        </w:r>
+      </w:hyperlink>
+      <w:r>
+        <w:t xml:space="preserve">)</w:t>
+      </w:r>
+      <w:r>
+        <w:t xml:space="preserve">.</w:t>
+      </w:r>
+      <w:r>
+        <w:t xml:space="preserve"> </w:t>
+      </w:r>
+      <w:r>
+        <w:t xml:space="preserve">To maximise the adoption of complex socio-ecological models as management tools, both appropriate representation of human decision-making and effective communication are therefore key.</w:t>
+      </w:r>
+    </w:p>
+    <w:p>
+      <w:pPr>
+        <w:pStyle w:val="TextBody"/>
+      </w:pPr>
+      <w:r>
+        <w:t xml:space="preserve">Games have a long history of use in research</w:t>
+      </w:r>
+      <w:r>
+        <w:t xml:space="preserve"> </w:t>
+      </w:r>
+      <w:r>
+        <w:t xml:space="preserve">(</w:t>
+      </w:r>
+      <w:hyperlink w:anchor="ref-sandbrook2015">
+        <w:r>
+          <w:rPr>
+            <w:rStyle w:val="InternetLink"/>
+          </w:rPr>
+          <w:t xml:space="preserve">Sandbrook, Adams, and Monteferri 2015</w:t>
+        </w:r>
+      </w:hyperlink>
+      <w:r>
+        <w:t xml:space="preserve">;</w:t>
+      </w:r>
+      <w:r>
+        <w:t xml:space="preserve"> </w:t>
+      </w:r>
+      <w:hyperlink w:anchor="ref-chabris2017">
+        <w:r>
+          <w:rPr>
+            <w:rStyle w:val="InternetLink"/>
+          </w:rPr>
+          <w:t xml:space="preserve">Chabris 2017</w:t>
+        </w:r>
+      </w:hyperlink>
+      <w:r>
+        <w:t xml:space="preserve">;</w:t>
+      </w:r>
+      <w:r>
+        <w:t xml:space="preserve"> </w:t>
+      </w:r>
+      <w:hyperlink w:anchor="ref-redpath2018">
+        <w:r>
+          <w:rPr>
+            <w:rStyle w:val="InternetLink"/>
+          </w:rPr>
+          <w:t xml:space="preserve">Redpath et al. 2018</w:t>
+        </w:r>
+      </w:hyperlink>
+      <w:r>
+        <w:t xml:space="preserve">)</w:t>
+      </w:r>
+      <w:r>
+        <w:t xml:space="preserve">, including as tools to aid the communication of complex ideas and processes to non-specialists</w:t>
+      </w:r>
+      <w:r>
+        <w:t xml:space="preserve"> </w:t>
+      </w:r>
+      <w:r>
+        <w:t xml:space="preserve">(</w:t>
+      </w:r>
+      <w:hyperlink w:anchor="ref-garcia2016">
+        <w:r>
+          <w:rPr>
+            <w:rStyle w:val="InternetLink"/>
+          </w:rPr>
+          <w:t xml:space="preserve">Garcia, Dray, and Waeber 2016</w:t>
+        </w:r>
+      </w:hyperlink>
+      <w:r>
+        <w:t xml:space="preserve">;</w:t>
+      </w:r>
+      <w:r>
+        <w:t xml:space="preserve"> </w:t>
+      </w:r>
+      <w:hyperlink w:anchor="ref-tan2018">
+        <w:r>
+          <w:rPr>
+            <w:rStyle w:val="InternetLink"/>
+          </w:rPr>
+          <w:t xml:space="preserve">Tan et al. 2018</w:t>
+        </w:r>
+      </w:hyperlink>
+      <w:r>
+        <w:t xml:space="preserve">)</w:t>
+      </w:r>
+      <w:r>
+        <w:t xml:space="preserve">, with recent work starting to leverage online and video games</w:t>
+      </w:r>
+      <w:r>
+        <w:t xml:space="preserve"> </w:t>
+      </w:r>
+      <w:r>
+        <w:t xml:space="preserve">(</w:t>
+      </w:r>
+      <w:hyperlink w:anchor="ref-oultram2013">
+        <w:r>
+          <w:rPr>
+            <w:rStyle w:val="InternetLink"/>
+          </w:rPr>
+          <w:t xml:space="preserve">Oultram 2013</w:t>
+        </w:r>
+      </w:hyperlink>
+      <w:r>
+        <w:t xml:space="preserve">;</w:t>
+      </w:r>
+      <w:r>
+        <w:t xml:space="preserve"> </w:t>
+      </w:r>
+      <w:hyperlink w:anchor="ref-pérez2014">
+        <w:r>
+          <w:rPr>
+            <w:rStyle w:val="InternetLink"/>
+          </w:rPr>
+          <w:t xml:space="preserve">Pérez and Guzmán-Duque 2014</w:t>
+        </w:r>
+      </w:hyperlink>
+      <w:r>
+        <w:t xml:space="preserve">;</w:t>
+      </w:r>
+      <w:r>
+        <w:t xml:space="preserve"> </w:t>
+      </w:r>
+      <w:hyperlink w:anchor="ref-fjaellingsdal2019">
+        <w:r>
+          <w:rPr>
+            <w:rStyle w:val="InternetLink"/>
+          </w:rPr>
+          <w:t xml:space="preserve">Fjaellingsdal and Kloeckner 2019</w:t>
+        </w:r>
+      </w:hyperlink>
+      <w:r>
+        <w:t xml:space="preserve">;</w:t>
+      </w:r>
+      <w:r>
+        <w:t xml:space="preserve"> </w:t>
+      </w:r>
+      <w:hyperlink w:anchor="ref-crowley2021">
+        <w:r>
+          <w:rPr>
+            <w:rStyle w:val="InternetLink"/>
+          </w:rPr>
+          <w:t xml:space="preserve">Crowley, Silk, and Crowley 2021</w:t>
+        </w:r>
+      </w:hyperlink>
+      <w:r>
+        <w:t xml:space="preserve">)</w:t>
+      </w:r>
+      <w:r>
+        <w:t xml:space="preserve">.</w:t>
+      </w:r>
+      <w:r>
+        <w:t xml:space="preserve"> </w:t>
+      </w:r>
+      <w:r>
+        <w:t xml:space="preserve">Given this long history, it is striking that the parallels between videogames in particular and models are not recognised more widely.</w:t>
+      </w:r>
+      <w:r>
+        <w:t xml:space="preserve"> </w:t>
+      </w:r>
+      <w:r>
+        <w:t xml:space="preserve">All models are abstract representations of environments, actors and relationships, with inputs (parameters) and outputs (predictions or inferences).</w:t>
+      </w:r>
+      <w:r>
+        <w:t xml:space="preserve"> </w:t>
+      </w:r>
+      <w:r>
+        <w:t xml:space="preserve">Similarly, all games present a player with an environment in a given state (parameters), including one or more actors, which can take actions (inputs) to affect the environment for a given effect (outputs).</w:t>
+      </w:r>
+      <w:r>
+        <w:t xml:space="preserve"> </w:t>
+      </w:r>
+      <w:r>
+        <w:t xml:space="preserve">It is worth stressing that every game has an underlying model that defines the state of the environment, relationships between objects in this environment, and inputs and outputs available to the player.</w:t>
+      </w:r>
+      <w:r>
+        <w:t xml:space="preserve"> </w:t>
+      </w:r>
+      <w:r>
+        <w:t xml:space="preserve">However, while games are by definition designed with player interaction in mind, models rarely have user-facing or even user-friendly interfaces, and running or adapting them to specific circumstances usually relies on technical expertise.</w:t>
+      </w:r>
+      <w:r>
+        <w:t xml:space="preserve"> </w:t>
+      </w:r>
+      <w:r>
+        <w:t xml:space="preserve">Casting models as games provides an opportunity to effectively improve the communication and understandability of even relatively complex models.</w:t>
+      </w:r>
+      <w:r>
+        <w:t xml:space="preserve"> </w:t>
+      </w:r>
+      <w:r>
+        <w:t xml:space="preserve">Inputs and outputs may be presented in a visual way and tweaked depending on the type of audience, and both potential applications and limitations of the model can be demonstrated effectively.</w:t>
+      </w:r>
+    </w:p>
+    <w:p>
+      <w:pPr>
+        <w:pStyle w:val="TextBody"/>
+      </w:pPr>
+      <w:r>
+        <w:t xml:space="preserve">In addition, presenting a model as a game provides an opportunity to empirically collect data on how stakeholders make decisions in the modelled environment.</w:t>
+      </w:r>
+      <w:r>
+        <w:t xml:space="preserve"> </w:t>
+      </w:r>
+      <w:r>
+        <w:t xml:space="preserve">Games have already been widely used for data collection to answer specific questions</w:t>
+      </w:r>
+      <w:r>
+        <w:t xml:space="preserve"> </w:t>
+      </w:r>
+      <w:r>
+        <w:t xml:space="preserve">(e.g.</w:t>
+      </w:r>
+      <w:r>
+        <w:t xml:space="preserve"> </w:t>
+      </w:r>
+      <w:hyperlink w:anchor="ref-meinzen-dick2016">
+        <w:r>
+          <w:rPr>
+            <w:rStyle w:val="InternetLink"/>
+          </w:rPr>
+          <w:t xml:space="preserve">Meinzen-Dick et al. 2016</w:t>
+        </w:r>
+      </w:hyperlink>
+      <w:r>
+        <w:t xml:space="preserve">;</w:t>
+      </w:r>
+      <w:r>
+        <w:t xml:space="preserve"> </w:t>
+      </w:r>
+      <w:hyperlink w:anchor="ref-villamor2016">
+        <w:r>
+          <w:rPr>
+            <w:rStyle w:val="InternetLink"/>
+          </w:rPr>
+          <w:t xml:space="preserve">Villamor and Badmos 2016</w:t>
+        </w:r>
+      </w:hyperlink>
+      <w:r>
+        <w:t xml:space="preserve">;</w:t>
+      </w:r>
+      <w:r>
+        <w:t xml:space="preserve"> </w:t>
+      </w:r>
+      <w:hyperlink w:anchor="ref-rakotonarivo2021">
+        <w:r>
+          <w:rPr>
+            <w:rStyle w:val="InternetLink"/>
+          </w:rPr>
+          <w:t xml:space="preserve">S. Rakotonarivo et al. 2021</w:t>
+        </w:r>
+      </w:hyperlink>
+      <w:r>
+        <w:t xml:space="preserve">;</w:t>
+      </w:r>
+      <w:r>
+        <w:t xml:space="preserve"> </w:t>
+      </w:r>
+      <w:hyperlink w:anchor="ref-rakotonarivo2021a">
+        <w:r>
+          <w:rPr>
+            <w:rStyle w:val="InternetLink"/>
+          </w:rPr>
+          <w:t xml:space="preserve">O. S. Rakotonarivo et al. 2021</w:t>
+        </w:r>
+      </w:hyperlink>
+      <w:r>
+        <w:t xml:space="preserve">)</w:t>
+      </w:r>
+      <w:r>
+        <w:t xml:space="preserve"> </w:t>
+      </w:r>
+      <w:r>
+        <w:t xml:space="preserve">on what affects decision-making in socio-ecological systems. A less well-explored potential of using this approach is using in-game decisions directly as a</w:t>
+      </w:r>
+      <w:r>
+        <w:t xml:space="preserve"> </w:t>
+      </w:r>
+      <w:r>
+        <w:t xml:space="preserve">“</w:t>
+      </w:r>
+      <w:r>
+        <w:t xml:space="preserve">big data</w:t>
+      </w:r>
+      <w:r>
+        <w:t xml:space="preserve">”</w:t>
+      </w:r>
+      <w:r>
+        <w:t xml:space="preserve"> </w:t>
+      </w:r>
+      <w:r>
+        <w:t xml:space="preserve">source to improve the parameterisation of the underlying model itself. Many existing models represent human decision-making by relatively crude algorithms (e.g. fully rational utility maximisation) despite widespread recognition that this does not reflect real-world decision-making</w:t>
+      </w:r>
+      <w:r>
+        <w:t xml:space="preserve"> </w:t>
+      </w:r>
+      <w:r>
+        <w:t xml:space="preserve">(</w:t>
+      </w:r>
+      <w:hyperlink w:anchor="ref-groeneveld2017">
+        <w:r>
+          <w:rPr>
+            <w:rStyle w:val="InternetLink"/>
+          </w:rPr>
+          <w:t xml:space="preserve">Groeneveld et al. 2017</w:t>
+        </w:r>
+      </w:hyperlink>
+      <w:r>
+        <w:t xml:space="preserve">)</w:t>
+      </w:r>
+      <w:r>
+        <w:t xml:space="preserve">.</w:t>
+      </w:r>
+      <w:r>
+        <w:t xml:space="preserve"> </w:t>
+      </w:r>
+      <w:r>
+        <w:t xml:space="preserve">By presenting real-world stakeholders with in-game decisions that would otherwise be taken by a predefined algorithm, large data sets of actions and outcomes may be collected.</w:t>
+      </w:r>
+      <w:r>
+        <w:t xml:space="preserve"> </w:t>
+      </w:r>
+      <w:r>
+        <w:t xml:space="preserve">Given a large enough sample of players and in-game conditions, such data might then be used to train decision-making algorithms that better reflect human decision-making in natural resource management</w:t>
+      </w:r>
+      <w:r>
+        <w:rPr>
+          <w:rStyle w:val="FootnoteReference"/>
+        </w:rPr>
+        <w:footnoteReference w:id="22"/>
+      </w:r>
+      <w:r>
+        <w:t xml:space="preserve">.</w:t>
+      </w:r>
+      <w:r>
+        <w:t xml:space="preserve"> </w:t>
+      </w:r>
+      <w:r>
         <w:t xml:space="preserve">It is notable that this</w:t>
       </w:r>
       <w:r>
@@ -1241,13 +1261,7 @@
         <w:t xml:space="preserve">)</w:t>
       </w:r>
       <w:r>
-        <w:t xml:space="preserve">.</w:t>
-      </w:r>
-      <w:r>
-        <w:t xml:space="preserve"> </w:t>
-      </w:r>
-      <w:r>
-        <w:t xml:space="preserve">Thus, model-games can be considered</w:t>
+        <w:t xml:space="preserve">. Thus, model-games can be considered</w:t>
       </w:r>
       <w:r>
         <w:t xml:space="preserve"> </w:t>
@@ -1345,8 +1359,8 @@
         <w:t xml:space="preserve">Finally, using test player feedback as a basis, we discuss both the limitations of this approach as well as its wider potential.</w:t>
       </w:r>
     </w:p>
-    <w:bookmarkEnd w:id="22"/>
-    <w:bookmarkStart w:id="41" w:name="outline-of-approach"/>
+    <w:bookmarkEnd w:id="23"/>
+    <w:bookmarkStart w:id="44" w:name="outline-of-approach"/>
     <w:p>
       <w:pPr>
         <w:pStyle w:val="Heading1"/>
@@ -1359,7 +1373,7 @@
       <w:pPr>
         <w:pStyle w:val="FirstParagraph"/>
       </w:pPr>
-      <w:hyperlink r:id="rId23">
+      <w:hyperlink r:id="rId24">
         <w:r>
           <w:rPr>
             <w:rStyle w:val="InternetLink"/>
@@ -1391,7 +1405,7 @@
         <w:t xml:space="preserve">) population dynamics, the observation of this population, and farmer actions, all implemented using the GMSE framework as described below; and (2) the game interface for the underlying model, which allows the player to set management actions (specifically, costs for farner actions) that would otherwise be determined by the management model in the default GMSE set up.</w:t>
       </w:r>
     </w:p>
-    <w:bookmarkStart w:id="26" w:name="underlying-model-gmse"/>
+    <w:bookmarkStart w:id="29" w:name="underlying-model-gmse"/>
     <w:p>
       <w:pPr>
         <w:pStyle w:val="Heading2"/>
@@ -1413,13 +1427,14 @@
       <w:r>
         <w:t xml:space="preserve">The GMSE R package (</w:t>
       </w:r>
-      <w:r>
-        <w:rPr>
-          <w:bCs/>
-          <w:b/>
-        </w:rPr>
-        <w:t xml:space="preserve">REF</w:t>
-      </w:r>
+      <w:hyperlink r:id="rId25">
+        <w:r>
+          <w:rPr>
+            <w:rStyle w:val="InternetLink"/>
+          </w:rPr>
+          <w:t xml:space="preserve">https://cran.r-project.org/web/packages/GMSE/index.html</w:t>
+        </w:r>
+      </w:hyperlink>
       <w:r>
         <w:t xml:space="preserve">) was designed as a flexible solution for parameterising systems that model the management, observation, exploitation and population dynamics of a natural resource (e.g. a population of hunted wildlife).</w:t>
       </w:r>
@@ -1498,7 +1513,7 @@
         <w:t xml:space="preserve">(the latter containing an appendix with the full ODD model description).</w:t>
       </w:r>
     </w:p>
-    <w:bookmarkStart w:id="25" w:name="X661808d150ab65b64bbf7eca0b36a8bee1a312a"/>
+    <w:bookmarkStart w:id="28" w:name="X661808d150ab65b64bbf7eca0b36a8bee1a312a"/>
     <w:p>
       <w:pPr>
         <w:pStyle w:val="Heading3"/>
@@ -1713,7 +1728,7 @@
       </w:r>
       <m:oMath>
         <m:r>
-          <m:t>K</m:t>
+          <m:t>F</m:t>
         </m:r>
       </m:oMath>
       <w:r>
@@ -1776,30 +1791,7 @@
         <w:t xml:space="preserve">)</w:t>
       </w:r>
       <w:r>
-        <w:t xml:space="preserve">. Each farmer owns a given proportion</w:t>
-      </w:r>
-      <w:r>
-        <w:t xml:space="preserve"> </w:t>
-      </w:r>
-      <m:oMath>
-        <m:sSub>
-          <m:e>
-            <m:r>
-              <m:t>p</m:t>
-            </m:r>
-          </m:e>
-          <m:sub>
-            <m:r>
-              <m:t>K</m:t>
-            </m:r>
-          </m:sub>
-        </m:sSub>
-      </m:oMath>
-      <w:r>
-        <w:t xml:space="preserve"> </w:t>
-      </w:r>
-      <w:r>
-        <w:t xml:space="preserve">of the landscape (this may or may not be an equal distribution, see below).</w:t>
+        <w:t xml:space="preserve">. Each farmer owns a given proportion of the landscape (this may or may not be an equal distribution, see below).</w:t>
       </w:r>
     </w:p>
     <w:p>
@@ -1943,7 +1935,7 @@
                     </pic:cNvPicPr>
                   </pic:nvPicPr>
                   <pic:blipFill>
-                    <a:blip r:embed="rId24"/>
+                    <a:blip r:embed="rId26"/>
                     <a:stretch>
                       <a:fillRect/>
                     </a:stretch>
@@ -2009,7 +2001,13 @@
         <w:t xml:space="preserve"> </w:t>
       </w:r>
       <w:r>
-        <w:t xml:space="preserve">By default, yield equals 1 per landscape cell owned per time step, but this may be decreased by the presence of animals in a cell, e.g. through grazing, and increased through tending crops (the rates of increase/decrease through grazing and tending crops are controllable in GMSE, see</w:t>
+        <w:t xml:space="preserve">By default, yield equals 1 per landscape cell owned per time step, but this may be decreased by the presence of animals in a cell, e.g. through grazing, and increased through tending crops.</w:t>
+      </w:r>
+      <w:r>
+        <w:t xml:space="preserve"> </w:t>
+      </w:r>
+      <w:r>
+        <w:t xml:space="preserve">The rates of increase or decrease in yield through grazing and tending crops respectively are controllable in GMSE but kept as constant rates in the current A&amp;F implementation, see</w:t>
       </w:r>
       <w:r>
         <w:t xml:space="preserve"> </w:t>
@@ -2043,7 +2041,66 @@
         <w:t xml:space="preserve"> </w:t>
       </w:r>
       <w:r>
-        <w:t xml:space="preserve">for further detail, but kept as constant rates in the current A&amp;F implementation).</w:t>
+        <w:t xml:space="preserve">and parameter references for</w:t>
+      </w:r>
+      <w:r>
+        <w:t xml:space="preserve"> </w:t>
+      </w:r>
+      <w:r>
+        <w:rPr>
+          <w:rStyle w:val="VerbatimChar"/>
+        </w:rPr>
+        <w:t xml:space="preserve">res_consume</w:t>
+      </w:r>
+      <w:r>
+        <w:t xml:space="preserve"> </w:t>
+      </w:r>
+      <w:r>
+        <w:t xml:space="preserve">and</w:t>
+      </w:r>
+      <w:r>
+        <w:t xml:space="preserve"> </w:t>
+      </w:r>
+      <w:r>
+        <w:rPr>
+          <w:rStyle w:val="VerbatimChar"/>
+        </w:rPr>
+        <w:t xml:space="preserve">tend_crop_yld</w:t>
+      </w:r>
+      <w:r>
+        <w:t xml:space="preserve"> </w:t>
+      </w:r>
+      <w:r>
+        <w:t xml:space="preserve">in the</w:t>
+      </w:r>
+      <w:r>
+        <w:t xml:space="preserve"> </w:t>
+      </w:r>
+      <w:r>
+        <w:rPr>
+          <w:rStyle w:val="VerbatimChar"/>
+        </w:rPr>
+        <w:t xml:space="preserve">gmse()</w:t>
+      </w:r>
+      <w:r>
+        <w:t xml:space="preserve"> </w:t>
+      </w:r>
+      <w:r>
+        <w:t xml:space="preserve">function here:</w:t>
+      </w:r>
+      <w:r>
+        <w:t xml:space="preserve"> </w:t>
+      </w:r>
+      <w:hyperlink r:id="rId27">
+        <w:r>
+          <w:rPr>
+            <w:rStyle w:val="InternetLink"/>
+          </w:rPr>
+          <w:t xml:space="preserve">https://cran.r-project.org/web/packages/GMSE/GMSE.pdf</w:t>
+        </w:r>
+      </w:hyperlink>
+      <w:r>
+        <w:t xml:space="preserve">.</w:t>
       </w:r>
       <w:r>
         <w:t xml:space="preserve"> </w:t>
@@ -2275,9 +2332,9 @@
         <w:t xml:space="preserve">Addressing this issue was a key motivation for the development of the model-game approach presented here.</w:t>
       </w:r>
     </w:p>
-    <w:bookmarkEnd w:id="25"/>
-    <w:bookmarkEnd w:id="26"/>
-    <w:bookmarkStart w:id="40" w:name="animal-farm"/>
+    <w:bookmarkEnd w:id="28"/>
+    <w:bookmarkEnd w:id="29"/>
+    <w:bookmarkStart w:id="43" w:name="animal-farm"/>
     <w:p>
       <w:pPr>
         <w:pStyle w:val="Heading2"/>
@@ -2286,7 +2343,7 @@
         <w:t xml:space="preserve">Animal &amp; Farm</w:t>
       </w:r>
     </w:p>
-    <w:bookmarkStart w:id="29" w:name="structure-as-relating-to-gmse"/>
+    <w:bookmarkStart w:id="32" w:name="structure-as-relating-to-gmse"/>
     <w:p>
       <w:pPr>
         <w:pStyle w:val="Heading3"/>
@@ -2333,7 +2390,7 @@
       <w:r>
         <w:t xml:space="preserve"> </w:t>
       </w:r>
-      <w:hyperlink r:id="rId27">
+      <w:hyperlink r:id="rId30">
         <w:r>
           <w:rPr>
             <w:rStyle w:val="InternetLink"/>
@@ -2368,23 +2425,7 @@
         <w:t xml:space="preserve"> </w:t>
       </w:r>
       <w:r>
-        <w:t xml:space="preserve">This is a purely pragmatic choice: because we are not modelling a specific system here, and aim only to illustrate the use of the A&amp;F platform in general terms, the specific parameter values given below and in</w:t>
-      </w:r>
-      <w:r>
-        <w:t xml:space="preserve"> </w:t>
-      </w:r>
-      <w:r>
-        <w:rPr>
-          <w:bCs/>
-          <w:b/>
-        </w:rPr>
-        <w:t xml:space="preserve">Table XXX</w:t>
-      </w:r>
-      <w:r>
-        <w:t xml:space="preserve"> </w:t>
-      </w:r>
-      <w:r>
-        <w:t xml:space="preserve">should simply be interpreted as examples.</w:t>
+        <w:t xml:space="preserve">This is a purely pragmatic choice: because we are not modelling a specific system here, and aim only to illustrate the use of the A&amp;F platform in general terms, the specific parameter values given below and in Table S2should simply be interpreted as examples.</w:t>
       </w:r>
       <w:r>
         <w:t xml:space="preserve"> </w:t>
@@ -2680,7 +2721,22 @@
         <w:t xml:space="preserve"> </w:t>
       </w:r>
       <w:r>
-        <w:t xml:space="preserve">Farmer budgets are set to 1500 units per time step, manager budgets to 1000 units (both for the initial 5 time steps and the subsequent game play).</w:t>
+        <w:t xml:space="preserve">Farmer budgets are set to 1500 units per time step, manager budgets to 1000 units (both for the initial 5 time steps and the subsequent game play; see 3.1.1 above for notes on the conceptualisation of</w:t>
+      </w:r>
+      <w:r>
+        <w:t xml:space="preserve"> </w:t>
+      </w:r>
+      <w:r>
+        <w:t xml:space="preserve">“</w:t>
+      </w:r>
+      <w:r>
+        <w:t xml:space="preserve">budget</w:t>
+      </w:r>
+      <w:r>
+        <w:t xml:space="preserve">”</w:t>
+      </w:r>
+      <w:r>
+        <w:t xml:space="preserve">).</w:t>
       </w:r>
       <w:r>
         <w:t xml:space="preserve"> </w:t>
@@ -2708,7 +2764,7 @@
       <w:r>
         <w:t xml:space="preserve">Each subsequent A&amp;F time step then consists of (1) player input, taking the place of the default management model, in which the player can assess the environment using outputs provided (see below) and choose management actions (costs for farmer actions), and, (2) and once the player confirms their choice, a modified GMSE time step including sequential calls to the default user, resource and observation models (</w:t>
       </w:r>
-      <w:hyperlink r:id="rId28">
+      <w:hyperlink r:id="rId31">
         <w:r>
           <w:rPr>
             <w:rStyle w:val="VerbatimChar"/>
@@ -2720,8 +2776,8 @@
         <w:t xml:space="preserve">) (Figure 1b).</w:t>
       </w:r>
     </w:p>
-    <w:bookmarkEnd w:id="29"/>
-    <w:bookmarkStart w:id="37" w:name="player-interface"/>
+    <w:bookmarkEnd w:id="32"/>
+    <w:bookmarkStart w:id="40" w:name="player-interface"/>
     <w:p>
       <w:pPr>
         <w:pStyle w:val="Heading3"/>
@@ -2740,7 +2796,7 @@
       <w:r>
         <w:t xml:space="preserve"> </w:t>
       </w:r>
-      <w:hyperlink r:id="rId30">
+      <w:hyperlink r:id="rId33">
         <w:r>
           <w:rPr>
             <w:rStyle w:val="VerbatimChar"/>
@@ -2757,7 +2813,7 @@
       <w:r>
         <w:t xml:space="preserve"> </w:t>
       </w:r>
-      <w:hyperlink r:id="rId31">
+      <w:hyperlink r:id="rId34">
         <w:r>
           <w:rPr>
             <w:rStyle w:val="VerbatimChar"/>
@@ -2774,7 +2830,7 @@
       <w:r>
         <w:t xml:space="preserve"> </w:t>
       </w:r>
-      <w:hyperlink r:id="rId32">
+      <w:hyperlink r:id="rId35">
         <w:r>
           <w:rPr>
             <w:rStyle w:val="VerbatimChar"/>
@@ -2791,7 +2847,7 @@
       <w:r>
         <w:t xml:space="preserve"> </w:t>
       </w:r>
-      <w:hyperlink r:id="rId33">
+      <w:hyperlink r:id="rId36">
         <w:r>
           <w:rPr>
             <w:rStyle w:val="VerbatimChar"/>
@@ -2834,7 +2890,7 @@
                     </pic:cNvPicPr>
                   </pic:nvPicPr>
                   <pic:blipFill>
-                    <a:blip r:embed="rId34"/>
+                    <a:blip r:embed="rId37"/>
                     <a:stretch>
                       <a:fillRect/>
                     </a:stretch>
@@ -2973,7 +3029,7 @@
         <w:rPr>
           <w:rStyle w:val="FootnoteReference"/>
         </w:rPr>
-        <w:footnoteReference w:id="35"/>
+        <w:footnoteReference w:id="38"/>
       </w:r>
       <w:r>
         <w:t xml:space="preserve"> </w:t>
@@ -3017,7 +3073,7 @@
         <w:rPr>
           <w:rStyle w:val="FootnoteReference"/>
         </w:rPr>
-        <w:footnoteReference w:id="36"/>
+        <w:footnoteReference w:id="39"/>
       </w:r>
       <w:r>
         <w:t xml:space="preserve"> </w:t>
@@ -3081,8 +3137,8 @@
         <w:t xml:space="preserve">If the resource population reaches extinction, the game session is also terminated.</w:t>
       </w:r>
     </w:p>
-    <w:bookmarkEnd w:id="37"/>
-    <w:bookmarkStart w:id="38" w:name="game-objective-scores-and-scoreboard"/>
+    <w:bookmarkEnd w:id="40"/>
+    <w:bookmarkStart w:id="41" w:name="game-objective-scores-and-scoreboard"/>
     <w:p>
       <w:pPr>
         <w:pStyle w:val="Heading3"/>
@@ -3171,8 +3227,8 @@
         <w:t xml:space="preserve">of scores over all sessions played by all players to date; if the current player’s score is not included in the top 10, it is displayed at the bottom of the board with the correct rank relative to other players.</w:t>
       </w:r>
     </w:p>
-    <w:bookmarkEnd w:id="38"/>
-    <w:bookmarkStart w:id="39" w:name="data-collection-database"/>
+    <w:bookmarkEnd w:id="41"/>
+    <w:bookmarkStart w:id="42" w:name="data-collection-database"/>
     <w:p>
       <w:pPr>
         <w:pStyle w:val="Heading3"/>
@@ -3192,36 +3248,19 @@
         <w:t xml:space="preserve"> </w:t>
       </w:r>
       <w:r>
-        <w:t xml:space="preserve">Database structure is summarised in S1 and</w:t>
-      </w:r>
-      <w:r>
-        <w:t xml:space="preserve"> </w:t>
-      </w:r>
-      <w:r>
-        <w:rPr>
-          <w:bCs/>
-          <w:b/>
-        </w:rPr>
-        <w:t xml:space="preserve">Fig SX.</w:t>
-      </w:r>
-      <w:r>
-        <w:t xml:space="preserve"> </w:t>
-      </w:r>
-      <w:r>
-        <w:t xml:space="preserve">A full list of parameter values stored and their description is given in</w:t>
-      </w:r>
-      <w:r>
-        <w:t xml:space="preserve"> </w:t>
-      </w:r>
-      <w:r>
-        <w:rPr>
-          <w:bCs/>
-          <w:b/>
-        </w:rPr>
-        <w:t xml:space="preserve">Table SX</w:t>
-      </w:r>
-      <w:r>
-        <w:t xml:space="preserve">. This represents only a subset of all GMSE parameters and may be easily extended in the future by adding additional fields to the relevant database table and ensuring the database interface functions append the extra parameters.</w:t>
+        <w:t xml:space="preserve">Database structure is outlined in S1.</w:t>
+      </w:r>
+      <w:r>
+        <w:t xml:space="preserve"> </w:t>
+      </w:r>
+      <w:r>
+        <w:t xml:space="preserve">A full list of parameter values stored and their description is given in Table S2.</w:t>
+      </w:r>
+      <w:r>
+        <w:t xml:space="preserve"> </w:t>
+      </w:r>
+      <w:r>
+        <w:t xml:space="preserve">This represents only a subset of all GMSE parameters and may be easily extended in the future by adding additional fields to the relevant database table and ensuring the database interface functions append the extra parameters.</w:t>
       </w:r>
       <w:r>
         <w:t xml:space="preserve"> </w:t>
@@ -3230,10 +3269,10 @@
         <w:t xml:space="preserve">For any GMSE parameters that are not stored currently, the default GMSE parameter values are used.</w:t>
       </w:r>
     </w:p>
-    <w:bookmarkEnd w:id="39"/>
-    <w:bookmarkEnd w:id="40"/>
-    <w:bookmarkEnd w:id="41"/>
-    <w:bookmarkStart w:id="52" w:name="example-application"/>
+    <w:bookmarkEnd w:id="42"/>
+    <w:bookmarkEnd w:id="43"/>
+    <w:bookmarkEnd w:id="44"/>
+    <w:bookmarkStart w:id="55" w:name="example-application"/>
     <w:p>
       <w:pPr>
         <w:pStyle w:val="Heading1"/>
@@ -3242,7 +3281,7 @@
         <w:t xml:space="preserve">Example application</w:t>
       </w:r>
     </w:p>
-    <w:bookmarkStart w:id="42" w:name="sandbox-for-in-silico-experiments"/>
+    <w:bookmarkStart w:id="45" w:name="sandbox-for-in-silico-experiments"/>
     <w:p>
       <w:pPr>
         <w:pStyle w:val="Heading2"/>
@@ -3380,8 +3419,8 @@
         <w:t xml:space="preserve">Parameterising an alternative algorithm directly based on empirical decision-making data has the potential to address these shortcomings.</w:t>
       </w:r>
     </w:p>
-    <w:bookmarkEnd w:id="42"/>
-    <w:bookmarkStart w:id="46" w:name="example-scenario-method"/>
+    <w:bookmarkEnd w:id="45"/>
+    <w:bookmarkStart w:id="49" w:name="example-scenario-method"/>
     <w:p>
       <w:pPr>
         <w:pStyle w:val="Heading2"/>
@@ -3390,7 +3429,7 @@
         <w:t xml:space="preserve">Example scenario &amp; method</w:t>
       </w:r>
     </w:p>
-    <w:bookmarkStart w:id="44" w:name="rationale-methods"/>
+    <w:bookmarkStart w:id="47" w:name="rationale-methods"/>
     <w:p>
       <w:pPr>
         <w:pStyle w:val="Heading3"/>
@@ -3469,7 +3508,7 @@
       </w:r>
       <m:oMath>
         <m:r>
-          <m:t>K</m:t>
+          <m:t>F</m:t>
         </m:r>
       </m:oMath>
       <w:r>
@@ -3543,7 +3582,7 @@
       </w:r>
       <m:oMath>
         <m:r>
-          <m:t>K</m:t>
+          <m:t>F</m:t>
         </m:r>
       </m:oMath>
       <w:r>
@@ -3611,58 +3650,25 @@
     </w:p>
     <w:p>
       <w:pPr>
-        <w:pStyle w:val="SourceCode"/>
-      </w:pPr>
-      <w:r>
-        <w:rPr>
-          <w:rStyle w:val="VerbatimChar"/>
-        </w:rPr>
-        <w:t xml:space="preserve">## [1] "Initialising simulations ... "</w:t>
-      </w:r>
-    </w:p>
-    <w:p>
-      <w:pPr>
-        <w:pStyle w:val="SourceCode"/>
-      </w:pPr>
-      <w:r>
-        <w:rPr>
-          <w:rStyle w:val="VerbatimChar"/>
-        </w:rPr>
-        <w:t xml:space="preserve">## [1] "Initialising simulations ... "</w:t>
-      </w:r>
-    </w:p>
-    <w:p>
-      <w:pPr>
-        <w:pStyle w:val="SourceCode"/>
-      </w:pPr>
-      <w:r>
-        <w:rPr>
-          <w:rStyle w:val="VerbatimChar"/>
-        </w:rPr>
-        <w:t xml:space="preserve">## [1] "Initialising simulations ... "</w:t>
-      </w:r>
-    </w:p>
-    <w:p>
-      <w:pPr>
         <w:pStyle w:val="CaptionedFigure"/>
       </w:pPr>
       <w:r>
         <w:drawing>
           <wp:inline>
-            <wp:extent cx="5943600" cy="2377440"/>
+            <wp:extent cx="5943600" cy="2080260"/>
             <wp:effectExtent b="0" l="0" r="0" t="0"/>
             <wp:docPr descr="Figure 3. Examples of landscape ownership distributions, (a) low variability, o_v = 0 (equal distribution), (b) medium variability, o_v = 0.25, and (c) high variability, o_v = 0.5, here shown for 6 farmer-landowners." title="" id="1" name="Picture"/>
             <a:graphic>
               <a:graphicData uri="http://schemas.openxmlformats.org/drawingml/2006/picture">
                 <pic:pic>
                   <pic:nvPicPr>
-                    <pic:cNvPr descr="main_ms_files/figure-docx/unnamed-chunk-3-1.png" id="0" name="Picture"/>
+                    <pic:cNvPr descr="fig3.jpg" id="0" name="Picture"/>
                     <pic:cNvPicPr>
                       <a:picLocks noChangeArrowheads="1" noChangeAspect="1"/>
                     </pic:cNvPicPr>
                   </pic:nvPicPr>
                   <pic:blipFill>
-                    <a:blip r:embed="rId43"/>
+                    <a:blip r:embed="rId46"/>
                     <a:stretch>
                       <a:fillRect/>
                     </a:stretch>
@@ -3670,7 +3676,7 @@
                   <pic:spPr bwMode="auto">
                     <a:xfrm>
                       <a:off x="0" y="0"/>
-                      <a:ext cx="5943600" cy="2377440"/>
+                      <a:ext cx="5943600" cy="2080260"/>
                     </a:xfrm>
                     <a:prstGeom prst="rect">
                       <a:avLst/>
@@ -3766,8 +3772,8 @@
         <w:t xml:space="preserve">= 0.5, here shown for 6 farmer-landowners.</w:t>
       </w:r>
     </w:p>
-    <w:bookmarkEnd w:id="44"/>
-    <w:bookmarkStart w:id="45" w:name="ethics"/>
+    <w:bookmarkEnd w:id="47"/>
+    <w:bookmarkStart w:id="48" w:name="ethics"/>
     <w:p>
       <w:pPr>
         <w:pStyle w:val="Heading3"/>
@@ -3808,9 +3814,9 @@
         <w:t xml:space="preserve">Player nicknames are replaced by random identifiers prior to further data processing.</w:t>
       </w:r>
     </w:p>
-    <w:bookmarkEnd w:id="45"/>
-    <w:bookmarkEnd w:id="46"/>
-    <w:bookmarkStart w:id="51" w:name="illustrative-results"/>
+    <w:bookmarkEnd w:id="48"/>
+    <w:bookmarkEnd w:id="49"/>
+    <w:bookmarkStart w:id="54" w:name="illustrative-results"/>
     <w:p>
       <w:pPr>
         <w:pStyle w:val="Heading2"/>
@@ -3838,7 +3844,7 @@
         <w:rPr>
           <w:rStyle w:val="FootnoteReference"/>
         </w:rPr>
-        <w:footnoteReference w:id="47"/>
+        <w:footnoteReference w:id="50"/>
       </w:r>
       <w:r>
         <w:t xml:space="preserve">; this equated to a total of 1189 decisions (costs set).</w:t>
@@ -3876,14 +3882,14 @@
         <w:t xml:space="preserve"> </w:t>
       </w:r>
       <w:r>
-        <w:t xml:space="preserve">(0, 0.25 or 0.5, N = 21 [28%], 32 [42%], and 23 [30%], respectively) and number of stakeholders</w:t>
+        <w:t xml:space="preserve">(0, 0.25 or 0.5, N = 21 [28%], 32 [42%], and 23 [30%], respectively) and number of farmers</w:t>
       </w:r>
       <w:r>
         <w:t xml:space="preserve"> </w:t>
       </w:r>
       <m:oMath>
         <m:r>
-          <m:t>K</m:t>
+          <m:t>F</m:t>
         </m:r>
       </m:oMath>
       <w:r>
@@ -4173,7 +4179,7 @@
                     </pic:cNvPicPr>
                   </pic:nvPicPr>
                   <pic:blipFill>
-                    <a:blip r:embed="rId48"/>
+                    <a:blip r:embed="rId51"/>
                     <a:stretch>
                       <a:fillRect/>
                     </a:stretch>
@@ -4228,7 +4234,7 @@
                     </pic:cNvPicPr>
                   </pic:nvPicPr>
                   <pic:blipFill>
-                    <a:blip r:embed="rId49"/>
+                    <a:blip r:embed="rId52"/>
                     <a:stretch>
                       <a:fillRect/>
                     </a:stretch>
@@ -4283,7 +4289,7 @@
                     </pic:cNvPicPr>
                   </pic:nvPicPr>
                   <pic:blipFill>
-                    <a:blip r:embed="rId50"/>
+                    <a:blip r:embed="rId53"/>
                     <a:stretch>
                       <a:fillRect/>
                     </a:stretch>
@@ -4318,9 +4324,9 @@
         <w:t xml:space="preserve">Figure 6. Summary of player management actions (costs set for hunting- and scaring licences) over time, per ownership variability scenario. Solid black line is the mean cost per time step, with lighter and darker polygons representing the 25-75% and 2.5% and 97.5% quantiles of the cost distribution per time step.</w:t>
       </w:r>
     </w:p>
-    <w:bookmarkEnd w:id="51"/>
-    <w:bookmarkEnd w:id="52"/>
-    <w:bookmarkStart w:id="58" w:name="discussion"/>
+    <w:bookmarkEnd w:id="54"/>
+    <w:bookmarkEnd w:id="55"/>
+    <w:bookmarkStart w:id="61" w:name="discussion"/>
     <w:p>
       <w:pPr>
         <w:pStyle w:val="Heading1"/>
@@ -4371,7 +4377,7 @@
         <w:t xml:space="preserve">It is worth stressing that we are here specifically referring to model-games as data-collection tools, as opposed to exclusively as communication- or educational tools.</w:t>
       </w:r>
     </w:p>
-    <w:bookmarkStart w:id="53" w:name="potential"/>
+    <w:bookmarkStart w:id="56" w:name="potential"/>
     <w:p>
       <w:pPr>
         <w:pStyle w:val="Heading2"/>
@@ -4569,8 +4575,8 @@
         <w:t xml:space="preserve"> </w:t>
       </w:r>
     </w:p>
-    <w:bookmarkEnd w:id="53"/>
-    <w:bookmarkStart w:id="56" w:name="some-limitations-and-potential-solutions"/>
+    <w:bookmarkEnd w:id="56"/>
+    <w:bookmarkStart w:id="59" w:name="some-limitations-and-potential-solutions"/>
     <w:p>
       <w:pPr>
         <w:pStyle w:val="Heading2"/>
@@ -4579,7 +4585,7 @@
         <w:t xml:space="preserve">Some limitations and potential solutions</w:t>
       </w:r>
     </w:p>
-    <w:bookmarkStart w:id="54" w:name="the-game-is-unrealistic"/>
+    <w:bookmarkStart w:id="57" w:name="the-game-is-unrealistic"/>
     <w:p>
       <w:pPr>
         <w:pStyle w:val="Heading3"/>
@@ -4870,8 +4876,8 @@
         <w:t xml:space="preserve">) depends on careful application and recognition of this.</w:t>
       </w:r>
     </w:p>
-    <w:bookmarkEnd w:id="54"/>
-    <w:bookmarkStart w:id="55" w:name="humans-are-biased"/>
+    <w:bookmarkEnd w:id="57"/>
+    <w:bookmarkStart w:id="58" w:name="humans-are-biased"/>
     <w:p>
       <w:pPr>
         <w:pStyle w:val="Heading3"/>
@@ -5134,9 +5140,9 @@
         <w:t xml:space="preserve">.</w:t>
       </w:r>
     </w:p>
-    <w:bookmarkEnd w:id="55"/>
-    <w:bookmarkEnd w:id="56"/>
-    <w:bookmarkStart w:id="57" w:name="conclusions-future-direction"/>
+    <w:bookmarkEnd w:id="58"/>
+    <w:bookmarkEnd w:id="59"/>
+    <w:bookmarkStart w:id="60" w:name="conclusions-future-direction"/>
     <w:p>
       <w:pPr>
         <w:pStyle w:val="Heading2"/>
@@ -5267,9 +5273,9 @@
         <w:t xml:space="preserve">, this potential remains almost untapped in conservation science and natural resource management.</w:t>
       </w:r>
     </w:p>
-    <w:bookmarkEnd w:id="57"/>
-    <w:bookmarkEnd w:id="58"/>
-    <w:bookmarkStart w:id="60" w:name="acknowledgements"/>
+    <w:bookmarkEnd w:id="60"/>
+    <w:bookmarkEnd w:id="61"/>
+    <w:bookmarkStart w:id="63" w:name="acknowledgements"/>
     <w:p>
       <w:pPr>
         <w:pStyle w:val="Heading1"/>
@@ -5295,15 +5301,15 @@
         <w:t xml:space="preserve"> </w:t>
       </w:r>
     </w:p>
-    <w:bookmarkStart w:id="59" w:name="section"/>
+    <w:bookmarkStart w:id="62" w:name="section"/>
     <w:p>
       <w:pPr>
         <w:pStyle w:val="Heading2"/>
       </w:pPr>
     </w:p>
-    <w:bookmarkEnd w:id="59"/>
-    <w:bookmarkEnd w:id="60"/>
-    <w:bookmarkStart w:id="158" w:name="references"/>
+    <w:bookmarkEnd w:id="62"/>
+    <w:bookmarkEnd w:id="63"/>
+    <w:bookmarkStart w:id="165" w:name="references"/>
     <w:p>
       <w:pPr>
         <w:pStyle w:val="Heading1"/>
@@ -5312,8 +5318,8 @@
         <w:t xml:space="preserve">References</w:t>
       </w:r>
     </w:p>
-    <w:bookmarkStart w:id="157" w:name="refs"/>
-    <w:bookmarkStart w:id="62" w:name="ref-addison2013"/>
+    <w:bookmarkStart w:id="164" w:name="refs"/>
+    <w:bookmarkStart w:id="65" w:name="ref-addison2013"/>
     <w:p>
       <w:pPr>
         <w:pStyle w:val="Bibliography"/>
@@ -5346,7 +5352,7 @@
       <w:r>
         <w:t xml:space="preserve"> </w:t>
       </w:r>
-      <w:hyperlink r:id="rId61">
+      <w:hyperlink r:id="rId64">
         <w:r>
           <w:rPr>
             <w:rStyle w:val="InternetLink"/>
@@ -5358,8 +5364,8 @@
         <w:t xml:space="preserve">.</w:t>
       </w:r>
     </w:p>
-    <w:bookmarkEnd w:id="62"/>
-    <w:bookmarkStart w:id="64" w:name="ref-baynhamherd2020"/>
+    <w:bookmarkEnd w:id="65"/>
+    <w:bookmarkStart w:id="67" w:name="ref-baynhamherd2020"/>
     <w:p>
       <w:pPr>
         <w:pStyle w:val="Bibliography"/>
@@ -5389,7 +5395,7 @@
       <w:r>
         <w:t xml:space="preserve">34 (1): 232–43. https://doi.org/</w:t>
       </w:r>
-      <w:hyperlink r:id="rId63">
+      <w:hyperlink r:id="rId66">
         <w:r>
           <w:rPr>
             <w:rStyle w:val="InternetLink"/>
@@ -5401,8 +5407,8 @@
         <w:t xml:space="preserve">.</w:t>
       </w:r>
     </w:p>
-    <w:bookmarkEnd w:id="64"/>
-    <w:bookmarkStart w:id="66" w:name="ref-box1979"/>
+    <w:bookmarkEnd w:id="67"/>
+    <w:bookmarkStart w:id="69" w:name="ref-box1979"/>
     <w:p>
       <w:pPr>
         <w:pStyle w:val="Bibliography"/>
@@ -5425,7 +5431,7 @@
       <w:r>
         <w:t xml:space="preserve"> </w:t>
       </w:r>
-      <w:hyperlink r:id="rId65">
+      <w:hyperlink r:id="rId68">
         <w:r>
           <w:rPr>
             <w:rStyle w:val="InternetLink"/>
@@ -5437,8 +5443,8 @@
         <w:t xml:space="preserve">.</w:t>
       </w:r>
     </w:p>
-    <w:bookmarkEnd w:id="66"/>
-    <w:bookmarkStart w:id="68" w:name="ref-bunnefeld2015"/>
+    <w:bookmarkEnd w:id="69"/>
+    <w:bookmarkStart w:id="71" w:name="ref-bunnefeld2015"/>
     <w:p>
       <w:pPr>
         <w:pStyle w:val="Bibliography"/>
@@ -5462,7 +5468,7 @@
       <w:r>
         <w:t xml:space="preserve"> </w:t>
       </w:r>
-      <w:hyperlink r:id="rId67">
+      <w:hyperlink r:id="rId70">
         <w:r>
           <w:rPr>
             <w:rStyle w:val="InternetLink"/>
@@ -5474,8 +5480,8 @@
         <w:t xml:space="preserve">.</w:t>
       </w:r>
     </w:p>
-    <w:bookmarkEnd w:id="68"/>
-    <w:bookmarkStart w:id="70" w:name="ref-ceballos2015"/>
+    <w:bookmarkEnd w:id="71"/>
+    <w:bookmarkStart w:id="73" w:name="ref-ceballos2015"/>
     <w:p>
       <w:pPr>
         <w:pStyle w:val="Bibliography"/>
@@ -5511,7 +5517,7 @@
       <w:r>
         <w:t xml:space="preserve"> </w:t>
       </w:r>
-      <w:hyperlink r:id="rId69">
+      <w:hyperlink r:id="rId72">
         <w:r>
           <w:rPr>
             <w:rStyle w:val="InternetLink"/>
@@ -5523,8 +5529,8 @@
         <w:t xml:space="preserve">.</w:t>
       </w:r>
     </w:p>
-    <w:bookmarkEnd w:id="70"/>
-    <w:bookmarkStart w:id="72" w:name="ref-ceballos2017"/>
+    <w:bookmarkEnd w:id="73"/>
+    <w:bookmarkStart w:id="75" w:name="ref-ceballos2017"/>
     <w:p>
       <w:pPr>
         <w:pStyle w:val="Bibliography"/>
@@ -5557,7 +5563,7 @@
       <w:r>
         <w:t xml:space="preserve"> </w:t>
       </w:r>
-      <w:hyperlink r:id="rId71">
+      <w:hyperlink r:id="rId74">
         <w:r>
           <w:rPr>
             <w:rStyle w:val="InternetLink"/>
@@ -5569,8 +5575,8 @@
         <w:t xml:space="preserve">.</w:t>
       </w:r>
     </w:p>
-    <w:bookmarkEnd w:id="72"/>
-    <w:bookmarkStart w:id="74" w:name="ref-chabris2017"/>
+    <w:bookmarkEnd w:id="75"/>
+    <w:bookmarkStart w:id="77" w:name="ref-chabris2017"/>
     <w:p>
       <w:pPr>
         <w:pStyle w:val="Bibliography"/>
@@ -5603,7 +5609,7 @@
       <w:r>
         <w:t xml:space="preserve"> </w:t>
       </w:r>
-      <w:hyperlink r:id="rId73">
+      <w:hyperlink r:id="rId76">
         <w:r>
           <w:rPr>
             <w:rStyle w:val="InternetLink"/>
@@ -5615,8 +5621,8 @@
         <w:t xml:space="preserve">.</w:t>
       </w:r>
     </w:p>
-    <w:bookmarkEnd w:id="74"/>
-    <w:bookmarkStart w:id="76" w:name="ref-constantino2021"/>
+    <w:bookmarkEnd w:id="77"/>
+    <w:bookmarkStart w:id="79" w:name="ref-constantino2021"/>
     <w:p>
       <w:pPr>
         <w:pStyle w:val="Bibliography"/>
@@ -5649,7 +5655,7 @@
       <w:r>
         <w:t xml:space="preserve"> </w:t>
       </w:r>
-      <w:hyperlink r:id="rId75">
+      <w:hyperlink r:id="rId78">
         <w:r>
           <w:rPr>
             <w:rStyle w:val="InternetLink"/>
@@ -5661,8 +5667,8 @@
         <w:t xml:space="preserve">.</w:t>
       </w:r>
     </w:p>
-    <w:bookmarkEnd w:id="76"/>
-    <w:bookmarkStart w:id="78" w:name="ref-crowley2021"/>
+    <w:bookmarkEnd w:id="79"/>
+    <w:bookmarkStart w:id="81" w:name="ref-crowley2021"/>
     <w:p>
       <w:pPr>
         <w:pStyle w:val="Bibliography"/>
@@ -5695,7 +5701,7 @@
       <w:r>
         <w:t xml:space="preserve"> </w:t>
       </w:r>
-      <w:hyperlink r:id="rId77">
+      <w:hyperlink r:id="rId80">
         <w:r>
           <w:rPr>
             <w:rStyle w:val="InternetLink"/>
@@ -5707,8 +5713,8 @@
         <w:t xml:space="preserve">.</w:t>
       </w:r>
     </w:p>
-    <w:bookmarkEnd w:id="78"/>
-    <w:bookmarkStart w:id="80" w:name="ref-cusack2020"/>
+    <w:bookmarkEnd w:id="81"/>
+    <w:bookmarkStart w:id="83" w:name="ref-cusack2020"/>
     <w:p>
       <w:pPr>
         <w:pStyle w:val="Bibliography"/>
@@ -5741,7 +5747,7 @@
       <w:r>
         <w:t xml:space="preserve"> </w:t>
       </w:r>
-      <w:hyperlink r:id="rId79">
+      <w:hyperlink r:id="rId82">
         <w:r>
           <w:rPr>
             <w:rStyle w:val="InternetLink"/>
@@ -5753,8 +5759,8 @@
         <w:t xml:space="preserve">.</w:t>
       </w:r>
     </w:p>
-    <w:bookmarkEnd w:id="80"/>
-    <w:bookmarkStart w:id="82" w:name="ref-dobson2019"/>
+    <w:bookmarkEnd w:id="83"/>
+    <w:bookmarkStart w:id="85" w:name="ref-dobson2019"/>
     <w:p>
       <w:pPr>
         <w:pStyle w:val="Bibliography"/>
@@ -5787,7 +5793,7 @@
       <w:r>
         <w:t xml:space="preserve"> </w:t>
       </w:r>
-      <w:hyperlink r:id="rId81">
+      <w:hyperlink r:id="rId84">
         <w:r>
           <w:rPr>
             <w:rStyle w:val="InternetLink"/>
@@ -5799,8 +5805,8 @@
         <w:t xml:space="preserve">.</w:t>
       </w:r>
     </w:p>
-    <w:bookmarkEnd w:id="82"/>
-    <w:bookmarkStart w:id="84" w:name="ref-duthie2018"/>
+    <w:bookmarkEnd w:id="85"/>
+    <w:bookmarkStart w:id="87" w:name="ref-duthie2018"/>
     <w:p>
       <w:pPr>
         <w:pStyle w:val="Bibliography"/>
@@ -5836,7 +5842,7 @@
       <w:r>
         <w:t xml:space="preserve"> </w:t>
       </w:r>
-      <w:hyperlink r:id="rId83">
+      <w:hyperlink r:id="rId86">
         <w:r>
           <w:rPr>
             <w:rStyle w:val="InternetLink"/>
@@ -5848,8 +5854,8 @@
         <w:t xml:space="preserve">.</w:t>
       </w:r>
     </w:p>
-    <w:bookmarkEnd w:id="84"/>
-    <w:bookmarkStart w:id="86" w:name="ref-duthie2021"/>
+    <w:bookmarkEnd w:id="87"/>
+    <w:bookmarkStart w:id="89" w:name="ref-duthie2021"/>
     <w:p>
       <w:pPr>
         <w:pStyle w:val="Bibliography"/>
@@ -5882,7 +5888,7 @@
       <w:r>
         <w:t xml:space="preserve"> </w:t>
       </w:r>
-      <w:hyperlink r:id="rId85">
+      <w:hyperlink r:id="rId88">
         <w:r>
           <w:rPr>
             <w:rStyle w:val="InternetLink"/>
@@ -5894,8 +5900,8 @@
         <w:t xml:space="preserve">.</w:t>
       </w:r>
     </w:p>
-    <w:bookmarkEnd w:id="86"/>
-    <w:bookmarkStart w:id="88" w:name="ref-fjaellingsdal2019"/>
+    <w:bookmarkEnd w:id="89"/>
+    <w:bookmarkStart w:id="91" w:name="ref-fjaellingsdal2019"/>
     <w:p>
       <w:pPr>
         <w:pStyle w:val="Bibliography"/>
@@ -5928,7 +5934,7 @@
       <w:r>
         <w:t xml:space="preserve"> </w:t>
       </w:r>
-      <w:hyperlink r:id="rId87">
+      <w:hyperlink r:id="rId90">
         <w:r>
           <w:rPr>
             <w:rStyle w:val="InternetLink"/>
@@ -5940,8 +5946,8 @@
         <w:t xml:space="preserve">.</w:t>
       </w:r>
     </w:p>
-    <w:bookmarkEnd w:id="88"/>
-    <w:bookmarkStart w:id="90" w:name="ref-fryxell2010"/>
+    <w:bookmarkEnd w:id="91"/>
+    <w:bookmarkStart w:id="93" w:name="ref-fryxell2010"/>
     <w:p>
       <w:pPr>
         <w:pStyle w:val="Bibliography"/>
@@ -5974,7 +5980,7 @@
       <w:r>
         <w:t xml:space="preserve"> </w:t>
       </w:r>
-      <w:hyperlink r:id="rId89">
+      <w:hyperlink r:id="rId92">
         <w:r>
           <w:rPr>
             <w:rStyle w:val="InternetLink"/>
@@ -5986,8 +5992,8 @@
         <w:t xml:space="preserve">.</w:t>
       </w:r>
     </w:p>
-    <w:bookmarkEnd w:id="90"/>
-    <w:bookmarkStart w:id="92" w:name="ref-garcia2016"/>
+    <w:bookmarkEnd w:id="93"/>
+    <w:bookmarkStart w:id="95" w:name="ref-garcia2016"/>
     <w:p>
       <w:pPr>
         <w:pStyle w:val="Bibliography"/>
@@ -6020,7 +6026,7 @@
       <w:r>
         <w:t xml:space="preserve"> </w:t>
       </w:r>
-      <w:hyperlink r:id="rId91">
+      <w:hyperlink r:id="rId94">
         <w:r>
           <w:rPr>
             <w:rStyle w:val="InternetLink"/>
@@ -6032,8 +6038,8 @@
         <w:t xml:space="preserve">.</w:t>
       </w:r>
     </w:p>
-    <w:bookmarkEnd w:id="92"/>
-    <w:bookmarkStart w:id="94" w:name="ref-grimm2006"/>
+    <w:bookmarkEnd w:id="95"/>
+    <w:bookmarkStart w:id="97" w:name="ref-grimm2006"/>
     <w:p>
       <w:pPr>
         <w:pStyle w:val="Bibliography"/>
@@ -6066,7 +6072,7 @@
       <w:r>
         <w:t xml:space="preserve"> </w:t>
       </w:r>
-      <w:hyperlink r:id="rId93">
+      <w:hyperlink r:id="rId96">
         <w:r>
           <w:rPr>
             <w:rStyle w:val="InternetLink"/>
@@ -6078,8 +6084,8 @@
         <w:t xml:space="preserve">.</w:t>
       </w:r>
     </w:p>
-    <w:bookmarkEnd w:id="94"/>
-    <w:bookmarkStart w:id="96" w:name="ref-grimm2020"/>
+    <w:bookmarkEnd w:id="97"/>
+    <w:bookmarkStart w:id="99" w:name="ref-grimm2020"/>
     <w:p>
       <w:pPr>
         <w:pStyle w:val="Bibliography"/>
@@ -6112,7 +6118,7 @@
       <w:r>
         <w:t xml:space="preserve"> </w:t>
       </w:r>
-      <w:hyperlink r:id="rId95">
+      <w:hyperlink r:id="rId98">
         <w:r>
           <w:rPr>
             <w:rStyle w:val="InternetLink"/>
@@ -6124,8 +6130,8 @@
         <w:t xml:space="preserve">.</w:t>
       </w:r>
     </w:p>
-    <w:bookmarkEnd w:id="96"/>
-    <w:bookmarkStart w:id="98" w:name="ref-groeneveld2017"/>
+    <w:bookmarkEnd w:id="99"/>
+    <w:bookmarkStart w:id="101" w:name="ref-groeneveld2017"/>
     <w:p>
       <w:pPr>
         <w:pStyle w:val="Bibliography"/>
@@ -6167,7 +6173,7 @@
       <w:r>
         <w:t xml:space="preserve"> </w:t>
       </w:r>
-      <w:hyperlink r:id="rId97">
+      <w:hyperlink r:id="rId100">
         <w:r>
           <w:rPr>
             <w:rStyle w:val="InternetLink"/>
@@ -6179,8 +6185,8 @@
         <w:t xml:space="preserve">.</w:t>
       </w:r>
     </w:p>
-    <w:bookmarkEnd w:id="98"/>
-    <w:bookmarkStart w:id="100" w:name="ref-hamblin2013"/>
+    <w:bookmarkEnd w:id="101"/>
+    <w:bookmarkStart w:id="103" w:name="ref-hamblin2013"/>
     <w:p>
       <w:pPr>
         <w:pStyle w:val="Bibliography"/>
@@ -6219,7 +6225,7 @@
       <w:r>
         <w:t xml:space="preserve"> </w:t>
       </w:r>
-      <w:hyperlink r:id="rId99">
+      <w:hyperlink r:id="rId102">
         <w:r>
           <w:rPr>
             <w:rStyle w:val="InternetLink"/>
@@ -6231,8 +6237,8 @@
         <w:t xml:space="preserve">.</w:t>
       </w:r>
     </w:p>
-    <w:bookmarkEnd w:id="100"/>
-    <w:bookmarkStart w:id="102" w:name="ref-ipcc2021"/>
+    <w:bookmarkEnd w:id="103"/>
+    <w:bookmarkStart w:id="105" w:name="ref-ipcc2021"/>
     <w:p>
       <w:pPr>
         <w:pStyle w:val="Bibliography"/>
@@ -6249,7 +6255,7 @@
       <w:r>
         <w:t xml:space="preserve"> </w:t>
       </w:r>
-      <w:hyperlink r:id="rId101">
+      <w:hyperlink r:id="rId104">
         <w:r>
           <w:rPr>
             <w:rStyle w:val="InternetLink"/>
@@ -6261,8 +6267,8 @@
         <w:t xml:space="preserve">.</w:t>
       </w:r>
     </w:p>
-    <w:bookmarkEnd w:id="102"/>
-    <w:bookmarkStart w:id="104" w:name="ref-jackson2012a"/>
+    <w:bookmarkEnd w:id="105"/>
+    <w:bookmarkStart w:id="107" w:name="ref-jackson2012a"/>
     <w:p>
       <w:pPr>
         <w:pStyle w:val="Bibliography"/>
@@ -6295,7 +6301,7 @@
       <w:r>
         <w:t xml:space="preserve"> </w:t>
       </w:r>
-      <w:hyperlink r:id="rId103">
+      <w:hyperlink r:id="rId106">
         <w:r>
           <w:rPr>
             <w:rStyle w:val="InternetLink"/>
@@ -6307,8 +6313,8 @@
         <w:t xml:space="preserve">.</w:t>
       </w:r>
     </w:p>
-    <w:bookmarkEnd w:id="104"/>
-    <w:bookmarkStart w:id="106" w:name="ref-khatib2011"/>
+    <w:bookmarkEnd w:id="107"/>
+    <w:bookmarkStart w:id="109" w:name="ref-khatib2011"/>
     <w:p>
       <w:pPr>
         <w:pStyle w:val="Bibliography"/>
@@ -6341,7 +6347,7 @@
       <w:r>
         <w:t xml:space="preserve"> </w:t>
       </w:r>
-      <w:hyperlink r:id="rId105">
+      <w:hyperlink r:id="rId108">
         <w:r>
           <w:rPr>
             <w:rStyle w:val="InternetLink"/>
@@ -6353,8 +6359,8 @@
         <w:t xml:space="preserve">.</w:t>
       </w:r>
     </w:p>
-    <w:bookmarkEnd w:id="106"/>
-    <w:bookmarkStart w:id="108" w:name="ref-kolkman2016"/>
+    <w:bookmarkEnd w:id="109"/>
+    <w:bookmarkStart w:id="111" w:name="ref-kolkman2016"/>
     <w:p>
       <w:pPr>
         <w:pStyle w:val="Bibliography"/>
@@ -6387,7 +6393,7 @@
       <w:r>
         <w:t xml:space="preserve"> </w:t>
       </w:r>
-      <w:hyperlink r:id="rId107">
+      <w:hyperlink r:id="rId110">
         <w:r>
           <w:rPr>
             <w:rStyle w:val="InternetLink"/>
@@ -6399,8 +6405,8 @@
         <w:t xml:space="preserve">.</w:t>
       </w:r>
     </w:p>
-    <w:bookmarkEnd w:id="108"/>
-    <w:bookmarkStart w:id="110" w:name="ref-levitt2007"/>
+    <w:bookmarkEnd w:id="111"/>
+    <w:bookmarkStart w:id="113" w:name="ref-levitt2007"/>
     <w:p>
       <w:pPr>
         <w:pStyle w:val="Bibliography"/>
@@ -6433,7 +6439,7 @@
       <w:r>
         <w:t xml:space="preserve"> </w:t>
       </w:r>
-      <w:hyperlink r:id="rId109">
+      <w:hyperlink r:id="rId112">
         <w:r>
           <w:rPr>
             <w:rStyle w:val="InternetLink"/>
@@ -6445,8 +6451,8 @@
         <w:t xml:space="preserve">.</w:t>
       </w:r>
     </w:p>
-    <w:bookmarkEnd w:id="110"/>
-    <w:bookmarkStart w:id="112" w:name="ref-maxwell2016a"/>
+    <w:bookmarkEnd w:id="113"/>
+    <w:bookmarkStart w:id="115" w:name="ref-maxwell2016a"/>
     <w:p>
       <w:pPr>
         <w:pStyle w:val="Bibliography"/>
@@ -6479,7 +6485,7 @@
       <w:r>
         <w:t xml:space="preserve"> </w:t>
       </w:r>
-      <w:hyperlink r:id="rId111">
+      <w:hyperlink r:id="rId114">
         <w:r>
           <w:rPr>
             <w:rStyle w:val="InternetLink"/>
@@ -6491,8 +6497,8 @@
         <w:t xml:space="preserve">.</w:t>
       </w:r>
     </w:p>
-    <w:bookmarkEnd w:id="112"/>
-    <w:bookmarkStart w:id="114" w:name="ref-meinzen-dick2016"/>
+    <w:bookmarkEnd w:id="115"/>
+    <w:bookmarkStart w:id="117" w:name="ref-meinzen-dick2016"/>
     <w:p>
       <w:pPr>
         <w:pStyle w:val="Bibliography"/>
@@ -6525,7 +6531,7 @@
       <w:r>
         <w:t xml:space="preserve"> </w:t>
       </w:r>
-      <w:hyperlink r:id="rId113">
+      <w:hyperlink r:id="rId116">
         <w:r>
           <w:rPr>
             <w:rStyle w:val="InternetLink"/>
@@ -6537,8 +6543,8 @@
         <w:t xml:space="preserve">.</w:t>
       </w:r>
     </w:p>
-    <w:bookmarkEnd w:id="114"/>
-    <w:bookmarkStart w:id="116" w:name="ref-milner-gulland2012"/>
+    <w:bookmarkEnd w:id="117"/>
+    <w:bookmarkStart w:id="119" w:name="ref-milner-gulland2012"/>
     <w:p>
       <w:pPr>
         <w:pStyle w:val="Bibliography"/>
@@ -6571,7 +6577,7 @@
       <w:r>
         <w:t xml:space="preserve"> </w:t>
       </w:r>
-      <w:hyperlink r:id="rId115">
+      <w:hyperlink r:id="rId118">
         <w:r>
           <w:rPr>
             <w:rStyle w:val="InternetLink"/>
@@ -6583,8 +6589,8 @@
         <w:t xml:space="preserve">.</w:t>
       </w:r>
     </w:p>
-    <w:bookmarkEnd w:id="116"/>
-    <w:bookmarkStart w:id="118" w:name="ref-nilsson2021"/>
+    <w:bookmarkEnd w:id="119"/>
+    <w:bookmarkStart w:id="121" w:name="ref-nilsson2021"/>
     <w:p>
       <w:pPr>
         <w:pStyle w:val="Bibliography"/>
@@ -6617,7 +6623,7 @@
       <w:r>
         <w:t xml:space="preserve"> </w:t>
       </w:r>
-      <w:hyperlink r:id="rId117">
+      <w:hyperlink r:id="rId120">
         <w:r>
           <w:rPr>
             <w:rStyle w:val="InternetLink"/>
@@ -6629,8 +6635,8 @@
         <w:t xml:space="preserve">.</w:t>
       </w:r>
     </w:p>
-    <w:bookmarkEnd w:id="118"/>
-    <w:bookmarkStart w:id="120" w:name="ref-nilsson2016"/>
+    <w:bookmarkEnd w:id="121"/>
+    <w:bookmarkStart w:id="123" w:name="ref-nilsson2016"/>
     <w:p>
       <w:pPr>
         <w:pStyle w:val="Bibliography"/>
@@ -6666,7 +6672,7 @@
       <w:r>
         <w:t xml:space="preserve"> </w:t>
       </w:r>
-      <w:hyperlink r:id="rId119">
+      <w:hyperlink r:id="rId122">
         <w:r>
           <w:rPr>
             <w:rStyle w:val="InternetLink"/>
@@ -6678,8 +6684,8 @@
         <w:t xml:space="preserve">.</w:t>
       </w:r>
     </w:p>
-    <w:bookmarkEnd w:id="120"/>
-    <w:bookmarkStart w:id="122" w:name="ref-nuno2013"/>
+    <w:bookmarkEnd w:id="123"/>
+    <w:bookmarkStart w:id="125" w:name="ref-nuno2013"/>
     <w:p>
       <w:pPr>
         <w:pStyle w:val="Bibliography"/>
@@ -6712,7 +6718,7 @@
       <w:r>
         <w:t xml:space="preserve"> </w:t>
       </w:r>
-      <w:hyperlink r:id="rId121">
+      <w:hyperlink r:id="rId124">
         <w:r>
           <w:rPr>
             <w:rStyle w:val="InternetLink"/>
@@ -6724,8 +6730,8 @@
         <w:t xml:space="preserve">.</w:t>
       </w:r>
     </w:p>
-    <w:bookmarkEnd w:id="122"/>
-    <w:bookmarkStart w:id="124" w:name="ref-orach2020"/>
+    <w:bookmarkEnd w:id="125"/>
+    <w:bookmarkStart w:id="127" w:name="ref-orach2020"/>
     <w:p>
       <w:pPr>
         <w:pStyle w:val="Bibliography"/>
@@ -6758,7 +6764,7 @@
       <w:r>
         <w:t xml:space="preserve"> </w:t>
       </w:r>
-      <w:hyperlink r:id="rId123">
+      <w:hyperlink r:id="rId126">
         <w:r>
           <w:rPr>
             <w:rStyle w:val="InternetLink"/>
@@ -6770,8 +6776,100 @@
         <w:t xml:space="preserve">.</w:t>
       </w:r>
     </w:p>
-    <w:bookmarkEnd w:id="124"/>
-    <w:bookmarkStart w:id="126" w:name="ref-rakotonarivo2021a"/>
+    <w:bookmarkEnd w:id="127"/>
+    <w:bookmarkStart w:id="129" w:name="ref-oultram2013"/>
+    <w:p>
+      <w:pPr>
+        <w:pStyle w:val="Bibliography"/>
+      </w:pPr>
+      <w:r>
+        <w:t xml:space="preserve">Oultram, Stuart. 2013.</w:t>
+      </w:r>
+      <w:r>
+        <w:t xml:space="preserve"> </w:t>
+      </w:r>
+      <w:r>
+        <w:t xml:space="preserve">“Virtual Plagues and Real-World Pandemics: Reflecting on the Potential for Online Computer Role-Playing Games to Inform Real World Epidemic Research.”</w:t>
+      </w:r>
+      <w:r>
+        <w:t xml:space="preserve"> </w:t>
+      </w:r>
+      <w:r>
+        <w:rPr>
+          <w:iCs/>
+          <w:i/>
+        </w:rPr>
+        <w:t xml:space="preserve">Medical Humanities</w:t>
+      </w:r>
+      <w:r>
+        <w:t xml:space="preserve"> </w:t>
+      </w:r>
+      <w:r>
+        <w:t xml:space="preserve">39 (2): 115–18.</w:t>
+      </w:r>
+      <w:r>
+        <w:t xml:space="preserve"> </w:t>
+      </w:r>
+      <w:hyperlink r:id="rId128">
+        <w:r>
+          <w:rPr>
+            <w:rStyle w:val="InternetLink"/>
+          </w:rPr>
+          <w:t xml:space="preserve">https://doi.org/10.1136/medhum-2012-010299</w:t>
+        </w:r>
+      </w:hyperlink>
+      <w:r>
+        <w:t xml:space="preserve">.</w:t>
+      </w:r>
+    </w:p>
+    <w:bookmarkEnd w:id="129"/>
+    <w:bookmarkStart w:id="131" w:name="ref-pérez2014"/>
+    <w:p>
+      <w:pPr>
+        <w:pStyle w:val="Bibliography"/>
+      </w:pPr>
+      <w:r>
+        <w:t xml:space="preserve">Pérez, María-Esther Del-Moral, and Alba-Patricia Guzmán-Duque. 2014.</w:t>
+      </w:r>
+      <w:r>
+        <w:t xml:space="preserve"> </w:t>
+      </w:r>
+      <w:r>
+        <w:t xml:space="preserve">“CityVille: Collaborative Game Play, Communication and Skill Development in Social Networks.”</w:t>
+      </w:r>
+      <w:r>
+        <w:t xml:space="preserve"> </w:t>
+      </w:r>
+      <w:r>
+        <w:rPr>
+          <w:iCs/>
+          <w:i/>
+        </w:rPr>
+        <w:t xml:space="preserve">Journal of New Approaches in Educational Research</w:t>
+      </w:r>
+      <w:r>
+        <w:t xml:space="preserve"> </w:t>
+      </w:r>
+      <w:r>
+        <w:t xml:space="preserve">3 (1): 11–19.</w:t>
+      </w:r>
+      <w:r>
+        <w:t xml:space="preserve"> </w:t>
+      </w:r>
+      <w:hyperlink r:id="rId130">
+        <w:r>
+          <w:rPr>
+            <w:rStyle w:val="InternetLink"/>
+          </w:rPr>
+          <w:t xml:space="preserve">https://doi.org/10.7821/naer.3.1.11-19</w:t>
+        </w:r>
+      </w:hyperlink>
+      <w:r>
+        <w:t xml:space="preserve">.</w:t>
+      </w:r>
+    </w:p>
+    <w:bookmarkEnd w:id="131"/>
+    <w:bookmarkStart w:id="133" w:name="ref-rakotonarivo2021a"/>
     <w:p>
       <w:pPr>
         <w:pStyle w:val="Bibliography"/>
@@ -6804,7 +6902,7 @@
       <w:r>
         <w:t xml:space="preserve"> </w:t>
       </w:r>
-      <w:hyperlink r:id="rId125">
+      <w:hyperlink r:id="rId132">
         <w:r>
           <w:rPr>
             <w:rStyle w:val="InternetLink"/>
@@ -6816,8 +6914,8 @@
         <w:t xml:space="preserve">.</w:t>
       </w:r>
     </w:p>
-    <w:bookmarkEnd w:id="126"/>
-    <w:bookmarkStart w:id="128" w:name="ref-rakotonarivo2021"/>
+    <w:bookmarkEnd w:id="133"/>
+    <w:bookmarkStart w:id="135" w:name="ref-rakotonarivo2021"/>
     <w:p>
       <w:pPr>
         <w:pStyle w:val="Bibliography"/>
@@ -6850,7 +6948,7 @@
       <w:r>
         <w:t xml:space="preserve"> </w:t>
       </w:r>
-      <w:hyperlink r:id="rId127">
+      <w:hyperlink r:id="rId134">
         <w:r>
           <w:rPr>
             <w:rStyle w:val="InternetLink"/>
@@ -6862,8 +6960,8 @@
         <w:t xml:space="preserve">.</w:t>
       </w:r>
     </w:p>
-    <w:bookmarkEnd w:id="128"/>
-    <w:bookmarkStart w:id="130" w:name="ref-redpath2018"/>
+    <w:bookmarkEnd w:id="135"/>
+    <w:bookmarkStart w:id="137" w:name="ref-redpath2018"/>
     <w:p>
       <w:pPr>
         <w:pStyle w:val="Bibliography"/>
@@ -6896,7 +6994,7 @@
       <w:r>
         <w:t xml:space="preserve"> </w:t>
       </w:r>
-      <w:hyperlink r:id="rId129">
+      <w:hyperlink r:id="rId136">
         <w:r>
           <w:rPr>
             <w:rStyle w:val="InternetLink"/>
@@ -6908,8 +7006,8 @@
         <w:t xml:space="preserve">.</w:t>
       </w:r>
     </w:p>
-    <w:bookmarkEnd w:id="130"/>
-    <w:bookmarkStart w:id="132" w:name="ref-redpath2017"/>
+    <w:bookmarkEnd w:id="137"/>
+    <w:bookmarkStart w:id="139" w:name="ref-redpath2017"/>
     <w:p>
       <w:pPr>
         <w:pStyle w:val="Bibliography"/>
@@ -6948,7 +7046,7 @@
       <w:r>
         <w:t xml:space="preserve">92 (4): 2157–63. https://doi.org/</w:t>
       </w:r>
-      <w:hyperlink r:id="rId131">
+      <w:hyperlink r:id="rId138">
         <w:r>
           <w:rPr>
             <w:rStyle w:val="InternetLink"/>
@@ -6960,8 +7058,8 @@
         <w:t xml:space="preserve">.</w:t>
       </w:r>
     </w:p>
-    <w:bookmarkEnd w:id="132"/>
-    <w:bookmarkStart w:id="134" w:name="ref-sandbrook2015"/>
+    <w:bookmarkEnd w:id="139"/>
+    <w:bookmarkStart w:id="141" w:name="ref-sandbrook2015"/>
     <w:p>
       <w:pPr>
         <w:pStyle w:val="Bibliography"/>
@@ -6994,7 +7092,7 @@
       <w:r>
         <w:t xml:space="preserve"> </w:t>
       </w:r>
-      <w:hyperlink r:id="rId133">
+      <w:hyperlink r:id="rId140">
         <w:r>
           <w:rPr>
             <w:rStyle w:val="InternetLink"/>
@@ -7006,8 +7104,8 @@
         <w:t xml:space="preserve">.</w:t>
       </w:r>
     </w:p>
-    <w:bookmarkEnd w:id="134"/>
-    <w:bookmarkStart w:id="136" w:name="ref-schlüter2012"/>
+    <w:bookmarkEnd w:id="141"/>
+    <w:bookmarkStart w:id="143" w:name="ref-schlüter2012"/>
     <w:p>
       <w:pPr>
         <w:pStyle w:val="Bibliography"/>
@@ -7040,7 +7138,7 @@
       <w:r>
         <w:t xml:space="preserve"> </w:t>
       </w:r>
-      <w:hyperlink r:id="rId135">
+      <w:hyperlink r:id="rId142">
         <w:r>
           <w:rPr>
             <w:rStyle w:val="InternetLink"/>
@@ -7052,8 +7150,8 @@
         <w:t xml:space="preserve">.</w:t>
       </w:r>
     </w:p>
-    <w:bookmarkEnd w:id="136"/>
-    <w:bookmarkStart w:id="138" w:name="ref-schuwirth2019"/>
+    <w:bookmarkEnd w:id="143"/>
+    <w:bookmarkStart w:id="145" w:name="ref-schuwirth2019"/>
     <w:p>
       <w:pPr>
         <w:pStyle w:val="Bibliography"/>
@@ -7086,7 +7184,7 @@
       <w:r>
         <w:t xml:space="preserve"> </w:t>
       </w:r>
-      <w:hyperlink r:id="rId137">
+      <w:hyperlink r:id="rId144">
         <w:r>
           <w:rPr>
             <w:rStyle w:val="InternetLink"/>
@@ -7098,8 +7196,8 @@
         <w:t xml:space="preserve">.</w:t>
       </w:r>
     </w:p>
-    <w:bookmarkEnd w:id="138"/>
-    <w:bookmarkStart w:id="140" w:name="ref-schwarz2020"/>
+    <w:bookmarkEnd w:id="145"/>
+    <w:bookmarkStart w:id="147" w:name="ref-schwarz2020"/>
     <w:p>
       <w:pPr>
         <w:pStyle w:val="Bibliography"/>
@@ -7132,7 +7230,7 @@
       <w:r>
         <w:t xml:space="preserve"> </w:t>
       </w:r>
-      <w:hyperlink r:id="rId139">
+      <w:hyperlink r:id="rId146">
         <w:r>
           <w:rPr>
             <w:rStyle w:val="InternetLink"/>
@@ -7144,8 +7242,8 @@
         <w:t xml:space="preserve">.</w:t>
       </w:r>
     </w:p>
-    <w:bookmarkEnd w:id="140"/>
-    <w:bookmarkStart w:id="142" w:name="ref-sipper2020"/>
+    <w:bookmarkEnd w:id="147"/>
+    <w:bookmarkStart w:id="149" w:name="ref-sipper2020"/>
     <w:p>
       <w:pPr>
         <w:pStyle w:val="Bibliography"/>
@@ -7178,7 +7276,7 @@
       <w:r>
         <w:t xml:space="preserve"> </w:t>
       </w:r>
-      <w:hyperlink r:id="rId141">
+      <w:hyperlink r:id="rId148">
         <w:r>
           <w:rPr>
             <w:rStyle w:val="InternetLink"/>
@@ -7190,8 +7288,8 @@
         <w:t xml:space="preserve">.</w:t>
       </w:r>
     </w:p>
-    <w:bookmarkEnd w:id="142"/>
-    <w:bookmarkStart w:id="144" w:name="ref-sullivan2018"/>
+    <w:bookmarkEnd w:id="149"/>
+    <w:bookmarkStart w:id="151" w:name="ref-sullivan2018"/>
     <w:p>
       <w:pPr>
         <w:pStyle w:val="Bibliography"/>
@@ -7224,7 +7322,7 @@
       <w:r>
         <w:t xml:space="preserve"> </w:t>
       </w:r>
-      <w:hyperlink r:id="rId143">
+      <w:hyperlink r:id="rId150">
         <w:r>
           <w:rPr>
             <w:rStyle w:val="InternetLink"/>
@@ -7236,8 +7334,8 @@
         <w:t xml:space="preserve">.</w:t>
       </w:r>
     </w:p>
-    <w:bookmarkEnd w:id="144"/>
-    <w:bookmarkStart w:id="146" w:name="ref-tan2018"/>
+    <w:bookmarkEnd w:id="151"/>
+    <w:bookmarkStart w:id="153" w:name="ref-tan2018"/>
     <w:p>
       <w:pPr>
         <w:pStyle w:val="Bibliography"/>
@@ -7270,7 +7368,7 @@
       <w:r>
         <w:t xml:space="preserve"> </w:t>
       </w:r>
-      <w:hyperlink r:id="rId145">
+      <w:hyperlink r:id="rId152">
         <w:r>
           <w:rPr>
             <w:rStyle w:val="InternetLink"/>
@@ -7282,8 +7380,8 @@
         <w:t xml:space="preserve">.</w:t>
       </w:r>
     </w:p>
-    <w:bookmarkEnd w:id="146"/>
-    <w:bookmarkStart w:id="148" w:name="ref-vandenbergh2021"/>
+    <w:bookmarkEnd w:id="153"/>
+    <w:bookmarkStart w:id="155" w:name="ref-vandenbergh2021"/>
     <w:p>
       <w:pPr>
         <w:pStyle w:val="Bibliography"/>
@@ -7325,7 +7423,7 @@
       <w:r>
         <w:t xml:space="preserve"> </w:t>
       </w:r>
-      <w:hyperlink r:id="rId147">
+      <w:hyperlink r:id="rId154">
         <w:r>
           <w:rPr>
             <w:rStyle w:val="InternetLink"/>
@@ -7337,8 +7435,8 @@
         <w:t xml:space="preserve">.</w:t>
       </w:r>
     </w:p>
-    <w:bookmarkEnd w:id="148"/>
-    <w:bookmarkStart w:id="150" w:name="ref-villamor2016"/>
+    <w:bookmarkEnd w:id="155"/>
+    <w:bookmarkStart w:id="157" w:name="ref-villamor2016"/>
     <w:p>
       <w:pPr>
         <w:pStyle w:val="Bibliography"/>
@@ -7371,7 +7469,7 @@
       <w:r>
         <w:t xml:space="preserve"> </w:t>
       </w:r>
-      <w:hyperlink r:id="rId149">
+      <w:hyperlink r:id="rId156">
         <w:r>
           <w:rPr>
             <w:rStyle w:val="InternetLink"/>
@@ -7383,8 +7481,8 @@
         <w:t xml:space="preserve">.</w:t>
       </w:r>
     </w:p>
-    <w:bookmarkEnd w:id="150"/>
-    <w:bookmarkStart w:id="152" w:name="ref-will2021"/>
+    <w:bookmarkEnd w:id="157"/>
+    <w:bookmarkStart w:id="159" w:name="ref-will2021"/>
     <w:p>
       <w:pPr>
         <w:pStyle w:val="Bibliography"/>
@@ -7417,7 +7515,7 @@
       <w:r>
         <w:t xml:space="preserve"> </w:t>
       </w:r>
-      <w:hyperlink r:id="rId151">
+      <w:hyperlink r:id="rId158">
         <w:r>
           <w:rPr>
             <w:rStyle w:val="InternetLink"/>
@@ -7429,8 +7527,8 @@
         <w:t xml:space="preserve">.</w:t>
       </w:r>
     </w:p>
-    <w:bookmarkEnd w:id="152"/>
-    <w:bookmarkStart w:id="154" w:name="ref-wilting2017"/>
+    <w:bookmarkEnd w:id="159"/>
+    <w:bookmarkStart w:id="161" w:name="ref-wilting2017"/>
     <w:p>
       <w:pPr>
         <w:pStyle w:val="Bibliography"/>
@@ -7463,7 +7561,7 @@
       <w:r>
         <w:t xml:space="preserve"> </w:t>
       </w:r>
-      <w:hyperlink r:id="rId153">
+      <w:hyperlink r:id="rId160">
         <w:r>
           <w:rPr>
             <w:rStyle w:val="InternetLink"/>
@@ -7475,8 +7573,8 @@
         <w:t xml:space="preserve">.</w:t>
       </w:r>
     </w:p>
-    <w:bookmarkEnd w:id="154"/>
-    <w:bookmarkStart w:id="156" w:name="ref-zasada2017"/>
+    <w:bookmarkEnd w:id="161"/>
+    <w:bookmarkStart w:id="163" w:name="ref-zasada2017"/>
     <w:p>
       <w:pPr>
         <w:pStyle w:val="Bibliography"/>
@@ -7509,7 +7607,7 @@
       <w:r>
         <w:t xml:space="preserve"> </w:t>
       </w:r>
-      <w:hyperlink r:id="rId155">
+      <w:hyperlink r:id="rId162">
         <w:r>
           <w:rPr>
             <w:rStyle w:val="InternetLink"/>
@@ -7521,9 +7619,9 @@
         <w:t xml:space="preserve">.</w:t>
       </w:r>
     </w:p>
-    <w:bookmarkEnd w:id="156"/>
-    <w:bookmarkEnd w:id="157"/>
-    <w:bookmarkEnd w:id="158"/>
+    <w:bookmarkEnd w:id="163"/>
+    <w:bookmarkEnd w:id="164"/>
+    <w:bookmarkEnd w:id="165"/>
     <w:sectPr>
       <w:footerReference w:type="default" r:id="rId9"/>
       <w:footnotePr>
@@ -7610,17 +7708,35 @@
         <w:t xml:space="preserve"> </w:t>
       </w:r>
       <w:r>
-        <w:t xml:space="preserve">Note that there are of course limitations to this, and that data on decisions made would only be relevant to the context of the game (i.e. internally valid in the game context).</w:t>
-      </w:r>
-      <w:r>
-        <w:t xml:space="preserve"> </w:t>
-      </w:r>
-      <w:r>
-        <w:t xml:space="preserve">Wider external validity depends on a number of factors; we discuss limitations in more detail below.</w:t>
+        <w:t xml:space="preserve">We here use the term</w:t>
+      </w:r>
+      <w:r>
+        <w:t xml:space="preserve"> </w:t>
+      </w:r>
+      <w:r>
+        <w:t xml:space="preserve">“</w:t>
+      </w:r>
+      <w:r>
+        <w:t xml:space="preserve">model</w:t>
+      </w:r>
+      <w:r>
+        <w:t xml:space="preserve">”</w:t>
+      </w:r>
+      <w:r>
+        <w:t xml:space="preserve"> </w:t>
+      </w:r>
+      <w:r>
+        <w:t xml:space="preserve">to refer to any predictive quantitative model, although our focus is on predictive simulation models used for decision support.</w:t>
+      </w:r>
+      <w:r>
+        <w:t xml:space="preserve"> </w:t>
+      </w:r>
+      <w:r>
+        <w:t xml:space="preserve">However, the arguments presented here equally apply to statistical models, particularly when used for prediction of trends.</w:t>
       </w:r>
     </w:p>
   </w:footnote>
-  <w:footnote w:id="35">
+  <w:footnote w:id="22">
     <w:p>
       <w:pPr>
         <w:pStyle w:val="Footnote"/>
@@ -7635,11 +7751,30 @@
         <w:t xml:space="preserve"> </w:t>
       </w:r>
       <w:r>
+        <w:t xml:space="preserve">Note that there are limitations to this, and that data on decisions made would only be relevant to the context of the game; we discuss limitations in more detail below.</w:t>
+      </w:r>
+    </w:p>
+  </w:footnote>
+  <w:footnote w:id="38">
+    <w:p>
+      <w:pPr>
+        <w:pStyle w:val="Footnote"/>
+      </w:pPr>
+      <w:r>
+        <w:rPr>
+          <w:rStyle w:val="FootnoteReference"/>
+        </w:rPr>
+        <w:footnoteRef/>
+      </w:r>
+      <w:r>
+        <w:t xml:space="preserve"> </w:t>
+      </w:r>
+      <w:r>
         <w:t xml:space="preserve">A&amp;F currently focuses only on hunting animals, scaring animals or tending crops as available actions to farmers; this may be expanded in the future to other actions available in GMSE.</w:t>
       </w:r>
     </w:p>
   </w:footnote>
-  <w:footnote w:id="36">
+  <w:footnote w:id="39">
     <w:p>
       <w:pPr>
         <w:pStyle w:val="Footnote"/>
@@ -7674,7 +7809,7 @@
       </w:r>
     </w:p>
   </w:footnote>
-  <w:footnote w:id="47">
+  <w:footnote w:id="50">
     <w:p>
       <w:pPr>
         <w:pStyle w:val="Footnote"/>

</xml_diff>

<commit_message>
Fixed some further referencing issues. Changed to social-ecological instead of soio-ecol throughout.
</commit_message>
<xml_diff>
--- a/main_ms.docx
+++ b/main_ms.docx
@@ -49,13 +49,13 @@
         <w:t xml:space="preserve"> </w:t>
       </w:r>
       <w:r>
-        <w:t xml:space="preserve">‘</w:t>
+        <w:t xml:space="preserve">“</w:t>
       </w:r>
       <w:r>
         <w:t xml:space="preserve">gamesourcing</w:t>
       </w:r>
       <w:r>
-        <w:t xml:space="preserve">’</w:t>
+        <w:t xml:space="preserve">”</w:t>
       </w:r>
       <w:r>
         <w:t xml:space="preserve"> </w:t>
@@ -553,7 +553,7 @@
           <w:rPr>
             <w:rStyle w:val="InternetLink"/>
           </w:rPr>
-          <w:t xml:space="preserve">Price 2018</w:t>
+          <w:t xml:space="preserve">Duthie et al. 2018</w:t>
         </w:r>
       </w:hyperlink>
       <w:r>
@@ -563,19 +563,7 @@
         <w:t xml:space="preserve"> </w:t>
       </w:r>
       <w:r>
-        <w:t xml:space="preserve">to assess the effect of lobbying on species extinction risk.</w:t>
-      </w:r>
-      <w:r>
-        <w:t xml:space="preserve"> </w:t>
-      </w:r>
-      <w:r>
-        <w:t xml:space="preserve">Although such efforts represent significant progress in modelling complex socio-ecological systems, their increased complexity poses two interlinked challenges.</w:t>
-      </w:r>
-      <w:r>
-        <w:t xml:space="preserve"> </w:t>
-      </w:r>
-      <w:r>
-        <w:t xml:space="preserve">First, models are often difficult to communicate clearly to non-specialist audiences, and this challenge increases with model complexity</w:t>
+        <w:t xml:space="preserve">to assess the effect of lobbying on species extinction risk. Although such efforts represent significant progress in modelling complex socio-ecological systems, their increased complexity poses two interlinked challenges. First, models are often difficult to communicate clearly to non-specialist audiences, and this challenge increases with model complexity</w:t>
       </w:r>
       <w:r>
         <w:t xml:space="preserve"> </w:t>
@@ -595,19 +583,7 @@
         <w:t xml:space="preserve">)</w:t>
       </w:r>
       <w:r>
-        <w:t xml:space="preserve">.</w:t>
-      </w:r>
-      <w:r>
-        <w:t xml:space="preserve"> </w:t>
-      </w:r>
-      <w:r>
-        <w:t xml:space="preserve">This is particularly important for models of resource use in socio-ecological systems, as they are often specifically intended for use by managers or stakeholders who may not have the required technical expertise.</w:t>
-      </w:r>
-      <w:r>
-        <w:t xml:space="preserve"> </w:t>
-      </w:r>
-      <w:r>
-        <w:t xml:space="preserve">Much has been said about improving the uptake of models in such settings</w:t>
+        <w:t xml:space="preserve">. This is particularly important for models of resource use in socio-ecological systems, as they are often specifically intended for use by managers or stakeholders who may not have the required technical expertise. Much has been said about improving the uptake of models in such settings</w:t>
       </w:r>
       <w:r>
         <w:t xml:space="preserve"> </w:t>
@@ -692,13 +668,7 @@
         <w:t xml:space="preserve">)</w:t>
       </w:r>
       <w:r>
-        <w:t xml:space="preserve">.</w:t>
-      </w:r>
-      <w:r>
-        <w:t xml:space="preserve"> </w:t>
-      </w:r>
-      <w:r>
-        <w:t xml:space="preserve">Even so, frequently the evidence for practical uptake of many models is limited</w:t>
+        <w:t xml:space="preserve">. Even so, frequently the evidence for practical uptake of many models is limited</w:t>
       </w:r>
       <w:r>
         <w:t xml:space="preserve"> </w:t>
@@ -746,19 +716,7 @@
         <w:t xml:space="preserve">)</w:t>
       </w:r>
       <w:r>
-        <w:t xml:space="preserve">.</w:t>
-      </w:r>
-      <w:r>
-        <w:t xml:space="preserve"> </w:t>
-      </w:r>
-      <w:r>
-        <w:t xml:space="preserve">Second, their complexity implies the need for extensive data to parameterise them effectively.</w:t>
-      </w:r>
-      <w:r>
-        <w:t xml:space="preserve"> </w:t>
-      </w:r>
-      <w:r>
-        <w:t xml:space="preserve">In terms of socio-ecological systems, while data to parameterise the ecological component are often relatively easily available, the human decision-making components are often based on limited theory and lack a general empirical basis</w:t>
+        <w:t xml:space="preserve">. Second, their complexity implies the need for extensive data to parameterise them effectively. In terms of socio-ecological systems, while data to parameterise the ecological component are often relatively easily available, the human decision-making components are often based on limited theory and lack a general empirical basis</w:t>
       </w:r>
       <w:r>
         <w:t xml:space="preserve"> </w:t>
@@ -792,13 +750,7 @@
         <w:t xml:space="preserve">)</w:t>
       </w:r>
       <w:r>
-        <w:t xml:space="preserve">.</w:t>
-      </w:r>
-      <w:r>
-        <w:t xml:space="preserve"> </w:t>
-      </w:r>
-      <w:r>
-        <w:t xml:space="preserve">Not only may this lead to limited predictive power, but stakeholders may also be unwilling to accept model results that they perceive as lacking an empirical basis</w:t>
+        <w:t xml:space="preserve">. Not only may this lead to limited predictive power, but stakeholders may also be unwilling to accept model results that they perceive as lacking an empirical basis</w:t>
       </w:r>
       <w:r>
         <w:t xml:space="preserve"> </w:t>
@@ -1508,7 +1460,7 @@
           <w:rPr>
             <w:rStyle w:val="InternetLink"/>
           </w:rPr>
-          <w:t xml:space="preserve">Price</w:t>
+          <w:t xml:space="preserve">Duthie et al.</w:t>
         </w:r>
       </w:hyperlink>
       <w:r>
@@ -1840,7 +1792,7 @@
           <w:rPr>
             <w:rStyle w:val="InternetLink"/>
           </w:rPr>
-          <w:t xml:space="preserve">Price 2018</w:t>
+          <w:t xml:space="preserve">Duthie et al. 2018</w:t>
         </w:r>
       </w:hyperlink>
       <w:r>
@@ -2045,7 +1997,7 @@
           <w:rPr>
             <w:rStyle w:val="InternetLink"/>
           </w:rPr>
-          <w:t xml:space="preserve">Price</w:t>
+          <w:t xml:space="preserve">Duthie et al.</w:t>
         </w:r>
       </w:hyperlink>
       <w:r>
@@ -2222,7 +2174,7 @@
           <w:rPr>
             <w:rStyle w:val="InternetLink"/>
           </w:rPr>
-          <w:t xml:space="preserve">Price</w:t>
+          <w:t xml:space="preserve">Duthie et al.</w:t>
         </w:r>
       </w:hyperlink>
       <w:r>
@@ -2243,13 +2195,7 @@
         <w:t xml:space="preserve">)</w:t>
       </w:r>
       <w:r>
-        <w:t xml:space="preserve">.</w:t>
-      </w:r>
-      <w:r>
-        <w:t xml:space="preserve"> </w:t>
-      </w:r>
-      <w:r>
-        <w:t xml:space="preserve">In each time step, each animal moves a given distance in a random direction, and feeds from the cell in which it is present.</w:t>
+        <w:t xml:space="preserve">. In each time step, each animal moves a given distance in a random direction, and feeds from the cell in which it is present.</w:t>
       </w:r>
       <w:r>
         <w:t xml:space="preserve"> </w:t>
@@ -2297,14 +2243,12 @@
       <w:r>
         <w:t xml:space="preserve"> </w:t>
       </w:r>
-      <w:hyperlink w:anchor="ref-bunnefeld">
-        <w:r>
-          <w:rPr>
-            <w:rStyle w:val="InternetLink"/>
-            <w:bCs/>
-            <w:b/>
-          </w:rPr>
-          <w:t xml:space="preserve">bunnefeld?</w:t>
+      <w:hyperlink w:anchor="ref-bunnefeld2015">
+        <w:r>
+          <w:rPr>
+            <w:rStyle w:val="InternetLink"/>
+          </w:rPr>
+          <w:t xml:space="preserve">Bunnefeld, Nicholson, and Milner-Gulland 2015</w:t>
         </w:r>
       </w:hyperlink>
       <w:r>
@@ -2512,7 +2456,7 @@
           <w:rPr>
             <w:rStyle w:val="InternetLink"/>
           </w:rPr>
-          <w:t xml:space="preserve">Price</w:t>
+          <w:t xml:space="preserve">Duthie et al.</w:t>
         </w:r>
       </w:hyperlink>
       <w:r>
@@ -2904,7 +2848,7 @@
           <wp:inline>
             <wp:extent cx="5715000" cy="5320862"/>
             <wp:effectExtent b="0" l="0" r="0" t="0"/>
-            <wp:docPr descr="Figure 2. The Animal &amp; Farm main game interface, showing (a) animal (resource) population trajectory and yield per farmer, (b) the farming landscape with animal positions as red dots and farm ownership indicated by the grey shades, (c) actions taken by farmers in the previous game round, and (d) player inputs including a budget report and costs set for actions." title="" id="1" name="Picture"/>
+            <wp:docPr descr="Figure 2. The ‘Animal and Farm’ main game interface, showing (a) animal (resource) population trajectory and yield per farmer, (b) the farming landscape with animal positions as red dots and farm ownership indicated by the grey shades, (c) actions taken by farmers in the previous game round, and (d) player inputs including a budget report and costs set for actions." title="" id="1" name="Picture"/>
             <a:graphic>
               <a:graphicData uri="http://schemas.openxmlformats.org/drawingml/2006/picture">
                 <pic:pic>
@@ -2947,7 +2891,25 @@
         <w:pStyle w:val="ImageCaption"/>
       </w:pPr>
       <w:r>
-        <w:t xml:space="preserve">Figure 2. The Animal &amp; Farm main game interface, showing (a) animal (resource) population trajectory and yield per farmer, (b) the farming landscape with animal positions as red dots and farm ownership indicated by the grey shades, (c) actions taken by farmers in the previous game round, and (d) player inputs including a budget report and costs set for actions.</w:t>
+        <w:t xml:space="preserve">Figure 2. The</w:t>
+      </w:r>
+      <w:r>
+        <w:t xml:space="preserve"> </w:t>
+      </w:r>
+      <w:r>
+        <w:t xml:space="preserve">‘</w:t>
+      </w:r>
+      <w:r>
+        <w:t xml:space="preserve">Animal and Farm</w:t>
+      </w:r>
+      <w:r>
+        <w:t xml:space="preserve">’</w:t>
+      </w:r>
+      <w:r>
+        <w:t xml:space="preserve"> </w:t>
+      </w:r>
+      <w:r>
+        <w:t xml:space="preserve">main game interface, showing (a) animal (resource) population trajectory and yield per farmer, (b) the farming landscape with animal positions as red dots and farm ownership indicated by the grey shades, (c) actions taken by farmers in the previous game round, and (d) player inputs including a budget report and costs set for actions.</w:t>
       </w:r>
     </w:p>
     <w:p>
@@ -5352,7 +5314,7 @@
         <w:t xml:space="preserve"> </w:t>
       </w:r>
       <w:r>
-        <w:t xml:space="preserve">Special thanks to seven of the trial players for providing specific feedback on which much of the Discussion for this paper was based, and which will form a starting point for future improvements of the model-game approach.</w:t>
+        <w:t xml:space="preserve">Special thanks to Robbie Whytock for comments on the draft manuscript, and to seven of the trial players for providing specific feedback on which much of the Discussion for this paper was based, and which will form a starting point for future improvements of the model-game approach.</w:t>
       </w:r>
       <w:r>
         <w:t xml:space="preserve"> </w:t>
@@ -5925,7 +5887,53 @@
       </w:r>
     </w:p>
     <w:bookmarkEnd w:id="86"/>
-    <w:bookmarkStart w:id="88" w:name="ref-duthie2021"/>
+    <w:bookmarkStart w:id="88" w:name="ref-duthie2018"/>
+    <w:p>
+      <w:pPr>
+        <w:pStyle w:val="Bibliography"/>
+      </w:pPr>
+      <w:r>
+        <w:t xml:space="preserve">Duthie, A. Bradley, Jeremy J. Cusack, Isabel L. Jones, Jeroen Minderman, Erlend B. Nilsen, Rocío A. Pozo, O. Sarobidy Rakotonarivo, Bram Van Moorter, and Nils Bunnefeld. 2018.</w:t>
+      </w:r>
+      <w:r>
+        <w:t xml:space="preserve"> </w:t>
+      </w:r>
+      <w:r>
+        <w:t xml:space="preserve">“GMSE: An r Package for Generalised Management Strategy Evaluation.”</w:t>
+      </w:r>
+      <w:r>
+        <w:t xml:space="preserve"> </w:t>
+      </w:r>
+      <w:r>
+        <w:rPr>
+          <w:iCs/>
+          <w:i/>
+        </w:rPr>
+        <w:t xml:space="preserve">Methods in Ecology and Evolution</w:t>
+      </w:r>
+      <w:r>
+        <w:t xml:space="preserve"> </w:t>
+      </w:r>
+      <w:r>
+        <w:t xml:space="preserve">9 (12): 2396–2401.</w:t>
+      </w:r>
+      <w:r>
+        <w:t xml:space="preserve"> </w:t>
+      </w:r>
+      <w:hyperlink r:id="rId87">
+        <w:r>
+          <w:rPr>
+            <w:rStyle w:val="InternetLink"/>
+          </w:rPr>
+          <w:t xml:space="preserve">https://doi.org/10.1111/2041-210X.13091</w:t>
+        </w:r>
+      </w:hyperlink>
+      <w:r>
+        <w:t xml:space="preserve">.</w:t>
+      </w:r>
+    </w:p>
+    <w:bookmarkEnd w:id="88"/>
+    <w:bookmarkStart w:id="90" w:name="ref-duthie2021"/>
     <w:p>
       <w:pPr>
         <w:pStyle w:val="Bibliography"/>
@@ -5958,7 +5966,7 @@
       <w:r>
         <w:t xml:space="preserve"> </w:t>
       </w:r>
-      <w:hyperlink r:id="rId87">
+      <w:hyperlink r:id="rId89">
         <w:r>
           <w:rPr>
             <w:rStyle w:val="InternetLink"/>
@@ -5970,8 +5978,8 @@
         <w:t xml:space="preserve">.</w:t>
       </w:r>
     </w:p>
-    <w:bookmarkEnd w:id="88"/>
-    <w:bookmarkStart w:id="90" w:name="ref-fjaellingsdal2019"/>
+    <w:bookmarkEnd w:id="90"/>
+    <w:bookmarkStart w:id="92" w:name="ref-fjaellingsdal2019"/>
     <w:p>
       <w:pPr>
         <w:pStyle w:val="Bibliography"/>
@@ -6004,7 +6012,7 @@
       <w:r>
         <w:t xml:space="preserve"> </w:t>
       </w:r>
-      <w:hyperlink r:id="rId89">
+      <w:hyperlink r:id="rId91">
         <w:r>
           <w:rPr>
             <w:rStyle w:val="InternetLink"/>
@@ -6016,8 +6024,8 @@
         <w:t xml:space="preserve">.</w:t>
       </w:r>
     </w:p>
-    <w:bookmarkEnd w:id="90"/>
-    <w:bookmarkStart w:id="92" w:name="ref-fryxell2010"/>
+    <w:bookmarkEnd w:id="92"/>
+    <w:bookmarkStart w:id="94" w:name="ref-fryxell2010"/>
     <w:p>
       <w:pPr>
         <w:pStyle w:val="Bibliography"/>
@@ -6050,7 +6058,7 @@
       <w:r>
         <w:t xml:space="preserve"> </w:t>
       </w:r>
-      <w:hyperlink r:id="rId91">
+      <w:hyperlink r:id="rId93">
         <w:r>
           <w:rPr>
             <w:rStyle w:val="InternetLink"/>
@@ -6062,8 +6070,8 @@
         <w:t xml:space="preserve">.</w:t>
       </w:r>
     </w:p>
-    <w:bookmarkEnd w:id="92"/>
-    <w:bookmarkStart w:id="94" w:name="ref-garcia2016"/>
+    <w:bookmarkEnd w:id="94"/>
+    <w:bookmarkStart w:id="96" w:name="ref-garcia2016"/>
     <w:p>
       <w:pPr>
         <w:pStyle w:val="Bibliography"/>
@@ -6096,7 +6104,7 @@
       <w:r>
         <w:t xml:space="preserve"> </w:t>
       </w:r>
-      <w:hyperlink r:id="rId93">
+      <w:hyperlink r:id="rId95">
         <w:r>
           <w:rPr>
             <w:rStyle w:val="InternetLink"/>
@@ -6108,8 +6116,8 @@
         <w:t xml:space="preserve">.</w:t>
       </w:r>
     </w:p>
-    <w:bookmarkEnd w:id="94"/>
-    <w:bookmarkStart w:id="96" w:name="ref-grimm2006"/>
+    <w:bookmarkEnd w:id="96"/>
+    <w:bookmarkStart w:id="98" w:name="ref-grimm2006"/>
     <w:p>
       <w:pPr>
         <w:pStyle w:val="Bibliography"/>
@@ -6142,7 +6150,7 @@
       <w:r>
         <w:t xml:space="preserve"> </w:t>
       </w:r>
-      <w:hyperlink r:id="rId95">
+      <w:hyperlink r:id="rId97">
         <w:r>
           <w:rPr>
             <w:rStyle w:val="InternetLink"/>
@@ -6154,8 +6162,8 @@
         <w:t xml:space="preserve">.</w:t>
       </w:r>
     </w:p>
-    <w:bookmarkEnd w:id="96"/>
-    <w:bookmarkStart w:id="98" w:name="ref-grimm2020"/>
+    <w:bookmarkEnd w:id="98"/>
+    <w:bookmarkStart w:id="100" w:name="ref-grimm2020"/>
     <w:p>
       <w:pPr>
         <w:pStyle w:val="Bibliography"/>
@@ -6188,7 +6196,7 @@
       <w:r>
         <w:t xml:space="preserve"> </w:t>
       </w:r>
-      <w:hyperlink r:id="rId97">
+      <w:hyperlink r:id="rId99">
         <w:r>
           <w:rPr>
             <w:rStyle w:val="InternetLink"/>
@@ -6200,8 +6208,8 @@
         <w:t xml:space="preserve">.</w:t>
       </w:r>
     </w:p>
-    <w:bookmarkEnd w:id="98"/>
-    <w:bookmarkStart w:id="100" w:name="ref-groeneveld2017"/>
+    <w:bookmarkEnd w:id="100"/>
+    <w:bookmarkStart w:id="102" w:name="ref-groeneveld2017"/>
     <w:p>
       <w:pPr>
         <w:pStyle w:val="Bibliography"/>
@@ -6243,7 +6251,7 @@
       <w:r>
         <w:t xml:space="preserve"> </w:t>
       </w:r>
-      <w:hyperlink r:id="rId99">
+      <w:hyperlink r:id="rId101">
         <w:r>
           <w:rPr>
             <w:rStyle w:val="InternetLink"/>
@@ -6255,8 +6263,8 @@
         <w:t xml:space="preserve">.</w:t>
       </w:r>
     </w:p>
-    <w:bookmarkEnd w:id="100"/>
-    <w:bookmarkStart w:id="102" w:name="ref-hamblin2013"/>
+    <w:bookmarkEnd w:id="102"/>
+    <w:bookmarkStart w:id="104" w:name="ref-hamblin2013"/>
     <w:p>
       <w:pPr>
         <w:pStyle w:val="Bibliography"/>
@@ -6295,7 +6303,7 @@
       <w:r>
         <w:t xml:space="preserve"> </w:t>
       </w:r>
-      <w:hyperlink r:id="rId101">
+      <w:hyperlink r:id="rId103">
         <w:r>
           <w:rPr>
             <w:rStyle w:val="InternetLink"/>
@@ -6307,8 +6315,8 @@
         <w:t xml:space="preserve">.</w:t>
       </w:r>
     </w:p>
-    <w:bookmarkEnd w:id="102"/>
-    <w:bookmarkStart w:id="104" w:name="ref-ipcc2021"/>
+    <w:bookmarkEnd w:id="104"/>
+    <w:bookmarkStart w:id="106" w:name="ref-ipcc2021"/>
     <w:p>
       <w:pPr>
         <w:pStyle w:val="Bibliography"/>
@@ -6325,7 +6333,7 @@
       <w:r>
         <w:t xml:space="preserve"> </w:t>
       </w:r>
-      <w:hyperlink r:id="rId103">
+      <w:hyperlink r:id="rId105">
         <w:r>
           <w:rPr>
             <w:rStyle w:val="InternetLink"/>
@@ -6337,8 +6345,8 @@
         <w:t xml:space="preserve">.</w:t>
       </w:r>
     </w:p>
-    <w:bookmarkEnd w:id="104"/>
-    <w:bookmarkStart w:id="106" w:name="ref-jackson2012a"/>
+    <w:bookmarkEnd w:id="106"/>
+    <w:bookmarkStart w:id="108" w:name="ref-jackson2012a"/>
     <w:p>
       <w:pPr>
         <w:pStyle w:val="Bibliography"/>
@@ -6371,7 +6379,7 @@
       <w:r>
         <w:t xml:space="preserve"> </w:t>
       </w:r>
-      <w:hyperlink r:id="rId105">
+      <w:hyperlink r:id="rId107">
         <w:r>
           <w:rPr>
             <w:rStyle w:val="InternetLink"/>
@@ -6383,8 +6391,8 @@
         <w:t xml:space="preserve">.</w:t>
       </w:r>
     </w:p>
-    <w:bookmarkEnd w:id="106"/>
-    <w:bookmarkStart w:id="108" w:name="ref-khatib2011"/>
+    <w:bookmarkEnd w:id="108"/>
+    <w:bookmarkStart w:id="110" w:name="ref-khatib2011"/>
     <w:p>
       <w:pPr>
         <w:pStyle w:val="Bibliography"/>
@@ -6417,7 +6425,7 @@
       <w:r>
         <w:t xml:space="preserve"> </w:t>
       </w:r>
-      <w:hyperlink r:id="rId107">
+      <w:hyperlink r:id="rId109">
         <w:r>
           <w:rPr>
             <w:rStyle w:val="InternetLink"/>
@@ -6429,8 +6437,8 @@
         <w:t xml:space="preserve">.</w:t>
       </w:r>
     </w:p>
-    <w:bookmarkEnd w:id="108"/>
-    <w:bookmarkStart w:id="110" w:name="ref-kolkman2016"/>
+    <w:bookmarkEnd w:id="110"/>
+    <w:bookmarkStart w:id="112" w:name="ref-kolkman2016"/>
     <w:p>
       <w:pPr>
         <w:pStyle w:val="Bibliography"/>
@@ -6463,7 +6471,7 @@
       <w:r>
         <w:t xml:space="preserve"> </w:t>
       </w:r>
-      <w:hyperlink r:id="rId109">
+      <w:hyperlink r:id="rId111">
         <w:r>
           <w:rPr>
             <w:rStyle w:val="InternetLink"/>
@@ -6475,8 +6483,8 @@
         <w:t xml:space="preserve">.</w:t>
       </w:r>
     </w:p>
-    <w:bookmarkEnd w:id="110"/>
-    <w:bookmarkStart w:id="112" w:name="ref-levitt2007"/>
+    <w:bookmarkEnd w:id="112"/>
+    <w:bookmarkStart w:id="114" w:name="ref-levitt2007"/>
     <w:p>
       <w:pPr>
         <w:pStyle w:val="Bibliography"/>
@@ -6509,7 +6517,7 @@
       <w:r>
         <w:t xml:space="preserve"> </w:t>
       </w:r>
-      <w:hyperlink r:id="rId111">
+      <w:hyperlink r:id="rId113">
         <w:r>
           <w:rPr>
             <w:rStyle w:val="InternetLink"/>
@@ -6521,8 +6529,8 @@
         <w:t xml:space="preserve">.</w:t>
       </w:r>
     </w:p>
-    <w:bookmarkEnd w:id="112"/>
-    <w:bookmarkStart w:id="114" w:name="ref-maxwell2016a"/>
+    <w:bookmarkEnd w:id="114"/>
+    <w:bookmarkStart w:id="116" w:name="ref-maxwell2016a"/>
     <w:p>
       <w:pPr>
         <w:pStyle w:val="Bibliography"/>
@@ -6555,7 +6563,7 @@
       <w:r>
         <w:t xml:space="preserve"> </w:t>
       </w:r>
-      <w:hyperlink r:id="rId113">
+      <w:hyperlink r:id="rId115">
         <w:r>
           <w:rPr>
             <w:rStyle w:val="InternetLink"/>
@@ -6567,8 +6575,8 @@
         <w:t xml:space="preserve">.</w:t>
       </w:r>
     </w:p>
-    <w:bookmarkEnd w:id="114"/>
-    <w:bookmarkStart w:id="116" w:name="ref-meinzen-dick2016"/>
+    <w:bookmarkEnd w:id="116"/>
+    <w:bookmarkStart w:id="118" w:name="ref-meinzen-dick2016"/>
     <w:p>
       <w:pPr>
         <w:pStyle w:val="Bibliography"/>
@@ -6601,7 +6609,7 @@
       <w:r>
         <w:t xml:space="preserve"> </w:t>
       </w:r>
-      <w:hyperlink r:id="rId115">
+      <w:hyperlink r:id="rId117">
         <w:r>
           <w:rPr>
             <w:rStyle w:val="InternetLink"/>
@@ -6613,8 +6621,8 @@
         <w:t xml:space="preserve">.</w:t>
       </w:r>
     </w:p>
-    <w:bookmarkEnd w:id="116"/>
-    <w:bookmarkStart w:id="118" w:name="ref-milner-gulland2012"/>
+    <w:bookmarkEnd w:id="118"/>
+    <w:bookmarkStart w:id="120" w:name="ref-milner-gulland2012"/>
     <w:p>
       <w:pPr>
         <w:pStyle w:val="Bibliography"/>
@@ -6647,7 +6655,7 @@
       <w:r>
         <w:t xml:space="preserve"> </w:t>
       </w:r>
-      <w:hyperlink r:id="rId117">
+      <w:hyperlink r:id="rId119">
         <w:r>
           <w:rPr>
             <w:rStyle w:val="InternetLink"/>
@@ -6659,8 +6667,8 @@
         <w:t xml:space="preserve">.</w:t>
       </w:r>
     </w:p>
-    <w:bookmarkEnd w:id="118"/>
-    <w:bookmarkStart w:id="120" w:name="ref-nilsson2021"/>
+    <w:bookmarkEnd w:id="120"/>
+    <w:bookmarkStart w:id="122" w:name="ref-nilsson2021"/>
     <w:p>
       <w:pPr>
         <w:pStyle w:val="Bibliography"/>
@@ -6693,7 +6701,7 @@
       <w:r>
         <w:t xml:space="preserve"> </w:t>
       </w:r>
-      <w:hyperlink r:id="rId119">
+      <w:hyperlink r:id="rId121">
         <w:r>
           <w:rPr>
             <w:rStyle w:val="InternetLink"/>
@@ -6705,8 +6713,8 @@
         <w:t xml:space="preserve">.</w:t>
       </w:r>
     </w:p>
-    <w:bookmarkEnd w:id="120"/>
-    <w:bookmarkStart w:id="122" w:name="ref-nilsson2016"/>
+    <w:bookmarkEnd w:id="122"/>
+    <w:bookmarkStart w:id="124" w:name="ref-nilsson2016"/>
     <w:p>
       <w:pPr>
         <w:pStyle w:val="Bibliography"/>
@@ -6742,7 +6750,7 @@
       <w:r>
         <w:t xml:space="preserve"> </w:t>
       </w:r>
-      <w:hyperlink r:id="rId121">
+      <w:hyperlink r:id="rId123">
         <w:r>
           <w:rPr>
             <w:rStyle w:val="InternetLink"/>
@@ -6754,8 +6762,8 @@
         <w:t xml:space="preserve">.</w:t>
       </w:r>
     </w:p>
-    <w:bookmarkEnd w:id="122"/>
-    <w:bookmarkStart w:id="124" w:name="ref-nuno2013"/>
+    <w:bookmarkEnd w:id="124"/>
+    <w:bookmarkStart w:id="126" w:name="ref-nuno2013"/>
     <w:p>
       <w:pPr>
         <w:pStyle w:val="Bibliography"/>
@@ -6788,7 +6796,7 @@
       <w:r>
         <w:t xml:space="preserve"> </w:t>
       </w:r>
-      <w:hyperlink r:id="rId123">
+      <w:hyperlink r:id="rId125">
         <w:r>
           <w:rPr>
             <w:rStyle w:val="InternetLink"/>
@@ -6800,8 +6808,8 @@
         <w:t xml:space="preserve">.</w:t>
       </w:r>
     </w:p>
-    <w:bookmarkEnd w:id="124"/>
-    <w:bookmarkStart w:id="126" w:name="ref-orach2020"/>
+    <w:bookmarkEnd w:id="126"/>
+    <w:bookmarkStart w:id="128" w:name="ref-orach2020"/>
     <w:p>
       <w:pPr>
         <w:pStyle w:val="Bibliography"/>
@@ -6834,7 +6842,7 @@
       <w:r>
         <w:t xml:space="preserve"> </w:t>
       </w:r>
-      <w:hyperlink r:id="rId125">
+      <w:hyperlink r:id="rId127">
         <w:r>
           <w:rPr>
             <w:rStyle w:val="InternetLink"/>
@@ -6846,8 +6854,8 @@
         <w:t xml:space="preserve">.</w:t>
       </w:r>
     </w:p>
-    <w:bookmarkEnd w:id="126"/>
-    <w:bookmarkStart w:id="128" w:name="ref-oultram2013"/>
+    <w:bookmarkEnd w:id="128"/>
+    <w:bookmarkStart w:id="130" w:name="ref-oultram2013"/>
     <w:p>
       <w:pPr>
         <w:pStyle w:val="Bibliography"/>
@@ -6880,7 +6888,7 @@
       <w:r>
         <w:t xml:space="preserve"> </w:t>
       </w:r>
-      <w:hyperlink r:id="rId127">
+      <w:hyperlink r:id="rId129">
         <w:r>
           <w:rPr>
             <w:rStyle w:val="InternetLink"/>
@@ -6892,8 +6900,8 @@
         <w:t xml:space="preserve">.</w:t>
       </w:r>
     </w:p>
-    <w:bookmarkEnd w:id="128"/>
-    <w:bookmarkStart w:id="130" w:name="ref-pérez2014"/>
+    <w:bookmarkEnd w:id="130"/>
+    <w:bookmarkStart w:id="132" w:name="ref-pérez2014"/>
     <w:p>
       <w:pPr>
         <w:pStyle w:val="Bibliography"/>
@@ -6926,55 +6934,12 @@
       <w:r>
         <w:t xml:space="preserve"> </w:t>
       </w:r>
-      <w:hyperlink r:id="rId129">
+      <w:hyperlink r:id="rId131">
         <w:r>
           <w:rPr>
             <w:rStyle w:val="InternetLink"/>
           </w:rPr>
           <w:t xml:space="preserve">https://doi.org/10.7821/naer.3.1.11-19</w:t>
-        </w:r>
-      </w:hyperlink>
-      <w:r>
-        <w:t xml:space="preserve">.</w:t>
-      </w:r>
-    </w:p>
-    <w:bookmarkEnd w:id="130"/>
-    <w:bookmarkStart w:id="132" w:name="ref-duthie2018"/>
-    <w:p>
-      <w:pPr>
-        <w:pStyle w:val="Bibliography"/>
-      </w:pPr>
-      <w:r>
-        <w:t xml:space="preserve">Price, Samantha, ed. 2018.</w:t>
-      </w:r>
-      <w:r>
-        <w:t xml:space="preserve"> </w:t>
-      </w:r>
-      <w:r>
-        <w:t xml:space="preserve">“GMSE: An R Package for Generalised Management Strategy Evaluation.”</w:t>
-      </w:r>
-      <w:r>
-        <w:t xml:space="preserve"> </w:t>
-      </w:r>
-      <w:r>
-        <w:rPr>
-          <w:iCs/>
-          <w:i/>
-        </w:rPr>
-        <w:t xml:space="preserve">Methods in Ecology and Evolution</w:t>
-      </w:r>
-      <w:r>
-        <w:t xml:space="preserve">, October.</w:t>
-      </w:r>
-      <w:r>
-        <w:t xml:space="preserve"> </w:t>
-      </w:r>
-      <w:hyperlink r:id="rId131">
-        <w:r>
-          <w:rPr>
-            <w:rStyle w:val="InternetLink"/>
-          </w:rPr>
-          <w:t xml:space="preserve">https://doi.org/10.1111/2041-210X.13091</w:t>
         </w:r>
       </w:hyperlink>
       <w:r>

</xml_diff>

<commit_message>
Final proof complete, minor edits. Fixed some refs. Main text ready!
</commit_message>
<xml_diff>
--- a/main_ms.docx
+++ b/main_ms.docx
@@ -174,7 +174,7 @@
         <w:pStyle w:val="Compact"/>
       </w:pPr>
       <w:r>
-        <w:t xml:space="preserve">We present players with a natural resource management game as a front-end to the social-ecological modelling framework (Generalised Management Strategy Evaluation, GMSE). Players’ actions replace a model algorithm making management decisions about a population of wild animals, which graze on crops and can thus lower agricultural yield. A number of (non-player) farmers respond through modelled algorithms to the player’s management, taking actions that may affect their yield as well as the animal population. Players are asked to set their own management goal (e.g. maintain the animal population at a certain level or improve yield) and make decisions accordingly. Trial players were also asked to provide any feedback on both gameplay and purpose.</w:t>
+        <w:t xml:space="preserve">We present players with a natural resource management game as a front-end to a social-ecological modelling framework (Generalised Management Strategy Evaluation, GMSE). Players’ actions replace a model algorithm making management decisions about a population of wild animals, which graze on crops and can thus lower agricultural yield. A number of non-player agents (farmers) respond through modelled algorithms to the player’s management, taking actions that may affect their crop yield as well as the animal population. Players are asked to set their own management goal (e.g. maintain the animal population at a certain level or improve yield) and make decisions accordingly. Trial players were also asked to provide any feedback on both gameplay and purpose.</w:t>
       </w:r>
     </w:p>
     <w:p>
@@ -773,7 +773,7 @@
         <w:t xml:space="preserve"> </w:t>
       </w:r>
       <w:r>
-        <w:t xml:space="preserve">To maximise the adoption of complex social-ecological models as management tools, both appropriate representation of human decision-making and effective communication are therefore key.</w:t>
+        <w:t xml:space="preserve">To maximise the adoption of complex social-ecological models as management tools, both appropriate representation of human decision-making, and effective communication, are therefore key.</w:t>
       </w:r>
     </w:p>
     <w:p>
@@ -918,7 +918,7 @@
           <w:rPr>
             <w:rStyle w:val="InternetLink"/>
           </w:rPr>
-          <w:t xml:space="preserve">Crowley, Silk, and Crowley 2021</w:t>
+          <w:t xml:space="preserve">Crowley, Silk, and Crowley</w:t>
         </w:r>
       </w:hyperlink>
       <w:r>
@@ -931,7 +931,7 @@
         <w:t xml:space="preserve"> </w:t>
       </w:r>
       <w:r>
-        <w:t xml:space="preserve">Given this long history, it is striking that the parallels between games, and in particular videogames, are not recognised more widely.</w:t>
+        <w:t xml:space="preserve">Given this long history, it is striking that the parallels between games, in particular videogames, and models are not recognised more widely.</w:t>
       </w:r>
       <w:r>
         <w:t xml:space="preserve"> </w:t>
@@ -1581,7 +1581,7 @@
         <w:t xml:space="preserve"> </w:t>
       </w:r>
       <w:r>
-        <w:t xml:space="preserve">cells</w:t>
+        <w:t xml:space="preserve">cells.</w:t>
       </w:r>
     </w:p>
     <w:p>
@@ -1609,7 +1609,7 @@
         <w:t xml:space="preserve"> </w:t>
       </w:r>
       <w:r>
-        <w:t xml:space="preserve">which represents the process of observations (including a degree of uncertainty) of the animal population</w:t>
+        <w:t xml:space="preserve">which represents the process of observations (including a degree of uncertainty) of the animal population.</w:t>
       </w:r>
     </w:p>
     <w:p>
@@ -1856,7 +1856,7 @@
         <w:t xml:space="preserve">)</w:t>
       </w:r>
       <w:r>
-        <w:t xml:space="preserve">), with scaring for example including the use of acoustic deterrents.</w:t>
+        <w:t xml:space="preserve">, with scaring for example including the use of acoustic deterrents.</w:t>
       </w:r>
     </w:p>
     <w:p>
@@ -2062,7 +2062,7 @@
         <w:t xml:space="preserve"> </w:t>
       </w:r>
       <w:r>
-        <w:t xml:space="preserve">The former permanently reduces the number of animals present, while the latter has a certain probability of moving an animal away from the farmers’ land for the duration of the time step.</w:t>
+        <w:t xml:space="preserve">The former reduces the number of animals present in the landscape, while the latter has a certain probability of moving an animal away from the farmers’ land, for the duration of the time step.</w:t>
       </w:r>
       <w:r>
         <w:t xml:space="preserve"> </w:t>
@@ -2082,7 +2082,33 @@
         <w:pStyle w:val="TextBody"/>
       </w:pPr>
       <w:r>
-        <w:t xml:space="preserve">By default, costs for farmer actions as set by the manager and actions taken by the farmers are chosen using a genetic algorithm (GA), a heuristic optimisation algorithm that models the choice of decision by mimicking the process of evolution by natural selection: a large number of possible decisions are iteratively compared by assessing their outcome, with the decision that maximises a given utility function (yield for farmers, and minimising distance to population target for the manager) identified as the</w:t>
+        <w:t xml:space="preserve">By default, costs for farmer actions as set by the manager and actions taken by the farmers are chosen using a genetic algorithm (GA), a heuristic optimisation algorithm that models the choice of decision by mimicking the process of evolution by natural selection: a large number of possible decisions are iteratively compared by assessing their outcome, with the decision that maximises a given utility function</w:t>
+      </w:r>
+      <w:r>
+        <w:t xml:space="preserve"> </w:t>
+      </w:r>
+      <w:r>
+        <w:t xml:space="preserve">(yield for farmers, and minimising distance to population target for the manager, see</w:t>
+      </w:r>
+      <w:r>
+        <w:t xml:space="preserve"> </w:t>
+      </w:r>
+      <w:hyperlink w:anchor="ref-duthie2018">
+        <w:r>
+          <w:rPr>
+            <w:rStyle w:val="InternetLink"/>
+          </w:rPr>
+          <w:t xml:space="preserve">Duthie et al. 2018</w:t>
+        </w:r>
+      </w:hyperlink>
+      <w:r>
+        <w:t xml:space="preserve">)</w:t>
+      </w:r>
+      <w:r>
+        <w:t xml:space="preserve"> </w:t>
+      </w:r>
+      <w:r>
+        <w:t xml:space="preserve">identified as the</w:t>
       </w:r>
       <w:r>
         <w:t xml:space="preserve"> </w:t>
@@ -2219,13 +2245,7 @@
         <w:t xml:space="preserve">)</w:t>
       </w:r>
       <w:r>
-        <w:t xml:space="preserve">.</w:t>
-      </w:r>
-      <w:r>
-        <w:t xml:space="preserve"> </w:t>
-      </w:r>
-      <w:r>
-        <w:t xml:space="preserve">Human decision-making in such scenarios is inevitably about balancing these different objectives, but parameterising algorithms that mimic such processes without reference to long-term data is very challenging</w:t>
+        <w:t xml:space="preserve">. Human decision-making in such scenarios is inevitably about balancing these different objectives, but parameterising algorithms that mimic such processes without reference to empirical data is very challenging</w:t>
       </w:r>
       <w:r>
         <w:t xml:space="preserve"> </w:t>
@@ -2313,15 +2333,7 @@
         <w:t xml:space="preserve"> </w:t>
       </w:r>
       <w:r>
-        <w:t xml:space="preserve">To allow players to assess the environment and interactively choose management actions, A&amp;F uses a modified version of GMSE.</w:t>
-      </w:r>
-    </w:p>
-    <w:p>
-      <w:pPr>
-        <w:pStyle w:val="TextBody"/>
-      </w:pPr>
-      <w:r>
-        <w:t xml:space="preserve">A&amp;F uses a development version of GMSE implemented in R version 4.1.1 (2021-08-10), the code for which is freely available:</w:t>
+        <w:t xml:space="preserve">To allow players to assess the environment and interactively choose management actions, A&amp;F uses a modified version of GMSE implemented in R version 4.1.1 (2021-08-10), the code for which is freely available:</w:t>
       </w:r>
       <w:r>
         <w:t xml:space="preserve"> </w:t>
@@ -2475,16 +2487,7 @@
         <w:t xml:space="preserve">)</w:t>
       </w:r>
       <w:r>
-        <w:t xml:space="preserve"> </w:t>
-      </w:r>
-      <w:r>
-        <w:t xml:space="preserve">).</w:t>
-      </w:r>
-      <w:r>
-        <w:t xml:space="preserve"> </w:t>
-      </w:r>
-      <w:r>
-        <w:t xml:space="preserve">The</w:t>
+        <w:t xml:space="preserve">. The</w:t>
       </w:r>
       <w:r>
         <w:t xml:space="preserve"> </w:t>
@@ -2683,19 +2686,13 @@
       <w:r>
         <w:t xml:space="preserve">Yield is positively affected by tending crops and may be negatively affected by the presence of grazing wild animals - thus hunting or scaring may offset any potentially negative effects on yield.</w:t>
       </w:r>
-      <w:r>
-        <w:t xml:space="preserve"> </w:t>
-      </w:r>
-      <w:r>
-        <w:t xml:space="preserve">Note that the choice of models and parameter values here serve as an example only; it is expected that future implementations and development of A&amp;F will focus on specific research questions or case studies and will adjust models and parameter settings accordingly (see Discussion).</w:t>
-      </w:r>
     </w:p>
     <w:p>
       <w:pPr>
         <w:pStyle w:val="TextBody"/>
       </w:pPr>
       <w:r>
-        <w:t xml:space="preserve">Each subsequent A&amp;F time step then consists of (1) player input, taking the place of the default management model, in which the player can assess the environment using outputs provided (see below) and choose management actions (costs for farmer actions), and, (2) and once the player confirms their choice, a modified GMSE time step including sequential calls to the default user, resource and observation models (</w:t>
+        <w:t xml:space="preserve">Each subsequent A&amp;F time step consists of (1) player input, taking the place of the default management model, in which the player can assess the environment using outputs provided (see below) and choose management actions (costs for farmer actions), and (2) a modified GMSE time step (following player confirmation of their inputs), including sequential calls to the default user, resource and observation models (</w:t>
       </w:r>
       <w:hyperlink r:id="rId31">
         <w:r>
@@ -2812,7 +2809,7 @@
           <wp:inline>
             <wp:extent cx="5715000" cy="5320862"/>
             <wp:effectExtent b="0" l="0" r="0" t="0"/>
-            <wp:docPr descr="Figure 2. The ‘Animal and Farm’ main game interface, showing (a) animal (resource) population trajectory and yield per farmer, (b) the farming landscape with animal positions as red dots and farm ownership indicated by the grey shades, (c) actions taken by farmers in the previous game round, and (d) player inputs including a budget report and costs set for actions." title="" id="1" name="Picture"/>
+            <wp:docPr descr="Figure 2. The ‘Animal and Farm’ main game interface, showing (a) the animal (resource) population trajectory and yield per farmer, (b) the farming landscape with animal positions as red dots and farm ownership indicated by the grey shades, (c) actions taken by farmers in the previous game round, and (d) player inputs including a budget report and costs set for actions." title="" id="1" name="Picture"/>
             <a:graphic>
               <a:graphicData uri="http://schemas.openxmlformats.org/drawingml/2006/picture">
                 <pic:pic>
@@ -2873,7 +2870,7 @@
         <w:t xml:space="preserve"> </w:t>
       </w:r>
       <w:r>
-        <w:t xml:space="preserve">main game interface, showing (a) animal (resource) population trajectory and yield per farmer, (b) the farming landscape with animal positions as red dots and farm ownership indicated by the grey shades, (c) actions taken by farmers in the previous game round, and (d) player inputs including a budget report and costs set for actions.</w:t>
+        <w:t xml:space="preserve">main game interface, showing (a) the animal (resource) population trajectory and yield per farmer, (b) the farming landscape with animal positions as red dots and farm ownership indicated by the grey shades, (c) actions taken by farmers in the previous game round, and (d) player inputs including a budget report and costs set for actions.</w:t>
       </w:r>
     </w:p>
     <w:p>
@@ -3012,7 +3009,7 @@
         <w:t xml:space="preserve"> </w:t>
       </w:r>
       <w:r>
-        <w:t xml:space="preserve">Management budget allocated to one of these cannot be allocated to another, and any budget not allocated is not rolled over to the next time step.</w:t>
+        <w:t xml:space="preserve">Management budget allocated to one cost cannot be allocated to the other, and any remaining budget is not rolled over to the next time step.</w:t>
       </w:r>
       <w:r>
         <w:t xml:space="preserve"> </w:t>
@@ -3103,13 +3100,38 @@
         <w:pStyle w:val="FirstParagraph"/>
       </w:pPr>
       <w:r>
-        <w:t xml:space="preserve">Other than preventing extinction of the animal population, A&amp;F does not have a particular game objective; instead, the player is asked to make management decisions reflecting their preference of animal population and agricultural yield trajectory.</w:t>
-      </w:r>
-      <w:r>
-        <w:t xml:space="preserve"> </w:t>
-      </w:r>
-      <w:r>
-        <w:t xml:space="preserve">The player is, however, presented with two scores which allows them to assess their performance relative to their own previous game sessions as well as those of other players.</w:t>
+        <w:t xml:space="preserve">The game objective presented to the player is</w:t>
+      </w:r>
+      <w:r>
+        <w:t xml:space="preserve"> </w:t>
+      </w:r>
+      <w:r>
+        <w:t xml:space="preserve">“</w:t>
+      </w:r>
+      <w:r>
+        <w:rPr>
+          <w:iCs/>
+          <w:i/>
+        </w:rPr>
+        <w:t xml:space="preserve">to maintain the number of animals and overall agricultural yield of your choice</w:t>
+      </w:r>
+      <w:r>
+        <w:t xml:space="preserve">.</w:t>
+      </w:r>
+      <w:r>
+        <w:t xml:space="preserve">”</w:t>
+      </w:r>
+      <w:r>
+        <w:t xml:space="preserve"> </w:t>
+      </w:r>
+      <w:r>
+        <w:t xml:space="preserve">Thus, the player is asked to make management decisions reflecting their preference of animal population and agricultural yield trajectory.</w:t>
+      </w:r>
+      <w:r>
+        <w:t xml:space="preserve"> </w:t>
+      </w:r>
+      <w:r>
+        <w:t xml:space="preserve">At the end of a game session the player is presented with two scores which allows them to assess their performance relative to their own previous game sessions as well as those of other players.</w:t>
       </w:r>
       <w:r>
         <w:t xml:space="preserve"> </w:t>
@@ -4647,7 +4669,7 @@
         <w:t xml:space="preserve">)</w:t>
       </w:r>
       <w:r>
-        <w:t xml:space="preserve">), and therefore any reparameterisation would be biased. While a very important point, it is interesting to note that it relates to the</w:t>
+        <w:t xml:space="preserve">, and therefore any reparameterisation would be biased. While a very important point, it is interesting to note that it relates to the</w:t>
       </w:r>
       <w:r>
         <w:t xml:space="preserve"> </w:t>
@@ -4691,7 +4713,13 @@
         <w:t xml:space="preserve"> </w:t>
       </w:r>
       <w:r>
-        <w:t xml:space="preserve">or assumptions made are as applicable to any model as they are to the game representation of it, and indeed they are applicable to all models (</w:t>
+        <w:t xml:space="preserve">or assumptions made are as applicable to any model as they are to the game representation of it, and indeed they are applicable to all models</w:t>
+      </w:r>
+      <w:r>
+        <w:t xml:space="preserve"> </w:t>
+      </w:r>
+      <w:r>
+        <w:t xml:space="preserve">(</w:t>
       </w:r>
       <w:r>
         <w:t xml:space="preserve">“</w:t>
@@ -4704,64 +4732,64 @@
         <w:t xml:space="preserve">all models are wrong</w:t>
       </w:r>
       <w:r>
+        <w:t xml:space="preserve">,”</w:t>
+      </w:r>
+      <w:r>
+        <w:t xml:space="preserve"> </w:t>
+      </w:r>
+      <w:hyperlink w:anchor="ref-box1979">
+        <w:r>
+          <w:rPr>
+            <w:rStyle w:val="InternetLink"/>
+          </w:rPr>
+          <w:t xml:space="preserve">Box 1979</w:t>
+        </w:r>
+      </w:hyperlink>
+      <w:r>
+        <w:t xml:space="preserve">)</w:t>
+      </w:r>
+      <w:r>
+        <w:t xml:space="preserve">. Indeed, this in itself highlights the value of the model-game approach, in that it helps the player to fully understand the model’s structure, assumptions, and consequent limitations: particularly given complex social-ecological models, it can be challenging to effectively communicate the full scope of features and limitations</w:t>
+      </w:r>
+      <w:r>
+        <w:t xml:space="preserve"> </w:t>
+      </w:r>
+      <w:r>
+        <w:t xml:space="preserve">(</w:t>
+      </w:r>
+      <w:hyperlink w:anchor="ref-grimm2006">
+        <w:r>
+          <w:rPr>
+            <w:rStyle w:val="InternetLink"/>
+          </w:rPr>
+          <w:t xml:space="preserve">Grimm et al. 2006</w:t>
+        </w:r>
+      </w:hyperlink>
+      <w:r>
         <w:t xml:space="preserve">,</w:t>
       </w:r>
       <w:r>
-        <w:t xml:space="preserve">”</w:t>
+        <w:t xml:space="preserve"> </w:t>
+      </w:r>
+      <w:hyperlink w:anchor="ref-grimm2020">
+        <w:r>
+          <w:rPr>
+            <w:rStyle w:val="InternetLink"/>
+          </w:rPr>
+          <w:t xml:space="preserve">2020</w:t>
+        </w:r>
+      </w:hyperlink>
+      <w:r>
+        <w:t xml:space="preserve">)</w:t>
+      </w:r>
+      <w:r>
+        <w:t xml:space="preserve">. By casting the model as a game, players are put in the center of the modelling process, and any limitations are likely more apparent, more quickly. Recognition of this, particularly by those lacking technical modelling expertise is vital when such models are put to applied use: all models are abstractions of reality and their utility</w:t>
       </w:r>
       <w:r>
         <w:t xml:space="preserve"> </w:t>
       </w:r>
       <w:r>
         <w:t xml:space="preserve">(</w:t>
-      </w:r>
-      <w:hyperlink w:anchor="ref-box1979">
-        <w:r>
-          <w:rPr>
-            <w:rStyle w:val="InternetLink"/>
-          </w:rPr>
-          <w:t xml:space="preserve">Box 1979</w:t>
-        </w:r>
-      </w:hyperlink>
-      <w:r>
-        <w:t xml:space="preserve">)</w:t>
-      </w:r>
-      <w:r>
-        <w:t xml:space="preserve">). Indeed, this in itself highlights the value of the model-game approach, in that it helps the player to fully understand the model’s structure, assumptions, and consequent limitations: particularly given complex social-ecological models, it can be challenging to effectively communicate the full scope of features and limitations</w:t>
-      </w:r>
-      <w:r>
-        <w:t xml:space="preserve"> </w:t>
-      </w:r>
-      <w:r>
-        <w:t xml:space="preserve">(</w:t>
-      </w:r>
-      <w:hyperlink w:anchor="ref-grimm2006">
-        <w:r>
-          <w:rPr>
-            <w:rStyle w:val="InternetLink"/>
-          </w:rPr>
-          <w:t xml:space="preserve">Grimm et al. 2006</w:t>
-        </w:r>
-      </w:hyperlink>
-      <w:r>
-        <w:t xml:space="preserve">,</w:t>
-      </w:r>
-      <w:r>
-        <w:t xml:space="preserve"> </w:t>
-      </w:r>
-      <w:hyperlink w:anchor="ref-grimm2020">
-        <w:r>
-          <w:rPr>
-            <w:rStyle w:val="InternetLink"/>
-          </w:rPr>
-          <w:t xml:space="preserve">2020</w:t>
-        </w:r>
-      </w:hyperlink>
-      <w:r>
-        <w:t xml:space="preserve">)</w:t>
-      </w:r>
-      <w:r>
-        <w:t xml:space="preserve">. By casting the model as a game, players are put in the center of the modelling process, and any limitations are likely more apparent, more quickly. Recognition of this, particularly by those lacking technical modelling expertise is vital when such models are put to applied use: all models are abstractions of reality and their utility (</w:t>
       </w:r>
       <w:r>
         <w:t xml:space="preserve">“</w:t>
@@ -4774,16 +4802,10 @@
         <w:t xml:space="preserve">some models are useful</w:t>
       </w:r>
       <w:r>
-        <w:t xml:space="preserve">,</w:t>
-      </w:r>
-      <w:r>
-        <w:t xml:space="preserve">”</w:t>
-      </w:r>
-      <w:r>
-        <w:t xml:space="preserve"> </w:t>
-      </w:r>
-      <w:r>
-        <w:t xml:space="preserve">(</w:t>
+        <w:t xml:space="preserve">,”</w:t>
+      </w:r>
+      <w:r>
+        <w:t xml:space="preserve"> </w:t>
       </w:r>
       <w:hyperlink w:anchor="ref-box1979">
         <w:r>
@@ -4797,7 +4819,10 @@
         <w:t xml:space="preserve">)</w:t>
       </w:r>
       <w:r>
-        <w:t xml:space="preserve">) depends on careful application and recognition of this.</w:t>
+        <w:t xml:space="preserve"> </w:t>
+      </w:r>
+      <w:r>
+        <w:t xml:space="preserve">depends on careful application and recognition of this.</w:t>
       </w:r>
     </w:p>
     <w:bookmarkEnd w:id="57"/>
@@ -4857,7 +4882,7 @@
         <w:t xml:space="preserve"> </w:t>
       </w:r>
       <w:r>
-        <w:t xml:space="preserve">(e.g.,</w:t>
+        <w:t xml:space="preserve">(as in known return bias in questionnaires, e.g.</w:t>
       </w:r>
       <w:r>
         <w:t xml:space="preserve"> </w:t>
@@ -4960,7 +4985,7 @@
         <w:t xml:space="preserve">“</w:t>
       </w:r>
       <w:r>
-        <w:t xml:space="preserve">win,</w:t>
+        <w:t xml:space="preserve">win</w:t>
       </w:r>
       <w:r>
         <w:t xml:space="preserve">”</w:t>
@@ -4969,25 +4994,7 @@
         <w:t xml:space="preserve"> </w:t>
       </w:r>
       <w:r>
-        <w:t xml:space="preserve">versus deliberately attempting to achieve undesirable outcomes.</w:t>
-      </w:r>
-      <w:r>
-        <w:t xml:space="preserve"> </w:t>
-      </w:r>
-      <w:r>
-        <w:t xml:space="preserve">Indeed, it should be stressed that the scores used in the example implementation presented here are to some extent entirely arbitrary, and the choice of scoring system (including algorithms to calculate them) may inherently bias the decision-making data collected.</w:t>
-      </w:r>
-      <w:r>
-        <w:t xml:space="preserve"> </w:t>
-      </w:r>
-      <w:r>
-        <w:t xml:space="preserve">Fortunately there are a number of ways in which this issue can be addressed.</w:t>
-      </w:r>
-      <w:r>
-        <w:t xml:space="preserve"> </w:t>
-      </w:r>
-      <w:r>
-        <w:t xml:space="preserve">First, when fully implementing this model-game approach, it will be vital to also collect player data through pre- or post-game questionnaires, including on for example professional background and social- and ecological attitudes</w:t>
+        <w:t xml:space="preserve">versus deliberately attempting to achieve undesirable outcomes. Indeed, it should be stressed that the scores used in the example implementation presented here are to some extent entirely arbitrary, and the choice of scoring system (including algorithms to calculate them) may inherently bias the decision-making data collected. There are a number of ways in which this issue can be addressed. First, when fully implementing this model-game approach, it will be vital to also collect player data through pre- or post-game questionnaires, including on for example professional background and social- and ecological attitudes</w:t>
       </w:r>
       <w:r>
         <w:t xml:space="preserve"> </w:t>
@@ -5024,19 +5031,7 @@
         <w:t xml:space="preserve">)</w:t>
       </w:r>
       <w:r>
-        <w:t xml:space="preserve">, which can be used to control for any potential motivational biases in decision-making data.</w:t>
-      </w:r>
-      <w:r>
-        <w:t xml:space="preserve"> </w:t>
-      </w:r>
-      <w:r>
-        <w:t xml:space="preserve">It should be noted that the current example implementation of A&amp;F allows for anonymous play, and that collection of player personal data would require both further ethical approval as well as additional infrastructure (i.e., unique player names through codes or accounts).</w:t>
-      </w:r>
-      <w:r>
-        <w:t xml:space="preserve"> </w:t>
-      </w:r>
-      <w:r>
-        <w:t xml:space="preserve">Second, it should be stressed that in setting up A&amp;F, we were careful not to steer players to maximise any specific objective (See 3.2.3 above; the goal stated in the introductory screens is</w:t>
+        <w:t xml:space="preserve">, which can be used to control for any potential motivational biases in decision-making data. It should be noted that the current example implementation of A&amp;F allows for anonymous play, and that collection of player personal data would require both further ethical approval as well as additional infrastructure (i.e., unique player names through codes or accounts). Second, it should be stressed that in setting up A&amp;F, we were careful not to steer players to maximise any specific objective (See 3.2.3 above; the goal stated in the introductory screens is</w:t>
       </w:r>
       <w:r>
         <w:t xml:space="preserve"> </w:t>
@@ -5055,13 +5050,7 @@
         <w:t xml:space="preserve">”</w:t>
       </w:r>
       <w:r>
-        <w:t xml:space="preserve">).</w:t>
-      </w:r>
-      <w:r>
-        <w:t xml:space="preserve"> </w:t>
-      </w:r>
-      <w:r>
-        <w:t xml:space="preserve">Careful framing of the game objectives (either in open play or in more limited experimental settings) is vital to avoid goal bias</w:t>
+        <w:t xml:space="preserve">). Careful framing of the game objectives (either in open play or in more limited experimental settings) is vital to avoid goal bias</w:t>
       </w:r>
       <w:r>
         <w:t xml:space="preserve"> </w:t>
@@ -5216,7 +5205,7 @@
           <w:rPr>
             <w:rStyle w:val="InternetLink"/>
           </w:rPr>
-          <w:t xml:space="preserve">Crowley, Silk, and Crowley 2021</w:t>
+          <w:t xml:space="preserve">Crowley, Silk, and Crowley</w:t>
         </w:r>
       </w:hyperlink>
       <w:r>
@@ -5254,7 +5243,7 @@
         <w:t xml:space="preserve"> </w:t>
       </w:r>
       <w:r>
-        <w:t xml:space="preserve">JM, NB and LTW were funded by EU Horizon 2020 grant agreement no. 679651 (</w:t>
+        <w:t xml:space="preserve">JM, LTW and NB were funded by EU Horizon 2020 grant agreement no. 679651 (</w:t>
       </w:r>
       <w:r>
         <w:t xml:space="preserve">“</w:t>
@@ -5689,7 +5678,7 @@
         <w:pStyle w:val="Bibliography"/>
       </w:pPr>
       <w:r>
-        <w:t xml:space="preserve">Crowley, Edward J., Matthew J. Silk, and Sarah L. Crowley. 2021.</w:t>
+        <w:t xml:space="preserve">Crowley, Edward J., Matthew J. Silk, and Sarah L. Crowley.</w:t>
       </w:r>
       <w:r>
         <w:t xml:space="preserve"> </w:t>
@@ -5708,10 +5697,7 @@
         <w:t xml:space="preserve">People and Nature</w:t>
       </w:r>
       <w:r>
-        <w:t xml:space="preserve"> </w:t>
-      </w:r>
-      <w:r>
-        <w:t xml:space="preserve">n/a (n/a).</w:t>
+        <w:t xml:space="preserve">.</w:t>
       </w:r>
       <w:r>
         <w:t xml:space="preserve"> </w:t>
@@ -7430,7 +7416,7 @@
         <w:t xml:space="preserve"> </w:t>
       </w:r>
       <w:r>
-        <w:t xml:space="preserve">0.</w:t>
+        <w:t xml:space="preserve">8:645408.</w:t>
       </w:r>
       <w:r>
         <w:t xml:space="preserve"> </w:t>

</xml_diff>